<commit_message>
nová 4.5 a stará přesunuta do 8
</commit_message>
<xml_diff>
--- a/resersni cast/finalni.docx
+++ b/resersni cast/finalni.docx
@@ -18222,18 +18222,81 @@
       <w:pPr>
         <w:ind w:left="567" w:firstLine="709"/>
         <w:jc w:val="both"/>
-      </w:pPr>
-      <w:r>
-        <w:rPr>
-          <w:shd w:val="clear" w:color="auto" w:fill="FFFFFF"/>
-        </w:rPr>
-        <w:t xml:space="preserve">Toto bylo jen stručné seznámení s nejvíce zastoupenými žánry, ale existuje mnoho dalších, které vnikají například kombinací, či rozšiřováním těchto základních. Jelikož je tato práce zaměřena na RPG, je knihovna plně implementovatelná a neměla by být žádná část, která není pokryta a programátor musí dělat pouze grafickou část, reakce na </w:t>
-      </w:r>
-      <w:r>
-        <w:rPr>
-          <w:shd w:val="clear" w:color="auto" w:fill="FFFFFF"/>
-        </w:rPr>
-        <w:t>hráčovi</w:t>
+        <w:rPr>
+          <w:shd w:val="clear" w:color="auto" w:fill="FFFFFF"/>
+        </w:rPr>
+      </w:pPr>
+      <w:r>
+        <w:rPr>
+          <w:shd w:val="clear" w:color="auto" w:fill="FFFFFF"/>
+        </w:rPr>
+        <w:t xml:space="preserve">Toto bylo jen stručné seznámení s nejvíce zastoupenými žánry, ale existuje mnoho dalších, které vnikají například kombinací, či rozšiřováním těchto základních. </w:t>
+      </w:r>
+      <w:r>
+        <w:rPr>
+          <w:shd w:val="clear" w:color="auto" w:fill="FFFFFF"/>
+        </w:rPr>
+        <w:t xml:space="preserve">Jelikož většina RPG je současně akční hra, velká část mechanik těchto žánrů se překrývá. Existuje několik akčních her, které nejsou považovány za RPG, ale </w:t>
+      </w:r>
+      <w:r>
+        <w:rPr>
+          <w:shd w:val="clear" w:color="auto" w:fill="FFFFFF"/>
+        </w:rPr>
+        <w:t xml:space="preserve">mají </w:t>
+      </w:r>
+      <w:r>
+        <w:rPr>
+          <w:shd w:val="clear" w:color="auto" w:fill="FFFFFF"/>
+        </w:rPr>
+        <w:t xml:space="preserve">některé jejich prvky. Z tohoto důvodu musí </w:t>
+      </w:r>
+      <w:r>
+        <w:rPr>
+          <w:shd w:val="clear" w:color="auto" w:fill="FFFFFF"/>
+        </w:rPr>
+        <w:t xml:space="preserve">být </w:t>
+      </w:r>
+      <w:r>
+        <w:rPr>
+          <w:shd w:val="clear" w:color="auto" w:fill="FFFFFF"/>
+        </w:rPr>
+        <w:t>při návrhu knihovny toto bráno v potaz.</w:t>
+      </w:r>
+      <w:r>
+        <w:rPr>
+          <w:shd w:val="clear" w:color="auto" w:fill="FFFFFF"/>
+        </w:rPr>
+        <w:t xml:space="preserve"> V případě válečných strategií je často možné vylepšovat jednotky a budovy. Ačkoliv takto není činěno pomocí sbírání zkušeností</w:t>
+      </w:r>
+      <w:r>
+        <w:rPr>
+          <w:shd w:val="clear" w:color="auto" w:fill="FFFFFF"/>
+        </w:rPr>
+        <w:t xml:space="preserve"> jako v TRPG</w:t>
+      </w:r>
+      <w:r>
+        <w:rPr>
+          <w:shd w:val="clear" w:color="auto" w:fill="FFFFFF"/>
+        </w:rPr>
+        <w:t>, princip je podobný</w:t>
+      </w:r>
+      <w:r>
+        <w:rPr>
+          <w:shd w:val="clear" w:color="auto" w:fill="FFFFFF"/>
+        </w:rPr>
+        <w:t>, a proto i tyto hry by měli být brány v úvahu. U budovatelských strategií vylepšování není tak časté a prolínání s funkcemi navrhované knihovny je nepravděpodobné.</w:t>
+      </w:r>
+      <w:r>
+        <w:rPr>
+          <w:shd w:val="clear" w:color="auto" w:fill="FFFFFF"/>
+        </w:rPr>
+        <w:t xml:space="preserve"> Obdobná situace je v závodních hrách, kde se vozidla sice vylepšují, ale obvykle je tak činěnou výměnou </w:t>
+      </w:r>
+      <w:r>
+        <w:rPr>
+          <w:shd w:val="clear" w:color="auto" w:fill="FFFFFF"/>
+        </w:rPr>
+        <w:t>dílu,</w:t>
       </w:r>
       <w:r>
         <w:rPr>
@@ -18245,119 +18308,27 @@
         <w:rPr>
           <w:shd w:val="clear" w:color="auto" w:fill="FFFFFF"/>
         </w:rPr>
-        <w:t>akce</w:t>
-      </w:r>
-      <w:r>
-        <w:rPr>
-          <w:shd w:val="clear" w:color="auto" w:fill="FFFFFF"/>
-        </w:rPr>
-        <w:t>, nastavení hodnot a umělou inteligenci NPC. Jelikož většina RPG je současně akční hrou je i pro tento žánr možné využít téměř celou knihovnu bez výrazných úprav logiky. Výjimkou jsou akční hry mezi jejich mechaniky nepatří souboj (např. Blackhole</w:t>
-      </w:r>
-      <w:r>
-        <w:rPr>
-          <w:shd w:val="clear" w:color="auto" w:fill="FFFFFF"/>
-        </w:rPr>
-        <w:t xml:space="preserve"> </w:t>
-      </w:r>
-      <w:sdt>
-        <w:sdtPr>
-          <w:rPr>
-            <w:color w:val="000000"/>
-            <w:shd w:val="clear" w:color="auto" w:fill="FFFFFF"/>
-          </w:rPr>
-          <w:tag w:val="MENDELEY_CITATION_v3_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"/>
-          <w:id w:val="-68194738"/>
-          <w:placeholder>
-            <w:docPart w:val="870C21944CE342E096DF6DB433F1BE09"/>
-          </w:placeholder>
-        </w:sdtPr>
-        <w:sdtContent>
-          <w:r>
-            <w:rPr>
-              <w:color w:val="000000"/>
-              <w:shd w:val="clear" w:color="auto" w:fill="FFFFFF"/>
-            </w:rPr>
-            <w:t>[100]</w:t>
-          </w:r>
-        </w:sdtContent>
-      </w:sdt>
-      <w:r>
-        <w:rPr>
-          <w:shd w:val="clear" w:color="auto" w:fill="FFFFFF"/>
-        </w:rPr>
-        <w:t xml:space="preserve">) nebo neobsahují předměty, protože v takovém případě zůstane velká část knihovny nevyužita. </w:t>
-      </w:r>
-      <w:r>
-        <w:t xml:space="preserve">Pro strategie je z knihovny možné využít třídu </w:t>
-      </w:r>
-      <w:r>
-        <w:rPr>
-          <w:i/>
-          <w:iCs/>
-        </w:rPr>
-        <w:t>Postava</w:t>
-      </w:r>
-      <w:r>
-        <w:t xml:space="preserve"> na jednotky a budovy nebo </w:t>
-      </w:r>
-      <w:r>
-        <w:rPr>
-          <w:i/>
-          <w:iCs/>
-        </w:rPr>
-        <w:t xml:space="preserve">GameManager </w:t>
-      </w:r>
-      <w:r>
-        <w:t>a</w:t>
-      </w:r>
-      <w:r>
-        <w:rPr>
-          <w:i/>
-          <w:iCs/>
-        </w:rPr>
-        <w:t xml:space="preserve"> Chunk</w:t>
-      </w:r>
-      <w:r>
-        <w:t xml:space="preserve"> na generování náhodné mapy. U závodních her lze z knihovny využít </w:t>
-      </w:r>
-      <w:r>
-        <w:rPr>
-          <w:i/>
-          <w:iCs/>
-        </w:rPr>
-        <w:t>StatList</w:t>
-      </w:r>
-      <w:r>
-        <w:t xml:space="preserve"> na vlastnosti vozidla (rychlost, akcelerace</w:t>
-      </w:r>
-      <w:r>
-        <w:t>, atd</w:t>
-      </w:r>
-      <w:r>
-        <w:t xml:space="preserve">) a </w:t>
-      </w:r>
-      <w:r>
-        <w:rPr>
-          <w:i/>
-          <w:iCs/>
-        </w:rPr>
-        <w:t>Predmet</w:t>
-      </w:r>
-      <w:r>
-        <w:t xml:space="preserve"> na vylepšení. V přídě her, kde se dá poškodit soupeřův vůz lze použít také </w:t>
-      </w:r>
-      <w:r>
-        <w:rPr>
-          <w:i/>
-          <w:iCs/>
-        </w:rPr>
-        <w:t>Postava</w:t>
-      </w:r>
-      <w:r>
-        <w:t>. Jelikož třídy nejsou určeny na toto využití, obsahují velké množství dat na víc, která budou zbytečně zabírat paměť a je proto lepší vytvořit si vlastní třídy.</w:t>
-      </w:r>
-    </w:p>
-    <w:p/>
+        <w:t>a ne</w:t>
+      </w:r>
+      <w:r>
+        <w:rPr>
+          <w:shd w:val="clear" w:color="auto" w:fill="FFFFFF"/>
+        </w:rPr>
+        <w:t xml:space="preserve"> zvýšením úrovně.</w:t>
+      </w:r>
+      <w:r>
+        <w:rPr>
+          <w:shd w:val="clear" w:color="auto" w:fill="FFFFFF"/>
+        </w:rPr>
+        <w:t xml:space="preserve"> Jelikož tyto dva žánry</w:t>
+      </w:r>
+      <w:r>
+        <w:rPr>
+          <w:shd w:val="clear" w:color="auto" w:fill="FFFFFF"/>
+        </w:rPr>
+        <w:t xml:space="preserve"> mají velice malou pravděpodobnost využití funkcí určených pro RPG hry, není třeba je při návrhu brát v úvahu.</w:t>
+      </w:r>
+    </w:p>
     <w:p>
       <w:pPr>
         <w:spacing w:line="240" w:lineRule="auto"/>
@@ -18550,7 +18521,7 @@
             <w:i w:val="0"/>
             <w:color w:val="000000"/>
           </w:rPr>
-          <w:tag w:val="MENDELEY_CITATION_v3_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"/>
+          <w:tag w:val="MENDELEY_CITATION_v3_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"/>
           <w:id w:val="645089753"/>
           <w:placeholder>
             <w:docPart w:val="7DF897AB0F284A658E3561C998A60AAD"/>
@@ -18562,7 +18533,7 @@
               <w:i w:val="0"/>
               <w:color w:val="000000"/>
             </w:rPr>
-            <w:t>[101]</w:t>
+            <w:t>[100]</w:t>
           </w:r>
         </w:sdtContent>
       </w:sdt>
@@ -18630,7 +18601,7 @@
           <w:rPr>
             <w:color w:val="000000"/>
           </w:rPr>
-          <w:tag w:val="MENDELEY_CITATION_v3_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"/>
+          <w:tag w:val="MENDELEY_CITATION_v3_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"/>
           <w:id w:val="-516922609"/>
           <w:placeholder>
             <w:docPart w:val="40C599668180409F8EDCBDBF61AD9CDA"/>
@@ -18641,7 +18612,7 @@
             <w:rPr>
               <w:color w:val="000000"/>
             </w:rPr>
-            <w:t>[101]</w:t>
+            <w:t>[100]</w:t>
           </w:r>
         </w:sdtContent>
       </w:sdt>
@@ -18846,7 +18817,7 @@
             <w:rFonts w:cstheme="minorHAnsi"/>
             <w:color w:val="000000"/>
           </w:rPr>
-          <w:tag w:val="MENDELEY_CITATION_v3_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"/>
+          <w:tag w:val="MENDELEY_CITATION_v3_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"/>
           <w:id w:val="496225071"/>
           <w:placeholder>
             <w:docPart w:val="D90F012F76FE4A14A5555A6BE42A7951"/>
@@ -18862,7 +18833,7 @@
             <w:rPr>
               <w:color w:val="000000"/>
             </w:rPr>
-            <w:t>[101–106]</w:t>
+            <w:t>[100–105]</w:t>
           </w:r>
         </w:sdtContent>
       </w:sdt>
@@ -18944,7 +18915,7 @@
             <w:rFonts w:cstheme="minorHAnsi"/>
             <w:color w:val="000000"/>
           </w:rPr>
-          <w:tag w:val="MENDELEY_CITATION_v3_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"/>
+          <w:tag w:val="MENDELEY_CITATION_v3_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"/>
           <w:id w:val="101467167"/>
           <w:placeholder>
             <w:docPart w:val="6F96F04B45AD4808A610F5F5277DB201"/>
@@ -18956,7 +18927,7 @@
               <w:rFonts w:cstheme="minorHAnsi"/>
               <w:color w:val="000000"/>
             </w:rPr>
-            <w:t>[107]</w:t>
+            <w:t>[106]</w:t>
           </w:r>
         </w:sdtContent>
       </w:sdt>
@@ -18990,7 +18961,7 @@
             <w:rFonts w:cstheme="minorHAnsi"/>
             <w:color w:val="000000"/>
           </w:rPr>
-          <w:tag w:val="MENDELEY_CITATION_v3_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"/>
+          <w:tag w:val="MENDELEY_CITATION_v3_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"/>
           <w:id w:val="1912037968"/>
           <w:placeholder>
             <w:docPart w:val="6F96F04B45AD4808A610F5F5277DB201"/>
@@ -19006,7 +18977,7 @@
             <w:rPr>
               <w:color w:val="000000"/>
             </w:rPr>
-            <w:t>[101]</w:t>
+            <w:t>[100]</w:t>
           </w:r>
         </w:sdtContent>
       </w:sdt>
@@ -19100,7 +19071,7 @@
             <w:rFonts w:cstheme="minorHAnsi"/>
             <w:color w:val="000000"/>
           </w:rPr>
-          <w:tag w:val="MENDELEY_CITATION_v3_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"/>
+          <w:tag w:val="MENDELEY_CITATION_v3_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"/>
           <w:id w:val="1242761590"/>
           <w:placeholder>
             <w:docPart w:val="7220DE7B11234B339ACD24A0FBB38EFE"/>
@@ -19112,7 +19083,7 @@
               <w:rFonts w:cstheme="minorHAnsi"/>
               <w:color w:val="000000"/>
             </w:rPr>
-            <w:t>[108]</w:t>
+            <w:t>[107]</w:t>
           </w:r>
         </w:sdtContent>
       </w:sdt>
@@ -19213,7 +19184,7 @@
             <w:i w:val="0"/>
             <w:color w:val="000000"/>
           </w:rPr>
-          <w:tag w:val="MENDELEY_CITATION_v3_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"/>
+          <w:tag w:val="MENDELEY_CITATION_v3_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"/>
           <w:id w:val="1643923835"/>
           <w:placeholder>
             <w:docPart w:val="2007ADA81F0F4F188829ABE1815EA285"/>
@@ -19225,7 +19196,7 @@
               <w:i w:val="0"/>
               <w:color w:val="000000"/>
             </w:rPr>
-            <w:t>[108]</w:t>
+            <w:t>[107]</w:t>
           </w:r>
         </w:sdtContent>
       </w:sdt>
@@ -19316,7 +19287,7 @@
             <w:rFonts w:cstheme="minorHAnsi"/>
             <w:color w:val="000000"/>
           </w:rPr>
-          <w:tag w:val="MENDELEY_CITATION_v3_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"/>
+          <w:tag w:val="MENDELEY_CITATION_v3_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"/>
           <w:id w:val="-19400779"/>
           <w:placeholder>
             <w:docPart w:val="499DC131233A49FB998E459E6D05E8B9"/>
@@ -19328,7 +19299,7 @@
               <w:rFonts w:cstheme="minorHAnsi"/>
               <w:color w:val="000000"/>
             </w:rPr>
-            <w:t>[109]</w:t>
+            <w:t>[108]</w:t>
           </w:r>
         </w:sdtContent>
       </w:sdt>
@@ -19510,7 +19481,7 @@
             <w:rFonts w:cstheme="minorHAnsi"/>
             <w:color w:val="000000"/>
           </w:rPr>
-          <w:tag w:val="MENDELEY_CITATION_v3_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"/>
+          <w:tag w:val="MENDELEY_CITATION_v3_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"/>
           <w:id w:val="-1601332962"/>
           <w:placeholder>
             <w:docPart w:val="70B22DB8C6E74E86A8C0BED9B16611C5"/>
@@ -19522,7 +19493,7 @@
               <w:rFonts w:cstheme="minorHAnsi"/>
               <w:color w:val="000000"/>
             </w:rPr>
-            <w:t>[110]</w:t>
+            <w:t>[109]</w:t>
           </w:r>
         </w:sdtContent>
       </w:sdt>
@@ -19550,7 +19521,7 @@
             <w:rFonts w:cstheme="minorHAnsi"/>
             <w:color w:val="000000"/>
           </w:rPr>
-          <w:tag w:val="MENDELEY_CITATION_v3_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"/>
+          <w:tag w:val="MENDELEY_CITATION_v3_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"/>
           <w:id w:val="288103528"/>
           <w:placeholder>
             <w:docPart w:val="70B22DB8C6E74E86A8C0BED9B16611C5"/>
@@ -19562,7 +19533,7 @@
               <w:rFonts w:cstheme="minorHAnsi"/>
               <w:color w:val="000000"/>
             </w:rPr>
-            <w:t>[111]</w:t>
+            <w:t>[110]</w:t>
           </w:r>
         </w:sdtContent>
       </w:sdt>
@@ -19664,7 +19635,7 @@
             <w:rFonts w:cstheme="minorHAnsi"/>
             <w:color w:val="000000"/>
           </w:rPr>
-          <w:tag w:val="MENDELEY_CITATION_v3_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"/>
+          <w:tag w:val="MENDELEY_CITATION_v3_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"/>
           <w:id w:val="430180163"/>
           <w:placeholder>
             <w:docPart w:val="70B22DB8C6E74E86A8C0BED9B16611C5"/>
@@ -19676,7 +19647,7 @@
               <w:rFonts w:cstheme="minorHAnsi"/>
               <w:color w:val="000000"/>
             </w:rPr>
-            <w:t>[112–116]</w:t>
+            <w:t>[111–115]</w:t>
           </w:r>
         </w:sdtContent>
       </w:sdt>
@@ -19765,7 +19736,7 @@
             <w:rFonts w:cstheme="minorHAnsi"/>
             <w:color w:val="000000"/>
           </w:rPr>
-          <w:tag w:val="MENDELEY_CITATION_v3_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"/>
+          <w:tag w:val="MENDELEY_CITATION_v3_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"/>
           <w:id w:val="-647663893"/>
           <w:placeholder>
             <w:docPart w:val="C00F302072224C4CA77E2BDB8E7E7ABF"/>
@@ -19777,7 +19748,7 @@
               <w:rFonts w:cstheme="minorHAnsi"/>
               <w:color w:val="000000"/>
             </w:rPr>
-            <w:t>[117–119]</w:t>
+            <w:t>[116–118]</w:t>
           </w:r>
         </w:sdtContent>
       </w:sdt>
@@ -19860,7 +19831,7 @@
           <w:rPr>
             <w:color w:val="000000"/>
           </w:rPr>
-          <w:tag w:val="MENDELEY_CITATION_v3_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"/>
+          <w:tag w:val="MENDELEY_CITATION_v3_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"/>
           <w:id w:val="27618781"/>
           <w:placeholder>
             <w:docPart w:val="1C1F217F86E4424880017BE1FA2A24B0"/>
@@ -19871,7 +19842,7 @@
             <w:rPr>
               <w:color w:val="000000"/>
             </w:rPr>
-            <w:t>[120–122]</w:t>
+            <w:t>[119–121]</w:t>
           </w:r>
         </w:sdtContent>
       </w:sdt>
@@ -19977,7 +19948,7 @@
             <w:rFonts w:cstheme="minorHAnsi"/>
             <w:color w:val="000000"/>
           </w:rPr>
-          <w:tag w:val="MENDELEY_CITATION_v3_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"/>
+          <w:tag w:val="MENDELEY_CITATION_v3_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"/>
           <w:id w:val="1174541223"/>
           <w:placeholder>
             <w:docPart w:val="F882A3AACAAF4614AB444AA4CD53DAB6"/>
@@ -19989,7 +19960,7 @@
               <w:rFonts w:cstheme="minorHAnsi"/>
               <w:color w:val="000000"/>
             </w:rPr>
-            <w:t>[123, 124]</w:t>
+            <w:t>[122, 123]</w:t>
           </w:r>
         </w:sdtContent>
       </w:sdt>
@@ -20084,7 +20055,7 @@
             <w:color w:val="000000"/>
             <w:shd w:val="clear" w:color="auto" w:fill="FFFFFF"/>
           </w:rPr>
-          <w:tag w:val="MENDELEY_CITATION_v3_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"/>
+          <w:tag w:val="MENDELEY_CITATION_v3_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"/>
           <w:id w:val="1327246669"/>
           <w:placeholder>
             <w:docPart w:val="9EADCAB51B5842489C9F89BBA59CE664"/>
@@ -20100,7 +20071,7 @@
             <w:rPr>
               <w:color w:val="000000"/>
             </w:rPr>
-            <w:t>[125–128]</w:t>
+            <w:t>[124–127]</w:t>
           </w:r>
         </w:sdtContent>
       </w:sdt>
@@ -20203,7 +20174,7 @@
             <w:shd w:val="clear" w:color="auto" w:fill="FFFFFF"/>
             <w:lang w:val="en-US"/>
           </w:rPr>
-          <w:tag w:val="MENDELEY_CITATION_v3_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"/>
+          <w:tag w:val="MENDELEY_CITATION_v3_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"/>
           <w:id w:val="931403410"/>
           <w:placeholder>
             <w:docPart w:val="A7A00F40DE234B1EB5FADD56E0F0A9F4"/>
@@ -20216,7 +20187,7 @@
               <w:shd w:val="clear" w:color="auto" w:fill="FFFFFF"/>
               <w:lang w:val="en-US"/>
             </w:rPr>
-            <w:t>[129]</w:t>
+            <w:t>[128]</w:t>
           </w:r>
         </w:sdtContent>
       </w:sdt>
@@ -20247,7 +20218,7 @@
             <w:shd w:val="clear" w:color="auto" w:fill="FFFFFF"/>
             <w:lang w:val="en-US"/>
           </w:rPr>
-          <w:tag w:val="MENDELEY_CITATION_v3_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"/>
+          <w:tag w:val="MENDELEY_CITATION_v3_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"/>
           <w:id w:val="-312875749"/>
           <w:placeholder>
             <w:docPart w:val="A7A00F40DE234B1EB5FADD56E0F0A9F4"/>
@@ -20260,7 +20231,7 @@
               <w:shd w:val="clear" w:color="auto" w:fill="FFFFFF"/>
               <w:lang w:val="en-US"/>
             </w:rPr>
-            <w:t>[130]</w:t>
+            <w:t>[129]</w:t>
           </w:r>
         </w:sdtContent>
       </w:sdt>
@@ -20276,7 +20247,7 @@
             <w:color w:val="000000"/>
             <w:shd w:val="clear" w:color="auto" w:fill="FFFFFF"/>
           </w:rPr>
-          <w:tag w:val="MENDELEY_CITATION_v3_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"/>
+          <w:tag w:val="MENDELEY_CITATION_v3_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"/>
           <w:id w:val="-1231606536"/>
           <w:placeholder>
             <w:docPart w:val="A7A00F40DE234B1EB5FADD56E0F0A9F4"/>
@@ -20292,7 +20263,7 @@
             <w:rPr>
               <w:color w:val="000000"/>
             </w:rPr>
-            <w:t>[131–135]</w:t>
+            <w:t>[130–134]</w:t>
           </w:r>
         </w:sdtContent>
       </w:sdt>
@@ -20692,7 +20663,7 @@
           <w:rPr>
             <w:color w:val="000000"/>
           </w:rPr>
-          <w:tag w:val="MENDELEY_CITATION_v3_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"/>
+          <w:tag w:val="MENDELEY_CITATION_v3_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"/>
           <w:id w:val="369190452"/>
           <w:placeholder>
             <w:docPart w:val="3FE6FB2795CB479E85E7FB61AC1A547E"/>
@@ -20703,7 +20674,7 @@
             <w:rPr>
               <w:color w:val="000000"/>
             </w:rPr>
-            <w:t>[136–142]</w:t>
+            <w:t>[135–141]</w:t>
           </w:r>
         </w:sdtContent>
       </w:sdt>
@@ -20797,7 +20768,7 @@
             <w:color w:val="000000"/>
             <w:lang w:val="en-US"/>
           </w:rPr>
-          <w:tag w:val="MENDELEY_CITATION_v3_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"/>
+          <w:tag w:val="MENDELEY_CITATION_v3_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"/>
           <w:id w:val="-1255120881"/>
           <w:placeholder>
             <w:docPart w:val="8187CB1559FF4BB2B272EB03C50738EC"/>
@@ -20810,7 +20781,7 @@
               <w:color w:val="000000"/>
               <w:lang w:val="en-US"/>
             </w:rPr>
-            <w:t>[143]</w:t>
+            <w:t>[142]</w:t>
           </w:r>
         </w:sdtContent>
       </w:sdt>
@@ -20902,7 +20873,7 @@
             <w:rFonts w:cstheme="minorHAnsi"/>
             <w:color w:val="000000"/>
           </w:rPr>
-          <w:tag w:val="MENDELEY_CITATION_v3_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"/>
+          <w:tag w:val="MENDELEY_CITATION_v3_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"/>
           <w:id w:val="-1724523879"/>
           <w:placeholder>
             <w:docPart w:val="8187CB1559FF4BB2B272EB03C50738EC"/>
@@ -20914,7 +20885,7 @@
               <w:rFonts w:cstheme="minorHAnsi"/>
               <w:color w:val="000000"/>
             </w:rPr>
-            <w:t>[144]</w:t>
+            <w:t>[143]</w:t>
           </w:r>
         </w:sdtContent>
       </w:sdt>
@@ -20964,7 +20935,7 @@
             <w:color w:val="000000"/>
             <w:lang w:val="en-US"/>
           </w:rPr>
-          <w:tag w:val="MENDELEY_CITATION_v3_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"/>
+          <w:tag w:val="MENDELEY_CITATION_v3_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"/>
           <w:id w:val="576945349"/>
           <w:placeholder>
             <w:docPart w:val="8187CB1559FF4BB2B272EB03C50738EC"/>
@@ -20977,7 +20948,7 @@
               <w:color w:val="000000"/>
               <w:lang w:val="en-US"/>
             </w:rPr>
-            <w:t>[145]</w:t>
+            <w:t>[144]</w:t>
           </w:r>
         </w:sdtContent>
       </w:sdt>
@@ -20995,7 +20966,7 @@
             <w:color w:val="000000"/>
             <w:lang w:val="en-US"/>
           </w:rPr>
-          <w:tag w:val="MENDELEY_CITATION_v3_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"/>
+          <w:tag w:val="MENDELEY_CITATION_v3_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"/>
           <w:id w:val="506871761"/>
           <w:placeholder>
             <w:docPart w:val="8187CB1559FF4BB2B272EB03C50738EC"/>
@@ -21012,7 +20983,7 @@
             <w:rPr>
               <w:color w:val="000000"/>
             </w:rPr>
-            <w:t>[146–148]</w:t>
+            <w:t>[145–147]</w:t>
           </w:r>
         </w:sdtContent>
       </w:sdt>
@@ -21055,7 +21026,7 @@
             <w:rFonts w:cstheme="minorHAnsi"/>
             <w:color w:val="000000"/>
           </w:rPr>
-          <w:tag w:val="MENDELEY_CITATION_v3_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"/>
+          <w:tag w:val="MENDELEY_CITATION_v3_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"/>
           <w:id w:val="776833031"/>
           <w:placeholder>
             <w:docPart w:val="4FBDA309C5C349AE863AC8AC70F07817"/>
@@ -21067,7 +21038,7 @@
               <w:rFonts w:cstheme="minorHAnsi"/>
               <w:color w:val="000000"/>
             </w:rPr>
-            <w:t>[123]</w:t>
+            <w:t>[122]</w:t>
           </w:r>
         </w:sdtContent>
       </w:sdt>
@@ -21109,7 +21080,7 @@
           <w:rPr>
             <w:color w:val="000000"/>
           </w:rPr>
-          <w:tag w:val="MENDELEY_CITATION_v3_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"/>
+          <w:tag w:val="MENDELEY_CITATION_v3_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"/>
           <w:id w:val="-225069935"/>
           <w:placeholder>
             <w:docPart w:val="DefaultPlaceholder_-1854013440"/>
@@ -21120,7 +21091,7 @@
             <w:rPr>
               <w:color w:val="000000"/>
             </w:rPr>
-            <w:t>[149]</w:t>
+            <w:t>[148]</w:t>
           </w:r>
         </w:sdtContent>
       </w:sdt>
@@ -21189,7 +21160,7 @@
           <w:rPr>
             <w:color w:val="000000"/>
           </w:rPr>
-          <w:tag w:val="MENDELEY_CITATION_v3_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"/>
+          <w:tag w:val="MENDELEY_CITATION_v3_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"/>
           <w:id w:val="-937135155"/>
           <w:placeholder>
             <w:docPart w:val="DefaultPlaceholder_-1854013440"/>
@@ -21200,7 +21171,7 @@
             <w:rPr>
               <w:color w:val="000000"/>
             </w:rPr>
-            <w:t>[150]</w:t>
+            <w:t>[149]</w:t>
           </w:r>
         </w:sdtContent>
       </w:sdt>
@@ -21218,7 +21189,7 @@
           <w:rPr>
             <w:color w:val="000000"/>
           </w:rPr>
-          <w:tag w:val="MENDELEY_CITATION_v3_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"/>
+          <w:tag w:val="MENDELEY_CITATION_v3_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"/>
           <w:id w:val="811686629"/>
           <w:placeholder>
             <w:docPart w:val="21B442F1E34E4134A567ADA1FEC92023"/>
@@ -21229,7 +21200,7 @@
             <w:rPr>
               <w:color w:val="000000"/>
             </w:rPr>
-            <w:t>[151]</w:t>
+            <w:t>[150]</w:t>
           </w:r>
         </w:sdtContent>
       </w:sdt>
@@ -21389,7 +21360,7 @@
             <w:i w:val="0"/>
             <w:color w:val="000000"/>
           </w:rPr>
-          <w:tag w:val="MENDELEY_CITATION_v3_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"/>
+          <w:tag w:val="MENDELEY_CITATION_v3_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"/>
           <w:id w:val="-153602451"/>
           <w:placeholder>
             <w:docPart w:val="84A8CCBE0AA24ED2864AD98E906E52FB"/>
@@ -21401,7 +21372,7 @@
               <w:i w:val="0"/>
               <w:color w:val="000000"/>
             </w:rPr>
-            <w:t>[132, 151–155, 158]</w:t>
+            <w:t>[131, 150–155]</w:t>
           </w:r>
         </w:sdtContent>
       </w:sdt>
@@ -22814,7 +22785,7 @@
           <w:rPr>
             <w:color w:val="000000"/>
           </w:rPr>
-          <w:tag w:val="MENDELEY_CITATION_v3_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"/>
+          <w:tag w:val="MENDELEY_CITATION_v3_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"/>
           <w:id w:val="1756550303"/>
           <w:placeholder>
             <w:docPart w:val="710573E6226F4869B6B415FA164D6543"/>
@@ -22825,7 +22796,7 @@
             <w:rPr>
               <w:color w:val="000000"/>
             </w:rPr>
-            <w:t>[156, 157, 159–161]</w:t>
+            <w:t>[156–160]</w:t>
           </w:r>
         </w:sdtContent>
       </w:sdt>
@@ -22863,7 +22834,7 @@
           <w:rPr>
             <w:color w:val="000000"/>
           </w:rPr>
-          <w:tag w:val="MENDELEY_CITATION_v3_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"/>
+          <w:tag w:val="MENDELEY_CITATION_v3_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"/>
           <w:id w:val="912117569"/>
           <w:placeholder>
             <w:docPart w:val="4E0A9DF672FA4FDCBFE7E65D6A21D643"/>
@@ -22874,7 +22845,7 @@
             <w:rPr>
               <w:color w:val="000000"/>
             </w:rPr>
-            <w:t>[162]</w:t>
+            <w:t>[161]</w:t>
           </w:r>
         </w:sdtContent>
       </w:sdt>
@@ -22932,7 +22903,7 @@
           <w:rPr>
             <w:color w:val="000000"/>
           </w:rPr>
-          <w:tag w:val="MENDELEY_CITATION_v3_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"/>
+          <w:tag w:val="MENDELEY_CITATION_v3_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"/>
           <w:id w:val="-1473357379"/>
           <w:placeholder>
             <w:docPart w:val="108660311C96429B92397651BF97CD8C"/>
@@ -22943,7 +22914,7 @@
             <w:rPr>
               <w:color w:val="000000"/>
             </w:rPr>
-            <w:t>[163]</w:t>
+            <w:t>[162]</w:t>
           </w:r>
         </w:sdtContent>
       </w:sdt>
@@ -22994,7 +22965,7 @@
           <w:rPr>
             <w:color w:val="000000"/>
           </w:rPr>
-          <w:tag w:val="MENDELEY_CITATION_v3_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"/>
+          <w:tag w:val="MENDELEY_CITATION_v3_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"/>
           <w:id w:val="-1666231270"/>
           <w:placeholder>
             <w:docPart w:val="108660311C96429B92397651BF97CD8C"/>
@@ -23005,7 +22976,7 @@
             <w:rPr>
               <w:color w:val="000000"/>
             </w:rPr>
-            <w:t>[164]</w:t>
+            <w:t>[163]</w:t>
           </w:r>
         </w:sdtContent>
       </w:sdt>
@@ -23072,7 +23043,7 @@
           <w:rPr>
             <w:color w:val="000000"/>
           </w:rPr>
-          <w:tag w:val="MENDELEY_CITATION_v3_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"/>
+          <w:tag w:val="MENDELEY_CITATION_v3_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"/>
           <w:id w:val="2091198984"/>
           <w:placeholder>
             <w:docPart w:val="108660311C96429B92397651BF97CD8C"/>
@@ -23083,7 +23054,7 @@
             <w:rPr>
               <w:color w:val="000000"/>
             </w:rPr>
-            <w:t>[165]</w:t>
+            <w:t>[164]</w:t>
           </w:r>
         </w:sdtContent>
       </w:sdt>
@@ -23118,7 +23089,7 @@
           <w:rPr>
             <w:color w:val="000000"/>
           </w:rPr>
-          <w:tag w:val="MENDELEY_CITATION_v3_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"/>
+          <w:tag w:val="MENDELEY_CITATION_v3_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"/>
           <w:id w:val="-160239313"/>
           <w:placeholder>
             <w:docPart w:val="DAEC2308C1FC4A68ABEE3C192AA8119F"/>
@@ -23129,7 +23100,7 @@
             <w:rPr>
               <w:color w:val="000000"/>
             </w:rPr>
-            <w:t>[166]</w:t>
+            <w:t>[165]</w:t>
           </w:r>
         </w:sdtContent>
       </w:sdt>
@@ -23191,7 +23162,7 @@
           <w:rPr>
             <w:color w:val="000000"/>
           </w:rPr>
-          <w:tag w:val="MENDELEY_CITATION_v3_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"/>
+          <w:tag w:val="MENDELEY_CITATION_v3_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"/>
           <w:id w:val="-2008824710"/>
           <w:placeholder>
             <w:docPart w:val="DAEC2308C1FC4A68ABEE3C192AA8119F"/>
@@ -23202,7 +23173,7 @@
             <w:rPr>
               <w:color w:val="000000"/>
             </w:rPr>
-            <w:t>[167, 168]</w:t>
+            <w:t>[166, 167]</w:t>
           </w:r>
         </w:sdtContent>
       </w:sdt>
@@ -26247,8 +26218,184 @@
       <w:pPr>
         <w:ind w:firstLine="709"/>
         <w:jc w:val="both"/>
-        <w:rPr>
-          <w:color w:val="00B050"/>
+      </w:pPr>
+      <w:r>
+        <w:rPr>
+          <w:shd w:val="clear" w:color="auto" w:fill="FFFFFF"/>
+        </w:rPr>
+        <w:t>Jelikož je tato práce zaměřena na RPG, je knihovna plně implementovatelná a neměla by být žádná část, která není pokryta</w:t>
+      </w:r>
+      <w:r>
+        <w:rPr>
+          <w:shd w:val="clear" w:color="auto" w:fill="FFFFFF"/>
+        </w:rPr>
+        <w:t>.</w:t>
+      </w:r>
+      <w:r>
+        <w:rPr>
+          <w:shd w:val="clear" w:color="auto" w:fill="FFFFFF"/>
+        </w:rPr>
+        <w:t xml:space="preserve"> </w:t>
+      </w:r>
+      <w:r>
+        <w:rPr>
+          <w:shd w:val="clear" w:color="auto" w:fill="FFFFFF"/>
+        </w:rPr>
+        <w:t>P</w:t>
+      </w:r>
+      <w:r>
+        <w:rPr>
+          <w:shd w:val="clear" w:color="auto" w:fill="FFFFFF"/>
+        </w:rPr>
+        <w:t xml:space="preserve">rogramátor musí dělat pouze grafickou část, reakce na </w:t>
+      </w:r>
+      <w:r>
+        <w:rPr>
+          <w:shd w:val="clear" w:color="auto" w:fill="FFFFFF"/>
+        </w:rPr>
+        <w:t>hráčovi</w:t>
+      </w:r>
+      <w:r>
+        <w:rPr>
+          <w:shd w:val="clear" w:color="auto" w:fill="FFFFFF"/>
+        </w:rPr>
+        <w:t xml:space="preserve"> </w:t>
+      </w:r>
+      <w:r>
+        <w:rPr>
+          <w:shd w:val="clear" w:color="auto" w:fill="FFFFFF"/>
+        </w:rPr>
+        <w:t>akce</w:t>
+      </w:r>
+      <w:r>
+        <w:rPr>
+          <w:shd w:val="clear" w:color="auto" w:fill="FFFFFF"/>
+        </w:rPr>
+        <w:t>, nastavení hodnot a umělou inteligenci NPC. Jelikož většina RPG je současně akční hrou je i pro tento žánr možné využít téměř celou knihovnu bez výrazných úprav logiky. Výjimkou jsou akční hry mezi jejich</w:t>
+      </w:r>
+      <w:r>
+        <w:rPr>
+          <w:shd w:val="clear" w:color="auto" w:fill="FFFFFF"/>
+        </w:rPr>
+        <w:t>ž</w:t>
+      </w:r>
+      <w:r>
+        <w:rPr>
+          <w:shd w:val="clear" w:color="auto" w:fill="FFFFFF"/>
+        </w:rPr>
+        <w:t xml:space="preserve"> mechaniky nepatří souboj (např. Blackhole</w:t>
+      </w:r>
+      <w:r>
+        <w:rPr>
+          <w:shd w:val="clear" w:color="auto" w:fill="FFFFFF"/>
+        </w:rPr>
+        <w:t xml:space="preserve"> </w:t>
+      </w:r>
+      <w:sdt>
+        <w:sdtPr>
+          <w:rPr>
+            <w:color w:val="000000"/>
+            <w:shd w:val="clear" w:color="auto" w:fill="FFFFFF"/>
+          </w:rPr>
+          <w:tag w:val="MENDELEY_CITATION_v3_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"/>
+          <w:id w:val="-68194738"/>
+          <w:placeholder>
+            <w:docPart w:val="39A3DAE2DE5B4C7C9E83431E0FF2F7E6"/>
+          </w:placeholder>
+        </w:sdtPr>
+        <w:sdtContent>
+          <w:r>
+            <w:rPr>
+              <w:color w:val="000000"/>
+              <w:shd w:val="clear" w:color="auto" w:fill="FFFFFF"/>
+            </w:rPr>
+            <w:t>[168]</w:t>
+          </w:r>
+        </w:sdtContent>
+      </w:sdt>
+      <w:r>
+        <w:rPr>
+          <w:shd w:val="clear" w:color="auto" w:fill="FFFFFF"/>
+        </w:rPr>
+        <w:t xml:space="preserve">) nebo neobsahují předměty, protože v takovém případě zůstane velká část knihovny nevyužita. </w:t>
+      </w:r>
+      <w:r>
+        <w:t xml:space="preserve">Pro strategie je z knihovny možné využít třídu </w:t>
+      </w:r>
+      <w:r>
+        <w:rPr>
+          <w:i/>
+          <w:iCs/>
+        </w:rPr>
+        <w:t>Postava</w:t>
+      </w:r>
+      <w:r>
+        <w:t xml:space="preserve"> na jednotky a budovy nebo </w:t>
+      </w:r>
+      <w:r>
+        <w:rPr>
+          <w:i/>
+          <w:iCs/>
+        </w:rPr>
+        <w:t xml:space="preserve">GameManager </w:t>
+      </w:r>
+      <w:r>
+        <w:t>a</w:t>
+      </w:r>
+      <w:r>
+        <w:rPr>
+          <w:i/>
+          <w:iCs/>
+        </w:rPr>
+        <w:t xml:space="preserve"> Chunk</w:t>
+      </w:r>
+      <w:r>
+        <w:t xml:space="preserve"> na generování náhodné mapy. U závodních her lze z knihovny využít </w:t>
+      </w:r>
+      <w:r>
+        <w:rPr>
+          <w:i/>
+          <w:iCs/>
+        </w:rPr>
+        <w:t>StatList</w:t>
+      </w:r>
+      <w:r>
+        <w:t xml:space="preserve"> na vlastnosti vozidla (rychlost, akcelerace</w:t>
+      </w:r>
+      <w:r>
+        <w:t>, atd</w:t>
+      </w:r>
+      <w:r>
+        <w:t xml:space="preserve">) a </w:t>
+      </w:r>
+      <w:r>
+        <w:rPr>
+          <w:i/>
+          <w:iCs/>
+        </w:rPr>
+        <w:t>Predmet</w:t>
+      </w:r>
+      <w:r>
+        <w:t xml:space="preserve"> na vylepšení. V přídě her, kde se dá poškodit soupeřův vůz lze použít také </w:t>
+      </w:r>
+      <w:r>
+        <w:rPr>
+          <w:i/>
+          <w:iCs/>
+        </w:rPr>
+        <w:t>Postava</w:t>
+      </w:r>
+      <w:r>
+        <w:t>. Jelikož třídy nejsou určeny na toto využití, obsahují velké množství dat na víc, která budou zbytečně zabírat paměť a je proto lepší vytvořit si vlastní třídy.</w:t>
+      </w:r>
+    </w:p>
+    <w:p>
+      <w:pPr>
+        <w:ind w:firstLine="709"/>
+        <w:jc w:val="both"/>
+        <w:rPr>
+          <w:rFonts w:cstheme="minorHAnsi"/>
+          <w:color w:val="000000"/>
           <w:shd w:val="clear" w:color="auto" w:fill="FFFFFF"/>
         </w:rPr>
       </w:pPr>
@@ -26276,8 +26423,24 @@
           <w:color w:val="000000"/>
           <w:shd w:val="clear" w:color="auto" w:fill="FFFFFF"/>
         </w:rPr>
-        <w:t xml:space="preserve"> pomocí čitelných souborů bez nutnosti zásahu do zdrojového kódu. Při návrhu bylo zapomenuto na trojrozměrnou mapu. jelikož tato chyba byla odhalena až na konci vývoje a její oprava by vyžadovala změnu velké části kódu, byla její oprava odložena na refaktorizaci, která bude provedena společně s opravou chyb, které budou nalezeny během implementace. Dále je třeba vymyslet praktičtější určení polohy na mapě.</w:t>
-      </w:r>
+        <w:t xml:space="preserve"> pomocí čitelných souborů bez nutnosti zásahu do zdrojového kódu. Při návrhu bylo zapomenuto na trojrozměrnou mapu. jelikož tato chyba byla odhalena až na konci vývoje a její oprava by vyžadovala změnu velké části kódu, byla její oprava odložena na refaktorizaci, která bude provedena společně s opravou chyb, které budou nalezeny během implementace. </w:t>
+      </w:r>
+    </w:p>
+    <w:p>
+      <w:pPr>
+        <w:ind w:firstLine="709"/>
+        <w:jc w:val="both"/>
+      </w:pPr>
+    </w:p>
+    <w:p>
+      <w:pPr>
+        <w:ind w:firstLine="709"/>
+        <w:jc w:val="both"/>
+        <w:rPr>
+          <w:color w:val="00B050"/>
+          <w:shd w:val="clear" w:color="auto" w:fill="FFFFFF"/>
+        </w:rPr>
+      </w:pPr>
     </w:p>
     <w:p>
       <w:pPr>
@@ -26364,7 +26527,7 @@
             <w:autoSpaceDE w:val="0"/>
             <w:autoSpaceDN w:val="0"/>
             <w:ind w:hanging="640"/>
-            <w:divId w:val="1411584852"/>
+            <w:divId w:val="914243954"/>
           </w:pPr>
           <w:r>
             <w:t xml:space="preserve">[1] </w:t>
@@ -26388,7 +26551,7 @@
             <w:autoSpaceDE w:val="0"/>
             <w:autoSpaceDN w:val="0"/>
             <w:ind w:hanging="640"/>
-            <w:divId w:val="2023581751"/>
+            <w:divId w:val="1017582156"/>
           </w:pPr>
           <w:r>
             <w:t xml:space="preserve">[2] </w:t>
@@ -26413,7 +26576,7 @@
             <w:autoSpaceDE w:val="0"/>
             <w:autoSpaceDN w:val="0"/>
             <w:ind w:hanging="640"/>
-            <w:divId w:val="1071655463"/>
+            <w:divId w:val="1199798"/>
           </w:pPr>
           <w:r>
             <w:t xml:space="preserve">[3] </w:t>
@@ -26438,7 +26601,7 @@
             <w:autoSpaceDE w:val="0"/>
             <w:autoSpaceDN w:val="0"/>
             <w:ind w:hanging="640"/>
-            <w:divId w:val="1022436960"/>
+            <w:divId w:val="861934886"/>
           </w:pPr>
           <w:r>
             <w:t xml:space="preserve">[4] </w:t>
@@ -26462,7 +26625,7 @@
             <w:autoSpaceDE w:val="0"/>
             <w:autoSpaceDN w:val="0"/>
             <w:ind w:hanging="640"/>
-            <w:divId w:val="1145506528"/>
+            <w:divId w:val="1523012999"/>
           </w:pPr>
           <w:r>
             <w:t xml:space="preserve">[5] </w:t>
@@ -26487,7 +26650,7 @@
             <w:autoSpaceDE w:val="0"/>
             <w:autoSpaceDN w:val="0"/>
             <w:ind w:hanging="640"/>
-            <w:divId w:val="1174493041"/>
+            <w:divId w:val="1285426985"/>
           </w:pPr>
           <w:r>
             <w:t xml:space="preserve">[6] </w:t>
@@ -26512,7 +26675,7 @@
             <w:autoSpaceDE w:val="0"/>
             <w:autoSpaceDN w:val="0"/>
             <w:ind w:hanging="640"/>
-            <w:divId w:val="981495494"/>
+            <w:divId w:val="746682906"/>
           </w:pPr>
           <w:r>
             <w:t xml:space="preserve">[7] </w:t>
@@ -26527,7 +26690,7 @@
             <w:autoSpaceDE w:val="0"/>
             <w:autoSpaceDN w:val="0"/>
             <w:ind w:hanging="640"/>
-            <w:divId w:val="1020277780"/>
+            <w:divId w:val="1555047412"/>
           </w:pPr>
           <w:r>
             <w:t xml:space="preserve">[8] </w:t>
@@ -26552,7 +26715,7 @@
             <w:autoSpaceDE w:val="0"/>
             <w:autoSpaceDN w:val="0"/>
             <w:ind w:hanging="640"/>
-            <w:divId w:val="181095737"/>
+            <w:divId w:val="1413241934"/>
           </w:pPr>
           <w:r>
             <w:t xml:space="preserve">[9] </w:t>
@@ -26577,7 +26740,7 @@
             <w:autoSpaceDE w:val="0"/>
             <w:autoSpaceDN w:val="0"/>
             <w:ind w:hanging="640"/>
-            <w:divId w:val="689793896"/>
+            <w:divId w:val="1116829853"/>
           </w:pPr>
           <w:r>
             <w:t xml:space="preserve">[10] </w:t>
@@ -26602,7 +26765,7 @@
             <w:autoSpaceDE w:val="0"/>
             <w:autoSpaceDN w:val="0"/>
             <w:ind w:hanging="640"/>
-            <w:divId w:val="283314978"/>
+            <w:divId w:val="1199515740"/>
           </w:pPr>
           <w:r>
             <w:t xml:space="preserve">[11] </w:t>
@@ -26627,7 +26790,7 @@
             <w:autoSpaceDE w:val="0"/>
             <w:autoSpaceDN w:val="0"/>
             <w:ind w:hanging="640"/>
-            <w:divId w:val="830877980"/>
+            <w:divId w:val="1677807069"/>
           </w:pPr>
           <w:r>
             <w:t xml:space="preserve">[12] </w:t>
@@ -26652,7 +26815,7 @@
             <w:autoSpaceDE w:val="0"/>
             <w:autoSpaceDN w:val="0"/>
             <w:ind w:hanging="640"/>
-            <w:divId w:val="266350839"/>
+            <w:divId w:val="623118356"/>
           </w:pPr>
           <w:r>
             <w:t xml:space="preserve">[13] </w:t>
@@ -26680,7 +26843,7 @@
             <w:autoSpaceDE w:val="0"/>
             <w:autoSpaceDN w:val="0"/>
             <w:ind w:hanging="640"/>
-            <w:divId w:val="158153426"/>
+            <w:divId w:val="1779325901"/>
           </w:pPr>
           <w:r>
             <w:t xml:space="preserve">[14] </w:t>
@@ -26705,7 +26868,7 @@
             <w:autoSpaceDE w:val="0"/>
             <w:autoSpaceDN w:val="0"/>
             <w:ind w:hanging="640"/>
-            <w:divId w:val="848326263"/>
+            <w:divId w:val="1781758461"/>
           </w:pPr>
           <w:r>
             <w:t xml:space="preserve">[15] </w:t>
@@ -26729,7 +26892,7 @@
             <w:autoSpaceDE w:val="0"/>
             <w:autoSpaceDN w:val="0"/>
             <w:ind w:hanging="640"/>
-            <w:divId w:val="2066250815"/>
+            <w:divId w:val="136192925"/>
           </w:pPr>
           <w:r>
             <w:t xml:space="preserve">[16] </w:t>
@@ -26754,7 +26917,7 @@
             <w:autoSpaceDE w:val="0"/>
             <w:autoSpaceDN w:val="0"/>
             <w:ind w:hanging="640"/>
-            <w:divId w:val="848904694"/>
+            <w:divId w:val="1312366878"/>
           </w:pPr>
           <w:r>
             <w:t xml:space="preserve">[17] </w:t>
@@ -26779,7 +26942,7 @@
             <w:autoSpaceDE w:val="0"/>
             <w:autoSpaceDN w:val="0"/>
             <w:ind w:hanging="640"/>
-            <w:divId w:val="684598721"/>
+            <w:divId w:val="417211753"/>
           </w:pPr>
           <w:r>
             <w:t xml:space="preserve">[18] </w:t>
@@ -26803,7 +26966,7 @@
             <w:autoSpaceDE w:val="0"/>
             <w:autoSpaceDN w:val="0"/>
             <w:ind w:hanging="640"/>
-            <w:divId w:val="1700275969"/>
+            <w:divId w:val="829826550"/>
           </w:pPr>
           <w:r>
             <w:t xml:space="preserve">[19] </w:t>
@@ -26828,7 +26991,7 @@
             <w:autoSpaceDE w:val="0"/>
             <w:autoSpaceDN w:val="0"/>
             <w:ind w:hanging="640"/>
-            <w:divId w:val="1754086217"/>
+            <w:divId w:val="1674524215"/>
           </w:pPr>
           <w:r>
             <w:t xml:space="preserve">[20] </w:t>
@@ -26853,7 +27016,7 @@
             <w:autoSpaceDE w:val="0"/>
             <w:autoSpaceDN w:val="0"/>
             <w:ind w:hanging="640"/>
-            <w:divId w:val="84109018"/>
+            <w:divId w:val="2076708071"/>
           </w:pPr>
           <w:r>
             <w:t xml:space="preserve">[21] </w:t>
@@ -26877,7 +27040,7 @@
             <w:autoSpaceDE w:val="0"/>
             <w:autoSpaceDN w:val="0"/>
             <w:ind w:hanging="640"/>
-            <w:divId w:val="1770812920"/>
+            <w:divId w:val="87586660"/>
           </w:pPr>
           <w:r>
             <w:t xml:space="preserve">[22] </w:t>
@@ -26902,7 +27065,7 @@
             <w:autoSpaceDE w:val="0"/>
             <w:autoSpaceDN w:val="0"/>
             <w:ind w:hanging="640"/>
-            <w:divId w:val="1645498969"/>
+            <w:divId w:val="1910722893"/>
           </w:pPr>
           <w:r>
             <w:t xml:space="preserve">[23] </w:t>
@@ -26927,7 +27090,7 @@
             <w:autoSpaceDE w:val="0"/>
             <w:autoSpaceDN w:val="0"/>
             <w:ind w:hanging="640"/>
-            <w:divId w:val="1024743869"/>
+            <w:divId w:val="675575509"/>
           </w:pPr>
           <w:r>
             <w:t xml:space="preserve">[24] </w:t>
@@ -26952,7 +27115,7 @@
             <w:autoSpaceDE w:val="0"/>
             <w:autoSpaceDN w:val="0"/>
             <w:ind w:hanging="640"/>
-            <w:divId w:val="1535582184"/>
+            <w:divId w:val="2146501720"/>
           </w:pPr>
           <w:r>
             <w:t xml:space="preserve">[25] </w:t>
@@ -26981,7 +27144,7 @@
             <w:autoSpaceDE w:val="0"/>
             <w:autoSpaceDN w:val="0"/>
             <w:ind w:hanging="640"/>
-            <w:divId w:val="314456583"/>
+            <w:divId w:val="957637240"/>
           </w:pPr>
           <w:r>
             <w:t xml:space="preserve">[26] </w:t>
@@ -27006,7 +27169,7 @@
             <w:autoSpaceDE w:val="0"/>
             <w:autoSpaceDN w:val="0"/>
             <w:ind w:hanging="640"/>
-            <w:divId w:val="1241333701"/>
+            <w:divId w:val="970592036"/>
           </w:pPr>
           <w:r>
             <w:t xml:space="preserve">[27] </w:t>
@@ -27031,7 +27194,7 @@
             <w:autoSpaceDE w:val="0"/>
             <w:autoSpaceDN w:val="0"/>
             <w:ind w:hanging="640"/>
-            <w:divId w:val="1927956253"/>
+            <w:divId w:val="1639844764"/>
           </w:pPr>
           <w:r>
             <w:t xml:space="preserve">[28] </w:t>
@@ -27056,7 +27219,7 @@
             <w:autoSpaceDE w:val="0"/>
             <w:autoSpaceDN w:val="0"/>
             <w:ind w:hanging="640"/>
-            <w:divId w:val="977149515"/>
+            <w:divId w:val="1501894061"/>
           </w:pPr>
           <w:r>
             <w:t>[29] .</w:t>
@@ -27080,7 +27243,7 @@
             <w:autoSpaceDE w:val="0"/>
             <w:autoSpaceDN w:val="0"/>
             <w:ind w:hanging="640"/>
-            <w:divId w:val="998580362"/>
+            <w:divId w:val="418840699"/>
           </w:pPr>
           <w:r>
             <w:t xml:space="preserve">[30] </w:t>
@@ -27105,7 +27268,7 @@
             <w:autoSpaceDE w:val="0"/>
             <w:autoSpaceDN w:val="0"/>
             <w:ind w:hanging="640"/>
-            <w:divId w:val="1435250660"/>
+            <w:divId w:val="1874228170"/>
           </w:pPr>
           <w:r>
             <w:t>[31] .</w:t>
@@ -27129,7 +27292,7 @@
             <w:autoSpaceDE w:val="0"/>
             <w:autoSpaceDN w:val="0"/>
             <w:ind w:hanging="640"/>
-            <w:divId w:val="1412392884"/>
+            <w:divId w:val="874804339"/>
           </w:pPr>
           <w:r>
             <w:t xml:space="preserve">[32] </w:t>
@@ -27154,7 +27317,7 @@
             <w:autoSpaceDE w:val="0"/>
             <w:autoSpaceDN w:val="0"/>
             <w:ind w:hanging="640"/>
-            <w:divId w:val="305165655"/>
+            <w:divId w:val="374014753"/>
           </w:pPr>
           <w:r>
             <w:t xml:space="preserve">[33] </w:t>
@@ -27179,7 +27342,7 @@
             <w:autoSpaceDE w:val="0"/>
             <w:autoSpaceDN w:val="0"/>
             <w:ind w:hanging="640"/>
-            <w:divId w:val="582379918"/>
+            <w:divId w:val="442723963"/>
           </w:pPr>
           <w:r>
             <w:t xml:space="preserve">[34] </w:t>
@@ -27204,7 +27367,7 @@
             <w:autoSpaceDE w:val="0"/>
             <w:autoSpaceDN w:val="0"/>
             <w:ind w:hanging="640"/>
-            <w:divId w:val="402681145"/>
+            <w:divId w:val="96221786"/>
           </w:pPr>
           <w:r>
             <w:t xml:space="preserve">[35] </w:t>
@@ -27228,7 +27391,7 @@
             <w:autoSpaceDE w:val="0"/>
             <w:autoSpaceDN w:val="0"/>
             <w:ind w:hanging="640"/>
-            <w:divId w:val="966593990"/>
+            <w:divId w:val="992833605"/>
           </w:pPr>
           <w:r>
             <w:lastRenderedPageBreak/>
@@ -27254,7 +27417,7 @@
             <w:autoSpaceDE w:val="0"/>
             <w:autoSpaceDN w:val="0"/>
             <w:ind w:hanging="640"/>
-            <w:divId w:val="1930388736"/>
+            <w:divId w:val="606429769"/>
           </w:pPr>
           <w:r>
             <w:t xml:space="preserve">[37] </w:t>
@@ -27279,7 +27442,7 @@
             <w:autoSpaceDE w:val="0"/>
             <w:autoSpaceDN w:val="0"/>
             <w:ind w:hanging="640"/>
-            <w:divId w:val="1464734412"/>
+            <w:divId w:val="891575271"/>
           </w:pPr>
           <w:r>
             <w:t xml:space="preserve">[38] </w:t>
@@ -27304,7 +27467,7 @@
             <w:autoSpaceDE w:val="0"/>
             <w:autoSpaceDN w:val="0"/>
             <w:ind w:hanging="640"/>
-            <w:divId w:val="778910558"/>
+            <w:divId w:val="1668097832"/>
           </w:pPr>
           <w:r>
             <w:t>[39] .</w:t>
@@ -27328,7 +27491,7 @@
             <w:autoSpaceDE w:val="0"/>
             <w:autoSpaceDN w:val="0"/>
             <w:ind w:hanging="640"/>
-            <w:divId w:val="222452471"/>
+            <w:divId w:val="899291255"/>
           </w:pPr>
           <w:r>
             <w:t xml:space="preserve">[40] </w:t>
@@ -27352,7 +27515,7 @@
             <w:autoSpaceDE w:val="0"/>
             <w:autoSpaceDN w:val="0"/>
             <w:ind w:hanging="640"/>
-            <w:divId w:val="1768573924"/>
+            <w:divId w:val="424305351"/>
           </w:pPr>
           <w:r>
             <w:t xml:space="preserve">[41] </w:t>
@@ -27376,7 +27539,7 @@
             <w:autoSpaceDE w:val="0"/>
             <w:autoSpaceDN w:val="0"/>
             <w:ind w:hanging="640"/>
-            <w:divId w:val="1989163145"/>
+            <w:divId w:val="190850227"/>
           </w:pPr>
           <w:r>
             <w:t xml:space="preserve">[42] </w:t>
@@ -27401,7 +27564,7 @@
             <w:autoSpaceDE w:val="0"/>
             <w:autoSpaceDN w:val="0"/>
             <w:ind w:hanging="640"/>
-            <w:divId w:val="37517169"/>
+            <w:divId w:val="2002925049"/>
           </w:pPr>
           <w:r>
             <w:t xml:space="preserve">[43] </w:t>
@@ -27426,7 +27589,7 @@
             <w:autoSpaceDE w:val="0"/>
             <w:autoSpaceDN w:val="0"/>
             <w:ind w:hanging="640"/>
-            <w:divId w:val="1498685840"/>
+            <w:divId w:val="804007478"/>
           </w:pPr>
           <w:r>
             <w:t xml:space="preserve">[44] </w:t>
@@ -27451,7 +27614,7 @@
             <w:autoSpaceDE w:val="0"/>
             <w:autoSpaceDN w:val="0"/>
             <w:ind w:hanging="640"/>
-            <w:divId w:val="444692352"/>
+            <w:divId w:val="1784379471"/>
           </w:pPr>
           <w:r>
             <w:t xml:space="preserve">[45] </w:t>
@@ -27476,7 +27639,7 @@
             <w:autoSpaceDE w:val="0"/>
             <w:autoSpaceDN w:val="0"/>
             <w:ind w:hanging="640"/>
-            <w:divId w:val="87435616"/>
+            <w:divId w:val="616907546"/>
           </w:pPr>
           <w:r>
             <w:t xml:space="preserve">[46] </w:t>
@@ -27501,7 +27664,7 @@
             <w:autoSpaceDE w:val="0"/>
             <w:autoSpaceDN w:val="0"/>
             <w:ind w:hanging="640"/>
-            <w:divId w:val="1722826523"/>
+            <w:divId w:val="1629974773"/>
           </w:pPr>
           <w:r>
             <w:lastRenderedPageBreak/>
@@ -27527,7 +27690,7 @@
             <w:autoSpaceDE w:val="0"/>
             <w:autoSpaceDN w:val="0"/>
             <w:ind w:hanging="640"/>
-            <w:divId w:val="2100245825"/>
+            <w:divId w:val="140541739"/>
           </w:pPr>
           <w:r>
             <w:t xml:space="preserve">[48] </w:t>
@@ -27552,7 +27715,7 @@
             <w:autoSpaceDE w:val="0"/>
             <w:autoSpaceDN w:val="0"/>
             <w:ind w:hanging="640"/>
-            <w:divId w:val="512452336"/>
+            <w:divId w:val="1244950460"/>
           </w:pPr>
           <w:r>
             <w:t xml:space="preserve">[49] </w:t>
@@ -27577,7 +27740,7 @@
             <w:autoSpaceDE w:val="0"/>
             <w:autoSpaceDN w:val="0"/>
             <w:ind w:hanging="640"/>
-            <w:divId w:val="580916610"/>
+            <w:divId w:val="756051766"/>
           </w:pPr>
           <w:r>
             <w:t xml:space="preserve">[50] </w:t>
@@ -27602,7 +27765,7 @@
             <w:autoSpaceDE w:val="0"/>
             <w:autoSpaceDN w:val="0"/>
             <w:ind w:hanging="640"/>
-            <w:divId w:val="962881346"/>
+            <w:divId w:val="438961027"/>
           </w:pPr>
           <w:r>
             <w:t xml:space="preserve">[51] </w:t>
@@ -27627,7 +27790,7 @@
             <w:autoSpaceDE w:val="0"/>
             <w:autoSpaceDN w:val="0"/>
             <w:ind w:hanging="640"/>
-            <w:divId w:val="1868978813"/>
+            <w:divId w:val="1401446706"/>
           </w:pPr>
           <w:r>
             <w:t xml:space="preserve">[52] </w:t>
@@ -27652,7 +27815,7 @@
             <w:autoSpaceDE w:val="0"/>
             <w:autoSpaceDN w:val="0"/>
             <w:ind w:hanging="640"/>
-            <w:divId w:val="159584263"/>
+            <w:divId w:val="1631783201"/>
           </w:pPr>
           <w:r>
             <w:t xml:space="preserve">[53] </w:t>
@@ -27677,7 +27840,7 @@
             <w:autoSpaceDE w:val="0"/>
             <w:autoSpaceDN w:val="0"/>
             <w:ind w:hanging="640"/>
-            <w:divId w:val="1795900656"/>
+            <w:divId w:val="1138448618"/>
           </w:pPr>
           <w:r>
             <w:t xml:space="preserve">[54] </w:t>
@@ -27702,7 +27865,7 @@
             <w:autoSpaceDE w:val="0"/>
             <w:autoSpaceDN w:val="0"/>
             <w:ind w:hanging="640"/>
-            <w:divId w:val="1388185920"/>
+            <w:divId w:val="841972785"/>
           </w:pPr>
           <w:r>
             <w:t xml:space="preserve">[55] </w:t>
@@ -27726,7 +27889,7 @@
             <w:autoSpaceDE w:val="0"/>
             <w:autoSpaceDN w:val="0"/>
             <w:ind w:hanging="640"/>
-            <w:divId w:val="1524829825"/>
+            <w:divId w:val="499543413"/>
           </w:pPr>
           <w:r>
             <w:t xml:space="preserve">[56] </w:t>
@@ -27750,7 +27913,7 @@
             <w:autoSpaceDE w:val="0"/>
             <w:autoSpaceDN w:val="0"/>
             <w:ind w:hanging="640"/>
-            <w:divId w:val="104929828"/>
+            <w:divId w:val="1294755263"/>
           </w:pPr>
           <w:r>
             <w:t xml:space="preserve">[57] </w:t>
@@ -27774,7 +27937,7 @@
             <w:autoSpaceDE w:val="0"/>
             <w:autoSpaceDN w:val="0"/>
             <w:ind w:hanging="640"/>
-            <w:divId w:val="1641227047"/>
+            <w:divId w:val="1968394689"/>
           </w:pPr>
           <w:r>
             <w:lastRenderedPageBreak/>
@@ -27799,7 +27962,7 @@
             <w:autoSpaceDE w:val="0"/>
             <w:autoSpaceDN w:val="0"/>
             <w:ind w:hanging="640"/>
-            <w:divId w:val="494340855"/>
+            <w:divId w:val="2022583611"/>
           </w:pPr>
           <w:r>
             <w:t xml:space="preserve">[59] </w:t>
@@ -27823,7 +27986,7 @@
             <w:autoSpaceDE w:val="0"/>
             <w:autoSpaceDN w:val="0"/>
             <w:ind w:hanging="640"/>
-            <w:divId w:val="888610099"/>
+            <w:divId w:val="1310087921"/>
           </w:pPr>
           <w:r>
             <w:t xml:space="preserve">[60] </w:t>
@@ -27847,7 +28010,7 @@
             <w:autoSpaceDE w:val="0"/>
             <w:autoSpaceDN w:val="0"/>
             <w:ind w:hanging="640"/>
-            <w:divId w:val="1095440429"/>
+            <w:divId w:val="1952396866"/>
           </w:pPr>
           <w:r>
             <w:t xml:space="preserve">[61] </w:t>
@@ -27871,7 +28034,7 @@
             <w:autoSpaceDE w:val="0"/>
             <w:autoSpaceDN w:val="0"/>
             <w:ind w:hanging="640"/>
-            <w:divId w:val="307904454"/>
+            <w:divId w:val="170263360"/>
           </w:pPr>
           <w:r>
             <w:t xml:space="preserve">[62] </w:t>
@@ -27895,7 +28058,7 @@
             <w:autoSpaceDE w:val="0"/>
             <w:autoSpaceDN w:val="0"/>
             <w:ind w:hanging="640"/>
-            <w:divId w:val="620067012"/>
+            <w:divId w:val="863399824"/>
           </w:pPr>
           <w:r>
             <w:t xml:space="preserve">[63] </w:t>
@@ -27919,7 +28082,7 @@
             <w:autoSpaceDE w:val="0"/>
             <w:autoSpaceDN w:val="0"/>
             <w:ind w:hanging="640"/>
-            <w:divId w:val="886064164"/>
+            <w:divId w:val="55055192"/>
           </w:pPr>
           <w:r>
             <w:t xml:space="preserve">[64] </w:t>
@@ -27943,7 +28106,7 @@
             <w:autoSpaceDE w:val="0"/>
             <w:autoSpaceDN w:val="0"/>
             <w:ind w:hanging="640"/>
-            <w:divId w:val="767778202"/>
+            <w:divId w:val="896168927"/>
           </w:pPr>
           <w:r>
             <w:t xml:space="preserve">[65] </w:t>
@@ -27967,7 +28130,7 @@
             <w:autoSpaceDE w:val="0"/>
             <w:autoSpaceDN w:val="0"/>
             <w:ind w:hanging="640"/>
-            <w:divId w:val="2121682843"/>
+            <w:divId w:val="1318076491"/>
           </w:pPr>
           <w:r>
             <w:t xml:space="preserve">[66] </w:t>
@@ -27991,7 +28154,7 @@
             <w:autoSpaceDE w:val="0"/>
             <w:autoSpaceDN w:val="0"/>
             <w:ind w:hanging="640"/>
-            <w:divId w:val="365641730"/>
+            <w:divId w:val="201482875"/>
           </w:pPr>
           <w:r>
             <w:t xml:space="preserve">[67] </w:t>
@@ -28016,7 +28179,7 @@
             <w:autoSpaceDE w:val="0"/>
             <w:autoSpaceDN w:val="0"/>
             <w:ind w:hanging="640"/>
-            <w:divId w:val="394283765"/>
+            <w:divId w:val="495145447"/>
           </w:pPr>
           <w:r>
             <w:t xml:space="preserve">[68] </w:t>
@@ -28041,7 +28204,7 @@
             <w:autoSpaceDE w:val="0"/>
             <w:autoSpaceDN w:val="0"/>
             <w:ind w:hanging="640"/>
-            <w:divId w:val="620721704"/>
+            <w:divId w:val="602759646"/>
           </w:pPr>
           <w:r>
             <w:lastRenderedPageBreak/>
@@ -28067,7 +28230,7 @@
             <w:autoSpaceDE w:val="0"/>
             <w:autoSpaceDN w:val="0"/>
             <w:ind w:hanging="640"/>
-            <w:divId w:val="395393643"/>
+            <w:divId w:val="421074684"/>
           </w:pPr>
           <w:r>
             <w:t xml:space="preserve">[70] </w:t>
@@ -28091,7 +28254,7 @@
             <w:autoSpaceDE w:val="0"/>
             <w:autoSpaceDN w:val="0"/>
             <w:ind w:hanging="640"/>
-            <w:divId w:val="729302159"/>
+            <w:divId w:val="1593776701"/>
           </w:pPr>
           <w:r>
             <w:t xml:space="preserve">[71] </w:t>
@@ -28115,7 +28278,7 @@
             <w:autoSpaceDE w:val="0"/>
             <w:autoSpaceDN w:val="0"/>
             <w:ind w:hanging="640"/>
-            <w:divId w:val="914171532"/>
+            <w:divId w:val="775564060"/>
           </w:pPr>
           <w:r>
             <w:t xml:space="preserve">[72] </w:t>
@@ -28139,7 +28302,7 @@
             <w:autoSpaceDE w:val="0"/>
             <w:autoSpaceDN w:val="0"/>
             <w:ind w:hanging="640"/>
-            <w:divId w:val="1334257784"/>
+            <w:divId w:val="1689602942"/>
           </w:pPr>
           <w:r>
             <w:t xml:space="preserve">[73] </w:t>
@@ -28163,7 +28326,7 @@
             <w:autoSpaceDE w:val="0"/>
             <w:autoSpaceDN w:val="0"/>
             <w:ind w:hanging="640"/>
-            <w:divId w:val="559024651"/>
+            <w:divId w:val="889420177"/>
           </w:pPr>
           <w:r>
             <w:t xml:space="preserve">[74] </w:t>
@@ -28187,7 +28350,7 @@
             <w:autoSpaceDE w:val="0"/>
             <w:autoSpaceDN w:val="0"/>
             <w:ind w:hanging="640"/>
-            <w:divId w:val="1579483596"/>
+            <w:divId w:val="1713727501"/>
           </w:pPr>
           <w:r>
             <w:t xml:space="preserve">[75] </w:t>
@@ -28212,7 +28375,7 @@
             <w:autoSpaceDE w:val="0"/>
             <w:autoSpaceDN w:val="0"/>
             <w:ind w:hanging="640"/>
-            <w:divId w:val="1972788672"/>
+            <w:divId w:val="1540436680"/>
           </w:pPr>
           <w:r>
             <w:t xml:space="preserve">[76] </w:t>
@@ -28236,7 +28399,7 @@
             <w:autoSpaceDE w:val="0"/>
             <w:autoSpaceDN w:val="0"/>
             <w:ind w:hanging="640"/>
-            <w:divId w:val="766652028"/>
+            <w:divId w:val="1136528568"/>
           </w:pPr>
           <w:r>
             <w:t xml:space="preserve">[77] </w:t>
@@ -28260,7 +28423,7 @@
             <w:autoSpaceDE w:val="0"/>
             <w:autoSpaceDN w:val="0"/>
             <w:ind w:hanging="640"/>
-            <w:divId w:val="1343512040"/>
+            <w:divId w:val="1870297999"/>
           </w:pPr>
           <w:r>
             <w:t xml:space="preserve">[78] </w:t>
@@ -28299,7 +28462,7 @@
             <w:autoSpaceDE w:val="0"/>
             <w:autoSpaceDN w:val="0"/>
             <w:ind w:hanging="640"/>
-            <w:divId w:val="1144734652"/>
+            <w:divId w:val="959720795"/>
           </w:pPr>
           <w:r>
             <w:t xml:space="preserve">[79] </w:t>
@@ -28323,7 +28486,7 @@
             <w:autoSpaceDE w:val="0"/>
             <w:autoSpaceDN w:val="0"/>
             <w:ind w:hanging="640"/>
-            <w:divId w:val="501627026"/>
+            <w:divId w:val="19674803"/>
           </w:pPr>
           <w:r>
             <w:t xml:space="preserve">[80] </w:t>
@@ -28347,7 +28510,7 @@
             <w:autoSpaceDE w:val="0"/>
             <w:autoSpaceDN w:val="0"/>
             <w:ind w:hanging="640"/>
-            <w:divId w:val="1603295087"/>
+            <w:divId w:val="1988433069"/>
           </w:pPr>
           <w:r>
             <w:t xml:space="preserve">[81] </w:t>
@@ -28371,7 +28534,7 @@
             <w:autoSpaceDE w:val="0"/>
             <w:autoSpaceDN w:val="0"/>
             <w:ind w:hanging="640"/>
-            <w:divId w:val="1448425433"/>
+            <w:divId w:val="959530245"/>
           </w:pPr>
           <w:r>
             <w:t xml:space="preserve">[82] </w:t>
@@ -28410,7 +28573,7 @@
             <w:autoSpaceDE w:val="0"/>
             <w:autoSpaceDN w:val="0"/>
             <w:ind w:hanging="640"/>
-            <w:divId w:val="310987611"/>
+            <w:divId w:val="1868980281"/>
           </w:pPr>
           <w:r>
             <w:t xml:space="preserve">[83] </w:t>
@@ -28434,7 +28597,7 @@
             <w:autoSpaceDE w:val="0"/>
             <w:autoSpaceDN w:val="0"/>
             <w:ind w:hanging="640"/>
-            <w:divId w:val="235356736"/>
+            <w:divId w:val="233784142"/>
           </w:pPr>
           <w:r>
             <w:lastRenderedPageBreak/>
@@ -28459,7 +28622,7 @@
             <w:autoSpaceDE w:val="0"/>
             <w:autoSpaceDN w:val="0"/>
             <w:ind w:hanging="640"/>
-            <w:divId w:val="497160627"/>
+            <w:divId w:val="728500491"/>
           </w:pPr>
           <w:r>
             <w:t xml:space="preserve">[85] </w:t>
@@ -28484,7 +28647,7 @@
             <w:autoSpaceDE w:val="0"/>
             <w:autoSpaceDN w:val="0"/>
             <w:ind w:hanging="640"/>
-            <w:divId w:val="2106070196"/>
+            <w:divId w:val="1738478571"/>
           </w:pPr>
           <w:r>
             <w:t xml:space="preserve">[86] </w:t>
@@ -28509,7 +28672,7 @@
             <w:autoSpaceDE w:val="0"/>
             <w:autoSpaceDN w:val="0"/>
             <w:ind w:hanging="640"/>
-            <w:divId w:val="1429546423"/>
+            <w:divId w:val="819342801"/>
           </w:pPr>
           <w:r>
             <w:t xml:space="preserve">[87] </w:t>
@@ -28534,7 +28697,7 @@
             <w:autoSpaceDE w:val="0"/>
             <w:autoSpaceDN w:val="0"/>
             <w:ind w:hanging="640"/>
-            <w:divId w:val="1828472590"/>
+            <w:divId w:val="1389307051"/>
           </w:pPr>
           <w:r>
             <w:t xml:space="preserve">[88] </w:t>
@@ -28558,7 +28721,7 @@
             <w:autoSpaceDE w:val="0"/>
             <w:autoSpaceDN w:val="0"/>
             <w:ind w:hanging="640"/>
-            <w:divId w:val="2071726406"/>
+            <w:divId w:val="1064376981"/>
           </w:pPr>
           <w:r>
             <w:t xml:space="preserve">[89] </w:t>
@@ -28582,7 +28745,7 @@
             <w:autoSpaceDE w:val="0"/>
             <w:autoSpaceDN w:val="0"/>
             <w:ind w:hanging="640"/>
-            <w:divId w:val="1260026060"/>
+            <w:divId w:val="1244141759"/>
           </w:pPr>
           <w:r>
             <w:t xml:space="preserve">[90] </w:t>
@@ -28606,7 +28769,7 @@
             <w:autoSpaceDE w:val="0"/>
             <w:autoSpaceDN w:val="0"/>
             <w:ind w:hanging="640"/>
-            <w:divId w:val="1380863932"/>
+            <w:divId w:val="1480460576"/>
           </w:pPr>
           <w:r>
             <w:t xml:space="preserve">[91] </w:t>
@@ -28630,7 +28793,7 @@
             <w:autoSpaceDE w:val="0"/>
             <w:autoSpaceDN w:val="0"/>
             <w:ind w:hanging="640"/>
-            <w:divId w:val="74940347"/>
+            <w:divId w:val="686447115"/>
           </w:pPr>
           <w:r>
             <w:t xml:space="preserve">[92] </w:t>
@@ -28654,7 +28817,7 @@
             <w:autoSpaceDE w:val="0"/>
             <w:autoSpaceDN w:val="0"/>
             <w:ind w:hanging="640"/>
-            <w:divId w:val="1414082216"/>
+            <w:divId w:val="221915846"/>
           </w:pPr>
           <w:r>
             <w:t xml:space="preserve">[93] </w:t>
@@ -28679,7 +28842,7 @@
             <w:autoSpaceDE w:val="0"/>
             <w:autoSpaceDN w:val="0"/>
             <w:ind w:hanging="640"/>
-            <w:divId w:val="1961721538"/>
+            <w:divId w:val="2007395330"/>
           </w:pPr>
           <w:r>
             <w:t xml:space="preserve">[94] </w:t>
@@ -28703,7 +28866,7 @@
             <w:autoSpaceDE w:val="0"/>
             <w:autoSpaceDN w:val="0"/>
             <w:ind w:hanging="640"/>
-            <w:divId w:val="2124181205"/>
+            <w:divId w:val="883521085"/>
           </w:pPr>
           <w:r>
             <w:t xml:space="preserve">[95] </w:t>
@@ -28727,7 +28890,7 @@
             <w:autoSpaceDE w:val="0"/>
             <w:autoSpaceDN w:val="0"/>
             <w:ind w:hanging="640"/>
-            <w:divId w:val="59134035"/>
+            <w:divId w:val="973368755"/>
           </w:pPr>
           <w:r>
             <w:t xml:space="preserve">[96] </w:t>
@@ -28751,7 +28914,7 @@
             <w:autoSpaceDE w:val="0"/>
             <w:autoSpaceDN w:val="0"/>
             <w:ind w:hanging="640"/>
-            <w:divId w:val="471866700"/>
+            <w:divId w:val="109474033"/>
           </w:pPr>
           <w:r>
             <w:t xml:space="preserve">[97] </w:t>
@@ -28775,7 +28938,7 @@
             <w:autoSpaceDE w:val="0"/>
             <w:autoSpaceDN w:val="0"/>
             <w:ind w:hanging="640"/>
-            <w:divId w:val="241185726"/>
+            <w:divId w:val="1732653714"/>
           </w:pPr>
           <w:r>
             <w:lastRenderedPageBreak/>
@@ -28800,7 +28963,7 @@
             <w:autoSpaceDE w:val="0"/>
             <w:autoSpaceDN w:val="0"/>
             <w:ind w:hanging="640"/>
-            <w:divId w:val="660430640"/>
+            <w:divId w:val="612202087"/>
           </w:pPr>
           <w:r>
             <w:t xml:space="preserve">[99] </w:t>
@@ -28825,23 +28988,24 @@
             <w:autoSpaceDE w:val="0"/>
             <w:autoSpaceDN w:val="0"/>
             <w:ind w:hanging="640"/>
-            <w:divId w:val="1749378240"/>
+            <w:divId w:val="157775447"/>
           </w:pPr>
           <w:r>
             <w:t xml:space="preserve">[100] </w:t>
           </w:r>
           <w:r>
             <w:tab/>
+            <w:t xml:space="preserve">IAMTIMCOREY. </w:t>
           </w:r>
           <w:r>
             <w:rPr>
               <w:i/>
               <w:iCs/>
             </w:rPr>
-            <w:t>O HŘE | BLACKHOLE :: PC, MAC, LINUX :: 2D Platfomer</w:t>
-          </w:r>
-          <w:r>
-            <w:t xml:space="preserve"> [online]. [vid. 2021-12-03]. Dostupné z: https://blackhole-game.com/cs/o-hre</w:t>
+            <w:t>WinForm vs WPF vs UWP vs Console - The C# Desktop UI Showdown (and the future with .NET 5)</w:t>
+          </w:r>
+          <w:r>
+            <w:t xml:space="preserve"> [online]. 2019 [vid. 2021-05-03]. Dostupné z: https://www.youtube.com/watch?v=yq0dSkA1vpM</w:t>
           </w:r>
         </w:p>
         <w:p>
@@ -28849,24 +29013,23 @@
             <w:autoSpaceDE w:val="0"/>
             <w:autoSpaceDN w:val="0"/>
             <w:ind w:hanging="640"/>
-            <w:divId w:val="1275477022"/>
+            <w:divId w:val="606040123"/>
           </w:pPr>
           <w:r>
             <w:t xml:space="preserve">[101] </w:t>
           </w:r>
           <w:r>
             <w:tab/>
-            <w:t xml:space="preserve">IAMTIMCOREY. </w:t>
           </w:r>
           <w:r>
             <w:rPr>
               <w:i/>
               <w:iCs/>
             </w:rPr>
-            <w:t>WinForm vs WPF vs UWP vs Console - The C# Desktop UI Showdown (and the future with .NET 5)</w:t>
-          </w:r>
-          <w:r>
-            <w:t xml:space="preserve"> [online]. 2019 [vid. 2021-05-03]. Dostupné z: https://www.youtube.com/watch?v=yq0dSkA1vpM</w:t>
+            <w:t>Difference between WPF and WinForms - GeeksforGeeks</w:t>
+          </w:r>
+          <w:r>
+            <w:t xml:space="preserve"> [online]. [vid. 2023-03-24]. Dostupné z: https://www.geeksforgeeks.org/difference-between-wpf-and-winforms/</w:t>
           </w:r>
         </w:p>
         <w:p>
@@ -28874,7 +29037,7 @@
             <w:autoSpaceDE w:val="0"/>
             <w:autoSpaceDN w:val="0"/>
             <w:ind w:hanging="640"/>
-            <w:divId w:val="1424690543"/>
+            <w:divId w:val="823395525"/>
           </w:pPr>
           <w:r>
             <w:t xml:space="preserve">[102] </w:t>
@@ -28887,10 +29050,10 @@
               <w:i/>
               <w:iCs/>
             </w:rPr>
-            <w:t>Difference between WPF and WinForms - GeeksforGeeks</w:t>
-          </w:r>
-          <w:r>
-            <w:t xml:space="preserve"> [online]. [vid. 2023-03-24]. Dostupné z: https://www.geeksforgeeks.org/difference-between-wpf-and-winforms/</w:t>
+            <w:t>Overview of GDI+ - Win32 apps | Microsoft Learn</w:t>
+          </w:r>
+          <w:r>
+            <w:t xml:space="preserve"> [online]. [vid. 2023-03-24]. Dostupné z: https://learn.microsoft.com/en-us/windows/win32/gdiplus/-gdiplus-overview-of-gdi--about</w:t>
           </w:r>
         </w:p>
         <w:p>
@@ -28898,7 +29061,7 @@
             <w:autoSpaceDE w:val="0"/>
             <w:autoSpaceDN w:val="0"/>
             <w:ind w:hanging="640"/>
-            <w:divId w:val="1730109278"/>
+            <w:divId w:val="1910842915"/>
           </w:pPr>
           <w:r>
             <w:t xml:space="preserve">[103] </w:t>
@@ -28911,10 +29074,10 @@
               <w:i/>
               <w:iCs/>
             </w:rPr>
-            <w:t>Overview of GDI+ - Win32 apps | Microsoft Learn</w:t>
-          </w:r>
-          <w:r>
-            <w:t xml:space="preserve"> [online]. [vid. 2023-03-24]. Dostupné z: https://learn.microsoft.com/en-us/windows/win32/gdiplus/-gdiplus-overview-of-gdi--about</w:t>
+            <w:t>GDI+ - Win32 apps | Microsoft Learn</w:t>
+          </w:r>
+          <w:r>
+            <w:t xml:space="preserve"> [online]. [vid. 2023-03-24]. Dostupné z: https://learn.microsoft.com/en-us/windows/win32/gdiplus/-gdiplus-gdi-start</w:t>
           </w:r>
         </w:p>
         <w:p>
@@ -28922,7 +29085,7 @@
             <w:autoSpaceDE w:val="0"/>
             <w:autoSpaceDN w:val="0"/>
             <w:ind w:hanging="640"/>
-            <w:divId w:val="977146746"/>
+            <w:divId w:val="403600392"/>
           </w:pPr>
           <w:r>
             <w:t xml:space="preserve">[104] </w:t>
@@ -28935,10 +29098,10 @@
               <w:i/>
               <w:iCs/>
             </w:rPr>
-            <w:t>GDI+ - Win32 apps | Microsoft Learn</w:t>
-          </w:r>
-          <w:r>
-            <w:t xml:space="preserve"> [online]. [vid. 2023-03-24]. Dostupné z: https://learn.microsoft.com/en-us/windows/win32/gdiplus/-gdiplus-gdi-start</w:t>
+            <w:t>Remote Desktop Services - GPU acceleration | Microsoft Learn</w:t>
+          </w:r>
+          <w:r>
+            <w:t xml:space="preserve"> [online]. [vid. 2023-03-24]. Dostupné z: https://learn.microsoft.com/en-us/windows-server/remote/remote-desktop-services/rds-graphics-virtualization</w:t>
           </w:r>
         </w:p>
         <w:p>
@@ -28946,7 +29109,7 @@
             <w:autoSpaceDE w:val="0"/>
             <w:autoSpaceDN w:val="0"/>
             <w:ind w:hanging="640"/>
-            <w:divId w:val="1162620570"/>
+            <w:divId w:val="60951142"/>
           </w:pPr>
           <w:r>
             <w:t xml:space="preserve">[105] </w:t>
@@ -28959,10 +29122,10 @@
               <w:i/>
               <w:iCs/>
             </w:rPr>
-            <w:t>Remote Desktop Services - GPU acceleration | Microsoft Learn</w:t>
-          </w:r>
-          <w:r>
-            <w:t xml:space="preserve"> [online]. [vid. 2023-03-24]. Dostupné z: https://learn.microsoft.com/en-us/windows-server/remote/remote-desktop-services/rds-graphics-virtualization</w:t>
+            <w:t>Graphics and Drawing - Windows Forms .NET Framework | Microsoft Learn</w:t>
+          </w:r>
+          <w:r>
+            <w:t xml:space="preserve"> [online]. [vid. 2023-03-24]. Dostupné z: https://learn.microsoft.com/en-us/dotnet/desktop/winforms/advanced/graphics-and-drawing-in-windows-forms?view=netframeworkdesktop-4.8</w:t>
           </w:r>
         </w:p>
         <w:p>
@@ -28970,7 +29133,7 @@
             <w:autoSpaceDE w:val="0"/>
             <w:autoSpaceDN w:val="0"/>
             <w:ind w:hanging="640"/>
-            <w:divId w:val="1477989726"/>
+            <w:divId w:val="2054966036"/>
           </w:pPr>
           <w:r>
             <w:t xml:space="preserve">[106] </w:t>
@@ -28983,10 +29146,10 @@
               <w:i/>
               <w:iCs/>
             </w:rPr>
-            <w:t>Graphics and Drawing - Windows Forms .NET Framework | Microsoft Learn</w:t>
-          </w:r>
-          <w:r>
-            <w:t xml:space="preserve"> [online]. [vid. 2023-03-24]. Dostupné z: https://learn.microsoft.com/en-us/dotnet/desktop/winforms/advanced/graphics-and-drawing-in-windows-forms?view=netframeworkdesktop-4.8</w:t>
+            <w:t>DirectX graphics and gaming - Win32 apps | Microsoft Docs</w:t>
+          </w:r>
+          <w:r>
+            <w:t xml:space="preserve"> [online]. [vid. 2021-11-12]. Dostupné z: https://docs.microsoft.com/en-us/windows/win32/directx</w:t>
           </w:r>
         </w:p>
         <w:p>
@@ -28994,7 +29157,7 @@
             <w:autoSpaceDE w:val="0"/>
             <w:autoSpaceDN w:val="0"/>
             <w:ind w:hanging="640"/>
-            <w:divId w:val="195168403"/>
+            <w:divId w:val="1685327422"/>
           </w:pPr>
           <w:r>
             <w:t xml:space="preserve">[107] </w:t>
@@ -29007,10 +29170,10 @@
               <w:i/>
               <w:iCs/>
             </w:rPr>
-            <w:t>DirectX graphics and gaming - Win32 apps | Microsoft Docs</w:t>
-          </w:r>
-          <w:r>
-            <w:t xml:space="preserve"> [online]. [vid. 2021-11-12]. Dostupné z: https://docs.microsoft.com/en-us/windows/win32/directx</w:t>
+            <w:t>[MS-XAML]: Xaml Object Mapping Specification 2006 Intellectual Property Rights Notice for Open Specifications Documentation</w:t>
+          </w:r>
+          <w:r>
+            <w:t xml:space="preserve"> [online]. 2008 [vid. 2021-10-16]. Dostupné z: http://download.microsoft.com/download/0/A/6/0A6F7755-9AF5-448B-907D-13985ACCF53E/%5BMS-XAML%5D.pdf</w:t>
           </w:r>
         </w:p>
         <w:p>
@@ -29018,7 +29181,7 @@
             <w:autoSpaceDE w:val="0"/>
             <w:autoSpaceDN w:val="0"/>
             <w:ind w:hanging="640"/>
-            <w:divId w:val="1744403242"/>
+            <w:divId w:val="1946694898"/>
           </w:pPr>
           <w:r>
             <w:t xml:space="preserve">[108] </w:t>
@@ -29031,10 +29194,10 @@
               <w:i/>
               <w:iCs/>
             </w:rPr>
-            <w:t>[MS-XAML]: Xaml Object Mapping Specification 2006 Intellectual Property Rights Notice for Open Specifications Documentation</w:t>
-          </w:r>
-          <w:r>
-            <w:t xml:space="preserve"> [online]. 2008 [vid. 2021-10-16]. Dostupné z: http://download.microsoft.com/download/0/A/6/0A6F7755-9AF5-448B-907D-13985ACCF53E/%5BMS-XAML%5D.pdf</w:t>
+            <w:t>Desktop vs Mobile Market Share Worldwide | Statcounter Global Stats</w:t>
+          </w:r>
+          <w:r>
+            <w:t xml:space="preserve"> [online]. [vid. 2023-03-24]. Dostupné z: https://gs.statcounter.com/platform-market-share/desktop-mobile/worldwide/#monthly-201001-202302</w:t>
           </w:r>
         </w:p>
         <w:p>
@@ -29042,23 +29205,24 @@
             <w:autoSpaceDE w:val="0"/>
             <w:autoSpaceDN w:val="0"/>
             <w:ind w:hanging="640"/>
-            <w:divId w:val="968362155"/>
+            <w:divId w:val="1120875329"/>
           </w:pPr>
           <w:r>
             <w:t xml:space="preserve">[109] </w:t>
           </w:r>
           <w:r>
             <w:tab/>
+            <w:t xml:space="preserve">MONOGAMES. </w:t>
           </w:r>
           <w:r>
             <w:rPr>
               <w:i/>
               <w:iCs/>
             </w:rPr>
-            <w:t>Desktop vs Mobile Market Share Worldwide | Statcounter Global Stats</w:t>
-          </w:r>
-          <w:r>
-            <w:t xml:space="preserve"> [online]. [vid. 2023-03-24]. Dostupné z: https://gs.statcounter.com/platform-market-share/desktop-mobile/worldwide/#monthly-201001-202302</w:t>
+            <w:t>About | MonoGame</w:t>
+          </w:r>
+          <w:r>
+            <w:t xml:space="preserve"> [online]. [vid. 2021-10-05]. Dostupné z: https://www.monogame.net/about/</w:t>
           </w:r>
         </w:p>
         <w:p>
@@ -29066,7 +29230,7 @@
             <w:autoSpaceDE w:val="0"/>
             <w:autoSpaceDN w:val="0"/>
             <w:ind w:hanging="640"/>
-            <w:divId w:val="130640458"/>
+            <w:divId w:val="1301033886"/>
           </w:pPr>
           <w:r>
             <w:lastRenderedPageBreak/>
@@ -29074,17 +29238,17 @@
           </w:r>
           <w:r>
             <w:tab/>
-            <w:t xml:space="preserve">MONOGAMES. </w:t>
+            <w:t xml:space="preserve">STRIDE. </w:t>
           </w:r>
           <w:r>
             <w:rPr>
               <w:i/>
               <w:iCs/>
             </w:rPr>
-            <w:t>About | MonoGame</w:t>
-          </w:r>
-          <w:r>
-            <w:t xml:space="preserve"> [online]. [vid. 2021-10-05]. Dostupné z: https://www.monogame.net/about/</w:t>
+            <w:t>Stride Game Engine</w:t>
+          </w:r>
+          <w:r>
+            <w:t xml:space="preserve"> [online]. [vid. 2021-10-08]. Dostupné z: https://www.stride3d.net/</w:t>
           </w:r>
         </w:p>
         <w:p>
@@ -29092,24 +29256,23 @@
             <w:autoSpaceDE w:val="0"/>
             <w:autoSpaceDN w:val="0"/>
             <w:ind w:hanging="640"/>
-            <w:divId w:val="881938141"/>
+            <w:divId w:val="1254166613"/>
           </w:pPr>
           <w:r>
             <w:t xml:space="preserve">[111] </w:t>
           </w:r>
           <w:r>
             <w:tab/>
-            <w:t xml:space="preserve">STRIDE. </w:t>
           </w:r>
           <w:r>
             <w:rPr>
               <w:i/>
               <w:iCs/>
             </w:rPr>
-            <w:t>Stride Game Engine</w:t>
-          </w:r>
-          <w:r>
-            <w:t xml:space="preserve"> [online]. [vid. 2021-10-08]. Dostupné z: https://www.stride3d.net/</w:t>
+            <w:t>What’s a Universal Windows Platform (UWP) app? - UWP applications | Microsoft Docs</w:t>
+          </w:r>
+          <w:r>
+            <w:t xml:space="preserve"> [online]. [vid. 2021-12-03]. Dostupné z: https://docs.microsoft.com/en-us/windows/uwp/get-started/universal-application-platform-guide</w:t>
           </w:r>
         </w:p>
         <w:p>
@@ -29117,23 +29280,24 @@
             <w:autoSpaceDE w:val="0"/>
             <w:autoSpaceDN w:val="0"/>
             <w:ind w:hanging="640"/>
-            <w:divId w:val="209459890"/>
+            <w:divId w:val="667950896"/>
           </w:pPr>
           <w:r>
             <w:t xml:space="preserve">[112] </w:t>
           </w:r>
           <w:r>
             <w:tab/>
+            <w:t xml:space="preserve">DOCS.MICROSOFT.COM. </w:t>
           </w:r>
           <w:r>
             <w:rPr>
               <w:i/>
               <w:iCs/>
             </w:rPr>
-            <w:t>What’s a Universal Windows Platform (UWP) app? - UWP applications | Microsoft Docs</w:t>
-          </w:r>
-          <w:r>
-            <w:t xml:space="preserve"> [online]. [vid. 2021-12-03]. Dostupné z: https://docs.microsoft.com/en-us/windows/uwp/get-started/universal-application-platform-guide</w:t>
+            <w:t>Xamarin.Essentials - Xamarin | Microsoft Docs</w:t>
+          </w:r>
+          <w:r>
+            <w:t xml:space="preserve"> [online]. [vid. 2021-10-05]. Dostupné z: https://docs.microsoft.com/en-us/xamarin/essentials/?WT.mc_id=dotnet-35129-website</w:t>
           </w:r>
         </w:p>
         <w:p>
@@ -29141,24 +29305,24 @@
             <w:autoSpaceDE w:val="0"/>
             <w:autoSpaceDN w:val="0"/>
             <w:ind w:hanging="640"/>
-            <w:divId w:val="683633647"/>
+            <w:divId w:val="2144954726"/>
           </w:pPr>
           <w:r>
             <w:t xml:space="preserve">[113] </w:t>
           </w:r>
           <w:r>
             <w:tab/>
-            <w:t xml:space="preserve">DOCS.MICROSOFT.COM. </w:t>
+            <w:t xml:space="preserve">MICROSOFT. </w:t>
           </w:r>
           <w:r>
             <w:rPr>
               <w:i/>
               <w:iCs/>
             </w:rPr>
-            <w:t>Xamarin.Essentials - Xamarin | Microsoft Docs</w:t>
-          </w:r>
-          <w:r>
-            <w:t xml:space="preserve"> [online]. [vid. 2021-10-05]. Dostupné z: https://docs.microsoft.com/en-us/xamarin/essentials/?WT.mc_id=dotnet-35129-website</w:t>
+            <w:t>Xamarin | Open-source mobile app platform for .NET</w:t>
+          </w:r>
+          <w:r>
+            <w:t xml:space="preserve"> [online]. [vid. 2021-10-03]. Dostupné z: https://dotnet.microsoft.com/apps/xamarin</w:t>
           </w:r>
         </w:p>
         <w:p>
@@ -29166,24 +29330,24 @@
             <w:autoSpaceDE w:val="0"/>
             <w:autoSpaceDN w:val="0"/>
             <w:ind w:hanging="640"/>
-            <w:divId w:val="1156146471"/>
+            <w:divId w:val="645204154"/>
           </w:pPr>
           <w:r>
             <w:t xml:space="preserve">[114] </w:t>
           </w:r>
           <w:r>
             <w:tab/>
-            <w:t xml:space="preserve">MICROSOFT. </w:t>
+            <w:t xml:space="preserve">DOCS.MICROSOFT.COM. </w:t>
           </w:r>
           <w:r>
             <w:rPr>
               <w:i/>
               <w:iCs/>
             </w:rPr>
-            <w:t>Xamarin | Open-source mobile app platform for .NET</w:t>
-          </w:r>
-          <w:r>
-            <w:t xml:space="preserve"> [online]. [vid. 2021-10-03]. Dostupné z: https://dotnet.microsoft.com/apps/xamarin</w:t>
+            <w:t>Xamarin.Forms Views - Xamarin | Microsoft Docs</w:t>
+          </w:r>
+          <w:r>
+            <w:t xml:space="preserve"> [online]. [vid. 2021-10-04]. Dostupné z: https://docs.microsoft.com/en-us/xamarin/xamarin-forms/user-interface/controls/views?WT.mc_id=dotnet-35129-website</w:t>
           </w:r>
         </w:p>
         <w:p>
@@ -29191,7 +29355,7 @@
             <w:autoSpaceDE w:val="0"/>
             <w:autoSpaceDN w:val="0"/>
             <w:ind w:hanging="640"/>
-            <w:divId w:val="850921556"/>
+            <w:divId w:val="1616907594"/>
           </w:pPr>
           <w:r>
             <w:t xml:space="preserve">[115] </w:t>
@@ -29205,10 +29369,10 @@
               <w:i/>
               <w:iCs/>
             </w:rPr>
-            <w:t>Xamarin.Forms Views - Xamarin | Microsoft Docs</w:t>
-          </w:r>
-          <w:r>
-            <w:t xml:space="preserve"> [online]. [vid. 2021-10-04]. Dostupné z: https://docs.microsoft.com/en-us/xamarin/xamarin-forms/user-interface/controls/views?WT.mc_id=dotnet-35129-website</w:t>
+            <w:t>What is Xamarin? - Xamarin | Microsoft Docs</w:t>
+          </w:r>
+          <w:r>
+            <w:t xml:space="preserve"> [online]. [vid. 2021-10-07]. Dostupné z: https://docs.microsoft.com/en-us/xamarin/get-started/what-is-xamarin</w:t>
           </w:r>
         </w:p>
         <w:p>
@@ -29216,24 +29380,24 @@
             <w:autoSpaceDE w:val="0"/>
             <w:autoSpaceDN w:val="0"/>
             <w:ind w:hanging="640"/>
-            <w:divId w:val="2038502026"/>
+            <w:divId w:val="1265845321"/>
           </w:pPr>
           <w:r>
             <w:t xml:space="preserve">[116] </w:t>
           </w:r>
           <w:r>
             <w:tab/>
-            <w:t xml:space="preserve">DOCS.MICROSOFT.COM. </w:t>
+            <w:t xml:space="preserve">DEVELOPER.ANDROID.COM. </w:t>
           </w:r>
           <w:r>
             <w:rPr>
               <w:i/>
               <w:iCs/>
             </w:rPr>
-            <w:t>What is Xamarin? - Xamarin | Microsoft Docs</w:t>
-          </w:r>
-          <w:r>
-            <w:t xml:space="preserve"> [online]. [vid. 2021-10-07]. Dostupné z: https://docs.microsoft.com/en-us/xamarin/get-started/what-is-xamarin</w:t>
+            <w:t>Run apps on the Android Emulator  |  Android Developers</w:t>
+          </w:r>
+          <w:r>
+            <w:t xml:space="preserve"> [online]. [vid. 2021-10-16]. Dostupné z: https://developer.android.com/studio/run/emulator</w:t>
           </w:r>
         </w:p>
         <w:p>
@@ -29241,7 +29405,7 @@
             <w:autoSpaceDE w:val="0"/>
             <w:autoSpaceDN w:val="0"/>
             <w:ind w:hanging="640"/>
-            <w:divId w:val="1334256158"/>
+            <w:divId w:val="1095440319"/>
           </w:pPr>
           <w:r>
             <w:t xml:space="preserve">[117] </w:t>
@@ -29255,10 +29419,10 @@
               <w:i/>
               <w:iCs/>
             </w:rPr>
-            <w:t>Run apps on the Android Emulator  |  Android Developers</w:t>
-          </w:r>
-          <w:r>
-            <w:t xml:space="preserve"> [online]. [vid. 2021-10-16]. Dostupné z: https://developer.android.com/studio/run/emulator</w:t>
+            <w:t>Meet Android Studio  |  Android Developers</w:t>
+          </w:r>
+          <w:r>
+            <w:t xml:space="preserve"> [online]. [vid. 2021-10-16]. Dostupné z: https://developer.android.com/studio/intro</w:t>
           </w:r>
         </w:p>
         <w:p>
@@ -29266,7 +29430,7 @@
             <w:autoSpaceDE w:val="0"/>
             <w:autoSpaceDN w:val="0"/>
             <w:ind w:hanging="640"/>
-            <w:divId w:val="1957251894"/>
+            <w:divId w:val="133766768"/>
           </w:pPr>
           <w:r>
             <w:t xml:space="preserve">[118] </w:t>
@@ -29280,10 +29444,10 @@
               <w:i/>
               <w:iCs/>
             </w:rPr>
-            <w:t>Meet Android Studio  |  Android Developers</w:t>
-          </w:r>
-          <w:r>
-            <w:t xml:space="preserve"> [online]. [vid. 2021-10-16]. Dostupné z: https://developer.android.com/studio/intro</w:t>
+            <w:t>Create an Android project  |  Android Developers</w:t>
+          </w:r>
+          <w:r>
+            <w:t xml:space="preserve"> [online]. [vid. 2021-10-16]. Dostupné z: https://developer.android.com/training/basics/firstapp/creating-project</w:t>
           </w:r>
         </w:p>
         <w:p>
@@ -29291,24 +29455,23 @@
             <w:autoSpaceDE w:val="0"/>
             <w:autoSpaceDN w:val="0"/>
             <w:ind w:hanging="640"/>
-            <w:divId w:val="1699623252"/>
+            <w:divId w:val="1122725819"/>
           </w:pPr>
           <w:r>
-            <w:t xml:space="preserve">[119] </w:t>
+            <w:t>[119] .</w:t>
           </w:r>
           <w:r>
             <w:tab/>
-            <w:t xml:space="preserve">DEVELOPER.ANDROID.COM. </w:t>
           </w:r>
           <w:r>
             <w:rPr>
               <w:i/>
               <w:iCs/>
             </w:rPr>
-            <w:t>Create an Android project  |  Android Developers</w:t>
-          </w:r>
-          <w:r>
-            <w:t xml:space="preserve"> [online]. [vid. 2021-10-16]. Dostupné z: https://developer.android.com/training/basics/firstapp/creating-project</w:t>
+            <w:t>NET MAUI Release Candidate - Ready for cross-platform app development - .NET Blog</w:t>
+          </w:r>
+          <w:r>
+            <w:t xml:space="preserve"> [online]. [vid. 2022-10-14]. Dostupné z: https://devblogs.microsoft.com/dotnet/dotnet-maui-rc-1/</w:t>
           </w:r>
         </w:p>
         <w:p>
@@ -29316,10 +29479,10 @@
             <w:autoSpaceDE w:val="0"/>
             <w:autoSpaceDN w:val="0"/>
             <w:ind w:hanging="640"/>
-            <w:divId w:val="1805613800"/>
+            <w:divId w:val="353192632"/>
           </w:pPr>
           <w:r>
-            <w:t>[120] .</w:t>
+            <w:t xml:space="preserve">[120] </w:t>
           </w:r>
           <w:r>
             <w:tab/>
@@ -29329,10 +29492,10 @@
               <w:i/>
               <w:iCs/>
             </w:rPr>
-            <w:t>NET MAUI Release Candidate - Ready for cross-platform app development - .NET Blog</w:t>
-          </w:r>
-          <w:r>
-            <w:t xml:space="preserve"> [online]. [vid. 2022-10-14]. Dostupné z: https://devblogs.microsoft.com/dotnet/dotnet-maui-rc-1/</w:t>
+            <w:t>Introducing .NET Multi-platform App UI - .NET Blog</w:t>
+          </w:r>
+          <w:r>
+            <w:t xml:space="preserve"> [online]. [vid. 2023-03-24]. Dostupné z: https://devblogs.microsoft.com/dotnet/introducing-net-multi-platform-app-ui/</w:t>
           </w:r>
         </w:p>
         <w:p>
@@ -29340,9 +29503,10 @@
             <w:autoSpaceDE w:val="0"/>
             <w:autoSpaceDN w:val="0"/>
             <w:ind w:hanging="640"/>
-            <w:divId w:val="1414084327"/>
+            <w:divId w:val="141508450"/>
           </w:pPr>
           <w:r>
+            <w:lastRenderedPageBreak/>
             <w:t xml:space="preserve">[121] </w:t>
           </w:r>
           <w:r>
@@ -29353,10 +29517,10 @@
               <w:i/>
               <w:iCs/>
             </w:rPr>
-            <w:t>Introducing .NET Multi-platform App UI - .NET Blog</w:t>
-          </w:r>
-          <w:r>
-            <w:t xml:space="preserve"> [online]. [vid. 2023-03-24]. Dostupné z: https://devblogs.microsoft.com/dotnet/introducing-net-multi-platform-app-ui/</w:t>
+            <w:t>Visual Studio 2022 version 17.3 Release Notes | Microsoft Learn</w:t>
+          </w:r>
+          <w:r>
+            <w:t xml:space="preserve"> [online]. [vid. 2023-01-04]. Dostupné z: https://learn.microsoft.com/en-us/visualstudio/releases/2022/release-notes-v17.3</w:t>
           </w:r>
         </w:p>
         <w:p>
@@ -29364,24 +29528,24 @@
             <w:autoSpaceDE w:val="0"/>
             <w:autoSpaceDN w:val="0"/>
             <w:ind w:hanging="640"/>
-            <w:divId w:val="1225793637"/>
+            <w:divId w:val="906722831"/>
           </w:pPr>
           <w:r>
-            <w:lastRenderedPageBreak/>
             <w:t xml:space="preserve">[122] </w:t>
           </w:r>
           <w:r>
             <w:tab/>
+            <w:t xml:space="preserve">GREGORY, Jason. </w:t>
           </w:r>
           <w:r>
             <w:rPr>
               <w:i/>
               <w:iCs/>
             </w:rPr>
-            <w:t>Visual Studio 2022 version 17.3 Release Notes | Microsoft Learn</w:t>
-          </w:r>
-          <w:r>
-            <w:t xml:space="preserve"> [online]. [vid. 2023-01-04]. Dostupné z: https://learn.microsoft.com/en-us/visualstudio/releases/2022/release-notes-v17.3</w:t>
+            <w:t>Game Engine Architecture, Third Edition</w:t>
+          </w:r>
+          <w:r>
+            <w:t xml:space="preserve"> [online]. 2018. ISBN 9781138035454. Dostupné z: doi:10.1201/9781315267845</w:t>
           </w:r>
         </w:p>
         <w:p>
@@ -29389,24 +29553,24 @@
             <w:autoSpaceDE w:val="0"/>
             <w:autoSpaceDN w:val="0"/>
             <w:ind w:hanging="640"/>
-            <w:divId w:val="1628976120"/>
+            <w:divId w:val="966545319"/>
           </w:pPr>
           <w:r>
             <w:t xml:space="preserve">[123] </w:t>
           </w:r>
           <w:r>
             <w:tab/>
-            <w:t xml:space="preserve">GREGORY, Jason. </w:t>
+            <w:t xml:space="preserve">UBISOFT NORTH AMERICA. </w:t>
           </w:r>
           <w:r>
             <w:rPr>
               <w:i/>
               <w:iCs/>
             </w:rPr>
-            <w:t>Game Engine Architecture, Third Edition</w:t>
-          </w:r>
-          <w:r>
-            <w:t xml:space="preserve"> [online]. 2018. ISBN 9781138035454. Dostupné z: doi:10.1201/9781315267845</w:t>
+            <w:t>Ubisoft’s In-house Technology and Expertise | Ubisoft [NA] - YouTube</w:t>
+          </w:r>
+          <w:r>
+            <w:t xml:space="preserve"> [online]. [vid. 2023-03-24]. Dostupné z: https://www.youtube.com/watch?v=ZmEckgK4EnI&amp;t=21s</w:t>
           </w:r>
         </w:p>
         <w:p>
@@ -29414,24 +29578,24 @@
             <w:autoSpaceDE w:val="0"/>
             <w:autoSpaceDN w:val="0"/>
             <w:ind w:hanging="640"/>
-            <w:divId w:val="994649028"/>
+            <w:divId w:val="1517191083"/>
           </w:pPr>
           <w:r>
             <w:t xml:space="preserve">[124] </w:t>
           </w:r>
           <w:r>
             <w:tab/>
-            <w:t xml:space="preserve">UBISOFT NORTH AMERICA. </w:t>
+            <w:t xml:space="preserve">UNITY TECHNOLOGIES. </w:t>
           </w:r>
           <w:r>
             <w:rPr>
               <w:i/>
               <w:iCs/>
             </w:rPr>
-            <w:t>Ubisoft’s In-house Technology and Expertise | Ubisoft [NA] - YouTube</w:t>
-          </w:r>
-          <w:r>
-            <w:t xml:space="preserve"> [online]. [vid. 2023-03-24]. Dostupné z: https://www.youtube.com/watch?v=ZmEckgK4EnI&amp;t=21s</w:t>
+            <w:t>Real Time Animation: Unity for Look Development - YouTube</w:t>
+          </w:r>
+          <w:r>
+            <w:t xml:space="preserve"> [online]. [vid. 2021-06-21]. Dostupné z: https://www.youtube.com/watch?v=urew479-Wlw</w:t>
           </w:r>
         </w:p>
         <w:p>
@@ -29439,7 +29603,7 @@
             <w:autoSpaceDE w:val="0"/>
             <w:autoSpaceDN w:val="0"/>
             <w:ind w:hanging="640"/>
-            <w:divId w:val="684937440"/>
+            <w:divId w:val="2142109798"/>
           </w:pPr>
           <w:r>
             <w:t xml:space="preserve">[125] </w:t>
@@ -29453,10 +29617,10 @@
               <w:i/>
               <w:iCs/>
             </w:rPr>
-            <w:t>Real Time Animation: Unity for Look Development - YouTube</w:t>
-          </w:r>
-          <w:r>
-            <w:t xml:space="preserve"> [online]. [vid. 2021-06-21]. Dostupné z: https://www.youtube.com/watch?v=urew479-Wlw</w:t>
+            <w:t>Wondering what Unity is? Find out who we are, where we’ve been and where we’re going | Unity</w:t>
+          </w:r>
+          <w:r>
+            <w:t xml:space="preserve"> [online]. [vid. 2021-06-21]. Dostupné z: https://unity.com/our-company</w:t>
           </w:r>
         </w:p>
         <w:p>
@@ -29464,7 +29628,7 @@
             <w:autoSpaceDE w:val="0"/>
             <w:autoSpaceDN w:val="0"/>
             <w:ind w:hanging="640"/>
-            <w:divId w:val="1015770883"/>
+            <w:divId w:val="1537428813"/>
           </w:pPr>
           <w:r>
             <w:t xml:space="preserve">[126] </w:t>
@@ -29478,10 +29642,10 @@
               <w:i/>
               <w:iCs/>
             </w:rPr>
-            <w:t>Wondering what Unity is? Find out who we are, where we’ve been and where we’re going | Unity</w:t>
-          </w:r>
-          <w:r>
-            <w:t xml:space="preserve"> [online]. [vid. 2021-06-21]. Dostupné z: https://unity.com/our-company</w:t>
+            <w:t>Reimagine product design and development - YouTube</w:t>
+          </w:r>
+          <w:r>
+            <w:t xml:space="preserve"> [online]. [vid. 2021-06-21]. Dostupné z: https://www.youtube.com/watch?v=j_bQf0InYHM</w:t>
           </w:r>
         </w:p>
         <w:p>
@@ -29489,7 +29653,7 @@
             <w:autoSpaceDE w:val="0"/>
             <w:autoSpaceDN w:val="0"/>
             <w:ind w:hanging="640"/>
-            <w:divId w:val="2043169906"/>
+            <w:divId w:val="271788878"/>
           </w:pPr>
           <w:r>
             <w:t xml:space="preserve">[127] </w:t>
@@ -29503,10 +29667,10 @@
               <w:i/>
               <w:iCs/>
             </w:rPr>
-            <w:t>Reimagine product design and development - YouTube</w:t>
-          </w:r>
-          <w:r>
-            <w:t xml:space="preserve"> [online]. [vid. 2021-06-21]. Dostupné z: https://www.youtube.com/watch?v=j_bQf0InYHM</w:t>
+            <w:t>Create immersive experiences for real-world applications at scale | Unity - YouTube</w:t>
+          </w:r>
+          <w:r>
+            <w:t xml:space="preserve"> [online]. [vid. 2021-06-21]. Dostupné z: https://www.youtube.com/watch?v=5VRxVVOIoJs</w:t>
           </w:r>
         </w:p>
         <w:p>
@@ -29514,24 +29678,23 @@
             <w:autoSpaceDE w:val="0"/>
             <w:autoSpaceDN w:val="0"/>
             <w:ind w:hanging="640"/>
-            <w:divId w:val="1193885538"/>
+            <w:divId w:val="1728725025"/>
           </w:pPr>
           <w:r>
             <w:t xml:space="preserve">[128] </w:t>
           </w:r>
           <w:r>
             <w:tab/>
-            <w:t xml:space="preserve">UNITY TECHNOLOGIES. </w:t>
           </w:r>
           <w:r>
             <w:rPr>
               <w:i/>
               <w:iCs/>
             </w:rPr>
-            <w:t>Create immersive experiences for real-world applications at scale | Unity - YouTube</w:t>
-          </w:r>
-          <w:r>
-            <w:t xml:space="preserve"> [online]. [vid. 2021-06-21]. Dostupné z: https://www.youtube.com/watch?v=5VRxVVOIoJs</w:t>
+            <w:t>Cuphead: Don’t Deal With The Devil | Available on Xbox One - Windows 10 - Nintendo Switch – PlayStation 4 - Steam - GOG - Mac</w:t>
+          </w:r>
+          <w:r>
+            <w:t xml:space="preserve"> [online]. [vid. 2023-03-24]. Dostupné z: https://cupheadgame.com/</w:t>
           </w:r>
         </w:p>
         <w:p>
@@ -29539,7 +29702,7 @@
             <w:autoSpaceDE w:val="0"/>
             <w:autoSpaceDN w:val="0"/>
             <w:ind w:hanging="640"/>
-            <w:divId w:val="544099568"/>
+            <w:divId w:val="1396247248"/>
           </w:pPr>
           <w:r>
             <w:t xml:space="preserve">[129] </w:t>
@@ -29552,10 +29715,10 @@
               <w:i/>
               <w:iCs/>
             </w:rPr>
-            <w:t>Cuphead: Don’t Deal With The Devil | Available on Xbox One - Windows 10 - Nintendo Switch – PlayStation 4 - Steam - GOG - Mac</w:t>
-          </w:r>
-          <w:r>
-            <w:t xml:space="preserve"> [online]. [vid. 2023-03-24]. Dostupné z: https://cupheadgame.com/</w:t>
+            <w:t>Hollow Knight</w:t>
+          </w:r>
+          <w:r>
+            <w:t xml:space="preserve"> [online]. [vid. 2023-03-24]. Dostupné z: https://www.hollowknight.com/</w:t>
           </w:r>
         </w:p>
         <w:p>
@@ -29563,23 +29726,24 @@
             <w:autoSpaceDE w:val="0"/>
             <w:autoSpaceDN w:val="0"/>
             <w:ind w:hanging="640"/>
-            <w:divId w:val="1014186733"/>
+            <w:divId w:val="1317759967"/>
           </w:pPr>
           <w:r>
             <w:t xml:space="preserve">[130] </w:t>
           </w:r>
           <w:r>
             <w:tab/>
+            <w:t xml:space="preserve">DICKINSON, Brendan. </w:t>
           </w:r>
           <w:r>
             <w:rPr>
               <w:i/>
               <w:iCs/>
             </w:rPr>
-            <w:t>Hollow Knight</w:t>
-          </w:r>
-          <w:r>
-            <w:t xml:space="preserve"> [online]. [vid. 2023-03-24]. Dostupné z: https://www.hollowknight.com/</w:t>
+            <w:t>Unity VS Unreal Engine in 2021 | What is the best Game Engine?</w:t>
+          </w:r>
+          <w:r>
+            <w:t xml:space="preserve"> [online]. 2021. Dostupné z: https://www.youtube.com/watch?v=jjUsSL4T3ig</w:t>
           </w:r>
         </w:p>
         <w:p>
@@ -29587,24 +29751,24 @@
             <w:autoSpaceDE w:val="0"/>
             <w:autoSpaceDN w:val="0"/>
             <w:ind w:hanging="640"/>
-            <w:divId w:val="420491822"/>
+            <w:divId w:val="2133941183"/>
           </w:pPr>
           <w:r>
             <w:t xml:space="preserve">[131] </w:t>
           </w:r>
           <w:r>
             <w:tab/>
-            <w:t xml:space="preserve">DICKINSON, Brendan. </w:t>
+            <w:t xml:space="preserve">UNITY TECHNOLOGIE. </w:t>
           </w:r>
           <w:r>
             <w:rPr>
               <w:i/>
               <w:iCs/>
             </w:rPr>
-            <w:t>Unity VS Unreal Engine in 2021 | What is the best Game Engine?</w:t>
-          </w:r>
-          <w:r>
-            <w:t xml:space="preserve"> [online]. 2021. Dostupné z: https://www.youtube.com/watch?v=jjUsSL4T3ig</w:t>
+            <w:t>Compare Unity plans: Pro vs Plus vs Free. Choose the best 2D - 3D engine for your project! - Unity Store</w:t>
+          </w:r>
+          <w:r>
+            <w:t xml:space="preserve"> [online]. [vid. 2021-06-23]. Dostupné z: https://store.unity.com/compare-plans?currency=USD</w:t>
           </w:r>
         </w:p>
         <w:p>
@@ -29612,24 +29776,24 @@
             <w:autoSpaceDE w:val="0"/>
             <w:autoSpaceDN w:val="0"/>
             <w:ind w:hanging="640"/>
-            <w:divId w:val="739718465"/>
+            <w:divId w:val="1576893480"/>
           </w:pPr>
           <w:r>
+            <w:lastRenderedPageBreak/>
             <w:t xml:space="preserve">[132] </w:t>
           </w:r>
           <w:r>
             <w:tab/>
-            <w:t xml:space="preserve">UNITY TECHNOLOGIE. </w:t>
           </w:r>
           <w:r>
             <w:rPr>
               <w:i/>
               <w:iCs/>
             </w:rPr>
-            <w:t>Compare Unity plans: Pro vs Plus vs Free. Choose the best 2D - 3D engine for your project! - Unity Store</w:t>
-          </w:r>
-          <w:r>
-            <w:t xml:space="preserve"> [online]. [vid. 2021-06-23]. Dostupné z: https://store.unity.com/compare-plans?currency=USD</w:t>
+            <w:t>What is the best game engine: is Unity right for you? | GamesIndustry.biz</w:t>
+          </w:r>
+          <w:r>
+            <w:t xml:space="preserve"> [online]. [vid. 2021-06-20]. Dostupné z: https://www.gamesindustry.biz/articles/2020-01-16-what-is-the-best-game-engine-is-unity-the-right-game-engine-for-you</w:t>
           </w:r>
         </w:p>
         <w:p>
@@ -29637,24 +29801,24 @@
             <w:autoSpaceDE w:val="0"/>
             <w:autoSpaceDN w:val="0"/>
             <w:ind w:hanging="640"/>
-            <w:divId w:val="74668538"/>
+            <w:divId w:val="838429375"/>
           </w:pPr>
           <w:r>
-            <w:lastRenderedPageBreak/>
             <w:t xml:space="preserve">[133] </w:t>
           </w:r>
           <w:r>
             <w:tab/>
+            <w:t xml:space="preserve">BRACKEYS. </w:t>
           </w:r>
           <w:r>
             <w:rPr>
               <w:i/>
               <w:iCs/>
             </w:rPr>
-            <w:t>What is the best game engine: is Unity right for you? | GamesIndustry.biz</w:t>
-          </w:r>
-          <w:r>
-            <w:t xml:space="preserve"> [online]. [vid. 2021-06-20]. Dostupné z: https://www.gamesindustry.biz/articles/2020-01-16-what-is-the-best-game-engine-is-unity-the-right-game-engine-for-you</w:t>
+            <w:t>How to make a CUSTOM INSPECTOR in Unity - YouTube</w:t>
+          </w:r>
+          <w:r>
+            <w:t xml:space="preserve"> [online]. [vid. 2021-06-21]. Dostupné z: https://www.youtube.com/watch?v=RInUu1_8aGw</w:t>
           </w:r>
         </w:p>
         <w:p>
@@ -29662,24 +29826,24 @@
             <w:autoSpaceDE w:val="0"/>
             <w:autoSpaceDN w:val="0"/>
             <w:ind w:hanging="640"/>
-            <w:divId w:val="1765683157"/>
+            <w:divId w:val="1332951315"/>
           </w:pPr>
           <w:r>
             <w:t xml:space="preserve">[134] </w:t>
           </w:r>
           <w:r>
             <w:tab/>
-            <w:t xml:space="preserve">BRACKEYS. </w:t>
+            <w:t xml:space="preserve">UNITY TECHNOLOGIES. </w:t>
           </w:r>
           <w:r>
             <w:rPr>
               <w:i/>
               <w:iCs/>
             </w:rPr>
-            <w:t>How to make a CUSTOM INSPECTOR in Unity - YouTube</w:t>
-          </w:r>
-          <w:r>
-            <w:t xml:space="preserve"> [online]. [vid. 2021-06-21]. Dostupné z: https://www.youtube.com/watch?v=RInUu1_8aGw</w:t>
+            <w:t>Made With Unity | Unity</w:t>
+          </w:r>
+          <w:r>
+            <w:t xml:space="preserve"> [online]. [vid. 2021-06-21]. Dostupné z: https://unity.com/madewith</w:t>
           </w:r>
         </w:p>
         <w:p>
@@ -29687,24 +29851,24 @@
             <w:autoSpaceDE w:val="0"/>
             <w:autoSpaceDN w:val="0"/>
             <w:ind w:hanging="640"/>
-            <w:divId w:val="592251901"/>
+            <w:divId w:val="811288002"/>
           </w:pPr>
           <w:r>
             <w:t xml:space="preserve">[135] </w:t>
           </w:r>
           <w:r>
             <w:tab/>
-            <w:t xml:space="preserve">UNITY TECHNOLOGIES. </w:t>
+            <w:t xml:space="preserve">MURRAY, Jeff W. </w:t>
           </w:r>
           <w:r>
             <w:rPr>
               <w:i/>
               <w:iCs/>
             </w:rPr>
-            <w:t>Made With Unity | Unity</w:t>
-          </w:r>
-          <w:r>
-            <w:t xml:space="preserve"> [online]. [vid. 2021-06-21]. Dostupné z: https://unity.com/madewith</w:t>
+            <w:t>C# Game Programming Cookbook for Unity 3D</w:t>
+          </w:r>
+          <w:r>
+            <w:t xml:space="preserve"> [online]. 2. vyd. 2014. ISBN 9781466581401. Dostupné z: doi:10.1201/b17100</w:t>
           </w:r>
         </w:p>
         <w:p>
@@ -29712,24 +29876,24 @@
             <w:autoSpaceDE w:val="0"/>
             <w:autoSpaceDN w:val="0"/>
             <w:ind w:hanging="640"/>
-            <w:divId w:val="1965960478"/>
+            <w:divId w:val="831991809"/>
           </w:pPr>
           <w:r>
             <w:t xml:space="preserve">[136] </w:t>
           </w:r>
           <w:r>
             <w:tab/>
-            <w:t xml:space="preserve">MURRAY, Jeff W. </w:t>
+            <w:t xml:space="preserve">HARDMAN, Casey. </w:t>
           </w:r>
           <w:r>
             <w:rPr>
               <w:i/>
               <w:iCs/>
             </w:rPr>
-            <w:t>C# Game Programming Cookbook for Unity 3D</w:t>
-          </w:r>
-          <w:r>
-            <w:t xml:space="preserve"> [online]. 2. vyd. 2014. ISBN 9781466581401. Dostupné z: doi:10.1201/b17100</w:t>
+            <w:t>Game Programming with Unity and C#</w:t>
+          </w:r>
+          <w:r>
+            <w:t xml:space="preserve"> [online]. 2020. ISBN 1484256557. Dostupné z: doi:10.1007/978-1-4842-5656-5</w:t>
           </w:r>
         </w:p>
         <w:p>
@@ -29737,24 +29901,24 @@
             <w:autoSpaceDE w:val="0"/>
             <w:autoSpaceDN w:val="0"/>
             <w:ind w:hanging="640"/>
-            <w:divId w:val="2110929065"/>
+            <w:divId w:val="813106051"/>
           </w:pPr>
           <w:r>
             <w:t xml:space="preserve">[137] </w:t>
           </w:r>
           <w:r>
             <w:tab/>
-            <w:t xml:space="preserve">HARDMAN, Casey. </w:t>
+            <w:t xml:space="preserve">DOCS.UNITY3D.COM. </w:t>
           </w:r>
           <w:r>
             <w:rPr>
               <w:i/>
               <w:iCs/>
             </w:rPr>
-            <w:t>Game Programming with Unity and C#</w:t>
-          </w:r>
-          <w:r>
-            <w:t xml:space="preserve"> [online]. 2020. ISBN 1484256557. Dostupné z: doi:10.1007/978-1-4842-5656-5</w:t>
+            <w:t>Unity - Scripting API: MonoBehaviour.FixedUpdate()</w:t>
+          </w:r>
+          <w:r>
+            <w:t xml:space="preserve"> [online]. [vid. 2021-09-04]. Dostupné z: https://docs.unity3d.com/ScriptReference/MonoBehaviour.FixedUpdate.html</w:t>
           </w:r>
         </w:p>
         <w:p>
@@ -29762,7 +29926,7 @@
             <w:autoSpaceDE w:val="0"/>
             <w:autoSpaceDN w:val="0"/>
             <w:ind w:hanging="640"/>
-            <w:divId w:val="830491330"/>
+            <w:divId w:val="1287195149"/>
           </w:pPr>
           <w:r>
             <w:t xml:space="preserve">[138] </w:t>
@@ -29776,10 +29940,10 @@
               <w:i/>
               <w:iCs/>
             </w:rPr>
-            <w:t>Unity - Scripting API: MonoBehaviour.FixedUpdate()</w:t>
-          </w:r>
-          <w:r>
-            <w:t xml:space="preserve"> [online]. [vid. 2021-09-04]. Dostupné z: https://docs.unity3d.com/ScriptReference/MonoBehaviour.FixedUpdate.html</w:t>
+            <w:t>Unity - Scripting API: Debug</w:t>
+          </w:r>
+          <w:r>
+            <w:t xml:space="preserve"> [online]. [vid. 2021-09-19]. Dostupné z: https://docs.unity3d.com/ScriptReference/Debug.html</w:t>
           </w:r>
         </w:p>
         <w:p>
@@ -29787,7 +29951,7 @@
             <w:autoSpaceDE w:val="0"/>
             <w:autoSpaceDN w:val="0"/>
             <w:ind w:hanging="640"/>
-            <w:divId w:val="615021840"/>
+            <w:divId w:val="360782934"/>
           </w:pPr>
           <w:r>
             <w:t xml:space="preserve">[139] </w:t>
@@ -29801,10 +29965,10 @@
               <w:i/>
               <w:iCs/>
             </w:rPr>
-            <w:t>Unity - Scripting API: Debug</w:t>
-          </w:r>
-          <w:r>
-            <w:t xml:space="preserve"> [online]. [vid. 2021-09-19]. Dostupné z: https://docs.unity3d.com/ScriptReference/Debug.html</w:t>
+            <w:t>Unity - Manual: Prefabs</w:t>
+          </w:r>
+          <w:r>
+            <w:t xml:space="preserve"> [online]. [vid. 2021-09-04]. Dostupné z: https://docs.unity3d.com/Manual/Prefabs.html</w:t>
           </w:r>
         </w:p>
         <w:p>
@@ -29812,24 +29976,24 @@
             <w:autoSpaceDE w:val="0"/>
             <w:autoSpaceDN w:val="0"/>
             <w:ind w:hanging="640"/>
-            <w:divId w:val="2078741012"/>
+            <w:divId w:val="254217596"/>
           </w:pPr>
           <w:r>
             <w:t xml:space="preserve">[140] </w:t>
           </w:r>
           <w:r>
             <w:tab/>
-            <w:t xml:space="preserve">DOCS.UNITY3D.COM. </w:t>
+            <w:t xml:space="preserve">SOCIAMIX. </w:t>
           </w:r>
           <w:r>
             <w:rPr>
               <w:i/>
               <w:iCs/>
             </w:rPr>
-            <w:t>Unity - Manual: Prefabs</w:t>
-          </w:r>
-          <w:r>
-            <w:t xml:space="preserve"> [online]. [vid. 2021-09-04]. Dostupné z: https://docs.unity3d.com/Manual/Prefabs.html</w:t>
+            <w:t>10 mins GameDev tips - Quaternions - YouTube</w:t>
+          </w:r>
+          <w:r>
+            <w:t xml:space="preserve"> [online]. [vid. 2021-09-20]. Dostupné z: https://www.youtube.com/watch?v=1yoFjjJRnLY</w:t>
           </w:r>
         </w:p>
         <w:p>
@@ -29837,24 +30001,24 @@
             <w:autoSpaceDE w:val="0"/>
             <w:autoSpaceDN w:val="0"/>
             <w:ind w:hanging="640"/>
-            <w:divId w:val="655765289"/>
+            <w:divId w:val="1561596236"/>
           </w:pPr>
           <w:r>
             <w:t xml:space="preserve">[141] </w:t>
           </w:r>
           <w:r>
             <w:tab/>
-            <w:t xml:space="preserve">SOCIAMIX. </w:t>
+            <w:t xml:space="preserve">3BLUE1BROWN. </w:t>
           </w:r>
           <w:r>
             <w:rPr>
               <w:i/>
               <w:iCs/>
             </w:rPr>
-            <w:t>10 mins GameDev tips - Quaternions - YouTube</w:t>
-          </w:r>
-          <w:r>
-            <w:t xml:space="preserve"> [online]. [vid. 2021-09-20]. Dostupné z: https://www.youtube.com/watch?v=1yoFjjJRnLY</w:t>
+            <w:t>Quaternions and 3d rotation, explained interactively - YouTube</w:t>
+          </w:r>
+          <w:r>
+            <w:t xml:space="preserve"> [online]. 2018 [vid. 2021-09-20]. Dostupné z: https://www.youtube.com/watch?v=zjMuIxRvygQ</w:t>
           </w:r>
         </w:p>
         <w:p>
@@ -29862,24 +30026,14 @@
             <w:autoSpaceDE w:val="0"/>
             <w:autoSpaceDN w:val="0"/>
             <w:ind w:hanging="640"/>
-            <w:divId w:val="1116220528"/>
+            <w:divId w:val="608124139"/>
           </w:pPr>
           <w:r>
             <w:t xml:space="preserve">[142] </w:t>
           </w:r>
           <w:r>
             <w:tab/>
-            <w:t xml:space="preserve">3BLUE1BROWN. </w:t>
-          </w:r>
-          <w:r>
-            <w:rPr>
-              <w:i/>
-              <w:iCs/>
-            </w:rPr>
-            <w:t>Quaternions and 3d rotation, explained interactively - YouTube</w:t>
-          </w:r>
-          <w:r>
-            <w:t xml:space="preserve"> [online]. 2018 [vid. 2021-09-20]. Dostupné z: https://www.youtube.com/watch?v=zjMuIxRvygQ</w:t>
+            <w:t xml:space="preserve">JON FAVREAU. The Mandalorian. In: . 2019. </w:t>
           </w:r>
         </w:p>
         <w:p>
@@ -29887,14 +30041,23 @@
             <w:autoSpaceDE w:val="0"/>
             <w:autoSpaceDN w:val="0"/>
             <w:ind w:hanging="640"/>
-            <w:divId w:val="1327246979"/>
+            <w:divId w:val="750470563"/>
           </w:pPr>
           <w:r>
             <w:t xml:space="preserve">[143] </w:t>
           </w:r>
           <w:r>
             <w:tab/>
-            <w:t xml:space="preserve">JON FAVREAU. The Mandalorian. In: . 2019. </w:t>
+          </w:r>
+          <w:r>
+            <w:rPr>
+              <w:i/>
+              <w:iCs/>
+            </w:rPr>
+            <w:t>Fortnite | Create, Play &amp; Battle With Friends for Free - Fortnite</w:t>
+          </w:r>
+          <w:r>
+            <w:t xml:space="preserve"> [online]. [vid. 2023-03-24]. Dostupné z: https://www.fortnite.com/</w:t>
           </w:r>
         </w:p>
         <w:p>
@@ -29902,7 +30065,7 @@
             <w:autoSpaceDE w:val="0"/>
             <w:autoSpaceDN w:val="0"/>
             <w:ind w:hanging="640"/>
-            <w:divId w:val="1660962723"/>
+            <w:divId w:val="641423195"/>
           </w:pPr>
           <w:r>
             <w:t xml:space="preserve">[144] </w:t>
@@ -29915,10 +30078,10 @@
               <w:i/>
               <w:iCs/>
             </w:rPr>
-            <w:t>Fortnite | Create, Play &amp; Battle With Friends for Free - Fortnite</w:t>
-          </w:r>
-          <w:r>
-            <w:t xml:space="preserve"> [online]. [vid. 2023-03-24]. Dostupné z: https://www.fortnite.com/</w:t>
+            <w:t>Borderlands</w:t>
+          </w:r>
+          <w:r>
+            <w:t xml:space="preserve"> [online]. [vid. 2023-03-24]. Dostupné z: https://borderlands.com/en-US/</w:t>
           </w:r>
         </w:p>
         <w:p>
@@ -29926,7 +30089,7 @@
             <w:autoSpaceDE w:val="0"/>
             <w:autoSpaceDN w:val="0"/>
             <w:ind w:hanging="640"/>
-            <w:divId w:val="1613904516"/>
+            <w:divId w:val="1900631268"/>
           </w:pPr>
           <w:r>
             <w:t xml:space="preserve">[145] </w:t>
@@ -29939,10 +30102,10 @@
               <w:i/>
               <w:iCs/>
             </w:rPr>
-            <w:t>Borderlands</w:t>
-          </w:r>
-          <w:r>
-            <w:t xml:space="preserve"> [online]. [vid. 2023-03-24]. Dostupné z: https://borderlands.com/en-US/</w:t>
+            <w:t>Gearbox Software’s Borderlands More Awesome Than Ever with Unreal Engine 3</w:t>
+          </w:r>
+          <w:r>
+            <w:t xml:space="preserve"> [online]. [vid. 2021-07-01]. Dostupné z: https://www.unrealengine.com/en-US/blog/borderlands</w:t>
           </w:r>
         </w:p>
         <w:p>
@@ -29950,23 +30113,25 @@
             <w:autoSpaceDE w:val="0"/>
             <w:autoSpaceDN w:val="0"/>
             <w:ind w:hanging="640"/>
-            <w:divId w:val="1725136350"/>
+            <w:divId w:val="1296717482"/>
           </w:pPr>
           <w:r>
+            <w:lastRenderedPageBreak/>
             <w:t xml:space="preserve">[146] </w:t>
           </w:r>
           <w:r>
             <w:tab/>
+            <w:t xml:space="preserve">INSIDER. </w:t>
           </w:r>
           <w:r>
             <w:rPr>
               <w:i/>
               <w:iCs/>
             </w:rPr>
-            <w:t>Gearbox Software’s Borderlands More Awesome Than Ever with Unreal Engine 3</w:t>
-          </w:r>
-          <w:r>
-            <w:t xml:space="preserve"> [online]. [vid. 2021-07-01]. Dostupné z: https://www.unrealengine.com/en-US/blog/borderlands</w:t>
+            <w:t>Why „The Mandalorian" Uses Virtual Sets Over Green Screen | Movies Insider - YouTube</w:t>
+          </w:r>
+          <w:r>
+            <w:t xml:space="preserve"> [online]. [vid. 2021-06-24]. Dostupné z: https://www.youtube.com/watch?v=Ufp8weYYDE8</w:t>
           </w:r>
         </w:p>
         <w:p>
@@ -29974,25 +30139,24 @@
             <w:autoSpaceDE w:val="0"/>
             <w:autoSpaceDN w:val="0"/>
             <w:ind w:hanging="640"/>
-            <w:divId w:val="1405639388"/>
+            <w:divId w:val="1293708208"/>
           </w:pPr>
           <w:r>
-            <w:lastRenderedPageBreak/>
             <w:t xml:space="preserve">[147] </w:t>
           </w:r>
           <w:r>
             <w:tab/>
-            <w:t xml:space="preserve">INSIDER. </w:t>
+            <w:t xml:space="preserve">EPIC GAMES. </w:t>
           </w:r>
           <w:r>
             <w:rPr>
               <w:i/>
               <w:iCs/>
             </w:rPr>
-            <w:t>Why „The Mandalorian" Uses Virtual Sets Over Green Screen | Movies Insider - YouTube</w:t>
-          </w:r>
-          <w:r>
-            <w:t xml:space="preserve"> [online]. [vid. 2021-06-24]. Dostupné z: https://www.youtube.com/watch?v=Ufp8weYYDE8</w:t>
+            <w:t>Real-Time In-Camera VFX for Next-Gen Filmmaking | Project Spotlight | Unreal Engine - YouTube</w:t>
+          </w:r>
+          <w:r>
+            <w:t xml:space="preserve"> [online]. [vid. 2021-06-24]. Dostupné z: https://www.youtube.com/watch?v=bErPsq5kPzE</w:t>
           </w:r>
         </w:p>
         <w:p>
@@ -30000,24 +30164,23 @@
             <w:autoSpaceDE w:val="0"/>
             <w:autoSpaceDN w:val="0"/>
             <w:ind w:hanging="640"/>
-            <w:divId w:val="1168669738"/>
+            <w:divId w:val="1448234561"/>
           </w:pPr>
           <w:r>
             <w:t xml:space="preserve">[148] </w:t>
           </w:r>
           <w:r>
             <w:tab/>
-            <w:t xml:space="preserve">EPIC GAMES. </w:t>
           </w:r>
           <w:r>
             <w:rPr>
               <w:i/>
               <w:iCs/>
             </w:rPr>
-            <w:t>Real-Time In-Camera VFX for Next-Gen Filmmaking | Project Spotlight | Unreal Engine - YouTube</w:t>
-          </w:r>
-          <w:r>
-            <w:t xml:space="preserve"> [online]. [vid. 2021-06-24]. Dostupné z: https://www.youtube.com/watch?v=bErPsq5kPzE</w:t>
+            <w:t>Crysis Remastered | FPS, Video Games | Crytek</w:t>
+          </w:r>
+          <w:r>
+            <w:t xml:space="preserve"> [online]. [vid. 2023-03-30]. Dostupné z: https://www.crysis.com/crysis-2-remastered/</w:t>
           </w:r>
         </w:p>
         <w:p>
@@ -30025,7 +30188,7 @@
             <w:autoSpaceDE w:val="0"/>
             <w:autoSpaceDN w:val="0"/>
             <w:ind w:hanging="640"/>
-            <w:divId w:val="163084411"/>
+            <w:divId w:val="698898504"/>
           </w:pPr>
           <w:r>
             <w:t xml:space="preserve">[149] </w:t>
@@ -30038,10 +30201,10 @@
               <w:i/>
               <w:iCs/>
             </w:rPr>
-            <w:t>Crysis Remastered | FPS, Video Games | Crytek</w:t>
-          </w:r>
-          <w:r>
-            <w:t xml:space="preserve"> [online]. [vid. 2023-03-30]. Dostupné z: https://www.crysis.com/crysis-2-remastered/</w:t>
+            <w:t>Kingdom Come: Deliverance</w:t>
+          </w:r>
+          <w:r>
+            <w:t xml:space="preserve"> [online]. [vid. 2023-03-30]. Dostupné z: https://www.kingdomcomerpg.com/</w:t>
           </w:r>
         </w:p>
         <w:p>
@@ -30049,7 +30212,7 @@
             <w:autoSpaceDE w:val="0"/>
             <w:autoSpaceDN w:val="0"/>
             <w:ind w:hanging="640"/>
-            <w:divId w:val="1110710442"/>
+            <w:divId w:val="1576746120"/>
           </w:pPr>
           <w:r>
             <w:t xml:space="preserve">[150] </w:t>
@@ -30062,10 +30225,10 @@
               <w:i/>
               <w:iCs/>
             </w:rPr>
-            <w:t>Kingdom Come: Deliverance</w:t>
-          </w:r>
-          <w:r>
-            <w:t xml:space="preserve"> [online]. [vid. 2023-03-30]. Dostupné z: https://www.kingdomcomerpg.com/</w:t>
+            <w:t>CRYENGINE | Support: Licensing</w:t>
+          </w:r>
+          <w:r>
+            <w:t xml:space="preserve"> [online]. [vid. 2021-06-24]. Dostupné z: https://www.cryengine.com/support/view/licensing</w:t>
           </w:r>
         </w:p>
         <w:p>
@@ -30073,23 +30236,24 @@
             <w:autoSpaceDE w:val="0"/>
             <w:autoSpaceDN w:val="0"/>
             <w:ind w:hanging="640"/>
-            <w:divId w:val="1104152390"/>
+            <w:divId w:val="940800910"/>
           </w:pPr>
           <w:r>
             <w:t xml:space="preserve">[151] </w:t>
           </w:r>
           <w:r>
             <w:tab/>
+            <w:t xml:space="preserve">EPIC GAMES. </w:t>
           </w:r>
           <w:r>
             <w:rPr>
               <w:i/>
               <w:iCs/>
             </w:rPr>
-            <w:t>CRYENGINE | Support: Licensing</w:t>
-          </w:r>
-          <w:r>
-            <w:t xml:space="preserve"> [online]. [vid. 2021-06-24]. Dostupné z: https://www.cryengine.com/support/view/licensing</w:t>
+            <w:t>Download - Unreal Engine</w:t>
+          </w:r>
+          <w:r>
+            <w:t xml:space="preserve"> [online]. [vid. 2021-06-22]. Dostupné z: https://www.unrealengine.com/en-US/download</w:t>
           </w:r>
         </w:p>
         <w:p>
@@ -30097,24 +30261,24 @@
             <w:autoSpaceDE w:val="0"/>
             <w:autoSpaceDN w:val="0"/>
             <w:ind w:hanging="640"/>
-            <w:divId w:val="151415388"/>
+            <w:divId w:val="566502319"/>
           </w:pPr>
           <w:r>
             <w:t xml:space="preserve">[152] </w:t>
           </w:r>
           <w:r>
             <w:tab/>
-            <w:t xml:space="preserve">EPIC GAMES. </w:t>
+            <w:t xml:space="preserve">TECHNOLOGIES, Unity. </w:t>
           </w:r>
           <w:r>
             <w:rPr>
               <w:i/>
               <w:iCs/>
             </w:rPr>
-            <w:t>Download - Unreal Engine</w:t>
-          </w:r>
-          <w:r>
-            <w:t xml:space="preserve"> [online]. [vid. 2021-06-22]. Dostupné z: https://www.unrealengine.com/en-US/download</w:t>
+            <w:t>What platforms are supported by Unity? – Unity</w:t>
+          </w:r>
+          <w:r>
+            <w:t xml:space="preserve"> [online]. [vid. 2021-06-23]. Dostupné z: https://support.unity.com/hc/en-us/articles/206336795-What-platforms-are-supported-by-Unity-</w:t>
           </w:r>
         </w:p>
         <w:p>
@@ -30122,24 +30286,24 @@
             <w:autoSpaceDE w:val="0"/>
             <w:autoSpaceDN w:val="0"/>
             <w:ind w:hanging="640"/>
-            <w:divId w:val="2059355347"/>
+            <w:divId w:val="101265772"/>
           </w:pPr>
           <w:r>
             <w:t xml:space="preserve">[153] </w:t>
           </w:r>
           <w:r>
             <w:tab/>
-            <w:t xml:space="preserve">TECHNOLOGIES, Unity. </w:t>
+            <w:t xml:space="preserve">EPIC GAMES. </w:t>
           </w:r>
           <w:r>
             <w:rPr>
               <w:i/>
               <w:iCs/>
             </w:rPr>
-            <w:t>What platforms are supported by Unity? – Unity</w:t>
-          </w:r>
-          <w:r>
-            <w:t xml:space="preserve"> [online]. [vid. 2021-06-23]. Dostupné z: https://support.unity.com/hc/en-us/articles/206336795-What-platforms-are-supported-by-Unity-</w:t>
+            <w:t>Multi-platform development</w:t>
+          </w:r>
+          <w:r>
+            <w:t xml:space="preserve"> [online]. [vid. 2021-06-23]. Dostupné z: https://www.unrealengine.com/en-US/features/multi-platform-development</w:t>
           </w:r>
         </w:p>
         <w:p>
@@ -30147,24 +30311,23 @@
             <w:autoSpaceDE w:val="0"/>
             <w:autoSpaceDN w:val="0"/>
             <w:ind w:hanging="640"/>
-            <w:divId w:val="2024015130"/>
+            <w:divId w:val="41681189"/>
           </w:pPr>
           <w:r>
             <w:t xml:space="preserve">[154] </w:t>
           </w:r>
           <w:r>
             <w:tab/>
-            <w:t xml:space="preserve">EPIC GAMES. </w:t>
           </w:r>
           <w:r>
             <w:rPr>
               <w:i/>
               <w:iCs/>
             </w:rPr>
-            <w:t>Multi-platform development</w:t>
-          </w:r>
-          <w:r>
-            <w:t xml:space="preserve"> [online]. [vid. 2021-06-23]. Dostupné z: https://www.unrealengine.com/en-US/features/multi-platform-development</w:t>
+            <w:t>CRYENGINE | Support: General</w:t>
+          </w:r>
+          <w:r>
+            <w:t xml:space="preserve"> [online]. [vid. 2021-06-24]. Dostupné z: https://www.cryengine.com/support/view/general#platform-support</w:t>
           </w:r>
         </w:p>
         <w:p>
@@ -30172,7 +30335,7 @@
             <w:autoSpaceDE w:val="0"/>
             <w:autoSpaceDN w:val="0"/>
             <w:ind w:hanging="640"/>
-            <w:divId w:val="1216166379"/>
+            <w:divId w:val="2126197239"/>
           </w:pPr>
           <w:r>
             <w:t xml:space="preserve">[155] </w:t>
@@ -30185,10 +30348,10 @@
               <w:i/>
               <w:iCs/>
             </w:rPr>
-            <w:t>CRYENGINE | Support: General</w:t>
-          </w:r>
-          <w:r>
-            <w:t xml:space="preserve"> [online]. [vid. 2021-06-24]. Dostupné z: https://www.cryengine.com/support/view/general#platform-support</w:t>
+            <w:t>CRYENGINE | The complete solution for next generation game development by Crytek</w:t>
+          </w:r>
+          <w:r>
+            <w:t xml:space="preserve"> [online]. [vid. 2023-03-30]. Dostupné z: https://www.cryengine.com/</w:t>
           </w:r>
         </w:p>
         <w:p>
@@ -30196,7 +30359,7 @@
             <w:autoSpaceDE w:val="0"/>
             <w:autoSpaceDN w:val="0"/>
             <w:ind w:hanging="640"/>
-            <w:divId w:val="2003653935"/>
+            <w:divId w:val="1449541300"/>
           </w:pPr>
           <w:r>
             <w:t xml:space="preserve">[156] </w:t>
@@ -30220,7 +30383,7 @@
             <w:autoSpaceDE w:val="0"/>
             <w:autoSpaceDN w:val="0"/>
             <w:ind w:hanging="640"/>
-            <w:divId w:val="84150366"/>
+            <w:divId w:val="555970727"/>
           </w:pPr>
           <w:r>
             <w:t xml:space="preserve">[157] </w:t>
@@ -30244,7 +30407,7 @@
             <w:autoSpaceDE w:val="0"/>
             <w:autoSpaceDN w:val="0"/>
             <w:ind w:hanging="640"/>
-            <w:divId w:val="114838116"/>
+            <w:divId w:val="1752046152"/>
           </w:pPr>
           <w:r>
             <w:t xml:space="preserve">[158] </w:t>
@@ -30257,10 +30420,10 @@
               <w:i/>
               <w:iCs/>
             </w:rPr>
-            <w:t>CRYENGINE | The complete solution for next generation game development by Crytek</w:t>
-          </w:r>
-          <w:r>
-            <w:t xml:space="preserve"> [online]. [vid. 2023-03-30]. Dostupné z: https://www.cryengine.com/</w:t>
+            <w:t>Creational Design Patterns</w:t>
+          </w:r>
+          <w:r>
+            <w:t xml:space="preserve"> [online]. [vid. 2023-03-20]. Dostupné z: https://refactoring.guru/design-patterns/creational-patterns</w:t>
           </w:r>
         </w:p>
         <w:p>
@@ -30268,7 +30431,7 @@
             <w:autoSpaceDE w:val="0"/>
             <w:autoSpaceDN w:val="0"/>
             <w:ind w:hanging="640"/>
-            <w:divId w:val="47192001"/>
+            <w:divId w:val="986710867"/>
           </w:pPr>
           <w:r>
             <w:t xml:space="preserve">[159] </w:t>
@@ -30281,10 +30444,10 @@
               <w:i/>
               <w:iCs/>
             </w:rPr>
-            <w:t>Creational Design Patterns</w:t>
-          </w:r>
-          <w:r>
-            <w:t xml:space="preserve"> [online]. [vid. 2023-03-20]. Dostupné z: https://refactoring.guru/design-patterns/creational-patterns</w:t>
+            <w:t>Structural Design Patterns</w:t>
+          </w:r>
+          <w:r>
+            <w:t xml:space="preserve"> [online]. [vid. 2023-03-20]. Dostupné z: https://refactoring.guru/design-patterns/structural-patterns</w:t>
           </w:r>
         </w:p>
         <w:p>
@@ -30292,7 +30455,7 @@
             <w:autoSpaceDE w:val="0"/>
             <w:autoSpaceDN w:val="0"/>
             <w:ind w:hanging="640"/>
-            <w:divId w:val="1513687445"/>
+            <w:divId w:val="140269001"/>
           </w:pPr>
           <w:r>
             <w:t xml:space="preserve">[160] </w:t>
@@ -30305,10 +30468,10 @@
               <w:i/>
               <w:iCs/>
             </w:rPr>
-            <w:t>Structural Design Patterns</w:t>
-          </w:r>
-          <w:r>
-            <w:t xml:space="preserve"> [online]. [vid. 2023-03-20]. Dostupné z: https://refactoring.guru/design-patterns/structural-patterns</w:t>
+            <w:t>Behavioral Design Patterns</w:t>
+          </w:r>
+          <w:r>
+            <w:t xml:space="preserve"> [online]. [vid. 2023-03-20]. Dostupné z: https://refactoring.guru/design-patterns/behavioral-patterns</w:t>
           </w:r>
         </w:p>
         <w:p>
@@ -30316,9 +30479,10 @@
             <w:autoSpaceDE w:val="0"/>
             <w:autoSpaceDN w:val="0"/>
             <w:ind w:hanging="640"/>
-            <w:divId w:val="656343932"/>
+            <w:divId w:val="778380802"/>
           </w:pPr>
           <w:r>
+            <w:lastRenderedPageBreak/>
             <w:t xml:space="preserve">[161] </w:t>
           </w:r>
           <w:r>
@@ -30329,10 +30493,10 @@
               <w:i/>
               <w:iCs/>
             </w:rPr>
-            <w:t>Behavioral Design Patterns</w:t>
-          </w:r>
-          <w:r>
-            <w:t xml:space="preserve"> [online]. [vid. 2023-03-20]. Dostupné z: https://refactoring.guru/design-patterns/behavioral-patterns</w:t>
+            <w:t>Factory Method</w:t>
+          </w:r>
+          <w:r>
+            <w:t xml:space="preserve"> [online]. [vid. 2023-03-20]. Dostupné z: https://refactoring.guru/design-patterns/factory-method</w:t>
           </w:r>
         </w:p>
         <w:p>
@@ -30340,10 +30504,9 @@
             <w:autoSpaceDE w:val="0"/>
             <w:autoSpaceDN w:val="0"/>
             <w:ind w:hanging="640"/>
-            <w:divId w:val="969286263"/>
+            <w:divId w:val="897712920"/>
           </w:pPr>
           <w:r>
-            <w:lastRenderedPageBreak/>
             <w:t xml:space="preserve">[162] </w:t>
           </w:r>
           <w:r>
@@ -30354,10 +30517,10 @@
               <w:i/>
               <w:iCs/>
             </w:rPr>
-            <w:t>Factory Method</w:t>
-          </w:r>
-          <w:r>
-            <w:t xml:space="preserve"> [online]. [vid. 2023-03-20]. Dostupné z: https://refactoring.guru/design-patterns/factory-method</w:t>
+            <w:t>Singleton</w:t>
+          </w:r>
+          <w:r>
+            <w:t xml:space="preserve"> [online]. [vid. 2023-03-20]. Dostupné z: https://refactoring.guru/design-patterns/singleton</w:t>
           </w:r>
         </w:p>
         <w:p>
@@ -30365,7 +30528,7 @@
             <w:autoSpaceDE w:val="0"/>
             <w:autoSpaceDN w:val="0"/>
             <w:ind w:hanging="640"/>
-            <w:divId w:val="1327587874"/>
+            <w:divId w:val="923077394"/>
           </w:pPr>
           <w:r>
             <w:t xml:space="preserve">[163] </w:t>
@@ -30378,10 +30541,10 @@
               <w:i/>
               <w:iCs/>
             </w:rPr>
-            <w:t>Singleton</w:t>
-          </w:r>
-          <w:r>
-            <w:t xml:space="preserve"> [online]. [vid. 2023-03-20]. Dostupné z: https://refactoring.guru/design-patterns/singleton</w:t>
+            <w:t>Flyweight</w:t>
+          </w:r>
+          <w:r>
+            <w:t xml:space="preserve"> [online]. [vid. 2023-03-20]. Dostupné z: https://refactoring.guru/design-patterns/flyweight</w:t>
           </w:r>
         </w:p>
         <w:p>
@@ -30389,7 +30552,7 @@
             <w:autoSpaceDE w:val="0"/>
             <w:autoSpaceDN w:val="0"/>
             <w:ind w:hanging="640"/>
-            <w:divId w:val="1777140028"/>
+            <w:divId w:val="867643570"/>
           </w:pPr>
           <w:r>
             <w:t xml:space="preserve">[164] </w:t>
@@ -30402,10 +30565,10 @@
               <w:i/>
               <w:iCs/>
             </w:rPr>
-            <w:t>Flyweight</w:t>
-          </w:r>
-          <w:r>
-            <w:t xml:space="preserve"> [online]. [vid. 2023-03-20]. Dostupné z: https://refactoring.guru/design-patterns/flyweight</w:t>
+            <w:t>Observer</w:t>
+          </w:r>
+          <w:r>
+            <w:t xml:space="preserve"> [online]. [vid. 2023-03-21]. Dostupné z: https://refactoring.guru/design-patterns/observer</w:t>
           </w:r>
         </w:p>
         <w:p>
@@ -30413,7 +30576,7 @@
             <w:autoSpaceDE w:val="0"/>
             <w:autoSpaceDN w:val="0"/>
             <w:ind w:hanging="640"/>
-            <w:divId w:val="1347630472"/>
+            <w:divId w:val="991983709"/>
           </w:pPr>
           <w:r>
             <w:t xml:space="preserve">[165] </w:t>
@@ -30426,10 +30589,10 @@
               <w:i/>
               <w:iCs/>
             </w:rPr>
-            <w:t>Observer</w:t>
-          </w:r>
-          <w:r>
-            <w:t xml:space="preserve"> [online]. [vid. 2023-03-21]. Dostupné z: https://refactoring.guru/design-patterns/observer</w:t>
+            <w:t>Prototype</w:t>
+          </w:r>
+          <w:r>
+            <w:t xml:space="preserve"> [online]. [vid. 2023-03-26]. Dostupné z: https://refactoring.guru/design-patterns/prototype</w:t>
           </w:r>
         </w:p>
         <w:p>
@@ -30437,7 +30600,7 @@
             <w:autoSpaceDE w:val="0"/>
             <w:autoSpaceDN w:val="0"/>
             <w:ind w:hanging="640"/>
-            <w:divId w:val="686368158"/>
+            <w:divId w:val="1152868837"/>
           </w:pPr>
           <w:r>
             <w:t xml:space="preserve">[166] </w:t>
@@ -30450,10 +30613,10 @@
               <w:i/>
               <w:iCs/>
             </w:rPr>
-            <w:t>Prototype</w:t>
-          </w:r>
-          <w:r>
-            <w:t xml:space="preserve"> [online]. [vid. 2023-03-26]. Dostupné z: https://refactoring.guru/design-patterns/prototype</w:t>
+            <w:t>State</w:t>
+          </w:r>
+          <w:r>
+            <w:t xml:space="preserve"> [online]. [vid. 2023-03-26]. Dostupné z: https://refactoring.guru/design-patterns/state</w:t>
           </w:r>
         </w:p>
         <w:p>
@@ -30461,7 +30624,7 @@
             <w:autoSpaceDE w:val="0"/>
             <w:autoSpaceDN w:val="0"/>
             <w:ind w:hanging="640"/>
-            <w:divId w:val="977954958"/>
+            <w:divId w:val="1145273294"/>
           </w:pPr>
           <w:r>
             <w:t xml:space="preserve">[167] </w:t>
@@ -30474,10 +30637,10 @@
               <w:i/>
               <w:iCs/>
             </w:rPr>
-            <w:t>State</w:t>
-          </w:r>
-          <w:r>
-            <w:t xml:space="preserve"> [online]. [vid. 2023-03-26]. Dostupné z: https://refactoring.guru/design-patterns/state</w:t>
+            <w:t>Game Manager.. One Manager to Rule them All. | by Thomas Kesler | Medium</w:t>
+          </w:r>
+          <w:r>
+            <w:t xml:space="preserve"> [online]. [vid. 2023-03-25]. Dostupné z: https://foxxthom.medium.com/game-manager-one-manager-to-rule-them-all-1c06afa72b23</w:t>
           </w:r>
         </w:p>
         <w:p>
@@ -30485,7 +30648,7 @@
             <w:autoSpaceDE w:val="0"/>
             <w:autoSpaceDN w:val="0"/>
             <w:ind w:hanging="640"/>
-            <w:divId w:val="957447700"/>
+            <w:divId w:val="994799172"/>
           </w:pPr>
           <w:r>
             <w:t xml:space="preserve">[168] </w:t>
@@ -30498,10 +30661,10 @@
               <w:i/>
               <w:iCs/>
             </w:rPr>
-            <w:t>Game Manager.. One Manager to Rule them All. | by Thomas Kesler | Medium</w:t>
-          </w:r>
-          <w:r>
-            <w:t xml:space="preserve"> [online]. [vid. 2023-03-25]. Dostupné z: https://foxxthom.medium.com/game-manager-one-manager-to-rule-them-all-1c06afa72b23</w:t>
+            <w:t>O HŘE | BLACKHOLE :: PC, MAC, LINUX :: 2D Platfomer</w:t>
+          </w:r>
+          <w:r>
+            <w:t xml:space="preserve"> [online]. [vid. 2021-12-03]. Dostupné z: https://blackhole-game.com/cs/o-hre</w:t>
           </w:r>
         </w:p>
         <w:p>
@@ -36153,35 +36316,6 @@
     </w:docPart>
     <w:docPart>
       <w:docPartPr>
-        <w:name w:val="870C21944CE342E096DF6DB433F1BE09"/>
-        <w:category>
-          <w:name w:val="Obecné"/>
-          <w:gallery w:val="placeholder"/>
-        </w:category>
-        <w:types>
-          <w:type w:val="bbPlcHdr"/>
-        </w:types>
-        <w:behaviors>
-          <w:behavior w:val="content"/>
-        </w:behaviors>
-        <w:guid w:val="{941F63EB-E9C9-4DCF-A885-2806857E3A12}"/>
-      </w:docPartPr>
-      <w:docPartBody>
-        <w:p>
-          <w:pPr>
-            <w:pStyle w:val="870C21944CE342E096DF6DB433F1BE09"/>
-          </w:pPr>
-          <w:r>
-            <w:rPr>
-              <w:rStyle w:val="Zstupntext"/>
-            </w:rPr>
-            <w:t>Klikněte nebo klepněte sem a zadejte text.</w:t>
-          </w:r>
-        </w:p>
-      </w:docPartBody>
-    </w:docPart>
-    <w:docPart>
-      <w:docPartPr>
         <w:name w:val="7DF897AB0F284A658E3561C998A60AAD"/>
         <w:category>
           <w:name w:val="Obecné"/>
@@ -37098,6 +37232,35 @@
         <w:p>
           <w:pPr>
             <w:pStyle w:val="84A8CCBE0AA24ED2864AD98E906E52FB"/>
+          </w:pPr>
+          <w:r>
+            <w:rPr>
+              <w:rStyle w:val="Zstupntext"/>
+            </w:rPr>
+            <w:t>Klikněte nebo klepněte sem a zadejte text.</w:t>
+          </w:r>
+        </w:p>
+      </w:docPartBody>
+    </w:docPart>
+    <w:docPart>
+      <w:docPartPr>
+        <w:name w:val="39A3DAE2DE5B4C7C9E83431E0FF2F7E6"/>
+        <w:category>
+          <w:name w:val="Obecné"/>
+          <w:gallery w:val="placeholder"/>
+        </w:category>
+        <w:types>
+          <w:type w:val="bbPlcHdr"/>
+        </w:types>
+        <w:behaviors>
+          <w:behavior w:val="content"/>
+        </w:behaviors>
+        <w:guid w:val="{4B1D6AFB-540B-4523-B28D-9D481C54732D}"/>
+      </w:docPartPr>
+      <w:docPartBody>
+        <w:p>
+          <w:pPr>
+            <w:pStyle w:val="39A3DAE2DE5B4C7C9E83431E0FF2F7E6"/>
           </w:pPr>
           <w:r>
             <w:rPr>
@@ -37209,7 +37372,6 @@
     <w:rsid w:val="00333502"/>
     <w:rsid w:val="004605F5"/>
     <w:rsid w:val="00466BCB"/>
-    <w:rsid w:val="00474452"/>
     <w:rsid w:val="004C790F"/>
     <w:rsid w:val="0061776D"/>
     <w:rsid w:val="0065283F"/>
@@ -37218,6 +37380,7 @@
     <w:rsid w:val="007F37CA"/>
     <w:rsid w:val="008F1562"/>
     <w:rsid w:val="009713D5"/>
+    <w:rsid w:val="00A10EB7"/>
     <w:rsid w:val="00B336FC"/>
     <w:rsid w:val="00B7107C"/>
     <w:rsid w:val="00CB72C9"/>
@@ -38024,6 +38187,14 @@
     <w:name w:val="84A8CCBE0AA24ED2864AD98E906E52FB"/>
     <w:rsid w:val="00B336FC"/>
   </w:style>
+  <w:style w:type="paragraph" w:customStyle="1" w:styleId="EE774B3D8500495DACB3A5BAF2A246AF">
+    <w:name w:val="EE774B3D8500495DACB3A5BAF2A246AF"/>
+    <w:rsid w:val="00B336FC"/>
+  </w:style>
+  <w:style w:type="paragraph" w:customStyle="1" w:styleId="39A3DAE2DE5B4C7C9E83431E0FF2F7E6">
+    <w:name w:val="39A3DAE2DE5B4C7C9E83431E0FF2F7E6"/>
+    <w:rsid w:val="00B336FC"/>
+  </w:style>
 </w:styles>
 </file>
 
@@ -38344,7 +38515,7 @@
     <we:reference id="wa104382081" version="1.35.0.0" store="" storeType="OMEX"/>
   </we:alternateReferences>
   <we:properties>
-    <we:property name="MENDELEY_CITATIONS" value="[{&quot;citationID&quot;:&quot;MENDELEY_CITATION_42b12e62-6e2a-47aa-81e4-9d95906537b2&quot;,&quot;properties&quot;:{&quot;noteIndex&quot;:0},&quot;isEdited&quot;:false,&quot;manualOverride&quot;:{&quot;citeprocText&quot;:&quot;[1–3]&quot;,&quot;isManuallyOverridden&quot;:false,&quot;manualOverrideText&quot;:&quot;&quot;},&quot;citationTag&quot;:&quot;MENDELEY_CITATION_v3_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&quot;,&quot;citationItems&quot;:[{&quot;id&quot;:&quot;9bc72a8a-f52d-3b9d-aaf8-df11628805ee&quot;,&quot;itemData&quot;:{&quot;type&quot;:&quot;webpage&quot;,&quot;id&quot;:&quot;9bc72a8a-f52d-3b9d-aaf8-df11628805ee&quot;,&quot;title&quot;:&quot;imperative programming&quot;,&quot;accessed&quot;:{&quot;date-parts&quot;:[[2021,3,16]]},&quot;URL&quot;:&quot;https://whatis.techtarget.com/definition/imperative-programming&quot;,&quot;container-title-short&quot;:&quot;&quot;},&quot;uris&quot;:[&quot;http://www.mendeley.com/documents/?uuid=9bc72a8a-f52d-3b9d-aaf8-df11628805ee&quot;],&quot;isTemporary&quot;:false,&quot;legacyDesktopId&quot;:&quot;9bc72a8a-f52d-3b9d-aaf8-df11628805ee&quot;},{&quot;id&quot;:&quot;899ed896-3f46-313c-8dfd-90659b28159d&quot;,&quot;itemData&quot;:{&quot;URL&quot;:&quot;https://www.youtube.com/watch?v=sqV3pL5x8PI&quot;,&quot;accessed&quot;:{&quot;date-parts&quot;:[[&quot;2021&quot;,&quot;3&quot;,&quot;29&quot;]]},&quot;author&quot;:[{&quot;dropping-particle&quot;:&quot;&quot;,&quot;family&quot;:&quot;Computerphile&quot;,&quot;given&quot;:&quot;&quot;,&quot;non-dropping-particle&quot;:&quot;&quot;,&quot;parse-names&quot;:false,&quot;suffix&quot;:&quot;&quot;}],&quot;id&quot;:&quot;899ed896-3f46-313c-8dfd-90659b28159d&quot;,&quot;issued&quot;:{&quot;date-parts&quot;:[[&quot;2013&quot;]]},&quot;title&quot;:&quot;Programming Paradigms - Computerphile&quot;,&quot;type&quot;:&quot;webpage&quot;,&quot;container-title-short&quot;:&quot;&quot;},&quot;uris&quot;:[&quot;http://www.mendeley.com/documents/?uuid=5968419c-fc46-4d6b-b065-8b30c3b3e809&quot;],&quot;isTemporary&quot;:false,&quot;legacyDesktopId&quot;:&quot;5968419c-fc46-4d6b-b065-8b30c3b3e809&quot;},{&quot;id&quot;:&quot;dfa0075c-b413-3437-b2be-070cb6555033&quot;,&quot;itemData&quot;:{&quot;type&quot;:&quot;book&quot;,&quot;id&quot;:&quot;dfa0075c-b413-3437-b2be-070cb6555033&quot;,&quot;title&quot;:&quot;Learning C# by Programming Games&quot;,&quot;author&quot;:[{&quot;family&quot;:&quot;Egges&quot;,&quot;given&quot;:&quot;Arjan&quot;,&quot;parse-names&quot;:false,&quot;dropping-particle&quot;:&quot;&quot;,&quot;non-dropping-particle&quot;:&quot;&quot;},{&quot;family&quot;:&quot;Fokker&quot;,&quot;given&quot;:&quot;Jeroen D.&quot;,&quot;parse-names&quot;:false,&quot;dropping-particle&quot;:&quot;&quot;,&quot;non-dropping-particle&quot;:&quot;&quot;},{&quot;family&quot;:&quot;Overmars&quot;,&quot;given&quot;:&quot;Mark H.&quot;,&quot;parse-names&quot;:false,&quot;dropping-particle&quot;:&quot;&quot;,&quot;non-dropping-particle&quot;:&quot;&quot;}],&quot;container-title&quot;:&quot;Learning C# by Programming Games&quot;,&quot;DOI&quot;:&quot;10.1007/978-3-642-36580-5&quot;,&quot;ISBN&quot;:&quot;3642365795&quot;,&quot;URL&quot;:&quot;https://play.google.com/books/reader?id=TWFIAAAAQBAJ&amp;pg=GBS.PA10&amp;hl=cs&quot;,&quot;issued&quot;:{&quot;date-parts&quot;:[[2013]]},&quot;abstract&quot;:&quot;C# is the language of choice for learning how to program. It is a very well structured object-oriented language and avoids some of the problems of Java. An excellent free programming environment is available for C#, as well as a game programming framework. And (if necessary) moving from C# to C++ is easy. Developing computer games is a perfect way to learn how to program in modern programming languages. This book teaches how to program in C# through the creation of computer games – and without requiring any previous programming experience. Contrary to most programming books, Egges, Fokker and Overmars do not organize the presentation according to programming language constructs, but instead use the structure and elements of computer games as a framework. For instance, there are chapters on dealing with player input, game objects, game worlds, game states, levels, animation, physics, and intelligence. The reader will be guided through the development of four games showing the various aspects of game development. Starting with a simple shooting game, the authors move on to puzzle games consisting of multiple levels, and conclude the book by developing a full-fledged platform game with animation, game physics, and intelligent enemies. They show a number of commonly used techniques in games, such as drawing layers of sprites, rotating, scaling and animating sprites, showing a heads-up display, dealing with physics, handling interaction between game objects, and creating pleasing visual effects such as snow or glitter. At the same time, they provide a thorough introduction to C# and object-oriented programming, introducing step by step important aspects of programming in general, including many programming constructs and idioms, syntax diagrams, collections, and exception handling. The book is also designed to be used as a basis for a game-oriented programming course. For each part, there are concluding exercises and challenges, which are generally more complex programming endeavors. Lots of supplementary materials for organizing such a course are available on the accompanying web site http://www.csharpprogramminggames.com, including installation instructions, solutions to the exercises, software installation instructions, game sprites and sounds.&quot;,&quot;container-title-short&quot;:&quot;&quot;},&quot;isTemporary&quot;:false}]},{&quot;citationID&quot;:&quot;MENDELEY_CITATION_97b5188b-c513-464b-8553-fabbb2198566&quot;,&quot;properties&quot;:{&quot;noteIndex&quot;:0},&quot;isEdited&quot;:false,&quot;manualOverride&quot;:{&quot;citeprocText&quot;:&quot;[2]&quot;,&quot;isManuallyOverridden&quot;:false,&quot;manualOverrideText&quot;:&quot;&quot;},&quot;citationTag&quot;:&quot;MENDELEY_CITATION_v3_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&quot;,&quot;citationItems&quot;:[{&quot;id&quot;:&quot;899ed896-3f46-313c-8dfd-90659b28159d&quot;,&quot;itemData&quot;:{&quot;URL&quot;:&quot;https://www.youtube.com/watch?v=sqV3pL5x8PI&quot;,&quot;accessed&quot;:{&quot;date-parts&quot;:[[&quot;2021&quot;,&quot;3&quot;,&quot;29&quot;]]},&quot;author&quot;:[{&quot;dropping-particle&quot;:&quot;&quot;,&quot;family&quot;:&quot;Computerphile&quot;,&quot;given&quot;:&quot;&quot;,&quot;non-dropping-particle&quot;:&quot;&quot;,&quot;parse-names&quot;:false,&quot;suffix&quot;:&quot;&quot;}],&quot;id&quot;:&quot;899ed896-3f46-313c-8dfd-90659b28159d&quot;,&quot;issued&quot;:{&quot;date-parts&quot;:[[&quot;2013&quot;]]},&quot;title&quot;:&quot;Programming Paradigms - Computerphile&quot;,&quot;type&quot;:&quot;webpage&quot;,&quot;container-title-short&quot;:&quot;&quot;},&quot;uris&quot;:[&quot;http://www.mendeley.com/documents/?uuid=5968419c-fc46-4d6b-b065-8b30c3b3e809&quot;],&quot;isTemporary&quot;:false,&quot;legacyDesktopId&quot;:&quot;5968419c-fc46-4d6b-b065-8b30c3b3e809&quot;}]},{&quot;citationID&quot;:&quot;MENDELEY_CITATION_5491ef8b-97b8-426a-8664-56d08d4c92bb&quot;,&quot;properties&quot;:{&quot;noteIndex&quot;:0},&quot;isEdited&quot;:false,&quot;manualOverride&quot;:{&quot;isManuallyOverridden&quot;:false,&quot;citeprocText&quot;:&quot;[4, 5]&quot;,&quot;manualOverrideText&quot;:&quot;&quot;},&quot;citationTag&quot;:&quot;MENDELEY_CITATION_v3_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&quot;,&quot;citationItems&quot;:[{&quot;id&quot;:&quot;1bfe8c2c-9a3b-3557-bfe7-a1fff1597bed&quot;,&quot;itemData&quot;:{&quot;type&quot;:&quot;webpage&quot;,&quot;id&quot;:&quot;1bfe8c2c-9a3b-3557-bfe7-a1fff1597bed&quot;,&quot;title&quot;:&quot;procedural and object oriented programming&quot;,&quot;accessed&quot;:{&quot;date-parts&quot;:[[2021,3,29]]},&quot;URL&quot;:&quot;https://www.geeksforgeeks.org/differences-between-procedural-and-object-oriented-programming/&quot;,&quot;container-title-short&quot;:&quot;&quot;},&quot;isTemporary&quot;:false},{&quot;id&quot;:&quot;b702f208-586e-301b-bc89-9517d16da062&quot;,&quot;itemData&quot;:{&quot;type&quot;:&quot;webpage&quot;,&quot;id&quot;:&quot;b702f208-586e-301b-bc89-9517d16da062&quot;,&quot;title&quot;:&quot;Intro to Object Oriented Programming - Crash Course - YouTube&quot;,&quot;author&quot;:[{&quot;family&quot;:&quot;FreeCodeCamp.org&quot;,&quot;given&quot;:&quot;&quot;,&quot;parse-names&quot;:false,&quot;dropping-particle&quot;:&quot;&quot;,&quot;non-dropping-particle&quot;:&quot;&quot;}],&quot;accessed&quot;:{&quot;date-parts&quot;:[[2021,7,4]]},&quot;URL&quot;:&quot;https://www.youtube.com/watch?v=SiBw7os-_zI&quot;,&quot;issued&quot;:{&quot;date-parts&quot;:[[2020]]},&quot;container-title-short&quot;:&quot;&quot;},&quot;isTemporary&quot;:false}]},{&quot;citationID&quot;:&quot;MENDELEY_CITATION_0c78db2a-26c7-42c9-94f5-0087c06966a2&quot;,&quot;properties&quot;:{&quot;noteIndex&quot;:0},&quot;isEdited&quot;:false,&quot;manualOverride&quot;:{&quot;isManuallyOverridden&quot;:false,&quot;citeprocText&quot;:&quot;[6–9]&quot;,&quot;manualOverrideText&quot;:&quot;&quot;},&quot;citationTag&quot;:&quot;MENDELEY_CITATION_v3_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&quot;,&quot;citationItems&quot;:[{&quot;id&quot;:&quot;b2180e54-8970-37fa-9026-316cb007bc02&quot;,&quot;itemData&quot;:{&quot;type&quot;:&quot;webpage&quot;,&quot;id&quot;:&quot;b2180e54-8970-37fa-9026-316cb007bc02&quot;,&quot;title&quot;:&quot;Stroustrup: FAQ-multiparadigm&quot;,&quot;author&quot;:[{&quot;family&quot;:&quot;Stroustrup&quot;,&quot;given&quot;:&quot;Bjarne&quot;,&quot;parse-names&quot;:false,&quot;dropping-particle&quot;:&quot;&quot;,&quot;non-dropping-particle&quot;:&quot;&quot;}],&quot;accessed&quot;:{&quot;date-parts&quot;:[[2021,7,22]]},&quot;URL&quot;:&quot;https://www.stroustrup.com/bs_faq.html#multiparadigm&quot;,&quot;container-title-short&quot;:&quot;&quot;},&quot;isTemporary&quot;:false},{&quot;id&quot;:&quot;5d36176a-bec4-37ba-ab11-7ae0b9e1f2f5&quot;,&quot;itemData&quot;:{&quot;type&quot;:&quot;article-journal&quot;,&quot;id&quot;:&quot;5d36176a-bec4-37ba-ab11-7ae0b9e1f2f5&quot;,&quot;title&quot;:&quot;From The Handbook of Object Technology (Editor: Saba Zamir)&quot;,&quot;author&quot;:[{&quot;family&quot;:&quot;Stroustrup&quot;,&quot;given&quot;:&quot;Bjarne&quot;,&quot;parse-names&quot;:false,&quot;dropping-particle&quot;:&quot;&quot;,&quot;non-dropping-particle&quot;:&quot;&quot;}],&quot;accessed&quot;:{&quot;date-parts&quot;:[[2021,7,18]]},&quot;ISBN&quot;:&quot;0849331358&quot;,&quot;URL&quot;:&quot;https://www.stroustrup.com/crc.pdf&quot;,&quot;issued&quot;:{&quot;date-parts&quot;:[[1999]]},&quot;abstract&quot;:&quot;This overview of C++ presents the key design, programming, and language-technical concepts using examples to give the reader a feel for the language. C++ is a general-purpose programming language with a bias towards systems programming that supports efficient low-level computation, data abstraction, object-oriented programming, and generic programming .&quot;,&quot;publisher&quot;:&quot;CRC Press LLC&quot;,&quot;container-title-short&quot;:&quot;&quot;},&quot;isTemporary&quot;:false},{&quot;id&quot;:&quot;38020bc6-992e-3426-a6e4-3cca61c136e0&quot;,&quot;itemData&quot;:{&quot;type&quot;:&quot;webpage&quot;,&quot;id&quot;:&quot;38020bc6-992e-3426-a6e4-3cca61c136e0&quot;,&quot;title&quot;:&quot;Stroustrup: FAQ-C subset of C++&quot;,&quot;author&quot;:[{&quot;family&quot;:&quot;Stroustrup&quot;,&quot;given&quot;:&quot;Bjarne&quot;,&quot;parse-names&quot;:false,&quot;dropping-particle&quot;:&quot;&quot;,&quot;non-dropping-particle&quot;:&quot;&quot;}],&quot;accessed&quot;:{&quot;date-parts&quot;:[[2021,7,20]]},&quot;URL&quot;:&quot;https://www.stroustrup.com/bs_faq.html#C-is-subset&quot;,&quot;container-title-short&quot;:&quot;&quot;},&quot;isTemporary&quot;:false},{&quot;id&quot;:&quot;4bf7ffda-23c7-3709-8ed0-6c7e575874d7&quot;,&quot;itemData&quot;:{&quot;type&quot;:&quot;book&quot;,&quot;id&quot;:&quot;4bf7ffda-23c7-3709-8ed0-6c7e575874d7&quot;,&quot;title&quot;:&quot;Mistrovství v C++&quot;,&quot;author&quot;:[{&quot;family&quot;:&quot;Prata&quot;,&quot;given&quot;:&quot;Stephen&quot;,&quot;parse-names&quot;:false,&quot;dropping-particle&quot;:&quot;&quot;,&quot;non-dropping-particle&quot;:&quot;&quot;}],&quot;ISBN&quot;:&quot;80-7226-339-0&quot;,&quot;issued&quot;:{&quot;date-parts&quot;:[[2001]]},&quot;publisher-place&quot;:&quot;Praha&quot;,&quot;edition&quot;:&quot;1&quot;,&quot;publisher&quot;:&quot;Computer Press&quot;,&quot;container-title-short&quot;:&quot;&quot;},&quot;isTemporary&quot;:false}]},{&quot;citationID&quot;:&quot;MENDELEY_CITATION_88d654a1-2db5-41f6-9059-7d7fc78e7258&quot;,&quot;properties&quot;:{&quot;noteIndex&quot;:0},&quot;isEdited&quot;:false,&quot;manualOverride&quot;:{&quot;citeprocText&quot;:&quot;[10–15]&quot;,&quot;isManuallyOverridden&quot;:false,&quot;manualOverrideText&quot;:&quot;&quot;},&quot;citationTag&quot;:&quot;MENDELEY_CITATION_v3_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&quot;,&quot;citationItems&quot;:[{&quot;id&quot;:&quot;4950f2d2-760a-381b-a65d-3352624f0bed&quot;,&quot;itemData&quot;:{&quot;type&quot;:&quot;webpage&quot;,&quot;id&quot;:&quot;4950f2d2-760a-381b-a65d-3352624f0bed&quot;,&quot;title&quot;:&quot;C++ Applications&quot;,&quot;author&quot;:[{&quot;family&quot;:&quot;Stroustrup&quot;,&quot;given&quot;:&quot;Bjarne&quot;,&quot;parse-names&quot;:false,&quot;dropping-particle&quot;:&quot;&quot;,&quot;non-dropping-particle&quot;:&quot;&quot;}],&quot;accessed&quot;:{&quot;date-parts&quot;:[[2021,7,20]]},&quot;URL&quot;:&quot;https://www.stroustrup.com/applications.html&quot;,&quot;container-title-short&quot;:&quot;&quot;},&quot;uris&quot;:[&quot;http://www.mendeley.com/documents/?uuid=4950f2d2-760a-381b-a65d-3352624f0bed&quot;],&quot;isTemporary&quot;:false,&quot;legacyDesktopId&quot;:&quot;4950f2d2-760a-381b-a65d-3352624f0bed&quot;},{&quot;id&quot;:&quot;526b4e25-a285-399e-b25e-989e913fd8c3&quot;,&quot;itemData&quot;:{&quot;type&quot;:&quot;webpage&quot;,&quot;id&quot;:&quot;526b4e25-a285-399e-b25e-989e913fd8c3&quot;,&quot;title&quot;:&quot;Stroustrup: FAQ&quot;,&quot;author&quot;:[{&quot;family&quot;:&quot;Stroustrup&quot;,&quot;given&quot;:&quot;Bjarne&quot;,&quot;parse-names&quot;:false,&quot;dropping-particle&quot;:&quot;&quot;,&quot;non-dropping-particle&quot;:&quot;&quot;}],&quot;accessed&quot;:{&quot;date-parts&quot;:[[2021,7,20]]},&quot;URL&quot;:&quot;https://www.stroustrup.com/bs_faq.html#true&quot;,&quot;container-title-short&quot;:&quot;&quot;},&quot;uris&quot;:[&quot;http://www.mendeley.com/documents/?uuid=526b4e25-a285-399e-b25e-989e913fd8c3&quot;],&quot;isTemporary&quot;:false,&quot;legacyDesktopId&quot;:&quot;526b4e25-a285-399e-b25e-989e913fd8c3&quot;},{&quot;id&quot;:&quot;d5b470d5-0c9d-3cf7-8073-10c9fc3b097e&quot;,&quot;itemData&quot;:{&quot;type&quot;:&quot;webpage&quot;,&quot;id&quot;:&quot;d5b470d5-0c9d-3cf7-8073-10c9fc3b097e&quot;,&quot;title&quot;:&quot;Stroustrup: FAQ-unsafe&quot;,&quot;author&quot;:[{&quot;family&quot;:&quot;Stroustrup&quot;,&quot;given&quot;:&quot;Bjarne&quot;,&quot;parse-names&quot;:false,&quot;dropping-particle&quot;:&quot;&quot;,&quot;non-dropping-particle&quot;:&quot;&quot;}],&quot;accessed&quot;:{&quot;date-parts&quot;:[[2021,7,20]]},&quot;URL&quot;:&quot;https://www.stroustrup.com/bs_faq.html#unsafe&quot;,&quot;container-title-short&quot;:&quot;&quot;},&quot;isTemporary&quot;:false},{&quot;id&quot;:&quot;01933a2d-83a2-3776-b26f-fc3222f2b8d1&quot;,&quot;itemData&quot;:{&quot;type&quot;:&quot;webpage&quot;,&quot;id&quot;:&quot;01933a2d-83a2-3776-b26f-fc3222f2b8d1&quot;,&quot;title&quot;:&quot;What is x86 Architecture and its difference between x64? - Latest open tech from seeed studio&quot;,&quot;accessed&quot;:{&quot;date-parts&quot;:[[2021,7,21]]},&quot;URL&quot;:&quot;https://www.seeedstudio.com/blog/2020/02/24/what-is-x86-architecture-and-its-difference-between-x64/&quot;,&quot;container-title-short&quot;:&quot;&quot;},&quot;isTemporary&quot;:false},{&quot;id&quot;:&quot;3043a782-7037-334f-9024-886d3d4c38fb&quot;,&quot;itemData&quot;:{&quot;type&quot;:&quot;book&quot;,&quot;id&quot;:&quot;3043a782-7037-334f-9024-886d3d4c38fb&quot;,&quot;title&quot;:&quot;C++/CLI začínáme programovat&quot;,&quot;author&quot;:[{&quot;family&quot;:&quot;Hanák&quot;,&quot;given&quot;:&quot;Ján&quot;,&quot;parse-names&quot;:false,&quot;dropping-particle&quot;:&quot;&quot;,&quot;non-dropping-particle&quot;:&quot;&quot;}],&quot;ISBN&quot;:&quot;978-80-87017-04-3&quot;,&quot;issued&quot;:{&quot;date-parts&quot;:[[2009]]},&quot;publisher-place&quot;:&quot;Brno&quot;,&quot;publisher&quot;:&quot;artax a.s.&quot;,&quot;container-title-short&quot;:&quot;&quot;},&quot;isTemporary&quot;:false},{&quot;id&quot;:&quot;e480cfea-3688-30bf-9103-845f5adf89f9&quot;,&quot;itemData&quot;:{&quot;type&quot;:&quot;webpage&quot;,&quot;id&quot;:&quot;e480cfea-3688-30bf-9103-845f5adf89f9&quot;,&quot;title&quot;:&quot;Why Java is Platform Independent? | by Neil Wilston | Medium&quot;,&quot;accessed&quot;:{&quot;date-parts&quot;:[[2021,7,21]]},&quot;URL&quot;:&quot;https://medium.com/@neil.wilston123/why-java-is-platform-independent-1d82c2249a69&quot;,&quot;container-title-short&quot;:&quot;&quot;},&quot;isTemporary&quot;:false}]},{&quot;citationID&quot;:&quot;MENDELEY_CITATION_79cfbd89-adf4-41e9-bbb3-0442b5d74065&quot;,&quot;properties&quot;:{&quot;noteIndex&quot;:0},&quot;isEdited&quot;:false,&quot;manualOverride&quot;:{&quot;citeprocText&quot;:&quot;[9]&quot;,&quot;isManuallyOverridden&quot;:false,&quot;manualOverrideText&quot;:&quot;&quot;},&quot;citationTag&quot;:&quot;MENDELEY_CITATION_v3_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&quot;,&quot;citationItems&quot;:[{&quot;id&quot;:&quot;4bf7ffda-23c7-3709-8ed0-6c7e575874d7&quot;,&quot;itemData&quot;:{&quot;type&quot;:&quot;book&quot;,&quot;id&quot;:&quot;4bf7ffda-23c7-3709-8ed0-6c7e575874d7&quot;,&quot;title&quot;:&quot;Mistrovství v C++&quot;,&quot;author&quot;:[{&quot;family&quot;:&quot;Prata&quot;,&quot;given&quot;:&quot;Stephen&quot;,&quot;parse-names&quot;:false,&quot;dropping-particle&quot;:&quot;&quot;,&quot;non-dropping-particle&quot;:&quot;&quot;}],&quot;ISBN&quot;:&quot;80-7226-339-0&quot;,&quot;issued&quot;:{&quot;date-parts&quot;:[[2001]]},&quot;publisher-place&quot;:&quot;Praha&quot;,&quot;edition&quot;:&quot;1&quot;,&quot;publisher&quot;:&quot;Computer Press&quot;,&quot;container-title-short&quot;:&quot;&quot;},&quot;uris&quot;:[&quot;http://www.mendeley.com/documents/?uuid=b3a9a99a-b728-42c1-b3fd-2ad20ec43764&quot;],&quot;isTemporary&quot;:false,&quot;legacyDesktopId&quot;:&quot;b3a9a99a-b728-42c1-b3fd-2ad20ec43764&quot;}]},{&quot;citationID&quot;:&quot;MENDELEY_CITATION_b92dc402-721f-4f43-a289-1ac2cb7de01c&quot;,&quot;properties&quot;:{&quot;noteIndex&quot;:0},&quot;isEdited&quot;:false,&quot;manualOverride&quot;:{&quot;citeprocText&quot;:&quot;[16, 17]&quot;,&quot;isManuallyOverridden&quot;:false,&quot;manualOverrideText&quot;:&quot;&quot;},&quot;citationTag&quot;:&quot;MENDELEY_CITATION_v3_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&quot;,&quot;citationItems&quot;:[{&quot;id&quot;:&quot;247ca98f-6b01-3bc8-8232-092a9f458907&quot;,&quot;itemData&quot;:{&quot;type&quot;:&quot;webpage&quot;,&quot;id&quot;:&quot;247ca98f-6b01-3bc8-8232-092a9f458907&quot;,&quot;title&quot;:&quot;Stroustrup: FAQ-GUI&quot;,&quot;author&quot;:[{&quot;family&quot;:&quot;Stroustrup&quot;,&quot;given&quot;:&quot;Bjarne&quot;,&quot;parse-names&quot;:false,&quot;dropping-particle&quot;:&quot;&quot;,&quot;non-dropping-particle&quot;:&quot;&quot;}],&quot;accessed&quot;:{&quot;date-parts&quot;:[[2021,7,20]]},&quot;URL&quot;:&quot;https://www.stroustrup.com/bs_faq.html#gui&quot;,&quot;container-title-short&quot;:&quot;&quot;},&quot;uris&quot;:[&quot;http://www.mendeley.com/documents/?uuid=247ca98f-6b01-3bc8-8232-092a9f458907&quot;],&quot;isTemporary&quot;:false,&quot;legacyDesktopId&quot;:&quot;247ca98f-6b01-3bc8-8232-092a9f458907&quot;},{&quot;id&quot;:&quot;a4845a32-a560-3c9e-a6d7-00dc3b8d256d&quot;,&quot;itemData&quot;:{&quot;type&quot;:&quot;webpage&quot;,&quot;id&quot;:&quot;a4845a32-a560-3c9e-a6d7-00dc3b8d256d&quot;,&quot;title&quot;:&quot;Stroustrup: FAQ-garbage-collection&quot;,&quot;author&quot;:[{&quot;family&quot;:&quot;Stroustrup&quot;,&quot;given&quot;:&quot;Bjarne&quot;,&quot;parse-names&quot;:false,&quot;dropping-particle&quot;:&quot;&quot;,&quot;non-dropping-particle&quot;:&quot;&quot;}],&quot;accessed&quot;:{&quot;date-parts&quot;:[[2021,7,20]]},&quot;URL&quot;:&quot;https://www.stroustrup.com/bs_faq.html#garbage-collection&quot;,&quot;container-title-short&quot;:&quot;&quot;},&quot;isTemporary&quot;:false}]},{&quot;citationID&quot;:&quot;MENDELEY_CITATION_bea066dc-0212-4e0a-9f44-c8676800d7e9&quot;,&quot;properties&quot;:{&quot;noteIndex&quot;:0},&quot;isEdited&quot;:false,&quot;manualOverride&quot;:{&quot;citeprocText&quot;:&quot;[18–20]&quot;,&quot;isManuallyOverridden&quot;:false,&quot;manualOverrideText&quot;:&quot;&quot;},&quot;citationTag&quot;:&quot;MENDELEY_CITATION_v3_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&quot;,&quot;citationItems&quot;:[{&quot;id&quot;:&quot;d00cef95-d1d6-349d-ae9f-7d2abd96bf8f&quot;,&quot;itemData&quot;:{&quot;type&quot;:&quot;webpage&quot;,&quot;id&quot;:&quot;d00cef95-d1d6-349d-ae9f-7d2abd96bf8f&quot;,&quot;title&quot;:&quot;Difference between Methods and Functions in JavaScript - GeeksforGeeks&quot;,&quot;accessed&quot;:{&quot;date-parts&quot;:[[2021,7,22]]},&quot;URL&quot;:&quot;https://www.geeksforgeeks.org/difference-between-methods-and-functions-in-javascript/&quot;,&quot;container-title-short&quot;:&quot;&quot;},&quot;uris&quot;:[&quot;http://www.mendeley.com/documents/?uuid=d00cef95-d1d6-349d-ae9f-7d2abd96bf8f&quot;],&quot;isTemporary&quot;:false,&quot;legacyDesktopId&quot;:&quot;d00cef95-d1d6-349d-ae9f-7d2abd96bf8f&quot;},{&quot;id&quot;:&quot;b782222f-46a8-32de-928d-6a8c6a58fa67&quot;,&quot;itemData&quot;:{&quot;type&quot;:&quot;webpage&quot;,&quot;id&quot;:&quot;b782222f-46a8-32de-928d-6a8c6a58fa67&quot;,&quot;title&quot;:&quot;The Java Language Environment&quot;,&quot;author&quot;:[{&quot;family&quot;:&quot;Oracle&quot;,&quot;given&quot;:&quot;&quot;,&quot;parse-names&quot;:false,&quot;dropping-particle&quot;:&quot;&quot;,&quot;non-dropping-particle&quot;:&quot;&quot;}],&quot;accessed&quot;:{&quot;date-parts&quot;:[[2021,7,22]]},&quot;URL&quot;:&quot;https://www.oracle.com/java/technologies/simple-familiar.html&quot;,&quot;container-title-short&quot;:&quot;&quot;},&quot;uris&quot;:[&quot;http://www.mendeley.com/documents/?uuid=b782222f-46a8-32de-928d-6a8c6a58fa67&quot;],&quot;isTemporary&quot;:false,&quot;legacyDesktopId&quot;:&quot;b782222f-46a8-32de-928d-6a8c6a58fa67&quot;},{&quot;id&quot;:&quot;e8e3398b-1636-3151-a111-c7c9a897b8cc&quot;,&quot;itemData&quot;:{&quot;type&quot;:&quot;webpage&quot;,&quot;id&quot;:&quot;e8e3398b-1636-3151-a111-c7c9a897b8cc&quot;,&quot;title&quot;:&quot;The Java Language Environment&quot;,&quot;author&quot;:[{&quot;family&quot;:&quot;Oracle&quot;,&quot;given&quot;:&quot;&quot;,&quot;parse-names&quot;:false,&quot;dropping-particle&quot;:&quot;&quot;,&quot;non-dropping-particle&quot;:&quot;&quot;}],&quot;accessed&quot;:{&quot;date-parts&quot;:[[2023,2,10]]},&quot;URL&quot;:&quot;https://www.oracle.com/java/technologies/introduction-to-java.html&quot;,&quot;container-title-short&quot;:&quot;&quot;},&quot;isTemporary&quot;:false}]},{&quot;citationID&quot;:&quot;MENDELEY_CITATION_c6e1a657-2c92-4782-8233-b9b92459fad2&quot;,&quot;properties&quot;:{&quot;noteIndex&quot;:0},&quot;isEdited&quot;:false,&quot;manualOverride&quot;:{&quot;citeprocText&quot;:&quot;[15, 21]&quot;,&quot;isManuallyOverridden&quot;:false,&quot;manualOverrideText&quot;:&quot;&quot;},&quot;citationTag&quot;:&quot;MENDELEY_CITATION_v3_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&quot;,&quot;citationItems&quot;:[{&quot;id&quot;:&quot;10fb55ee-fe40-3194-a07d-c1430c94d1f3&quot;,&quot;itemData&quot;:{&quot;type&quot;:&quot;webpage&quot;,&quot;id&quot;:&quot;10fb55ee-fe40-3194-a07d-c1430c94d1f3&quot;,&quot;title&quot;:&quot;Is Java slow? Compared to C++, it's faster than you think&quot;,&quot;accessed&quot;:{&quot;date-parts&quot;:[[2021,7,22]]},&quot;URL&quot;:&quot;https://www.theserverside.com/opinion/Is-Java-slow-Compared-to-C-its-faster-than-you-think&quot;,&quot;container-title-short&quot;:&quot;&quot;},&quot;uris&quot;:[&quot;http://www.mendeley.com/documents/?uuid=10fb55ee-fe40-3194-a07d-c1430c94d1f3&quot;],&quot;isTemporary&quot;:false,&quot;legacyDesktopId&quot;:&quot;10fb55ee-fe40-3194-a07d-c1430c94d1f3&quot;},{&quot;id&quot;:&quot;e480cfea-3688-30bf-9103-845f5adf89f9&quot;,&quot;itemData&quot;:{&quot;type&quot;:&quot;webpage&quot;,&quot;id&quot;:&quot;e480cfea-3688-30bf-9103-845f5adf89f9&quot;,&quot;title&quot;:&quot;Why Java is Platform Independent? | by Neil Wilston | Medium&quot;,&quot;accessed&quot;:{&quot;date-parts&quot;:[[2021,7,21]]},&quot;URL&quot;:&quot;https://medium.com/@neil.wilston123/why-java-is-platform-independent-1d82c2249a69&quot;,&quot;container-title-short&quot;:&quot;&quot;},&quot;isTemporary&quot;:false}]},{&quot;citationID&quot;:&quot;MENDELEY_CITATION_900372b8-998f-4d60-91b3-56ce0bde0053&quot;,&quot;properties&quot;:{&quot;noteIndex&quot;:0},&quot;isEdited&quot;:false,&quot;manualOverride&quot;:{&quot;citeprocText&quot;:&quot;[3, 19]&quot;,&quot;isManuallyOverridden&quot;:false,&quot;manualOverrideText&quot;:&quot;&quot;},&quot;citationTag&quot;:&quot;MENDELEY_CITATION_v3_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&quot;,&quot;citationItems&quot;:[{&quot;id&quot;:&quot;b782222f-46a8-32de-928d-6a8c6a58fa67&quot;,&quot;itemData&quot;:{&quot;type&quot;:&quot;webpage&quot;,&quot;id&quot;:&quot;b782222f-46a8-32de-928d-6a8c6a58fa67&quot;,&quot;title&quot;:&quot;The Java Language Environment&quot;,&quot;author&quot;:[{&quot;family&quot;:&quot;Oracle&quot;,&quot;given&quot;:&quot;&quot;,&quot;parse-names&quot;:false,&quot;dropping-particle&quot;:&quot;&quot;,&quot;non-dropping-particle&quot;:&quot;&quot;}],&quot;accessed&quot;:{&quot;date-parts&quot;:[[2021,7,22]]},&quot;URL&quot;:&quot;https://www.oracle.com/java/technologies/simple-familiar.html&quot;,&quot;container-title-short&quot;:&quot;&quot;},&quot;uris&quot;:[&quot;http://www.mendeley.com/documents/?uuid=b782222f-46a8-32de-928d-6a8c6a58fa67&quot;],&quot;isTemporary&quot;:false,&quot;legacyDesktopId&quot;:&quot;b782222f-46a8-32de-928d-6a8c6a58fa67&quot;},{&quot;id&quot;:&quot;dfa0075c-b413-3437-b2be-070cb6555033&quot;,&quot;itemData&quot;:{&quot;type&quot;:&quot;book&quot;,&quot;id&quot;:&quot;dfa0075c-b413-3437-b2be-070cb6555033&quot;,&quot;title&quot;:&quot;Learning C# by Programming Games&quot;,&quot;author&quot;:[{&quot;family&quot;:&quot;Egges&quot;,&quot;given&quot;:&quot;Arjan&quot;,&quot;parse-names&quot;:false,&quot;dropping-particle&quot;:&quot;&quot;,&quot;non-dropping-particle&quot;:&quot;&quot;},{&quot;family&quot;:&quot;Fokker&quot;,&quot;given&quot;:&quot;Jeroen D.&quot;,&quot;parse-names&quot;:false,&quot;dropping-particle&quot;:&quot;&quot;,&quot;non-dropping-particle&quot;:&quot;&quot;},{&quot;family&quot;:&quot;Overmars&quot;,&quot;given&quot;:&quot;Mark H.&quot;,&quot;parse-names&quot;:false,&quot;dropping-particle&quot;:&quot;&quot;,&quot;non-dropping-particle&quot;:&quot;&quot;}],&quot;container-title&quot;:&quot;Learning C# by Programming Games&quot;,&quot;DOI&quot;:&quot;10.1007/978-3-642-36580-5&quot;,&quot;ISBN&quot;:&quot;3642365795&quot;,&quot;URL&quot;:&quot;https://play.google.com/books/reader?id=TWFIAAAAQBAJ&amp;pg=GBS.PA10&amp;hl=cs&quot;,&quot;issued&quot;:{&quot;date-parts&quot;:[[2013]]},&quot;abstract&quot;:&quot;C# is the language of choice for learning how to program. It is a very well structured object-oriented language and avoids some of the problems of Java. An excellent free programming environment is available for C#, as well as a game programming framework. And (if necessary) moving from C# to C++ is easy. Developing computer games is a perfect way to learn how to program in modern programming languages. This book teaches how to program in C# through the creation of computer games – and without requiring any previous programming experience. Contrary to most programming books, Egges, Fokker and Overmars do not organize the presentation according to programming language constructs, but instead use the structure and elements of computer games as a framework. For instance, there are chapters on dealing with player input, game objects, game worlds, game states, levels, animation, physics, and intelligence. The reader will be guided through the development of four games showing the various aspects of game development. Starting with a simple shooting game, the authors move on to puzzle games consisting of multiple levels, and conclude the book by developing a full-fledged platform game with animation, game physics, and intelligent enemies. They show a number of commonly used techniques in games, such as drawing layers of sprites, rotating, scaling and animating sprites, showing a heads-up display, dealing with physics, handling interaction between game objects, and creating pleasing visual effects such as snow or glitter. At the same time, they provide a thorough introduction to C# and object-oriented programming, introducing step by step important aspects of programming in general, including many programming constructs and idioms, syntax diagrams, collections, and exception handling. The book is also designed to be used as a basis for a game-oriented programming course. For each part, there are concluding exercises and challenges, which are generally more complex programming endeavors. Lots of supplementary materials for organizing such a course are available on the accompanying web site http://www.csharpprogramminggames.com, including installation instructions, solutions to the exercises, software installation instructions, game sprites and sounds.&quot;,&quot;container-title-short&quot;:&quot;&quot;},&quot;isTemporary&quot;:false}]},{&quot;citationID&quot;:&quot;MENDELEY_CITATION_dd266f3c-5b4e-4cf7-af0c-d538abafe6d3&quot;,&quot;properties&quot;:{&quot;noteIndex&quot;:0},&quot;isEdited&quot;:false,&quot;manualOverride&quot;:{&quot;citeprocText&quot;:&quot;[22]&quot;,&quot;isManuallyOverridden&quot;:false,&quot;manualOverrideText&quot;:&quot;&quot;},&quot;citationTag&quot;:&quot;MENDELEY_CITATION_v3_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&quot;,&quot;citationItems&quot;:[{&quot;id&quot;:&quot;fc26adbb-6535-3b14-81f6-af7905eab7ae&quot;,&quot;itemData&quot;:{&quot;type&quot;:&quot;webpage&quot;,&quot;id&quot;:&quot;fc26adbb-6535-3b14-81f6-af7905eab7ae&quot;,&quot;title&quot;:&quot;Oracle Java ME Embedded Getting Started&quot;,&quot;author&quot;:[{&quot;family&quot;:&quot;Oracle&quot;,&quot;given&quot;:&quot;&quot;,&quot;parse-names&quot;:false,&quot;dropping-particle&quot;:&quot;&quot;,&quot;non-dropping-particle&quot;:&quot;&quot;}],&quot;accessed&quot;:{&quot;date-parts&quot;:[[2021,7,22]]},&quot;URL&quot;:&quot;https://www.oracle.com/java/technologies/javame-embedded/javame-embedded-getstarted.html&quot;,&quot;container-title-short&quot;:&quot;&quot;},&quot;uris&quot;:[&quot;http://www.mendeley.com/documents/?uuid=fc26adbb-6535-3b14-81f6-af7905eab7ae&quot;],&quot;isTemporary&quot;:false,&quot;legacyDesktopId&quot;:&quot;fc26adbb-6535-3b14-81f6-af7905eab7ae&quot;}]},{&quot;citationID&quot;:&quot;MENDELEY_CITATION_152f0154-a875-4157-8345-40e26913c84d&quot;,&quot;properties&quot;:{&quot;noteIndex&quot;:0},&quot;isEdited&quot;:false,&quot;manualOverride&quot;:{&quot;citeprocText&quot;:&quot;[23–25]&quot;,&quot;isManuallyOverridden&quot;:false,&quot;manualOverrideText&quot;:&quot;&quot;},&quot;citationTag&quot;:&quot;MENDELEY_CITATION_v3_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&quot;,&quot;citationItems&quot;:[{&quot;id&quot;:&quot;5b23a06a-d818-3e1b-895c-d3a17d0a0ae5&quot;,&quot;itemData&quot;:{&quot;type&quot;:&quot;webpage&quot;,&quot;id&quot;:&quot;5b23a06a-d818-3e1b-895c-d3a17d0a0ae5&quot;,&quot;title&quot;:&quot;Garbage collection impacts to Java performance - IBM Documentation&quot;,&quot;author&quot;:[{&quot;family&quot;:&quot;IBM&quot;,&quot;given&quot;:&quot;&quot;,&quot;parse-names&quot;:false,&quot;dropping-particle&quot;:&quot;&quot;,&quot;non-dropping-particle&quot;:&quot;&quot;}],&quot;accessed&quot;:{&quot;date-parts&quot;:[[2021,7,21]]},&quot;URL&quot;:&quot;https://www.ibm.com/docs/en/aix/7.1?topic=monitoring-garbage-collection-impacts-java-performance&quot;,&quot;container-title-short&quot;:&quot;&quot;},&quot;uris&quot;:[&quot;http://www.mendeley.com/documents/?uuid=5b23a06a-d818-3e1b-895c-d3a17d0a0ae5&quot;],&quot;isTemporary&quot;:false,&quot;legacyDesktopId&quot;:&quot;5b23a06a-d818-3e1b-895c-d3a17d0a0ae5&quot;},{&quot;id&quot;:&quot;7c11b1df-bbba-3af7-89b4-814aca5b6528&quot;,&quot;itemData&quot;:{&quot;type&quot;:&quot;webpage&quot;,&quot;id&quot;:&quot;7c11b1df-bbba-3af7-89b4-814aca5b6528&quot;,&quot;title&quot;:&quot;Java SE 6 HotSpot[tm] Virtual Machine Garbage Collection Tuning&quot;,&quot;author&quot;:[{&quot;family&quot;:&quot;Oracle&quot;,&quot;given&quot;:&quot;&quot;,&quot;parse-names&quot;:false,&quot;dropping-particle&quot;:&quot;&quot;,&quot;non-dropping-particle&quot;:&quot;&quot;}],&quot;accessed&quot;:{&quot;date-parts&quot;:[[2021,7,22]]},&quot;URL&quot;:&quot;https://www.oracle.com/java/technologies/javase/gc-tuning-6.html&quot;,&quot;container-title-short&quot;:&quot;&quot;},&quot;uris&quot;:[&quot;http://www.mendeley.com/documents/?uuid=7c11b1df-bbba-3af7-89b4-814aca5b6528&quot;],&quot;isTemporary&quot;:false,&quot;legacyDesktopId&quot;:&quot;7c11b1df-bbba-3af7-89b4-814aca5b6528&quot;},{&quot;id&quot;:&quot;2c3f21bd-0913-32d1-b010-7326c82d6090&quot;,&quot;itemData&quot;:{&quot;type&quot;:&quot;webpage&quot;,&quot;id&quot;:&quot;2c3f21bd-0913-32d1-b010-7326c82d6090&quot;,&quot;title&quot;:&quot;Garbage Collection in Java – What is GC and How it Works in the JVM&quot;,&quot;author&quot;:[{&quot;family&quot;:&quot;FreeCodeCamp.org&quot;,&quot;given&quot;:&quot;&quot;,&quot;parse-names&quot;:false,&quot;dropping-particle&quot;:&quot;&quot;,&quot;non-dropping-particle&quot;:&quot;&quot;}],&quot;accessed&quot;:{&quot;date-parts&quot;:[[2021,7,21]]},&quot;URL&quot;:&quot;https://www.freecodecamp.org/news/garbage-collection-in-java-what-is-gc-and-how-it-works-in-the-jvm/&quot;,&quot;container-title-short&quot;:&quot;&quot;},&quot;isTemporary&quot;:false}]},{&quot;citationID&quot;:&quot;MENDELEY_CITATION_3c7b40bd-fced-425f-9c3f-310067c4036a&quot;,&quot;properties&quot;:{&quot;noteIndex&quot;:0},&quot;isEdited&quot;:false,&quot;manualOverride&quot;:{&quot;citeprocText&quot;:&quot;[26, 27]&quot;,&quot;isManuallyOverridden&quot;:false,&quot;manualOverrideText&quot;:&quot;&quot;},&quot;citationTag&quot;:&quot;MENDELEY_CITATION_v3_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&quot;,&quot;citationItems&quot;:[{&quot;id&quot;:&quot;75d4062a-b685-3e5e-b7ae-848011580d09&quot;,&quot;itemData&quot;:{&quot;type&quot;:&quot;webpage&quot;,&quot;id&quot;:&quot;75d4062a-b685-3e5e-b7ae-848011580d09&quot;,&quot;title&quot;:&quot;java.awt (Java Platform SE 7 )&quot;,&quot;author&quot;:[{&quot;family&quot;:&quot;Docs.oracle.com&quot;,&quot;given&quot;:&quot;&quot;,&quot;parse-names&quot;:false,&quot;dropping-particle&quot;:&quot;&quot;,&quot;non-dropping-particle&quot;:&quot;&quot;}],&quot;accessed&quot;:{&quot;date-parts&quot;:[[2021,7,26]]},&quot;URL&quot;:&quot;https://docs.oracle.com/javase/7/docs/api/java/awt/package-summary.html&quot;,&quot;container-title-short&quot;:&quot;&quot;},&quot;uris&quot;:[&quot;http://www.mendeley.com/documents/?uuid=75d4062a-b685-3e5e-b7ae-848011580d09&quot;],&quot;isTemporary&quot;:false,&quot;legacyDesktopId&quot;:&quot;75d4062a-b685-3e5e-b7ae-848011580d09&quot;},{&quot;id&quot;:&quot;46887a22-91d0-377b-ac21-2f9ce26ede68&quot;,&quot;itemData&quot;:{&quot;type&quot;:&quot;webpage&quot;,&quot;id&quot;:&quot;46887a22-91d0-377b-ac21-2f9ce26ede68&quot;,&quot;title&quot;:&quot;javax.swing (Java Platform SE 7 )&quot;,&quot;author&quot;:[{&quot;family&quot;:&quot;Docs.oracle.com&quot;,&quot;given&quot;:&quot;&quot;,&quot;parse-names&quot;:false,&quot;dropping-particle&quot;:&quot;&quot;,&quot;non-dropping-particle&quot;:&quot;&quot;}],&quot;accessed&quot;:{&quot;date-parts&quot;:[[2021,7,26]]},&quot;URL&quot;:&quot;https://docs.oracle.com/javase/7/docs/api/javax/swing/package-summary.html&quot;,&quot;container-title-short&quot;:&quot;&quot;},&quot;uris&quot;:[&quot;http://www.mendeley.com/documents/?uuid=46887a22-91d0-377b-ac21-2f9ce26ede68&quot;],&quot;isTemporary&quot;:false,&quot;legacyDesktopId&quot;:&quot;46887a22-91d0-377b-ac21-2f9ce26ede68&quot;}]},{&quot;citationID&quot;:&quot;MENDELEY_CITATION_b1ddfc88-a1c4-49cd-9865-93f2902efabd&quot;,&quot;properties&quot;:{&quot;noteIndex&quot;:0},&quot;isEdited&quot;:false,&quot;manualOverride&quot;:{&quot;citeprocText&quot;:&quot;[19, 28]&quot;,&quot;isManuallyOverridden&quot;:false,&quot;manualOverrideText&quot;:&quot;&quot;},&quot;citationTag&quot;:&quot;MENDELEY_CITATION_v3_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&quot;,&quot;citationItems&quot;:[{&quot;id&quot;:&quot;c6a783f4-014c-3a35-aa8a-2ecc03fd9e0c&quot;,&quot;itemData&quot;:{&quot;type&quot;:&quot;webpage&quot;,&quot;id&quot;:&quot;c6a783f4-014c-3a35-aa8a-2ecc03fd9e0c&quot;,&quot;title&quot;:&quot;Lekce 3 - Seznam (List) pomocí pole v Javě&quot;,&quot;author&quot;:[{&quot;family&quot;:&quot;Itnetwork.cz&quot;,&quot;given&quot;:&quot;&quot;,&quot;parse-names&quot;:false,&quot;dropping-particle&quot;:&quot;&quot;,&quot;non-dropping-particle&quot;:&quot;&quot;}],&quot;accessed&quot;:{&quot;date-parts&quot;:[[2021,7,22]]},&quot;URL&quot;:&quot;https://www.itnetwork.cz/java/kolekce-a-proudy/java-tutorial-seznamy-kolekce-list&quot;,&quot;container-title-short&quot;:&quot;&quot;},&quot;uris&quot;:[&quot;http://www.mendeley.com/documents/?uuid=c6a783f4-014c-3a35-aa8a-2ecc03fd9e0c&quot;],&quot;isTemporary&quot;:false,&quot;legacyDesktopId&quot;:&quot;c6a783f4-014c-3a35-aa8a-2ecc03fd9e0c&quot;},{&quot;id&quot;:&quot;b782222f-46a8-32de-928d-6a8c6a58fa67&quot;,&quot;itemData&quot;:{&quot;type&quot;:&quot;webpage&quot;,&quot;id&quot;:&quot;b782222f-46a8-32de-928d-6a8c6a58fa67&quot;,&quot;title&quot;:&quot;The Java Language Environment&quot;,&quot;author&quot;:[{&quot;family&quot;:&quot;Oracle&quot;,&quot;given&quot;:&quot;&quot;,&quot;parse-names&quot;:false,&quot;dropping-particle&quot;:&quot;&quot;,&quot;non-dropping-particle&quot;:&quot;&quot;}],&quot;accessed&quot;:{&quot;date-parts&quot;:[[2021,7,22]]},&quot;URL&quot;:&quot;https://www.oracle.com/java/technologies/simple-familiar.html&quot;,&quot;container-title-short&quot;:&quot;&quot;},&quot;isTemporary&quot;:false}]},{&quot;citationID&quot;:&quot;MENDELEY_CITATION_d22aa0b4-c3f8-40df-88a0-d6dea5674767&quot;,&quot;properties&quot;:{&quot;noteIndex&quot;:0},&quot;isEdited&quot;:false,&quot;manualOverride&quot;:{&quot;isManuallyOverridden&quot;:false,&quot;citeprocText&quot;:&quot;[29]&quot;,&quot;manualOverrideText&quot;:&quot;&quot;},&quot;citationTag&quot;:&quot;MENDELEY_CITATION_v3_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&quot;,&quot;citationItems&quot;:[{&quot;id&quot;:&quot;7d8284dc-e237-324c-bd49-f7af3500608f&quot;,&quot;itemData&quot;:{&quot;type&quot;:&quot;webpage&quot;,&quot;id&quot;:&quot;7d8284dc-e237-324c-bd49-f7af3500608f&quot;,&quot;title&quot;:&quot;.NET 6 Desktop Dev Options: WPF, WinForms, UWP, .NET MAUI, Blazor ... -- Visual Studio Magazine&quot;,&quot;accessed&quot;:{&quot;date-parts&quot;:[[2023,3,24]]},&quot;URL&quot;:&quot;https://visualstudiomagazine.com/articles/2021/02/03/net-6-desktop.aspx&quot;,&quot;container-title-short&quot;:&quot;&quot;},&quot;isTemporary&quot;:false}]},{&quot;citationID&quot;:&quot;MENDELEY_CITATION_79d9f2d4-15a7-44c7-8e28-fa4101bfcb4a&quot;,&quot;properties&quot;:{&quot;noteIndex&quot;:0},&quot;isEdited&quot;:false,&quot;manualOverride&quot;:{&quot;citeprocText&quot;:&quot;[14, 30, 31]&quot;,&quot;isManuallyOverridden&quot;:false,&quot;manualOverrideText&quot;:&quot;&quot;},&quot;citationTag&quot;:&quot;MENDELEY_CITATION_v3_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&quot;,&quot;citationItems&quot;:[{&quot;id&quot;:&quot;3d76c6a7-b286-3952-8c42-1cec13403ba2&quot;,&quot;itemData&quot;:{&quot;type&quot;:&quot;webpage&quot;,&quot;id&quot;:&quot;3d76c6a7-b286-3952-8c42-1cec13403ba2&quot;,&quot;title&quot;:&quot;A Tour of C# - C# Guide | Microsoft Docs&quot;,&quot;author&quot;:[{&quot;family&quot;:&quot;Docs.microsoft.com&quot;,&quot;given&quot;:&quot;&quot;,&quot;parse-names&quot;:false,&quot;dropping-particle&quot;:&quot;&quot;,&quot;non-dropping-particle&quot;:&quot;&quot;}],&quot;accessed&quot;:{&quot;date-parts&quot;:[[2021,7,23]]},&quot;URL&quot;:&quot;https://docs.microsoft.com/en-us/dotnet/csharp/tour-of-csharp/&quot;,&quot;container-title-short&quot;:&quot;&quot;},&quot;uris&quot;:[&quot;http://www.mendeley.com/documents/?uuid=3d76c6a7-b286-3952-8c42-1cec13403ba2&quot;],&quot;isTemporary&quot;:false,&quot;legacyDesktopId&quot;:&quot;3d76c6a7-b286-3952-8c42-1cec13403ba2&quot;},{&quot;id&quot;:&quot;3043a782-7037-334f-9024-886d3d4c38fb&quot;,&quot;itemData&quot;:{&quot;type&quot;:&quot;book&quot;,&quot;id&quot;:&quot;3043a782-7037-334f-9024-886d3d4c38fb&quot;,&quot;title&quot;:&quot;C++/CLI začínáme programovat&quot;,&quot;author&quot;:[{&quot;family&quot;:&quot;Hanák&quot;,&quot;given&quot;:&quot;Ján&quot;,&quot;parse-names&quot;:false,&quot;dropping-particle&quot;:&quot;&quot;,&quot;non-dropping-particle&quot;:&quot;&quot;}],&quot;ISBN&quot;:&quot;978-80-87017-04-3&quot;,&quot;issued&quot;:{&quot;date-parts&quot;:[[2009]]},&quot;publisher-place&quot;:&quot;Brno&quot;,&quot;publisher&quot;:&quot;artax a.s.&quot;,&quot;container-title-short&quot;:&quot;&quot;},&quot;isTemporary&quot;:false},{&quot;id&quot;:&quot;bc4aacb0-5dfe-36c7-b061-b6154bda8e1d&quot;,&quot;itemData&quot;:{&quot;type&quot;:&quot;webpage&quot;,&quot;id&quot;:&quot;bc4aacb0-5dfe-36c7-b061-b6154bda8e1d&quot;,&quot;title&quot;:&quot;.NET (and .NET Core) - introduction and overview | Microsoft Learn&quot;,&quot;accessed&quot;:{&quot;date-parts&quot;:[[2023,2,5]]},&quot;URL&quot;:&quot;https://learn.microsoft.com/en-us/dotnet/core/introduction&quot;,&quot;container-title-short&quot;:&quot;&quot;},&quot;isTemporary&quot;:false}]},{&quot;citationID&quot;:&quot;MENDELEY_CITATION_e4403a48-f2f6-4669-8c40-bba930ef31e1&quot;,&quot;properties&quot;:{&quot;noteIndex&quot;:0},&quot;isEdited&quot;:false,&quot;manualOverride&quot;:{&quot;isManuallyOverridden&quot;:false,&quot;citeprocText&quot;:&quot;[14, 31–35]&quot;,&quot;manualOverrideText&quot;:&quot;&quot;},&quot;citationTag&quot;:&quot;MENDELEY_CITATION_v3_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&quot;,&quot;citationItems&quot;:[{&quot;id&quot;:&quot;bbd8bf34-107a-3ddb-ba61-f328e0a44456&quot;,&quot;itemData&quot;:{&quot;type&quot;:&quot;article-journal&quot;,&quot;id&quot;:&quot;bbd8bf34-107a-3ddb-ba61-f328e0a44456&quot;,&quot;title&quot;:&quot;Conversation about crossgen2 - .NET Blog&quot;,&quot;author&quot;:[{&quot;family&quot;:&quot;Richard Lander&quot;,&quot;given&quot;:&quot;&quot;,&quot;parse-names&quot;:false,&quot;dropping-particle&quot;:&quot;&quot;,&quot;non-dropping-particle&quot;:&quot;&quot;}],&quot;container-title&quot;:&quot;.NET Blog&quot;,&quot;accessed&quot;:{&quot;date-parts&quot;:[[2023,2,7]]},&quot;URL&quot;:&quot;https://devblogs.microsoft.com/dotnet/conversation-about-crossgen2/&quot;,&quot;issued&quot;:{&quot;date-parts&quot;:[[2021]]},&quot;container-title-short&quot;:&quot;&quot;},&quot;isTemporary&quot;:false},{&quot;id&quot;:&quot;514d5021-3fa5-3c00-ad80-394fddacc28c&quot;,&quot;itemData&quot;:{&quot;type&quot;:&quot;webpage&quot;,&quot;id&quot;:&quot;514d5021-3fa5-3c00-ad80-394fddacc28c&quot;,&quot;title&quot;:&quot;Ngen.exe (Native Image Generator) | Microsoft Docs&quot;,&quot;author&quot;:[{&quot;family&quot;:&quot;Docs.microsoft.com&quot;,&quot;given&quot;:&quot;&quot;,&quot;parse-names&quot;:false,&quot;dropping-particle&quot;:&quot;&quot;,&quot;non-dropping-particle&quot;:&quot;&quot;}],&quot;accessed&quot;:{&quot;date-parts&quot;:[[2021,8,6]]},&quot;URL&quot;:&quot;https://docs.microsoft.com/en-us/dotnet/framework/tools/ngen-exe-native-image-generator&quot;,&quot;container-title-short&quot;:&quot;&quot;},&quot;isTemporary&quot;:false},{&quot;id&quot;:&quot;3043a782-7037-334f-9024-886d3d4c38fb&quot;,&quot;itemData&quot;:{&quot;type&quot;:&quot;book&quot;,&quot;id&quot;:&quot;3043a782-7037-334f-9024-886d3d4c38fb&quot;,&quot;title&quot;:&quot;C++/CLI začínáme programovat&quot;,&quot;author&quot;:[{&quot;family&quot;:&quot;Hanák&quot;,&quot;given&quot;:&quot;Ján&quot;,&quot;parse-names&quot;:false,&quot;dropping-particle&quot;:&quot;&quot;,&quot;non-dropping-particle&quot;:&quot;&quot;}],&quot;ISBN&quot;:&quot;978-80-87017-04-3&quot;,&quot;issued&quot;:{&quot;date-parts&quot;:[[2009]]},&quot;publisher-place&quot;:&quot;Brno&quot;,&quot;publisher&quot;:&quot;artax a.s.&quot;,&quot;container-title-short&quot;:&quot;&quot;},&quot;isTemporary&quot;:false},{&quot;id&quot;:&quot;fce728de-76ff-3e43-84ee-72485b7534c4&quot;,&quot;itemData&quot;:{&quot;type&quot;:&quot;webpage&quot;,&quot;id&quot;:&quot;fce728de-76ff-3e43-84ee-72485b7534c4&quot;,&quot;title&quot;:&quot;.NET Glossary | Microsoft Learn&quot;,&quot;author&quot;:[{&quot;family&quot;:&quot;Microsoft&quot;,&quot;given&quot;:&quot;&quot;,&quot;parse-names&quot;:false,&quot;dropping-particle&quot;:&quot;&quot;,&quot;non-dropping-particle&quot;:&quot;&quot;}],&quot;accessed&quot;:{&quot;date-parts&quot;:[[2023,1,29]]},&quot;URL&quot;:&quot;https://learn.microsoft.com/en-us/dotnet/standard/glossary#implementation-of-net&quot;,&quot;container-title-short&quot;:&quot;&quot;},&quot;isTemporary&quot;:false},{&quot;id&quot;:&quot;bc4aacb0-5dfe-36c7-b061-b6154bda8e1d&quot;,&quot;itemData&quot;:{&quot;type&quot;:&quot;webpage&quot;,&quot;id&quot;:&quot;bc4aacb0-5dfe-36c7-b061-b6154bda8e1d&quot;,&quot;title&quot;:&quot;.NET (and .NET Core) - introduction and overview | Microsoft Learn&quot;,&quot;accessed&quot;:{&quot;date-parts&quot;:[[2023,2,5]]},&quot;URL&quot;:&quot;https://learn.microsoft.com/en-us/dotnet/core/introduction&quot;,&quot;container-title-short&quot;:&quot;&quot;},&quot;isTemporary&quot;:false},{&quot;id&quot;:&quot;9fe17b0b-bcb8-33a0-811c-d45fc9ea28e0&quot;,&quot;itemData&quot;:{&quot;type&quot;:&quot;webpage&quot;,&quot;id&quot;:&quot;9fe17b0b-bcb8-33a0-811c-d45fc9ea28e0&quot;,&quot;title&quot;:&quot;ReadyToRun deployment overview - .NET | Microsoft Learn&quot;,&quot;accessed&quot;:{&quot;date-parts&quot;:[[2023,2,7]]},&quot;URL&quot;:&quot;https://learn.microsoft.com/en-us/dotnet/core/deploying/ready-to-run&quot;,&quot;container-title-short&quot;:&quot;&quot;},&quot;isTemporary&quot;:false}]},{&quot;citationID&quot;:&quot;MENDELEY_CITATION_01d1af9d-b7e8-4195-88fe-9513c5358e8e&quot;,&quot;properties&quot;:{&quot;noteIndex&quot;:0},&quot;isEdited&quot;:false,&quot;manualOverride&quot;:{&quot;isManuallyOverridden&quot;:false,&quot;citeprocText&quot;:&quot;[36]&quot;,&quot;manualOverrideText&quot;:&quot;&quot;},&quot;citationTag&quot;:&quot;MENDELEY_CITATION_v3_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&quot;,&quot;citationItems&quot;:[{&quot;id&quot;:&quot;810f54cd-034e-3516-bd22-b6fbace18baf&quot;,&quot;itemData&quot;:{&quot;type&quot;:&quot;webpage&quot;,&quot;id&quot;:&quot;810f54cd-034e-3516-bd22-b6fbace18baf&quot;,&quot;title&quot;:&quot;.NET Framework versions and dependencies&quot;,&quot;author&quot;:[{&quot;family&quot;:&quot;Docs.microsoft.com&quot;,&quot;given&quot;:&quot;&quot;,&quot;parse-names&quot;:false,&quot;dropping-particle&quot;:&quot;&quot;,&quot;non-dropping-particle&quot;:&quot;&quot;}],&quot;accessed&quot;:{&quot;date-parts&quot;:[[2021,6,5]]},&quot;URL&quot;:&quot;https://docs.microsoft.com/en-us/dotnet/framework/migration-guide/versions-and-dependencies?redirectedfrom=MSDN#net-framework-30&quot;,&quot;container-title-short&quot;:&quot;&quot;},&quot;isTemporary&quot;:false}]},{&quot;citationID&quot;:&quot;MENDELEY_CITATION_815590c0-d760-4b3c-abfd-d4b1e79b2971&quot;,&quot;properties&quot;:{&quot;noteIndex&quot;:0},&quot;isEdited&quot;:false,&quot;manualOverride&quot;:{&quot;citeprocText&quot;:&quot;[31, 37]&quot;,&quot;isManuallyOverridden&quot;:false,&quot;manualOverrideText&quot;:&quot;&quot;},&quot;citationTag&quot;:&quot;MENDELEY_CITATION_v3_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&quot;,&quot;citationItems&quot;:[{&quot;id&quot;:&quot;079dc684-7886-3796-8fe5-63db7fc3e2db&quot;,&quot;itemData&quot;:{&quot;type&quot;:&quot;webpage&quot;,&quot;id&quot;:&quot;079dc684-7886-3796-8fe5-63db7fc3e2db&quot;,&quot;title&quot;:&quot;What is .NET MAUI? - .NET MAUI | Microsoft Docs&quot;,&quot;author&quot;:[{&quot;family&quot;:&quot;docs.microsoft.com&quot;,&quot;given&quot;:&quot;&quot;,&quot;parse-names&quot;:false,&quot;dropping-particle&quot;:&quot;&quot;,&quot;non-dropping-particle&quot;:&quot;&quot;}],&quot;accessed&quot;:{&quot;date-parts&quot;:[[2021,9,23]]},&quot;URL&quot;:&quot;https://docs.microsoft.com/cs-cz/dotnet/maui/what-is-maui&quot;,&quot;container-title-short&quot;:&quot;&quot;},&quot;uris&quot;:[&quot;http://www.mendeley.com/documents/?uuid=079dc684-7886-3796-8fe5-63db7fc3e2db&quot;],&quot;isTemporary&quot;:false,&quot;legacyDesktopId&quot;:&quot;079dc684-7886-3796-8fe5-63db7fc3e2db&quot;},{&quot;id&quot;:&quot;bc4aacb0-5dfe-36c7-b061-b6154bda8e1d&quot;,&quot;itemData&quot;:{&quot;type&quot;:&quot;webpage&quot;,&quot;id&quot;:&quot;bc4aacb0-5dfe-36c7-b061-b6154bda8e1d&quot;,&quot;title&quot;:&quot;.NET (and .NET Core) - introduction and overview | Microsoft Learn&quot;,&quot;accessed&quot;:{&quot;date-parts&quot;:[[2023,2,5]]},&quot;URL&quot;:&quot;https://learn.microsoft.com/en-us/dotnet/core/introduction&quot;,&quot;container-title-short&quot;:&quot;&quot;},&quot;isTemporary&quot;:false}]},{&quot;citationID&quot;:&quot;MENDELEY_CITATION_8bb4eb06-38e1-4acb-bd40-30a027fa81ac&quot;,&quot;properties&quot;:{&quot;noteIndex&quot;:0},&quot;isEdited&quot;:false,&quot;manualOverride&quot;:{&quot;citeprocText&quot;:&quot;[38]&quot;,&quot;isManuallyOverridden&quot;:false,&quot;manualOverrideText&quot;:&quot;&quot;},&quot;citationTag&quot;:&quot;MENDELEY_CITATION_v3_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&quot;,&quot;citationItems&quot;:[{&quot;id&quot;:&quot;4c5bee4a-f998-30e3-b57f-e81efa541a08&quot;,&quot;itemData&quot;:{&quot;type&quot;:&quot;webpage&quot;,&quot;id&quot;:&quot;4c5bee4a-f998-30e3-b57f-e81efa541a08&quot;,&quot;title&quot;:&quot;Unsafe code, pointers to data, and function pointers | Microsoft Docs&quot;,&quot;author&quot;:[{&quot;family&quot;:&quot;Docs.microsoft.com&quot;,&quot;given&quot;:&quot;&quot;,&quot;parse-names&quot;:false,&quot;dropping-particle&quot;:&quot;&quot;,&quot;non-dropping-particle&quot;:&quot;&quot;}],&quot;accessed&quot;:{&quot;date-parts&quot;:[[2021,7,23]]},&quot;URL&quot;:&quot;https://docs.microsoft.com/en-us/dotnet/csharp/language-reference/unsafe-code&quot;,&quot;container-title-short&quot;:&quot;&quot;},&quot;uris&quot;:[&quot;http://www.mendeley.com/documents/?uuid=4c5bee4a-f998-30e3-b57f-e81efa541a08&quot;],&quot;isTemporary&quot;:false,&quot;legacyDesktopId&quot;:&quot;4c5bee4a-f998-30e3-b57f-e81efa541a08&quot;}]},{&quot;citationID&quot;:&quot;MENDELEY_CITATION_5fe75de4-08bb-4482-bde2-634709b706e7&quot;,&quot;properties&quot;:{&quot;noteIndex&quot;:0},&quot;isEdited&quot;:false,&quot;manualOverride&quot;:{&quot;isManuallyOverridden&quot;:false,&quot;citeprocText&quot;:&quot;[39]&quot;,&quot;manualOverrideText&quot;:&quot;&quot;},&quot;citationTag&quot;:&quot;MENDELEY_CITATION_v3_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&quot;,&quot;citationItems&quot;:[{&quot;id&quot;:&quot;1be39d0c-c5ef-38ec-b37a-8752e6393a36&quot;,&quot;itemData&quot;:{&quot;type&quot;:&quot;webpage&quot;,&quot;id&quot;:&quot;1be39d0c-c5ef-38ec-b37a-8752e6393a36&quot;,&quot;title&quot;:&quot;.NET nanoFramework VS2019 Extension - Visual Studio Marketplace&quot;,&quot;accessed&quot;:{&quot;date-parts&quot;:[[2021,7,23]]},&quot;URL&quot;:&quot;https://marketplace.visualstudio.com/items?itemName=nanoframework.nanoFramework-VS2019-Extension&quot;,&quot;container-title-short&quot;:&quot;&quot;},&quot;isTemporary&quot;:false}]},{&quot;citationID&quot;:&quot;MENDELEY_CITATION_2ced3551-6489-4a99-b15d-8bd8e9e5c2bd&quot;,&quot;properties&quot;:{&quot;noteIndex&quot;:0},&quot;isEdited&quot;:false,&quot;manualOverride&quot;:{&quot;isManuallyOverridden&quot;:false,&quot;citeprocText&quot;:&quot;[40]&quot;,&quot;manualOverrideText&quot;:&quot;&quot;},&quot;citationTag&quot;:&quot;MENDELEY_CITATION_v3_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&quot;,&quot;citationItems&quot;:[{&quot;id&quot;:&quot;57e91eac-33d9-39f1-bca3-d180c5608bac&quot;,&quot;itemData&quot;:{&quot;type&quot;:&quot;webpage&quot;,&quot;id&quot;:&quot;57e91eac-33d9-39f1-bca3-d180c5608bac&quot;,&quot;title&quot;:&quot;VisualMicro - Arduino IDE For Visual Studio&quot;,&quot;accessed&quot;:{&quot;date-parts&quot;:[[2021,7,23]]},&quot;URL&quot;:&quot;https://www.visualmicro.com/#&quot;,&quot;container-title-short&quot;:&quot;&quot;},&quot;isTemporary&quot;:false}]},{&quot;citationID&quot;:&quot;MENDELEY_CITATION_06dfc085-3268-406a-9e9a-682413c6778b&quot;,&quot;properties&quot;:{&quot;noteIndex&quot;:0},&quot;isEdited&quot;:false,&quot;manualOverride&quot;:{&quot;citeprocText&quot;:&quot;[41]&quot;,&quot;isManuallyOverridden&quot;:false,&quot;manualOverrideText&quot;:&quot;&quot;},&quot;citationTag&quot;:&quot;MENDELEY_CITATION_v3_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&quot;,&quot;citationItems&quot;:[{&quot;id&quot;:&quot;f56705d8-6fe5-37c0-b4ab-df9879019cae&quot;,&quot;itemData&quot;:{&quot;type&quot;:&quot;webpage&quot;,&quot;id&quot;:&quot;f56705d8-6fe5-37c0-b4ab-df9879019cae&quot;,&quot;title&quot;:&quot;C# | Method Overloading - GeeksforGeeks&quot;,&quot;accessed&quot;:{&quot;date-parts&quot;:[[2021,7,23]]},&quot;URL&quot;:&quot;https://www.geeksforgeeks.org/c-sharp-method-overloading/&quot;,&quot;container-title-short&quot;:&quot;&quot;},&quot;uris&quot;:[&quot;http://www.mendeley.com/documents/?uuid=f56705d8-6fe5-37c0-b4ab-df9879019cae&quot;],&quot;isTemporary&quot;:false,&quot;legacyDesktopId&quot;:&quot;f56705d8-6fe5-37c0-b4ab-df9879019cae&quot;}]},{&quot;citationID&quot;:&quot;MENDELEY_CITATION_60a2928c-50e5-4d75-89e6-7f950147b493&quot;,&quot;properties&quot;:{&quot;noteIndex&quot;:0},&quot;isEdited&quot;:false,&quot;manualOverride&quot;:{&quot;citeprocText&quot;:&quot;[30]&quot;,&quot;isManuallyOverridden&quot;:false,&quot;manualOverrideText&quot;:&quot;&quot;},&quot;citationTag&quot;:&quot;MENDELEY_CITATION_v3_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&quot;,&quot;citationItems&quot;:[{&quot;id&quot;:&quot;3d76c6a7-b286-3952-8c42-1cec13403ba2&quot;,&quot;itemData&quot;:{&quot;type&quot;:&quot;webpage&quot;,&quot;id&quot;:&quot;3d76c6a7-b286-3952-8c42-1cec13403ba2&quot;,&quot;title&quot;:&quot;A Tour of C# - C# Guide | Microsoft Docs&quot;,&quot;author&quot;:[{&quot;family&quot;:&quot;Docs.microsoft.com&quot;,&quot;given&quot;:&quot;&quot;,&quot;parse-names&quot;:false,&quot;dropping-particle&quot;:&quot;&quot;,&quot;non-dropping-particle&quot;:&quot;&quot;}],&quot;accessed&quot;:{&quot;date-parts&quot;:[[2021,7,23]]},&quot;URL&quot;:&quot;https://docs.microsoft.com/en-us/dotnet/csharp/tour-of-csharp/&quot;,&quot;container-title-short&quot;:&quot;&quot;},&quot;uris&quot;:[&quot;http://www.mendeley.com/documents/?uuid=3d76c6a7-b286-3952-8c42-1cec13403ba2&quot;],&quot;isTemporary&quot;:false,&quot;legacyDesktopId&quot;:&quot;3d76c6a7-b286-3952-8c42-1cec13403ba2&quot;}]},{&quot;citationID&quot;:&quot;MENDELEY_CITATION_323d7a8f-69de-4434-ac81-2e48f757b7d9&quot;,&quot;properties&quot;:{&quot;noteIndex&quot;:0},&quot;isEdited&quot;:false,&quot;manualOverride&quot;:{&quot;citeprocText&quot;:&quot;[42, 43]&quot;,&quot;isManuallyOverridden&quot;:false,&quot;manualOverrideText&quot;:&quot;&quot;},&quot;citationTag&quot;:&quot;MENDELEY_CITATION_v3_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&quot;,&quot;citationItems&quot;:[{&quot;id&quot;:&quot;5b9266c1-2f72-35fc-9851-720cdfcaa919&quot;,&quot;itemData&quot;:{&quot;type&quot;:&quot;webpage&quot;,&quot;id&quot;:&quot;5b9266c1-2f72-35fc-9851-720cdfcaa919&quot;,&quot;title&quot;:&quot;Fundamentals of garbage collection | Microsoft Docs&quot;,&quot;author&quot;:[{&quot;family&quot;:&quot;Docs.microsoft.com&quot;,&quot;given&quot;:&quot;&quot;,&quot;parse-names&quot;:false,&quot;dropping-particle&quot;:&quot;&quot;,&quot;non-dropping-particle&quot;:&quot;&quot;}],&quot;accessed&quot;:{&quot;date-parts&quot;:[[2021,7,23]]},&quot;URL&quot;:&quot;https://docs.microsoft.com/en-us/dotnet/standard/garbage-collection/fundamentals&quot;,&quot;container-title-short&quot;:&quot;&quot;},&quot;uris&quot;:[&quot;http://www.mendeley.com/documents/?uuid=5b9266c1-2f72-35fc-9851-720cdfcaa919&quot;],&quot;isTemporary&quot;:false,&quot;legacyDesktopId&quot;:&quot;5b9266c1-2f72-35fc-9851-720cdfcaa919&quot;},{&quot;id&quot;:&quot;c8113ab5-5492-3977-b2d5-a65a4829960e&quot;,&quot;itemData&quot;:{&quot;type&quot;:&quot;webpage&quot;,&quot;id&quot;:&quot;c8113ab5-5492-3977-b2d5-a65a4829960e&quot;,&quot;title&quot;:&quot;.NET garbage collection | Microsoft Docs&quot;,&quot;author&quot;:[{&quot;family&quot;:&quot;Docs.microsoft.com&quot;,&quot;given&quot;:&quot;&quot;,&quot;parse-names&quot;:false,&quot;dropping-particle&quot;:&quot;&quot;,&quot;non-dropping-particle&quot;:&quot;&quot;}],&quot;accessed&quot;:{&quot;date-parts&quot;:[[2021,7,23]]},&quot;URL&quot;:&quot;https://docs.microsoft.com/en-us/dotnet/standard/garbage-collection/&quot;,&quot;container-title-short&quot;:&quot;&quot;},&quot;isTemporary&quot;:false}]},{&quot;citationID&quot;:&quot;MENDELEY_CITATION_caf4c9b4-7284-4cd5-ad49-0f5e534c4cb1&quot;,&quot;properties&quot;:{&quot;noteIndex&quot;:0},&quot;isEdited&quot;:false,&quot;manualOverride&quot;:{&quot;citeprocText&quot;:&quot;[38]&quot;,&quot;isManuallyOverridden&quot;:false,&quot;manualOverrideText&quot;:&quot;&quot;},&quot;citationTag&quot;:&quot;MENDELEY_CITATION_v3_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&quot;,&quot;citationItems&quot;:[{&quot;id&quot;:&quot;4c5bee4a-f998-30e3-b57f-e81efa541a08&quot;,&quot;itemData&quot;:{&quot;type&quot;:&quot;webpage&quot;,&quot;id&quot;:&quot;4c5bee4a-f998-30e3-b57f-e81efa541a08&quot;,&quot;title&quot;:&quot;Unsafe code, pointers to data, and function pointers | Microsoft Docs&quot;,&quot;author&quot;:[{&quot;family&quot;:&quot;Docs.microsoft.com&quot;,&quot;given&quot;:&quot;&quot;,&quot;parse-names&quot;:false,&quot;dropping-particle&quot;:&quot;&quot;,&quot;non-dropping-particle&quot;:&quot;&quot;}],&quot;accessed&quot;:{&quot;date-parts&quot;:[[2021,7,23]]},&quot;URL&quot;:&quot;https://docs.microsoft.com/en-us/dotnet/csharp/language-reference/unsafe-code&quot;,&quot;container-title-short&quot;:&quot;&quot;},&quot;uris&quot;:[&quot;http://www.mendeley.com/documents/?uuid=4c5bee4a-f998-30e3-b57f-e81efa541a08&quot;],&quot;isTemporary&quot;:false,&quot;legacyDesktopId&quot;:&quot;4c5bee4a-f998-30e3-b57f-e81efa541a08&quot;}]},{&quot;citationID&quot;:&quot;MENDELEY_CITATION_aa85827e-ad38-48f0-ab69-283e365b5c22&quot;,&quot;properties&quot;:{&quot;noteIndex&quot;:0},&quot;isEdited&quot;:false,&quot;manualOverride&quot;:{&quot;citeprocText&quot;:&quot;[44–48]&quot;,&quot;isManuallyOverridden&quot;:false,&quot;manualOverrideText&quot;:&quot;&quot;},&quot;citationTag&quot;:&quot;MENDELEY_CITATION_v3_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&quot;,&quot;citationItems&quot;:[{&quot;id&quot;:&quot;1d7d20b3-1ae4-3af4-a8ba-708af334a28c&quot;,&quot;itemData&quot;:{&quot;type&quot;:&quot;webpage&quot;,&quot;id&quot;:&quot;1d7d20b3-1ae4-3af4-a8ba-708af334a28c&quot;,&quot;title&quot;:&quot;MulticastDelegate Class (System) | Microsoft Docs&quot;,&quot;author&quot;:[{&quot;family&quot;:&quot;Docs.microsoft.com&quot;,&quot;given&quot;:&quot;&quot;,&quot;parse-names&quot;:false,&quot;dropping-particle&quot;:&quot;&quot;,&quot;non-dropping-particle&quot;:&quot;&quot;}],&quot;accessed&quot;:{&quot;date-parts&quot;:[[2021,7,25]]},&quot;URL&quot;:&quot;https://docs.microsoft.com/en-us/dotnet/api/system.multicastdelegate?view=net-5.0#code-try-3&quot;,&quot;container-title-short&quot;:&quot;&quot;},&quot;uris&quot;:[&quot;http://www.mendeley.com/documents/?uuid=1d7d20b3-1ae4-3af4-a8ba-708af334a28c&quot;],&quot;isTemporary&quot;:false,&quot;legacyDesktopId&quot;:&quot;1d7d20b3-1ae4-3af4-a8ba-708af334a28c&quot;},{&quot;id&quot;:&quot;04c09fb7-2cd1-35bc-a5b0-018c33294b4e&quot;,&quot;itemData&quot;:{&quot;type&quot;:&quot;webpage&quot;,&quot;id&quot;:&quot;04c09fb7-2cd1-35bc-a5b0-018c33294b4e&quot;,&quot;title&quot;:&quot;Poznáváme C# a Microsoft.NET 15. díl – delegáty – Živě.cz&quot;,&quot;author&quot;:[{&quot;family&quot;:&quot;Živě.cz&quot;,&quot;given&quot;:&quot;&quot;,&quot;parse-names&quot;:false,&quot;dropping-particle&quot;:&quot;&quot;,&quot;non-dropping-particle&quot;:&quot;&quot;}],&quot;accessed&quot;:{&quot;date-parts&quot;:[[2021,7,25]]},&quot;URL&quot;:&quot;https://www.zive.cz/clanky/poznavame-c-a-microsoftnet-15-dil--delegaty/sc-3-a-123479/default.aspx&quot;,&quot;container-title-short&quot;:&quot;&quot;},&quot;uris&quot;:[&quot;http://www.mendeley.com/documents/?uuid=04c09fb7-2cd1-35bc-a5b0-018c33294b4e&quot;],&quot;isTemporary&quot;:false,&quot;legacyDesktopId&quot;:&quot;04c09fb7-2cd1-35bc-a5b0-018c33294b4e&quot;},{&quot;id&quot;:&quot;ef59fcac-6885-3b65-8abe-560a67285f82&quot;,&quot;itemData&quot;:{&quot;type&quot;:&quot;webpage&quot;,&quot;id&quot;:&quot;ef59fcac-6885-3b65-8abe-560a67285f82&quot;,&quot;title&quot;:&quot;Delegates - C# Programming Guide | Microsoft Docs&quot;,&quot;author&quot;:[{&quot;family&quot;:&quot;Docs.microsoft.com&quot;,&quot;given&quot;:&quot;&quot;,&quot;parse-names&quot;:false,&quot;dropping-particle&quot;:&quot;&quot;,&quot;non-dropping-particle&quot;:&quot;&quot;}],&quot;accessed&quot;:{&quot;date-parts&quot;:[[2021,7,25]]},&quot;URL&quot;:&quot;https://docs.microsoft.com/en-us/dotnet/csharp/programming-guide/delegates/&quot;,&quot;container-title-short&quot;:&quot;&quot;},&quot;uris&quot;:[&quot;http://www.mendeley.com/documents/?uuid=ef59fcac-6885-3b65-8abe-560a67285f82&quot;],&quot;isTemporary&quot;:false,&quot;legacyDesktopId&quot;:&quot;ef59fcac-6885-3b65-8abe-560a67285f82&quot;},{&quot;id&quot;:&quot;75a0eec7-eb07-3965-832e-78d38f76fec5&quot;,&quot;itemData&quot;:{&quot;type&quot;:&quot;webpage&quot;,&quot;id&quot;:&quot;75a0eec7-eb07-3965-832e-78d38f76fec5&quot;,&quot;title&quot;:&quot;Handling and Raising Events | Microsoft Docs&quot;,&quot;author&quot;:[{&quot;family&quot;:&quot;Docs.microsoft.com&quot;,&quot;given&quot;:&quot;&quot;,&quot;parse-names&quot;:false,&quot;dropping-particle&quot;:&quot;&quot;,&quot;non-dropping-particle&quot;:&quot;&quot;}],&quot;accessed&quot;:{&quot;date-parts&quot;:[[2021,7,25]]},&quot;URL&quot;:&quot;https://docs.microsoft.com/en-us/dotnet/standard/events/&quot;,&quot;container-title-short&quot;:&quot;&quot;},&quot;isTemporary&quot;:false},{&quot;id&quot;:&quot;c071f232-426c-3ee3-b5eb-7e37efbf69a5&quot;,&quot;itemData&quot;:{&quot;type&quot;:&quot;webpage&quot;,&quot;id&quot;:&quot;c071f232-426c-3ee3-b5eb-7e37efbf69a5&quot;,&quot;title&quot;:&quot;EventHandler Delegate (System) | Microsoft Docs&quot;,&quot;author&quot;:[{&quot;family&quot;:&quot;Docs.microsoft.com&quot;,&quot;given&quot;:&quot;&quot;,&quot;parse-names&quot;:false,&quot;dropping-particle&quot;:&quot;&quot;,&quot;non-dropping-particle&quot;:&quot;&quot;}],&quot;accessed&quot;:{&quot;date-parts&quot;:[[2021,7,25]]},&quot;URL&quot;:&quot;https://docs.microsoft.com/en-us/dotnet/api/system.eventhandler?view=net-5.0&quot;,&quot;container-title-short&quot;:&quot;&quot;},&quot;isTemporary&quot;:false}]},{&quot;citationID&quot;:&quot;MENDELEY_CITATION_9cecee7e-2174-41bc-9cb5-5340eea3db11&quot;,&quot;properties&quot;:{&quot;noteIndex&quot;:0},&quot;isEdited&quot;:false,&quot;manualOverride&quot;:{&quot;citeprocText&quot;:&quot;[49]&quot;,&quot;isManuallyOverridden&quot;:false,&quot;manualOverrideText&quot;:&quot;&quot;},&quot;citationTag&quot;:&quot;MENDELEY_CITATION_v3_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&quot;,&quot;citationItems&quot;:[{&quot;id&quot;:&quot;b7107970-b700-3131-87bc-3b0fed11c072&quot;,&quot;itemData&quot;:{&quot;type&quot;:&quot;webpage&quot;,&quot;id&quot;:&quot;b7107970-b700-3131-87bc-3b0fed11c072&quot;,&quot;title&quot;:&quot;out parameter modifier - C# Reference | Microsoft Docs&quot;,&quot;author&quot;:[{&quot;family&quot;:&quot;Docs.microsoft.com&quot;,&quot;given&quot;:&quot;&quot;,&quot;parse-names&quot;:false,&quot;dropping-particle&quot;:&quot;&quot;,&quot;non-dropping-particle&quot;:&quot;&quot;}],&quot;accessed&quot;:{&quot;date-parts&quot;:[[2021,7,23]]},&quot;URL&quot;:&quot;https://docs.microsoft.com/en-us/dotnet/csharp/language-reference/keywords/out-parameter-modifier&quot;,&quot;container-title-short&quot;:&quot;&quot;},&quot;uris&quot;:[&quot;http://www.mendeley.com/documents/?uuid=b7107970-b700-3131-87bc-3b0fed11c072&quot;],&quot;isTemporary&quot;:false,&quot;legacyDesktopId&quot;:&quot;b7107970-b700-3131-87bc-3b0fed11c072&quot;}]},{&quot;citationID&quot;:&quot;MENDELEY_CITATION_259ae50b-131b-4073-9085-b943a23d945d&quot;,&quot;properties&quot;:{&quot;noteIndex&quot;:0},&quot;isEdited&quot;:false,&quot;manualOverride&quot;:{&quot;citeprocText&quot;:&quot;[50]&quot;,&quot;isManuallyOverridden&quot;:false,&quot;manualOverrideText&quot;:&quot;&quot;},&quot;citationTag&quot;:&quot;MENDELEY_CITATION_v3_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&quot;,&quot;citationItems&quot;:[{&quot;id&quot;:&quot;662f62d3-f848-31fd-974b-77d86b4a6447&quot;,&quot;itemData&quot;:{&quot;type&quot;:&quot;webpage&quot;,&quot;id&quot;:&quot;662f62d3-f848-31fd-974b-77d86b4a6447&quot;,&quot;title&quot;:&quot;Properties - C# Programming Guide | Microsoft Docs&quot;,&quot;author&quot;:[{&quot;family&quot;:&quot;Docs.microsoft.com&quot;,&quot;given&quot;:&quot;&quot;,&quot;parse-names&quot;:false,&quot;dropping-particle&quot;:&quot;&quot;,&quot;non-dropping-particle&quot;:&quot;&quot;}],&quot;accessed&quot;:{&quot;date-parts&quot;:[[2021,7,23]]},&quot;URL&quot;:&quot;https://docs.microsoft.com/en-us/dotnet/csharp/programming-guide/classes-and-structs/properties&quot;,&quot;container-title-short&quot;:&quot;&quot;},&quot;uris&quot;:[&quot;http://www.mendeley.com/documents/?uuid=662f62d3-f848-31fd-974b-77d86b4a6447&quot;],&quot;isTemporary&quot;:false,&quot;legacyDesktopId&quot;:&quot;662f62d3-f848-31fd-974b-77d86b4a6447&quot;}]},{&quot;citationID&quot;:&quot;MENDELEY_CITATION_8273c5d7-a381-426c-91aa-c30093a138c0&quot;,&quot;properties&quot;:{&quot;noteIndex&quot;:0},&quot;isEdited&quot;:false,&quot;manualOverride&quot;:{&quot;citeprocText&quot;:&quot;[51]&quot;,&quot;isManuallyOverridden&quot;:false,&quot;manualOverrideText&quot;:&quot;&quot;},&quot;citationTag&quot;:&quot;MENDELEY_CITATION_v3_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&quot;,&quot;citationItems&quot;:[{&quot;id&quot;:&quot;fe670c12-948e-331f-b7a1-248a96ae7f8d&quot;,&quot;itemData&quot;:{&quot;type&quot;:&quot;webpage&quot;,&quot;id&quot;:&quot;fe670c12-948e-331f-b7a1-248a96ae7f8d&quot;,&quot;title&quot;:&quot;Partial Classes and Methods - C# Programming Guide | Microsoft Docs&quot;,&quot;author&quot;:[{&quot;family&quot;:&quot;Docs.microsoft.com&quot;,&quot;given&quot;:&quot;&quot;,&quot;parse-names&quot;:false,&quot;dropping-particle&quot;:&quot;&quot;,&quot;non-dropping-particle&quot;:&quot;&quot;}],&quot;accessed&quot;:{&quot;date-parts&quot;:[[2021,7,24]]},&quot;URL&quot;:&quot;https://docs.microsoft.com/en-us/dotnet/csharp/programming-guide/classes-and-structs/partial-classes-and-methods&quot;,&quot;container-title-short&quot;:&quot;&quot;},&quot;uris&quot;:[&quot;http://www.mendeley.com/documents/?uuid=fe670c12-948e-331f-b7a1-248a96ae7f8d&quot;],&quot;isTemporary&quot;:false,&quot;legacyDesktopId&quot;:&quot;fe670c12-948e-331f-b7a1-248a96ae7f8d&quot;}]},{&quot;citationID&quot;:&quot;MENDELEY_CITATION_33529279-430f-454d-aa2e-822e0f158463&quot;,&quot;properties&quot;:{&quot;noteIndex&quot;:0},&quot;isEdited&quot;:false,&quot;manualOverride&quot;:{&quot;citeprocText&quot;:&quot;[17]&quot;,&quot;isManuallyOverridden&quot;:false,&quot;manualOverrideText&quot;:&quot;&quot;},&quot;citationTag&quot;:&quot;MENDELEY_CITATION_v3_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&quot;,&quot;citationItems&quot;:[{&quot;id&quot;:&quot;a4845a32-a560-3c9e-a6d7-00dc3b8d256d&quot;,&quot;itemData&quot;:{&quot;type&quot;:&quot;webpage&quot;,&quot;id&quot;:&quot;a4845a32-a560-3c9e-a6d7-00dc3b8d256d&quot;,&quot;title&quot;:&quot;Stroustrup: FAQ-garbage-collection&quot;,&quot;author&quot;:[{&quot;family&quot;:&quot;Stroustrup&quot;,&quot;given&quot;:&quot;Bjarne&quot;,&quot;parse-names&quot;:false,&quot;dropping-particle&quot;:&quot;&quot;,&quot;non-dropping-particle&quot;:&quot;&quot;}],&quot;accessed&quot;:{&quot;date-parts&quot;:[[2021,7,20]]},&quot;URL&quot;:&quot;https://www.stroustrup.com/bs_faq.html#garbage-collection&quot;,&quot;container-title-short&quot;:&quot;&quot;},&quot;uris&quot;:[&quot;http://www.mendeley.com/documents/?uuid=a4845a32-a560-3c9e-a6d7-00dc3b8d256d&quot;],&quot;isTemporary&quot;:false,&quot;legacyDesktopId&quot;:&quot;a4845a32-a560-3c9e-a6d7-00dc3b8d256d&quot;}]},{&quot;citationID&quot;:&quot;MENDELEY_CITATION_cb727f94-379c-44c5-89c8-11be1ae50263&quot;,&quot;properties&quot;:{&quot;noteIndex&quot;:0},&quot;isEdited&quot;:false,&quot;manualOverride&quot;:{&quot;citeprocText&quot;:&quot;[52]&quot;,&quot;isManuallyOverridden&quot;:false,&quot;manualOverrideText&quot;:&quot;&quot;},&quot;citationTag&quot;:&quot;MENDELEY_CITATION_v3_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&quot;,&quot;citationItems&quot;:[{&quot;id&quot;:&quot;e5b65990-aeb2-3a45-b2de-6c904bd861ca&quot;,&quot;itemData&quot;:{&quot;type&quot;:&quot;webpage&quot;,&quot;id&quot;:&quot;e5b65990-aeb2-3a45-b2de-6c904bd861ca&quot;,&quot;title&quot;:&quot;Event handling in native C++&quot;,&quot;author&quot;:[{&quot;family&quot;:&quot;Docs.microsoft.com&quot;,&quot;given&quot;:&quot;&quot;,&quot;parse-names&quot;:false,&quot;dropping-particle&quot;:&quot;&quot;,&quot;non-dropping-particle&quot;:&quot;&quot;}],&quot;accessed&quot;:{&quot;date-parts&quot;:[[2021,6,6]]},&quot;URL&quot;:&quot;https://learn.microsoft.com/en-us/cpp/cpp/event-handling-in-native-cpp&quot;,&quot;container-title-short&quot;:&quot;&quot;},&quot;uris&quot;:[&quot;http://www.mendeley.com/documents/?uuid=b7926761-5688-45a9-b1c5-ada78e3ca9bc&quot;],&quot;isTemporary&quot;:false,&quot;legacyDesktopId&quot;:&quot;b7926761-5688-45a9-b1c5-ada78e3ca9bc&quot;}]},{&quot;citationID&quot;:&quot;MENDELEY_CITATION_3b17ef0c-2deb-4114-8e92-c53691d4c0bf&quot;,&quot;properties&quot;:{&quot;noteIndex&quot;:0},&quot;isEdited&quot;:false,&quot;manualOverride&quot;:{&quot;citeprocText&quot;:&quot;[53]&quot;,&quot;isManuallyOverridden&quot;:false,&quot;manualOverrideText&quot;:&quot;&quot;},&quot;citationTag&quot;:&quot;MENDELEY_CITATION_v3_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&quot;,&quot;citationItems&quot;:[{&quot;id&quot;:&quot;fb4333a1-4688-37d3-aef8-9510ba7d1fe0&quot;,&quot;itemData&quot;:{&quot;type&quot;:&quot;webpage&quot;,&quot;id&quot;:&quot;fb4333a1-4688-37d3-aef8-9510ba7d1fe0&quot;,&quot;title&quot;:&quot;libGDX features&quot;,&quot;author&quot;:[{&quot;family&quot;:&quot;LibGDX&quot;,&quot;given&quot;:&quot;&quot;,&quot;parse-names&quot;:false,&quot;dropping-particle&quot;:&quot;&quot;,&quot;non-dropping-particle&quot;:&quot;&quot;}],&quot;accessed&quot;:{&quot;date-parts&quot;:[[2021,6,5]]},&quot;URL&quot;:&quot;https://libgdx.com/features/&quot;,&quot;container-title-short&quot;:&quot;&quot;},&quot;uris&quot;:[&quot;http://www.mendeley.com/documents/?uuid=e7490b6e-caa9-492c-bf16-8d864efa6464&quot;],&quot;isTemporary&quot;:false,&quot;legacyDesktopId&quot;:&quot;e7490b6e-caa9-492c-bf16-8d864efa6464&quot;}]},{&quot;citationID&quot;:&quot;MENDELEY_CITATION_32967e21-84c9-46a9-98fd-52dea83ebcd9&quot;,&quot;properties&quot;:{&quot;noteIndex&quot;:0},&quot;isEdited&quot;:false,&quot;manualOverride&quot;:{&quot;citeprocText&quot;:&quot;[54]&quot;,&quot;isManuallyOverridden&quot;:false,&quot;manualOverrideText&quot;:&quot;&quot;},&quot;citationTag&quot;:&quot;MENDELEY_CITATION_v3_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&quot;,&quot;citationItems&quot;:[{&quot;id&quot;:&quot;d3eedc5d-527a-3e09-9964-d7e1a238da20&quot;,&quot;itemData&quot;:{&quot;type&quot;:&quot;article-magazine&quot;,&quot;id&quot;:&quot;d3eedc5d-527a-3e09-9964-d7e1a238da20&quot;,&quot;title&quot;:&quot;Průvodce herními žánry – dungeony a rpg – Doupě.cz&quot;,&quot;author&quot;:[{&quot;family&quot;:&quot;Sláma&quot;,&quot;given&quot;:&quot;David&quot;,&quot;parse-names&quot;:false,&quot;dropping-particle&quot;:&quot;&quot;,&quot;non-dropping-particle&quot;:&quot;&quot;}],&quot;container-title&quot;:&quot;Computer&quot;,&quot;accessed&quot;:{&quot;date-parts&quot;:[[2021,8,14]]},&quot;URL&quot;:&quot;https://doupe.zive.cz/clanek/pruvodce-hernimi-zanry--dungeony-a-rpg&quot;,&quot;issued&quot;:{&quot;date-parts&quot;:[[2010]]},&quot;container-title-short&quot;:&quot;Computer (Long Beach Calif)&quot;},&quot;uris&quot;:[&quot;http://www.mendeley.com/documents/?uuid=d3eedc5d-527a-3e09-9964-d7e1a238da20&quot;],&quot;isTemporary&quot;:false,&quot;legacyDesktopId&quot;:&quot;d3eedc5d-527a-3e09-9964-d7e1a238da20&quot;}]},{&quot;citationID&quot;:&quot;MENDELEY_CITATION_f819e2fa-3b16-427e-a27a-ac1e0f77cddc&quot;,&quot;properties&quot;:{&quot;noteIndex&quot;:0},&quot;isEdited&quot;:false,&quot;manualOverride&quot;:{&quot;citeprocText&quot;:&quot;[55–58]&quot;,&quot;isManuallyOverridden&quot;:false,&quot;manualOverrideText&quot;:&quot;&quot;},&quot;citationTag&quot;:&quot;MENDELEY_CITATION_v3_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&quot;,&quot;citationItems&quot;:[{&quot;id&quot;:&quot;2df03420-f6a8-3f2e-9492-9979012a923a&quot;,&quot;itemData&quot;:{&quot;type&quot;:&quot;webpage&quot;,&quot;id&quot;:&quot;2df03420-f6a8-3f2e-9492-9979012a923a&quot;,&quot;title&quot;:&quot;Hra na PC Assassins Creed Odyssey - PC DIGITAL | Hra na PC na Alza.cz&quot;,&quot;accessed&quot;:{&quot;date-parts&quot;:[[2021,8,24]]},&quot;URL&quot;:&quot;https://www.alza.cz/media/assassins-creed-odyssey-pc-digital-d6222907.htm?o=3&quot;,&quot;container-title-short&quot;:&quot;&quot;},&quot;uris&quot;:[&quot;http://www.mendeley.com/documents/?uuid=2df03420-f6a8-3f2e-9492-9979012a923a&quot;],&quot;isTemporary&quot;:false,&quot;legacyDesktopId&quot;:&quot;2df03420-f6a8-3f2e-9492-9979012a923a&quot;},{&quot;id&quot;:&quot;e866d85c-44cc-36ab-a335-b2bb13e94e23&quot;,&quot;itemData&quot;:{&quot;type&quot;:&quot;webpage&quot;,&quot;id&quot;:&quot;e866d85c-44cc-36ab-a335-b2bb13e94e23&quot;,&quot;title&quot;:&quot;Ušetřete 75% na produktu Assassin's Creed® Odyssey ve službě Steam&quot;,&quot;accessed&quot;:{&quot;date-parts&quot;:[[2021,8,24]]},&quot;URL&quot;:&quot;https://store.steampowered.com/app/812140/Assassins_Creed_Odyssey/&quot;,&quot;container-title-short&quot;:&quot;&quot;},&quot;uris&quot;:[&quot;http://www.mendeley.com/documents/?uuid=e866d85c-44cc-36ab-a335-b2bb13e94e23&quot;],&quot;isTemporary&quot;:false,&quot;legacyDesktopId&quot;:&quot;e866d85c-44cc-36ab-a335-b2bb13e94e23&quot;},{&quot;id&quot;:&quot;35162994-418d-386f-a62e-257cbdfb4f4a&quot;,&quot;itemData&quot;:{&quot;type&quot;:&quot;webpage&quot;,&quot;id&quot;:&quot;35162994-418d-386f-a62e-257cbdfb4f4a&quot;,&quot;title&quot;:&quot;Assassin's Creed Odyssey | Download and Buy Today - Epic Games Store&quot;,&quot;accessed&quot;:{&quot;date-parts&quot;:[[2021,8,24]]},&quot;URL&quot;:&quot;https://www.epicgames.com/store/en-US/p/assassins-creed-odyssey&quot;,&quot;container-title-short&quot;:&quot;&quot;},&quot;uris&quot;:[&quot;http://www.mendeley.com/documents/?uuid=35162994-418d-386f-a62e-257cbdfb4f4a&quot;],&quot;isTemporary&quot;:false,&quot;legacyDesktopId&quot;:&quot;35162994-418d-386f-a62e-257cbdfb4f4a&quot;},{&quot;id&quot;:&quot;3a7cdf6c-a735-3a0d-95f0-dee54be734ca&quot;,&quot;itemData&quot;:{&quot;type&quot;:&quot;webpage&quot;,&quot;id&quot;:&quot;3a7cdf6c-a735-3a0d-95f0-dee54be734ca&quot;,&quot;title&quot;:&quot;Assassin's Creed Odyssey on PS4, Xbox One, PC | Ubisoft (UK)&quot;,&quot;accessed&quot;:{&quot;date-parts&quot;:[[2021,8,24]]},&quot;URL&quot;:&quot;https://www.ubisoft.com/en-gb/game/assassins-creed/odyssey&quot;,&quot;container-title-short&quot;:&quot;&quot;},&quot;uris&quot;:[&quot;http://www.mendeley.com/documents/?uuid=3a7cdf6c-a735-3a0d-95f0-dee54be734ca&quot;],&quot;isTemporary&quot;:false,&quot;legacyDesktopId&quot;:&quot;3a7cdf6c-a735-3a0d-95f0-dee54be734ca&quot;}]},{&quot;citationID&quot;:&quot;MENDELEY_CITATION_4b945903-3bf5-40b7-95b2-00d55b2127bc&quot;,&quot;properties&quot;:{&quot;noteIndex&quot;:0},&quot;isEdited&quot;:false,&quot;manualOverride&quot;:{&quot;citeprocText&quot;:&quot;[59, 60]&quot;,&quot;isManuallyOverridden&quot;:false,&quot;manualOverrideText&quot;:&quot;&quot;},&quot;citationTag&quot;:&quot;MENDELEY_CITATION_v3_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&quot;,&quot;citationItems&quot;:[{&quot;id&quot;:&quot;8d2e722f-87ec-359f-baa7-136f65235c37&quot;,&quot;itemData&quot;:{&quot;type&quot;:&quot;webpage&quot;,&quot;id&quot;:&quot;8d2e722f-87ec-359f-baa7-136f65235c37&quot;,&quot;title&quot;:&quot;Baldur's Gate II: Enhanced Edition ve službě Steam&quot;,&quot;accessed&quot;:{&quot;date-parts&quot;:[[2021,8,26]]},&quot;URL&quot;:&quot;https://store.steampowered.com/app/257350/Baldurs_Gate_II_Enhanced_Edition/&quot;,&quot;container-title-short&quot;:&quot;&quot;},&quot;uris&quot;:[&quot;http://www.mendeley.com/documents/?uuid=8d2e722f-87ec-359f-baa7-136f65235c37&quot;],&quot;isTemporary&quot;:false,&quot;legacyDesktopId&quot;:&quot;8d2e722f-87ec-359f-baa7-136f65235c37&quot;},{&quot;id&quot;:&quot;7cec52ec-2c79-3b42-812c-10c6748b0311&quot;,&quot;itemData&quot;:{&quot;type&quot;:&quot;webpage&quot;,&quot;id&quot;:&quot;7cec52ec-2c79-3b42-812c-10c6748b0311&quot;,&quot;title&quot;:&quot;Hra na PC Baldur's Gate II Enhanced Edition - PC DIGITAL | Hra na PC na Alza.cz&quot;,&quot;accessed&quot;:{&quot;date-parts&quot;:[[2021,8,26]]},&quot;URL&quot;:&quot;https://www.alza.cz/media/baldurs-gate-ii-enhanced-edition-pc-digital-d5866684.htm&quot;,&quot;container-title-short&quot;:&quot;&quot;},&quot;uris&quot;:[&quot;http://www.mendeley.com/documents/?uuid=7cec52ec-2c79-3b42-812c-10c6748b0311&quot;],&quot;isTemporary&quot;:false,&quot;legacyDesktopId&quot;:&quot;7cec52ec-2c79-3b42-812c-10c6748b0311&quot;}]},{&quot;citationID&quot;:&quot;MENDELEY_CITATION_a7575cca-4863-4313-baa2-d67d44ebe388&quot;,&quot;properties&quot;:{&quot;noteIndex&quot;:0},&quot;isEdited&quot;:false,&quot;manualOverride&quot;:{&quot;citeprocText&quot;:&quot;[61–64]&quot;,&quot;isManuallyOverridden&quot;:false,&quot;manualOverrideText&quot;:&quot;&quot;},&quot;citationTag&quot;:&quot;MENDELEY_CITATION_v3_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&quot;,&quot;citationItems&quot;:[{&quot;id&quot;:&quot;9b7ccfc6-42bc-37ec-996f-516cdd21bd6d&quot;,&quot;itemData&quot;:{&quot;type&quot;:&quot;webpage&quot;,&quot;id&quot;:&quot;9b7ccfc6-42bc-37ec-996f-516cdd21bd6d&quot;,&quot;title&quot;:&quot;Hra na PC Heroes of Might &amp; Magic III - HD Edtion (PC) DIGITAL | Hra na PC na Alza.cz&quot;,&quot;accessed&quot;:{&quot;date-parts&quot;:[[2021,8,26]]},&quot;URL&quot;:&quot;https://www.alza.cz/media/heroes-of-might-magic-iii-hd-edtion-pc-digital-d5346604.htm&quot;,&quot;container-title-short&quot;:&quot;&quot;},&quot;uris&quot;:[&quot;http://www.mendeley.com/documents/?uuid=9b7ccfc6-42bc-37ec-996f-516cdd21bd6d&quot;],&quot;isTemporary&quot;:false,&quot;legacyDesktopId&quot;:&quot;9b7ccfc6-42bc-37ec-996f-516cdd21bd6d&quot;},{&quot;id&quot;:&quot;b971ecb4-62d0-3d17-8997-a653a22e0e33&quot;,&quot;itemData&quot;:{&quot;type&quot;:&quot;webpage&quot;,&quot;id&quot;:&quot;b971ecb4-62d0-3d17-8997-a653a22e0e33&quot;,&quot;title&quot;:&quot;Might &amp; Magic Heroes 3 | Download and Buy Today - Epic Games Store&quot;,&quot;accessed&quot;:{&quot;date-parts&quot;:[[2021,8,26]]},&quot;URL&quot;:&quot;https://www.epicgames.com/store/en-US/p/might-and-magic-heroes-3&quot;,&quot;container-title-short&quot;:&quot;&quot;},&quot;uris&quot;:[&quot;http://www.mendeley.com/documents/?uuid=b971ecb4-62d0-3d17-8997-a653a22e0e33&quot;],&quot;isTemporary&quot;:false,&quot;legacyDesktopId&quot;:&quot;b971ecb4-62d0-3d17-8997-a653a22e0e33&quot;},{&quot;id&quot;:&quot;3eb3bb88-3bed-33b7-961b-f5c51cabaf37&quot;,&quot;itemData&quot;:{&quot;type&quot;:&quot;webpage&quot;,&quot;id&quot;:&quot;3eb3bb88-3bed-33b7-961b-f5c51cabaf37&quot;,&quot;title&quot;:&quot;Heroes® of Might &amp; Magic® III - HD Edition ve službě Steam&quot;,&quot;accessed&quot;:{&quot;date-parts&quot;:[[2021,8,26]]},&quot;URL&quot;:&quot;https://store.steampowered.com/app/297000/Heroes_of_Might__Magic_III__HD_Edition/&quot;,&quot;container-title-short&quot;:&quot;&quot;},&quot;uris&quot;:[&quot;http://www.mendeley.com/documents/?uuid=3eb3bb88-3bed-33b7-961b-f5c51cabaf37&quot;],&quot;isTemporary&quot;:false,&quot;legacyDesktopId&quot;:&quot;3eb3bb88-3bed-33b7-961b-f5c51cabaf37&quot;},{&quot;id&quot;:&quot;0189465b-81d4-3ecc-bb85-353b5fe7d45f&quot;,&quot;itemData&quot;:{&quot;type&quot;:&quot;webpage&quot;,&quot;id&quot;:&quot;0189465b-81d4-3ecc-bb85-353b5fe7d45f&quot;,&quot;title&quot;:&quot;Buy Heroes of Might and Magic III: Complete PC (Download)&quot;,&quot;accessed&quot;:{&quot;date-parts&quot;:[[2021,8,26]]},&quot;URL&quot;:&quot;https://store.ubi.com/uk/game?pid=575ffd9ba3be1633568b4d8c&amp;dwvar_575ffd9ba3be1633568b4d8c_Platform=pcdl&amp;edition=Complete%20Edition&amp;source=detail&quot;,&quot;container-title-short&quot;:&quot;&quot;},&quot;uris&quot;:[&quot;http://www.mendeley.com/documents/?uuid=0189465b-81d4-3ecc-bb85-353b5fe7d45f&quot;],&quot;isTemporary&quot;:false,&quot;legacyDesktopId&quot;:&quot;0189465b-81d4-3ecc-bb85-353b5fe7d45f&quot;}]},{&quot;citationID&quot;:&quot;MENDELEY_CITATION_235f05a9-8d50-4652-9759-19398f9e3b30&quot;,&quot;properties&quot;:{&quot;noteIndex&quot;:0},&quot;isEdited&quot;:false,&quot;manualOverride&quot;:{&quot;isManuallyOverridden&quot;:false,&quot;citeprocText&quot;:&quot;[65]&quot;,&quot;manualOverrideText&quot;:&quot;&quot;},&quot;citationTag&quot;:&quot;MENDELEY_CITATION_v3_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&quot;,&quot;citationItems&quot;:[{&quot;id&quot;:&quot;7b0e8c35-5644-3a4d-8e05-4dd0a93b5fba&quot;,&quot;itemData&quot;:{&quot;type&quot;:&quot;webpage&quot;,&quot;id&quot;:&quot;7b0e8c35-5644-3a4d-8e05-4dd0a93b5fba&quot;,&quot;title&quot;:&quot;D&amp;D Official Homepage | Dungeons &amp; Dragons&quot;,&quot;accessed&quot;:{&quot;date-parts&quot;:[[2021,11,12]]},&quot;URL&quot;:&quot;https://dnd.wizards.com/&quot;,&quot;container-title-short&quot;:&quot;&quot;},&quot;isTemporary&quot;:false}]},{&quot;citationID&quot;:&quot;MENDELEY_CITATION_21680cfe-f157-4157-add3-fee514dde6a8&quot;,&quot;properties&quot;:{&quot;noteIndex&quot;:0},&quot;isEdited&quot;:false,&quot;manualOverride&quot;:{&quot;isManuallyOverridden&quot;:false,&quot;citeprocText&quot;:&quot;[66]&quot;,&quot;manualOverrideText&quot;:&quot;&quot;},&quot;citationTag&quot;:&quot;MENDELEY_CITATION_v3_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&quot;,&quot;citationItems&quot;:[{&quot;id&quot;:&quot;fcedcfd0-537a-3546-9717-4b5e82a89697&quot;,&quot;itemData&quot;:{&quot;type&quot;:&quot;webpage&quot;,&quot;id&quot;:&quot;fcedcfd0-537a-3546-9717-4b5e82a89697&quot;,&quot;title&quot;:&quot;Dračí doupě&quot;,&quot;accessed&quot;:{&quot;date-parts&quot;:[[2023,3,24]]},&quot;URL&quot;:&quot;https://www.altar.cz/drd/&quot;,&quot;container-title-short&quot;:&quot;&quot;},&quot;isTemporary&quot;:false}]},{&quot;citationID&quot;:&quot;MENDELEY_CITATION_4aa258a8-03a3-4ea7-a660-a01302e09c7f&quot;,&quot;properties&quot;:{&quot;noteIndex&quot;:0},&quot;isEdited&quot;:false,&quot;manualOverride&quot;:{&quot;isManuallyOverridden&quot;:false,&quot;citeprocText&quot;:&quot;[54, 67–70]&quot;,&quot;manualOverrideText&quot;:&quot;&quot;},&quot;citationTag&quot;:&quot;MENDELEY_CITATION_v3_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&quot;,&quot;citationItems&quot;:[{&quot;id&quot;:&quot;203858f7-1162-39c9-b0a2-a9087f671192&quot;,&quot;itemData&quot;:{&quot;type&quot;:&quot;article-magazine&quot;,&quot;id&quot;:&quot;203858f7-1162-39c9-b0a2-a9087f671192&quot;,&quot;title&quot;:&quot;Fantasy světy – historie počítačových her na hrdiny díl I.&quot;,&quot;container-title&quot;:&quot;Fantasymag.cz&quot;,&quot;URL&quot;:&quot;https://www.fantasymag.cz/fantasy-svety-historie-pocitacovych-her-hrdiny-dil-i/&quot;,&quot;issued&quot;:{&quot;date-parts&quot;:[[2017]]},&quot;container-title-short&quot;:&quot;&quot;},&quot;isTemporary&quot;:false},{&quot;id&quot;:&quot;4a2820fa-9fc7-3d7f-ba2b-b216f750fd10&quot;,&quot;itemData&quot;:{&quot;type&quot;:&quot;webpage&quot;,&quot;id&quot;:&quot;4a2820fa-9fc7-3d7f-ba2b-b216f750fd10&quot;,&quot;title&quot;:&quot;34 Popular Types of Video Games, Explained (With Examples and Fun Graphics)&quot;,&quot;author&quot;:[{&quot;family&quot;:&quot;gamedesigning.org&quot;,&quot;given&quot;:&quot;&quot;,&quot;parse-names&quot;:false,&quot;dropping-particle&quot;:&quot;&quot;,&quot;non-dropping-particle&quot;:&quot;&quot;}],&quot;accessed&quot;:{&quot;date-parts&quot;:[[2021,7,27]]},&quot;URL&quot;:&quot;https://www.gamedesigning.org/gaming/video-game-genres/&quot;,&quot;container-title-short&quot;:&quot;&quot;},&quot;isTemporary&quot;:false},{&quot;id&quot;:&quot;0c5e3dc8-af27-3d5a-9927-e93da9576dd9&quot;,&quot;itemData&quot;:{&quot;type&quot;:&quot;article-magazine&quot;,&quot;id&quot;:&quot;0c5e3dc8-af27-3d5a-9927-e93da9576dd9&quot;,&quot;title&quot;:&quot;Fantasy světy díl II. - čtverečkové dungeony na PC | Fantasymag.cz&quot;,&quot;container-title&quot;:&quot;Fantasymag.cz&quot;,&quot;accessed&quot;:{&quot;date-parts&quot;:[[2021,7,29]]},&quot;URL&quot;:&quot;https://www.fantasymag.cz/fantasy-svety-dil-ii-ctvereckove-dungeony-pc/&quot;,&quot;issued&quot;:{&quot;date-parts&quot;:[[2018]]},&quot;container-title-short&quot;:&quot;&quot;},&quot;isTemporary&quot;:false},{&quot;id&quot;:&quot;fa6ad4c9-e440-346c-97a2-709c71a392e9&quot;,&quot;itemData&quot;:{&quot;type&quot;:&quot;webpage&quot;,&quot;id&quot;:&quot;fa6ad4c9-e440-346c-97a2-709c71a392e9&quot;,&quot;title&quot;:&quot;Herní žánry na Databázi her – Nápověda – Databáze-her.cz&quot;,&quot;accessed&quot;:{&quot;date-parts&quot;:[[2021,8,14]]},&quot;URL&quot;:&quot;https://www.databaze-her.cz/napoveda/herni-zanry-na-databazi-her/&quot;,&quot;container-title-short&quot;:&quot;&quot;},&quot;isTemporary&quot;:false},{&quot;id&quot;:&quot;d3eedc5d-527a-3e09-9964-d7e1a238da20&quot;,&quot;itemData&quot;:{&quot;type&quot;:&quot;article-magazine&quot;,&quot;id&quot;:&quot;d3eedc5d-527a-3e09-9964-d7e1a238da20&quot;,&quot;title&quot;:&quot;Průvodce herními žánry – dungeony a rpg – Doupě.cz&quot;,&quot;author&quot;:[{&quot;family&quot;:&quot;Sláma&quot;,&quot;given&quot;:&quot;David&quot;,&quot;parse-names&quot;:false,&quot;dropping-particle&quot;:&quot;&quot;,&quot;non-dropping-particle&quot;:&quot;&quot;}],&quot;container-title&quot;:&quot;Computer&quot;,&quot;container-title-short&quot;:&quot;Computer (Long Beach Calif)&quot;,&quot;accessed&quot;:{&quot;date-parts&quot;:[[2021,8,14]]},&quot;URL&quot;:&quot;https://doupe.zive.cz/clanek/pruvodce-hernimi-zanry--dungeony-a-rpg&quot;,&quot;issued&quot;:{&quot;date-parts&quot;:[[2010]]}},&quot;isTemporary&quot;:false}]},{&quot;citationID&quot;:&quot;MENDELEY_CITATION_da4e02e8-d483-4ce0-aa7a-e78346ee4713&quot;,&quot;properties&quot;:{&quot;noteIndex&quot;:0},&quot;isEdited&quot;:false,&quot;manualOverride&quot;:{&quot;isManuallyOverridden&quot;:false,&quot;citeprocText&quot;:&quot;[71]&quot;,&quot;manualOverrideText&quot;:&quot;&quot;},&quot;citationTag&quot;:&quot;MENDELEY_CITATION_v3_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&quot;,&quot;citationItems&quot;:[{&quot;id&quot;:&quot;1738ee41-c947-342a-a8e3-fc3fa6227757&quot;,&quot;itemData&quot;:{&quot;type&quot;:&quot;webpage&quot;,&quot;id&quot;:&quot;1738ee41-c947-342a-a8e3-fc3fa6227757&quot;,&quot;title&quot;:&quot;Baldur's Gate: Enhanced Edition&quot;,&quot;accessed&quot;:{&quot;date-parts&quot;:[[2021,11,12]]},&quot;URL&quot;:&quot;https://www.baldursgate.com/&quot;,&quot;container-title-short&quot;:&quot;&quot;},&quot;isTemporary&quot;:false}]},{&quot;citationID&quot;:&quot;MENDELEY_CITATION_047a36e0-562e-4845-ae6b-d113d952b2e5&quot;,&quot;properties&quot;:{&quot;noteIndex&quot;:0},&quot;isEdited&quot;:false,&quot;manualOverride&quot;:{&quot;isManuallyOverridden&quot;:false,&quot;citeprocText&quot;:&quot;[54, 67, 69, 70]&quot;,&quot;manualOverrideText&quot;:&quot;&quot;},&quot;citationTag&quot;:&quot;MENDELEY_CITATION_v3_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&quot;,&quot;citationItems&quot;:[{&quot;id&quot;:&quot;203858f7-1162-39c9-b0a2-a9087f671192&quot;,&quot;itemData&quot;:{&quot;type&quot;:&quot;article-magazine&quot;,&quot;id&quot;:&quot;203858f7-1162-39c9-b0a2-a9087f671192&quot;,&quot;title&quot;:&quot;Fantasy světy – historie počítačových her na hrdiny díl I.&quot;,&quot;container-title&quot;:&quot;Fantasymag.cz&quot;,&quot;URL&quot;:&quot;https://www.fantasymag.cz/fantasy-svety-historie-pocitacovych-her-hrdiny-dil-i/&quot;,&quot;issued&quot;:{&quot;date-parts&quot;:[[2017]]},&quot;container-title-short&quot;:&quot;&quot;},&quot;isTemporary&quot;:false},{&quot;id&quot;:&quot;0c5e3dc8-af27-3d5a-9927-e93da9576dd9&quot;,&quot;itemData&quot;:{&quot;type&quot;:&quot;article-magazine&quot;,&quot;id&quot;:&quot;0c5e3dc8-af27-3d5a-9927-e93da9576dd9&quot;,&quot;title&quot;:&quot;Fantasy světy díl II. - čtverečkové dungeony na PC | Fantasymag.cz&quot;,&quot;container-title&quot;:&quot;Fantasymag.cz&quot;,&quot;accessed&quot;:{&quot;date-parts&quot;:[[2021,7,29]]},&quot;URL&quot;:&quot;https://www.fantasymag.cz/fantasy-svety-dil-ii-ctvereckove-dungeony-pc/&quot;,&quot;issued&quot;:{&quot;date-parts&quot;:[[2018]]},&quot;container-title-short&quot;:&quot;&quot;},&quot;isTemporary&quot;:false},{&quot;id&quot;:&quot;fa6ad4c9-e440-346c-97a2-709c71a392e9&quot;,&quot;itemData&quot;:{&quot;type&quot;:&quot;webpage&quot;,&quot;id&quot;:&quot;fa6ad4c9-e440-346c-97a2-709c71a392e9&quot;,&quot;title&quot;:&quot;Herní žánry na Databázi her – Nápověda – Databáze-her.cz&quot;,&quot;accessed&quot;:{&quot;date-parts&quot;:[[2021,8,14]]},&quot;URL&quot;:&quot;https://www.databaze-her.cz/napoveda/herni-zanry-na-databazi-her/&quot;,&quot;container-title-short&quot;:&quot;&quot;},&quot;isTemporary&quot;:false},{&quot;id&quot;:&quot;d3eedc5d-527a-3e09-9964-d7e1a238da20&quot;,&quot;itemData&quot;:{&quot;type&quot;:&quot;article-magazine&quot;,&quot;id&quot;:&quot;d3eedc5d-527a-3e09-9964-d7e1a238da20&quot;,&quot;title&quot;:&quot;Průvodce herními žánry – dungeony a rpg – Doupě.cz&quot;,&quot;author&quot;:[{&quot;family&quot;:&quot;Sláma&quot;,&quot;given&quot;:&quot;David&quot;,&quot;parse-names&quot;:false,&quot;dropping-particle&quot;:&quot;&quot;,&quot;non-dropping-particle&quot;:&quot;&quot;}],&quot;container-title&quot;:&quot;Computer&quot;,&quot;container-title-short&quot;:&quot;Computer (Long Beach Calif)&quot;,&quot;accessed&quot;:{&quot;date-parts&quot;:[[2021,8,14]]},&quot;URL&quot;:&quot;https://doupe.zive.cz/clanek/pruvodce-hernimi-zanry--dungeony-a-rpg&quot;,&quot;issued&quot;:{&quot;date-parts&quot;:[[2010]]}},&quot;isTemporary&quot;:false}]},{&quot;citationID&quot;:&quot;MENDELEY_CITATION_4650b188-9920-4899-9f5d-4c3afe41494d&quot;,&quot;properties&quot;:{&quot;noteIndex&quot;:0},&quot;isEdited&quot;:false,&quot;manualOverride&quot;:{&quot;isManuallyOverridden&quot;:false,&quot;citeprocText&quot;:&quot;[72]&quot;,&quot;manualOverrideText&quot;:&quot;&quot;},&quot;citationTag&quot;:&quot;MENDELEY_CITATION_v3_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&quot;,&quot;citationItems&quot;:[{&quot;id&quot;:&quot;be541214-791f-33d8-9df6-2a2b83d1cbe4&quot;,&quot;itemData&quot;:{&quot;type&quot;:&quot;webpage&quot;,&quot;id&quot;:&quot;be541214-791f-33d8-9df6-2a2b83d1cbe4&quot;,&quot;title&quot;:&quot;The Elder Scrolls | Skyrim&quot;,&quot;accessed&quot;:{&quot;date-parts&quot;:[[2021,11,12]]},&quot;URL&quot;:&quot;https://elderscrolls.bethesda.net/en/skyrim&quot;,&quot;container-title-short&quot;:&quot;&quot;},&quot;isTemporary&quot;:false}]},{&quot;citationID&quot;:&quot;MENDELEY_CITATION_1386a0ab-61d8-43af-87c0-5d74bffdb8e2&quot;,&quot;properties&quot;:{&quot;noteIndex&quot;:0},&quot;isEdited&quot;:false,&quot;manualOverride&quot;:{&quot;isManuallyOverridden&quot;:false,&quot;citeprocText&quot;:&quot;[73]&quot;,&quot;manualOverrideText&quot;:&quot;&quot;},&quot;citationTag&quot;:&quot;MENDELEY_CITATION_v3_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&quot;,&quot;citationItems&quot;:[{&quot;id&quot;:&quot;3471b765-fa20-3acb-be67-6997c41c245a&quot;,&quot;itemData&quot;:{&quot;type&quot;:&quot;webpage&quot;,&quot;id&quot;:&quot;3471b765-fa20-3acb-be67-6997c41c245a&quot;,&quot;title&quot;:&quot;Knights of the Old Republic | StarWars.com&quot;,&quot;accessed&quot;:{&quot;date-parts&quot;:[[2021,12,20]]},&quot;URL&quot;:&quot;https://www.starwars.com/games-apps/knights-of-the-old-republic&quot;,&quot;container-title-short&quot;:&quot;&quot;},&quot;isTemporary&quot;:false}]},{&quot;citationID&quot;:&quot;MENDELEY_CITATION_a6525a5b-7e8c-431b-8795-e230bfd159b8&quot;,&quot;properties&quot;:{&quot;noteIndex&quot;:0},&quot;isEdited&quot;:false,&quot;manualOverride&quot;:{&quot;isManuallyOverridden&quot;:false,&quot;citeprocText&quot;:&quot;[74]&quot;,&quot;manualOverrideText&quot;:&quot;&quot;},&quot;citationTag&quot;:&quot;MENDELEY_CITATION_v3_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&quot;,&quot;citationItems&quot;:[{&quot;id&quot;:&quot;9db4dbb3-103b-399f-af03-e4464d14d7c2&quot;,&quot;itemData&quot;:{&quot;type&quot;:&quot;webpage&quot;,&quot;id&quot;:&quot;9db4dbb3-103b-399f-af03-e4464d14d7c2&quot;,&quot;title&quot;:&quot;FINAL FANTASY PORTAL SITE | SQUARE ENIX&quot;,&quot;accessed&quot;:{&quot;date-parts&quot;:[[2021,11,12]]},&quot;URL&quot;:&quot;https://na.finalfantasy.com/&quot;,&quot;container-title-short&quot;:&quot;&quot;},&quot;isTemporary&quot;:false}]},{&quot;citationID&quot;:&quot;MENDELEY_CITATION_2def91af-e3a7-474b-a867-5836018a7a28&quot;,&quot;properties&quot;:{&quot;noteIndex&quot;:0},&quot;isEdited&quot;:false,&quot;manualOverride&quot;:{&quot;isManuallyOverridden&quot;:false,&quot;citeprocText&quot;:&quot;[54, 67, 68, 70, 75]&quot;,&quot;manualOverrideText&quot;:&quot;&quot;},&quot;citationTag&quot;:&quot;MENDELEY_CITATION_v3_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&quot;,&quot;citationItems&quot;:[{&quot;id&quot;:&quot;203858f7-1162-39c9-b0a2-a9087f671192&quot;,&quot;itemData&quot;:{&quot;type&quot;:&quot;article-magazine&quot;,&quot;id&quot;:&quot;203858f7-1162-39c9-b0a2-a9087f671192&quot;,&quot;title&quot;:&quot;Fantasy světy – historie počítačových her na hrdiny díl I.&quot;,&quot;container-title&quot;:&quot;Fantasymag.cz&quot;,&quot;URL&quot;:&quot;https://www.fantasymag.cz/fantasy-svety-historie-pocitacovych-her-hrdiny-dil-i/&quot;,&quot;issued&quot;:{&quot;date-parts&quot;:[[2017]]},&quot;container-title-short&quot;:&quot;&quot;},&quot;isTemporary&quot;:false},{&quot;id&quot;:&quot;4a2820fa-9fc7-3d7f-ba2b-b216f750fd10&quot;,&quot;itemData&quot;:{&quot;type&quot;:&quot;webpage&quot;,&quot;id&quot;:&quot;4a2820fa-9fc7-3d7f-ba2b-b216f750fd10&quot;,&quot;title&quot;:&quot;34 Popular Types of Video Games, Explained (With Examples and Fun Graphics)&quot;,&quot;author&quot;:[{&quot;family&quot;:&quot;gamedesigning.org&quot;,&quot;given&quot;:&quot;&quot;,&quot;parse-names&quot;:false,&quot;dropping-particle&quot;:&quot;&quot;,&quot;non-dropping-particle&quot;:&quot;&quot;}],&quot;accessed&quot;:{&quot;date-parts&quot;:[[2021,7,27]]},&quot;URL&quot;:&quot;https://www.gamedesigning.org/gaming/video-game-genres/&quot;,&quot;container-title-short&quot;:&quot;&quot;},&quot;isTemporary&quot;:false},{&quot;id&quot;:&quot;fa6ad4c9-e440-346c-97a2-709c71a392e9&quot;,&quot;itemData&quot;:{&quot;type&quot;:&quot;webpage&quot;,&quot;id&quot;:&quot;fa6ad4c9-e440-346c-97a2-709c71a392e9&quot;,&quot;title&quot;:&quot;Herní žánry na Databázi her – Nápověda – Databáze-her.cz&quot;,&quot;accessed&quot;:{&quot;date-parts&quot;:[[2021,8,14]]},&quot;URL&quot;:&quot;https://www.databaze-her.cz/napoveda/herni-zanry-na-databazi-her/&quot;,&quot;container-title-short&quot;:&quot;&quot;},&quot;isTemporary&quot;:false},{&quot;id&quot;:&quot;d1512dcf-e3e8-3b44-b1cb-d93b77a0e25d&quot;,&quot;itemData&quot;:{&quot;type&quot;:&quot;webpage&quot;,&quot;id&quot;:&quot;d1512dcf-e3e8-3b44-b1cb-d93b77a0e25d&quot;,&quot;title&quot;:&quot;Playing Roles: On Tactical-RPGs | TechRaptor&quot;,&quot;author&quot;:[{&quot;family&quot;:&quot;techraptor.net&quot;,&quot;given&quot;:&quot;&quot;,&quot;parse-names&quot;:false,&quot;dropping-particle&quot;:&quot;&quot;,&quot;non-dropping-particle&quot;:&quot;&quot;}],&quot;accessed&quot;:{&quot;date-parts&quot;:[[2021,8,16]]},&quot;URL&quot;:&quot;https://techraptor.net/originals/playing-roles-on-tactical-rpgs&quot;,&quot;container-title-short&quot;:&quot;&quot;},&quot;isTemporary&quot;:false},{&quot;id&quot;:&quot;d3eedc5d-527a-3e09-9964-d7e1a238da20&quot;,&quot;itemData&quot;:{&quot;type&quot;:&quot;article-magazine&quot;,&quot;id&quot;:&quot;d3eedc5d-527a-3e09-9964-d7e1a238da20&quot;,&quot;title&quot;:&quot;Průvodce herními žánry – dungeony a rpg – Doupě.cz&quot;,&quot;author&quot;:[{&quot;family&quot;:&quot;Sláma&quot;,&quot;given&quot;:&quot;David&quot;,&quot;parse-names&quot;:false,&quot;dropping-particle&quot;:&quot;&quot;,&quot;non-dropping-particle&quot;:&quot;&quot;}],&quot;container-title&quot;:&quot;Computer&quot;,&quot;container-title-short&quot;:&quot;Computer (Long Beach Calif)&quot;,&quot;accessed&quot;:{&quot;date-parts&quot;:[[2021,8,14]]},&quot;URL&quot;:&quot;https://doupe.zive.cz/clanek/pruvodce-hernimi-zanry--dungeony-a-rpg&quot;,&quot;issued&quot;:{&quot;date-parts&quot;:[[2010]]}},&quot;isTemporary&quot;:false}]},{&quot;citationID&quot;:&quot;MENDELEY_CITATION_e309bb05-26ae-4645-9bb9-2d7e2dcdd8ea&quot;,&quot;properties&quot;:{&quot;noteIndex&quot;:0},&quot;isEdited&quot;:false,&quot;manualOverride&quot;:{&quot;isManuallyOverridden&quot;:false,&quot;citeprocText&quot;:&quot;[76]&quot;,&quot;manualOverrideText&quot;:&quot;&quot;},&quot;citationTag&quot;:&quot;MENDELEY_CITATION_v3_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&quot;,&quot;citationItems&quot;:[{&quot;id&quot;:&quot;85329ea7-97c1-36a5-917a-4fe06242026e&quot;,&quot;itemData&quot;:{&quot;type&quot;:&quot;webpage&quot;,&quot;id&quot;:&quot;85329ea7-97c1-36a5-917a-4fe06242026e&quot;,&quot;title&quot;:&quot;World of Warcraft&quot;,&quot;accessed&quot;:{&quot;date-parts&quot;:[[2021,11,12]]},&quot;URL&quot;:&quot;https://worldofwarcraft.com/en-gb/&quot;,&quot;container-title-short&quot;:&quot;&quot;},&quot;isTemporary&quot;:false}]},{&quot;citationID&quot;:&quot;MENDELEY_CITATION_f440f8bd-b6f3-4871-8bbb-5567d4e04470&quot;,&quot;properties&quot;:{&quot;noteIndex&quot;:0},&quot;isEdited&quot;:false,&quot;manualOverride&quot;:{&quot;isManuallyOverridden&quot;:false,&quot;citeprocText&quot;:&quot;[68]&quot;,&quot;manualOverrideText&quot;:&quot;&quot;},&quot;citationTag&quot;:&quot;MENDELEY_CITATION_v3_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&quot;,&quot;citationItems&quot;:[{&quot;id&quot;:&quot;4a2820fa-9fc7-3d7f-ba2b-b216f750fd10&quot;,&quot;itemData&quot;:{&quot;type&quot;:&quot;webpage&quot;,&quot;id&quot;:&quot;4a2820fa-9fc7-3d7f-ba2b-b216f750fd10&quot;,&quot;title&quot;:&quot;34 Popular Types of Video Games, Explained (With Examples and Fun Graphics)&quot;,&quot;author&quot;:[{&quot;family&quot;:&quot;gamedesigning.org&quot;,&quot;given&quot;:&quot;&quot;,&quot;parse-names&quot;:false,&quot;dropping-particle&quot;:&quot;&quot;,&quot;non-dropping-particle&quot;:&quot;&quot;}],&quot;accessed&quot;:{&quot;date-parts&quot;:[[2021,7,27]]},&quot;URL&quot;:&quot;https://www.gamedesigning.org/gaming/video-game-genres/&quot;,&quot;container-title-short&quot;:&quot;&quot;},&quot;isTemporary&quot;:false}]},{&quot;citationID&quot;:&quot;MENDELEY_CITATION_873dc06f-993b-4b8a-bc0d-6f134d4b1bf9&quot;,&quot;properties&quot;:{&quot;noteIndex&quot;:0},&quot;isEdited&quot;:false,&quot;manualOverride&quot;:{&quot;isManuallyOverridden&quot;:false,&quot;citeprocText&quot;:&quot;[77]&quot;,&quot;manualOverrideText&quot;:&quot;&quot;},&quot;citationTag&quot;:&quot;MENDELEY_CITATION_v3_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&quot;,&quot;citationItems&quot;:[{&quot;id&quot;:&quot;f287caaf-65b2-3884-80a7-cfd43def0552&quot;,&quot;itemData&quot;:{&quot;type&quot;:&quot;webpage&quot;,&quot;id&quot;:&quot;f287caaf-65b2-3884-80a7-cfd43def0552&quot;,&quot;title&quot;:&quot;XCOM 2&quot;,&quot;accessed&quot;:{&quot;date-parts&quot;:[[2021,12,20]]},&quot;URL&quot;:&quot;https://xcom.com/&quot;,&quot;container-title-short&quot;:&quot;&quot;},&quot;isTemporary&quot;:false}]},{&quot;citationID&quot;:&quot;MENDELEY_CITATION_679fc421-fdab-4d27-8043-bd5ca9e3f98c&quot;,&quot;properties&quot;:{&quot;noteIndex&quot;:0},&quot;isEdited&quot;:false,&quot;manualOverride&quot;:{&quot;isManuallyOverridden&quot;:false,&quot;citeprocText&quot;:&quot;[78]&quot;,&quot;manualOverrideText&quot;:&quot;&quot;},&quot;citationTag&quot;:&quot;MENDELEY_CITATION_v3_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&quot;,&quot;citationItems&quot;:[{&quot;id&quot;:&quot;311ba09b-70ac-3c0e-b53e-28a4cfc66435&quot;,&quot;itemData&quot;:{&quot;type&quot;:&quot;webpage&quot;,&quot;id&quot;:&quot;311ba09b-70ac-3c0e-b53e-28a4cfc66435&quot;,&quot;title&quot;:&quot;Star Wars™ Galaxy of Heroes - Free Mobile Game - EA Official Site&quot;,&quot;accessed&quot;:{&quot;date-parts&quot;:[[2021,11,12]]},&quot;URL&quot;:&quot;https://www.ea.com/games/starwars/galaxy-of-heroes&quot;,&quot;container-title-short&quot;:&quot;&quot;},&quot;isTemporary&quot;:false}]},{&quot;citationID&quot;:&quot;MENDELEY_CITATION_edb9d5cf-21d7-409e-adf8-73626c8c80c0&quot;,&quot;properties&quot;:{&quot;noteIndex&quot;:0},&quot;isEdited&quot;:false,&quot;manualOverride&quot;:{&quot;citeprocText&quot;:&quot;[54, 67–70, 75]&quot;,&quot;isManuallyOverridden&quot;:false,&quot;manualOverrideText&quot;:&quot;&quot;},&quot;citationTag&quot;:&quot;MENDELEY_CITATION_v3_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&quot;,&quot;citationItems&quot;:[{&quot;id&quot;:&quot;203858f7-1162-39c9-b0a2-a9087f671192&quot;,&quot;itemData&quot;:{&quot;type&quot;:&quot;article-magazine&quot;,&quot;id&quot;:&quot;203858f7-1162-39c9-b0a2-a9087f671192&quot;,&quot;title&quot;:&quot;Fantasy světy – historie počítačových her na hrdiny díl I.&quot;,&quot;container-title&quot;:&quot;Fantasymag.cz&quot;,&quot;URL&quot;:&quot;https://www.fantasymag.cz/fantasy-svety-historie-pocitacovych-her-hrdiny-dil-i/&quot;,&quot;issued&quot;:{&quot;date-parts&quot;:[[2017]]},&quot;container-title-short&quot;:&quot;&quot;},&quot;uris&quot;:[&quot;http://www.mendeley.com/documents/?uuid=bc95f3a5-252f-4eeb-a716-2b02ad2dfbd5&quot;],&quot;isTemporary&quot;:false,&quot;legacyDesktopId&quot;:&quot;bc95f3a5-252f-4eeb-a716-2b02ad2dfbd5&quot;},{&quot;id&quot;:&quot;4a2820fa-9fc7-3d7f-ba2b-b216f750fd10&quot;,&quot;itemData&quot;:{&quot;type&quot;:&quot;webpage&quot;,&quot;id&quot;:&quot;4a2820fa-9fc7-3d7f-ba2b-b216f750fd10&quot;,&quot;title&quot;:&quot;34 Popular Types of Video Games, Explained (With Examples and Fun Graphics)&quot;,&quot;author&quot;:[{&quot;family&quot;:&quot;gamedesigning.org&quot;,&quot;given&quot;:&quot;&quot;,&quot;parse-names&quot;:false,&quot;dropping-particle&quot;:&quot;&quot;,&quot;non-dropping-particle&quot;:&quot;&quot;}],&quot;accessed&quot;:{&quot;date-parts&quot;:[[2021,7,27]]},&quot;URL&quot;:&quot;https://www.gamedesigning.org/gaming/video-game-genres/&quot;,&quot;container-title-short&quot;:&quot;&quot;},&quot;uris&quot;:[&quot;http://www.mendeley.com/documents/?uuid=4a2820fa-9fc7-3d7f-ba2b-b216f750fd10&quot;],&quot;isTemporary&quot;:false,&quot;legacyDesktopId&quot;:&quot;4a2820fa-9fc7-3d7f-ba2b-b216f750fd10&quot;},{&quot;id&quot;:&quot;0c5e3dc8-af27-3d5a-9927-e93da9576dd9&quot;,&quot;itemData&quot;:{&quot;type&quot;:&quot;article-magazine&quot;,&quot;id&quot;:&quot;0c5e3dc8-af27-3d5a-9927-e93da9576dd9&quot;,&quot;title&quot;:&quot;Fantasy světy díl II. - čtverečkové dungeony na PC | Fantasymag.cz&quot;,&quot;container-title&quot;:&quot;Fantasymag.cz&quot;,&quot;accessed&quot;:{&quot;date-parts&quot;:[[2021,7,29]]},&quot;URL&quot;:&quot;https://www.fantasymag.cz/fantasy-svety-dil-ii-ctvereckove-dungeony-pc/&quot;,&quot;issued&quot;:{&quot;date-parts&quot;:[[2018]]},&quot;container-title-short&quot;:&quot;&quot;},&quot;uris&quot;:[&quot;http://www.mendeley.com/documents/?uuid=0c5e3dc8-af27-3d5a-9927-e93da9576dd9&quot;],&quot;isTemporary&quot;:false,&quot;legacyDesktopId&quot;:&quot;0c5e3dc8-af27-3d5a-9927-e93da9576dd9&quot;},{&quot;id&quot;:&quot;fa6ad4c9-e440-346c-97a2-709c71a392e9&quot;,&quot;itemData&quot;:{&quot;type&quot;:&quot;webpage&quot;,&quot;id&quot;:&quot;fa6ad4c9-e440-346c-97a2-709c71a392e9&quot;,&quot;title&quot;:&quot;Herní žánry na Databázi her – Nápověda – Databáze-her.cz&quot;,&quot;accessed&quot;:{&quot;date-parts&quot;:[[2021,8,14]]},&quot;URL&quot;:&quot;https://www.databaze-her.cz/napoveda/herni-zanry-na-databazi-her/&quot;,&quot;container-title-short&quot;:&quot;&quot;},&quot;uris&quot;:[&quot;http://www.mendeley.com/documents/?uuid=fa6ad4c9-e440-346c-97a2-709c71a392e9&quot;],&quot;isTemporary&quot;:false,&quot;legacyDesktopId&quot;:&quot;fa6ad4c9-e440-346c-97a2-709c71a392e9&quot;},{&quot;id&quot;:&quot;d3eedc5d-527a-3e09-9964-d7e1a238da20&quot;,&quot;itemData&quot;:{&quot;type&quot;:&quot;article-magazine&quot;,&quot;id&quot;:&quot;d3eedc5d-527a-3e09-9964-d7e1a238da20&quot;,&quot;title&quot;:&quot;Průvodce herními žánry – dungeony a rpg – Doupě.cz&quot;,&quot;author&quot;:[{&quot;family&quot;:&quot;Sláma&quot;,&quot;given&quot;:&quot;David&quot;,&quot;parse-names&quot;:false,&quot;dropping-particle&quot;:&quot;&quot;,&quot;non-dropping-particle&quot;:&quot;&quot;}],&quot;container-title&quot;:&quot;Computer&quot;,&quot;accessed&quot;:{&quot;date-parts&quot;:[[2021,8,14]]},&quot;URL&quot;:&quot;https://doupe.zive.cz/clanek/pruvodce-hernimi-zanry--dungeony-a-rpg&quot;,&quot;issued&quot;:{&quot;date-parts&quot;:[[2010]]},&quot;container-title-short&quot;:&quot;Computer (Long Beach Calif)&quot;},&quot;uris&quot;:[&quot;http://www.mendeley.com/documents/?uuid=d3eedc5d-527a-3e09-9964-d7e1a238da20&quot;],&quot;isTemporary&quot;:false,&quot;legacyDesktopId&quot;:&quot;d3eedc5d-527a-3e09-9964-d7e1a238da20&quot;},{&quot;id&quot;:&quot;d1512dcf-e3e8-3b44-b1cb-d93b77a0e25d&quot;,&quot;itemData&quot;:{&quot;type&quot;:&quot;webpage&quot;,&quot;id&quot;:&quot;d1512dcf-e3e8-3b44-b1cb-d93b77a0e25d&quot;,&quot;title&quot;:&quot;Playing Roles: On Tactical-RPGs | TechRaptor&quot;,&quot;author&quot;:[{&quot;family&quot;:&quot;techraptor.net&quot;,&quot;given&quot;:&quot;&quot;,&quot;parse-names&quot;:false,&quot;dropping-particle&quot;:&quot;&quot;,&quot;non-dropping-particle&quot;:&quot;&quot;}],&quot;accessed&quot;:{&quot;date-parts&quot;:[[2021,8,16]]},&quot;URL&quot;:&quot;https://techraptor.net/originals/playing-roles-on-tactical-rpgs&quot;,&quot;container-title-short&quot;:&quot;&quot;},&quot;isTemporary&quot;:false}]},{&quot;citationID&quot;:&quot;MENDELEY_CITATION_8c796139-547a-4a41-8584-5c5bb97398d0&quot;,&quot;properties&quot;:{&quot;noteIndex&quot;:0},&quot;isEdited&quot;:false,&quot;manualOverride&quot;:{&quot;isManuallyOverridden&quot;:false,&quot;citeprocText&quot;:&quot;[79]&quot;,&quot;manualOverrideText&quot;:&quot;&quot;},&quot;citationTag&quot;:&quot;MENDELEY_CITATION_v3_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&quot;,&quot;citationItems&quot;:[{&quot;id&quot;:&quot;c0ce9fd2-471f-36a5-b51f-4999fab3ae7c&quot;,&quot;itemData&quot;:{&quot;type&quot;:&quot;webpage&quot;,&quot;id&quot;:&quot;c0ce9fd2-471f-36a5-b51f-4999fab3ae7c&quot;,&quot;title&quot;:&quot;Mortal Kombat 11 Ultimate&quot;,&quot;accessed&quot;:{&quot;date-parts&quot;:[[2021,11,12]]},&quot;URL&quot;:&quot;https://www.mortalkombat.com/&quot;,&quot;container-title-short&quot;:&quot;&quot;},&quot;isTemporary&quot;:false}]},{&quot;citationID&quot;:&quot;MENDELEY_CITATION_20b5360b-3db2-4adb-88a9-4583f50da0b2&quot;,&quot;properties&quot;:{&quot;noteIndex&quot;:0},&quot;isEdited&quot;:false,&quot;manualOverride&quot;:{&quot;isManuallyOverridden&quot;:false,&quot;citeprocText&quot;:&quot;[80]&quot;,&quot;manualOverrideText&quot;:&quot;&quot;},&quot;citationTag&quot;:&quot;MENDELEY_CITATION_v3_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&quot;,&quot;citationItems&quot;:[{&quot;id&quot;:&quot;812f494a-bb5c-3e9d-91f8-64351b589503&quot;,&quot;itemData&quot;:{&quot;type&quot;:&quot;webpage&quot;,&quot;id&quot;:&quot;812f494a-bb5c-3e9d-91f8-64351b589503&quot;,&quot;title&quot;:&quot;DOOM Eternal | Bethesda.net&quot;,&quot;accessed&quot;:{&quot;date-parts&quot;:[[2021,11,12]]},&quot;URL&quot;:&quot;https://bethesda.net/en/game/doom&quot;,&quot;container-title-short&quot;:&quot;&quot;},&quot;isTemporary&quot;:false}]},{&quot;citationID&quot;:&quot;MENDELEY_CITATION_63e269e2-de78-4c41-add9-091e6727e52d&quot;,&quot;properties&quot;:{&quot;noteIndex&quot;:0},&quot;isEdited&quot;:false,&quot;manualOverride&quot;:{&quot;isManuallyOverridden&quot;:false,&quot;citeprocText&quot;:&quot;[81]&quot;,&quot;manualOverrideText&quot;:&quot;&quot;},&quot;citationTag&quot;:&quot;MENDELEY_CITATION_v3_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&quot;,&quot;citationItems&quot;:[{&quot;id&quot;:&quot;dfba203e-c5ea-350a-8fa3-8a8a19eba096&quot;,&quot;itemData&quot;:{&quot;type&quot;:&quot;webpage&quot;,&quot;id&quot;:&quot;dfba203e-c5ea-350a-8fa3-8a8a19eba096&quot;,&quot;title&quot;:&quot;Mafia: Trilogy - Home&quot;,&quot;accessed&quot;:{&quot;date-parts&quot;:[[2021,12,20]]},&quot;URL&quot;:&quot;https://mafiagame.com/cs-CZ/&quot;,&quot;container-title-short&quot;:&quot;&quot;},&quot;isTemporary&quot;:false}]},{&quot;citationID&quot;:&quot;MENDELEY_CITATION_1b7404f7-9745-44ac-9327-a3b6795efb56&quot;,&quot;properties&quot;:{&quot;noteIndex&quot;:0},&quot;isEdited&quot;:false,&quot;manualOverride&quot;:{&quot;isManuallyOverridden&quot;:false,&quot;citeprocText&quot;:&quot;[82]&quot;,&quot;manualOverrideText&quot;:&quot;&quot;},&quot;citationTag&quot;:&quot;MENDELEY_CITATION_v3_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&quot;,&quot;citationItems&quot;:[{&quot;id&quot;:&quot;7d826b33-d778-3565-a748-735e07cd39e2&quot;,&quot;itemData&quot;:{&quot;type&quot;:&quot;webpage&quot;,&quot;id&quot;:&quot;7d826b33-d778-3565-a748-735e07cd39e2&quot;,&quot;title&quot;:&quot;The official home of Super Mario™ – History&quot;,&quot;accessed&quot;:{&quot;date-parts&quot;:[[2021,12,20]]},&quot;URL&quot;:&quot;https://mario.nintendo.com/history/&quot;,&quot;container-title-short&quot;:&quot;&quot;},&quot;isTemporary&quot;:false}]},{&quot;citationID&quot;:&quot;MENDELEY_CITATION_e83f9413-3069-4409-b7bb-40233a012279&quot;,&quot;properties&quot;:{&quot;noteIndex&quot;:0},&quot;isEdited&quot;:false,&quot;manualOverride&quot;:{&quot;isManuallyOverridden&quot;:false,&quot;citeprocText&quot;:&quot;[83]&quot;,&quot;manualOverrideText&quot;:&quot;&quot;},&quot;citationTag&quot;:&quot;MENDELEY_CITATION_v3_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&quot;,&quot;citationItems&quot;:[{&quot;id&quot;:&quot;59ad0964-b567-34b0-98e3-5f5867cf065c&quot;,&quot;itemData&quot;:{&quot;type&quot;:&quot;webpage&quot;,&quot;id&quot;:&quot;59ad0964-b567-34b0-98e3-5f5867cf065c&quot;,&quot;title&quot;:&quot;Shadow Of The Tomb Raider | SQUARE ENIX&quot;,&quot;accessed&quot;:{&quot;date-parts&quot;:[[2021,12,20]]},&quot;URL&quot;:&quot;https://tombraider.square-enix-games.com/en-us&quot;,&quot;container-title-short&quot;:&quot;&quot;},&quot;isTemporary&quot;:false}]},{&quot;citationID&quot;:&quot;MENDELEY_CITATION_94e18085-be7a-4e0e-bcd0-68495f5cfabc&quot;,&quot;properties&quot;:{&quot;noteIndex&quot;:0},&quot;isEdited&quot;:false,&quot;manualOverride&quot;:{&quot;isManuallyOverridden&quot;:false,&quot;citeprocText&quot;:&quot;[84]&quot;,&quot;manualOverrideText&quot;:&quot;&quot;},&quot;citationTag&quot;:&quot;MENDELEY_CITATION_v3_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&quot;,&quot;citationItems&quot;:[{&quot;id&quot;:&quot;f5bcba50-aec7-3a21-9c3b-0c0d093719b2&quot;,&quot;itemData&quot;:{&quot;type&quot;:&quot;webpage&quot;,&quot;id&quot;:&quot;f5bcba50-aec7-3a21-9c3b-0c0d093719b2&quot;,&quot;title&quot;:&quot;Prince of Persia | Ubisoft (US)&quot;,&quot;accessed&quot;:{&quot;date-parts&quot;:[[2021,12,20]]},&quot;URL&quot;:&quot;https://www.ubisoft.com/en-us/game/prince-of-persia/prince-of-persia&quot;,&quot;container-title-short&quot;:&quot;&quot;},&quot;isTemporary&quot;:false}]},{&quot;citationID&quot;:&quot;MENDELEY_CITATION_bf016797-1202-4ad6-924b-04c66e3b8290&quot;,&quot;properties&quot;:{&quot;noteIndex&quot;:0},&quot;isEdited&quot;:false,&quot;manualOverride&quot;:{&quot;citeprocText&quot;:&quot;[85–87]&quot;,&quot;isManuallyOverridden&quot;:false,&quot;manualOverrideText&quot;:&quot;&quot;},&quot;citationTag&quot;:&quot;MENDELEY_CITATION_v3_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&quot;,&quot;citationItems&quot;:[{&quot;id&quot;:&quot;ec404a6d-2782-3762-95aa-3b75e86eefd8&quot;,&quot;itemData&quot;:{&quot;type&quot;:&quot;webpage&quot;,&quot;id&quot;:&quot;ec404a6d-2782-3762-95aa-3b75e86eefd8&quot;,&quot;title&quot;:&quot;Ultimate List of Different Types of Video Games | 49 Genres &amp; Subcategories&quot;,&quot;author&quot;:[{&quot;family&quot;:&quot;idtech.com&quot;,&quot;given&quot;:&quot;&quot;,&quot;parse-names&quot;:false,&quot;dropping-particle&quot;:&quot;&quot;,&quot;non-dropping-particle&quot;:&quot;&quot;}],&quot;accessed&quot;:{&quot;date-parts&quot;:[[2021,8,31]]},&quot;URL&quot;:&quot;https://www.idtech.com/blog/different-types-of-video-game-genres&quot;,&quot;container-title-short&quot;:&quot;&quot;},&quot;uris&quot;:[&quot;http://www.mendeley.com/documents/?uuid=ec404a6d-2782-3762-95aa-3b75e86eefd8&quot;],&quot;isTemporary&quot;:false,&quot;legacyDesktopId&quot;:&quot;ec404a6d-2782-3762-95aa-3b75e86eefd8&quot;},{&quot;id&quot;:&quot;6ac1b55c-9fd4-3ce2-9247-6342bfff246f&quot;,&quot;itemData&quot;:{&quot;type&quot;:&quot;book&quot;,&quot;id&quot;:&quot;6ac1b55c-9fd4-3ce2-9247-6342bfff246f&quot;,&quot;title&quot;:&quot;Writing for Video Game Genres&quot;,&quot;author&quot;:[{&quot;family&quot;:&quot;Despain&quot;,&quot;given&quot;:&quot;Wendy.&quot;,&quot;parse-names&quot;:false,&quot;dropping-particle&quot;:&quot;&quot;,&quot;non-dropping-particle&quot;:&quot;&quot;}],&quot;editor&quot;:[{&quot;family&quot;:&quot;Despain&quot;,&quot;given&quot;:&quot;Wendy&quot;,&quot;parse-names&quot;:false,&quot;dropping-particle&quot;:&quot;&quot;,&quot;non-dropping-particle&quot;:&quot;&quot;}],&quot;DOI&quot;:&quot;10.1201/b10641&quot;,&quot;ISBN&quot;:&quot;9780429063343&quot;,&quot;URL&quot;:&quot;https://www.taylorfrancis.com/books/9781439875391&quot;,&quot;issued&quot;:{&quot;date-parts&quot;:[[2009,2,26]]},&quot;number-of-pages&quot;:&quot;288&quot;,&quot;abstract&quot;:&quot;\&quot;This book, written and edited by members of the International Game Developers Association (IGDA) Game Writing Special Interest Group, follows the acclaimed Professional Techniques for Video Game Writing to deliver practical advice from seasoned veterans on the special challenges of writing for first-person shooter games (FPS), role-playing games (RPG), and everything in between, including massively multiplayer online games, real-time strategy games, sports games, horror games, serious games, casual games, handheld games, and more. Game writing samples are included with the book, and more are available online.\&quot;--Publisher's website. Writing for massively multiplayer online games / Steve Danuser and Tracy A. Seamster -- Writing for role-playing games / Daniel Erickson -- Writing for adventure games / Lee Sheldon -- Writing for action-adventure games / John Feil -- Writing for platform games / Andrew S. Walsh -- Writing for first-person shooters / Lucien Soulban and Haris Orkin -- Writing for real-time strategy games / Stephen Dinehart -- Writing for sports games / Maurice Suckling -- Writing for simulator games / David Wessman -- Writing for driving games / Maurice Suckling -- Writing for horror games / Richard Dansky -- Writing for science-fiction and fantasy games / Chris Klug -- Writing for sandbox games / Ahmad Saad -- Writing for alternate reality games / Wendy Despain -- Writing for serious games / Sande Chen and Anne Toole -- Writing for casual games / Chris Pasley -- Writing for handheld games / Evan Skolnick -- Writing for mobile phone games / Graeme Davis -- Writing for interactive fiction / J. Robinson Wheeler.&quot;,&quot;publisher&quot;:&quot;A K Peters/CRC Press&quot;,&quot;container-title-short&quot;:&quot;&quot;},&quot;isTemporary&quot;:false},{&quot;id&quot;:&quot;71c1005f-d775-3eb8-a7b1-c68ca998b72f&quot;,&quot;itemData&quot;:{&quot;type&quot;:&quot;article-magazine&quot;,&quot;id&quot;:&quot;71c1005f-d775-3eb8-a7b1-c68ca998b72f&quot;,&quot;title&quot;:&quot;What is an Action/Adventure Game? - Gameranx&quot;,&quot;container-title&quot;:&quot;Gameranx&quot;,&quot;accessed&quot;:{&quot;date-parts&quot;:[[2021,8,30]]},&quot;URL&quot;:&quot;https://gameranx.com/features/id/3350/article/what-is-an-action-adventure-game/&quot;,&quot;issued&quot;:{&quot;date-parts&quot;:[[2011]]},&quot;container-title-short&quot;:&quot;&quot;},&quot;isTemporary&quot;:false}]},{&quot;citationID&quot;:&quot;MENDELEY_CITATION_04ff8390-5892-4741-a9bc-d819aaaa713f&quot;,&quot;properties&quot;:{&quot;noteIndex&quot;:0},&quot;isEdited&quot;:false,&quot;manualOverride&quot;:{&quot;isManuallyOverridden&quot;:false,&quot;citeprocText&quot;:&quot;[88]&quot;,&quot;manualOverrideText&quot;:&quot;&quot;},&quot;citationTag&quot;:&quot;MENDELEY_CITATION_v3_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&quot;,&quot;citationItems&quot;:[{&quot;id&quot;:&quot;173baa1a-7b19-3239-8a6f-04f189a39327&quot;,&quot;itemData&quot;:{&quot;type&quot;:&quot;webpage&quot;,&quot;id&quot;:&quot;173baa1a-7b19-3239-8a6f-04f189a39327&quot;,&quot;title&quot;:&quot;Warhammer 40,000 - Warhammer 40,000&quot;,&quot;accessed&quot;:{&quot;date-parts&quot;:[[2021,11,12]]},&quot;URL&quot;:&quot;https://warhammer40000.com/&quot;,&quot;container-title-short&quot;:&quot;&quot;},&quot;isTemporary&quot;:false}]},{&quot;citationID&quot;:&quot;MENDELEY_CITATION_57eecb32-2037-42b7-80f6-cf5323956594&quot;,&quot;properties&quot;:{&quot;noteIndex&quot;:0},&quot;isEdited&quot;:false,&quot;manualOverride&quot;:{&quot;isManuallyOverridden&quot;:false,&quot;citeprocText&quot;:&quot;[89]&quot;,&quot;manualOverrideText&quot;:&quot;&quot;},&quot;citationTag&quot;:&quot;MENDELEY_CITATION_v3_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&quot;,&quot;citationItems&quot;:[{&quot;id&quot;:&quot;3ae57946-04ac-32f3-91e8-0fa2a6a62c42&quot;,&quot;itemData&quot;:{&quot;type&quot;:&quot;webpage&quot;,&quot;id&quot;:&quot;3ae57946-04ac-32f3-91e8-0fa2a6a62c42&quot;,&quot;title&quot;:&quot;Civilization V | Homepage&quot;,&quot;accessed&quot;:{&quot;date-parts&quot;:[[2023,3,17]]},&quot;URL&quot;:&quot;https://civilization.com/civilization-5/&quot;,&quot;container-title-short&quot;:&quot;&quot;},&quot;isTemporary&quot;:false}]},{&quot;citationID&quot;:&quot;MENDELEY_CITATION_c71d0735-2f4d-4fea-acd6-0d79a9a4ef05&quot;,&quot;properties&quot;:{&quot;noteIndex&quot;:0},&quot;isEdited&quot;:false,&quot;manualOverride&quot;:{&quot;isManuallyOverridden&quot;:false,&quot;citeprocText&quot;:&quot;[90]&quot;,&quot;manualOverrideText&quot;:&quot;&quot;},&quot;citationTag&quot;:&quot;MENDELEY_CITATION_v3_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&quot;,&quot;citationItems&quot;:[{&quot;id&quot;:&quot;8d7482d0-2058-322d-ad82-523f786756b2&quot;,&quot;itemData&quot;:{&quot;type&quot;:&quot;webpage&quot;,&quot;id&quot;:&quot;8d7482d0-2058-322d-ad82-523f786756b2&quot;,&quot;title&quot;:&quot;Age of Empires Franchise - Official Web Site&quot;,&quot;accessed&quot;:{&quot;date-parts&quot;:[[2023,3,17]]},&quot;URL&quot;:&quot;https://www.ageofempires.com/&quot;,&quot;container-title-short&quot;:&quot;&quot;},&quot;isTemporary&quot;:false}]},{&quot;citationID&quot;:&quot;MENDELEY_CITATION_f55c5e91-b13f-4497-8a38-313c93a32718&quot;,&quot;properties&quot;:{&quot;noteIndex&quot;:0},&quot;isEdited&quot;:false,&quot;manualOverride&quot;:{&quot;isManuallyOverridden&quot;:false,&quot;citeprocText&quot;:&quot;[91]&quot;,&quot;manualOverrideText&quot;:&quot;&quot;},&quot;citationTag&quot;:&quot;MENDELEY_CITATION_v3_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&quot;,&quot;citationItems&quot;:[{&quot;id&quot;:&quot;161e0494-9edf-352b-b318-b75b904c6ccf&quot;,&quot;itemData&quot;:{&quot;type&quot;:&quot;webpage&quot;,&quot;id&quot;:&quot;161e0494-9edf-352b-b318-b75b904c6ccf&quot;,&quot;title&quot;:&quot;Cities: Skylines - Paradox Interactive&quot;,&quot;accessed&quot;:{&quot;date-parts&quot;:[[2023,3,17]]},&quot;URL&quot;:&quot;https://www.paradoxinteractive.com/games/cities-skylines/about&quot;,&quot;container-title-short&quot;:&quot;&quot;},&quot;isTemporary&quot;:false}]},{&quot;citationID&quot;:&quot;MENDELEY_CITATION_91bae0d6-601b-48c0-853d-7ac6675ded9e&quot;,&quot;properties&quot;:{&quot;noteIndex&quot;:0},&quot;isEdited&quot;:false,&quot;manualOverride&quot;:{&quot;isManuallyOverridden&quot;:false,&quot;citeprocText&quot;:&quot;[92]&quot;,&quot;manualOverrideText&quot;:&quot;&quot;},&quot;citationTag&quot;:&quot;MENDELEY_CITATION_v3_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&quot;,&quot;citationItems&quot;:[{&quot;id&quot;:&quot;19be7173-f9a4-38b0-bf46-6a67e9975134&quot;,&quot;itemData&quot;:{&quot;type&quot;:&quot;webpage&quot;,&quot;id&quot;:&quot;19be7173-f9a4-38b0-bf46-6a67e9975134&quot;,&quot;title&quot;:&quot;RollerCoaster Tycoon: Deluxe - RollerCoaster Tycoon - The Ultimate Theme park Sim&quot;,&quot;accessed&quot;:{&quot;date-parts&quot;:[[2023,3,17]]},&quot;URL&quot;:&quot;https://www.rollercoastertycoon.com/rollercoaster-tycoon-deluxe/&quot;,&quot;container-title-short&quot;:&quot;&quot;},&quot;isTemporary&quot;:false}]},{&quot;citationID&quot;:&quot;MENDELEY_CITATION_3591e6f5-e219-4b36-bb2b-30cb2016fd0a&quot;,&quot;properties&quot;:{&quot;noteIndex&quot;:0},&quot;isEdited&quot;:false,&quot;manualOverride&quot;:{&quot;citeprocText&quot;:&quot;[68, 70, 93]&quot;,&quot;isManuallyOverridden&quot;:false,&quot;manualOverrideText&quot;:&quot;&quot;},&quot;citationTag&quot;:&quot;MENDELEY_CITATION_v3_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&quot;,&quot;citationItems&quot;:[{&quot;id&quot;:&quot;4a2820fa-9fc7-3d7f-ba2b-b216f750fd10&quot;,&quot;itemData&quot;:{&quot;type&quot;:&quot;webpage&quot;,&quot;id&quot;:&quot;4a2820fa-9fc7-3d7f-ba2b-b216f750fd10&quot;,&quot;title&quot;:&quot;34 Popular Types of Video Games, Explained (With Examples and Fun Graphics)&quot;,&quot;author&quot;:[{&quot;family&quot;:&quot;gamedesigning.org&quot;,&quot;given&quot;:&quot;&quot;,&quot;parse-names&quot;:false,&quot;dropping-particle&quot;:&quot;&quot;,&quot;non-dropping-particle&quot;:&quot;&quot;}],&quot;accessed&quot;:{&quot;date-parts&quot;:[[2021,7,27]]},&quot;URL&quot;:&quot;https://www.gamedesigning.org/gaming/video-game-genres/&quot;,&quot;container-title-short&quot;:&quot;&quot;},&quot;uris&quot;:[&quot;http://www.mendeley.com/documents/?uuid=4a2820fa-9fc7-3d7f-ba2b-b216f750fd10&quot;],&quot;isTemporary&quot;:false,&quot;legacyDesktopId&quot;:&quot;4a2820fa-9fc7-3d7f-ba2b-b216f750fd10&quot;},{&quot;id&quot;:&quot;fa6ad4c9-e440-346c-97a2-709c71a392e9&quot;,&quot;itemData&quot;:{&quot;type&quot;:&quot;webpage&quot;,&quot;id&quot;:&quot;fa6ad4c9-e440-346c-97a2-709c71a392e9&quot;,&quot;title&quot;:&quot;Herní žánry na Databázi her – Nápověda – Databáze-her.cz&quot;,&quot;accessed&quot;:{&quot;date-parts&quot;:[[2021,8,14]]},&quot;URL&quot;:&quot;https://www.databaze-her.cz/napoveda/herni-zanry-na-databazi-her/&quot;,&quot;container-title-short&quot;:&quot;&quot;},&quot;isTemporary&quot;:false},{&quot;id&quot;:&quot;c468089a-c287-317b-8de6-51926db85fa3&quot;,&quot;itemData&quot;:{&quot;type&quot;:&quot;webpage&quot;,&quot;id&quot;:&quot;c468089a-c287-317b-8de6-51926db85fa3&quot;,&quot;title&quot;:&quot;Průvodce herními žánry - válečné strategie – Doupě.cz&quot;,&quot;author&quot;:[{&quot;family&quot;:&quot;Košťál&quot;,&quot;given&quot;:&quot;Filip&quot;,&quot;parse-names&quot;:false,&quot;dropping-particle&quot;:&quot;&quot;,&quot;non-dropping-particle&quot;:&quot;&quot;}],&quot;container-title&quot;:&quot;Computer&quot;,&quot;container-title-short&quot;:&quot;Computer (Long Beach Calif)&quot;,&quot;accessed&quot;:{&quot;date-parts&quot;:[[2021,8,23]]},&quot;URL&quot;:&quot;https://doupe.zive.cz/clanek/pruvodce-hernimi-zanry---valecne-strategie&quot;,&quot;issued&quot;:{&quot;date-parts&quot;:[[2011]]}},&quot;isTemporary&quot;:false}]},{&quot;citationID&quot;:&quot;MENDELEY_CITATION_f771c4f2-c413-43d7-a7f9-0c333c618976&quot;,&quot;properties&quot;:{&quot;noteIndex&quot;:0},&quot;isEdited&quot;:false,&quot;manualOverride&quot;:{&quot;isManuallyOverridden&quot;:false,&quot;citeprocText&quot;:&quot;[94]&quot;,&quot;manualOverrideText&quot;:&quot;&quot;},&quot;citationTag&quot;:&quot;MENDELEY_CITATION_v3_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&quot;,&quot;citationItems&quot;:[{&quot;id&quot;:&quot;b87821b2-354d-34e7-ac23-530715805379&quot;,&quot;itemData&quot;:{&quot;type&quot;:&quot;webpage&quot;,&quot;id&quot;:&quot;b87821b2-354d-34e7-ac23-530715805379&quot;,&quot;title&quot;:&quot;DiRT Rally - The official game site&quot;,&quot;accessed&quot;:{&quot;date-parts&quot;:[[2023,3,18]]},&quot;URL&quot;:&quot;https://dirtgame.com/dirtrally/us/home&quot;,&quot;container-title-short&quot;:&quot;&quot;},&quot;isTemporary&quot;:false}]},{&quot;citationID&quot;:&quot;MENDELEY_CITATION_99f6f2fd-2d91-444e-90bf-80b8c1dd4491&quot;,&quot;properties&quot;:{&quot;noteIndex&quot;:0},&quot;isEdited&quot;:false,&quot;manualOverride&quot;:{&quot;isManuallyOverridden&quot;:false,&quot;citeprocText&quot;:&quot;[95]&quot;,&quot;manualOverrideText&quot;:&quot;&quot;},&quot;citationTag&quot;:&quot;MENDELEY_CITATION_v3_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&quot;,&quot;citationItems&quot;:[{&quot;id&quot;:&quot;33f3fcc5-5c78-38b7-a1ac-f4fc45ca4145&quot;,&quot;itemData&quot;:{&quot;type&quot;:&quot;webpage&quot;,&quot;id&quot;:&quot;33f3fcc5-5c78-38b7-a1ac-f4fc45ca4145&quot;,&quot;title&quot;:&quot;Need for Speed Video Games - Official EA Site&quot;,&quot;accessed&quot;:{&quot;date-parts&quot;:[[2023,3,18]]},&quot;URL&quot;:&quot;https://www.ea.com/games/need-for-speed&quot;,&quot;container-title-short&quot;:&quot;&quot;},&quot;isTemporary&quot;:false}]},{&quot;citationID&quot;:&quot;MENDELEY_CITATION_33ea7551-9a1e-4bc8-ae40-0959ea07de1e&quot;,&quot;properties&quot;:{&quot;noteIndex&quot;:0},&quot;isEdited&quot;:false,&quot;manualOverride&quot;:{&quot;isManuallyOverridden&quot;:false,&quot;citeprocText&quot;:&quot;[96]&quot;,&quot;manualOverrideText&quot;:&quot;&quot;},&quot;citationTag&quot;:&quot;MENDELEY_CITATION_v3_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&quot;,&quot;citationItems&quot;:[{&quot;id&quot;:&quot;ccdb8d16-5ce8-3910-bee2-5e74a222c457&quot;,&quot;itemData&quot;:{&quot;type&quot;:&quot;webpage&quot;,&quot;id&quot;:&quot;ccdb8d16-5ce8-3910-bee2-5e74a222c457&quot;,&quot;title&quot;:&quot;Home - Redout 2 - The Fastest Racing Game in the Universe&quot;,&quot;accessed&quot;:{&quot;date-parts&quot;:[[2023,3,18]]},&quot;URL&quot;:&quot;https://redout.games/redout2/&quot;,&quot;container-title-short&quot;:&quot;&quot;},&quot;isTemporary&quot;:false}]},{&quot;citationID&quot;:&quot;MENDELEY_CITATION_990428e4-8dbb-475c-8294-078e14025daa&quot;,&quot;properties&quot;:{&quot;noteIndex&quot;:0},&quot;isEdited&quot;:false,&quot;manualOverride&quot;:{&quot;isManuallyOverridden&quot;:false,&quot;citeprocText&quot;:&quot;[97]&quot;,&quot;manualOverrideText&quot;:&quot;&quot;},&quot;citationTag&quot;:&quot;MENDELEY_CITATION_v3_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&quot;,&quot;citationItems&quot;:[{&quot;id&quot;:&quot;322eaee4-26a9-3537-9e54-1184d3ff9cf8&quot;,&quot;itemData&quot;:{&quot;type&quot;:&quot;webpage&quot;,&quot;id&quot;:&quot;322eaee4-26a9-3537-9e54-1184d3ff9cf8&quot;,&quot;title&quot;:&quot;Bugbear Entertainment | Drive hard&quot;,&quot;accessed&quot;:{&quot;date-parts&quot;:[[2023,3,18]]},&quot;URL&quot;:&quot;https://bugbeargames.com/&quot;,&quot;container-title-short&quot;:&quot;&quot;},&quot;isTemporary&quot;:false}]},{&quot;citationID&quot;:&quot;MENDELEY_CITATION_714e1e9f-def6-4848-835b-c547b486a189&quot;,&quot;properties&quot;:{&quot;noteIndex&quot;:0},&quot;isEdited&quot;:false,&quot;manualOverride&quot;:{&quot;isManuallyOverridden&quot;:false,&quot;citeprocText&quot;:&quot;[98]&quot;,&quot;manualOverrideText&quot;:&quot;&quot;},&quot;citationTag&quot;:&quot;MENDELEY_CITATION_v3_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&quot;,&quot;citationItems&quot;:[{&quot;id&quot;:&quot;5933c944-970c-3a23-9e37-3284185e4d7e&quot;,&quot;itemData&quot;:{&quot;type&quot;:&quot;webpage&quot;,&quot;id&quot;:&quot;5933c944-970c-3a23-9e37-3284185e4d7e&quot;,&quot;title&quot;:&quot;Asphalt 9: Legends - Arcade Racing | Asphalt Legends&quot;,&quot;accessed&quot;:{&quot;date-parts&quot;:[[2023,3,18]]},&quot;URL&quot;:&quot;https://asphaltlegends.com/&quot;,&quot;container-title-short&quot;:&quot;&quot;},&quot;isTemporary&quot;:false}]},{&quot;citationID&quot;:&quot;MENDELEY_CITATION_1323aabb-10d2-4ae2-b376-49d8c965b687&quot;,&quot;properties&quot;:{&quot;noteIndex&quot;:0},&quot;isEdited&quot;:false,&quot;manualOverride&quot;:{&quot;isManuallyOverridden&quot;:false,&quot;citeprocText&quot;:&quot;[70, 99]&quot;,&quot;manualOverrideText&quot;:&quot;&quot;},&quot;citationTag&quot;:&quot;MENDELEY_CITATION_v3_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&quot;,&quot;citationItems&quot;:[{&quot;id&quot;:&quot;fa6ad4c9-e440-346c-97a2-709c71a392e9&quot;,&quot;itemData&quot;:{&quot;type&quot;:&quot;webpage&quot;,&quot;id&quot;:&quot;fa6ad4c9-e440-346c-97a2-709c71a392e9&quot;,&quot;title&quot;:&quot;Herní žánry na Databázi her – Nápověda – Databáze-her.cz&quot;,&quot;accessed&quot;:{&quot;date-parts&quot;:[[2021,8,14]]},&quot;URL&quot;:&quot;https://www.databaze-her.cz/napoveda/herni-zanry-na-databazi-her/&quot;,&quot;container-title-short&quot;:&quot;&quot;},&quot;isTemporary&quot;:false},{&quot;id&quot;:&quot;fd57ced9-086a-3dd8-9968-dc8afbfa9f4b&quot;,&quot;itemData&quot;:{&quot;type&quot;:&quot;webpage&quot;,&quot;id&quot;:&quot;fd57ced9-086a-3dd8-9968-dc8afbfa9f4b&quot;,&quot;title&quot;:&quot;Wreckfest - Recenze - YouTube&quot;,&quot;author&quot;:[{&quot;family&quot;:&quot;INDIAN&quot;,&quot;given&quot;:&quot;&quot;,&quot;parse-names&quot;:false,&quot;dropping-particle&quot;:&quot;&quot;,&quot;non-dropping-particle&quot;:&quot;&quot;}],&quot;accessed&quot;:{&quot;date-parts&quot;:[[2023,3,18]]},&quot;URL&quot;:&quot;https://www.youtube.com/watch?v=3_3nvi1vsZ4&quot;,&quot;container-title-short&quot;:&quot;&quot;},&quot;isTemporary&quot;:false}]},{&quot;citationID&quot;:&quot;MENDELEY_CITATION_19d458a1-e474-4360-8725-7ae7e219735b&quot;,&quot;properties&quot;:{&quot;noteIndex&quot;:0},&quot;isEdited&quot;:false,&quot;manualOverride&quot;:{&quot;isManuallyOverridden&quot;:false,&quot;citeprocText&quot;:&quot;[100]&quot;,&quot;manualOverrideText&quot;:&quot;&quot;},&quot;citationTag&quot;:&quot;MENDELEY_CITATION_v3_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&quot;,&quot;citationItems&quot;:[{&quot;id&quot;:&quot;46b65a89-5df8-3924-9cc0-f605183c537c&quot;,&quot;itemData&quot;:{&quot;type&quot;:&quot;webpage&quot;,&quot;id&quot;:&quot;46b65a89-5df8-3924-9cc0-f605183c537c&quot;,&quot;title&quot;:&quot;O HŘE | BLACKHOLE :: PC, MAC, LINUX :: 2D Platfomer&quot;,&quot;accessed&quot;:{&quot;date-parts&quot;:[[2021,12,3]]},&quot;URL&quot;:&quot;https://blackhole-game.com/cs/o-hre&quot;,&quot;container-title-short&quot;:&quot;&quot;},&quot;isTemporary&quot;:false}]},{&quot;citationID&quot;:&quot;MENDELEY_CITATION_b230c8cc-362d-4632-8d73-47a04bde74df&quot;,&quot;properties&quot;:{&quot;noteIndex&quot;:0},&quot;isEdited&quot;:false,&quot;manualOverride&quot;:{&quot;isManuallyOverridden&quot;:false,&quot;citeprocText&quot;:&quot;[101]&quot;,&quot;manualOverrideText&quot;:&quot;&quot;},&quot;citationTag&quot;:&quot;MENDELEY_CITATION_v3_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&quot;,&quot;citationItems&quot;:[{&quot;id&quot;:&quot;a86d3a41-00ab-3c97-9c06-22e30705aed0&quot;,&quot;itemData&quot;:{&quot;type&quot;:&quot;webpage&quot;,&quot;id&quot;:&quot;a86d3a41-00ab-3c97-9c06-22e30705aed0&quot;,&quot;title&quot;:&quot;WinForm vs WPF vs UWP vs Console - The C# Desktop UI Showdown (and the future with .NET 5)&quot;,&quot;author&quot;:[{&quot;family&quot;:&quot;IAmTimCorey&quot;,&quot;given&quot;:&quot;&quot;,&quot;parse-names&quot;:false,&quot;dropping-particle&quot;:&quot;&quot;,&quot;non-dropping-particle&quot;:&quot;&quot;}],&quot;accessed&quot;:{&quot;date-parts&quot;:[[2021,5,3]]},&quot;URL&quot;:&quot;https://www.youtube.com/watch?v=yq0dSkA1vpM&quot;,&quot;issued&quot;:{&quot;date-parts&quot;:[[2019]]},&quot;container-title-short&quot;:&quot;&quot;},&quot;isTemporary&quot;:false}]},{&quot;citationID&quot;:&quot;MENDELEY_CITATION_6ab28ab9-d955-4025-acf1-d4d9d8124fd5&quot;,&quot;properties&quot;:{&quot;noteIndex&quot;:0},&quot;isEdited&quot;:false,&quot;manualOverride&quot;:{&quot;citeprocText&quot;:&quot;[101]&quot;,&quot;isManuallyOverridden&quot;:false,&quot;manualOverrideText&quot;:&quot;&quot;},&quot;citationTag&quot;:&quot;MENDELEY_CITATION_v3_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&quot;,&quot;citationItems&quot;:[{&quot;id&quot;:&quot;a86d3a41-00ab-3c97-9c06-22e30705aed0&quot;,&quot;itemData&quot;:{&quot;type&quot;:&quot;webpage&quot;,&quot;id&quot;:&quot;a86d3a41-00ab-3c97-9c06-22e30705aed0&quot;,&quot;title&quot;:&quot;WinForm vs WPF vs UWP vs Console - The C# Desktop UI Showdown (and the future with .NET 5)&quot;,&quot;author&quot;:[{&quot;family&quot;:&quot;IAmTimCorey&quot;,&quot;given&quot;:&quot;&quot;,&quot;parse-names&quot;:false,&quot;dropping-particle&quot;:&quot;&quot;,&quot;non-dropping-particle&quot;:&quot;&quot;}],&quot;accessed&quot;:{&quot;date-parts&quot;:[[2021,5,3]]},&quot;URL&quot;:&quot;https://www.youtube.com/watch?v=yq0dSkA1vpM&quot;,&quot;issued&quot;:{&quot;date-parts&quot;:[[2019]]},&quot;container-title-short&quot;:&quot;&quot;},&quot;uris&quot;:[&quot;http://www.mendeley.com/documents/?uuid=0035ef2d-b519-44ea-9758-8f22d67479d5&quot;],&quot;isTemporary&quot;:false,&quot;legacyDesktopId&quot;:&quot;0035ef2d-b519-44ea-9758-8f22d67479d5&quot;}]},{&quot;citationID&quot;:&quot;MENDELEY_CITATION_b2efd879-ec9d-4dff-a18c-b6c6de38ec91&quot;,&quot;properties&quot;:{&quot;noteIndex&quot;:0},&quot;isEdited&quot;:false,&quot;manualOverride&quot;:{&quot;citeprocText&quot;:&quot;[101–106]&quot;,&quot;isManuallyOverridden&quot;:false,&quot;manualOverrideText&quot;:&quot;&quot;},&quot;citationTag&quot;:&quot;MENDELEY_CITATION_v3_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&quot;,&quot;citationItems&quot;:[{&quot;id&quot;:&quot;a86d3a41-00ab-3c97-9c06-22e30705aed0&quot;,&quot;itemData&quot;:{&quot;type&quot;:&quot;webpage&quot;,&quot;id&quot;:&quot;a86d3a41-00ab-3c97-9c06-22e30705aed0&quot;,&quot;title&quot;:&quot;WinForm vs WPF vs UWP vs Console - The C# Desktop UI Showdown (and the future with .NET 5)&quot;,&quot;author&quot;:[{&quot;family&quot;:&quot;IAmTimCorey&quot;,&quot;given&quot;:&quot;&quot;,&quot;parse-names&quot;:false,&quot;dropping-particle&quot;:&quot;&quot;,&quot;non-dropping-particle&quot;:&quot;&quot;}],&quot;accessed&quot;:{&quot;date-parts&quot;:[[2021,5,3]]},&quot;URL&quot;:&quot;https://www.youtube.com/watch?v=yq0dSkA1vpM&quot;,&quot;issued&quot;:{&quot;date-parts&quot;:[[2019]]},&quot;container-title-short&quot;:&quot;&quot;},&quot;uris&quot;:[&quot;http://www.mendeley.com/documents/?uuid=0035ef2d-b519-44ea-9758-8f22d67479d5&quot;],&quot;isTemporary&quot;:false,&quot;legacyDesktopId&quot;:&quot;0035ef2d-b519-44ea-9758-8f22d67479d5&quot;},{&quot;id&quot;:&quot;5922a0f5-f3c1-365e-bc1a-b2b655b59487&quot;,&quot;itemData&quot;:{&quot;type&quot;:&quot;webpage&quot;,&quot;id&quot;:&quot;5922a0f5-f3c1-365e-bc1a-b2b655b59487&quot;,&quot;title&quot;:&quot;Difference between WPF and WinForms - GeeksforGeeks&quot;,&quot;accessed&quot;:{&quot;date-parts&quot;:[[2023,3,24]]},&quot;URL&quot;:&quot;https://www.geeksforgeeks.org/difference-between-wpf-and-winforms/&quot;,&quot;container-title-short&quot;:&quot;&quot;},&quot;isTemporary&quot;:false},{&quot;id&quot;:&quot;e6e604fc-372a-3384-a394-de6ab6a06e8f&quot;,&quot;itemData&quot;:{&quot;type&quot;:&quot;webpage&quot;,&quot;id&quot;:&quot;e6e604fc-372a-3384-a394-de6ab6a06e8f&quot;,&quot;title&quot;:&quot;Overview of GDI+ - Win32 apps | Microsoft Learn&quot;,&quot;accessed&quot;:{&quot;date-parts&quot;:[[2023,3,24]]},&quot;URL&quot;:&quot;https://learn.microsoft.com/en-us/windows/win32/gdiplus/-gdiplus-overview-of-gdi--about&quot;,&quot;container-title-short&quot;:&quot;&quot;},&quot;isTemporary&quot;:false},{&quot;id&quot;:&quot;a47da57c-643d-3207-9472-c62e947bc8c6&quot;,&quot;itemData&quot;:{&quot;type&quot;:&quot;webpage&quot;,&quot;id&quot;:&quot;a47da57c-643d-3207-9472-c62e947bc8c6&quot;,&quot;title&quot;:&quot;GDI+ - Win32 apps | Microsoft Learn&quot;,&quot;accessed&quot;:{&quot;date-parts&quot;:[[2023,3,24]]},&quot;URL&quot;:&quot;https://learn.microsoft.com/en-us/windows/win32/gdiplus/-gdiplus-gdi-start&quot;,&quot;container-title-short&quot;:&quot;&quot;},&quot;isTemporary&quot;:false},{&quot;id&quot;:&quot;58f74f12-6fe5-348d-80be-706466fc1efc&quot;,&quot;itemData&quot;:{&quot;type&quot;:&quot;webpage&quot;,&quot;id&quot;:&quot;58f74f12-6fe5-348d-80be-706466fc1efc&quot;,&quot;title&quot;:&quot;Remote Desktop Services - GPU acceleration | Microsoft Learn&quot;,&quot;accessed&quot;:{&quot;date-parts&quot;:[[2023,3,24]]},&quot;URL&quot;:&quot;https://learn.microsoft.com/en-us/windows-server/remote/remote-desktop-services/rds-graphics-virtualization&quot;,&quot;container-title-short&quot;:&quot;&quot;},&quot;isTemporary&quot;:false},{&quot;id&quot;:&quot;370cbe91-7535-3c09-9fc4-ef9f79e7e97c&quot;,&quot;itemData&quot;:{&quot;type&quot;:&quot;webpage&quot;,&quot;id&quot;:&quot;370cbe91-7535-3c09-9fc4-ef9f79e7e97c&quot;,&quot;title&quot;:&quot;Graphics and Drawing - Windows Forms .NET Framework | Microsoft Learn&quot;,&quot;accessed&quot;:{&quot;date-parts&quot;:[[2023,3,24]]},&quot;URL&quot;:&quot;https://learn.microsoft.com/en-us/dotnet/desktop/winforms/advanced/graphics-and-drawing-in-windows-forms?view=netframeworkdesktop-4.8&quot;,&quot;container-title-short&quot;:&quot;&quot;},&quot;isTemporary&quot;:false}]},{&quot;citationID&quot;:&quot;MENDELEY_CITATION_01526ff5-31be-4f0b-955e-73e43a43b54c&quot;,&quot;properties&quot;:{&quot;noteIndex&quot;:0},&quot;isEdited&quot;:false,&quot;manualOverride&quot;:{&quot;isManuallyOverridden&quot;:false,&quot;citeprocText&quot;:&quot;[107]&quot;,&quot;manualOverrideText&quot;:&quot;&quot;},&quot;citationTag&quot;:&quot;MENDELEY_CITATION_v3_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&quot;,&quot;citationItems&quot;:[{&quot;id&quot;:&quot;8a4044cc-4f11-387f-a35b-64ef6f114987&quot;,&quot;itemData&quot;:{&quot;type&quot;:&quot;webpage&quot;,&quot;id&quot;:&quot;8a4044cc-4f11-387f-a35b-64ef6f114987&quot;,&quot;title&quot;:&quot;DirectX graphics and gaming - Win32 apps | Microsoft Docs&quot;,&quot;accessed&quot;:{&quot;date-parts&quot;:[[2021,11,12]]},&quot;URL&quot;:&quot;https://docs.microsoft.com/en-us/windows/win32/directx&quot;,&quot;container-title-short&quot;:&quot;&quot;},&quot;isTemporary&quot;:false}]},{&quot;citationID&quot;:&quot;MENDELEY_CITATION_3261f16c-1eba-4611-8f9a-5b6dccba503b&quot;,&quot;properties&quot;:{&quot;noteIndex&quot;:0},&quot;isEdited&quot;:false,&quot;manualOverride&quot;:{&quot;citeprocText&quot;:&quot;[101]&quot;,&quot;isManuallyOverridden&quot;:false,&quot;manualOverrideText&quot;:&quot;&quot;},&quot;citationTag&quot;:&quot;MENDELEY_CITATION_v3_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&quot;,&quot;citationItems&quot;:[{&quot;id&quot;:&quot;a86d3a41-00ab-3c97-9c06-22e30705aed0&quot;,&quot;itemData&quot;:{&quot;type&quot;:&quot;webpage&quot;,&quot;id&quot;:&quot;a86d3a41-00ab-3c97-9c06-22e30705aed0&quot;,&quot;title&quot;:&quot;WinForm vs WPF vs UWP vs Console - The C# Desktop UI Showdown (and the future with .NET 5)&quot;,&quot;author&quot;:[{&quot;family&quot;:&quot;IAmTimCorey&quot;,&quot;given&quot;:&quot;&quot;,&quot;parse-names&quot;:false,&quot;dropping-particle&quot;:&quot;&quot;,&quot;non-dropping-particle&quot;:&quot;&quot;}],&quot;accessed&quot;:{&quot;date-parts&quot;:[[2021,5,3]]},&quot;URL&quot;:&quot;https://www.youtube.com/watch?v=yq0dSkA1vpM&quot;,&quot;issued&quot;:{&quot;date-parts&quot;:[[2019]]},&quot;container-title-short&quot;:&quot;&quot;},&quot;uris&quot;:[&quot;http://www.mendeley.com/documents/?uuid=0035ef2d-b519-44ea-9758-8f22d67479d5&quot;],&quot;isTemporary&quot;:false,&quot;legacyDesktopId&quot;:&quot;0035ef2d-b519-44ea-9758-8f22d67479d5&quot;}]},{&quot;citationID&quot;:&quot;MENDELEY_CITATION_be248e0b-79be-46ec-b872-603c3c0b07c3&quot;,&quot;properties&quot;:{&quot;noteIndex&quot;:0},&quot;isEdited&quot;:false,&quot;manualOverride&quot;:{&quot;isManuallyOverridden&quot;:false,&quot;citeprocText&quot;:&quot;[108]&quot;,&quot;manualOverrideText&quot;:&quot;&quot;},&quot;citationTag&quot;:&quot;MENDELEY_CITATION_v3_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&quot;,&quot;citationItems&quot;:[{&quot;id&quot;:&quot;24a97c8e-1cfc-3f0b-91d9-a88afb371c8a&quot;,&quot;itemData&quot;:{&quot;type&quot;:&quot;report&quot;,&quot;id&quot;:&quot;24a97c8e-1cfc-3f0b-91d9-a88afb371c8a&quot;,&quot;title&quot;:&quot;[MS-XAML]: Xaml Object Mapping Specification 2006 Intellectual Property Rights Notice for Open Specifications Documentation&quot;,&quot;accessed&quot;:{&quot;date-parts&quot;:[[2021,10,16]]},&quot;URL&quot;:&quot;http://download.microsoft.com/download/0/A/6/0A6F7755-9AF5-448B-907D-13985ACCF53E/%5BMS-XAML%5D.pdf&quot;,&quot;issued&quot;:{&quot;date-parts&quot;:[[2008]]},&quot;container-title-short&quot;:&quot;&quot;},&quot;isTemporary&quot;:false}]},{&quot;citationID&quot;:&quot;MENDELEY_CITATION_2d702466-46c3-4e68-97d2-91f2cdb7275e&quot;,&quot;properties&quot;:{&quot;noteIndex&quot;:0},&quot;isEdited&quot;:false,&quot;manualOverride&quot;:{&quot;isManuallyOverridden&quot;:false,&quot;citeprocText&quot;:&quot;[108]&quot;,&quot;manualOverrideText&quot;:&quot;&quot;},&quot;citationTag&quot;:&quot;MENDELEY_CITATION_v3_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&quot;,&quot;citationItems&quot;:[{&quot;id&quot;:&quot;24a97c8e-1cfc-3f0b-91d9-a88afb371c8a&quot;,&quot;itemData&quot;:{&quot;type&quot;:&quot;report&quot;,&quot;id&quot;:&quot;24a97c8e-1cfc-3f0b-91d9-a88afb371c8a&quot;,&quot;title&quot;:&quot;[MS-XAML]: Xaml Object Mapping Specification 2006 Intellectual Property Rights Notice for Open Specifications Documentation&quot;,&quot;accessed&quot;:{&quot;date-parts&quot;:[[2021,10,16]]},&quot;URL&quot;:&quot;http://download.microsoft.com/download/0/A/6/0A6F7755-9AF5-448B-907D-13985ACCF53E/%5BMS-XAML%5D.pdf&quot;,&quot;issued&quot;:{&quot;date-parts&quot;:[[2008]]},&quot;container-title-short&quot;:&quot;&quot;},&quot;isTemporary&quot;:false}]},{&quot;citationID&quot;:&quot;MENDELEY_CITATION_bc1956ea-47c7-43fe-a5bc-3d337178fa50&quot;,&quot;properties&quot;:{&quot;noteIndex&quot;:0},&quot;isEdited&quot;:false,&quot;manualOverride&quot;:{&quot;isManuallyOverridden&quot;:false,&quot;citeprocText&quot;:&quot;[109]&quot;,&quot;manualOverrideText&quot;:&quot;&quot;},&quot;citationTag&quot;:&quot;MENDELEY_CITATION_v3_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&quot;,&quot;citationItems&quot;:[{&quot;id&quot;:&quot;a2639603-9b43-3541-9117-234aa105590f&quot;,&quot;itemData&quot;:{&quot;type&quot;:&quot;webpage&quot;,&quot;id&quot;:&quot;a2639603-9b43-3541-9117-234aa105590f&quot;,&quot;title&quot;:&quot;Desktop vs Mobile Market Share Worldwide | Statcounter Global Stats&quot;,&quot;accessed&quot;:{&quot;date-parts&quot;:[[2023,3,24]]},&quot;URL&quot;:&quot;https://gs.statcounter.com/platform-market-share/desktop-mobile/worldwide/#monthly-201001-202302&quot;,&quot;container-title-short&quot;:&quot;&quot;},&quot;isTemporary&quot;:false}]},{&quot;citationID&quot;:&quot;MENDELEY_CITATION_3a8764e3-8cda-49f2-a97c-d6d6c9f14d6a&quot;,&quot;properties&quot;:{&quot;noteIndex&quot;:0},&quot;isEdited&quot;:false,&quot;manualOverride&quot;:{&quot;isManuallyOverridden&quot;:false,&quot;citeprocText&quot;:&quot;[110]&quot;,&quot;manualOverrideText&quot;:&quot;&quot;},&quot;citationTag&quot;:&quot;MENDELEY_CITATION_v3_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&quot;,&quot;citationItems&quot;:[{&quot;id&quot;:&quot;8c8b3e7d-488c-3009-9cff-e9a9682c19d3&quot;,&quot;itemData&quot;:{&quot;type&quot;:&quot;webpage&quot;,&quot;id&quot;:&quot;8c8b3e7d-488c-3009-9cff-e9a9682c19d3&quot;,&quot;title&quot;:&quot;About | MonoGame&quot;,&quot;author&quot;:[{&quot;family&quot;:&quot;MonoGames&quot;,&quot;given&quot;:&quot;&quot;,&quot;parse-names&quot;:false,&quot;dropping-particle&quot;:&quot;&quot;,&quot;non-dropping-particle&quot;:&quot;&quot;}],&quot;accessed&quot;:{&quot;date-parts&quot;:[[2021,10,5]]},&quot;URL&quot;:&quot;https://www.monogame.net/about/&quot;,&quot;container-title-short&quot;:&quot;&quot;},&quot;isTemporary&quot;:false}]},{&quot;citationID&quot;:&quot;MENDELEY_CITATION_b0a21600-46f7-4142-b98e-dd34cef59ab1&quot;,&quot;properties&quot;:{&quot;noteIndex&quot;:0},&quot;isEdited&quot;:false,&quot;manualOverride&quot;:{&quot;isManuallyOverridden&quot;:false,&quot;citeprocText&quot;:&quot;[111]&quot;,&quot;manualOverrideText&quot;:&quot;&quot;},&quot;citationTag&quot;:&quot;MENDELEY_CITATION_v3_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&quot;,&quot;citationItems&quot;:[{&quot;id&quot;:&quot;9578424c-62e9-35dd-a71f-662ef8f67540&quot;,&quot;itemData&quot;:{&quot;type&quot;:&quot;webpage&quot;,&quot;id&quot;:&quot;9578424c-62e9-35dd-a71f-662ef8f67540&quot;,&quot;title&quot;:&quot;Stride Game Engine&quot;,&quot;author&quot;:[{&quot;family&quot;:&quot;Stride&quot;,&quot;given&quot;:&quot;&quot;,&quot;parse-names&quot;:false,&quot;dropping-particle&quot;:&quot;&quot;,&quot;non-dropping-particle&quot;:&quot;&quot;}],&quot;accessed&quot;:{&quot;date-parts&quot;:[[2021,10,8]]},&quot;URL&quot;:&quot;https://www.stride3d.net/&quot;,&quot;container-title-short&quot;:&quot;&quot;},&quot;isTemporary&quot;:false}]},{&quot;citationID&quot;:&quot;MENDELEY_CITATION_6646eedb-883c-4db1-8622-170fd7e02388&quot;,&quot;properties&quot;:{&quot;noteIndex&quot;:0},&quot;isEdited&quot;:false,&quot;manualOverride&quot;:{&quot;isManuallyOverridden&quot;:false,&quot;citeprocText&quot;:&quot;[112–116]&quot;,&quot;manualOverrideText&quot;:&quot;&quot;},&quot;citationTag&quot;:&quot;MENDELEY_CITATION_v3_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&quot;,&quot;citationItems&quot;:[{&quot;id&quot;:&quot;2bfc6dc9-3cef-3d90-a86e-512ba943e724&quot;,&quot;itemData&quot;:{&quot;type&quot;:&quot;webpage&quot;,&quot;id&quot;:&quot;2bfc6dc9-3cef-3d90-a86e-512ba943e724&quot;,&quot;title&quot;:&quot;What's a Universal Windows Platform (UWP) app? - UWP applications | Microsoft Docs&quot;,&quot;accessed&quot;:{&quot;date-parts&quot;:[[2021,12,3]]},&quot;URL&quot;:&quot;https://docs.microsoft.com/en-us/windows/uwp/get-started/universal-application-platform-guide&quot;,&quot;container-title-short&quot;:&quot;&quot;},&quot;isTemporary&quot;:false},{&quot;id&quot;:&quot;c823ba11-5936-3a90-b8cf-03f9924ab565&quot;,&quot;itemData&quot;:{&quot;type&quot;:&quot;webpage&quot;,&quot;id&quot;:&quot;c823ba11-5936-3a90-b8cf-03f9924ab565&quot;,&quot;title&quot;:&quot;Xamarin.Essentials - Xamarin | Microsoft Docs&quot;,&quot;author&quot;:[{&quot;family&quot;:&quot;docs.microsoft.com&quot;,&quot;given&quot;:&quot;&quot;,&quot;parse-names&quot;:false,&quot;dropping-particle&quot;:&quot;&quot;,&quot;non-dropping-particle&quot;:&quot;&quot;}],&quot;accessed&quot;:{&quot;date-parts&quot;:[[2021,10,5]]},&quot;URL&quot;:&quot;https://docs.microsoft.com/en-us/xamarin/essentials/?WT.mc_id=dotnet-35129-website&quot;,&quot;container-title-short&quot;:&quot;&quot;},&quot;isTemporary&quot;:false},{&quot;id&quot;:&quot;21b80329-74bc-37f6-8e9c-571d08aa9a13&quot;,&quot;itemData&quot;:{&quot;type&quot;:&quot;webpage&quot;,&quot;id&quot;:&quot;21b80329-74bc-37f6-8e9c-571d08aa9a13&quot;,&quot;title&quot;:&quot;Xamarin | Open-source mobile app platform for .NET&quot;,&quot;author&quot;:[{&quot;family&quot;:&quot;Microsoft&quot;,&quot;given&quot;:&quot;&quot;,&quot;parse-names&quot;:false,&quot;dropping-particle&quot;:&quot;&quot;,&quot;non-dropping-particle&quot;:&quot;&quot;}],&quot;accessed&quot;:{&quot;date-parts&quot;:[[2021,10,3]]},&quot;URL&quot;:&quot;https://dotnet.microsoft.com/apps/xamarin&quot;,&quot;container-title-short&quot;:&quot;&quot;},&quot;isTemporary&quot;:false},{&quot;id&quot;:&quot;6b6ad1a8-ce0d-3b76-8320-fcead0e39b29&quot;,&quot;itemData&quot;:{&quot;type&quot;:&quot;webpage&quot;,&quot;id&quot;:&quot;6b6ad1a8-ce0d-3b76-8320-fcead0e39b29&quot;,&quot;title&quot;:&quot;Xamarin.Forms Views - Xamarin | Microsoft Docs&quot;,&quot;author&quot;:[{&quot;family&quot;:&quot;docs.microsoft.com&quot;,&quot;given&quot;:&quot;&quot;,&quot;parse-names&quot;:false,&quot;dropping-particle&quot;:&quot;&quot;,&quot;non-dropping-particle&quot;:&quot;&quot;}],&quot;accessed&quot;:{&quot;date-parts&quot;:[[2021,10,4]]},&quot;URL&quot;:&quot;https://docs.microsoft.com/en-us/xamarin/xamarin-forms/user-interface/controls/views?WT.mc_id=dotnet-35129-website&quot;,&quot;container-title-short&quot;:&quot;&quot;},&quot;isTemporary&quot;:false},{&quot;id&quot;:&quot;bab03039-86e3-34df-bd94-987fb6d44d8a&quot;,&quot;itemData&quot;:{&quot;type&quot;:&quot;webpage&quot;,&quot;id&quot;:&quot;bab03039-86e3-34df-bd94-987fb6d44d8a&quot;,&quot;title&quot;:&quot;What is Xamarin? - Xamarin | Microsoft Docs&quot;,&quot;author&quot;:[{&quot;family&quot;:&quot;docs.microsoft.com&quot;,&quot;given&quot;:&quot;&quot;,&quot;parse-names&quot;:false,&quot;dropping-particle&quot;:&quot;&quot;,&quot;non-dropping-particle&quot;:&quot;&quot;}],&quot;accessed&quot;:{&quot;date-parts&quot;:[[2021,10,7]]},&quot;URL&quot;:&quot;https://docs.microsoft.com/en-us/xamarin/get-started/what-is-xamarin&quot;,&quot;container-title-short&quot;:&quot;&quot;},&quot;isTemporary&quot;:false}]},{&quot;citationID&quot;:&quot;MENDELEY_CITATION_c31125cd-c608-43ce-848c-67474424a5a6&quot;,&quot;properties&quot;:{&quot;noteIndex&quot;:0},&quot;isEdited&quot;:false,&quot;manualOverride&quot;:{&quot;isManuallyOverridden&quot;:false,&quot;citeprocText&quot;:&quot;[117–119]&quot;,&quot;manualOverrideText&quot;:&quot;&quot;},&quot;citationTag&quot;:&quot;MENDELEY_CITATION_v3_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&quot;,&quot;citationItems&quot;:[{&quot;id&quot;:&quot;7abfd914-cbe9-36ab-95dc-3bb58589dd39&quot;,&quot;itemData&quot;:{&quot;type&quot;:&quot;webpage&quot;,&quot;id&quot;:&quot;7abfd914-cbe9-36ab-95dc-3bb58589dd39&quot;,&quot;title&quot;:&quot;Run apps on the Android Emulator  |  Android Developers&quot;,&quot;author&quot;:[{&quot;family&quot;:&quot;developer.android.com&quot;,&quot;given&quot;:&quot;&quot;,&quot;parse-names&quot;:false,&quot;dropping-particle&quot;:&quot;&quot;,&quot;non-dropping-particle&quot;:&quot;&quot;}],&quot;accessed&quot;:{&quot;date-parts&quot;:[[2021,10,16]]},&quot;URL&quot;:&quot;https://developer.android.com/studio/run/emulator&quot;,&quot;container-title-short&quot;:&quot;&quot;},&quot;isTemporary&quot;:false},{&quot;id&quot;:&quot;5e617e1b-f4e5-32ed-8d07-d4f050a8c76c&quot;,&quot;itemData&quot;:{&quot;type&quot;:&quot;webpage&quot;,&quot;id&quot;:&quot;5e617e1b-f4e5-32ed-8d07-d4f050a8c76c&quot;,&quot;title&quot;:&quot;Meet Android Studio  |  Android Developers&quot;,&quot;author&quot;:[{&quot;family&quot;:&quot;developer.android.com&quot;,&quot;given&quot;:&quot;&quot;,&quot;parse-names&quot;:false,&quot;dropping-particle&quot;:&quot;&quot;,&quot;non-dropping-particle&quot;:&quot;&quot;}],&quot;accessed&quot;:{&quot;date-parts&quot;:[[2021,10,16]]},&quot;URL&quot;:&quot;https://developer.android.com/studio/intro&quot;,&quot;container-title-short&quot;:&quot;&quot;},&quot;isTemporary&quot;:false},{&quot;id&quot;:&quot;74f35863-7ffe-3744-8010-33af60ffd213&quot;,&quot;itemData&quot;:{&quot;type&quot;:&quot;webpage&quot;,&quot;id&quot;:&quot;74f35863-7ffe-3744-8010-33af60ffd213&quot;,&quot;title&quot;:&quot;Create an Android project  |  Android Developers&quot;,&quot;author&quot;:[{&quot;family&quot;:&quot;developer.android.com&quot;,&quot;given&quot;:&quot;&quot;,&quot;parse-names&quot;:false,&quot;dropping-particle&quot;:&quot;&quot;,&quot;non-dropping-particle&quot;:&quot;&quot;}],&quot;accessed&quot;:{&quot;date-parts&quot;:[[2021,10,16]]},&quot;URL&quot;:&quot;https://developer.android.com/training/basics/firstapp/creating-project&quot;,&quot;container-title-short&quot;:&quot;&quot;},&quot;isTemporary&quot;:false}]},{&quot;citationID&quot;:&quot;MENDELEY_CITATION_748f4ccb-b5cb-4ebb-acf4-5e1b21e7ad3a&quot;,&quot;properties&quot;:{&quot;noteIndex&quot;:0},&quot;isEdited&quot;:false,&quot;manualOverride&quot;:{&quot;isManuallyOverridden&quot;:false,&quot;citeprocText&quot;:&quot;[37]&quot;,&quot;manualOverrideText&quot;:&quot;&quot;},&quot;citationTag&quot;:&quot;MENDELEY_CITATION_v3_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&quot;,&quot;citationItems&quot;:[{&quot;id&quot;:&quot;079dc684-7886-3796-8fe5-63db7fc3e2db&quot;,&quot;itemData&quot;:{&quot;type&quot;:&quot;webpage&quot;,&quot;id&quot;:&quot;079dc684-7886-3796-8fe5-63db7fc3e2db&quot;,&quot;title&quot;:&quot;What is .NET MAUI? - .NET MAUI | Microsoft Docs&quot;,&quot;author&quot;:[{&quot;family&quot;:&quot;docs.microsoft.com&quot;,&quot;given&quot;:&quot;&quot;,&quot;parse-names&quot;:false,&quot;dropping-particle&quot;:&quot;&quot;,&quot;non-dropping-particle&quot;:&quot;&quot;}],&quot;accessed&quot;:{&quot;date-parts&quot;:[[2021,9,23]]},&quot;URL&quot;:&quot;https://docs.microsoft.com/cs-cz/dotnet/maui/what-is-maui&quot;,&quot;container-title-short&quot;:&quot;&quot;},&quot;isTemporary&quot;:false}]},{&quot;citationID&quot;:&quot;MENDELEY_CITATION_fae598d5-4b7e-4c90-99d5-60ba2ba60e69&quot;,&quot;properties&quot;:{&quot;noteIndex&quot;:0},&quot;isEdited&quot;:false,&quot;manualOverride&quot;:{&quot;isManuallyOverridden&quot;:false,&quot;citeprocText&quot;:&quot;[120–122]&quot;,&quot;manualOverrideText&quot;:&quot;&quot;},&quot;citationTag&quot;:&quot;MENDELEY_CITATION_v3_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&quot;,&quot;citationItems&quot;:[{&quot;id&quot;:&quot;02fcc1e7-ae55-398c-98ea-371dfa41a616&quot;,&quot;itemData&quot;:{&quot;type&quot;:&quot;webpage&quot;,&quot;id&quot;:&quot;02fcc1e7-ae55-398c-98ea-371dfa41a616&quot;,&quot;title&quot;:&quot;.NET MAUI Release Candidate - Ready for cross-platform app development - .NET Blog&quot;,&quot;accessed&quot;:{&quot;date-parts&quot;:[[2022,10,14]]},&quot;URL&quot;:&quot;https://devblogs.microsoft.com/dotnet/dotnet-maui-rc-1/&quot;,&quot;container-title-short&quot;:&quot;&quot;},&quot;isTemporary&quot;:false},{&quot;id&quot;:&quot;e5d26bb1-e17d-36a4-8989-938dc95bcb3d&quot;,&quot;itemData&quot;:{&quot;type&quot;:&quot;webpage&quot;,&quot;id&quot;:&quot;e5d26bb1-e17d-36a4-8989-938dc95bcb3d&quot;,&quot;title&quot;:&quot;Introducing .NET Multi-platform App UI - .NET Blog&quot;,&quot;accessed&quot;:{&quot;date-parts&quot;:[[2023,3,24]]},&quot;URL&quot;:&quot;https://devblogs.microsoft.com/dotnet/introducing-net-multi-platform-app-ui/&quot;,&quot;container-title-short&quot;:&quot;&quot;},&quot;isTemporary&quot;:false},{&quot;id&quot;:&quot;2889ff09-03cc-3394-a9f3-7ee307364787&quot;,&quot;itemData&quot;:{&quot;type&quot;:&quot;webpage&quot;,&quot;id&quot;:&quot;2889ff09-03cc-3394-a9f3-7ee307364787&quot;,&quot;title&quot;:&quot;Visual Studio 2022 version 17.3 Release Notes | Microsoft Learn&quot;,&quot;accessed&quot;:{&quot;date-parts&quot;:[[2023,1,4]]},&quot;URL&quot;:&quot;https://learn.microsoft.com/en-us/visualstudio/releases/2022/release-notes-v17.3&quot;,&quot;container-title-short&quot;:&quot;&quot;},&quot;isTemporary&quot;:false}]},{&quot;citationID&quot;:&quot;MENDELEY_CITATION_5f75a1c7-8161-4968-b3ff-172d26d48a52&quot;,&quot;properties&quot;:{&quot;noteIndex&quot;:0},&quot;isEdited&quot;:false,&quot;manualOverride&quot;:{&quot;isManuallyOverridden&quot;:false,&quot;citeprocText&quot;:&quot;[123, 124]&quot;,&quot;manualOverrideText&quot;:&quot;&quot;},&quot;citationTag&quot;:&quot;MENDELEY_CITATION_v3_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&quot;,&quot;citationItems&quot;:[{&quot;id&quot;:&quot;528f1739-38c1-3209-98fa-45dd690ab346&quot;,&quot;itemData&quot;:{&quot;type&quot;:&quot;book&quot;,&quot;id&quot;:&quot;528f1739-38c1-3209-98fa-45dd690ab346&quot;,&quot;title&quot;:&quot;Game Engine Architecture, Third Edition&quot;,&quot;author&quot;:[{&quot;family&quot;:&quot;Gregory&quot;,&quot;given&quot;:&quot;Jason&quot;,&quot;parse-names&quot;:false,&quot;dropping-particle&quot;:&quot;&quot;,&quot;non-dropping-particle&quot;:&quot;&quot;}],&quot;container-title&quot;:&quot;Game Engine Architecture, Third Edition&quot;,&quot;DOI&quot;:&quot;10.1201/9781315267845&quot;,&quot;ISBN&quot;:&quot;9781138035454&quot;,&quot;issued&quot;:{&quot;date-parts&quot;:[[2018]]},&quot;container-title-short&quot;:&quot;&quot;},&quot;isTemporary&quot;:false},{&quot;id&quot;:&quot;d64530e6-2e79-32bb-902f-4c05b107980f&quot;,&quot;itemData&quot;:{&quot;type&quot;:&quot;webpage&quot;,&quot;id&quot;:&quot;d64530e6-2e79-32bb-902f-4c05b107980f&quot;,&quot;title&quot;:&quot;Ubisoft’s In-house Technology and Expertise | Ubisoft [NA] - YouTube&quot;,&quot;author&quot;:[{&quot;family&quot;:&quot;Ubisoft North America&quot;,&quot;given&quot;:&quot;&quot;,&quot;parse-names&quot;:false,&quot;dropping-particle&quot;:&quot;&quot;,&quot;non-dropping-particle&quot;:&quot;&quot;}],&quot;accessed&quot;:{&quot;date-parts&quot;:[[2023,3,24]]},&quot;URL&quot;:&quot;https://www.youtube.com/watch?v=ZmEckgK4EnI&amp;t=21s&quot;,&quot;container-title-short&quot;:&quot;&quot;},&quot;isTemporary&quot;:false}]},{&quot;citationID&quot;:&quot;MENDELEY_CITATION_ec98249d-2ad6-4938-947c-0755ca4277e1&quot;,&quot;properties&quot;:{&quot;noteIndex&quot;:0},&quot;isEdited&quot;:false,&quot;manualOverride&quot;:{&quot;citeprocText&quot;:&quot;[125–128]&quot;,&quot;isManuallyOverridden&quot;:false,&quot;manualOverrideText&quot;:&quot;&quot;},&quot;citationTag&quot;:&quot;MENDELEY_CITATION_v3_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&quot;,&quot;citationItems&quot;:[{&quot;id&quot;:&quot;a313d584-afd8-3c08-a967-df610be889e3&quot;,&quot;itemData&quot;:{&quot;type&quot;:&quot;webpage&quot;,&quot;id&quot;:&quot;a313d584-afd8-3c08-a967-df610be889e3&quot;,&quot;title&quot;:&quot;Real Time Animation: Unity for Look Development - YouTube&quot;,&quot;author&quot;:[{&quot;family&quot;:&quot;Unity Technologies&quot;,&quot;given&quot;:&quot;&quot;,&quot;parse-names&quot;:false,&quot;dropping-particle&quot;:&quot;&quot;,&quot;non-dropping-particle&quot;:&quot;&quot;}],&quot;accessed&quot;:{&quot;date-parts&quot;:[[2021,6,21]]},&quot;URL&quot;:&quot;https://www.youtube.com/watch?v=urew479-Wlw&quot;,&quot;container-title-short&quot;:&quot;&quot;},&quot;uris&quot;:[&quot;http://www.mendeley.com/documents/?uuid=a313d584-afd8-3c08-a967-df610be889e3&quot;],&quot;isTemporary&quot;:false,&quot;legacyDesktopId&quot;:&quot;a313d584-afd8-3c08-a967-df610be889e3&quot;},{&quot;id&quot;:&quot;064fc506-3297-3650-be2f-b9d4694a374c&quot;,&quot;itemData&quot;:{&quot;type&quot;:&quot;webpage&quot;,&quot;id&quot;:&quot;064fc506-3297-3650-be2f-b9d4694a374c&quot;,&quot;title&quot;:&quot;Wondering what Unity is? Find out who we are, where we've been and where we're going | Unity&quot;,&quot;author&quot;:[{&quot;family&quot;:&quot;Unity Technologies&quot;,&quot;given&quot;:&quot;&quot;,&quot;parse-names&quot;:false,&quot;dropping-particle&quot;:&quot;&quot;,&quot;non-dropping-particle&quot;:&quot;&quot;}],&quot;accessed&quot;:{&quot;date-parts&quot;:[[2021,6,21]]},&quot;URL&quot;:&quot;https://unity.com/our-company&quot;,&quot;container-title-short&quot;:&quot;&quot;},&quot;isTemporary&quot;:false},{&quot;id&quot;:&quot;04f6a72d-a96b-3836-9640-661585120332&quot;,&quot;itemData&quot;:{&quot;type&quot;:&quot;webpage&quot;,&quot;id&quot;:&quot;04f6a72d-a96b-3836-9640-661585120332&quot;,&quot;title&quot;:&quot;Reimagine product design and development - YouTube&quot;,&quot;author&quot;:[{&quot;family&quot;:&quot;Unity Technologies&quot;,&quot;given&quot;:&quot;&quot;,&quot;parse-names&quot;:false,&quot;dropping-particle&quot;:&quot;&quot;,&quot;non-dropping-particle&quot;:&quot;&quot;}],&quot;accessed&quot;:{&quot;date-parts&quot;:[[2021,6,21]]},&quot;URL&quot;:&quot;https://www.youtube.com/watch?v=j_bQf0InYHM&quot;,&quot;container-title-short&quot;:&quot;&quot;},&quot;isTemporary&quot;:false},{&quot;id&quot;:&quot;5e2e64e5-db6b-39d4-ae92-b6f3ba866be8&quot;,&quot;itemData&quot;:{&quot;type&quot;:&quot;webpage&quot;,&quot;id&quot;:&quot;5e2e64e5-db6b-39d4-ae92-b6f3ba866be8&quot;,&quot;title&quot;:&quot;Create immersive experiences for real-world applications at scale | Unity - YouTube&quot;,&quot;author&quot;:[{&quot;family&quot;:&quot;Unity Technologies&quot;,&quot;given&quot;:&quot;&quot;,&quot;parse-names&quot;:false,&quot;dropping-particle&quot;:&quot;&quot;,&quot;non-dropping-particle&quot;:&quot;&quot;}],&quot;accessed&quot;:{&quot;date-parts&quot;:[[2021,6,21]]},&quot;URL&quot;:&quot;https://www.youtube.com/watch?v=5VRxVVOIoJs&quot;,&quot;container-title-short&quot;:&quot;&quot;},&quot;isTemporary&quot;:false}]},{&quot;citationID&quot;:&quot;MENDELEY_CITATION_72ac573b-a6cc-4d4f-9744-b40691588f5b&quot;,&quot;properties&quot;:{&quot;noteIndex&quot;:0},&quot;isEdited&quot;:false,&quot;manualOverride&quot;:{&quot;isManuallyOverridden&quot;:false,&quot;citeprocText&quot;:&quot;[129]&quot;,&quot;manualOverrideText&quot;:&quot;&quot;},&quot;citationTag&quot;:&quot;MENDELEY_CITATION_v3_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&quot;,&quot;citationItems&quot;:[{&quot;id&quot;:&quot;195c70f4-20fc-3fc0-bd46-5acfb72f7499&quot;,&quot;itemData&quot;:{&quot;type&quot;:&quot;webpage&quot;,&quot;id&quot;:&quot;195c70f4-20fc-3fc0-bd46-5acfb72f7499&quot;,&quot;title&quot;:&quot;Cuphead: Don't Deal With The Devil | Available on Xbox One - Windows 10 - Nintendo Switch – PlayStation 4 - Steam - GOG - Mac&quot;,&quot;accessed&quot;:{&quot;date-parts&quot;:[[2023,3,24]]},&quot;URL&quot;:&quot;https://cupheadgame.com/&quot;,&quot;container-title-short&quot;:&quot;&quot;},&quot;isTemporary&quot;:false}]},{&quot;citationID&quot;:&quot;MENDELEY_CITATION_a4923f0a-e033-4f0c-a620-8f4c5adf6e6e&quot;,&quot;properties&quot;:{&quot;noteIndex&quot;:0},&quot;isEdited&quot;:false,&quot;manualOverride&quot;:{&quot;isManuallyOverridden&quot;:false,&quot;citeprocText&quot;:&quot;[130]&quot;,&quot;manualOverrideText&quot;:&quot;&quot;},&quot;citationTag&quot;:&quot;MENDELEY_CITATION_v3_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&quot;,&quot;citationItems&quot;:[{&quot;id&quot;:&quot;0a471df0-e620-33ef-a24b-f1b85a75bf1d&quot;,&quot;itemData&quot;:{&quot;type&quot;:&quot;webpage&quot;,&quot;id&quot;:&quot;0a471df0-e620-33ef-a24b-f1b85a75bf1d&quot;,&quot;title&quot;:&quot;Hollow Knight&quot;,&quot;accessed&quot;:{&quot;date-parts&quot;:[[2023,3,24]]},&quot;URL&quot;:&quot;https://www.hollowknight.com/&quot;,&quot;container-title-short&quot;:&quot;&quot;},&quot;isTemporary&quot;:false}]},{&quot;citationID&quot;:&quot;MENDELEY_CITATION_8ce11651-b882-4bd0-8a92-0c6e2f2b25df&quot;,&quot;properties&quot;:{&quot;noteIndex&quot;:0},&quot;isEdited&quot;:false,&quot;manualOverride&quot;:{&quot;citeprocText&quot;:&quot;[131–135]&quot;,&quot;isManuallyOverridden&quot;:false,&quot;manualOverrideText&quot;:&quot;&quot;},&quot;citationTag&quot;:&quot;MENDELEY_CITATION_v3_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&quot;,&quot;citationItems&quot;:[{&quot;id&quot;:&quot;25af8f52-7160-3474-bd11-50bce7e038de&quot;,&quot;itemData&quot;:{&quot;type&quot;:&quot;webpage&quot;,&quot;id&quot;:&quot;25af8f52-7160-3474-bd11-50bce7e038de&quot;,&quot;title&quot;:&quot;Unity VS Unreal Engine in 2021 | What is the best Game Engine?&quot;,&quot;author&quot;:[{&quot;family&quot;:&quot;Dickinson&quot;,&quot;given&quot;:&quot;Brendan&quot;,&quot;parse-names&quot;:false,&quot;dropping-particle&quot;:&quot;&quot;,&quot;non-dropping-particle&quot;:&quot;&quot;}],&quot;URL&quot;:&quot;https://www.youtube.com/watch?v=jjUsSL4T3ig&quot;,&quot;issued&quot;:{&quot;date-parts&quot;:[[2021]]},&quot;container-title-short&quot;:&quot;&quot;},&quot;uris&quot;:[&quot;http://www.mendeley.com/documents/?uuid=b5f36eaa-21f9-40c3-adf6-ab4a109a5816&quot;],&quot;isTemporary&quot;:false,&quot;legacyDesktopId&quot;:&quot;b5f36eaa-21f9-40c3-adf6-ab4a109a5816&quot;},{&quot;id&quot;:&quot;573f93b5-939a-3a50-88f7-9cb8be2445d9&quot;,&quot;itemData&quot;:{&quot;type&quot;:&quot;webpage&quot;,&quot;id&quot;:&quot;573f93b5-939a-3a50-88f7-9cb8be2445d9&quot;,&quot;title&quot;:&quot;Compare Unity plans: Pro vs Plus vs Free. Choose the best 2D - 3D engine for your project! - Unity Store&quot;,&quot;author&quot;:[{&quot;family&quot;:&quot;Unity Technologie&quot;,&quot;given&quot;:&quot;&quot;,&quot;parse-names&quot;:false,&quot;dropping-particle&quot;:&quot;&quot;,&quot;non-dropping-particle&quot;:&quot;&quot;}],&quot;accessed&quot;:{&quot;date-parts&quot;:[[2021,6,23]]},&quot;URL&quot;:&quot;https://store.unity.com/compare-plans?currency=USD&quot;,&quot;container-title-short&quot;:&quot;&quot;},&quot;isTemporary&quot;:false},{&quot;id&quot;:&quot;bb2e5d02-0db3-3e27-a1ba-340e41b25631&quot;,&quot;itemData&quot;:{&quot;type&quot;:&quot;webpage&quot;,&quot;id&quot;:&quot;bb2e5d02-0db3-3e27-a1ba-340e41b25631&quot;,&quot;title&quot;:&quot;What is the best game engine: is Unity right for you? | GamesIndustry.biz&quot;,&quot;accessed&quot;:{&quot;date-parts&quot;:[[2021,6,20]]},&quot;URL&quot;:&quot;https://www.gamesindustry.biz/articles/2020-01-16-what-is-the-best-game-engine-is-unity-the-right-game-engine-for-you&quot;,&quot;container-title-short&quot;:&quot;&quot;},&quot;isTemporary&quot;:false},{&quot;id&quot;:&quot;51802f52-7b95-34c0-baa0-9c1d1872823e&quot;,&quot;itemData&quot;:{&quot;type&quot;:&quot;webpage&quot;,&quot;id&quot;:&quot;51802f52-7b95-34c0-baa0-9c1d1872823e&quot;,&quot;title&quot;:&quot;How to make a CUSTOM INSPECTOR in Unity - YouTube&quot;,&quot;author&quot;:[{&quot;family&quot;:&quot;Brackeys&quot;,&quot;given&quot;:&quot;&quot;,&quot;parse-names&quot;:false,&quot;dropping-particle&quot;:&quot;&quot;,&quot;non-dropping-particle&quot;:&quot;&quot;}],&quot;accessed&quot;:{&quot;date-parts&quot;:[[2021,6,21]]},&quot;URL&quot;:&quot;https://www.youtube.com/watch?v=RInUu1_8aGw&quot;,&quot;container-title-short&quot;:&quot;&quot;},&quot;isTemporary&quot;:false},{&quot;id&quot;:&quot;a8363dba-aace-3913-a92b-d597cd56b563&quot;,&quot;itemData&quot;:{&quot;type&quot;:&quot;webpage&quot;,&quot;id&quot;:&quot;a8363dba-aace-3913-a92b-d597cd56b563&quot;,&quot;title&quot;:&quot;Made With Unity | Unity&quot;,&quot;author&quot;:[{&quot;family&quot;:&quot;Unity Technologies&quot;,&quot;given&quot;:&quot;&quot;,&quot;parse-names&quot;:false,&quot;dropping-particle&quot;:&quot;&quot;,&quot;non-dropping-particle&quot;:&quot;&quot;}],&quot;accessed&quot;:{&quot;date-parts&quot;:[[2021,6,21]]},&quot;URL&quot;:&quot;https://unity.com/madewith&quot;,&quot;container-title-short&quot;:&quot;&quot;},&quot;isTemporary&quot;:false}]},{&quot;citationID&quot;:&quot;MENDELEY_CITATION_3a4075fd-dac7-4329-ae18-456dcf6d3f13&quot;,&quot;properties&quot;:{&quot;noteIndex&quot;:0},&quot;isEdited&quot;:false,&quot;manualOverride&quot;:{&quot;citeprocText&quot;:&quot;[136–142]&quot;,&quot;isManuallyOverridden&quot;:false,&quot;manualOverrideText&quot;:&quot;&quot;},&quot;citationTag&quot;:&quot;MENDELEY_CITATION_v3_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&quot;,&quot;citationItems&quot;:[{&quot;id&quot;:&quot;2f0103d4-af19-3068-b203-92f264ff6d08&quot;,&quot;itemData&quot;:{&quot;type&quot;:&quot;book&quot;,&quot;id&quot;:&quot;2f0103d4-af19-3068-b203-92f264ff6d08&quot;,&quot;title&quot;:&quot;C# Game Programming Cookbook for Unity 3D&quot;,&quot;author&quot;:[{&quot;family&quot;:&quot;Murray&quot;,&quot;given&quot;:&quot;Jeff W.&quot;,&quot;parse-names&quot;:false,&quot;dropping-particle&quot;:&quot;&quot;,&quot;non-dropping-particle&quot;:&quot;&quot;}],&quot;container-title&quot;:&quot;C# Game Programming Cookbook for Unity 3D&quot;,&quot;DOI&quot;:&quot;10.1201/b17100&quot;,&quot;ISBN&quot;:&quot;9781466581401&quot;,&quot;URL&quot;:&quot;https://books.google.cz/books?id=KqsXEAAAQBAJ&amp;pg=PP1&amp;dq=C%23+Game+Programming+Cookbook+for+Unity+3D&amp;hl=cs&amp;sa=X&amp;ved=2ahUKEwjmuqKb_uTyAhWkhv0HHUFRAeUQuwV6BAgFEAk#v=onepage&amp;q=C%23 Game Programming Cookbook for Unity 3D&amp;f=false&quot;,&quot;issued&quot;:{&quot;date-parts&quot;:[[2014]]},&quot;abstract&quot;:&quot;An Accessible, Modular Style of Game Building—Easily Start Making Games with Unity 3D C# Game Programming Cookbook for Unity 3D presents a highly flexible core framework to create just about any type of game by plugging in different script components. Most scripts function within the game framework or in your own structures. The techniques and concepts discussed in the book give you a solid foundation in game development. The first ten chapters set up the flexible, reusable framework based in C# and suitable for all game types. The book also explains scripting of generic, reusable, and common functionality. The remainder of the text adds game-specific code to the framework to create four example games: a top-down arena shooter, a futuristic racing combat game, a tank arena deathmatch game, and a classic arcade-style vertical scrolling shoot ’em up. The games encompass artificial intelligence (path following, target chasing, and line-of-sight patrolling behaviors), game state control, wheel colliders, and weapon inventory management. The example files are available for download on the book’s CRC Press web page. Reducing your recoding, repurposing, or adaptation time, this book provides script-based components that you can use to jump start your own projects. The book’s modular components can be mixed and matched to build various kinds of video games for the Unity game engine.&quot;,&quot;edition&quot;:&quot;2&quot;,&quot;container-title-short&quot;:&quot;&quot;},&quot;uris&quot;:[&quot;http://www.mendeley.com/documents/?uuid=2f0103d4-af19-3068-b203-92f264ff6d08&quot;],&quot;isTemporary&quot;:false,&quot;legacyDesktopId&quot;:&quot;2f0103d4-af19-3068-b203-92f264ff6d08&quot;},{&quot;id&quot;:&quot;ec366a0a-55a9-36b8-8dac-a2d2b1b06583&quot;,&quot;itemData&quot;:{&quot;type&quot;:&quot;book&quot;,&quot;id&quot;:&quot;ec366a0a-55a9-36b8-8dac-a2d2b1b06583&quot;,&quot;title&quot;:&quot;Game Programming with Unity and C#&quot;,&quot;author&quot;:[{&quot;family&quot;:&quot;Hardman&quot;,&quot;given&quot;:&quot;Casey&quot;,&quot;parse-names&quot;:false,&quot;dropping-particle&quot;:&quot;&quot;,&quot;non-dropping-particle&quot;:&quot;&quot;}],&quot;container-title&quot;:&quot;Game Programming with Unity and C#&quot;,&quot;DOI&quot;:&quot;10.1007/978-1-4842-5656-5&quot;,&quot;ISBN&quot;:&quot;1484256557&quot;,&quot;issued&quot;:{&quot;date-parts&quot;:[[2020]]},&quot;container-title-short&quot;:&quot;&quot;},&quot;uris&quot;:[&quot;http://www.mendeley.com/documents/?uuid=ec366a0a-55a9-36b8-8dac-a2d2b1b06583&quot;],&quot;isTemporary&quot;:false,&quot;legacyDesktopId&quot;:&quot;ec366a0a-55a9-36b8-8dac-a2d2b1b06583&quot;},{&quot;id&quot;:&quot;b41e61f1-af93-3df6-a5b1-f343d867d342&quot;,&quot;itemData&quot;:{&quot;type&quot;:&quot;webpage&quot;,&quot;id&quot;:&quot;b41e61f1-af93-3df6-a5b1-f343d867d342&quot;,&quot;title&quot;:&quot;Unity - Scripting API: MonoBehaviour.FixedUpdate()&quot;,&quot;author&quot;:[{&quot;family&quot;:&quot;docs.unity3d.com&quot;,&quot;given&quot;:&quot;&quot;,&quot;parse-names&quot;:false,&quot;dropping-particle&quot;:&quot;&quot;,&quot;non-dropping-particle&quot;:&quot;&quot;}],&quot;accessed&quot;:{&quot;date-parts&quot;:[[2021,9,4]]},&quot;URL&quot;:&quot;https://docs.unity3d.com/ScriptReference/MonoBehaviour.FixedUpdate.html&quot;,&quot;container-title-short&quot;:&quot;&quot;},&quot;isTemporary&quot;:false},{&quot;id&quot;:&quot;2735260e-be90-3057-900b-85c30bd3a45b&quot;,&quot;itemData&quot;:{&quot;type&quot;:&quot;webpage&quot;,&quot;id&quot;:&quot;2735260e-be90-3057-900b-85c30bd3a45b&quot;,&quot;title&quot;:&quot;Unity - Scripting API: Debug&quot;,&quot;author&quot;:[{&quot;family&quot;:&quot;docs.unity3d.com&quot;,&quot;given&quot;:&quot;&quot;,&quot;parse-names&quot;:false,&quot;dropping-particle&quot;:&quot;&quot;,&quot;non-dropping-particle&quot;:&quot;&quot;}],&quot;accessed&quot;:{&quot;date-parts&quot;:[[2021,9,19]]},&quot;URL&quot;:&quot;https://docs.unity3d.com/ScriptReference/Debug.html&quot;,&quot;container-title-short&quot;:&quot;&quot;},&quot;isTemporary&quot;:false},{&quot;id&quot;:&quot;3307c3b2-e7cf-35e5-acd1-561f30f365a2&quot;,&quot;itemData&quot;:{&quot;type&quot;:&quot;webpage&quot;,&quot;id&quot;:&quot;3307c3b2-e7cf-35e5-acd1-561f30f365a2&quot;,&quot;title&quot;:&quot;Unity - Manual: Prefabs&quot;,&quot;author&quot;:[{&quot;family&quot;:&quot;docs.unity3d.com&quot;,&quot;given&quot;:&quot;&quot;,&quot;parse-names&quot;:false,&quot;dropping-particle&quot;:&quot;&quot;,&quot;non-dropping-particle&quot;:&quot;&quot;}],&quot;accessed&quot;:{&quot;date-parts&quot;:[[2021,9,4]]},&quot;URL&quot;:&quot;https://docs.unity3d.com/Manual/Prefabs.html&quot;,&quot;container-title-short&quot;:&quot;&quot;},&quot;isTemporary&quot;:false},{&quot;id&quot;:&quot;e71879d6-56d5-3f84-83f0-a0025e908cf4&quot;,&quot;itemData&quot;:{&quot;type&quot;:&quot;webpage&quot;,&quot;id&quot;:&quot;e71879d6-56d5-3f84-83f0-a0025e908cf4&quot;,&quot;title&quot;:&quot;10 mins GameDev tips - Quaternions - YouTube&quot;,&quot;author&quot;:[{&quot;family&quot;:&quot;sociamix&quot;,&quot;given&quot;:&quot;&quot;,&quot;parse-names&quot;:false,&quot;dropping-particle&quot;:&quot;&quot;,&quot;non-dropping-particle&quot;:&quot;&quot;}],&quot;accessed&quot;:{&quot;date-parts&quot;:[[2021,9,20]]},&quot;URL&quot;:&quot;https://www.youtube.com/watch?v=1yoFjjJRnLY&quot;,&quot;container-title-short&quot;:&quot;&quot;},&quot;isTemporary&quot;:false},{&quot;id&quot;:&quot;e01b0ccc-456b-36d4-b451-64a20fc951de&quot;,&quot;itemData&quot;:{&quot;type&quot;:&quot;webpage&quot;,&quot;id&quot;:&quot;e01b0ccc-456b-36d4-b451-64a20fc951de&quot;,&quot;title&quot;:&quot;Quaternions and 3d rotation, explained interactively - YouTube&quot;,&quot;author&quot;:[{&quot;family&quot;:&quot;3Blue1Brown&quot;,&quot;given&quot;:&quot;&quot;,&quot;parse-names&quot;:false,&quot;dropping-particle&quot;:&quot;&quot;,&quot;non-dropping-particle&quot;:&quot;&quot;}],&quot;accessed&quot;:{&quot;date-parts&quot;:[[2021,9,20]]},&quot;URL&quot;:&quot;https://www.youtube.com/watch?v=zjMuIxRvygQ&quot;,&quot;issued&quot;:{&quot;date-parts&quot;:[[2018]]},&quot;container-title-short&quot;:&quot;&quot;},&quot;isTemporary&quot;:false}]},{&quot;citationID&quot;:&quot;MENDELEY_CITATION_969d0523-bd70-4aa8-8d7e-b9cbda11a2d6&quot;,&quot;properties&quot;:{&quot;noteIndex&quot;:0},&quot;isEdited&quot;:false,&quot;manualOverride&quot;:{&quot;isManuallyOverridden&quot;:false,&quot;citeprocText&quot;:&quot;[143]&quot;,&quot;manualOverrideText&quot;:&quot;&quot;},&quot;citationTag&quot;:&quot;MENDELEY_CITATION_v3_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&quot;,&quot;citationItems&quot;:[{&quot;id&quot;:&quot;41a35cba-d7c1-34b0-99fc-d1a19b875d60&quot;,&quot;itemData&quot;:{&quot;type&quot;:&quot;broadcast&quot;,&quot;id&quot;:&quot;41a35cba-d7c1-34b0-99fc-d1a19b875d60&quot;,&quot;title&quot;:&quot;The Mandalorian&quot;,&quot;author&quot;:[{&quot;family&quot;:&quot;Jon Favreau&quot;,&quot;given&quot;:&quot;&quot;,&quot;parse-names&quot;:false,&quot;dropping-particle&quot;:&quot;&quot;,&quot;non-dropping-particle&quot;:&quot;&quot;}],&quot;issued&quot;:{&quot;date-parts&quot;:[[2019]]},&quot;container-title-short&quot;:&quot;&quot;},&quot;isTemporary&quot;:false}]},{&quot;citationID&quot;:&quot;MENDELEY_CITATION_aff53cd8-0a27-45b3-92c7-9763a295a43c&quot;,&quot;properties&quot;:{&quot;noteIndex&quot;:0},&quot;isEdited&quot;:false,&quot;manualOverride&quot;:{&quot;isManuallyOverridden&quot;:false,&quot;citeprocText&quot;:&quot;[144]&quot;,&quot;manualOverrideText&quot;:&quot;&quot;},&quot;citationTag&quot;:&quot;MENDELEY_CITATION_v3_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&quot;,&quot;citationItems&quot;:[{&quot;id&quot;:&quot;02c1e0e5-ba0f-3128-9805-ea5e83594fa6&quot;,&quot;itemData&quot;:{&quot;type&quot;:&quot;webpage&quot;,&quot;id&quot;:&quot;02c1e0e5-ba0f-3128-9805-ea5e83594fa6&quot;,&quot;title&quot;:&quot;Fortnite | Create, Play &amp; Battle With Friends for Free - Fortnite&quot;,&quot;accessed&quot;:{&quot;date-parts&quot;:[[2023,3,24]]},&quot;URL&quot;:&quot;https://www.fortnite.com/&quot;,&quot;container-title-short&quot;:&quot;&quot;},&quot;isTemporary&quot;:false}]},{&quot;citationID&quot;:&quot;MENDELEY_CITATION_207ef403-a939-4285-b0b2-14ac59b4d1fc&quot;,&quot;properties&quot;:{&quot;noteIndex&quot;:0},&quot;isEdited&quot;:false,&quot;manualOverride&quot;:{&quot;isManuallyOverridden&quot;:false,&quot;citeprocText&quot;:&quot;[145]&quot;,&quot;manualOverrideText&quot;:&quot;&quot;},&quot;citationTag&quot;:&quot;MENDELEY_CITATION_v3_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&quot;,&quot;citationItems&quot;:[{&quot;id&quot;:&quot;df41ee13-2439-333e-9f88-6392edc3d957&quot;,&quot;itemData&quot;:{&quot;type&quot;:&quot;webpage&quot;,&quot;id&quot;:&quot;df41ee13-2439-333e-9f88-6392edc3d957&quot;,&quot;title&quot;:&quot;Borderlands&quot;,&quot;accessed&quot;:{&quot;date-parts&quot;:[[2023,3,24]]},&quot;URL&quot;:&quot;https://borderlands.com/en-US/&quot;,&quot;container-title-short&quot;:&quot;&quot;},&quot;isTemporary&quot;:false}]},{&quot;citationID&quot;:&quot;MENDELEY_CITATION_55962c8e-d891-469b-a9e7-03ac04f394e3&quot;,&quot;properties&quot;:{&quot;noteIndex&quot;:0},&quot;isEdited&quot;:false,&quot;manualOverride&quot;:{&quot;citeprocText&quot;:&quot;[146–148]&quot;,&quot;isManuallyOverridden&quot;:false,&quot;manualOverrideText&quot;:&quot;&quot;},&quot;citationTag&quot;:&quot;MENDELEY_CITATION_v3_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&quot;,&quot;citationItems&quot;:[{&quot;id&quot;:&quot;f9d68e3f-60fe-3a1e-9cbd-c22990a5aa18&quot;,&quot;itemData&quot;:{&quot;type&quot;:&quot;webpage&quot;,&quot;id&quot;:&quot;f9d68e3f-60fe-3a1e-9cbd-c22990a5aa18&quot;,&quot;title&quot;:&quot;Gearbox Software’s Borderlands More Awesome Than Ever with Unreal Engine 3&quot;,&quot;accessed&quot;:{&quot;date-parts&quot;:[[2021,7,1]]},&quot;URL&quot;:&quot;https://www.unrealengine.com/en-US/blog/borderlands&quot;,&quot;container-title-short&quot;:&quot;&quot;},&quot;uris&quot;:[&quot;http://www.mendeley.com/documents/?uuid=f9d68e3f-60fe-3a1e-9cbd-c22990a5aa18&quot;],&quot;isTemporary&quot;:false,&quot;legacyDesktopId&quot;:&quot;f9d68e3f-60fe-3a1e-9cbd-c22990a5aa18&quot;},{&quot;id&quot;:&quot;894d60c7-10d1-3e7c-aad0-3e44aada9283&quot;,&quot;itemData&quot;:{&quot;type&quot;:&quot;webpage&quot;,&quot;id&quot;:&quot;894d60c7-10d1-3e7c-aad0-3e44aada9283&quot;,&quot;title&quot;:&quot;Why 'The Mandalorian' Uses Virtual Sets Over Green Screen | Movies Insider - YouTube&quot;,&quot;author&quot;:[{&quot;family&quot;:&quot;Insider&quot;,&quot;given&quot;:&quot;&quot;,&quot;parse-names&quot;:false,&quot;dropping-particle&quot;:&quot;&quot;,&quot;non-dropping-particle&quot;:&quot;&quot;}],&quot;accessed&quot;:{&quot;date-parts&quot;:[[2021,6,24]]},&quot;URL&quot;:&quot;https://www.youtube.com/watch?v=Ufp8weYYDE8&quot;,&quot;container-title-short&quot;:&quot;&quot;},&quot;isTemporary&quot;:false},{&quot;id&quot;:&quot;fa00ea42-96e6-3960-bed4-1402aba2c2a5&quot;,&quot;itemData&quot;:{&quot;type&quot;:&quot;webpage&quot;,&quot;id&quot;:&quot;fa00ea42-96e6-3960-bed4-1402aba2c2a5&quot;,&quot;title&quot;:&quot;Real-Time In-Camera VFX for Next-Gen Filmmaking | Project Spotlight | Unreal Engine - YouTube&quot;,&quot;author&quot;:[{&quot;family&quot;:&quot;Epic Games&quot;,&quot;given&quot;:&quot;&quot;,&quot;parse-names&quot;:false,&quot;dropping-particle&quot;:&quot;&quot;,&quot;non-dropping-particle&quot;:&quot;&quot;}],&quot;accessed&quot;:{&quot;date-parts&quot;:[[2021,6,24]]},&quot;URL&quot;:&quot;https://www.youtube.com/watch?v=bErPsq5kPzE&quot;,&quot;container-title-short&quot;:&quot;&quot;},&quot;isTemporary&quot;:false}]},{&quot;citationID&quot;:&quot;MENDELEY_CITATION_435883bc-6fed-4efc-8c41-c0a3940b497b&quot;,&quot;properties&quot;:{&quot;noteIndex&quot;:0},&quot;isEdited&quot;:false,&quot;manualOverride&quot;:{&quot;isManuallyOverridden&quot;:false,&quot;citeprocText&quot;:&quot;[123]&quot;,&quot;manualOverrideText&quot;:&quot;&quot;},&quot;citationTag&quot;:&quot;MENDELEY_CITATION_v3_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&quot;,&quot;citationItems&quot;:[{&quot;id&quot;:&quot;528f1739-38c1-3209-98fa-45dd690ab346&quot;,&quot;itemData&quot;:{&quot;type&quot;:&quot;book&quot;,&quot;id&quot;:&quot;528f1739-38c1-3209-98fa-45dd690ab346&quot;,&quot;title&quot;:&quot;Game Engine Architecture, Third Edition&quot;,&quot;author&quot;:[{&quot;family&quot;:&quot;Gregory&quot;,&quot;given&quot;:&quot;Jason&quot;,&quot;parse-names&quot;:false,&quot;dropping-particle&quot;:&quot;&quot;,&quot;non-dropping-particle&quot;:&quot;&quot;}],&quot;container-title&quot;:&quot;Game Engine Architecture, Third Edition&quot;,&quot;DOI&quot;:&quot;10.1201/9781315267845&quot;,&quot;ISBN&quot;:&quot;9781138035454&quot;,&quot;issued&quot;:{&quot;date-parts&quot;:[[2018]]},&quot;container-title-short&quot;:&quot;&quot;},&quot;isTemporary&quot;:false}]},{&quot;citationID&quot;:&quot;MENDELEY_CITATION_64aac832-2eea-44e6-b8c0-d5688f8d72f2&quot;,&quot;properties&quot;:{&quot;noteIndex&quot;:0},&quot;isEdited&quot;:false,&quot;manualOverride&quot;:{&quot;isManuallyOverridden&quot;:false,&quot;citeprocText&quot;:&quot;[149]&quot;,&quot;manualOverrideText&quot;:&quot;&quot;},&quot;citationTag&quot;:&quot;MENDELEY_CITATION_v3_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&quot;,&quot;citationItems&quot;:[{&quot;id&quot;:&quot;3f008ed1-bc08-3231-bb2d-12289b392ed6&quot;,&quot;itemData&quot;:{&quot;type&quot;:&quot;webpage&quot;,&quot;id&quot;:&quot;3f008ed1-bc08-3231-bb2d-12289b392ed6&quot;,&quot;title&quot;:&quot;Crysis Remastered | FPS, Video Games | Crytek&quot;,&quot;accessed&quot;:{&quot;date-parts&quot;:[[2023,3,30]]},&quot;URL&quot;:&quot;https://www.crysis.com/crysis-2-remastered/&quot;,&quot;container-title-short&quot;:&quot;&quot;},&quot;isTemporary&quot;:false}]},{&quot;citationID&quot;:&quot;MENDELEY_CITATION_b28277ed-e9af-4787-9010-b0767eba1ac8&quot;,&quot;properties&quot;:{&quot;noteIndex&quot;:0},&quot;isEdited&quot;:false,&quot;manualOverride&quot;:{&quot;isManuallyOverridden&quot;:false,&quot;citeprocText&quot;:&quot;[150]&quot;,&quot;manualOverrideText&quot;:&quot;&quot;},&quot;citationTag&quot;:&quot;MENDELEY_CITATION_v3_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&quot;,&quot;citationItems&quot;:[{&quot;id&quot;:&quot;ae479078-bca3-3319-97e0-3c78e4f9538e&quot;,&quot;itemData&quot;:{&quot;type&quot;:&quot;webpage&quot;,&quot;id&quot;:&quot;ae479078-bca3-3319-97e0-3c78e4f9538e&quot;,&quot;title&quot;:&quot;Kingdom Come: Deliverance&quot;,&quot;accessed&quot;:{&quot;date-parts&quot;:[[2023,3,30]]},&quot;URL&quot;:&quot;https://www.kingdomcomerpg.com/&quot;,&quot;container-title-short&quot;:&quot;&quot;},&quot;isTemporary&quot;:false}]},{&quot;citationID&quot;:&quot;MENDELEY_CITATION_21d48be7-1000-45e9-87d3-48ca125da150&quot;,&quot;properties&quot;:{&quot;noteIndex&quot;:0},&quot;isEdited&quot;:false,&quot;manualOverride&quot;:{&quot;citeprocText&quot;:&quot;[151]&quot;,&quot;isManuallyOverridden&quot;:false,&quot;manualOverrideText&quot;:&quot;&quot;},&quot;citationTag&quot;:&quot;MENDELEY_CITATION_v3_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&quot;,&quot;citationItems&quot;:[{&quot;id&quot;:&quot;e41f482e-c35c-3dcb-ab52-22cb5edf3a99&quot;,&quot;itemData&quot;:{&quot;type&quot;:&quot;webpage&quot;,&quot;id&quot;:&quot;e41f482e-c35c-3dcb-ab52-22cb5edf3a99&quot;,&quot;title&quot;:&quot;CRYENGINE | Support: Licensing&quot;,&quot;accessed&quot;:{&quot;date-parts&quot;:[[2021,6,24]]},&quot;URL&quot;:&quot;https://www.cryengine.com/support/view/licensing&quot;,&quot;container-title-short&quot;:&quot;&quot;},&quot;uris&quot;:[&quot;http://www.mendeley.com/documents/?uuid=e41f482e-c35c-3dcb-ab52-22cb5edf3a99&quot;],&quot;isTemporary&quot;:false,&quot;legacyDesktopId&quot;:&quot;e41f482e-c35c-3dcb-ab52-22cb5edf3a99&quot;}]},{&quot;citationID&quot;:&quot;MENDELEY_CITATION_e06e2a1f-5152-4d53-aaf2-f0d482a870ef&quot;,&quot;properties&quot;:{&quot;noteIndex&quot;:0},&quot;isEdited&quot;:false,&quot;manualOverride&quot;:{&quot;citeprocText&quot;:&quot;[132, 151–155, 158]&quot;,&quot;isManuallyOverridden&quot;:false,&quot;manualOverrideText&quot;:&quot;&quot;},&quot;citationItems&quot;:[{&quot;id&quot;:&quot;8807654b-b7ba-3f70-862a-1ce462d16a3f&quot;,&quot;itemData&quot;:{&quot;type&quot;:&quot;webpage&quot;,&quot;id&quot;:&quot;8807654b-b7ba-3f70-862a-1ce462d16a3f&quot;,&quot;title&quot;:&quot;Download - Unreal Engine&quot;,&quot;author&quot;:[{&quot;family&quot;:&quot;Epic Games&quot;,&quot;given&quot;:&quot;&quot;,&quot;parse-names&quot;:false,&quot;dropping-particle&quot;:&quot;&quot;,&quot;non-dropping-particle&quot;:&quot;&quot;}],&quot;accessed&quot;:{&quot;date-parts&quot;:[[2021,6,22]]},&quot;URL&quot;:&quot;https://www.unrealengine.com/en-US/download&quot;,&quot;container-title-short&quot;:&quot;&quot;},&quot;uris&quot;:[&quot;http://www.mendeley.com/documents/?uuid=8807654b-b7ba-3f70-862a-1ce462d16a3f&quot;],&quot;isTemporary&quot;:false,&quot;legacyDesktopId&quot;:&quot;8807654b-b7ba-3f70-862a-1ce462d16a3f&quot;},{&quot;id&quot;:&quot;573f93b5-939a-3a50-88f7-9cb8be2445d9&quot;,&quot;itemData&quot;:{&quot;type&quot;:&quot;webpage&quot;,&quot;id&quot;:&quot;573f93b5-939a-3a50-88f7-9cb8be2445d9&quot;,&quot;title&quot;:&quot;Compare Unity plans: Pro vs Plus vs Free. Choose the best 2D - 3D engine for your project! - Unity Store&quot;,&quot;author&quot;:[{&quot;family&quot;:&quot;Unity Technologie&quot;,&quot;given&quot;:&quot;&quot;,&quot;parse-names&quot;:false,&quot;dropping-particle&quot;:&quot;&quot;,&quot;non-dropping-particle&quot;:&quot;&quot;}],&quot;accessed&quot;:{&quot;date-parts&quot;:[[2021,6,23]]},&quot;URL&quot;:&quot;https://store.unity.com/compare-plans?currency=USD&quot;,&quot;container-title-short&quot;:&quot;&quot;},&quot;uris&quot;:[&quot;http://www.mendeley.com/documents/?uuid=573f93b5-939a-3a50-88f7-9cb8be2445d9&quot;],&quot;isTemporary&quot;:false,&quot;legacyDesktopId&quot;:&quot;573f93b5-939a-3a50-88f7-9cb8be2445d9&quot;},{&quot;id&quot;:&quot;034df2bc-df2a-37e3-acf2-940116524155&quot;,&quot;itemData&quot;:{&quot;type&quot;:&quot;webpage&quot;,&quot;id&quot;:&quot;034df2bc-df2a-37e3-acf2-940116524155&quot;,&quot;title&quot;:&quot;What platforms are supported by Unity? – Unity&quot;,&quot;author&quot;:[{&quot;family&quot;:&quot;Technologies&quot;,&quot;given&quot;:&quot;Unity&quot;,&quot;parse-names&quot;:false,&quot;dropping-particle&quot;:&quot;&quot;,&quot;non-dropping-particle&quot;:&quot;&quot;}],&quot;accessed&quot;:{&quot;date-parts&quot;:[[2021,6,23]]},&quot;URL&quot;:&quot;https://support.unity.com/hc/en-us/articles/206336795-What-platforms-are-supported-by-Unity-&quot;,&quot;container-title-short&quot;:&quot;&quot;},&quot;isTemporary&quot;:false},{&quot;id&quot;:&quot;3d389df6-db55-3e47-b980-41263f553713&quot;,&quot;itemData&quot;:{&quot;type&quot;:&quot;webpage&quot;,&quot;id&quot;:&quot;3d389df6-db55-3e47-b980-41263f553713&quot;,&quot;title&quot;:&quot;Multi-platform development&quot;,&quot;author&quot;:[{&quot;family&quot;:&quot;Epic Games&quot;,&quot;given&quot;:&quot;&quot;,&quot;parse-names&quot;:false,&quot;dropping-particle&quot;:&quot;&quot;,&quot;non-dropping-particle&quot;:&quot;&quot;}],&quot;accessed&quot;:{&quot;date-parts&quot;:[[2021,6,23]]},&quot;URL&quot;:&quot;https://www.unrealengine.com/en-US/features/multi-platform-development&quot;,&quot;container-title-short&quot;:&quot;&quot;},&quot;isTemporary&quot;:false},{&quot;id&quot;:&quot;e41f482e-c35c-3dcb-ab52-22cb5edf3a99&quot;,&quot;itemData&quot;:{&quot;type&quot;:&quot;webpage&quot;,&quot;id&quot;:&quot;e41f482e-c35c-3dcb-ab52-22cb5edf3a99&quot;,&quot;title&quot;:&quot;CRYENGINE | Support: Licensing&quot;,&quot;accessed&quot;:{&quot;date-parts&quot;:[[2021,6,24]]},&quot;URL&quot;:&quot;https://www.cryengine.com/support/view/licensing&quot;,&quot;container-title-short&quot;:&quot;&quot;},&quot;isTemporary&quot;:false},{&quot;id&quot;:&quot;0f7196f5-5857-357e-a354-5bba658a4c3e&quot;,&quot;itemData&quot;:{&quot;type&quot;:&quot;webpage&quot;,&quot;id&quot;:&quot;0f7196f5-5857-357e-a354-5bba658a4c3e&quot;,&quot;title&quot;:&quot;CRYENGINE | Support: General&quot;,&quot;accessed&quot;:{&quot;date-parts&quot;:[[2021,6,24]]},&quot;URL&quot;:&quot;https://www.cryengine.com/support/view/general#platform-support&quot;,&quot;container-title-short&quot;:&quot;&quot;},&quot;isTemporary&quot;:false},{&quot;id&quot;:&quot;650e7527-3769-3a4e-92dc-04666e1ba764&quot;,&quot;itemData&quot;:{&quot;type&quot;:&quot;webpage&quot;,&quot;id&quot;:&quot;650e7527-3769-3a4e-92dc-04666e1ba764&quot;,&quot;title&quot;:&quot;CRYENGINE | The complete solution for next generation game development by Crytek&quot;,&quot;accessed&quot;:{&quot;date-parts&quot;:[[2023,3,30]]},&quot;URL&quot;:&quot;https://www.cryengine.com/&quot;},&quot;isTemporary&quot;:false}],&quot;citationTag&quot;:&quot;MENDELEY_CITATION_v3_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&quot;},{&quot;citationID&quot;:&quot;MENDELEY_CITATION_549d5043-f642-49d7-85c5-3c89d9b89777&quot;,&quot;properties&quot;:{&quot;noteIndex&quot;:0},&quot;isEdited&quot;:false,&quot;manualOverride&quot;:{&quot;isManuallyOverridden&quot;:false,&quot;citeprocText&quot;:&quot;[156, 157, 159–161]&quot;,&quot;manualOverrideText&quot;:&quot;&quot;},&quot;citationTag&quot;:&quot;MENDELEY_CITATION_v3_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&quot;,&quot;citationItems&quot;:[{&quot;id&quot;:&quot;8accc384-3e50-358f-aaf2-7eb4a9f73863&quot;,&quot;itemData&quot;:{&quot;type&quot;:&quot;webpage&quot;,&quot;id&quot;:&quot;8accc384-3e50-358f-aaf2-7eb4a9f73863&quot;,&quot;title&quot;:&quot;Design Patterns&quot;,&quot;accessed&quot;:{&quot;date-parts&quot;:[[2023,3,20]]},&quot;URL&quot;:&quot;https://refactoring.guru/design-patterns&quot;,&quot;container-title-short&quot;:&quot;&quot;},&quot;isTemporary&quot;:false},{&quot;id&quot;:&quot;8c1f5fd4-0281-38c4-9495-a67cf3d79662&quot;,&quot;itemData&quot;:{&quot;type&quot;:&quot;webpage&quot;,&quot;id&quot;:&quot;8c1f5fd4-0281-38c4-9495-a67cf3d79662&quot;,&quot;title&quot;:&quot;History of patterns&quot;,&quot;accessed&quot;:{&quot;date-parts&quot;:[[2023,3,20]]},&quot;URL&quot;:&quot;https://refactoring.guru/design-patterns/history&quot;,&quot;container-title-short&quot;:&quot;&quot;},&quot;isTemporary&quot;:false},{&quot;id&quot;:&quot;36254549-1cff-3508-959c-b16b5d8fe59c&quot;,&quot;itemData&quot;:{&quot;type&quot;:&quot;webpage&quot;,&quot;id&quot;:&quot;36254549-1cff-3508-959c-b16b5d8fe59c&quot;,&quot;title&quot;:&quot;Creational Design Patterns&quot;,&quot;accessed&quot;:{&quot;date-parts&quot;:[[2023,3,20]]},&quot;URL&quot;:&quot;https://refactoring.guru/design-patterns/creational-patterns&quot;,&quot;container-title-short&quot;:&quot;&quot;},&quot;isTemporary&quot;:false},{&quot;id&quot;:&quot;71d85a17-55f6-330b-a94e-1081fd02d760&quot;,&quot;itemData&quot;:{&quot;type&quot;:&quot;webpage&quot;,&quot;id&quot;:&quot;71d85a17-55f6-330b-a94e-1081fd02d760&quot;,&quot;title&quot;:&quot;Structural Design Patterns&quot;,&quot;accessed&quot;:{&quot;date-parts&quot;:[[2023,3,20]]},&quot;URL&quot;:&quot;https://refactoring.guru/design-patterns/structural-patterns&quot;,&quot;container-title-short&quot;:&quot;&quot;},&quot;isTemporary&quot;:false},{&quot;id&quot;:&quot;b566cd3d-5762-36f8-b8c9-534f786aed6a&quot;,&quot;itemData&quot;:{&quot;type&quot;:&quot;webpage&quot;,&quot;id&quot;:&quot;b566cd3d-5762-36f8-b8c9-534f786aed6a&quot;,&quot;title&quot;:&quot;Behavioral Design Patterns&quot;,&quot;accessed&quot;:{&quot;date-parts&quot;:[[2023,3,20]]},&quot;URL&quot;:&quot;https://refactoring.guru/design-patterns/behavioral-patterns&quot;,&quot;container-title-short&quot;:&quot;&quot;},&quot;isTemporary&quot;:false}]},{&quot;citationID&quot;:&quot;MENDELEY_CITATION_4df9d061-7fba-42fd-b9ed-8ea5882f0e2f&quot;,&quot;properties&quot;:{&quot;noteIndex&quot;:0},&quot;isEdited&quot;:false,&quot;manualOverride&quot;:{&quot;isManuallyOverridden&quot;:false,&quot;citeprocText&quot;:&quot;[162]&quot;,&quot;manualOverrideText&quot;:&quot;&quot;},&quot;citationTag&quot;:&quot;MENDELEY_CITATION_v3_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&quot;,&quot;citationItems&quot;:[{&quot;id&quot;:&quot;87475a0a-b3c6-3047-a3f8-3db2b74bd4ed&quot;,&quot;itemData&quot;:{&quot;type&quot;:&quot;webpage&quot;,&quot;id&quot;:&quot;87475a0a-b3c6-3047-a3f8-3db2b74bd4ed&quot;,&quot;title&quot;:&quot;Factory Method&quot;,&quot;accessed&quot;:{&quot;date-parts&quot;:[[2023,3,20]]},&quot;URL&quot;:&quot;https://refactoring.guru/design-patterns/factory-method&quot;,&quot;container-title-short&quot;:&quot;&quot;},&quot;isTemporary&quot;:false}]},{&quot;citationID&quot;:&quot;MENDELEY_CITATION_c0482d99-e026-4c97-8dff-0fe31d99c71d&quot;,&quot;properties&quot;:{&quot;noteIndex&quot;:0},&quot;isEdited&quot;:false,&quot;manualOverride&quot;:{&quot;isManuallyOverridden&quot;:false,&quot;citeprocText&quot;:&quot;[163]&quot;,&quot;manualOverrideText&quot;:&quot;&quot;},&quot;citationTag&quot;:&quot;MENDELEY_CITATION_v3_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&quot;,&quot;citationItems&quot;:[{&quot;id&quot;:&quot;09dd689a-0389-387c-ab07-d3590077fc7a&quot;,&quot;itemData&quot;:{&quot;type&quot;:&quot;webpage&quot;,&quot;id&quot;:&quot;09dd689a-0389-387c-ab07-d3590077fc7a&quot;,&quot;title&quot;:&quot;Singleton&quot;,&quot;accessed&quot;:{&quot;date-parts&quot;:[[2023,3,20]]},&quot;URL&quot;:&quot;https://refactoring.guru/design-patterns/singleton&quot;,&quot;container-title-short&quot;:&quot;&quot;},&quot;isTemporary&quot;:false}]},{&quot;citationID&quot;:&quot;MENDELEY_CITATION_858a747b-c35f-4abc-82ba-8d7223595f39&quot;,&quot;properties&quot;:{&quot;noteIndex&quot;:0},&quot;isEdited&quot;:false,&quot;manualOverride&quot;:{&quot;isManuallyOverridden&quot;:false,&quot;citeprocText&quot;:&quot;[164]&quot;,&quot;manualOverrideText&quot;:&quot;&quot;},&quot;citationTag&quot;:&quot;MENDELEY_CITATION_v3_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&quot;,&quot;citationItems&quot;:[{&quot;id&quot;:&quot;ad2db17e-dc87-3d2d-94f0-28b774452a00&quot;,&quot;itemData&quot;:{&quot;type&quot;:&quot;webpage&quot;,&quot;id&quot;:&quot;ad2db17e-dc87-3d2d-94f0-28b774452a00&quot;,&quot;title&quot;:&quot;Flyweight&quot;,&quot;accessed&quot;:{&quot;date-parts&quot;:[[2023,3,20]]},&quot;URL&quot;:&quot;https://refactoring.guru/design-patterns/flyweight&quot;,&quot;container-title-short&quot;:&quot;&quot;},&quot;isTemporary&quot;:false}]},{&quot;citationID&quot;:&quot;MENDELEY_CITATION_f423026d-55db-49f0-9209-d8c129d0bc1b&quot;,&quot;properties&quot;:{&quot;noteIndex&quot;:0},&quot;isEdited&quot;:false,&quot;manualOverride&quot;:{&quot;isManuallyOverridden&quot;:false,&quot;citeprocText&quot;:&quot;[165]&quot;,&quot;manualOverrideText&quot;:&quot;&quot;},&quot;citationTag&quot;:&quot;MENDELEY_CITATION_v3_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&quot;,&quot;citationItems&quot;:[{&quot;id&quot;:&quot;f1dd9691-d536-352f-bb76-b3a017e63dfc&quot;,&quot;itemData&quot;:{&quot;type&quot;:&quot;webpage&quot;,&quot;id&quot;:&quot;f1dd9691-d536-352f-bb76-b3a017e63dfc&quot;,&quot;title&quot;:&quot;Observer&quot;,&quot;accessed&quot;:{&quot;date-parts&quot;:[[2023,3,21]]},&quot;URL&quot;:&quot;https://refactoring.guru/design-patterns/observer&quot;,&quot;container-title-short&quot;:&quot;&quot;},&quot;isTemporary&quot;:false}]},{&quot;citationID&quot;:&quot;MENDELEY_CITATION_3c6e0535-b23e-49f6-b14c-f58179a67d4a&quot;,&quot;properties&quot;:{&quot;noteIndex&quot;:0},&quot;isEdited&quot;:false,&quot;manualOverride&quot;:{&quot;isManuallyOverridden&quot;:false,&quot;citeprocText&quot;:&quot;[166]&quot;,&quot;manualOverrideText&quot;:&quot;&quot;},&quot;citationTag&quot;:&quot;MENDELEY_CITATION_v3_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&quot;,&quot;citationItems&quot;:[{&quot;id&quot;:&quot;11488450-ecc4-3e23-b5a3-e365630d305e&quot;,&quot;itemData&quot;:{&quot;type&quot;:&quot;webpage&quot;,&quot;id&quot;:&quot;11488450-ecc4-3e23-b5a3-e365630d305e&quot;,&quot;title&quot;:&quot;Prototype&quot;,&quot;accessed&quot;:{&quot;date-parts&quot;:[[2023,3,26]]},&quot;URL&quot;:&quot;https://refactoring.guru/design-patterns/prototype&quot;,&quot;container-title-short&quot;:&quot;&quot;},&quot;isTemporary&quot;:false}]},{&quot;citationID&quot;:&quot;MENDELEY_CITATION_61ec724b-f6ec-44e6-aa42-2f23aab3e96d&quot;,&quot;properties&quot;:{&quot;noteIndex&quot;:0},&quot;isEdited&quot;:false,&quot;manualOverride&quot;:{&quot;isManuallyOverridden&quot;:false,&quot;citeprocText&quot;:&quot;[167, 168]&quot;,&quot;manualOverrideText&quot;:&quot;&quot;},&quot;citationTag&quot;:&quot;MENDELEY_CITATION_v3_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&quot;,&quot;citationItems&quot;:[{&quot;id&quot;:&quot;d9bd3b9f-63e1-388d-970d-290c03c83a47&quot;,&quot;itemData&quot;:{&quot;type&quot;:&quot;webpage&quot;,&quot;id&quot;:&quot;d9bd3b9f-63e1-388d-970d-290c03c83a47&quot;,&quot;title&quot;:&quot;State&quot;,&quot;accessed&quot;:{&quot;date-parts&quot;:[[2023,3,26]]},&quot;URL&quot;:&quot;https://refactoring.guru/design-patterns/state&quot;,&quot;container-title-short&quot;:&quot;&quot;},&quot;isTemporary&quot;:false},{&quot;id&quot;:&quot;77ed2471-9f96-3220-bb6b-b92da7456d30&quot;,&quot;itemData&quot;:{&quot;type&quot;:&quot;webpage&quot;,&quot;id&quot;:&quot;77ed2471-9f96-3220-bb6b-b92da7456d30&quot;,&quot;title&quot;:&quot;Game Manager.. One Manager to Rule them All. | by Thomas Kesler | Medium&quot;,&quot;accessed&quot;:{&quot;date-parts&quot;:[[2023,3,25]]},&quot;URL&quot;:&quot;https://foxxthom.medium.com/game-manager-one-manager-to-rule-them-all-1c06afa72b23&quot;,&quot;container-title-short&quot;:&quot;&quot;},&quot;isTemporary&quot;:false}]}]"/>
+    <we:property name="MENDELEY_CITATIONS" value="[{&quot;citationID&quot;:&quot;MENDELEY_CITATION_42b12e62-6e2a-47aa-81e4-9d95906537b2&quot;,&quot;properties&quot;:{&quot;noteIndex&quot;:0},&quot;isEdited&quot;:false,&quot;manualOverride&quot;:{&quot;citeprocText&quot;:&quot;[1–3]&quot;,&quot;isManuallyOverridden&quot;:false,&quot;manualOverrideText&quot;:&quot;&quot;},&quot;citationTag&quot;:&quot;MENDELEY_CITATION_v3_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&quot;,&quot;citationItems&quot;:[{&quot;id&quot;:&quot;9bc72a8a-f52d-3b9d-aaf8-df11628805ee&quot;,&quot;itemData&quot;:{&quot;type&quot;:&quot;webpage&quot;,&quot;id&quot;:&quot;9bc72a8a-f52d-3b9d-aaf8-df11628805ee&quot;,&quot;title&quot;:&quot;imperative programming&quot;,&quot;accessed&quot;:{&quot;date-parts&quot;:[[2021,3,16]]},&quot;URL&quot;:&quot;https://whatis.techtarget.com/definition/imperative-programming&quot;,&quot;container-title-short&quot;:&quot;&quot;},&quot;uris&quot;:[&quot;http://www.mendeley.com/documents/?uuid=9bc72a8a-f52d-3b9d-aaf8-df11628805ee&quot;],&quot;isTemporary&quot;:false,&quot;legacyDesktopId&quot;:&quot;9bc72a8a-f52d-3b9d-aaf8-df11628805ee&quot;},{&quot;id&quot;:&quot;899ed896-3f46-313c-8dfd-90659b28159d&quot;,&quot;itemData&quot;:{&quot;URL&quot;:&quot;https://www.youtube.com/watch?v=sqV3pL5x8PI&quot;,&quot;accessed&quot;:{&quot;date-parts&quot;:[[&quot;2021&quot;,&quot;3&quot;,&quot;29&quot;]]},&quot;author&quot;:[{&quot;dropping-particle&quot;:&quot;&quot;,&quot;family&quot;:&quot;Computerphile&quot;,&quot;given&quot;:&quot;&quot;,&quot;non-dropping-particle&quot;:&quot;&quot;,&quot;parse-names&quot;:false,&quot;suffix&quot;:&quot;&quot;}],&quot;id&quot;:&quot;899ed896-3f46-313c-8dfd-90659b28159d&quot;,&quot;issued&quot;:{&quot;date-parts&quot;:[[&quot;2013&quot;]]},&quot;title&quot;:&quot;Programming Paradigms - Computerphile&quot;,&quot;type&quot;:&quot;webpage&quot;,&quot;container-title-short&quot;:&quot;&quot;},&quot;uris&quot;:[&quot;http://www.mendeley.com/documents/?uuid=5968419c-fc46-4d6b-b065-8b30c3b3e809&quot;],&quot;isTemporary&quot;:false,&quot;legacyDesktopId&quot;:&quot;5968419c-fc46-4d6b-b065-8b30c3b3e809&quot;},{&quot;id&quot;:&quot;dfa0075c-b413-3437-b2be-070cb6555033&quot;,&quot;itemData&quot;:{&quot;type&quot;:&quot;book&quot;,&quot;id&quot;:&quot;dfa0075c-b413-3437-b2be-070cb6555033&quot;,&quot;title&quot;:&quot;Learning C# by Programming Games&quot;,&quot;author&quot;:[{&quot;family&quot;:&quot;Egges&quot;,&quot;given&quot;:&quot;Arjan&quot;,&quot;parse-names&quot;:false,&quot;dropping-particle&quot;:&quot;&quot;,&quot;non-dropping-particle&quot;:&quot;&quot;},{&quot;family&quot;:&quot;Fokker&quot;,&quot;given&quot;:&quot;Jeroen D.&quot;,&quot;parse-names&quot;:false,&quot;dropping-particle&quot;:&quot;&quot;,&quot;non-dropping-particle&quot;:&quot;&quot;},{&quot;family&quot;:&quot;Overmars&quot;,&quot;given&quot;:&quot;Mark H.&quot;,&quot;parse-names&quot;:false,&quot;dropping-particle&quot;:&quot;&quot;,&quot;non-dropping-particle&quot;:&quot;&quot;}],&quot;container-title&quot;:&quot;Learning C# by Programming Games&quot;,&quot;DOI&quot;:&quot;10.1007/978-3-642-36580-5&quot;,&quot;ISBN&quot;:&quot;3642365795&quot;,&quot;URL&quot;:&quot;https://play.google.com/books/reader?id=TWFIAAAAQBAJ&amp;pg=GBS.PA10&amp;hl=cs&quot;,&quot;issued&quot;:{&quot;date-parts&quot;:[[2013]]},&quot;abstract&quot;:&quot;C# is the language of choice for learning how to program. It is a very well structured object-oriented language and avoids some of the problems of Java. An excellent free programming environment is available for C#, as well as a game programming framework. And (if necessary) moving from C# to C++ is easy. Developing computer games is a perfect way to learn how to program in modern programming languages. This book teaches how to program in C# through the creation of computer games – and without requiring any previous programming experience. Contrary to most programming books, Egges, Fokker and Overmars do not organize the presentation according to programming language constructs, but instead use the structure and elements of computer games as a framework. For instance, there are chapters on dealing with player input, game objects, game worlds, game states, levels, animation, physics, and intelligence. The reader will be guided through the development of four games showing the various aspects of game development. Starting with a simple shooting game, the authors move on to puzzle games consisting of multiple levels, and conclude the book by developing a full-fledged platform game with animation, game physics, and intelligent enemies. They show a number of commonly used techniques in games, such as drawing layers of sprites, rotating, scaling and animating sprites, showing a heads-up display, dealing with physics, handling interaction between game objects, and creating pleasing visual effects such as snow or glitter. At the same time, they provide a thorough introduction to C# and object-oriented programming, introducing step by step important aspects of programming in general, including many programming constructs and idioms, syntax diagrams, collections, and exception handling. The book is also designed to be used as a basis for a game-oriented programming course. For each part, there are concluding exercises and challenges, which are generally more complex programming endeavors. Lots of supplementary materials for organizing such a course are available on the accompanying web site http://www.csharpprogramminggames.com, including installation instructions, solutions to the exercises, software installation instructions, game sprites and sounds.&quot;,&quot;container-title-short&quot;:&quot;&quot;},&quot;isTemporary&quot;:false}]},{&quot;citationID&quot;:&quot;MENDELEY_CITATION_97b5188b-c513-464b-8553-fabbb2198566&quot;,&quot;properties&quot;:{&quot;noteIndex&quot;:0},&quot;isEdited&quot;:false,&quot;manualOverride&quot;:{&quot;citeprocText&quot;:&quot;[2]&quot;,&quot;isManuallyOverridden&quot;:false,&quot;manualOverrideText&quot;:&quot;&quot;},&quot;citationTag&quot;:&quot;MENDELEY_CITATION_v3_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&quot;,&quot;citationItems&quot;:[{&quot;id&quot;:&quot;899ed896-3f46-313c-8dfd-90659b28159d&quot;,&quot;itemData&quot;:{&quot;URL&quot;:&quot;https://www.youtube.com/watch?v=sqV3pL5x8PI&quot;,&quot;accessed&quot;:{&quot;date-parts&quot;:[[&quot;2021&quot;,&quot;3&quot;,&quot;29&quot;]]},&quot;author&quot;:[{&quot;dropping-particle&quot;:&quot;&quot;,&quot;family&quot;:&quot;Computerphile&quot;,&quot;given&quot;:&quot;&quot;,&quot;non-dropping-particle&quot;:&quot;&quot;,&quot;parse-names&quot;:false,&quot;suffix&quot;:&quot;&quot;}],&quot;id&quot;:&quot;899ed896-3f46-313c-8dfd-90659b28159d&quot;,&quot;issued&quot;:{&quot;date-parts&quot;:[[&quot;2013&quot;]]},&quot;title&quot;:&quot;Programming Paradigms - Computerphile&quot;,&quot;type&quot;:&quot;webpage&quot;,&quot;container-title-short&quot;:&quot;&quot;},&quot;uris&quot;:[&quot;http://www.mendeley.com/documents/?uuid=5968419c-fc46-4d6b-b065-8b30c3b3e809&quot;],&quot;isTemporary&quot;:false,&quot;legacyDesktopId&quot;:&quot;5968419c-fc46-4d6b-b065-8b30c3b3e809&quot;}]},{&quot;citationID&quot;:&quot;MENDELEY_CITATION_5491ef8b-97b8-426a-8664-56d08d4c92bb&quot;,&quot;properties&quot;:{&quot;noteIndex&quot;:0},&quot;isEdited&quot;:false,&quot;manualOverride&quot;:{&quot;isManuallyOverridden&quot;:false,&quot;citeprocText&quot;:&quot;[4, 5]&quot;,&quot;manualOverrideText&quot;:&quot;&quot;},&quot;citationTag&quot;:&quot;MENDELEY_CITATION_v3_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&quot;,&quot;citationItems&quot;:[{&quot;id&quot;:&quot;1bfe8c2c-9a3b-3557-bfe7-a1fff1597bed&quot;,&quot;itemData&quot;:{&quot;type&quot;:&quot;webpage&quot;,&quot;id&quot;:&quot;1bfe8c2c-9a3b-3557-bfe7-a1fff1597bed&quot;,&quot;title&quot;:&quot;procedural and object oriented programming&quot;,&quot;accessed&quot;:{&quot;date-parts&quot;:[[2021,3,29]]},&quot;URL&quot;:&quot;https://www.geeksforgeeks.org/differences-between-procedural-and-object-oriented-programming/&quot;,&quot;container-title-short&quot;:&quot;&quot;},&quot;isTemporary&quot;:false},{&quot;id&quot;:&quot;b702f208-586e-301b-bc89-9517d16da062&quot;,&quot;itemData&quot;:{&quot;type&quot;:&quot;webpage&quot;,&quot;id&quot;:&quot;b702f208-586e-301b-bc89-9517d16da062&quot;,&quot;title&quot;:&quot;Intro to Object Oriented Programming - Crash Course - YouTube&quot;,&quot;author&quot;:[{&quot;family&quot;:&quot;FreeCodeCamp.org&quot;,&quot;given&quot;:&quot;&quot;,&quot;parse-names&quot;:false,&quot;dropping-particle&quot;:&quot;&quot;,&quot;non-dropping-particle&quot;:&quot;&quot;}],&quot;accessed&quot;:{&quot;date-parts&quot;:[[2021,7,4]]},&quot;URL&quot;:&quot;https://www.youtube.com/watch?v=SiBw7os-_zI&quot;,&quot;issued&quot;:{&quot;date-parts&quot;:[[2020]]},&quot;container-title-short&quot;:&quot;&quot;},&quot;isTemporary&quot;:false}]},{&quot;citationID&quot;:&quot;MENDELEY_CITATION_0c78db2a-26c7-42c9-94f5-0087c06966a2&quot;,&quot;properties&quot;:{&quot;noteIndex&quot;:0},&quot;isEdited&quot;:false,&quot;manualOverride&quot;:{&quot;isManuallyOverridden&quot;:false,&quot;citeprocText&quot;:&quot;[6–9]&quot;,&quot;manualOverrideText&quot;:&quot;&quot;},&quot;citationTag&quot;:&quot;MENDELEY_CITATION_v3_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&quot;,&quot;citationItems&quot;:[{&quot;id&quot;:&quot;b2180e54-8970-37fa-9026-316cb007bc02&quot;,&quot;itemData&quot;:{&quot;type&quot;:&quot;webpage&quot;,&quot;id&quot;:&quot;b2180e54-8970-37fa-9026-316cb007bc02&quot;,&quot;title&quot;:&quot;Stroustrup: FAQ-multiparadigm&quot;,&quot;author&quot;:[{&quot;family&quot;:&quot;Stroustrup&quot;,&quot;given&quot;:&quot;Bjarne&quot;,&quot;parse-names&quot;:false,&quot;dropping-particle&quot;:&quot;&quot;,&quot;non-dropping-particle&quot;:&quot;&quot;}],&quot;accessed&quot;:{&quot;date-parts&quot;:[[2021,7,22]]},&quot;URL&quot;:&quot;https://www.stroustrup.com/bs_faq.html#multiparadigm&quot;,&quot;container-title-short&quot;:&quot;&quot;},&quot;isTemporary&quot;:false},{&quot;id&quot;:&quot;5d36176a-bec4-37ba-ab11-7ae0b9e1f2f5&quot;,&quot;itemData&quot;:{&quot;type&quot;:&quot;article-journal&quot;,&quot;id&quot;:&quot;5d36176a-bec4-37ba-ab11-7ae0b9e1f2f5&quot;,&quot;title&quot;:&quot;From The Handbook of Object Technology (Editor: Saba Zamir)&quot;,&quot;author&quot;:[{&quot;family&quot;:&quot;Stroustrup&quot;,&quot;given&quot;:&quot;Bjarne&quot;,&quot;parse-names&quot;:false,&quot;dropping-particle&quot;:&quot;&quot;,&quot;non-dropping-particle&quot;:&quot;&quot;}],&quot;accessed&quot;:{&quot;date-parts&quot;:[[2021,7,18]]},&quot;ISBN&quot;:&quot;0849331358&quot;,&quot;URL&quot;:&quot;https://www.stroustrup.com/crc.pdf&quot;,&quot;issued&quot;:{&quot;date-parts&quot;:[[1999]]},&quot;abstract&quot;:&quot;This overview of C++ presents the key design, programming, and language-technical concepts using examples to give the reader a feel for the language. C++ is a general-purpose programming language with a bias towards systems programming that supports efficient low-level computation, data abstraction, object-oriented programming, and generic programming .&quot;,&quot;publisher&quot;:&quot;CRC Press LLC&quot;,&quot;container-title-short&quot;:&quot;&quot;},&quot;isTemporary&quot;:false},{&quot;id&quot;:&quot;38020bc6-992e-3426-a6e4-3cca61c136e0&quot;,&quot;itemData&quot;:{&quot;type&quot;:&quot;webpage&quot;,&quot;id&quot;:&quot;38020bc6-992e-3426-a6e4-3cca61c136e0&quot;,&quot;title&quot;:&quot;Stroustrup: FAQ-C subset of C++&quot;,&quot;author&quot;:[{&quot;family&quot;:&quot;Stroustrup&quot;,&quot;given&quot;:&quot;Bjarne&quot;,&quot;parse-names&quot;:false,&quot;dropping-particle&quot;:&quot;&quot;,&quot;non-dropping-particle&quot;:&quot;&quot;}],&quot;accessed&quot;:{&quot;date-parts&quot;:[[2021,7,20]]},&quot;URL&quot;:&quot;https://www.stroustrup.com/bs_faq.html#C-is-subset&quot;,&quot;container-title-short&quot;:&quot;&quot;},&quot;isTemporary&quot;:false},{&quot;id&quot;:&quot;4bf7ffda-23c7-3709-8ed0-6c7e575874d7&quot;,&quot;itemData&quot;:{&quot;type&quot;:&quot;book&quot;,&quot;id&quot;:&quot;4bf7ffda-23c7-3709-8ed0-6c7e575874d7&quot;,&quot;title&quot;:&quot;Mistrovství v C++&quot;,&quot;author&quot;:[{&quot;family&quot;:&quot;Prata&quot;,&quot;given&quot;:&quot;Stephen&quot;,&quot;parse-names&quot;:false,&quot;dropping-particle&quot;:&quot;&quot;,&quot;non-dropping-particle&quot;:&quot;&quot;}],&quot;ISBN&quot;:&quot;80-7226-339-0&quot;,&quot;issued&quot;:{&quot;date-parts&quot;:[[2001]]},&quot;publisher-place&quot;:&quot;Praha&quot;,&quot;edition&quot;:&quot;1&quot;,&quot;publisher&quot;:&quot;Computer Press&quot;,&quot;container-title-short&quot;:&quot;&quot;},&quot;isTemporary&quot;:false}]},{&quot;citationID&quot;:&quot;MENDELEY_CITATION_88d654a1-2db5-41f6-9059-7d7fc78e7258&quot;,&quot;properties&quot;:{&quot;noteIndex&quot;:0},&quot;isEdited&quot;:false,&quot;manualOverride&quot;:{&quot;citeprocText&quot;:&quot;[10–15]&quot;,&quot;isManuallyOverridden&quot;:false,&quot;manualOverrideText&quot;:&quot;&quot;},&quot;citationTag&quot;:&quot;MENDELEY_CITATION_v3_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&quot;,&quot;citationItems&quot;:[{&quot;id&quot;:&quot;4950f2d2-760a-381b-a65d-3352624f0bed&quot;,&quot;itemData&quot;:{&quot;type&quot;:&quot;webpage&quot;,&quot;id&quot;:&quot;4950f2d2-760a-381b-a65d-3352624f0bed&quot;,&quot;title&quot;:&quot;C++ Applications&quot;,&quot;author&quot;:[{&quot;family&quot;:&quot;Stroustrup&quot;,&quot;given&quot;:&quot;Bjarne&quot;,&quot;parse-names&quot;:false,&quot;dropping-particle&quot;:&quot;&quot;,&quot;non-dropping-particle&quot;:&quot;&quot;}],&quot;accessed&quot;:{&quot;date-parts&quot;:[[2021,7,20]]},&quot;URL&quot;:&quot;https://www.stroustrup.com/applications.html&quot;,&quot;container-title-short&quot;:&quot;&quot;},&quot;uris&quot;:[&quot;http://www.mendeley.com/documents/?uuid=4950f2d2-760a-381b-a65d-3352624f0bed&quot;],&quot;isTemporary&quot;:false,&quot;legacyDesktopId&quot;:&quot;4950f2d2-760a-381b-a65d-3352624f0bed&quot;},{&quot;id&quot;:&quot;526b4e25-a285-399e-b25e-989e913fd8c3&quot;,&quot;itemData&quot;:{&quot;type&quot;:&quot;webpage&quot;,&quot;id&quot;:&quot;526b4e25-a285-399e-b25e-989e913fd8c3&quot;,&quot;title&quot;:&quot;Stroustrup: FAQ&quot;,&quot;author&quot;:[{&quot;family&quot;:&quot;Stroustrup&quot;,&quot;given&quot;:&quot;Bjarne&quot;,&quot;parse-names&quot;:false,&quot;dropping-particle&quot;:&quot;&quot;,&quot;non-dropping-particle&quot;:&quot;&quot;}],&quot;accessed&quot;:{&quot;date-parts&quot;:[[2021,7,20]]},&quot;URL&quot;:&quot;https://www.stroustrup.com/bs_faq.html#true&quot;,&quot;container-title-short&quot;:&quot;&quot;},&quot;uris&quot;:[&quot;http://www.mendeley.com/documents/?uuid=526b4e25-a285-399e-b25e-989e913fd8c3&quot;],&quot;isTemporary&quot;:false,&quot;legacyDesktopId&quot;:&quot;526b4e25-a285-399e-b25e-989e913fd8c3&quot;},{&quot;id&quot;:&quot;d5b470d5-0c9d-3cf7-8073-10c9fc3b097e&quot;,&quot;itemData&quot;:{&quot;type&quot;:&quot;webpage&quot;,&quot;id&quot;:&quot;d5b470d5-0c9d-3cf7-8073-10c9fc3b097e&quot;,&quot;title&quot;:&quot;Stroustrup: FAQ-unsafe&quot;,&quot;author&quot;:[{&quot;family&quot;:&quot;Stroustrup&quot;,&quot;given&quot;:&quot;Bjarne&quot;,&quot;parse-names&quot;:false,&quot;dropping-particle&quot;:&quot;&quot;,&quot;non-dropping-particle&quot;:&quot;&quot;}],&quot;accessed&quot;:{&quot;date-parts&quot;:[[2021,7,20]]},&quot;URL&quot;:&quot;https://www.stroustrup.com/bs_faq.html#unsafe&quot;,&quot;container-title-short&quot;:&quot;&quot;},&quot;isTemporary&quot;:false},{&quot;id&quot;:&quot;01933a2d-83a2-3776-b26f-fc3222f2b8d1&quot;,&quot;itemData&quot;:{&quot;type&quot;:&quot;webpage&quot;,&quot;id&quot;:&quot;01933a2d-83a2-3776-b26f-fc3222f2b8d1&quot;,&quot;title&quot;:&quot;What is x86 Architecture and its difference between x64? - Latest open tech from seeed studio&quot;,&quot;accessed&quot;:{&quot;date-parts&quot;:[[2021,7,21]]},&quot;URL&quot;:&quot;https://www.seeedstudio.com/blog/2020/02/24/what-is-x86-architecture-and-its-difference-between-x64/&quot;,&quot;container-title-short&quot;:&quot;&quot;},&quot;isTemporary&quot;:false},{&quot;id&quot;:&quot;3043a782-7037-334f-9024-886d3d4c38fb&quot;,&quot;itemData&quot;:{&quot;type&quot;:&quot;book&quot;,&quot;id&quot;:&quot;3043a782-7037-334f-9024-886d3d4c38fb&quot;,&quot;title&quot;:&quot;C++/CLI začínáme programovat&quot;,&quot;author&quot;:[{&quot;family&quot;:&quot;Hanák&quot;,&quot;given&quot;:&quot;Ján&quot;,&quot;parse-names&quot;:false,&quot;dropping-particle&quot;:&quot;&quot;,&quot;non-dropping-particle&quot;:&quot;&quot;}],&quot;ISBN&quot;:&quot;978-80-87017-04-3&quot;,&quot;issued&quot;:{&quot;date-parts&quot;:[[2009]]},&quot;publisher-place&quot;:&quot;Brno&quot;,&quot;publisher&quot;:&quot;artax a.s.&quot;,&quot;container-title-short&quot;:&quot;&quot;},&quot;isTemporary&quot;:false},{&quot;id&quot;:&quot;e480cfea-3688-30bf-9103-845f5adf89f9&quot;,&quot;itemData&quot;:{&quot;type&quot;:&quot;webpage&quot;,&quot;id&quot;:&quot;e480cfea-3688-30bf-9103-845f5adf89f9&quot;,&quot;title&quot;:&quot;Why Java is Platform Independent? | by Neil Wilston | Medium&quot;,&quot;accessed&quot;:{&quot;date-parts&quot;:[[2021,7,21]]},&quot;URL&quot;:&quot;https://medium.com/@neil.wilston123/why-java-is-platform-independent-1d82c2249a69&quot;,&quot;container-title-short&quot;:&quot;&quot;},&quot;isTemporary&quot;:false}]},{&quot;citationID&quot;:&quot;MENDELEY_CITATION_79cfbd89-adf4-41e9-bbb3-0442b5d74065&quot;,&quot;properties&quot;:{&quot;noteIndex&quot;:0},&quot;isEdited&quot;:false,&quot;manualOverride&quot;:{&quot;citeprocText&quot;:&quot;[9]&quot;,&quot;isManuallyOverridden&quot;:false,&quot;manualOverrideText&quot;:&quot;&quot;},&quot;citationTag&quot;:&quot;MENDELEY_CITATION_v3_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&quot;,&quot;citationItems&quot;:[{&quot;id&quot;:&quot;4bf7ffda-23c7-3709-8ed0-6c7e575874d7&quot;,&quot;itemData&quot;:{&quot;type&quot;:&quot;book&quot;,&quot;id&quot;:&quot;4bf7ffda-23c7-3709-8ed0-6c7e575874d7&quot;,&quot;title&quot;:&quot;Mistrovství v C++&quot;,&quot;author&quot;:[{&quot;family&quot;:&quot;Prata&quot;,&quot;given&quot;:&quot;Stephen&quot;,&quot;parse-names&quot;:false,&quot;dropping-particle&quot;:&quot;&quot;,&quot;non-dropping-particle&quot;:&quot;&quot;}],&quot;ISBN&quot;:&quot;80-7226-339-0&quot;,&quot;issued&quot;:{&quot;date-parts&quot;:[[2001]]},&quot;publisher-place&quot;:&quot;Praha&quot;,&quot;edition&quot;:&quot;1&quot;,&quot;publisher&quot;:&quot;Computer Press&quot;,&quot;container-title-short&quot;:&quot;&quot;},&quot;uris&quot;:[&quot;http://www.mendeley.com/documents/?uuid=b3a9a99a-b728-42c1-b3fd-2ad20ec43764&quot;],&quot;isTemporary&quot;:false,&quot;legacyDesktopId&quot;:&quot;b3a9a99a-b728-42c1-b3fd-2ad20ec43764&quot;}]},{&quot;citationID&quot;:&quot;MENDELEY_CITATION_b92dc402-721f-4f43-a289-1ac2cb7de01c&quot;,&quot;properties&quot;:{&quot;noteIndex&quot;:0},&quot;isEdited&quot;:false,&quot;manualOverride&quot;:{&quot;citeprocText&quot;:&quot;[16, 17]&quot;,&quot;isManuallyOverridden&quot;:false,&quot;manualOverrideText&quot;:&quot;&quot;},&quot;citationTag&quot;:&quot;MENDELEY_CITATION_v3_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&quot;,&quot;citationItems&quot;:[{&quot;id&quot;:&quot;247ca98f-6b01-3bc8-8232-092a9f458907&quot;,&quot;itemData&quot;:{&quot;type&quot;:&quot;webpage&quot;,&quot;id&quot;:&quot;247ca98f-6b01-3bc8-8232-092a9f458907&quot;,&quot;title&quot;:&quot;Stroustrup: FAQ-GUI&quot;,&quot;author&quot;:[{&quot;family&quot;:&quot;Stroustrup&quot;,&quot;given&quot;:&quot;Bjarne&quot;,&quot;parse-names&quot;:false,&quot;dropping-particle&quot;:&quot;&quot;,&quot;non-dropping-particle&quot;:&quot;&quot;}],&quot;accessed&quot;:{&quot;date-parts&quot;:[[2021,7,20]]},&quot;URL&quot;:&quot;https://www.stroustrup.com/bs_faq.html#gui&quot;,&quot;container-title-short&quot;:&quot;&quot;},&quot;uris&quot;:[&quot;http://www.mendeley.com/documents/?uuid=247ca98f-6b01-3bc8-8232-092a9f458907&quot;],&quot;isTemporary&quot;:false,&quot;legacyDesktopId&quot;:&quot;247ca98f-6b01-3bc8-8232-092a9f458907&quot;},{&quot;id&quot;:&quot;a4845a32-a560-3c9e-a6d7-00dc3b8d256d&quot;,&quot;itemData&quot;:{&quot;type&quot;:&quot;webpage&quot;,&quot;id&quot;:&quot;a4845a32-a560-3c9e-a6d7-00dc3b8d256d&quot;,&quot;title&quot;:&quot;Stroustrup: FAQ-garbage-collection&quot;,&quot;author&quot;:[{&quot;family&quot;:&quot;Stroustrup&quot;,&quot;given&quot;:&quot;Bjarne&quot;,&quot;parse-names&quot;:false,&quot;dropping-particle&quot;:&quot;&quot;,&quot;non-dropping-particle&quot;:&quot;&quot;}],&quot;accessed&quot;:{&quot;date-parts&quot;:[[2021,7,20]]},&quot;URL&quot;:&quot;https://www.stroustrup.com/bs_faq.html#garbage-collection&quot;,&quot;container-title-short&quot;:&quot;&quot;},&quot;isTemporary&quot;:false}]},{&quot;citationID&quot;:&quot;MENDELEY_CITATION_bea066dc-0212-4e0a-9f44-c8676800d7e9&quot;,&quot;properties&quot;:{&quot;noteIndex&quot;:0},&quot;isEdited&quot;:false,&quot;manualOverride&quot;:{&quot;citeprocText&quot;:&quot;[18–20]&quot;,&quot;isManuallyOverridden&quot;:false,&quot;manualOverrideText&quot;:&quot;&quot;},&quot;citationTag&quot;:&quot;MENDELEY_CITATION_v3_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&quot;,&quot;citationItems&quot;:[{&quot;id&quot;:&quot;d00cef95-d1d6-349d-ae9f-7d2abd96bf8f&quot;,&quot;itemData&quot;:{&quot;type&quot;:&quot;webpage&quot;,&quot;id&quot;:&quot;d00cef95-d1d6-349d-ae9f-7d2abd96bf8f&quot;,&quot;title&quot;:&quot;Difference between Methods and Functions in JavaScript - GeeksforGeeks&quot;,&quot;accessed&quot;:{&quot;date-parts&quot;:[[2021,7,22]]},&quot;URL&quot;:&quot;https://www.geeksforgeeks.org/difference-between-methods-and-functions-in-javascript/&quot;,&quot;container-title-short&quot;:&quot;&quot;},&quot;uris&quot;:[&quot;http://www.mendeley.com/documents/?uuid=d00cef95-d1d6-349d-ae9f-7d2abd96bf8f&quot;],&quot;isTemporary&quot;:false,&quot;legacyDesktopId&quot;:&quot;d00cef95-d1d6-349d-ae9f-7d2abd96bf8f&quot;},{&quot;id&quot;:&quot;b782222f-46a8-32de-928d-6a8c6a58fa67&quot;,&quot;itemData&quot;:{&quot;type&quot;:&quot;webpage&quot;,&quot;id&quot;:&quot;b782222f-46a8-32de-928d-6a8c6a58fa67&quot;,&quot;title&quot;:&quot;The Java Language Environment&quot;,&quot;author&quot;:[{&quot;family&quot;:&quot;Oracle&quot;,&quot;given&quot;:&quot;&quot;,&quot;parse-names&quot;:false,&quot;dropping-particle&quot;:&quot;&quot;,&quot;non-dropping-particle&quot;:&quot;&quot;}],&quot;accessed&quot;:{&quot;date-parts&quot;:[[2021,7,22]]},&quot;URL&quot;:&quot;https://www.oracle.com/java/technologies/simple-familiar.html&quot;,&quot;container-title-short&quot;:&quot;&quot;},&quot;uris&quot;:[&quot;http://www.mendeley.com/documents/?uuid=b782222f-46a8-32de-928d-6a8c6a58fa67&quot;],&quot;isTemporary&quot;:false,&quot;legacyDesktopId&quot;:&quot;b782222f-46a8-32de-928d-6a8c6a58fa67&quot;},{&quot;id&quot;:&quot;e8e3398b-1636-3151-a111-c7c9a897b8cc&quot;,&quot;itemData&quot;:{&quot;type&quot;:&quot;webpage&quot;,&quot;id&quot;:&quot;e8e3398b-1636-3151-a111-c7c9a897b8cc&quot;,&quot;title&quot;:&quot;The Java Language Environment&quot;,&quot;author&quot;:[{&quot;family&quot;:&quot;Oracle&quot;,&quot;given&quot;:&quot;&quot;,&quot;parse-names&quot;:false,&quot;dropping-particle&quot;:&quot;&quot;,&quot;non-dropping-particle&quot;:&quot;&quot;}],&quot;accessed&quot;:{&quot;date-parts&quot;:[[2023,2,10]]},&quot;URL&quot;:&quot;https://www.oracle.com/java/technologies/introduction-to-java.html&quot;,&quot;container-title-short&quot;:&quot;&quot;},&quot;isTemporary&quot;:false}]},{&quot;citationID&quot;:&quot;MENDELEY_CITATION_c6e1a657-2c92-4782-8233-b9b92459fad2&quot;,&quot;properties&quot;:{&quot;noteIndex&quot;:0},&quot;isEdited&quot;:false,&quot;manualOverride&quot;:{&quot;citeprocText&quot;:&quot;[15, 21]&quot;,&quot;isManuallyOverridden&quot;:false,&quot;manualOverrideText&quot;:&quot;&quot;},&quot;citationTag&quot;:&quot;MENDELEY_CITATION_v3_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&quot;,&quot;citationItems&quot;:[{&quot;id&quot;:&quot;10fb55ee-fe40-3194-a07d-c1430c94d1f3&quot;,&quot;itemData&quot;:{&quot;type&quot;:&quot;webpage&quot;,&quot;id&quot;:&quot;10fb55ee-fe40-3194-a07d-c1430c94d1f3&quot;,&quot;title&quot;:&quot;Is Java slow? Compared to C++, it's faster than you think&quot;,&quot;accessed&quot;:{&quot;date-parts&quot;:[[2021,7,22]]},&quot;URL&quot;:&quot;https://www.theserverside.com/opinion/Is-Java-slow-Compared-to-C-its-faster-than-you-think&quot;,&quot;container-title-short&quot;:&quot;&quot;},&quot;uris&quot;:[&quot;http://www.mendeley.com/documents/?uuid=10fb55ee-fe40-3194-a07d-c1430c94d1f3&quot;],&quot;isTemporary&quot;:false,&quot;legacyDesktopId&quot;:&quot;10fb55ee-fe40-3194-a07d-c1430c94d1f3&quot;},{&quot;id&quot;:&quot;e480cfea-3688-30bf-9103-845f5adf89f9&quot;,&quot;itemData&quot;:{&quot;type&quot;:&quot;webpage&quot;,&quot;id&quot;:&quot;e480cfea-3688-30bf-9103-845f5adf89f9&quot;,&quot;title&quot;:&quot;Why Java is Platform Independent? | by Neil Wilston | Medium&quot;,&quot;accessed&quot;:{&quot;date-parts&quot;:[[2021,7,21]]},&quot;URL&quot;:&quot;https://medium.com/@neil.wilston123/why-java-is-platform-independent-1d82c2249a69&quot;,&quot;container-title-short&quot;:&quot;&quot;},&quot;isTemporary&quot;:false}]},{&quot;citationID&quot;:&quot;MENDELEY_CITATION_900372b8-998f-4d60-91b3-56ce0bde0053&quot;,&quot;properties&quot;:{&quot;noteIndex&quot;:0},&quot;isEdited&quot;:false,&quot;manualOverride&quot;:{&quot;citeprocText&quot;:&quot;[3, 19]&quot;,&quot;isManuallyOverridden&quot;:false,&quot;manualOverrideText&quot;:&quot;&quot;},&quot;citationTag&quot;:&quot;MENDELEY_CITATION_v3_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&quot;,&quot;citationItems&quot;:[{&quot;id&quot;:&quot;b782222f-46a8-32de-928d-6a8c6a58fa67&quot;,&quot;itemData&quot;:{&quot;type&quot;:&quot;webpage&quot;,&quot;id&quot;:&quot;b782222f-46a8-32de-928d-6a8c6a58fa67&quot;,&quot;title&quot;:&quot;The Java Language Environment&quot;,&quot;author&quot;:[{&quot;family&quot;:&quot;Oracle&quot;,&quot;given&quot;:&quot;&quot;,&quot;parse-names&quot;:false,&quot;dropping-particle&quot;:&quot;&quot;,&quot;non-dropping-particle&quot;:&quot;&quot;}],&quot;accessed&quot;:{&quot;date-parts&quot;:[[2021,7,22]]},&quot;URL&quot;:&quot;https://www.oracle.com/java/technologies/simple-familiar.html&quot;,&quot;container-title-short&quot;:&quot;&quot;},&quot;uris&quot;:[&quot;http://www.mendeley.com/documents/?uuid=b782222f-46a8-32de-928d-6a8c6a58fa67&quot;],&quot;isTemporary&quot;:false,&quot;legacyDesktopId&quot;:&quot;b782222f-46a8-32de-928d-6a8c6a58fa67&quot;},{&quot;id&quot;:&quot;dfa0075c-b413-3437-b2be-070cb6555033&quot;,&quot;itemData&quot;:{&quot;type&quot;:&quot;book&quot;,&quot;id&quot;:&quot;dfa0075c-b413-3437-b2be-070cb6555033&quot;,&quot;title&quot;:&quot;Learning C# by Programming Games&quot;,&quot;author&quot;:[{&quot;family&quot;:&quot;Egges&quot;,&quot;given&quot;:&quot;Arjan&quot;,&quot;parse-names&quot;:false,&quot;dropping-particle&quot;:&quot;&quot;,&quot;non-dropping-particle&quot;:&quot;&quot;},{&quot;family&quot;:&quot;Fokker&quot;,&quot;given&quot;:&quot;Jeroen D.&quot;,&quot;parse-names&quot;:false,&quot;dropping-particle&quot;:&quot;&quot;,&quot;non-dropping-particle&quot;:&quot;&quot;},{&quot;family&quot;:&quot;Overmars&quot;,&quot;given&quot;:&quot;Mark H.&quot;,&quot;parse-names&quot;:false,&quot;dropping-particle&quot;:&quot;&quot;,&quot;non-dropping-particle&quot;:&quot;&quot;}],&quot;container-title&quot;:&quot;Learning C# by Programming Games&quot;,&quot;DOI&quot;:&quot;10.1007/978-3-642-36580-5&quot;,&quot;ISBN&quot;:&quot;3642365795&quot;,&quot;URL&quot;:&quot;https://play.google.com/books/reader?id=TWFIAAAAQBAJ&amp;pg=GBS.PA10&amp;hl=cs&quot;,&quot;issued&quot;:{&quot;date-parts&quot;:[[2013]]},&quot;abstract&quot;:&quot;C# is the language of choice for learning how to program. It is a very well structured object-oriented language and avoids some of the problems of Java. An excellent free programming environment is available for C#, as well as a game programming framework. And (if necessary) moving from C# to C++ is easy. Developing computer games is a perfect way to learn how to program in modern programming languages. This book teaches how to program in C# through the creation of computer games – and without requiring any previous programming experience. Contrary to most programming books, Egges, Fokker and Overmars do not organize the presentation according to programming language constructs, but instead use the structure and elements of computer games as a framework. For instance, there are chapters on dealing with player input, game objects, game worlds, game states, levels, animation, physics, and intelligence. The reader will be guided through the development of four games showing the various aspects of game development. Starting with a simple shooting game, the authors move on to puzzle games consisting of multiple levels, and conclude the book by developing a full-fledged platform game with animation, game physics, and intelligent enemies. They show a number of commonly used techniques in games, such as drawing layers of sprites, rotating, scaling and animating sprites, showing a heads-up display, dealing with physics, handling interaction between game objects, and creating pleasing visual effects such as snow or glitter. At the same time, they provide a thorough introduction to C# and object-oriented programming, introducing step by step important aspects of programming in general, including many programming constructs and idioms, syntax diagrams, collections, and exception handling. The book is also designed to be used as a basis for a game-oriented programming course. For each part, there are concluding exercises and challenges, which are generally more complex programming endeavors. Lots of supplementary materials for organizing such a course are available on the accompanying web site http://www.csharpprogramminggames.com, including installation instructions, solutions to the exercises, software installation instructions, game sprites and sounds.&quot;,&quot;container-title-short&quot;:&quot;&quot;},&quot;isTemporary&quot;:false}]},{&quot;citationID&quot;:&quot;MENDELEY_CITATION_dd266f3c-5b4e-4cf7-af0c-d538abafe6d3&quot;,&quot;properties&quot;:{&quot;noteIndex&quot;:0},&quot;isEdited&quot;:false,&quot;manualOverride&quot;:{&quot;citeprocText&quot;:&quot;[22]&quot;,&quot;isManuallyOverridden&quot;:false,&quot;manualOverrideText&quot;:&quot;&quot;},&quot;citationTag&quot;:&quot;MENDELEY_CITATION_v3_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&quot;,&quot;citationItems&quot;:[{&quot;id&quot;:&quot;fc26adbb-6535-3b14-81f6-af7905eab7ae&quot;,&quot;itemData&quot;:{&quot;type&quot;:&quot;webpage&quot;,&quot;id&quot;:&quot;fc26adbb-6535-3b14-81f6-af7905eab7ae&quot;,&quot;title&quot;:&quot;Oracle Java ME Embedded Getting Started&quot;,&quot;author&quot;:[{&quot;family&quot;:&quot;Oracle&quot;,&quot;given&quot;:&quot;&quot;,&quot;parse-names&quot;:false,&quot;dropping-particle&quot;:&quot;&quot;,&quot;non-dropping-particle&quot;:&quot;&quot;}],&quot;accessed&quot;:{&quot;date-parts&quot;:[[2021,7,22]]},&quot;URL&quot;:&quot;https://www.oracle.com/java/technologies/javame-embedded/javame-embedded-getstarted.html&quot;,&quot;container-title-short&quot;:&quot;&quot;},&quot;uris&quot;:[&quot;http://www.mendeley.com/documents/?uuid=fc26adbb-6535-3b14-81f6-af7905eab7ae&quot;],&quot;isTemporary&quot;:false,&quot;legacyDesktopId&quot;:&quot;fc26adbb-6535-3b14-81f6-af7905eab7ae&quot;}]},{&quot;citationID&quot;:&quot;MENDELEY_CITATION_152f0154-a875-4157-8345-40e26913c84d&quot;,&quot;properties&quot;:{&quot;noteIndex&quot;:0},&quot;isEdited&quot;:false,&quot;manualOverride&quot;:{&quot;citeprocText&quot;:&quot;[23–25]&quot;,&quot;isManuallyOverridden&quot;:false,&quot;manualOverrideText&quot;:&quot;&quot;},&quot;citationTag&quot;:&quot;MENDELEY_CITATION_v3_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&quot;,&quot;citationItems&quot;:[{&quot;id&quot;:&quot;5b23a06a-d818-3e1b-895c-d3a17d0a0ae5&quot;,&quot;itemData&quot;:{&quot;type&quot;:&quot;webpage&quot;,&quot;id&quot;:&quot;5b23a06a-d818-3e1b-895c-d3a17d0a0ae5&quot;,&quot;title&quot;:&quot;Garbage collection impacts to Java performance - IBM Documentation&quot;,&quot;author&quot;:[{&quot;family&quot;:&quot;IBM&quot;,&quot;given&quot;:&quot;&quot;,&quot;parse-names&quot;:false,&quot;dropping-particle&quot;:&quot;&quot;,&quot;non-dropping-particle&quot;:&quot;&quot;}],&quot;accessed&quot;:{&quot;date-parts&quot;:[[2021,7,21]]},&quot;URL&quot;:&quot;https://www.ibm.com/docs/en/aix/7.1?topic=monitoring-garbage-collection-impacts-java-performance&quot;,&quot;container-title-short&quot;:&quot;&quot;},&quot;uris&quot;:[&quot;http://www.mendeley.com/documents/?uuid=5b23a06a-d818-3e1b-895c-d3a17d0a0ae5&quot;],&quot;isTemporary&quot;:false,&quot;legacyDesktopId&quot;:&quot;5b23a06a-d818-3e1b-895c-d3a17d0a0ae5&quot;},{&quot;id&quot;:&quot;7c11b1df-bbba-3af7-89b4-814aca5b6528&quot;,&quot;itemData&quot;:{&quot;type&quot;:&quot;webpage&quot;,&quot;id&quot;:&quot;7c11b1df-bbba-3af7-89b4-814aca5b6528&quot;,&quot;title&quot;:&quot;Java SE 6 HotSpot[tm] Virtual Machine Garbage Collection Tuning&quot;,&quot;author&quot;:[{&quot;family&quot;:&quot;Oracle&quot;,&quot;given&quot;:&quot;&quot;,&quot;parse-names&quot;:false,&quot;dropping-particle&quot;:&quot;&quot;,&quot;non-dropping-particle&quot;:&quot;&quot;}],&quot;accessed&quot;:{&quot;date-parts&quot;:[[2021,7,22]]},&quot;URL&quot;:&quot;https://www.oracle.com/java/technologies/javase/gc-tuning-6.html&quot;,&quot;container-title-short&quot;:&quot;&quot;},&quot;uris&quot;:[&quot;http://www.mendeley.com/documents/?uuid=7c11b1df-bbba-3af7-89b4-814aca5b6528&quot;],&quot;isTemporary&quot;:false,&quot;legacyDesktopId&quot;:&quot;7c11b1df-bbba-3af7-89b4-814aca5b6528&quot;},{&quot;id&quot;:&quot;2c3f21bd-0913-32d1-b010-7326c82d6090&quot;,&quot;itemData&quot;:{&quot;type&quot;:&quot;webpage&quot;,&quot;id&quot;:&quot;2c3f21bd-0913-32d1-b010-7326c82d6090&quot;,&quot;title&quot;:&quot;Garbage Collection in Java – What is GC and How it Works in the JVM&quot;,&quot;author&quot;:[{&quot;family&quot;:&quot;FreeCodeCamp.org&quot;,&quot;given&quot;:&quot;&quot;,&quot;parse-names&quot;:false,&quot;dropping-particle&quot;:&quot;&quot;,&quot;non-dropping-particle&quot;:&quot;&quot;}],&quot;accessed&quot;:{&quot;date-parts&quot;:[[2021,7,21]]},&quot;URL&quot;:&quot;https://www.freecodecamp.org/news/garbage-collection-in-java-what-is-gc-and-how-it-works-in-the-jvm/&quot;,&quot;container-title-short&quot;:&quot;&quot;},&quot;isTemporary&quot;:false}]},{&quot;citationID&quot;:&quot;MENDELEY_CITATION_3c7b40bd-fced-425f-9c3f-310067c4036a&quot;,&quot;properties&quot;:{&quot;noteIndex&quot;:0},&quot;isEdited&quot;:false,&quot;manualOverride&quot;:{&quot;citeprocText&quot;:&quot;[26, 27]&quot;,&quot;isManuallyOverridden&quot;:false,&quot;manualOverrideText&quot;:&quot;&quot;},&quot;citationTag&quot;:&quot;MENDELEY_CITATION_v3_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&quot;,&quot;citationItems&quot;:[{&quot;id&quot;:&quot;75d4062a-b685-3e5e-b7ae-848011580d09&quot;,&quot;itemData&quot;:{&quot;type&quot;:&quot;webpage&quot;,&quot;id&quot;:&quot;75d4062a-b685-3e5e-b7ae-848011580d09&quot;,&quot;title&quot;:&quot;java.awt (Java Platform SE 7 )&quot;,&quot;author&quot;:[{&quot;family&quot;:&quot;Docs.oracle.com&quot;,&quot;given&quot;:&quot;&quot;,&quot;parse-names&quot;:false,&quot;dropping-particle&quot;:&quot;&quot;,&quot;non-dropping-particle&quot;:&quot;&quot;}],&quot;accessed&quot;:{&quot;date-parts&quot;:[[2021,7,26]]},&quot;URL&quot;:&quot;https://docs.oracle.com/javase/7/docs/api/java/awt/package-summary.html&quot;,&quot;container-title-short&quot;:&quot;&quot;},&quot;uris&quot;:[&quot;http://www.mendeley.com/documents/?uuid=75d4062a-b685-3e5e-b7ae-848011580d09&quot;],&quot;isTemporary&quot;:false,&quot;legacyDesktopId&quot;:&quot;75d4062a-b685-3e5e-b7ae-848011580d09&quot;},{&quot;id&quot;:&quot;46887a22-91d0-377b-ac21-2f9ce26ede68&quot;,&quot;itemData&quot;:{&quot;type&quot;:&quot;webpage&quot;,&quot;id&quot;:&quot;46887a22-91d0-377b-ac21-2f9ce26ede68&quot;,&quot;title&quot;:&quot;javax.swing (Java Platform SE 7 )&quot;,&quot;author&quot;:[{&quot;family&quot;:&quot;Docs.oracle.com&quot;,&quot;given&quot;:&quot;&quot;,&quot;parse-names&quot;:false,&quot;dropping-particle&quot;:&quot;&quot;,&quot;non-dropping-particle&quot;:&quot;&quot;}],&quot;accessed&quot;:{&quot;date-parts&quot;:[[2021,7,26]]},&quot;URL&quot;:&quot;https://docs.oracle.com/javase/7/docs/api/javax/swing/package-summary.html&quot;,&quot;container-title-short&quot;:&quot;&quot;},&quot;uris&quot;:[&quot;http://www.mendeley.com/documents/?uuid=46887a22-91d0-377b-ac21-2f9ce26ede68&quot;],&quot;isTemporary&quot;:false,&quot;legacyDesktopId&quot;:&quot;46887a22-91d0-377b-ac21-2f9ce26ede68&quot;}]},{&quot;citationID&quot;:&quot;MENDELEY_CITATION_b1ddfc88-a1c4-49cd-9865-93f2902efabd&quot;,&quot;properties&quot;:{&quot;noteIndex&quot;:0},&quot;isEdited&quot;:false,&quot;manualOverride&quot;:{&quot;citeprocText&quot;:&quot;[19, 28]&quot;,&quot;isManuallyOverridden&quot;:false,&quot;manualOverrideText&quot;:&quot;&quot;},&quot;citationTag&quot;:&quot;MENDELEY_CITATION_v3_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&quot;,&quot;citationItems&quot;:[{&quot;id&quot;:&quot;c6a783f4-014c-3a35-aa8a-2ecc03fd9e0c&quot;,&quot;itemData&quot;:{&quot;type&quot;:&quot;webpage&quot;,&quot;id&quot;:&quot;c6a783f4-014c-3a35-aa8a-2ecc03fd9e0c&quot;,&quot;title&quot;:&quot;Lekce 3 - Seznam (List) pomocí pole v Javě&quot;,&quot;author&quot;:[{&quot;family&quot;:&quot;Itnetwork.cz&quot;,&quot;given&quot;:&quot;&quot;,&quot;parse-names&quot;:false,&quot;dropping-particle&quot;:&quot;&quot;,&quot;non-dropping-particle&quot;:&quot;&quot;}],&quot;accessed&quot;:{&quot;date-parts&quot;:[[2021,7,22]]},&quot;URL&quot;:&quot;https://www.itnetwork.cz/java/kolekce-a-proudy/java-tutorial-seznamy-kolekce-list&quot;,&quot;container-title-short&quot;:&quot;&quot;},&quot;uris&quot;:[&quot;http://www.mendeley.com/documents/?uuid=c6a783f4-014c-3a35-aa8a-2ecc03fd9e0c&quot;],&quot;isTemporary&quot;:false,&quot;legacyDesktopId&quot;:&quot;c6a783f4-014c-3a35-aa8a-2ecc03fd9e0c&quot;},{&quot;id&quot;:&quot;b782222f-46a8-32de-928d-6a8c6a58fa67&quot;,&quot;itemData&quot;:{&quot;type&quot;:&quot;webpage&quot;,&quot;id&quot;:&quot;b782222f-46a8-32de-928d-6a8c6a58fa67&quot;,&quot;title&quot;:&quot;The Java Language Environment&quot;,&quot;author&quot;:[{&quot;family&quot;:&quot;Oracle&quot;,&quot;given&quot;:&quot;&quot;,&quot;parse-names&quot;:false,&quot;dropping-particle&quot;:&quot;&quot;,&quot;non-dropping-particle&quot;:&quot;&quot;}],&quot;accessed&quot;:{&quot;date-parts&quot;:[[2021,7,22]]},&quot;URL&quot;:&quot;https://www.oracle.com/java/technologies/simple-familiar.html&quot;,&quot;container-title-short&quot;:&quot;&quot;},&quot;isTemporary&quot;:false}]},{&quot;citationID&quot;:&quot;MENDELEY_CITATION_d22aa0b4-c3f8-40df-88a0-d6dea5674767&quot;,&quot;properties&quot;:{&quot;noteIndex&quot;:0},&quot;isEdited&quot;:false,&quot;manualOverride&quot;:{&quot;isManuallyOverridden&quot;:false,&quot;citeprocText&quot;:&quot;[29]&quot;,&quot;manualOverrideText&quot;:&quot;&quot;},&quot;citationTag&quot;:&quot;MENDELEY_CITATION_v3_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&quot;,&quot;citationItems&quot;:[{&quot;id&quot;:&quot;7d8284dc-e237-324c-bd49-f7af3500608f&quot;,&quot;itemData&quot;:{&quot;type&quot;:&quot;webpage&quot;,&quot;id&quot;:&quot;7d8284dc-e237-324c-bd49-f7af3500608f&quot;,&quot;title&quot;:&quot;.NET 6 Desktop Dev Options: WPF, WinForms, UWP, .NET MAUI, Blazor ... -- Visual Studio Magazine&quot;,&quot;accessed&quot;:{&quot;date-parts&quot;:[[2023,3,24]]},&quot;URL&quot;:&quot;https://visualstudiomagazine.com/articles/2021/02/03/net-6-desktop.aspx&quot;,&quot;container-title-short&quot;:&quot;&quot;},&quot;isTemporary&quot;:false}]},{&quot;citationID&quot;:&quot;MENDELEY_CITATION_79d9f2d4-15a7-44c7-8e28-fa4101bfcb4a&quot;,&quot;properties&quot;:{&quot;noteIndex&quot;:0},&quot;isEdited&quot;:false,&quot;manualOverride&quot;:{&quot;citeprocText&quot;:&quot;[14, 30, 31]&quot;,&quot;isManuallyOverridden&quot;:false,&quot;manualOverrideText&quot;:&quot;&quot;},&quot;citationTag&quot;:&quot;MENDELEY_CITATION_v3_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&quot;,&quot;citationItems&quot;:[{&quot;id&quot;:&quot;3d76c6a7-b286-3952-8c42-1cec13403ba2&quot;,&quot;itemData&quot;:{&quot;type&quot;:&quot;webpage&quot;,&quot;id&quot;:&quot;3d76c6a7-b286-3952-8c42-1cec13403ba2&quot;,&quot;title&quot;:&quot;A Tour of C# - C# Guide | Microsoft Docs&quot;,&quot;author&quot;:[{&quot;family&quot;:&quot;Docs.microsoft.com&quot;,&quot;given&quot;:&quot;&quot;,&quot;parse-names&quot;:false,&quot;dropping-particle&quot;:&quot;&quot;,&quot;non-dropping-particle&quot;:&quot;&quot;}],&quot;accessed&quot;:{&quot;date-parts&quot;:[[2021,7,23]]},&quot;URL&quot;:&quot;https://docs.microsoft.com/en-us/dotnet/csharp/tour-of-csharp/&quot;,&quot;container-title-short&quot;:&quot;&quot;},&quot;uris&quot;:[&quot;http://www.mendeley.com/documents/?uuid=3d76c6a7-b286-3952-8c42-1cec13403ba2&quot;],&quot;isTemporary&quot;:false,&quot;legacyDesktopId&quot;:&quot;3d76c6a7-b286-3952-8c42-1cec13403ba2&quot;},{&quot;id&quot;:&quot;3043a782-7037-334f-9024-886d3d4c38fb&quot;,&quot;itemData&quot;:{&quot;type&quot;:&quot;book&quot;,&quot;id&quot;:&quot;3043a782-7037-334f-9024-886d3d4c38fb&quot;,&quot;title&quot;:&quot;C++/CLI začínáme programovat&quot;,&quot;author&quot;:[{&quot;family&quot;:&quot;Hanák&quot;,&quot;given&quot;:&quot;Ján&quot;,&quot;parse-names&quot;:false,&quot;dropping-particle&quot;:&quot;&quot;,&quot;non-dropping-particle&quot;:&quot;&quot;}],&quot;ISBN&quot;:&quot;978-80-87017-04-3&quot;,&quot;issued&quot;:{&quot;date-parts&quot;:[[2009]]},&quot;publisher-place&quot;:&quot;Brno&quot;,&quot;publisher&quot;:&quot;artax a.s.&quot;,&quot;container-title-short&quot;:&quot;&quot;},&quot;isTemporary&quot;:false},{&quot;id&quot;:&quot;bc4aacb0-5dfe-36c7-b061-b6154bda8e1d&quot;,&quot;itemData&quot;:{&quot;type&quot;:&quot;webpage&quot;,&quot;id&quot;:&quot;bc4aacb0-5dfe-36c7-b061-b6154bda8e1d&quot;,&quot;title&quot;:&quot;.NET (and .NET Core) - introduction and overview | Microsoft Learn&quot;,&quot;accessed&quot;:{&quot;date-parts&quot;:[[2023,2,5]]},&quot;URL&quot;:&quot;https://learn.microsoft.com/en-us/dotnet/core/introduction&quot;,&quot;container-title-short&quot;:&quot;&quot;},&quot;isTemporary&quot;:false}]},{&quot;citationID&quot;:&quot;MENDELEY_CITATION_e4403a48-f2f6-4669-8c40-bba930ef31e1&quot;,&quot;properties&quot;:{&quot;noteIndex&quot;:0},&quot;isEdited&quot;:false,&quot;manualOverride&quot;:{&quot;isManuallyOverridden&quot;:false,&quot;citeprocText&quot;:&quot;[14, 31–35]&quot;,&quot;manualOverrideText&quot;:&quot;&quot;},&quot;citationTag&quot;:&quot;MENDELEY_CITATION_v3_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&quot;,&quot;citationItems&quot;:[{&quot;id&quot;:&quot;bbd8bf34-107a-3ddb-ba61-f328e0a44456&quot;,&quot;itemData&quot;:{&quot;type&quot;:&quot;article-journal&quot;,&quot;id&quot;:&quot;bbd8bf34-107a-3ddb-ba61-f328e0a44456&quot;,&quot;title&quot;:&quot;Conversation about crossgen2 - .NET Blog&quot;,&quot;author&quot;:[{&quot;family&quot;:&quot;Richard Lander&quot;,&quot;given&quot;:&quot;&quot;,&quot;parse-names&quot;:false,&quot;dropping-particle&quot;:&quot;&quot;,&quot;non-dropping-particle&quot;:&quot;&quot;}],&quot;container-title&quot;:&quot;.NET Blog&quot;,&quot;accessed&quot;:{&quot;date-parts&quot;:[[2023,2,7]]},&quot;URL&quot;:&quot;https://devblogs.microsoft.com/dotnet/conversation-about-crossgen2/&quot;,&quot;issued&quot;:{&quot;date-parts&quot;:[[2021]]},&quot;container-title-short&quot;:&quot;&quot;},&quot;isTemporary&quot;:false},{&quot;id&quot;:&quot;514d5021-3fa5-3c00-ad80-394fddacc28c&quot;,&quot;itemData&quot;:{&quot;type&quot;:&quot;webpage&quot;,&quot;id&quot;:&quot;514d5021-3fa5-3c00-ad80-394fddacc28c&quot;,&quot;title&quot;:&quot;Ngen.exe (Native Image Generator) | Microsoft Docs&quot;,&quot;author&quot;:[{&quot;family&quot;:&quot;Docs.microsoft.com&quot;,&quot;given&quot;:&quot;&quot;,&quot;parse-names&quot;:false,&quot;dropping-particle&quot;:&quot;&quot;,&quot;non-dropping-particle&quot;:&quot;&quot;}],&quot;accessed&quot;:{&quot;date-parts&quot;:[[2021,8,6]]},&quot;URL&quot;:&quot;https://docs.microsoft.com/en-us/dotnet/framework/tools/ngen-exe-native-image-generator&quot;,&quot;container-title-short&quot;:&quot;&quot;},&quot;isTemporary&quot;:false},{&quot;id&quot;:&quot;3043a782-7037-334f-9024-886d3d4c38fb&quot;,&quot;itemData&quot;:{&quot;type&quot;:&quot;book&quot;,&quot;id&quot;:&quot;3043a782-7037-334f-9024-886d3d4c38fb&quot;,&quot;title&quot;:&quot;C++/CLI začínáme programovat&quot;,&quot;author&quot;:[{&quot;family&quot;:&quot;Hanák&quot;,&quot;given&quot;:&quot;Ján&quot;,&quot;parse-names&quot;:false,&quot;dropping-particle&quot;:&quot;&quot;,&quot;non-dropping-particle&quot;:&quot;&quot;}],&quot;ISBN&quot;:&quot;978-80-87017-04-3&quot;,&quot;issued&quot;:{&quot;date-parts&quot;:[[2009]]},&quot;publisher-place&quot;:&quot;Brno&quot;,&quot;publisher&quot;:&quot;artax a.s.&quot;,&quot;container-title-short&quot;:&quot;&quot;},&quot;isTemporary&quot;:false},{&quot;id&quot;:&quot;fce728de-76ff-3e43-84ee-72485b7534c4&quot;,&quot;itemData&quot;:{&quot;type&quot;:&quot;webpage&quot;,&quot;id&quot;:&quot;fce728de-76ff-3e43-84ee-72485b7534c4&quot;,&quot;title&quot;:&quot;.NET Glossary | Microsoft Learn&quot;,&quot;author&quot;:[{&quot;family&quot;:&quot;Microsoft&quot;,&quot;given&quot;:&quot;&quot;,&quot;parse-names&quot;:false,&quot;dropping-particle&quot;:&quot;&quot;,&quot;non-dropping-particle&quot;:&quot;&quot;}],&quot;accessed&quot;:{&quot;date-parts&quot;:[[2023,1,29]]},&quot;URL&quot;:&quot;https://learn.microsoft.com/en-us/dotnet/standard/glossary#implementation-of-net&quot;,&quot;container-title-short&quot;:&quot;&quot;},&quot;isTemporary&quot;:false},{&quot;id&quot;:&quot;bc4aacb0-5dfe-36c7-b061-b6154bda8e1d&quot;,&quot;itemData&quot;:{&quot;type&quot;:&quot;webpage&quot;,&quot;id&quot;:&quot;bc4aacb0-5dfe-36c7-b061-b6154bda8e1d&quot;,&quot;title&quot;:&quot;.NET (and .NET Core) - introduction and overview | Microsoft Learn&quot;,&quot;accessed&quot;:{&quot;date-parts&quot;:[[2023,2,5]]},&quot;URL&quot;:&quot;https://learn.microsoft.com/en-us/dotnet/core/introduction&quot;,&quot;container-title-short&quot;:&quot;&quot;},&quot;isTemporary&quot;:false},{&quot;id&quot;:&quot;9fe17b0b-bcb8-33a0-811c-d45fc9ea28e0&quot;,&quot;itemData&quot;:{&quot;type&quot;:&quot;webpage&quot;,&quot;id&quot;:&quot;9fe17b0b-bcb8-33a0-811c-d45fc9ea28e0&quot;,&quot;title&quot;:&quot;ReadyToRun deployment overview - .NET | Microsoft Learn&quot;,&quot;accessed&quot;:{&quot;date-parts&quot;:[[2023,2,7]]},&quot;URL&quot;:&quot;https://learn.microsoft.com/en-us/dotnet/core/deploying/ready-to-run&quot;,&quot;container-title-short&quot;:&quot;&quot;},&quot;isTemporary&quot;:false}]},{&quot;citationID&quot;:&quot;MENDELEY_CITATION_01d1af9d-b7e8-4195-88fe-9513c5358e8e&quot;,&quot;properties&quot;:{&quot;noteIndex&quot;:0},&quot;isEdited&quot;:false,&quot;manualOverride&quot;:{&quot;isManuallyOverridden&quot;:false,&quot;citeprocText&quot;:&quot;[36]&quot;,&quot;manualOverrideText&quot;:&quot;&quot;},&quot;citationTag&quot;:&quot;MENDELEY_CITATION_v3_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&quot;,&quot;citationItems&quot;:[{&quot;id&quot;:&quot;810f54cd-034e-3516-bd22-b6fbace18baf&quot;,&quot;itemData&quot;:{&quot;type&quot;:&quot;webpage&quot;,&quot;id&quot;:&quot;810f54cd-034e-3516-bd22-b6fbace18baf&quot;,&quot;title&quot;:&quot;.NET Framework versions and dependencies&quot;,&quot;author&quot;:[{&quot;family&quot;:&quot;Docs.microsoft.com&quot;,&quot;given&quot;:&quot;&quot;,&quot;parse-names&quot;:false,&quot;dropping-particle&quot;:&quot;&quot;,&quot;non-dropping-particle&quot;:&quot;&quot;}],&quot;accessed&quot;:{&quot;date-parts&quot;:[[2021,6,5]]},&quot;URL&quot;:&quot;https://docs.microsoft.com/en-us/dotnet/framework/migration-guide/versions-and-dependencies?redirectedfrom=MSDN#net-framework-30&quot;,&quot;container-title-short&quot;:&quot;&quot;},&quot;isTemporary&quot;:false}]},{&quot;citationID&quot;:&quot;MENDELEY_CITATION_815590c0-d760-4b3c-abfd-d4b1e79b2971&quot;,&quot;properties&quot;:{&quot;noteIndex&quot;:0},&quot;isEdited&quot;:false,&quot;manualOverride&quot;:{&quot;citeprocText&quot;:&quot;[31, 37]&quot;,&quot;isManuallyOverridden&quot;:false,&quot;manualOverrideText&quot;:&quot;&quot;},&quot;citationTag&quot;:&quot;MENDELEY_CITATION_v3_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&quot;,&quot;citationItems&quot;:[{&quot;id&quot;:&quot;079dc684-7886-3796-8fe5-63db7fc3e2db&quot;,&quot;itemData&quot;:{&quot;type&quot;:&quot;webpage&quot;,&quot;id&quot;:&quot;079dc684-7886-3796-8fe5-63db7fc3e2db&quot;,&quot;title&quot;:&quot;What is .NET MAUI? - .NET MAUI | Microsoft Docs&quot;,&quot;author&quot;:[{&quot;family&quot;:&quot;docs.microsoft.com&quot;,&quot;given&quot;:&quot;&quot;,&quot;parse-names&quot;:false,&quot;dropping-particle&quot;:&quot;&quot;,&quot;non-dropping-particle&quot;:&quot;&quot;}],&quot;accessed&quot;:{&quot;date-parts&quot;:[[2021,9,23]]},&quot;URL&quot;:&quot;https://docs.microsoft.com/cs-cz/dotnet/maui/what-is-maui&quot;,&quot;container-title-short&quot;:&quot;&quot;},&quot;uris&quot;:[&quot;http://www.mendeley.com/documents/?uuid=079dc684-7886-3796-8fe5-63db7fc3e2db&quot;],&quot;isTemporary&quot;:false,&quot;legacyDesktopId&quot;:&quot;079dc684-7886-3796-8fe5-63db7fc3e2db&quot;},{&quot;id&quot;:&quot;bc4aacb0-5dfe-36c7-b061-b6154bda8e1d&quot;,&quot;itemData&quot;:{&quot;type&quot;:&quot;webpage&quot;,&quot;id&quot;:&quot;bc4aacb0-5dfe-36c7-b061-b6154bda8e1d&quot;,&quot;title&quot;:&quot;.NET (and .NET Core) - introduction and overview | Microsoft Learn&quot;,&quot;accessed&quot;:{&quot;date-parts&quot;:[[2023,2,5]]},&quot;URL&quot;:&quot;https://learn.microsoft.com/en-us/dotnet/core/introduction&quot;,&quot;container-title-short&quot;:&quot;&quot;},&quot;isTemporary&quot;:false}]},{&quot;citationID&quot;:&quot;MENDELEY_CITATION_8bb4eb06-38e1-4acb-bd40-30a027fa81ac&quot;,&quot;properties&quot;:{&quot;noteIndex&quot;:0},&quot;isEdited&quot;:false,&quot;manualOverride&quot;:{&quot;citeprocText&quot;:&quot;[38]&quot;,&quot;isManuallyOverridden&quot;:false,&quot;manualOverrideText&quot;:&quot;&quot;},&quot;citationTag&quot;:&quot;MENDELEY_CITATION_v3_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&quot;,&quot;citationItems&quot;:[{&quot;id&quot;:&quot;4c5bee4a-f998-30e3-b57f-e81efa541a08&quot;,&quot;itemData&quot;:{&quot;type&quot;:&quot;webpage&quot;,&quot;id&quot;:&quot;4c5bee4a-f998-30e3-b57f-e81efa541a08&quot;,&quot;title&quot;:&quot;Unsafe code, pointers to data, and function pointers | Microsoft Docs&quot;,&quot;author&quot;:[{&quot;family&quot;:&quot;Docs.microsoft.com&quot;,&quot;given&quot;:&quot;&quot;,&quot;parse-names&quot;:false,&quot;dropping-particle&quot;:&quot;&quot;,&quot;non-dropping-particle&quot;:&quot;&quot;}],&quot;accessed&quot;:{&quot;date-parts&quot;:[[2021,7,23]]},&quot;URL&quot;:&quot;https://docs.microsoft.com/en-us/dotnet/csharp/language-reference/unsafe-code&quot;,&quot;container-title-short&quot;:&quot;&quot;},&quot;uris&quot;:[&quot;http://www.mendeley.com/documents/?uuid=4c5bee4a-f998-30e3-b57f-e81efa541a08&quot;],&quot;isTemporary&quot;:false,&quot;legacyDesktopId&quot;:&quot;4c5bee4a-f998-30e3-b57f-e81efa541a08&quot;}]},{&quot;citationID&quot;:&quot;MENDELEY_CITATION_5fe75de4-08bb-4482-bde2-634709b706e7&quot;,&quot;properties&quot;:{&quot;noteIndex&quot;:0},&quot;isEdited&quot;:false,&quot;manualOverride&quot;:{&quot;isManuallyOverridden&quot;:false,&quot;citeprocText&quot;:&quot;[39]&quot;,&quot;manualOverrideText&quot;:&quot;&quot;},&quot;citationTag&quot;:&quot;MENDELEY_CITATION_v3_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&quot;,&quot;citationItems&quot;:[{&quot;id&quot;:&quot;1be39d0c-c5ef-38ec-b37a-8752e6393a36&quot;,&quot;itemData&quot;:{&quot;type&quot;:&quot;webpage&quot;,&quot;id&quot;:&quot;1be39d0c-c5ef-38ec-b37a-8752e6393a36&quot;,&quot;title&quot;:&quot;.NET nanoFramework VS2019 Extension - Visual Studio Marketplace&quot;,&quot;accessed&quot;:{&quot;date-parts&quot;:[[2021,7,23]]},&quot;URL&quot;:&quot;https://marketplace.visualstudio.com/items?itemName=nanoframework.nanoFramework-VS2019-Extension&quot;,&quot;container-title-short&quot;:&quot;&quot;},&quot;isTemporary&quot;:false}]},{&quot;citationID&quot;:&quot;MENDELEY_CITATION_2ced3551-6489-4a99-b15d-8bd8e9e5c2bd&quot;,&quot;properties&quot;:{&quot;noteIndex&quot;:0},&quot;isEdited&quot;:false,&quot;manualOverride&quot;:{&quot;isManuallyOverridden&quot;:false,&quot;citeprocText&quot;:&quot;[40]&quot;,&quot;manualOverrideText&quot;:&quot;&quot;},&quot;citationTag&quot;:&quot;MENDELEY_CITATION_v3_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&quot;,&quot;citationItems&quot;:[{&quot;id&quot;:&quot;57e91eac-33d9-39f1-bca3-d180c5608bac&quot;,&quot;itemData&quot;:{&quot;type&quot;:&quot;webpage&quot;,&quot;id&quot;:&quot;57e91eac-33d9-39f1-bca3-d180c5608bac&quot;,&quot;title&quot;:&quot;VisualMicro - Arduino IDE For Visual Studio&quot;,&quot;accessed&quot;:{&quot;date-parts&quot;:[[2021,7,23]]},&quot;URL&quot;:&quot;https://www.visualmicro.com/#&quot;,&quot;container-title-short&quot;:&quot;&quot;},&quot;isTemporary&quot;:false}]},{&quot;citationID&quot;:&quot;MENDELEY_CITATION_06dfc085-3268-406a-9e9a-682413c6778b&quot;,&quot;properties&quot;:{&quot;noteIndex&quot;:0},&quot;isEdited&quot;:false,&quot;manualOverride&quot;:{&quot;citeprocText&quot;:&quot;[41]&quot;,&quot;isManuallyOverridden&quot;:false,&quot;manualOverrideText&quot;:&quot;&quot;},&quot;citationTag&quot;:&quot;MENDELEY_CITATION_v3_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&quot;,&quot;citationItems&quot;:[{&quot;id&quot;:&quot;f56705d8-6fe5-37c0-b4ab-df9879019cae&quot;,&quot;itemData&quot;:{&quot;type&quot;:&quot;webpage&quot;,&quot;id&quot;:&quot;f56705d8-6fe5-37c0-b4ab-df9879019cae&quot;,&quot;title&quot;:&quot;C# | Method Overloading - GeeksforGeeks&quot;,&quot;accessed&quot;:{&quot;date-parts&quot;:[[2021,7,23]]},&quot;URL&quot;:&quot;https://www.geeksforgeeks.org/c-sharp-method-overloading/&quot;,&quot;container-title-short&quot;:&quot;&quot;},&quot;uris&quot;:[&quot;http://www.mendeley.com/documents/?uuid=f56705d8-6fe5-37c0-b4ab-df9879019cae&quot;],&quot;isTemporary&quot;:false,&quot;legacyDesktopId&quot;:&quot;f56705d8-6fe5-37c0-b4ab-df9879019cae&quot;}]},{&quot;citationID&quot;:&quot;MENDELEY_CITATION_60a2928c-50e5-4d75-89e6-7f950147b493&quot;,&quot;properties&quot;:{&quot;noteIndex&quot;:0},&quot;isEdited&quot;:false,&quot;manualOverride&quot;:{&quot;citeprocText&quot;:&quot;[30]&quot;,&quot;isManuallyOverridden&quot;:false,&quot;manualOverrideText&quot;:&quot;&quot;},&quot;citationTag&quot;:&quot;MENDELEY_CITATION_v3_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&quot;,&quot;citationItems&quot;:[{&quot;id&quot;:&quot;3d76c6a7-b286-3952-8c42-1cec13403ba2&quot;,&quot;itemData&quot;:{&quot;type&quot;:&quot;webpage&quot;,&quot;id&quot;:&quot;3d76c6a7-b286-3952-8c42-1cec13403ba2&quot;,&quot;title&quot;:&quot;A Tour of C# - C# Guide | Microsoft Docs&quot;,&quot;author&quot;:[{&quot;family&quot;:&quot;Docs.microsoft.com&quot;,&quot;given&quot;:&quot;&quot;,&quot;parse-names&quot;:false,&quot;dropping-particle&quot;:&quot;&quot;,&quot;non-dropping-particle&quot;:&quot;&quot;}],&quot;accessed&quot;:{&quot;date-parts&quot;:[[2021,7,23]]},&quot;URL&quot;:&quot;https://docs.microsoft.com/en-us/dotnet/csharp/tour-of-csharp/&quot;,&quot;container-title-short&quot;:&quot;&quot;},&quot;uris&quot;:[&quot;http://www.mendeley.com/documents/?uuid=3d76c6a7-b286-3952-8c42-1cec13403ba2&quot;],&quot;isTemporary&quot;:false,&quot;legacyDesktopId&quot;:&quot;3d76c6a7-b286-3952-8c42-1cec13403ba2&quot;}]},{&quot;citationID&quot;:&quot;MENDELEY_CITATION_323d7a8f-69de-4434-ac81-2e48f757b7d9&quot;,&quot;properties&quot;:{&quot;noteIndex&quot;:0},&quot;isEdited&quot;:false,&quot;manualOverride&quot;:{&quot;citeprocText&quot;:&quot;[42, 43]&quot;,&quot;isManuallyOverridden&quot;:false,&quot;manualOverrideText&quot;:&quot;&quot;},&quot;citationTag&quot;:&quot;MENDELEY_CITATION_v3_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&quot;,&quot;citationItems&quot;:[{&quot;id&quot;:&quot;5b9266c1-2f72-35fc-9851-720cdfcaa919&quot;,&quot;itemData&quot;:{&quot;type&quot;:&quot;webpage&quot;,&quot;id&quot;:&quot;5b9266c1-2f72-35fc-9851-720cdfcaa919&quot;,&quot;title&quot;:&quot;Fundamentals of garbage collection | Microsoft Docs&quot;,&quot;author&quot;:[{&quot;family&quot;:&quot;Docs.microsoft.com&quot;,&quot;given&quot;:&quot;&quot;,&quot;parse-names&quot;:false,&quot;dropping-particle&quot;:&quot;&quot;,&quot;non-dropping-particle&quot;:&quot;&quot;}],&quot;accessed&quot;:{&quot;date-parts&quot;:[[2021,7,23]]},&quot;URL&quot;:&quot;https://docs.microsoft.com/en-us/dotnet/standard/garbage-collection/fundamentals&quot;,&quot;container-title-short&quot;:&quot;&quot;},&quot;uris&quot;:[&quot;http://www.mendeley.com/documents/?uuid=5b9266c1-2f72-35fc-9851-720cdfcaa919&quot;],&quot;isTemporary&quot;:false,&quot;legacyDesktopId&quot;:&quot;5b9266c1-2f72-35fc-9851-720cdfcaa919&quot;},{&quot;id&quot;:&quot;c8113ab5-5492-3977-b2d5-a65a4829960e&quot;,&quot;itemData&quot;:{&quot;type&quot;:&quot;webpage&quot;,&quot;id&quot;:&quot;c8113ab5-5492-3977-b2d5-a65a4829960e&quot;,&quot;title&quot;:&quot;.NET garbage collection | Microsoft Docs&quot;,&quot;author&quot;:[{&quot;family&quot;:&quot;Docs.microsoft.com&quot;,&quot;given&quot;:&quot;&quot;,&quot;parse-names&quot;:false,&quot;dropping-particle&quot;:&quot;&quot;,&quot;non-dropping-particle&quot;:&quot;&quot;}],&quot;accessed&quot;:{&quot;date-parts&quot;:[[2021,7,23]]},&quot;URL&quot;:&quot;https://docs.microsoft.com/en-us/dotnet/standard/garbage-collection/&quot;,&quot;container-title-short&quot;:&quot;&quot;},&quot;isTemporary&quot;:false}]},{&quot;citationID&quot;:&quot;MENDELEY_CITATION_caf4c9b4-7284-4cd5-ad49-0f5e534c4cb1&quot;,&quot;properties&quot;:{&quot;noteIndex&quot;:0},&quot;isEdited&quot;:false,&quot;manualOverride&quot;:{&quot;citeprocText&quot;:&quot;[38]&quot;,&quot;isManuallyOverridden&quot;:false,&quot;manualOverrideText&quot;:&quot;&quot;},&quot;citationTag&quot;:&quot;MENDELEY_CITATION_v3_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&quot;,&quot;citationItems&quot;:[{&quot;id&quot;:&quot;4c5bee4a-f998-30e3-b57f-e81efa541a08&quot;,&quot;itemData&quot;:{&quot;type&quot;:&quot;webpage&quot;,&quot;id&quot;:&quot;4c5bee4a-f998-30e3-b57f-e81efa541a08&quot;,&quot;title&quot;:&quot;Unsafe code, pointers to data, and function pointers | Microsoft Docs&quot;,&quot;author&quot;:[{&quot;family&quot;:&quot;Docs.microsoft.com&quot;,&quot;given&quot;:&quot;&quot;,&quot;parse-names&quot;:false,&quot;dropping-particle&quot;:&quot;&quot;,&quot;non-dropping-particle&quot;:&quot;&quot;}],&quot;accessed&quot;:{&quot;date-parts&quot;:[[2021,7,23]]},&quot;URL&quot;:&quot;https://docs.microsoft.com/en-us/dotnet/csharp/language-reference/unsafe-code&quot;,&quot;container-title-short&quot;:&quot;&quot;},&quot;uris&quot;:[&quot;http://www.mendeley.com/documents/?uuid=4c5bee4a-f998-30e3-b57f-e81efa541a08&quot;],&quot;isTemporary&quot;:false,&quot;legacyDesktopId&quot;:&quot;4c5bee4a-f998-30e3-b57f-e81efa541a08&quot;}]},{&quot;citationID&quot;:&quot;MENDELEY_CITATION_aa85827e-ad38-48f0-ab69-283e365b5c22&quot;,&quot;properties&quot;:{&quot;noteIndex&quot;:0},&quot;isEdited&quot;:false,&quot;manualOverride&quot;:{&quot;citeprocText&quot;:&quot;[44–48]&quot;,&quot;isManuallyOverridden&quot;:false,&quot;manualOverrideText&quot;:&quot;&quot;},&quot;citationTag&quot;:&quot;MENDELEY_CITATION_v3_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&quot;,&quot;citationItems&quot;:[{&quot;id&quot;:&quot;1d7d20b3-1ae4-3af4-a8ba-708af334a28c&quot;,&quot;itemData&quot;:{&quot;type&quot;:&quot;webpage&quot;,&quot;id&quot;:&quot;1d7d20b3-1ae4-3af4-a8ba-708af334a28c&quot;,&quot;title&quot;:&quot;MulticastDelegate Class (System) | Microsoft Docs&quot;,&quot;author&quot;:[{&quot;family&quot;:&quot;Docs.microsoft.com&quot;,&quot;given&quot;:&quot;&quot;,&quot;parse-names&quot;:false,&quot;dropping-particle&quot;:&quot;&quot;,&quot;non-dropping-particle&quot;:&quot;&quot;}],&quot;accessed&quot;:{&quot;date-parts&quot;:[[2021,7,25]]},&quot;URL&quot;:&quot;https://docs.microsoft.com/en-us/dotnet/api/system.multicastdelegate?view=net-5.0#code-try-3&quot;,&quot;container-title-short&quot;:&quot;&quot;},&quot;uris&quot;:[&quot;http://www.mendeley.com/documents/?uuid=1d7d20b3-1ae4-3af4-a8ba-708af334a28c&quot;],&quot;isTemporary&quot;:false,&quot;legacyDesktopId&quot;:&quot;1d7d20b3-1ae4-3af4-a8ba-708af334a28c&quot;},{&quot;id&quot;:&quot;04c09fb7-2cd1-35bc-a5b0-018c33294b4e&quot;,&quot;itemData&quot;:{&quot;type&quot;:&quot;webpage&quot;,&quot;id&quot;:&quot;04c09fb7-2cd1-35bc-a5b0-018c33294b4e&quot;,&quot;title&quot;:&quot;Poznáváme C# a Microsoft.NET 15. díl – delegáty – Živě.cz&quot;,&quot;author&quot;:[{&quot;family&quot;:&quot;Živě.cz&quot;,&quot;given&quot;:&quot;&quot;,&quot;parse-names&quot;:false,&quot;dropping-particle&quot;:&quot;&quot;,&quot;non-dropping-particle&quot;:&quot;&quot;}],&quot;accessed&quot;:{&quot;date-parts&quot;:[[2021,7,25]]},&quot;URL&quot;:&quot;https://www.zive.cz/clanky/poznavame-c-a-microsoftnet-15-dil--delegaty/sc-3-a-123479/default.aspx&quot;,&quot;container-title-short&quot;:&quot;&quot;},&quot;uris&quot;:[&quot;http://www.mendeley.com/documents/?uuid=04c09fb7-2cd1-35bc-a5b0-018c33294b4e&quot;],&quot;isTemporary&quot;:false,&quot;legacyDesktopId&quot;:&quot;04c09fb7-2cd1-35bc-a5b0-018c33294b4e&quot;},{&quot;id&quot;:&quot;ef59fcac-6885-3b65-8abe-560a67285f82&quot;,&quot;itemData&quot;:{&quot;type&quot;:&quot;webpage&quot;,&quot;id&quot;:&quot;ef59fcac-6885-3b65-8abe-560a67285f82&quot;,&quot;title&quot;:&quot;Delegates - C# Programming Guide | Microsoft Docs&quot;,&quot;author&quot;:[{&quot;family&quot;:&quot;Docs.microsoft.com&quot;,&quot;given&quot;:&quot;&quot;,&quot;parse-names&quot;:false,&quot;dropping-particle&quot;:&quot;&quot;,&quot;non-dropping-particle&quot;:&quot;&quot;}],&quot;accessed&quot;:{&quot;date-parts&quot;:[[2021,7,25]]},&quot;URL&quot;:&quot;https://docs.microsoft.com/en-us/dotnet/csharp/programming-guide/delegates/&quot;,&quot;container-title-short&quot;:&quot;&quot;},&quot;uris&quot;:[&quot;http://www.mendeley.com/documents/?uuid=ef59fcac-6885-3b65-8abe-560a67285f82&quot;],&quot;isTemporary&quot;:false,&quot;legacyDesktopId&quot;:&quot;ef59fcac-6885-3b65-8abe-560a67285f82&quot;},{&quot;id&quot;:&quot;75a0eec7-eb07-3965-832e-78d38f76fec5&quot;,&quot;itemData&quot;:{&quot;type&quot;:&quot;webpage&quot;,&quot;id&quot;:&quot;75a0eec7-eb07-3965-832e-78d38f76fec5&quot;,&quot;title&quot;:&quot;Handling and Raising Events | Microsoft Docs&quot;,&quot;author&quot;:[{&quot;family&quot;:&quot;Docs.microsoft.com&quot;,&quot;given&quot;:&quot;&quot;,&quot;parse-names&quot;:false,&quot;dropping-particle&quot;:&quot;&quot;,&quot;non-dropping-particle&quot;:&quot;&quot;}],&quot;accessed&quot;:{&quot;date-parts&quot;:[[2021,7,25]]},&quot;URL&quot;:&quot;https://docs.microsoft.com/en-us/dotnet/standard/events/&quot;,&quot;container-title-short&quot;:&quot;&quot;},&quot;isTemporary&quot;:false},{&quot;id&quot;:&quot;c071f232-426c-3ee3-b5eb-7e37efbf69a5&quot;,&quot;itemData&quot;:{&quot;type&quot;:&quot;webpage&quot;,&quot;id&quot;:&quot;c071f232-426c-3ee3-b5eb-7e37efbf69a5&quot;,&quot;title&quot;:&quot;EventHandler Delegate (System) | Microsoft Docs&quot;,&quot;author&quot;:[{&quot;family&quot;:&quot;Docs.microsoft.com&quot;,&quot;given&quot;:&quot;&quot;,&quot;parse-names&quot;:false,&quot;dropping-particle&quot;:&quot;&quot;,&quot;non-dropping-particle&quot;:&quot;&quot;}],&quot;accessed&quot;:{&quot;date-parts&quot;:[[2021,7,25]]},&quot;URL&quot;:&quot;https://docs.microsoft.com/en-us/dotnet/api/system.eventhandler?view=net-5.0&quot;,&quot;container-title-short&quot;:&quot;&quot;},&quot;isTemporary&quot;:false}]},{&quot;citationID&quot;:&quot;MENDELEY_CITATION_9cecee7e-2174-41bc-9cb5-5340eea3db11&quot;,&quot;properties&quot;:{&quot;noteIndex&quot;:0},&quot;isEdited&quot;:false,&quot;manualOverride&quot;:{&quot;citeprocText&quot;:&quot;[49]&quot;,&quot;isManuallyOverridden&quot;:false,&quot;manualOverrideText&quot;:&quot;&quot;},&quot;citationTag&quot;:&quot;MENDELEY_CITATION_v3_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&quot;,&quot;citationItems&quot;:[{&quot;id&quot;:&quot;b7107970-b700-3131-87bc-3b0fed11c072&quot;,&quot;itemData&quot;:{&quot;type&quot;:&quot;webpage&quot;,&quot;id&quot;:&quot;b7107970-b700-3131-87bc-3b0fed11c072&quot;,&quot;title&quot;:&quot;out parameter modifier - C# Reference | Microsoft Docs&quot;,&quot;author&quot;:[{&quot;family&quot;:&quot;Docs.microsoft.com&quot;,&quot;given&quot;:&quot;&quot;,&quot;parse-names&quot;:false,&quot;dropping-particle&quot;:&quot;&quot;,&quot;non-dropping-particle&quot;:&quot;&quot;}],&quot;accessed&quot;:{&quot;date-parts&quot;:[[2021,7,23]]},&quot;URL&quot;:&quot;https://docs.microsoft.com/en-us/dotnet/csharp/language-reference/keywords/out-parameter-modifier&quot;,&quot;container-title-short&quot;:&quot;&quot;},&quot;uris&quot;:[&quot;http://www.mendeley.com/documents/?uuid=b7107970-b700-3131-87bc-3b0fed11c072&quot;],&quot;isTemporary&quot;:false,&quot;legacyDesktopId&quot;:&quot;b7107970-b700-3131-87bc-3b0fed11c072&quot;}]},{&quot;citationID&quot;:&quot;MENDELEY_CITATION_259ae50b-131b-4073-9085-b943a23d945d&quot;,&quot;properties&quot;:{&quot;noteIndex&quot;:0},&quot;isEdited&quot;:false,&quot;manualOverride&quot;:{&quot;citeprocText&quot;:&quot;[50]&quot;,&quot;isManuallyOverridden&quot;:false,&quot;manualOverrideText&quot;:&quot;&quot;},&quot;citationTag&quot;:&quot;MENDELEY_CITATION_v3_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&quot;,&quot;citationItems&quot;:[{&quot;id&quot;:&quot;662f62d3-f848-31fd-974b-77d86b4a6447&quot;,&quot;itemData&quot;:{&quot;type&quot;:&quot;webpage&quot;,&quot;id&quot;:&quot;662f62d3-f848-31fd-974b-77d86b4a6447&quot;,&quot;title&quot;:&quot;Properties - C# Programming Guide | Microsoft Docs&quot;,&quot;author&quot;:[{&quot;family&quot;:&quot;Docs.microsoft.com&quot;,&quot;given&quot;:&quot;&quot;,&quot;parse-names&quot;:false,&quot;dropping-particle&quot;:&quot;&quot;,&quot;non-dropping-particle&quot;:&quot;&quot;}],&quot;accessed&quot;:{&quot;date-parts&quot;:[[2021,7,23]]},&quot;URL&quot;:&quot;https://docs.microsoft.com/en-us/dotnet/csharp/programming-guide/classes-and-structs/properties&quot;,&quot;container-title-short&quot;:&quot;&quot;},&quot;uris&quot;:[&quot;http://www.mendeley.com/documents/?uuid=662f62d3-f848-31fd-974b-77d86b4a6447&quot;],&quot;isTemporary&quot;:false,&quot;legacyDesktopId&quot;:&quot;662f62d3-f848-31fd-974b-77d86b4a6447&quot;}]},{&quot;citationID&quot;:&quot;MENDELEY_CITATION_8273c5d7-a381-426c-91aa-c30093a138c0&quot;,&quot;properties&quot;:{&quot;noteIndex&quot;:0},&quot;isEdited&quot;:false,&quot;manualOverride&quot;:{&quot;citeprocText&quot;:&quot;[51]&quot;,&quot;isManuallyOverridden&quot;:false,&quot;manualOverrideText&quot;:&quot;&quot;},&quot;citationTag&quot;:&quot;MENDELEY_CITATION_v3_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&quot;,&quot;citationItems&quot;:[{&quot;id&quot;:&quot;fe670c12-948e-331f-b7a1-248a96ae7f8d&quot;,&quot;itemData&quot;:{&quot;type&quot;:&quot;webpage&quot;,&quot;id&quot;:&quot;fe670c12-948e-331f-b7a1-248a96ae7f8d&quot;,&quot;title&quot;:&quot;Partial Classes and Methods - C# Programming Guide | Microsoft Docs&quot;,&quot;author&quot;:[{&quot;family&quot;:&quot;Docs.microsoft.com&quot;,&quot;given&quot;:&quot;&quot;,&quot;parse-names&quot;:false,&quot;dropping-particle&quot;:&quot;&quot;,&quot;non-dropping-particle&quot;:&quot;&quot;}],&quot;accessed&quot;:{&quot;date-parts&quot;:[[2021,7,24]]},&quot;URL&quot;:&quot;https://docs.microsoft.com/en-us/dotnet/csharp/programming-guide/classes-and-structs/partial-classes-and-methods&quot;,&quot;container-title-short&quot;:&quot;&quot;},&quot;uris&quot;:[&quot;http://www.mendeley.com/documents/?uuid=fe670c12-948e-331f-b7a1-248a96ae7f8d&quot;],&quot;isTemporary&quot;:false,&quot;legacyDesktopId&quot;:&quot;fe670c12-948e-331f-b7a1-248a96ae7f8d&quot;}]},{&quot;citationID&quot;:&quot;MENDELEY_CITATION_33529279-430f-454d-aa2e-822e0f158463&quot;,&quot;properties&quot;:{&quot;noteIndex&quot;:0},&quot;isEdited&quot;:false,&quot;manualOverride&quot;:{&quot;citeprocText&quot;:&quot;[17]&quot;,&quot;isManuallyOverridden&quot;:false,&quot;manualOverrideText&quot;:&quot;&quot;},&quot;citationTag&quot;:&quot;MENDELEY_CITATION_v3_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&quot;,&quot;citationItems&quot;:[{&quot;id&quot;:&quot;a4845a32-a560-3c9e-a6d7-00dc3b8d256d&quot;,&quot;itemData&quot;:{&quot;type&quot;:&quot;webpage&quot;,&quot;id&quot;:&quot;a4845a32-a560-3c9e-a6d7-00dc3b8d256d&quot;,&quot;title&quot;:&quot;Stroustrup: FAQ-garbage-collection&quot;,&quot;author&quot;:[{&quot;family&quot;:&quot;Stroustrup&quot;,&quot;given&quot;:&quot;Bjarne&quot;,&quot;parse-names&quot;:false,&quot;dropping-particle&quot;:&quot;&quot;,&quot;non-dropping-particle&quot;:&quot;&quot;}],&quot;accessed&quot;:{&quot;date-parts&quot;:[[2021,7,20]]},&quot;URL&quot;:&quot;https://www.stroustrup.com/bs_faq.html#garbage-collection&quot;,&quot;container-title-short&quot;:&quot;&quot;},&quot;uris&quot;:[&quot;http://www.mendeley.com/documents/?uuid=a4845a32-a560-3c9e-a6d7-00dc3b8d256d&quot;],&quot;isTemporary&quot;:false,&quot;legacyDesktopId&quot;:&quot;a4845a32-a560-3c9e-a6d7-00dc3b8d256d&quot;}]},{&quot;citationID&quot;:&quot;MENDELEY_CITATION_cb727f94-379c-44c5-89c8-11be1ae50263&quot;,&quot;properties&quot;:{&quot;noteIndex&quot;:0},&quot;isEdited&quot;:false,&quot;manualOverride&quot;:{&quot;citeprocText&quot;:&quot;[52]&quot;,&quot;isManuallyOverridden&quot;:false,&quot;manualOverrideText&quot;:&quot;&quot;},&quot;citationTag&quot;:&quot;MENDELEY_CITATION_v3_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&quot;,&quot;citationItems&quot;:[{&quot;id&quot;:&quot;e5b65990-aeb2-3a45-b2de-6c904bd861ca&quot;,&quot;itemData&quot;:{&quot;type&quot;:&quot;webpage&quot;,&quot;id&quot;:&quot;e5b65990-aeb2-3a45-b2de-6c904bd861ca&quot;,&quot;title&quot;:&quot;Event handling in native C++&quot;,&quot;author&quot;:[{&quot;family&quot;:&quot;Docs.microsoft.com&quot;,&quot;given&quot;:&quot;&quot;,&quot;parse-names&quot;:false,&quot;dropping-particle&quot;:&quot;&quot;,&quot;non-dropping-particle&quot;:&quot;&quot;}],&quot;accessed&quot;:{&quot;date-parts&quot;:[[2021,6,6]]},&quot;URL&quot;:&quot;https://learn.microsoft.com/en-us/cpp/cpp/event-handling-in-native-cpp&quot;,&quot;container-title-short&quot;:&quot;&quot;},&quot;uris&quot;:[&quot;http://www.mendeley.com/documents/?uuid=b7926761-5688-45a9-b1c5-ada78e3ca9bc&quot;],&quot;isTemporary&quot;:false,&quot;legacyDesktopId&quot;:&quot;b7926761-5688-45a9-b1c5-ada78e3ca9bc&quot;}]},{&quot;citationID&quot;:&quot;MENDELEY_CITATION_3b17ef0c-2deb-4114-8e92-c53691d4c0bf&quot;,&quot;properties&quot;:{&quot;noteIndex&quot;:0},&quot;isEdited&quot;:false,&quot;manualOverride&quot;:{&quot;citeprocText&quot;:&quot;[53]&quot;,&quot;isManuallyOverridden&quot;:false,&quot;manualOverrideText&quot;:&quot;&quot;},&quot;citationTag&quot;:&quot;MENDELEY_CITATION_v3_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&quot;,&quot;citationItems&quot;:[{&quot;id&quot;:&quot;fb4333a1-4688-37d3-aef8-9510ba7d1fe0&quot;,&quot;itemData&quot;:{&quot;type&quot;:&quot;webpage&quot;,&quot;id&quot;:&quot;fb4333a1-4688-37d3-aef8-9510ba7d1fe0&quot;,&quot;title&quot;:&quot;libGDX features&quot;,&quot;author&quot;:[{&quot;family&quot;:&quot;LibGDX&quot;,&quot;given&quot;:&quot;&quot;,&quot;parse-names&quot;:false,&quot;dropping-particle&quot;:&quot;&quot;,&quot;non-dropping-particle&quot;:&quot;&quot;}],&quot;accessed&quot;:{&quot;date-parts&quot;:[[2021,6,5]]},&quot;URL&quot;:&quot;https://libgdx.com/features/&quot;,&quot;container-title-short&quot;:&quot;&quot;},&quot;uris&quot;:[&quot;http://www.mendeley.com/documents/?uuid=e7490b6e-caa9-492c-bf16-8d864efa6464&quot;],&quot;isTemporary&quot;:false,&quot;legacyDesktopId&quot;:&quot;e7490b6e-caa9-492c-bf16-8d864efa6464&quot;}]},{&quot;citationID&quot;:&quot;MENDELEY_CITATION_32967e21-84c9-46a9-98fd-52dea83ebcd9&quot;,&quot;properties&quot;:{&quot;noteIndex&quot;:0},&quot;isEdited&quot;:false,&quot;manualOverride&quot;:{&quot;citeprocText&quot;:&quot;[54]&quot;,&quot;isManuallyOverridden&quot;:false,&quot;manualOverrideText&quot;:&quot;&quot;},&quot;citationTag&quot;:&quot;MENDELEY_CITATION_v3_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&quot;,&quot;citationItems&quot;:[{&quot;id&quot;:&quot;d3eedc5d-527a-3e09-9964-d7e1a238da20&quot;,&quot;itemData&quot;:{&quot;type&quot;:&quot;article-magazine&quot;,&quot;id&quot;:&quot;d3eedc5d-527a-3e09-9964-d7e1a238da20&quot;,&quot;title&quot;:&quot;Průvodce herními žánry – dungeony a rpg – Doupě.cz&quot;,&quot;author&quot;:[{&quot;family&quot;:&quot;Sláma&quot;,&quot;given&quot;:&quot;David&quot;,&quot;parse-names&quot;:false,&quot;dropping-particle&quot;:&quot;&quot;,&quot;non-dropping-particle&quot;:&quot;&quot;}],&quot;container-title&quot;:&quot;Computer&quot;,&quot;accessed&quot;:{&quot;date-parts&quot;:[[2021,8,14]]},&quot;URL&quot;:&quot;https://doupe.zive.cz/clanek/pruvodce-hernimi-zanry--dungeony-a-rpg&quot;,&quot;issued&quot;:{&quot;date-parts&quot;:[[2010]]},&quot;container-title-short&quot;:&quot;Computer (Long Beach Calif)&quot;},&quot;uris&quot;:[&quot;http://www.mendeley.com/documents/?uuid=d3eedc5d-527a-3e09-9964-d7e1a238da20&quot;],&quot;isTemporary&quot;:false,&quot;legacyDesktopId&quot;:&quot;d3eedc5d-527a-3e09-9964-d7e1a238da20&quot;}]},{&quot;citationID&quot;:&quot;MENDELEY_CITATION_f819e2fa-3b16-427e-a27a-ac1e0f77cddc&quot;,&quot;properties&quot;:{&quot;noteIndex&quot;:0},&quot;isEdited&quot;:false,&quot;manualOverride&quot;:{&quot;citeprocText&quot;:&quot;[55–58]&quot;,&quot;isManuallyOverridden&quot;:false,&quot;manualOverrideText&quot;:&quot;&quot;},&quot;citationTag&quot;:&quot;MENDELEY_CITATION_v3_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&quot;,&quot;citationItems&quot;:[{&quot;id&quot;:&quot;2df03420-f6a8-3f2e-9492-9979012a923a&quot;,&quot;itemData&quot;:{&quot;type&quot;:&quot;webpage&quot;,&quot;id&quot;:&quot;2df03420-f6a8-3f2e-9492-9979012a923a&quot;,&quot;title&quot;:&quot;Hra na PC Assassins Creed Odyssey - PC DIGITAL | Hra na PC na Alza.cz&quot;,&quot;accessed&quot;:{&quot;date-parts&quot;:[[2021,8,24]]},&quot;URL&quot;:&quot;https://www.alza.cz/media/assassins-creed-odyssey-pc-digital-d6222907.htm?o=3&quot;,&quot;container-title-short&quot;:&quot;&quot;},&quot;uris&quot;:[&quot;http://www.mendeley.com/documents/?uuid=2df03420-f6a8-3f2e-9492-9979012a923a&quot;],&quot;isTemporary&quot;:false,&quot;legacyDesktopId&quot;:&quot;2df03420-f6a8-3f2e-9492-9979012a923a&quot;},{&quot;id&quot;:&quot;e866d85c-44cc-36ab-a335-b2bb13e94e23&quot;,&quot;itemData&quot;:{&quot;type&quot;:&quot;webpage&quot;,&quot;id&quot;:&quot;e866d85c-44cc-36ab-a335-b2bb13e94e23&quot;,&quot;title&quot;:&quot;Ušetřete 75% na produktu Assassin's Creed® Odyssey ve službě Steam&quot;,&quot;accessed&quot;:{&quot;date-parts&quot;:[[2021,8,24]]},&quot;URL&quot;:&quot;https://store.steampowered.com/app/812140/Assassins_Creed_Odyssey/&quot;,&quot;container-title-short&quot;:&quot;&quot;},&quot;uris&quot;:[&quot;http://www.mendeley.com/documents/?uuid=e866d85c-44cc-36ab-a335-b2bb13e94e23&quot;],&quot;isTemporary&quot;:false,&quot;legacyDesktopId&quot;:&quot;e866d85c-44cc-36ab-a335-b2bb13e94e23&quot;},{&quot;id&quot;:&quot;35162994-418d-386f-a62e-257cbdfb4f4a&quot;,&quot;itemData&quot;:{&quot;type&quot;:&quot;webpage&quot;,&quot;id&quot;:&quot;35162994-418d-386f-a62e-257cbdfb4f4a&quot;,&quot;title&quot;:&quot;Assassin's Creed Odyssey | Download and Buy Today - Epic Games Store&quot;,&quot;accessed&quot;:{&quot;date-parts&quot;:[[2021,8,24]]},&quot;URL&quot;:&quot;https://www.epicgames.com/store/en-US/p/assassins-creed-odyssey&quot;,&quot;container-title-short&quot;:&quot;&quot;},&quot;uris&quot;:[&quot;http://www.mendeley.com/documents/?uuid=35162994-418d-386f-a62e-257cbdfb4f4a&quot;],&quot;isTemporary&quot;:false,&quot;legacyDesktopId&quot;:&quot;35162994-418d-386f-a62e-257cbdfb4f4a&quot;},{&quot;id&quot;:&quot;3a7cdf6c-a735-3a0d-95f0-dee54be734ca&quot;,&quot;itemData&quot;:{&quot;type&quot;:&quot;webpage&quot;,&quot;id&quot;:&quot;3a7cdf6c-a735-3a0d-95f0-dee54be734ca&quot;,&quot;title&quot;:&quot;Assassin's Creed Odyssey on PS4, Xbox One, PC | Ubisoft (UK)&quot;,&quot;accessed&quot;:{&quot;date-parts&quot;:[[2021,8,24]]},&quot;URL&quot;:&quot;https://www.ubisoft.com/en-gb/game/assassins-creed/odyssey&quot;,&quot;container-title-short&quot;:&quot;&quot;},&quot;uris&quot;:[&quot;http://www.mendeley.com/documents/?uuid=3a7cdf6c-a735-3a0d-95f0-dee54be734ca&quot;],&quot;isTemporary&quot;:false,&quot;legacyDesktopId&quot;:&quot;3a7cdf6c-a735-3a0d-95f0-dee54be734ca&quot;}]},{&quot;citationID&quot;:&quot;MENDELEY_CITATION_4b945903-3bf5-40b7-95b2-00d55b2127bc&quot;,&quot;properties&quot;:{&quot;noteIndex&quot;:0},&quot;isEdited&quot;:false,&quot;manualOverride&quot;:{&quot;citeprocText&quot;:&quot;[59, 60]&quot;,&quot;isManuallyOverridden&quot;:false,&quot;manualOverrideText&quot;:&quot;&quot;},&quot;citationTag&quot;:&quot;MENDELEY_CITATION_v3_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&quot;,&quot;citationItems&quot;:[{&quot;id&quot;:&quot;8d2e722f-87ec-359f-baa7-136f65235c37&quot;,&quot;itemData&quot;:{&quot;type&quot;:&quot;webpage&quot;,&quot;id&quot;:&quot;8d2e722f-87ec-359f-baa7-136f65235c37&quot;,&quot;title&quot;:&quot;Baldur's Gate II: Enhanced Edition ve službě Steam&quot;,&quot;accessed&quot;:{&quot;date-parts&quot;:[[2021,8,26]]},&quot;URL&quot;:&quot;https://store.steampowered.com/app/257350/Baldurs_Gate_II_Enhanced_Edition/&quot;,&quot;container-title-short&quot;:&quot;&quot;},&quot;uris&quot;:[&quot;http://www.mendeley.com/documents/?uuid=8d2e722f-87ec-359f-baa7-136f65235c37&quot;],&quot;isTemporary&quot;:false,&quot;legacyDesktopId&quot;:&quot;8d2e722f-87ec-359f-baa7-136f65235c37&quot;},{&quot;id&quot;:&quot;7cec52ec-2c79-3b42-812c-10c6748b0311&quot;,&quot;itemData&quot;:{&quot;type&quot;:&quot;webpage&quot;,&quot;id&quot;:&quot;7cec52ec-2c79-3b42-812c-10c6748b0311&quot;,&quot;title&quot;:&quot;Hra na PC Baldur's Gate II Enhanced Edition - PC DIGITAL | Hra na PC na Alza.cz&quot;,&quot;accessed&quot;:{&quot;date-parts&quot;:[[2021,8,26]]},&quot;URL&quot;:&quot;https://www.alza.cz/media/baldurs-gate-ii-enhanced-edition-pc-digital-d5866684.htm&quot;,&quot;container-title-short&quot;:&quot;&quot;},&quot;uris&quot;:[&quot;http://www.mendeley.com/documents/?uuid=7cec52ec-2c79-3b42-812c-10c6748b0311&quot;],&quot;isTemporary&quot;:false,&quot;legacyDesktopId&quot;:&quot;7cec52ec-2c79-3b42-812c-10c6748b0311&quot;}]},{&quot;citationID&quot;:&quot;MENDELEY_CITATION_a7575cca-4863-4313-baa2-d67d44ebe388&quot;,&quot;properties&quot;:{&quot;noteIndex&quot;:0},&quot;isEdited&quot;:false,&quot;manualOverride&quot;:{&quot;citeprocText&quot;:&quot;[61–64]&quot;,&quot;isManuallyOverridden&quot;:false,&quot;manualOverrideText&quot;:&quot;&quot;},&quot;citationTag&quot;:&quot;MENDELEY_CITATION_v3_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&quot;,&quot;citationItems&quot;:[{&quot;id&quot;:&quot;9b7ccfc6-42bc-37ec-996f-516cdd21bd6d&quot;,&quot;itemData&quot;:{&quot;type&quot;:&quot;webpage&quot;,&quot;id&quot;:&quot;9b7ccfc6-42bc-37ec-996f-516cdd21bd6d&quot;,&quot;title&quot;:&quot;Hra na PC Heroes of Might &amp; Magic III - HD Edtion (PC) DIGITAL | Hra na PC na Alza.cz&quot;,&quot;accessed&quot;:{&quot;date-parts&quot;:[[2021,8,26]]},&quot;URL&quot;:&quot;https://www.alza.cz/media/heroes-of-might-magic-iii-hd-edtion-pc-digital-d5346604.htm&quot;,&quot;container-title-short&quot;:&quot;&quot;},&quot;uris&quot;:[&quot;http://www.mendeley.com/documents/?uuid=9b7ccfc6-42bc-37ec-996f-516cdd21bd6d&quot;],&quot;isTemporary&quot;:false,&quot;legacyDesktopId&quot;:&quot;9b7ccfc6-42bc-37ec-996f-516cdd21bd6d&quot;},{&quot;id&quot;:&quot;b971ecb4-62d0-3d17-8997-a653a22e0e33&quot;,&quot;itemData&quot;:{&quot;type&quot;:&quot;webpage&quot;,&quot;id&quot;:&quot;b971ecb4-62d0-3d17-8997-a653a22e0e33&quot;,&quot;title&quot;:&quot;Might &amp; Magic Heroes 3 | Download and Buy Today - Epic Games Store&quot;,&quot;accessed&quot;:{&quot;date-parts&quot;:[[2021,8,26]]},&quot;URL&quot;:&quot;https://www.epicgames.com/store/en-US/p/might-and-magic-heroes-3&quot;,&quot;container-title-short&quot;:&quot;&quot;},&quot;uris&quot;:[&quot;http://www.mendeley.com/documents/?uuid=b971ecb4-62d0-3d17-8997-a653a22e0e33&quot;],&quot;isTemporary&quot;:false,&quot;legacyDesktopId&quot;:&quot;b971ecb4-62d0-3d17-8997-a653a22e0e33&quot;},{&quot;id&quot;:&quot;3eb3bb88-3bed-33b7-961b-f5c51cabaf37&quot;,&quot;itemData&quot;:{&quot;type&quot;:&quot;webpage&quot;,&quot;id&quot;:&quot;3eb3bb88-3bed-33b7-961b-f5c51cabaf37&quot;,&quot;title&quot;:&quot;Heroes® of Might &amp; Magic® III - HD Edition ve službě Steam&quot;,&quot;accessed&quot;:{&quot;date-parts&quot;:[[2021,8,26]]},&quot;URL&quot;:&quot;https://store.steampowered.com/app/297000/Heroes_of_Might__Magic_III__HD_Edition/&quot;,&quot;container-title-short&quot;:&quot;&quot;},&quot;uris&quot;:[&quot;http://www.mendeley.com/documents/?uuid=3eb3bb88-3bed-33b7-961b-f5c51cabaf37&quot;],&quot;isTemporary&quot;:false,&quot;legacyDesktopId&quot;:&quot;3eb3bb88-3bed-33b7-961b-f5c51cabaf37&quot;},{&quot;id&quot;:&quot;0189465b-81d4-3ecc-bb85-353b5fe7d45f&quot;,&quot;itemData&quot;:{&quot;type&quot;:&quot;webpage&quot;,&quot;id&quot;:&quot;0189465b-81d4-3ecc-bb85-353b5fe7d45f&quot;,&quot;title&quot;:&quot;Buy Heroes of Might and Magic III: Complete PC (Download)&quot;,&quot;accessed&quot;:{&quot;date-parts&quot;:[[2021,8,26]]},&quot;URL&quot;:&quot;https://store.ubi.com/uk/game?pid=575ffd9ba3be1633568b4d8c&amp;dwvar_575ffd9ba3be1633568b4d8c_Platform=pcdl&amp;edition=Complete%20Edition&amp;source=detail&quot;,&quot;container-title-short&quot;:&quot;&quot;},&quot;uris&quot;:[&quot;http://www.mendeley.com/documents/?uuid=0189465b-81d4-3ecc-bb85-353b5fe7d45f&quot;],&quot;isTemporary&quot;:false,&quot;legacyDesktopId&quot;:&quot;0189465b-81d4-3ecc-bb85-353b5fe7d45f&quot;}]},{&quot;citationID&quot;:&quot;MENDELEY_CITATION_235f05a9-8d50-4652-9759-19398f9e3b30&quot;,&quot;properties&quot;:{&quot;noteIndex&quot;:0},&quot;isEdited&quot;:false,&quot;manualOverride&quot;:{&quot;isManuallyOverridden&quot;:false,&quot;citeprocText&quot;:&quot;[65]&quot;,&quot;manualOverrideText&quot;:&quot;&quot;},&quot;citationTag&quot;:&quot;MENDELEY_CITATION_v3_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&quot;,&quot;citationItems&quot;:[{&quot;id&quot;:&quot;7b0e8c35-5644-3a4d-8e05-4dd0a93b5fba&quot;,&quot;itemData&quot;:{&quot;type&quot;:&quot;webpage&quot;,&quot;id&quot;:&quot;7b0e8c35-5644-3a4d-8e05-4dd0a93b5fba&quot;,&quot;title&quot;:&quot;D&amp;D Official Homepage | Dungeons &amp; Dragons&quot;,&quot;accessed&quot;:{&quot;date-parts&quot;:[[2021,11,12]]},&quot;URL&quot;:&quot;https://dnd.wizards.com/&quot;,&quot;container-title-short&quot;:&quot;&quot;},&quot;isTemporary&quot;:false}]},{&quot;citationID&quot;:&quot;MENDELEY_CITATION_21680cfe-f157-4157-add3-fee514dde6a8&quot;,&quot;properties&quot;:{&quot;noteIndex&quot;:0},&quot;isEdited&quot;:false,&quot;manualOverride&quot;:{&quot;isManuallyOverridden&quot;:false,&quot;citeprocText&quot;:&quot;[66]&quot;,&quot;manualOverrideText&quot;:&quot;&quot;},&quot;citationTag&quot;:&quot;MENDELEY_CITATION_v3_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&quot;,&quot;citationItems&quot;:[{&quot;id&quot;:&quot;fcedcfd0-537a-3546-9717-4b5e82a89697&quot;,&quot;itemData&quot;:{&quot;type&quot;:&quot;webpage&quot;,&quot;id&quot;:&quot;fcedcfd0-537a-3546-9717-4b5e82a89697&quot;,&quot;title&quot;:&quot;Dračí doupě&quot;,&quot;accessed&quot;:{&quot;date-parts&quot;:[[2023,3,24]]},&quot;URL&quot;:&quot;https://www.altar.cz/drd/&quot;,&quot;container-title-short&quot;:&quot;&quot;},&quot;isTemporary&quot;:false}]},{&quot;citationID&quot;:&quot;MENDELEY_CITATION_4aa258a8-03a3-4ea7-a660-a01302e09c7f&quot;,&quot;properties&quot;:{&quot;noteIndex&quot;:0},&quot;isEdited&quot;:false,&quot;manualOverride&quot;:{&quot;isManuallyOverridden&quot;:false,&quot;citeprocText&quot;:&quot;[54, 67–70]&quot;,&quot;manualOverrideText&quot;:&quot;&quot;},&quot;citationTag&quot;:&quot;MENDELEY_CITATION_v3_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&quot;,&quot;citationItems&quot;:[{&quot;id&quot;:&quot;203858f7-1162-39c9-b0a2-a9087f671192&quot;,&quot;itemData&quot;:{&quot;type&quot;:&quot;article-magazine&quot;,&quot;id&quot;:&quot;203858f7-1162-39c9-b0a2-a9087f671192&quot;,&quot;title&quot;:&quot;Fantasy světy – historie počítačových her na hrdiny díl I.&quot;,&quot;container-title&quot;:&quot;Fantasymag.cz&quot;,&quot;URL&quot;:&quot;https://www.fantasymag.cz/fantasy-svety-historie-pocitacovych-her-hrdiny-dil-i/&quot;,&quot;issued&quot;:{&quot;date-parts&quot;:[[2017]]},&quot;container-title-short&quot;:&quot;&quot;},&quot;isTemporary&quot;:false},{&quot;id&quot;:&quot;4a2820fa-9fc7-3d7f-ba2b-b216f750fd10&quot;,&quot;itemData&quot;:{&quot;type&quot;:&quot;webpage&quot;,&quot;id&quot;:&quot;4a2820fa-9fc7-3d7f-ba2b-b216f750fd10&quot;,&quot;title&quot;:&quot;34 Popular Types of Video Games, Explained (With Examples and Fun Graphics)&quot;,&quot;author&quot;:[{&quot;family&quot;:&quot;gamedesigning.org&quot;,&quot;given&quot;:&quot;&quot;,&quot;parse-names&quot;:false,&quot;dropping-particle&quot;:&quot;&quot;,&quot;non-dropping-particle&quot;:&quot;&quot;}],&quot;accessed&quot;:{&quot;date-parts&quot;:[[2021,7,27]]},&quot;URL&quot;:&quot;https://www.gamedesigning.org/gaming/video-game-genres/&quot;,&quot;container-title-short&quot;:&quot;&quot;},&quot;isTemporary&quot;:false},{&quot;id&quot;:&quot;0c5e3dc8-af27-3d5a-9927-e93da9576dd9&quot;,&quot;itemData&quot;:{&quot;type&quot;:&quot;article-magazine&quot;,&quot;id&quot;:&quot;0c5e3dc8-af27-3d5a-9927-e93da9576dd9&quot;,&quot;title&quot;:&quot;Fantasy světy díl II. - čtverečkové dungeony na PC | Fantasymag.cz&quot;,&quot;container-title&quot;:&quot;Fantasymag.cz&quot;,&quot;accessed&quot;:{&quot;date-parts&quot;:[[2021,7,29]]},&quot;URL&quot;:&quot;https://www.fantasymag.cz/fantasy-svety-dil-ii-ctvereckove-dungeony-pc/&quot;,&quot;issued&quot;:{&quot;date-parts&quot;:[[2018]]},&quot;container-title-short&quot;:&quot;&quot;},&quot;isTemporary&quot;:false},{&quot;id&quot;:&quot;fa6ad4c9-e440-346c-97a2-709c71a392e9&quot;,&quot;itemData&quot;:{&quot;type&quot;:&quot;webpage&quot;,&quot;id&quot;:&quot;fa6ad4c9-e440-346c-97a2-709c71a392e9&quot;,&quot;title&quot;:&quot;Herní žánry na Databázi her – Nápověda – Databáze-her.cz&quot;,&quot;accessed&quot;:{&quot;date-parts&quot;:[[2021,8,14]]},&quot;URL&quot;:&quot;https://www.databaze-her.cz/napoveda/herni-zanry-na-databazi-her/&quot;,&quot;container-title-short&quot;:&quot;&quot;},&quot;isTemporary&quot;:false},{&quot;id&quot;:&quot;d3eedc5d-527a-3e09-9964-d7e1a238da20&quot;,&quot;itemData&quot;:{&quot;type&quot;:&quot;article-magazine&quot;,&quot;id&quot;:&quot;d3eedc5d-527a-3e09-9964-d7e1a238da20&quot;,&quot;title&quot;:&quot;Průvodce herními žánry – dungeony a rpg – Doupě.cz&quot;,&quot;author&quot;:[{&quot;family&quot;:&quot;Sláma&quot;,&quot;given&quot;:&quot;David&quot;,&quot;parse-names&quot;:false,&quot;dropping-particle&quot;:&quot;&quot;,&quot;non-dropping-particle&quot;:&quot;&quot;}],&quot;container-title&quot;:&quot;Computer&quot;,&quot;container-title-short&quot;:&quot;Computer (Long Beach Calif)&quot;,&quot;accessed&quot;:{&quot;date-parts&quot;:[[2021,8,14]]},&quot;URL&quot;:&quot;https://doupe.zive.cz/clanek/pruvodce-hernimi-zanry--dungeony-a-rpg&quot;,&quot;issued&quot;:{&quot;date-parts&quot;:[[2010]]}},&quot;isTemporary&quot;:false}]},{&quot;citationID&quot;:&quot;MENDELEY_CITATION_da4e02e8-d483-4ce0-aa7a-e78346ee4713&quot;,&quot;properties&quot;:{&quot;noteIndex&quot;:0},&quot;isEdited&quot;:false,&quot;manualOverride&quot;:{&quot;isManuallyOverridden&quot;:false,&quot;citeprocText&quot;:&quot;[71]&quot;,&quot;manualOverrideText&quot;:&quot;&quot;},&quot;citationTag&quot;:&quot;MENDELEY_CITATION_v3_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&quot;,&quot;citationItems&quot;:[{&quot;id&quot;:&quot;1738ee41-c947-342a-a8e3-fc3fa6227757&quot;,&quot;itemData&quot;:{&quot;type&quot;:&quot;webpage&quot;,&quot;id&quot;:&quot;1738ee41-c947-342a-a8e3-fc3fa6227757&quot;,&quot;title&quot;:&quot;Baldur's Gate: Enhanced Edition&quot;,&quot;accessed&quot;:{&quot;date-parts&quot;:[[2021,11,12]]},&quot;URL&quot;:&quot;https://www.baldursgate.com/&quot;,&quot;container-title-short&quot;:&quot;&quot;},&quot;isTemporary&quot;:false}]},{&quot;citationID&quot;:&quot;MENDELEY_CITATION_047a36e0-562e-4845-ae6b-d113d952b2e5&quot;,&quot;properties&quot;:{&quot;noteIndex&quot;:0},&quot;isEdited&quot;:false,&quot;manualOverride&quot;:{&quot;isManuallyOverridden&quot;:false,&quot;citeprocText&quot;:&quot;[54, 67, 69, 70]&quot;,&quot;manualOverrideText&quot;:&quot;&quot;},&quot;citationTag&quot;:&quot;MENDELEY_CITATION_v3_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&quot;,&quot;citationItems&quot;:[{&quot;id&quot;:&quot;203858f7-1162-39c9-b0a2-a9087f671192&quot;,&quot;itemData&quot;:{&quot;type&quot;:&quot;article-magazine&quot;,&quot;id&quot;:&quot;203858f7-1162-39c9-b0a2-a9087f671192&quot;,&quot;title&quot;:&quot;Fantasy světy – historie počítačových her na hrdiny díl I.&quot;,&quot;container-title&quot;:&quot;Fantasymag.cz&quot;,&quot;URL&quot;:&quot;https://www.fantasymag.cz/fantasy-svety-historie-pocitacovych-her-hrdiny-dil-i/&quot;,&quot;issued&quot;:{&quot;date-parts&quot;:[[2017]]},&quot;container-title-short&quot;:&quot;&quot;},&quot;isTemporary&quot;:false},{&quot;id&quot;:&quot;0c5e3dc8-af27-3d5a-9927-e93da9576dd9&quot;,&quot;itemData&quot;:{&quot;type&quot;:&quot;article-magazine&quot;,&quot;id&quot;:&quot;0c5e3dc8-af27-3d5a-9927-e93da9576dd9&quot;,&quot;title&quot;:&quot;Fantasy světy díl II. - čtverečkové dungeony na PC | Fantasymag.cz&quot;,&quot;container-title&quot;:&quot;Fantasymag.cz&quot;,&quot;accessed&quot;:{&quot;date-parts&quot;:[[2021,7,29]]},&quot;URL&quot;:&quot;https://www.fantasymag.cz/fantasy-svety-dil-ii-ctvereckove-dungeony-pc/&quot;,&quot;issued&quot;:{&quot;date-parts&quot;:[[2018]]},&quot;container-title-short&quot;:&quot;&quot;},&quot;isTemporary&quot;:false},{&quot;id&quot;:&quot;fa6ad4c9-e440-346c-97a2-709c71a392e9&quot;,&quot;itemData&quot;:{&quot;type&quot;:&quot;webpage&quot;,&quot;id&quot;:&quot;fa6ad4c9-e440-346c-97a2-709c71a392e9&quot;,&quot;title&quot;:&quot;Herní žánry na Databázi her – Nápověda – Databáze-her.cz&quot;,&quot;accessed&quot;:{&quot;date-parts&quot;:[[2021,8,14]]},&quot;URL&quot;:&quot;https://www.databaze-her.cz/napoveda/herni-zanry-na-databazi-her/&quot;,&quot;container-title-short&quot;:&quot;&quot;},&quot;isTemporary&quot;:false},{&quot;id&quot;:&quot;d3eedc5d-527a-3e09-9964-d7e1a238da20&quot;,&quot;itemData&quot;:{&quot;type&quot;:&quot;article-magazine&quot;,&quot;id&quot;:&quot;d3eedc5d-527a-3e09-9964-d7e1a238da20&quot;,&quot;title&quot;:&quot;Průvodce herními žánry – dungeony a rpg – Doupě.cz&quot;,&quot;author&quot;:[{&quot;family&quot;:&quot;Sláma&quot;,&quot;given&quot;:&quot;David&quot;,&quot;parse-names&quot;:false,&quot;dropping-particle&quot;:&quot;&quot;,&quot;non-dropping-particle&quot;:&quot;&quot;}],&quot;container-title&quot;:&quot;Computer&quot;,&quot;container-title-short&quot;:&quot;Computer (Long Beach Calif)&quot;,&quot;accessed&quot;:{&quot;date-parts&quot;:[[2021,8,14]]},&quot;URL&quot;:&quot;https://doupe.zive.cz/clanek/pruvodce-hernimi-zanry--dungeony-a-rpg&quot;,&quot;issued&quot;:{&quot;date-parts&quot;:[[2010]]}},&quot;isTemporary&quot;:false}]},{&quot;citationID&quot;:&quot;MENDELEY_CITATION_4650b188-9920-4899-9f5d-4c3afe41494d&quot;,&quot;properties&quot;:{&quot;noteIndex&quot;:0},&quot;isEdited&quot;:false,&quot;manualOverride&quot;:{&quot;isManuallyOverridden&quot;:false,&quot;citeprocText&quot;:&quot;[72]&quot;,&quot;manualOverrideText&quot;:&quot;&quot;},&quot;citationTag&quot;:&quot;MENDELEY_CITATION_v3_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&quot;,&quot;citationItems&quot;:[{&quot;id&quot;:&quot;be541214-791f-33d8-9df6-2a2b83d1cbe4&quot;,&quot;itemData&quot;:{&quot;type&quot;:&quot;webpage&quot;,&quot;id&quot;:&quot;be541214-791f-33d8-9df6-2a2b83d1cbe4&quot;,&quot;title&quot;:&quot;The Elder Scrolls | Skyrim&quot;,&quot;accessed&quot;:{&quot;date-parts&quot;:[[2021,11,12]]},&quot;URL&quot;:&quot;https://elderscrolls.bethesda.net/en/skyrim&quot;,&quot;container-title-short&quot;:&quot;&quot;},&quot;isTemporary&quot;:false}]},{&quot;citationID&quot;:&quot;MENDELEY_CITATION_1386a0ab-61d8-43af-87c0-5d74bffdb8e2&quot;,&quot;properties&quot;:{&quot;noteIndex&quot;:0},&quot;isEdited&quot;:false,&quot;manualOverride&quot;:{&quot;isManuallyOverridden&quot;:false,&quot;citeprocText&quot;:&quot;[73]&quot;,&quot;manualOverrideText&quot;:&quot;&quot;},&quot;citationTag&quot;:&quot;MENDELEY_CITATION_v3_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&quot;,&quot;citationItems&quot;:[{&quot;id&quot;:&quot;3471b765-fa20-3acb-be67-6997c41c245a&quot;,&quot;itemData&quot;:{&quot;type&quot;:&quot;webpage&quot;,&quot;id&quot;:&quot;3471b765-fa20-3acb-be67-6997c41c245a&quot;,&quot;title&quot;:&quot;Knights of the Old Republic | StarWars.com&quot;,&quot;accessed&quot;:{&quot;date-parts&quot;:[[2021,12,20]]},&quot;URL&quot;:&quot;https://www.starwars.com/games-apps/knights-of-the-old-republic&quot;,&quot;container-title-short&quot;:&quot;&quot;},&quot;isTemporary&quot;:false}]},{&quot;citationID&quot;:&quot;MENDELEY_CITATION_a6525a5b-7e8c-431b-8795-e230bfd159b8&quot;,&quot;properties&quot;:{&quot;noteIndex&quot;:0},&quot;isEdited&quot;:false,&quot;manualOverride&quot;:{&quot;isManuallyOverridden&quot;:false,&quot;citeprocText&quot;:&quot;[74]&quot;,&quot;manualOverrideText&quot;:&quot;&quot;},&quot;citationTag&quot;:&quot;MENDELEY_CITATION_v3_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&quot;,&quot;citationItems&quot;:[{&quot;id&quot;:&quot;9db4dbb3-103b-399f-af03-e4464d14d7c2&quot;,&quot;itemData&quot;:{&quot;type&quot;:&quot;webpage&quot;,&quot;id&quot;:&quot;9db4dbb3-103b-399f-af03-e4464d14d7c2&quot;,&quot;title&quot;:&quot;FINAL FANTASY PORTAL SITE | SQUARE ENIX&quot;,&quot;accessed&quot;:{&quot;date-parts&quot;:[[2021,11,12]]},&quot;URL&quot;:&quot;https://na.finalfantasy.com/&quot;,&quot;container-title-short&quot;:&quot;&quot;},&quot;isTemporary&quot;:false}]},{&quot;citationID&quot;:&quot;MENDELEY_CITATION_2def91af-e3a7-474b-a867-5836018a7a28&quot;,&quot;properties&quot;:{&quot;noteIndex&quot;:0},&quot;isEdited&quot;:false,&quot;manualOverride&quot;:{&quot;isManuallyOverridden&quot;:false,&quot;citeprocText&quot;:&quot;[54, 67, 68, 70, 75]&quot;,&quot;manualOverrideText&quot;:&quot;&quot;},&quot;citationTag&quot;:&quot;MENDELEY_CITATION_v3_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&quot;,&quot;citationItems&quot;:[{&quot;id&quot;:&quot;203858f7-1162-39c9-b0a2-a9087f671192&quot;,&quot;itemData&quot;:{&quot;type&quot;:&quot;article-magazine&quot;,&quot;id&quot;:&quot;203858f7-1162-39c9-b0a2-a9087f671192&quot;,&quot;title&quot;:&quot;Fantasy světy – historie počítačových her na hrdiny díl I.&quot;,&quot;container-title&quot;:&quot;Fantasymag.cz&quot;,&quot;URL&quot;:&quot;https://www.fantasymag.cz/fantasy-svety-historie-pocitacovych-her-hrdiny-dil-i/&quot;,&quot;issued&quot;:{&quot;date-parts&quot;:[[2017]]},&quot;container-title-short&quot;:&quot;&quot;},&quot;isTemporary&quot;:false},{&quot;id&quot;:&quot;4a2820fa-9fc7-3d7f-ba2b-b216f750fd10&quot;,&quot;itemData&quot;:{&quot;type&quot;:&quot;webpage&quot;,&quot;id&quot;:&quot;4a2820fa-9fc7-3d7f-ba2b-b216f750fd10&quot;,&quot;title&quot;:&quot;34 Popular Types of Video Games, Explained (With Examples and Fun Graphics)&quot;,&quot;author&quot;:[{&quot;family&quot;:&quot;gamedesigning.org&quot;,&quot;given&quot;:&quot;&quot;,&quot;parse-names&quot;:false,&quot;dropping-particle&quot;:&quot;&quot;,&quot;non-dropping-particle&quot;:&quot;&quot;}],&quot;accessed&quot;:{&quot;date-parts&quot;:[[2021,7,27]]},&quot;URL&quot;:&quot;https://www.gamedesigning.org/gaming/video-game-genres/&quot;,&quot;container-title-short&quot;:&quot;&quot;},&quot;isTemporary&quot;:false},{&quot;id&quot;:&quot;fa6ad4c9-e440-346c-97a2-709c71a392e9&quot;,&quot;itemData&quot;:{&quot;type&quot;:&quot;webpage&quot;,&quot;id&quot;:&quot;fa6ad4c9-e440-346c-97a2-709c71a392e9&quot;,&quot;title&quot;:&quot;Herní žánry na Databázi her – Nápověda – Databáze-her.cz&quot;,&quot;accessed&quot;:{&quot;date-parts&quot;:[[2021,8,14]]},&quot;URL&quot;:&quot;https://www.databaze-her.cz/napoveda/herni-zanry-na-databazi-her/&quot;,&quot;container-title-short&quot;:&quot;&quot;},&quot;isTemporary&quot;:false},{&quot;id&quot;:&quot;d1512dcf-e3e8-3b44-b1cb-d93b77a0e25d&quot;,&quot;itemData&quot;:{&quot;type&quot;:&quot;webpage&quot;,&quot;id&quot;:&quot;d1512dcf-e3e8-3b44-b1cb-d93b77a0e25d&quot;,&quot;title&quot;:&quot;Playing Roles: On Tactical-RPGs | TechRaptor&quot;,&quot;author&quot;:[{&quot;family&quot;:&quot;techraptor.net&quot;,&quot;given&quot;:&quot;&quot;,&quot;parse-names&quot;:false,&quot;dropping-particle&quot;:&quot;&quot;,&quot;non-dropping-particle&quot;:&quot;&quot;}],&quot;accessed&quot;:{&quot;date-parts&quot;:[[2021,8,16]]},&quot;URL&quot;:&quot;https://techraptor.net/originals/playing-roles-on-tactical-rpgs&quot;,&quot;container-title-short&quot;:&quot;&quot;},&quot;isTemporary&quot;:false},{&quot;id&quot;:&quot;d3eedc5d-527a-3e09-9964-d7e1a238da20&quot;,&quot;itemData&quot;:{&quot;type&quot;:&quot;article-magazine&quot;,&quot;id&quot;:&quot;d3eedc5d-527a-3e09-9964-d7e1a238da20&quot;,&quot;title&quot;:&quot;Průvodce herními žánry – dungeony a rpg – Doupě.cz&quot;,&quot;author&quot;:[{&quot;family&quot;:&quot;Sláma&quot;,&quot;given&quot;:&quot;David&quot;,&quot;parse-names&quot;:false,&quot;dropping-particle&quot;:&quot;&quot;,&quot;non-dropping-particle&quot;:&quot;&quot;}],&quot;container-title&quot;:&quot;Computer&quot;,&quot;container-title-short&quot;:&quot;Computer (Long Beach Calif)&quot;,&quot;accessed&quot;:{&quot;date-parts&quot;:[[2021,8,14]]},&quot;URL&quot;:&quot;https://doupe.zive.cz/clanek/pruvodce-hernimi-zanry--dungeony-a-rpg&quot;,&quot;issued&quot;:{&quot;date-parts&quot;:[[2010]]}},&quot;isTemporary&quot;:false}]},{&quot;citationID&quot;:&quot;MENDELEY_CITATION_e309bb05-26ae-4645-9bb9-2d7e2dcdd8ea&quot;,&quot;properties&quot;:{&quot;noteIndex&quot;:0},&quot;isEdited&quot;:false,&quot;manualOverride&quot;:{&quot;isManuallyOverridden&quot;:false,&quot;citeprocText&quot;:&quot;[76]&quot;,&quot;manualOverrideText&quot;:&quot;&quot;},&quot;citationTag&quot;:&quot;MENDELEY_CITATION_v3_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&quot;,&quot;citationItems&quot;:[{&quot;id&quot;:&quot;85329ea7-97c1-36a5-917a-4fe06242026e&quot;,&quot;itemData&quot;:{&quot;type&quot;:&quot;webpage&quot;,&quot;id&quot;:&quot;85329ea7-97c1-36a5-917a-4fe06242026e&quot;,&quot;title&quot;:&quot;World of Warcraft&quot;,&quot;accessed&quot;:{&quot;date-parts&quot;:[[2021,11,12]]},&quot;URL&quot;:&quot;https://worldofwarcraft.com/en-gb/&quot;,&quot;container-title-short&quot;:&quot;&quot;},&quot;isTemporary&quot;:false}]},{&quot;citationID&quot;:&quot;MENDELEY_CITATION_f440f8bd-b6f3-4871-8bbb-5567d4e04470&quot;,&quot;properties&quot;:{&quot;noteIndex&quot;:0},&quot;isEdited&quot;:false,&quot;manualOverride&quot;:{&quot;isManuallyOverridden&quot;:false,&quot;citeprocText&quot;:&quot;[68]&quot;,&quot;manualOverrideText&quot;:&quot;&quot;},&quot;citationTag&quot;:&quot;MENDELEY_CITATION_v3_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&quot;,&quot;citationItems&quot;:[{&quot;id&quot;:&quot;4a2820fa-9fc7-3d7f-ba2b-b216f750fd10&quot;,&quot;itemData&quot;:{&quot;type&quot;:&quot;webpage&quot;,&quot;id&quot;:&quot;4a2820fa-9fc7-3d7f-ba2b-b216f750fd10&quot;,&quot;title&quot;:&quot;34 Popular Types of Video Games, Explained (With Examples and Fun Graphics)&quot;,&quot;author&quot;:[{&quot;family&quot;:&quot;gamedesigning.org&quot;,&quot;given&quot;:&quot;&quot;,&quot;parse-names&quot;:false,&quot;dropping-particle&quot;:&quot;&quot;,&quot;non-dropping-particle&quot;:&quot;&quot;}],&quot;accessed&quot;:{&quot;date-parts&quot;:[[2021,7,27]]},&quot;URL&quot;:&quot;https://www.gamedesigning.org/gaming/video-game-genres/&quot;,&quot;container-title-short&quot;:&quot;&quot;},&quot;isTemporary&quot;:false}]},{&quot;citationID&quot;:&quot;MENDELEY_CITATION_873dc06f-993b-4b8a-bc0d-6f134d4b1bf9&quot;,&quot;properties&quot;:{&quot;noteIndex&quot;:0},&quot;isEdited&quot;:false,&quot;manualOverride&quot;:{&quot;isManuallyOverridden&quot;:false,&quot;citeprocText&quot;:&quot;[77]&quot;,&quot;manualOverrideText&quot;:&quot;&quot;},&quot;citationTag&quot;:&quot;MENDELEY_CITATION_v3_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&quot;,&quot;citationItems&quot;:[{&quot;id&quot;:&quot;f287caaf-65b2-3884-80a7-cfd43def0552&quot;,&quot;itemData&quot;:{&quot;type&quot;:&quot;webpage&quot;,&quot;id&quot;:&quot;f287caaf-65b2-3884-80a7-cfd43def0552&quot;,&quot;title&quot;:&quot;XCOM 2&quot;,&quot;accessed&quot;:{&quot;date-parts&quot;:[[2021,12,20]]},&quot;URL&quot;:&quot;https://xcom.com/&quot;,&quot;container-title-short&quot;:&quot;&quot;},&quot;isTemporary&quot;:false}]},{&quot;citationID&quot;:&quot;MENDELEY_CITATION_679fc421-fdab-4d27-8043-bd5ca9e3f98c&quot;,&quot;properties&quot;:{&quot;noteIndex&quot;:0},&quot;isEdited&quot;:false,&quot;manualOverride&quot;:{&quot;isManuallyOverridden&quot;:false,&quot;citeprocText&quot;:&quot;[78]&quot;,&quot;manualOverrideText&quot;:&quot;&quot;},&quot;citationTag&quot;:&quot;MENDELEY_CITATION_v3_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&quot;,&quot;citationItems&quot;:[{&quot;id&quot;:&quot;311ba09b-70ac-3c0e-b53e-28a4cfc66435&quot;,&quot;itemData&quot;:{&quot;type&quot;:&quot;webpage&quot;,&quot;id&quot;:&quot;311ba09b-70ac-3c0e-b53e-28a4cfc66435&quot;,&quot;title&quot;:&quot;Star Wars™ Galaxy of Heroes - Free Mobile Game - EA Official Site&quot;,&quot;accessed&quot;:{&quot;date-parts&quot;:[[2021,11,12]]},&quot;URL&quot;:&quot;https://www.ea.com/games/starwars/galaxy-of-heroes&quot;,&quot;container-title-short&quot;:&quot;&quot;},&quot;isTemporary&quot;:false}]},{&quot;citationID&quot;:&quot;MENDELEY_CITATION_edb9d5cf-21d7-409e-adf8-73626c8c80c0&quot;,&quot;properties&quot;:{&quot;noteIndex&quot;:0},&quot;isEdited&quot;:false,&quot;manualOverride&quot;:{&quot;citeprocText&quot;:&quot;[54, 67–70, 75]&quot;,&quot;isManuallyOverridden&quot;:false,&quot;manualOverrideText&quot;:&quot;&quot;},&quot;citationTag&quot;:&quot;MENDELEY_CITATION_v3_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&quot;,&quot;citationItems&quot;:[{&quot;id&quot;:&quot;203858f7-1162-39c9-b0a2-a9087f671192&quot;,&quot;itemData&quot;:{&quot;type&quot;:&quot;article-magazine&quot;,&quot;id&quot;:&quot;203858f7-1162-39c9-b0a2-a9087f671192&quot;,&quot;title&quot;:&quot;Fantasy světy – historie počítačových her na hrdiny díl I.&quot;,&quot;container-title&quot;:&quot;Fantasymag.cz&quot;,&quot;URL&quot;:&quot;https://www.fantasymag.cz/fantasy-svety-historie-pocitacovych-her-hrdiny-dil-i/&quot;,&quot;issued&quot;:{&quot;date-parts&quot;:[[2017]]},&quot;container-title-short&quot;:&quot;&quot;},&quot;uris&quot;:[&quot;http://www.mendeley.com/documents/?uuid=bc95f3a5-252f-4eeb-a716-2b02ad2dfbd5&quot;],&quot;isTemporary&quot;:false,&quot;legacyDesktopId&quot;:&quot;bc95f3a5-252f-4eeb-a716-2b02ad2dfbd5&quot;},{&quot;id&quot;:&quot;4a2820fa-9fc7-3d7f-ba2b-b216f750fd10&quot;,&quot;itemData&quot;:{&quot;type&quot;:&quot;webpage&quot;,&quot;id&quot;:&quot;4a2820fa-9fc7-3d7f-ba2b-b216f750fd10&quot;,&quot;title&quot;:&quot;34 Popular Types of Video Games, Explained (With Examples and Fun Graphics)&quot;,&quot;author&quot;:[{&quot;family&quot;:&quot;gamedesigning.org&quot;,&quot;given&quot;:&quot;&quot;,&quot;parse-names&quot;:false,&quot;dropping-particle&quot;:&quot;&quot;,&quot;non-dropping-particle&quot;:&quot;&quot;}],&quot;accessed&quot;:{&quot;date-parts&quot;:[[2021,7,27]]},&quot;URL&quot;:&quot;https://www.gamedesigning.org/gaming/video-game-genres/&quot;,&quot;container-title-short&quot;:&quot;&quot;},&quot;uris&quot;:[&quot;http://www.mendeley.com/documents/?uuid=4a2820fa-9fc7-3d7f-ba2b-b216f750fd10&quot;],&quot;isTemporary&quot;:false,&quot;legacyDesktopId&quot;:&quot;4a2820fa-9fc7-3d7f-ba2b-b216f750fd10&quot;},{&quot;id&quot;:&quot;0c5e3dc8-af27-3d5a-9927-e93da9576dd9&quot;,&quot;itemData&quot;:{&quot;type&quot;:&quot;article-magazine&quot;,&quot;id&quot;:&quot;0c5e3dc8-af27-3d5a-9927-e93da9576dd9&quot;,&quot;title&quot;:&quot;Fantasy světy díl II. - čtverečkové dungeony na PC | Fantasymag.cz&quot;,&quot;container-title&quot;:&quot;Fantasymag.cz&quot;,&quot;accessed&quot;:{&quot;date-parts&quot;:[[2021,7,29]]},&quot;URL&quot;:&quot;https://www.fantasymag.cz/fantasy-svety-dil-ii-ctvereckove-dungeony-pc/&quot;,&quot;issued&quot;:{&quot;date-parts&quot;:[[2018]]},&quot;container-title-short&quot;:&quot;&quot;},&quot;uris&quot;:[&quot;http://www.mendeley.com/documents/?uuid=0c5e3dc8-af27-3d5a-9927-e93da9576dd9&quot;],&quot;isTemporary&quot;:false,&quot;legacyDesktopId&quot;:&quot;0c5e3dc8-af27-3d5a-9927-e93da9576dd9&quot;},{&quot;id&quot;:&quot;fa6ad4c9-e440-346c-97a2-709c71a392e9&quot;,&quot;itemData&quot;:{&quot;type&quot;:&quot;webpage&quot;,&quot;id&quot;:&quot;fa6ad4c9-e440-346c-97a2-709c71a392e9&quot;,&quot;title&quot;:&quot;Herní žánry na Databázi her – Nápověda – Databáze-her.cz&quot;,&quot;accessed&quot;:{&quot;date-parts&quot;:[[2021,8,14]]},&quot;URL&quot;:&quot;https://www.databaze-her.cz/napoveda/herni-zanry-na-databazi-her/&quot;,&quot;container-title-short&quot;:&quot;&quot;},&quot;uris&quot;:[&quot;http://www.mendeley.com/documents/?uuid=fa6ad4c9-e440-346c-97a2-709c71a392e9&quot;],&quot;isTemporary&quot;:false,&quot;legacyDesktopId&quot;:&quot;fa6ad4c9-e440-346c-97a2-709c71a392e9&quot;},{&quot;id&quot;:&quot;d3eedc5d-527a-3e09-9964-d7e1a238da20&quot;,&quot;itemData&quot;:{&quot;type&quot;:&quot;article-magazine&quot;,&quot;id&quot;:&quot;d3eedc5d-527a-3e09-9964-d7e1a238da20&quot;,&quot;title&quot;:&quot;Průvodce herními žánry – dungeony a rpg – Doupě.cz&quot;,&quot;author&quot;:[{&quot;family&quot;:&quot;Sláma&quot;,&quot;given&quot;:&quot;David&quot;,&quot;parse-names&quot;:false,&quot;dropping-particle&quot;:&quot;&quot;,&quot;non-dropping-particle&quot;:&quot;&quot;}],&quot;container-title&quot;:&quot;Computer&quot;,&quot;accessed&quot;:{&quot;date-parts&quot;:[[2021,8,14]]},&quot;URL&quot;:&quot;https://doupe.zive.cz/clanek/pruvodce-hernimi-zanry--dungeony-a-rpg&quot;,&quot;issued&quot;:{&quot;date-parts&quot;:[[2010]]},&quot;container-title-short&quot;:&quot;Computer (Long Beach Calif)&quot;},&quot;uris&quot;:[&quot;http://www.mendeley.com/documents/?uuid=d3eedc5d-527a-3e09-9964-d7e1a238da20&quot;],&quot;isTemporary&quot;:false,&quot;legacyDesktopId&quot;:&quot;d3eedc5d-527a-3e09-9964-d7e1a238da20&quot;},{&quot;id&quot;:&quot;d1512dcf-e3e8-3b44-b1cb-d93b77a0e25d&quot;,&quot;itemData&quot;:{&quot;type&quot;:&quot;webpage&quot;,&quot;id&quot;:&quot;d1512dcf-e3e8-3b44-b1cb-d93b77a0e25d&quot;,&quot;title&quot;:&quot;Playing Roles: On Tactical-RPGs | TechRaptor&quot;,&quot;author&quot;:[{&quot;family&quot;:&quot;techraptor.net&quot;,&quot;given&quot;:&quot;&quot;,&quot;parse-names&quot;:false,&quot;dropping-particle&quot;:&quot;&quot;,&quot;non-dropping-particle&quot;:&quot;&quot;}],&quot;accessed&quot;:{&quot;date-parts&quot;:[[2021,8,16]]},&quot;URL&quot;:&quot;https://techraptor.net/originals/playing-roles-on-tactical-rpgs&quot;,&quot;container-title-short&quot;:&quot;&quot;},&quot;isTemporary&quot;:false}]},{&quot;citationID&quot;:&quot;MENDELEY_CITATION_8c796139-547a-4a41-8584-5c5bb97398d0&quot;,&quot;properties&quot;:{&quot;noteIndex&quot;:0},&quot;isEdited&quot;:false,&quot;manualOverride&quot;:{&quot;isManuallyOverridden&quot;:false,&quot;citeprocText&quot;:&quot;[79]&quot;,&quot;manualOverrideText&quot;:&quot;&quot;},&quot;citationTag&quot;:&quot;MENDELEY_CITATION_v3_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&quot;,&quot;citationItems&quot;:[{&quot;id&quot;:&quot;c0ce9fd2-471f-36a5-b51f-4999fab3ae7c&quot;,&quot;itemData&quot;:{&quot;type&quot;:&quot;webpage&quot;,&quot;id&quot;:&quot;c0ce9fd2-471f-36a5-b51f-4999fab3ae7c&quot;,&quot;title&quot;:&quot;Mortal Kombat 11 Ultimate&quot;,&quot;accessed&quot;:{&quot;date-parts&quot;:[[2021,11,12]]},&quot;URL&quot;:&quot;https://www.mortalkombat.com/&quot;,&quot;container-title-short&quot;:&quot;&quot;},&quot;isTemporary&quot;:false}]},{&quot;citationID&quot;:&quot;MENDELEY_CITATION_20b5360b-3db2-4adb-88a9-4583f50da0b2&quot;,&quot;properties&quot;:{&quot;noteIndex&quot;:0},&quot;isEdited&quot;:false,&quot;manualOverride&quot;:{&quot;isManuallyOverridden&quot;:false,&quot;citeprocText&quot;:&quot;[80]&quot;,&quot;manualOverrideText&quot;:&quot;&quot;},&quot;citationTag&quot;:&quot;MENDELEY_CITATION_v3_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&quot;,&quot;citationItems&quot;:[{&quot;id&quot;:&quot;812f494a-bb5c-3e9d-91f8-64351b589503&quot;,&quot;itemData&quot;:{&quot;type&quot;:&quot;webpage&quot;,&quot;id&quot;:&quot;812f494a-bb5c-3e9d-91f8-64351b589503&quot;,&quot;title&quot;:&quot;DOOM Eternal | Bethesda.net&quot;,&quot;accessed&quot;:{&quot;date-parts&quot;:[[2021,11,12]]},&quot;URL&quot;:&quot;https://bethesda.net/en/game/doom&quot;,&quot;container-title-short&quot;:&quot;&quot;},&quot;isTemporary&quot;:false}]},{&quot;citationID&quot;:&quot;MENDELEY_CITATION_63e269e2-de78-4c41-add9-091e6727e52d&quot;,&quot;properties&quot;:{&quot;noteIndex&quot;:0},&quot;isEdited&quot;:false,&quot;manualOverride&quot;:{&quot;isManuallyOverridden&quot;:false,&quot;citeprocText&quot;:&quot;[81]&quot;,&quot;manualOverrideText&quot;:&quot;&quot;},&quot;citationTag&quot;:&quot;MENDELEY_CITATION_v3_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&quot;,&quot;citationItems&quot;:[{&quot;id&quot;:&quot;dfba203e-c5ea-350a-8fa3-8a8a19eba096&quot;,&quot;itemData&quot;:{&quot;type&quot;:&quot;webpage&quot;,&quot;id&quot;:&quot;dfba203e-c5ea-350a-8fa3-8a8a19eba096&quot;,&quot;title&quot;:&quot;Mafia: Trilogy - Home&quot;,&quot;accessed&quot;:{&quot;date-parts&quot;:[[2021,12,20]]},&quot;URL&quot;:&quot;https://mafiagame.com/cs-CZ/&quot;,&quot;container-title-short&quot;:&quot;&quot;},&quot;isTemporary&quot;:false}]},{&quot;citationID&quot;:&quot;MENDELEY_CITATION_1b7404f7-9745-44ac-9327-a3b6795efb56&quot;,&quot;properties&quot;:{&quot;noteIndex&quot;:0},&quot;isEdited&quot;:false,&quot;manualOverride&quot;:{&quot;isManuallyOverridden&quot;:false,&quot;citeprocText&quot;:&quot;[82]&quot;,&quot;manualOverrideText&quot;:&quot;&quot;},&quot;citationTag&quot;:&quot;MENDELEY_CITATION_v3_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&quot;,&quot;citationItems&quot;:[{&quot;id&quot;:&quot;7d826b33-d778-3565-a748-735e07cd39e2&quot;,&quot;itemData&quot;:{&quot;type&quot;:&quot;webpage&quot;,&quot;id&quot;:&quot;7d826b33-d778-3565-a748-735e07cd39e2&quot;,&quot;title&quot;:&quot;The official home of Super Mario™ – History&quot;,&quot;accessed&quot;:{&quot;date-parts&quot;:[[2021,12,20]]},&quot;URL&quot;:&quot;https://mario.nintendo.com/history/&quot;,&quot;container-title-short&quot;:&quot;&quot;},&quot;isTemporary&quot;:false}]},{&quot;citationID&quot;:&quot;MENDELEY_CITATION_e83f9413-3069-4409-b7bb-40233a012279&quot;,&quot;properties&quot;:{&quot;noteIndex&quot;:0},&quot;isEdited&quot;:false,&quot;manualOverride&quot;:{&quot;isManuallyOverridden&quot;:false,&quot;citeprocText&quot;:&quot;[83]&quot;,&quot;manualOverrideText&quot;:&quot;&quot;},&quot;citationTag&quot;:&quot;MENDELEY_CITATION_v3_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&quot;,&quot;citationItems&quot;:[{&quot;id&quot;:&quot;59ad0964-b567-34b0-98e3-5f5867cf065c&quot;,&quot;itemData&quot;:{&quot;type&quot;:&quot;webpage&quot;,&quot;id&quot;:&quot;59ad0964-b567-34b0-98e3-5f5867cf065c&quot;,&quot;title&quot;:&quot;Shadow Of The Tomb Raider | SQUARE ENIX&quot;,&quot;accessed&quot;:{&quot;date-parts&quot;:[[2021,12,20]]},&quot;URL&quot;:&quot;https://tombraider.square-enix-games.com/en-us&quot;,&quot;container-title-short&quot;:&quot;&quot;},&quot;isTemporary&quot;:false}]},{&quot;citationID&quot;:&quot;MENDELEY_CITATION_94e18085-be7a-4e0e-bcd0-68495f5cfabc&quot;,&quot;properties&quot;:{&quot;noteIndex&quot;:0},&quot;isEdited&quot;:false,&quot;manualOverride&quot;:{&quot;isManuallyOverridden&quot;:false,&quot;citeprocText&quot;:&quot;[84]&quot;,&quot;manualOverrideText&quot;:&quot;&quot;},&quot;citationTag&quot;:&quot;MENDELEY_CITATION_v3_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&quot;,&quot;citationItems&quot;:[{&quot;id&quot;:&quot;f5bcba50-aec7-3a21-9c3b-0c0d093719b2&quot;,&quot;itemData&quot;:{&quot;type&quot;:&quot;webpage&quot;,&quot;id&quot;:&quot;f5bcba50-aec7-3a21-9c3b-0c0d093719b2&quot;,&quot;title&quot;:&quot;Prince of Persia | Ubisoft (US)&quot;,&quot;accessed&quot;:{&quot;date-parts&quot;:[[2021,12,20]]},&quot;URL&quot;:&quot;https://www.ubisoft.com/en-us/game/prince-of-persia/prince-of-persia&quot;,&quot;container-title-short&quot;:&quot;&quot;},&quot;isTemporary&quot;:false}]},{&quot;citationID&quot;:&quot;MENDELEY_CITATION_bf016797-1202-4ad6-924b-04c66e3b8290&quot;,&quot;properties&quot;:{&quot;noteIndex&quot;:0},&quot;isEdited&quot;:false,&quot;manualOverride&quot;:{&quot;citeprocText&quot;:&quot;[85–87]&quot;,&quot;isManuallyOverridden&quot;:false,&quot;manualOverrideText&quot;:&quot;&quot;},&quot;citationTag&quot;:&quot;MENDELEY_CITATION_v3_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&quot;,&quot;citationItems&quot;:[{&quot;id&quot;:&quot;ec404a6d-2782-3762-95aa-3b75e86eefd8&quot;,&quot;itemData&quot;:{&quot;type&quot;:&quot;webpage&quot;,&quot;id&quot;:&quot;ec404a6d-2782-3762-95aa-3b75e86eefd8&quot;,&quot;title&quot;:&quot;Ultimate List of Different Types of Video Games | 49 Genres &amp; Subcategories&quot;,&quot;author&quot;:[{&quot;family&quot;:&quot;idtech.com&quot;,&quot;given&quot;:&quot;&quot;,&quot;parse-names&quot;:false,&quot;dropping-particle&quot;:&quot;&quot;,&quot;non-dropping-particle&quot;:&quot;&quot;}],&quot;accessed&quot;:{&quot;date-parts&quot;:[[2021,8,31]]},&quot;URL&quot;:&quot;https://www.idtech.com/blog/different-types-of-video-game-genres&quot;,&quot;container-title-short&quot;:&quot;&quot;},&quot;uris&quot;:[&quot;http://www.mendeley.com/documents/?uuid=ec404a6d-2782-3762-95aa-3b75e86eefd8&quot;],&quot;isTemporary&quot;:false,&quot;legacyDesktopId&quot;:&quot;ec404a6d-2782-3762-95aa-3b75e86eefd8&quot;},{&quot;id&quot;:&quot;6ac1b55c-9fd4-3ce2-9247-6342bfff246f&quot;,&quot;itemData&quot;:{&quot;type&quot;:&quot;book&quot;,&quot;id&quot;:&quot;6ac1b55c-9fd4-3ce2-9247-6342bfff246f&quot;,&quot;title&quot;:&quot;Writing for Video Game Genres&quot;,&quot;author&quot;:[{&quot;family&quot;:&quot;Despain&quot;,&quot;given&quot;:&quot;Wendy.&quot;,&quot;parse-names&quot;:false,&quot;dropping-particle&quot;:&quot;&quot;,&quot;non-dropping-particle&quot;:&quot;&quot;}],&quot;editor&quot;:[{&quot;family&quot;:&quot;Despain&quot;,&quot;given&quot;:&quot;Wendy&quot;,&quot;parse-names&quot;:false,&quot;dropping-particle&quot;:&quot;&quot;,&quot;non-dropping-particle&quot;:&quot;&quot;}],&quot;DOI&quot;:&quot;10.1201/b10641&quot;,&quot;ISBN&quot;:&quot;9780429063343&quot;,&quot;URL&quot;:&quot;https://www.taylorfrancis.com/books/9781439875391&quot;,&quot;issued&quot;:{&quot;date-parts&quot;:[[2009,2,26]]},&quot;number-of-pages&quot;:&quot;288&quot;,&quot;abstract&quot;:&quot;\&quot;This book, written and edited by members of the International Game Developers Association (IGDA) Game Writing Special Interest Group, follows the acclaimed Professional Techniques for Video Game Writing to deliver practical advice from seasoned veterans on the special challenges of writing for first-person shooter games (FPS), role-playing games (RPG), and everything in between, including massively multiplayer online games, real-time strategy games, sports games, horror games, serious games, casual games, handheld games, and more. Game writing samples are included with the book, and more are available online.\&quot;--Publisher's website. Writing for massively multiplayer online games / Steve Danuser and Tracy A. Seamster -- Writing for role-playing games / Daniel Erickson -- Writing for adventure games / Lee Sheldon -- Writing for action-adventure games / John Feil -- Writing for platform games / Andrew S. Walsh -- Writing for first-person shooters / Lucien Soulban and Haris Orkin -- Writing for real-time strategy games / Stephen Dinehart -- Writing for sports games / Maurice Suckling -- Writing for simulator games / David Wessman -- Writing for driving games / Maurice Suckling -- Writing for horror games / Richard Dansky -- Writing for science-fiction and fantasy games / Chris Klug -- Writing for sandbox games / Ahmad Saad -- Writing for alternate reality games / Wendy Despain -- Writing for serious games / Sande Chen and Anne Toole -- Writing for casual games / Chris Pasley -- Writing for handheld games / Evan Skolnick -- Writing for mobile phone games / Graeme Davis -- Writing for interactive fiction / J. Robinson Wheeler.&quot;,&quot;publisher&quot;:&quot;A K Peters/CRC Press&quot;,&quot;container-title-short&quot;:&quot;&quot;},&quot;isTemporary&quot;:false},{&quot;id&quot;:&quot;71c1005f-d775-3eb8-a7b1-c68ca998b72f&quot;,&quot;itemData&quot;:{&quot;type&quot;:&quot;article-magazine&quot;,&quot;id&quot;:&quot;71c1005f-d775-3eb8-a7b1-c68ca998b72f&quot;,&quot;title&quot;:&quot;What is an Action/Adventure Game? - Gameranx&quot;,&quot;container-title&quot;:&quot;Gameranx&quot;,&quot;accessed&quot;:{&quot;date-parts&quot;:[[2021,8,30]]},&quot;URL&quot;:&quot;https://gameranx.com/features/id/3350/article/what-is-an-action-adventure-game/&quot;,&quot;issued&quot;:{&quot;date-parts&quot;:[[2011]]},&quot;container-title-short&quot;:&quot;&quot;},&quot;isTemporary&quot;:false}]},{&quot;citationID&quot;:&quot;MENDELEY_CITATION_04ff8390-5892-4741-a9bc-d819aaaa713f&quot;,&quot;properties&quot;:{&quot;noteIndex&quot;:0},&quot;isEdited&quot;:false,&quot;manualOverride&quot;:{&quot;isManuallyOverridden&quot;:false,&quot;citeprocText&quot;:&quot;[88]&quot;,&quot;manualOverrideText&quot;:&quot;&quot;},&quot;citationTag&quot;:&quot;MENDELEY_CITATION_v3_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&quot;,&quot;citationItems&quot;:[{&quot;id&quot;:&quot;173baa1a-7b19-3239-8a6f-04f189a39327&quot;,&quot;itemData&quot;:{&quot;type&quot;:&quot;webpage&quot;,&quot;id&quot;:&quot;173baa1a-7b19-3239-8a6f-04f189a39327&quot;,&quot;title&quot;:&quot;Warhammer 40,000 - Warhammer 40,000&quot;,&quot;accessed&quot;:{&quot;date-parts&quot;:[[2021,11,12]]},&quot;URL&quot;:&quot;https://warhammer40000.com/&quot;,&quot;container-title-short&quot;:&quot;&quot;},&quot;isTemporary&quot;:false}]},{&quot;citationID&quot;:&quot;MENDELEY_CITATION_57eecb32-2037-42b7-80f6-cf5323956594&quot;,&quot;properties&quot;:{&quot;noteIndex&quot;:0},&quot;isEdited&quot;:false,&quot;manualOverride&quot;:{&quot;isManuallyOverridden&quot;:false,&quot;citeprocText&quot;:&quot;[89]&quot;,&quot;manualOverrideText&quot;:&quot;&quot;},&quot;citationTag&quot;:&quot;MENDELEY_CITATION_v3_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&quot;,&quot;citationItems&quot;:[{&quot;id&quot;:&quot;3ae57946-04ac-32f3-91e8-0fa2a6a62c42&quot;,&quot;itemData&quot;:{&quot;type&quot;:&quot;webpage&quot;,&quot;id&quot;:&quot;3ae57946-04ac-32f3-91e8-0fa2a6a62c42&quot;,&quot;title&quot;:&quot;Civilization V | Homepage&quot;,&quot;accessed&quot;:{&quot;date-parts&quot;:[[2023,3,17]]},&quot;URL&quot;:&quot;https://civilization.com/civilization-5/&quot;,&quot;container-title-short&quot;:&quot;&quot;},&quot;isTemporary&quot;:false}]},{&quot;citationID&quot;:&quot;MENDELEY_CITATION_c71d0735-2f4d-4fea-acd6-0d79a9a4ef05&quot;,&quot;properties&quot;:{&quot;noteIndex&quot;:0},&quot;isEdited&quot;:false,&quot;manualOverride&quot;:{&quot;isManuallyOverridden&quot;:false,&quot;citeprocText&quot;:&quot;[90]&quot;,&quot;manualOverrideText&quot;:&quot;&quot;},&quot;citationTag&quot;:&quot;MENDELEY_CITATION_v3_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&quot;,&quot;citationItems&quot;:[{&quot;id&quot;:&quot;8d7482d0-2058-322d-ad82-523f786756b2&quot;,&quot;itemData&quot;:{&quot;type&quot;:&quot;webpage&quot;,&quot;id&quot;:&quot;8d7482d0-2058-322d-ad82-523f786756b2&quot;,&quot;title&quot;:&quot;Age of Empires Franchise - Official Web Site&quot;,&quot;accessed&quot;:{&quot;date-parts&quot;:[[2023,3,17]]},&quot;URL&quot;:&quot;https://www.ageofempires.com/&quot;,&quot;container-title-short&quot;:&quot;&quot;},&quot;isTemporary&quot;:false}]},{&quot;citationID&quot;:&quot;MENDELEY_CITATION_f55c5e91-b13f-4497-8a38-313c93a32718&quot;,&quot;properties&quot;:{&quot;noteIndex&quot;:0},&quot;isEdited&quot;:false,&quot;manualOverride&quot;:{&quot;isManuallyOverridden&quot;:false,&quot;citeprocText&quot;:&quot;[91]&quot;,&quot;manualOverrideText&quot;:&quot;&quot;},&quot;citationTag&quot;:&quot;MENDELEY_CITATION_v3_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&quot;,&quot;citationItems&quot;:[{&quot;id&quot;:&quot;161e0494-9edf-352b-b318-b75b904c6ccf&quot;,&quot;itemData&quot;:{&quot;type&quot;:&quot;webpage&quot;,&quot;id&quot;:&quot;161e0494-9edf-352b-b318-b75b904c6ccf&quot;,&quot;title&quot;:&quot;Cities: Skylines - Paradox Interactive&quot;,&quot;accessed&quot;:{&quot;date-parts&quot;:[[2023,3,17]]},&quot;URL&quot;:&quot;https://www.paradoxinteractive.com/games/cities-skylines/about&quot;,&quot;container-title-short&quot;:&quot;&quot;},&quot;isTemporary&quot;:false}]},{&quot;citationID&quot;:&quot;MENDELEY_CITATION_91bae0d6-601b-48c0-853d-7ac6675ded9e&quot;,&quot;properties&quot;:{&quot;noteIndex&quot;:0},&quot;isEdited&quot;:false,&quot;manualOverride&quot;:{&quot;isManuallyOverridden&quot;:false,&quot;citeprocText&quot;:&quot;[92]&quot;,&quot;manualOverrideText&quot;:&quot;&quot;},&quot;citationTag&quot;:&quot;MENDELEY_CITATION_v3_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&quot;,&quot;citationItems&quot;:[{&quot;id&quot;:&quot;19be7173-f9a4-38b0-bf46-6a67e9975134&quot;,&quot;itemData&quot;:{&quot;type&quot;:&quot;webpage&quot;,&quot;id&quot;:&quot;19be7173-f9a4-38b0-bf46-6a67e9975134&quot;,&quot;title&quot;:&quot;RollerCoaster Tycoon: Deluxe - RollerCoaster Tycoon - The Ultimate Theme park Sim&quot;,&quot;accessed&quot;:{&quot;date-parts&quot;:[[2023,3,17]]},&quot;URL&quot;:&quot;https://www.rollercoastertycoon.com/rollercoaster-tycoon-deluxe/&quot;,&quot;container-title-short&quot;:&quot;&quot;},&quot;isTemporary&quot;:false}]},{&quot;citationID&quot;:&quot;MENDELEY_CITATION_3591e6f5-e219-4b36-bb2b-30cb2016fd0a&quot;,&quot;properties&quot;:{&quot;noteIndex&quot;:0},&quot;isEdited&quot;:false,&quot;manualOverride&quot;:{&quot;citeprocText&quot;:&quot;[68, 70, 93]&quot;,&quot;isManuallyOverridden&quot;:false,&quot;manualOverrideText&quot;:&quot;&quot;},&quot;citationTag&quot;:&quot;MENDELEY_CITATION_v3_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&quot;,&quot;citationItems&quot;:[{&quot;id&quot;:&quot;4a2820fa-9fc7-3d7f-ba2b-b216f750fd10&quot;,&quot;itemData&quot;:{&quot;type&quot;:&quot;webpage&quot;,&quot;id&quot;:&quot;4a2820fa-9fc7-3d7f-ba2b-b216f750fd10&quot;,&quot;title&quot;:&quot;34 Popular Types of Video Games, Explained (With Examples and Fun Graphics)&quot;,&quot;author&quot;:[{&quot;family&quot;:&quot;gamedesigning.org&quot;,&quot;given&quot;:&quot;&quot;,&quot;parse-names&quot;:false,&quot;dropping-particle&quot;:&quot;&quot;,&quot;non-dropping-particle&quot;:&quot;&quot;}],&quot;accessed&quot;:{&quot;date-parts&quot;:[[2021,7,27]]},&quot;URL&quot;:&quot;https://www.gamedesigning.org/gaming/video-game-genres/&quot;,&quot;container-title-short&quot;:&quot;&quot;},&quot;uris&quot;:[&quot;http://www.mendeley.com/documents/?uuid=4a2820fa-9fc7-3d7f-ba2b-b216f750fd10&quot;],&quot;isTemporary&quot;:false,&quot;legacyDesktopId&quot;:&quot;4a2820fa-9fc7-3d7f-ba2b-b216f750fd10&quot;},{&quot;id&quot;:&quot;fa6ad4c9-e440-346c-97a2-709c71a392e9&quot;,&quot;itemData&quot;:{&quot;type&quot;:&quot;webpage&quot;,&quot;id&quot;:&quot;fa6ad4c9-e440-346c-97a2-709c71a392e9&quot;,&quot;title&quot;:&quot;Herní žánry na Databázi her – Nápověda – Databáze-her.cz&quot;,&quot;accessed&quot;:{&quot;date-parts&quot;:[[2021,8,14]]},&quot;URL&quot;:&quot;https://www.databaze-her.cz/napoveda/herni-zanry-na-databazi-her/&quot;,&quot;container-title-short&quot;:&quot;&quot;},&quot;isTemporary&quot;:false},{&quot;id&quot;:&quot;c468089a-c287-317b-8de6-51926db85fa3&quot;,&quot;itemData&quot;:{&quot;type&quot;:&quot;webpage&quot;,&quot;id&quot;:&quot;c468089a-c287-317b-8de6-51926db85fa3&quot;,&quot;title&quot;:&quot;Průvodce herními žánry - válečné strategie – Doupě.cz&quot;,&quot;author&quot;:[{&quot;family&quot;:&quot;Košťál&quot;,&quot;given&quot;:&quot;Filip&quot;,&quot;parse-names&quot;:false,&quot;dropping-particle&quot;:&quot;&quot;,&quot;non-dropping-particle&quot;:&quot;&quot;}],&quot;container-title&quot;:&quot;Computer&quot;,&quot;container-title-short&quot;:&quot;Computer (Long Beach Calif)&quot;,&quot;accessed&quot;:{&quot;date-parts&quot;:[[2021,8,23]]},&quot;URL&quot;:&quot;https://doupe.zive.cz/clanek/pruvodce-hernimi-zanry---valecne-strategie&quot;,&quot;issued&quot;:{&quot;date-parts&quot;:[[2011]]}},&quot;isTemporary&quot;:false}]},{&quot;citationID&quot;:&quot;MENDELEY_CITATION_f771c4f2-c413-43d7-a7f9-0c333c618976&quot;,&quot;properties&quot;:{&quot;noteIndex&quot;:0},&quot;isEdited&quot;:false,&quot;manualOverride&quot;:{&quot;isManuallyOverridden&quot;:false,&quot;citeprocText&quot;:&quot;[94]&quot;,&quot;manualOverrideText&quot;:&quot;&quot;},&quot;citationTag&quot;:&quot;MENDELEY_CITATION_v3_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&quot;,&quot;citationItems&quot;:[{&quot;id&quot;:&quot;b87821b2-354d-34e7-ac23-530715805379&quot;,&quot;itemData&quot;:{&quot;type&quot;:&quot;webpage&quot;,&quot;id&quot;:&quot;b87821b2-354d-34e7-ac23-530715805379&quot;,&quot;title&quot;:&quot;DiRT Rally - The official game site&quot;,&quot;accessed&quot;:{&quot;date-parts&quot;:[[2023,3,18]]},&quot;URL&quot;:&quot;https://dirtgame.com/dirtrally/us/home&quot;,&quot;container-title-short&quot;:&quot;&quot;},&quot;isTemporary&quot;:false}]},{&quot;citationID&quot;:&quot;MENDELEY_CITATION_99f6f2fd-2d91-444e-90bf-80b8c1dd4491&quot;,&quot;properties&quot;:{&quot;noteIndex&quot;:0},&quot;isEdited&quot;:false,&quot;manualOverride&quot;:{&quot;isManuallyOverridden&quot;:false,&quot;citeprocText&quot;:&quot;[95]&quot;,&quot;manualOverrideText&quot;:&quot;&quot;},&quot;citationTag&quot;:&quot;MENDELEY_CITATION_v3_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&quot;,&quot;citationItems&quot;:[{&quot;id&quot;:&quot;33f3fcc5-5c78-38b7-a1ac-f4fc45ca4145&quot;,&quot;itemData&quot;:{&quot;type&quot;:&quot;webpage&quot;,&quot;id&quot;:&quot;33f3fcc5-5c78-38b7-a1ac-f4fc45ca4145&quot;,&quot;title&quot;:&quot;Need for Speed Video Games - Official EA Site&quot;,&quot;accessed&quot;:{&quot;date-parts&quot;:[[2023,3,18]]},&quot;URL&quot;:&quot;https://www.ea.com/games/need-for-speed&quot;,&quot;container-title-short&quot;:&quot;&quot;},&quot;isTemporary&quot;:false}]},{&quot;citationID&quot;:&quot;MENDELEY_CITATION_33ea7551-9a1e-4bc8-ae40-0959ea07de1e&quot;,&quot;properties&quot;:{&quot;noteIndex&quot;:0},&quot;isEdited&quot;:false,&quot;manualOverride&quot;:{&quot;isManuallyOverridden&quot;:false,&quot;citeprocText&quot;:&quot;[96]&quot;,&quot;manualOverrideText&quot;:&quot;&quot;},&quot;citationTag&quot;:&quot;MENDELEY_CITATION_v3_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&quot;,&quot;citationItems&quot;:[{&quot;id&quot;:&quot;ccdb8d16-5ce8-3910-bee2-5e74a222c457&quot;,&quot;itemData&quot;:{&quot;type&quot;:&quot;webpage&quot;,&quot;id&quot;:&quot;ccdb8d16-5ce8-3910-bee2-5e74a222c457&quot;,&quot;title&quot;:&quot;Home - Redout 2 - The Fastest Racing Game in the Universe&quot;,&quot;accessed&quot;:{&quot;date-parts&quot;:[[2023,3,18]]},&quot;URL&quot;:&quot;https://redout.games/redout2/&quot;,&quot;container-title-short&quot;:&quot;&quot;},&quot;isTemporary&quot;:false}]},{&quot;citationID&quot;:&quot;MENDELEY_CITATION_990428e4-8dbb-475c-8294-078e14025daa&quot;,&quot;properties&quot;:{&quot;noteIndex&quot;:0},&quot;isEdited&quot;:false,&quot;manualOverride&quot;:{&quot;isManuallyOverridden&quot;:false,&quot;citeprocText&quot;:&quot;[97]&quot;,&quot;manualOverrideText&quot;:&quot;&quot;},&quot;citationTag&quot;:&quot;MENDELEY_CITATION_v3_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&quot;,&quot;citationItems&quot;:[{&quot;id&quot;:&quot;322eaee4-26a9-3537-9e54-1184d3ff9cf8&quot;,&quot;itemData&quot;:{&quot;type&quot;:&quot;webpage&quot;,&quot;id&quot;:&quot;322eaee4-26a9-3537-9e54-1184d3ff9cf8&quot;,&quot;title&quot;:&quot;Bugbear Entertainment | Drive hard&quot;,&quot;accessed&quot;:{&quot;date-parts&quot;:[[2023,3,18]]},&quot;URL&quot;:&quot;https://bugbeargames.com/&quot;,&quot;container-title-short&quot;:&quot;&quot;},&quot;isTemporary&quot;:false}]},{&quot;citationID&quot;:&quot;MENDELEY_CITATION_714e1e9f-def6-4848-835b-c547b486a189&quot;,&quot;properties&quot;:{&quot;noteIndex&quot;:0},&quot;isEdited&quot;:false,&quot;manualOverride&quot;:{&quot;isManuallyOverridden&quot;:false,&quot;citeprocText&quot;:&quot;[98]&quot;,&quot;manualOverrideText&quot;:&quot;&quot;},&quot;citationTag&quot;:&quot;MENDELEY_CITATION_v3_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&quot;,&quot;citationItems&quot;:[{&quot;id&quot;:&quot;5933c944-970c-3a23-9e37-3284185e4d7e&quot;,&quot;itemData&quot;:{&quot;type&quot;:&quot;webpage&quot;,&quot;id&quot;:&quot;5933c944-970c-3a23-9e37-3284185e4d7e&quot;,&quot;title&quot;:&quot;Asphalt 9: Legends - Arcade Racing | Asphalt Legends&quot;,&quot;accessed&quot;:{&quot;date-parts&quot;:[[2023,3,18]]},&quot;URL&quot;:&quot;https://asphaltlegends.com/&quot;,&quot;container-title-short&quot;:&quot;&quot;},&quot;isTemporary&quot;:false}]},{&quot;citationID&quot;:&quot;MENDELEY_CITATION_1323aabb-10d2-4ae2-b376-49d8c965b687&quot;,&quot;properties&quot;:{&quot;noteIndex&quot;:0},&quot;isEdited&quot;:false,&quot;manualOverride&quot;:{&quot;isManuallyOverridden&quot;:false,&quot;citeprocText&quot;:&quot;[70, 99]&quot;,&quot;manualOverrideText&quot;:&quot;&quot;},&quot;citationTag&quot;:&quot;MENDELEY_CITATION_v3_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&quot;,&quot;citationItems&quot;:[{&quot;id&quot;:&quot;fa6ad4c9-e440-346c-97a2-709c71a392e9&quot;,&quot;itemData&quot;:{&quot;type&quot;:&quot;webpage&quot;,&quot;id&quot;:&quot;fa6ad4c9-e440-346c-97a2-709c71a392e9&quot;,&quot;title&quot;:&quot;Herní žánry na Databázi her – Nápověda – Databáze-her.cz&quot;,&quot;accessed&quot;:{&quot;date-parts&quot;:[[2021,8,14]]},&quot;URL&quot;:&quot;https://www.databaze-her.cz/napoveda/herni-zanry-na-databazi-her/&quot;,&quot;container-title-short&quot;:&quot;&quot;},&quot;isTemporary&quot;:false},{&quot;id&quot;:&quot;fd57ced9-086a-3dd8-9968-dc8afbfa9f4b&quot;,&quot;itemData&quot;:{&quot;type&quot;:&quot;webpage&quot;,&quot;id&quot;:&quot;fd57ced9-086a-3dd8-9968-dc8afbfa9f4b&quot;,&quot;title&quot;:&quot;Wreckfest - Recenze - YouTube&quot;,&quot;author&quot;:[{&quot;family&quot;:&quot;INDIAN&quot;,&quot;given&quot;:&quot;&quot;,&quot;parse-names&quot;:false,&quot;dropping-particle&quot;:&quot;&quot;,&quot;non-dropping-particle&quot;:&quot;&quot;}],&quot;accessed&quot;:{&quot;date-parts&quot;:[[2023,3,18]]},&quot;URL&quot;:&quot;https://www.youtube.com/watch?v=3_3nvi1vsZ4&quot;,&quot;container-title-short&quot;:&quot;&quot;},&quot;isTemporary&quot;:false}]},{&quot;citationID&quot;:&quot;MENDELEY_CITATION_b230c8cc-362d-4632-8d73-47a04bde74df&quot;,&quot;properties&quot;:{&quot;noteIndex&quot;:0},&quot;isEdited&quot;:false,&quot;manualOverride&quot;:{&quot;isManuallyOverridden&quot;:false,&quot;citeprocText&quot;:&quot;[100]&quot;,&quot;manualOverrideText&quot;:&quot;&quot;},&quot;citationTag&quot;:&quot;MENDELEY_CITATION_v3_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&quot;,&quot;citationItems&quot;:[{&quot;id&quot;:&quot;a86d3a41-00ab-3c97-9c06-22e30705aed0&quot;,&quot;itemData&quot;:{&quot;type&quot;:&quot;webpage&quot;,&quot;id&quot;:&quot;a86d3a41-00ab-3c97-9c06-22e30705aed0&quot;,&quot;title&quot;:&quot;WinForm vs WPF vs UWP vs Console - The C# Desktop UI Showdown (and the future with .NET 5)&quot;,&quot;author&quot;:[{&quot;family&quot;:&quot;IAmTimCorey&quot;,&quot;given&quot;:&quot;&quot;,&quot;parse-names&quot;:false,&quot;dropping-particle&quot;:&quot;&quot;,&quot;non-dropping-particle&quot;:&quot;&quot;}],&quot;accessed&quot;:{&quot;date-parts&quot;:[[2021,5,3]]},&quot;URL&quot;:&quot;https://www.youtube.com/watch?v=yq0dSkA1vpM&quot;,&quot;issued&quot;:{&quot;date-parts&quot;:[[2019]]},&quot;container-title-short&quot;:&quot;&quot;},&quot;isTemporary&quot;:false}]},{&quot;citationID&quot;:&quot;MENDELEY_CITATION_6ab28ab9-d955-4025-acf1-d4d9d8124fd5&quot;,&quot;properties&quot;:{&quot;noteIndex&quot;:0},&quot;isEdited&quot;:false,&quot;manualOverride&quot;:{&quot;citeprocText&quot;:&quot;[100]&quot;,&quot;isManuallyOverridden&quot;:false,&quot;manualOverrideText&quot;:&quot;&quot;},&quot;citationTag&quot;:&quot;MENDELEY_CITATION_v3_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&quot;,&quot;citationItems&quot;:[{&quot;id&quot;:&quot;a86d3a41-00ab-3c97-9c06-22e30705aed0&quot;,&quot;itemData&quot;:{&quot;type&quot;:&quot;webpage&quot;,&quot;id&quot;:&quot;a86d3a41-00ab-3c97-9c06-22e30705aed0&quot;,&quot;title&quot;:&quot;WinForm vs WPF vs UWP vs Console - The C# Desktop UI Showdown (and the future with .NET 5)&quot;,&quot;author&quot;:[{&quot;family&quot;:&quot;IAmTimCorey&quot;,&quot;given&quot;:&quot;&quot;,&quot;parse-names&quot;:false,&quot;dropping-particle&quot;:&quot;&quot;,&quot;non-dropping-particle&quot;:&quot;&quot;}],&quot;accessed&quot;:{&quot;date-parts&quot;:[[2021,5,3]]},&quot;URL&quot;:&quot;https://www.youtube.com/watch?v=yq0dSkA1vpM&quot;,&quot;issued&quot;:{&quot;date-parts&quot;:[[2019]]},&quot;container-title-short&quot;:&quot;&quot;},&quot;uris&quot;:[&quot;http://www.mendeley.com/documents/?uuid=0035ef2d-b519-44ea-9758-8f22d67479d5&quot;],&quot;isTemporary&quot;:false,&quot;legacyDesktopId&quot;:&quot;0035ef2d-b519-44ea-9758-8f22d67479d5&quot;}]},{&quot;citationID&quot;:&quot;MENDELEY_CITATION_b2efd879-ec9d-4dff-a18c-b6c6de38ec91&quot;,&quot;properties&quot;:{&quot;noteIndex&quot;:0},&quot;isEdited&quot;:false,&quot;manualOverride&quot;:{&quot;citeprocText&quot;:&quot;[100–105]&quot;,&quot;isManuallyOverridden&quot;:false,&quot;manualOverrideText&quot;:&quot;&quot;},&quot;citationTag&quot;:&quot;MENDELEY_CITATION_v3_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&quot;,&quot;citationItems&quot;:[{&quot;id&quot;:&quot;a86d3a41-00ab-3c97-9c06-22e30705aed0&quot;,&quot;itemData&quot;:{&quot;type&quot;:&quot;webpage&quot;,&quot;id&quot;:&quot;a86d3a41-00ab-3c97-9c06-22e30705aed0&quot;,&quot;title&quot;:&quot;WinForm vs WPF vs UWP vs Console - The C# Desktop UI Showdown (and the future with .NET 5)&quot;,&quot;author&quot;:[{&quot;family&quot;:&quot;IAmTimCorey&quot;,&quot;given&quot;:&quot;&quot;,&quot;parse-names&quot;:false,&quot;dropping-particle&quot;:&quot;&quot;,&quot;non-dropping-particle&quot;:&quot;&quot;}],&quot;accessed&quot;:{&quot;date-parts&quot;:[[2021,5,3]]},&quot;URL&quot;:&quot;https://www.youtube.com/watch?v=yq0dSkA1vpM&quot;,&quot;issued&quot;:{&quot;date-parts&quot;:[[2019]]},&quot;container-title-short&quot;:&quot;&quot;},&quot;uris&quot;:[&quot;http://www.mendeley.com/documents/?uuid=0035ef2d-b519-44ea-9758-8f22d67479d5&quot;],&quot;isTemporary&quot;:false,&quot;legacyDesktopId&quot;:&quot;0035ef2d-b519-44ea-9758-8f22d67479d5&quot;},{&quot;id&quot;:&quot;5922a0f5-f3c1-365e-bc1a-b2b655b59487&quot;,&quot;itemData&quot;:{&quot;type&quot;:&quot;webpage&quot;,&quot;id&quot;:&quot;5922a0f5-f3c1-365e-bc1a-b2b655b59487&quot;,&quot;title&quot;:&quot;Difference between WPF and WinForms - GeeksforGeeks&quot;,&quot;accessed&quot;:{&quot;date-parts&quot;:[[2023,3,24]]},&quot;URL&quot;:&quot;https://www.geeksforgeeks.org/difference-between-wpf-and-winforms/&quot;,&quot;container-title-short&quot;:&quot;&quot;},&quot;isTemporary&quot;:false},{&quot;id&quot;:&quot;e6e604fc-372a-3384-a394-de6ab6a06e8f&quot;,&quot;itemData&quot;:{&quot;type&quot;:&quot;webpage&quot;,&quot;id&quot;:&quot;e6e604fc-372a-3384-a394-de6ab6a06e8f&quot;,&quot;title&quot;:&quot;Overview of GDI+ - Win32 apps | Microsoft Learn&quot;,&quot;accessed&quot;:{&quot;date-parts&quot;:[[2023,3,24]]},&quot;URL&quot;:&quot;https://learn.microsoft.com/en-us/windows/win32/gdiplus/-gdiplus-overview-of-gdi--about&quot;,&quot;container-title-short&quot;:&quot;&quot;},&quot;isTemporary&quot;:false},{&quot;id&quot;:&quot;a47da57c-643d-3207-9472-c62e947bc8c6&quot;,&quot;itemData&quot;:{&quot;type&quot;:&quot;webpage&quot;,&quot;id&quot;:&quot;a47da57c-643d-3207-9472-c62e947bc8c6&quot;,&quot;title&quot;:&quot;GDI+ - Win32 apps | Microsoft Learn&quot;,&quot;accessed&quot;:{&quot;date-parts&quot;:[[2023,3,24]]},&quot;URL&quot;:&quot;https://learn.microsoft.com/en-us/windows/win32/gdiplus/-gdiplus-gdi-start&quot;,&quot;container-title-short&quot;:&quot;&quot;},&quot;isTemporary&quot;:false},{&quot;id&quot;:&quot;58f74f12-6fe5-348d-80be-706466fc1efc&quot;,&quot;itemData&quot;:{&quot;type&quot;:&quot;webpage&quot;,&quot;id&quot;:&quot;58f74f12-6fe5-348d-80be-706466fc1efc&quot;,&quot;title&quot;:&quot;Remote Desktop Services - GPU acceleration | Microsoft Learn&quot;,&quot;accessed&quot;:{&quot;date-parts&quot;:[[2023,3,24]]},&quot;URL&quot;:&quot;https://learn.microsoft.com/en-us/windows-server/remote/remote-desktop-services/rds-graphics-virtualization&quot;,&quot;container-title-short&quot;:&quot;&quot;},&quot;isTemporary&quot;:false},{&quot;id&quot;:&quot;370cbe91-7535-3c09-9fc4-ef9f79e7e97c&quot;,&quot;itemData&quot;:{&quot;type&quot;:&quot;webpage&quot;,&quot;id&quot;:&quot;370cbe91-7535-3c09-9fc4-ef9f79e7e97c&quot;,&quot;title&quot;:&quot;Graphics and Drawing - Windows Forms .NET Framework | Microsoft Learn&quot;,&quot;accessed&quot;:{&quot;date-parts&quot;:[[2023,3,24]]},&quot;URL&quot;:&quot;https://learn.microsoft.com/en-us/dotnet/desktop/winforms/advanced/graphics-and-drawing-in-windows-forms?view=netframeworkdesktop-4.8&quot;,&quot;container-title-short&quot;:&quot;&quot;},&quot;isTemporary&quot;:false}]},{&quot;citationID&quot;:&quot;MENDELEY_CITATION_01526ff5-31be-4f0b-955e-73e43a43b54c&quot;,&quot;properties&quot;:{&quot;noteIndex&quot;:0},&quot;isEdited&quot;:false,&quot;manualOverride&quot;:{&quot;isManuallyOverridden&quot;:false,&quot;citeprocText&quot;:&quot;[106]&quot;,&quot;manualOverrideText&quot;:&quot;&quot;},&quot;citationTag&quot;:&quot;MENDELEY_CITATION_v3_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&quot;,&quot;citationItems&quot;:[{&quot;id&quot;:&quot;8a4044cc-4f11-387f-a35b-64ef6f114987&quot;,&quot;itemData&quot;:{&quot;type&quot;:&quot;webpage&quot;,&quot;id&quot;:&quot;8a4044cc-4f11-387f-a35b-64ef6f114987&quot;,&quot;title&quot;:&quot;DirectX graphics and gaming - Win32 apps | Microsoft Docs&quot;,&quot;accessed&quot;:{&quot;date-parts&quot;:[[2021,11,12]]},&quot;URL&quot;:&quot;https://docs.microsoft.com/en-us/windows/win32/directx&quot;,&quot;container-title-short&quot;:&quot;&quot;},&quot;isTemporary&quot;:false}]},{&quot;citationID&quot;:&quot;MENDELEY_CITATION_3261f16c-1eba-4611-8f9a-5b6dccba503b&quot;,&quot;properties&quot;:{&quot;noteIndex&quot;:0},&quot;isEdited&quot;:false,&quot;manualOverride&quot;:{&quot;citeprocText&quot;:&quot;[100]&quot;,&quot;isManuallyOverridden&quot;:false,&quot;manualOverrideText&quot;:&quot;&quot;},&quot;citationTag&quot;:&quot;MENDELEY_CITATION_v3_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&quot;,&quot;citationItems&quot;:[{&quot;id&quot;:&quot;a86d3a41-00ab-3c97-9c06-22e30705aed0&quot;,&quot;itemData&quot;:{&quot;type&quot;:&quot;webpage&quot;,&quot;id&quot;:&quot;a86d3a41-00ab-3c97-9c06-22e30705aed0&quot;,&quot;title&quot;:&quot;WinForm vs WPF vs UWP vs Console - The C# Desktop UI Showdown (and the future with .NET 5)&quot;,&quot;author&quot;:[{&quot;family&quot;:&quot;IAmTimCorey&quot;,&quot;given&quot;:&quot;&quot;,&quot;parse-names&quot;:false,&quot;dropping-particle&quot;:&quot;&quot;,&quot;non-dropping-particle&quot;:&quot;&quot;}],&quot;accessed&quot;:{&quot;date-parts&quot;:[[2021,5,3]]},&quot;URL&quot;:&quot;https://www.youtube.com/watch?v=yq0dSkA1vpM&quot;,&quot;issued&quot;:{&quot;date-parts&quot;:[[2019]]},&quot;container-title-short&quot;:&quot;&quot;},&quot;uris&quot;:[&quot;http://www.mendeley.com/documents/?uuid=0035ef2d-b519-44ea-9758-8f22d67479d5&quot;],&quot;isTemporary&quot;:false,&quot;legacyDesktopId&quot;:&quot;0035ef2d-b519-44ea-9758-8f22d67479d5&quot;}]},{&quot;citationID&quot;:&quot;MENDELEY_CITATION_be248e0b-79be-46ec-b872-603c3c0b07c3&quot;,&quot;properties&quot;:{&quot;noteIndex&quot;:0},&quot;isEdited&quot;:false,&quot;manualOverride&quot;:{&quot;isManuallyOverridden&quot;:false,&quot;citeprocText&quot;:&quot;[107]&quot;,&quot;manualOverrideText&quot;:&quot;&quot;},&quot;citationTag&quot;:&quot;MENDELEY_CITATION_v3_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&quot;,&quot;citationItems&quot;:[{&quot;id&quot;:&quot;24a97c8e-1cfc-3f0b-91d9-a88afb371c8a&quot;,&quot;itemData&quot;:{&quot;type&quot;:&quot;report&quot;,&quot;id&quot;:&quot;24a97c8e-1cfc-3f0b-91d9-a88afb371c8a&quot;,&quot;title&quot;:&quot;[MS-XAML]: Xaml Object Mapping Specification 2006 Intellectual Property Rights Notice for Open Specifications Documentation&quot;,&quot;accessed&quot;:{&quot;date-parts&quot;:[[2021,10,16]]},&quot;URL&quot;:&quot;http://download.microsoft.com/download/0/A/6/0A6F7755-9AF5-448B-907D-13985ACCF53E/%5BMS-XAML%5D.pdf&quot;,&quot;issued&quot;:{&quot;date-parts&quot;:[[2008]]},&quot;container-title-short&quot;:&quot;&quot;},&quot;isTemporary&quot;:false}]},{&quot;citationID&quot;:&quot;MENDELEY_CITATION_2d702466-46c3-4e68-97d2-91f2cdb7275e&quot;,&quot;properties&quot;:{&quot;noteIndex&quot;:0},&quot;isEdited&quot;:false,&quot;manualOverride&quot;:{&quot;isManuallyOverridden&quot;:false,&quot;citeprocText&quot;:&quot;[107]&quot;,&quot;manualOverrideText&quot;:&quot;&quot;},&quot;citationTag&quot;:&quot;MENDELEY_CITATION_v3_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&quot;,&quot;citationItems&quot;:[{&quot;id&quot;:&quot;24a97c8e-1cfc-3f0b-91d9-a88afb371c8a&quot;,&quot;itemData&quot;:{&quot;type&quot;:&quot;report&quot;,&quot;id&quot;:&quot;24a97c8e-1cfc-3f0b-91d9-a88afb371c8a&quot;,&quot;title&quot;:&quot;[MS-XAML]: Xaml Object Mapping Specification 2006 Intellectual Property Rights Notice for Open Specifications Documentation&quot;,&quot;accessed&quot;:{&quot;date-parts&quot;:[[2021,10,16]]},&quot;URL&quot;:&quot;http://download.microsoft.com/download/0/A/6/0A6F7755-9AF5-448B-907D-13985ACCF53E/%5BMS-XAML%5D.pdf&quot;,&quot;issued&quot;:{&quot;date-parts&quot;:[[2008]]},&quot;container-title-short&quot;:&quot;&quot;},&quot;isTemporary&quot;:false}]},{&quot;citationID&quot;:&quot;MENDELEY_CITATION_bc1956ea-47c7-43fe-a5bc-3d337178fa50&quot;,&quot;properties&quot;:{&quot;noteIndex&quot;:0},&quot;isEdited&quot;:false,&quot;manualOverride&quot;:{&quot;isManuallyOverridden&quot;:false,&quot;citeprocText&quot;:&quot;[108]&quot;,&quot;manualOverrideText&quot;:&quot;&quot;},&quot;citationTag&quot;:&quot;MENDELEY_CITATION_v3_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&quot;,&quot;citationItems&quot;:[{&quot;id&quot;:&quot;a2639603-9b43-3541-9117-234aa105590f&quot;,&quot;itemData&quot;:{&quot;type&quot;:&quot;webpage&quot;,&quot;id&quot;:&quot;a2639603-9b43-3541-9117-234aa105590f&quot;,&quot;title&quot;:&quot;Desktop vs Mobile Market Share Worldwide | Statcounter Global Stats&quot;,&quot;accessed&quot;:{&quot;date-parts&quot;:[[2023,3,24]]},&quot;URL&quot;:&quot;https://gs.statcounter.com/platform-market-share/desktop-mobile/worldwide/#monthly-201001-202302&quot;,&quot;container-title-short&quot;:&quot;&quot;},&quot;isTemporary&quot;:false}]},{&quot;citationID&quot;:&quot;MENDELEY_CITATION_3a8764e3-8cda-49f2-a97c-d6d6c9f14d6a&quot;,&quot;properties&quot;:{&quot;noteIndex&quot;:0},&quot;isEdited&quot;:false,&quot;manualOverride&quot;:{&quot;isManuallyOverridden&quot;:false,&quot;citeprocText&quot;:&quot;[109]&quot;,&quot;manualOverrideText&quot;:&quot;&quot;},&quot;citationTag&quot;:&quot;MENDELEY_CITATION_v3_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&quot;,&quot;citationItems&quot;:[{&quot;id&quot;:&quot;8c8b3e7d-488c-3009-9cff-e9a9682c19d3&quot;,&quot;itemData&quot;:{&quot;type&quot;:&quot;webpage&quot;,&quot;id&quot;:&quot;8c8b3e7d-488c-3009-9cff-e9a9682c19d3&quot;,&quot;title&quot;:&quot;About | MonoGame&quot;,&quot;author&quot;:[{&quot;family&quot;:&quot;MonoGames&quot;,&quot;given&quot;:&quot;&quot;,&quot;parse-names&quot;:false,&quot;dropping-particle&quot;:&quot;&quot;,&quot;non-dropping-particle&quot;:&quot;&quot;}],&quot;accessed&quot;:{&quot;date-parts&quot;:[[2021,10,5]]},&quot;URL&quot;:&quot;https://www.monogame.net/about/&quot;,&quot;container-title-short&quot;:&quot;&quot;},&quot;isTemporary&quot;:false}]},{&quot;citationID&quot;:&quot;MENDELEY_CITATION_b0a21600-46f7-4142-b98e-dd34cef59ab1&quot;,&quot;properties&quot;:{&quot;noteIndex&quot;:0},&quot;isEdited&quot;:false,&quot;manualOverride&quot;:{&quot;isManuallyOverridden&quot;:false,&quot;citeprocText&quot;:&quot;[110]&quot;,&quot;manualOverrideText&quot;:&quot;&quot;},&quot;citationTag&quot;:&quot;MENDELEY_CITATION_v3_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&quot;,&quot;citationItems&quot;:[{&quot;id&quot;:&quot;9578424c-62e9-35dd-a71f-662ef8f67540&quot;,&quot;itemData&quot;:{&quot;type&quot;:&quot;webpage&quot;,&quot;id&quot;:&quot;9578424c-62e9-35dd-a71f-662ef8f67540&quot;,&quot;title&quot;:&quot;Stride Game Engine&quot;,&quot;author&quot;:[{&quot;family&quot;:&quot;Stride&quot;,&quot;given&quot;:&quot;&quot;,&quot;parse-names&quot;:false,&quot;dropping-particle&quot;:&quot;&quot;,&quot;non-dropping-particle&quot;:&quot;&quot;}],&quot;accessed&quot;:{&quot;date-parts&quot;:[[2021,10,8]]},&quot;URL&quot;:&quot;https://www.stride3d.net/&quot;,&quot;container-title-short&quot;:&quot;&quot;},&quot;isTemporary&quot;:false}]},{&quot;citationID&quot;:&quot;MENDELEY_CITATION_6646eedb-883c-4db1-8622-170fd7e02388&quot;,&quot;properties&quot;:{&quot;noteIndex&quot;:0},&quot;isEdited&quot;:false,&quot;manualOverride&quot;:{&quot;isManuallyOverridden&quot;:false,&quot;citeprocText&quot;:&quot;[111–115]&quot;,&quot;manualOverrideText&quot;:&quot;&quot;},&quot;citationTag&quot;:&quot;MENDELEY_CITATION_v3_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&quot;,&quot;citationItems&quot;:[{&quot;id&quot;:&quot;2bfc6dc9-3cef-3d90-a86e-512ba943e724&quot;,&quot;itemData&quot;:{&quot;type&quot;:&quot;webpage&quot;,&quot;id&quot;:&quot;2bfc6dc9-3cef-3d90-a86e-512ba943e724&quot;,&quot;title&quot;:&quot;What's a Universal Windows Platform (UWP) app? - UWP applications | Microsoft Docs&quot;,&quot;accessed&quot;:{&quot;date-parts&quot;:[[2021,12,3]]},&quot;URL&quot;:&quot;https://docs.microsoft.com/en-us/windows/uwp/get-started/universal-application-platform-guide&quot;,&quot;container-title-short&quot;:&quot;&quot;},&quot;isTemporary&quot;:false},{&quot;id&quot;:&quot;c823ba11-5936-3a90-b8cf-03f9924ab565&quot;,&quot;itemData&quot;:{&quot;type&quot;:&quot;webpage&quot;,&quot;id&quot;:&quot;c823ba11-5936-3a90-b8cf-03f9924ab565&quot;,&quot;title&quot;:&quot;Xamarin.Essentials - Xamarin | Microsoft Docs&quot;,&quot;author&quot;:[{&quot;family&quot;:&quot;docs.microsoft.com&quot;,&quot;given&quot;:&quot;&quot;,&quot;parse-names&quot;:false,&quot;dropping-particle&quot;:&quot;&quot;,&quot;non-dropping-particle&quot;:&quot;&quot;}],&quot;accessed&quot;:{&quot;date-parts&quot;:[[2021,10,5]]},&quot;URL&quot;:&quot;https://docs.microsoft.com/en-us/xamarin/essentials/?WT.mc_id=dotnet-35129-website&quot;,&quot;container-title-short&quot;:&quot;&quot;},&quot;isTemporary&quot;:false},{&quot;id&quot;:&quot;21b80329-74bc-37f6-8e9c-571d08aa9a13&quot;,&quot;itemData&quot;:{&quot;type&quot;:&quot;webpage&quot;,&quot;id&quot;:&quot;21b80329-74bc-37f6-8e9c-571d08aa9a13&quot;,&quot;title&quot;:&quot;Xamarin | Open-source mobile app platform for .NET&quot;,&quot;author&quot;:[{&quot;family&quot;:&quot;Microsoft&quot;,&quot;given&quot;:&quot;&quot;,&quot;parse-names&quot;:false,&quot;dropping-particle&quot;:&quot;&quot;,&quot;non-dropping-particle&quot;:&quot;&quot;}],&quot;accessed&quot;:{&quot;date-parts&quot;:[[2021,10,3]]},&quot;URL&quot;:&quot;https://dotnet.microsoft.com/apps/xamarin&quot;,&quot;container-title-short&quot;:&quot;&quot;},&quot;isTemporary&quot;:false},{&quot;id&quot;:&quot;6b6ad1a8-ce0d-3b76-8320-fcead0e39b29&quot;,&quot;itemData&quot;:{&quot;type&quot;:&quot;webpage&quot;,&quot;id&quot;:&quot;6b6ad1a8-ce0d-3b76-8320-fcead0e39b29&quot;,&quot;title&quot;:&quot;Xamarin.Forms Views - Xamarin | Microsoft Docs&quot;,&quot;author&quot;:[{&quot;family&quot;:&quot;docs.microsoft.com&quot;,&quot;given&quot;:&quot;&quot;,&quot;parse-names&quot;:false,&quot;dropping-particle&quot;:&quot;&quot;,&quot;non-dropping-particle&quot;:&quot;&quot;}],&quot;accessed&quot;:{&quot;date-parts&quot;:[[2021,10,4]]},&quot;URL&quot;:&quot;https://docs.microsoft.com/en-us/xamarin/xamarin-forms/user-interface/controls/views?WT.mc_id=dotnet-35129-website&quot;,&quot;container-title-short&quot;:&quot;&quot;},&quot;isTemporary&quot;:false},{&quot;id&quot;:&quot;bab03039-86e3-34df-bd94-987fb6d44d8a&quot;,&quot;itemData&quot;:{&quot;type&quot;:&quot;webpage&quot;,&quot;id&quot;:&quot;bab03039-86e3-34df-bd94-987fb6d44d8a&quot;,&quot;title&quot;:&quot;What is Xamarin? - Xamarin | Microsoft Docs&quot;,&quot;author&quot;:[{&quot;family&quot;:&quot;docs.microsoft.com&quot;,&quot;given&quot;:&quot;&quot;,&quot;parse-names&quot;:false,&quot;dropping-particle&quot;:&quot;&quot;,&quot;non-dropping-particle&quot;:&quot;&quot;}],&quot;accessed&quot;:{&quot;date-parts&quot;:[[2021,10,7]]},&quot;URL&quot;:&quot;https://docs.microsoft.com/en-us/xamarin/get-started/what-is-xamarin&quot;,&quot;container-title-short&quot;:&quot;&quot;},&quot;isTemporary&quot;:false}]},{&quot;citationID&quot;:&quot;MENDELEY_CITATION_c31125cd-c608-43ce-848c-67474424a5a6&quot;,&quot;properties&quot;:{&quot;noteIndex&quot;:0},&quot;isEdited&quot;:false,&quot;manualOverride&quot;:{&quot;isManuallyOverridden&quot;:false,&quot;citeprocText&quot;:&quot;[116–118]&quot;,&quot;manualOverrideText&quot;:&quot;&quot;},&quot;citationTag&quot;:&quot;MENDELEY_CITATION_v3_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&quot;,&quot;citationItems&quot;:[{&quot;id&quot;:&quot;7abfd914-cbe9-36ab-95dc-3bb58589dd39&quot;,&quot;itemData&quot;:{&quot;type&quot;:&quot;webpage&quot;,&quot;id&quot;:&quot;7abfd914-cbe9-36ab-95dc-3bb58589dd39&quot;,&quot;title&quot;:&quot;Run apps on the Android Emulator  |  Android Developers&quot;,&quot;author&quot;:[{&quot;family&quot;:&quot;developer.android.com&quot;,&quot;given&quot;:&quot;&quot;,&quot;parse-names&quot;:false,&quot;dropping-particle&quot;:&quot;&quot;,&quot;non-dropping-particle&quot;:&quot;&quot;}],&quot;accessed&quot;:{&quot;date-parts&quot;:[[2021,10,16]]},&quot;URL&quot;:&quot;https://developer.android.com/studio/run/emulator&quot;,&quot;container-title-short&quot;:&quot;&quot;},&quot;isTemporary&quot;:false},{&quot;id&quot;:&quot;5e617e1b-f4e5-32ed-8d07-d4f050a8c76c&quot;,&quot;itemData&quot;:{&quot;type&quot;:&quot;webpage&quot;,&quot;id&quot;:&quot;5e617e1b-f4e5-32ed-8d07-d4f050a8c76c&quot;,&quot;title&quot;:&quot;Meet Android Studio  |  Android Developers&quot;,&quot;author&quot;:[{&quot;family&quot;:&quot;developer.android.com&quot;,&quot;given&quot;:&quot;&quot;,&quot;parse-names&quot;:false,&quot;dropping-particle&quot;:&quot;&quot;,&quot;non-dropping-particle&quot;:&quot;&quot;}],&quot;accessed&quot;:{&quot;date-parts&quot;:[[2021,10,16]]},&quot;URL&quot;:&quot;https://developer.android.com/studio/intro&quot;,&quot;container-title-short&quot;:&quot;&quot;},&quot;isTemporary&quot;:false},{&quot;id&quot;:&quot;74f35863-7ffe-3744-8010-33af60ffd213&quot;,&quot;itemData&quot;:{&quot;type&quot;:&quot;webpage&quot;,&quot;id&quot;:&quot;74f35863-7ffe-3744-8010-33af60ffd213&quot;,&quot;title&quot;:&quot;Create an Android project  |  Android Developers&quot;,&quot;author&quot;:[{&quot;family&quot;:&quot;developer.android.com&quot;,&quot;given&quot;:&quot;&quot;,&quot;parse-names&quot;:false,&quot;dropping-particle&quot;:&quot;&quot;,&quot;non-dropping-particle&quot;:&quot;&quot;}],&quot;accessed&quot;:{&quot;date-parts&quot;:[[2021,10,16]]},&quot;URL&quot;:&quot;https://developer.android.com/training/basics/firstapp/creating-project&quot;,&quot;container-title-short&quot;:&quot;&quot;},&quot;isTemporary&quot;:false}]},{&quot;citationID&quot;:&quot;MENDELEY_CITATION_748f4ccb-b5cb-4ebb-acf4-5e1b21e7ad3a&quot;,&quot;properties&quot;:{&quot;noteIndex&quot;:0},&quot;isEdited&quot;:false,&quot;manualOverride&quot;:{&quot;isManuallyOverridden&quot;:false,&quot;citeprocText&quot;:&quot;[37]&quot;,&quot;manualOverrideText&quot;:&quot;&quot;},&quot;citationTag&quot;:&quot;MENDELEY_CITATION_v3_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&quot;,&quot;citationItems&quot;:[{&quot;id&quot;:&quot;079dc684-7886-3796-8fe5-63db7fc3e2db&quot;,&quot;itemData&quot;:{&quot;type&quot;:&quot;webpage&quot;,&quot;id&quot;:&quot;079dc684-7886-3796-8fe5-63db7fc3e2db&quot;,&quot;title&quot;:&quot;What is .NET MAUI? - .NET MAUI | Microsoft Docs&quot;,&quot;author&quot;:[{&quot;family&quot;:&quot;docs.microsoft.com&quot;,&quot;given&quot;:&quot;&quot;,&quot;parse-names&quot;:false,&quot;dropping-particle&quot;:&quot;&quot;,&quot;non-dropping-particle&quot;:&quot;&quot;}],&quot;accessed&quot;:{&quot;date-parts&quot;:[[2021,9,23]]},&quot;URL&quot;:&quot;https://docs.microsoft.com/cs-cz/dotnet/maui/what-is-maui&quot;,&quot;container-title-short&quot;:&quot;&quot;},&quot;isTemporary&quot;:false}]},{&quot;citationID&quot;:&quot;MENDELEY_CITATION_fae598d5-4b7e-4c90-99d5-60ba2ba60e69&quot;,&quot;properties&quot;:{&quot;noteIndex&quot;:0},&quot;isEdited&quot;:false,&quot;manualOverride&quot;:{&quot;isManuallyOverridden&quot;:false,&quot;citeprocText&quot;:&quot;[119–121]&quot;,&quot;manualOverrideText&quot;:&quot;&quot;},&quot;citationTag&quot;:&quot;MENDELEY_CITATION_v3_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&quot;,&quot;citationItems&quot;:[{&quot;id&quot;:&quot;02fcc1e7-ae55-398c-98ea-371dfa41a616&quot;,&quot;itemData&quot;:{&quot;type&quot;:&quot;webpage&quot;,&quot;id&quot;:&quot;02fcc1e7-ae55-398c-98ea-371dfa41a616&quot;,&quot;title&quot;:&quot;.NET MAUI Release Candidate - Ready for cross-platform app development - .NET Blog&quot;,&quot;accessed&quot;:{&quot;date-parts&quot;:[[2022,10,14]]},&quot;URL&quot;:&quot;https://devblogs.microsoft.com/dotnet/dotnet-maui-rc-1/&quot;,&quot;container-title-short&quot;:&quot;&quot;},&quot;isTemporary&quot;:false},{&quot;id&quot;:&quot;e5d26bb1-e17d-36a4-8989-938dc95bcb3d&quot;,&quot;itemData&quot;:{&quot;type&quot;:&quot;webpage&quot;,&quot;id&quot;:&quot;e5d26bb1-e17d-36a4-8989-938dc95bcb3d&quot;,&quot;title&quot;:&quot;Introducing .NET Multi-platform App UI - .NET Blog&quot;,&quot;accessed&quot;:{&quot;date-parts&quot;:[[2023,3,24]]},&quot;URL&quot;:&quot;https://devblogs.microsoft.com/dotnet/introducing-net-multi-platform-app-ui/&quot;,&quot;container-title-short&quot;:&quot;&quot;},&quot;isTemporary&quot;:false},{&quot;id&quot;:&quot;2889ff09-03cc-3394-a9f3-7ee307364787&quot;,&quot;itemData&quot;:{&quot;type&quot;:&quot;webpage&quot;,&quot;id&quot;:&quot;2889ff09-03cc-3394-a9f3-7ee307364787&quot;,&quot;title&quot;:&quot;Visual Studio 2022 version 17.3 Release Notes | Microsoft Learn&quot;,&quot;accessed&quot;:{&quot;date-parts&quot;:[[2023,1,4]]},&quot;URL&quot;:&quot;https://learn.microsoft.com/en-us/visualstudio/releases/2022/release-notes-v17.3&quot;,&quot;container-title-short&quot;:&quot;&quot;},&quot;isTemporary&quot;:false}]},{&quot;citationID&quot;:&quot;MENDELEY_CITATION_5f75a1c7-8161-4968-b3ff-172d26d48a52&quot;,&quot;properties&quot;:{&quot;noteIndex&quot;:0},&quot;isEdited&quot;:false,&quot;manualOverride&quot;:{&quot;isManuallyOverridden&quot;:false,&quot;citeprocText&quot;:&quot;[122, 123]&quot;,&quot;manualOverrideText&quot;:&quot;&quot;},&quot;citationTag&quot;:&quot;MENDELEY_CITATION_v3_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&quot;,&quot;citationItems&quot;:[{&quot;id&quot;:&quot;528f1739-38c1-3209-98fa-45dd690ab346&quot;,&quot;itemData&quot;:{&quot;type&quot;:&quot;book&quot;,&quot;id&quot;:&quot;528f1739-38c1-3209-98fa-45dd690ab346&quot;,&quot;title&quot;:&quot;Game Engine Architecture, Third Edition&quot;,&quot;author&quot;:[{&quot;family&quot;:&quot;Gregory&quot;,&quot;given&quot;:&quot;Jason&quot;,&quot;parse-names&quot;:false,&quot;dropping-particle&quot;:&quot;&quot;,&quot;non-dropping-particle&quot;:&quot;&quot;}],&quot;container-title&quot;:&quot;Game Engine Architecture, Third Edition&quot;,&quot;DOI&quot;:&quot;10.1201/9781315267845&quot;,&quot;ISBN&quot;:&quot;9781138035454&quot;,&quot;issued&quot;:{&quot;date-parts&quot;:[[2018]]},&quot;container-title-short&quot;:&quot;&quot;},&quot;isTemporary&quot;:false},{&quot;id&quot;:&quot;d64530e6-2e79-32bb-902f-4c05b107980f&quot;,&quot;itemData&quot;:{&quot;type&quot;:&quot;webpage&quot;,&quot;id&quot;:&quot;d64530e6-2e79-32bb-902f-4c05b107980f&quot;,&quot;title&quot;:&quot;Ubisoft’s In-house Technology and Expertise | Ubisoft [NA] - YouTube&quot;,&quot;author&quot;:[{&quot;family&quot;:&quot;Ubisoft North America&quot;,&quot;given&quot;:&quot;&quot;,&quot;parse-names&quot;:false,&quot;dropping-particle&quot;:&quot;&quot;,&quot;non-dropping-particle&quot;:&quot;&quot;}],&quot;accessed&quot;:{&quot;date-parts&quot;:[[2023,3,24]]},&quot;URL&quot;:&quot;https://www.youtube.com/watch?v=ZmEckgK4EnI&amp;t=21s&quot;,&quot;container-title-short&quot;:&quot;&quot;},&quot;isTemporary&quot;:false}]},{&quot;citationID&quot;:&quot;MENDELEY_CITATION_ec98249d-2ad6-4938-947c-0755ca4277e1&quot;,&quot;properties&quot;:{&quot;noteIndex&quot;:0},&quot;isEdited&quot;:false,&quot;manualOverride&quot;:{&quot;citeprocText&quot;:&quot;[124–127]&quot;,&quot;isManuallyOverridden&quot;:false,&quot;manualOverrideText&quot;:&quot;&quot;},&quot;citationTag&quot;:&quot;MENDELEY_CITATION_v3_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&quot;,&quot;citationItems&quot;:[{&quot;id&quot;:&quot;a313d584-afd8-3c08-a967-df610be889e3&quot;,&quot;itemData&quot;:{&quot;type&quot;:&quot;webpage&quot;,&quot;id&quot;:&quot;a313d584-afd8-3c08-a967-df610be889e3&quot;,&quot;title&quot;:&quot;Real Time Animation: Unity for Look Development - YouTube&quot;,&quot;author&quot;:[{&quot;family&quot;:&quot;Unity Technologies&quot;,&quot;given&quot;:&quot;&quot;,&quot;parse-names&quot;:false,&quot;dropping-particle&quot;:&quot;&quot;,&quot;non-dropping-particle&quot;:&quot;&quot;}],&quot;accessed&quot;:{&quot;date-parts&quot;:[[2021,6,21]]},&quot;URL&quot;:&quot;https://www.youtube.com/watch?v=urew479-Wlw&quot;,&quot;container-title-short&quot;:&quot;&quot;},&quot;uris&quot;:[&quot;http://www.mendeley.com/documents/?uuid=a313d584-afd8-3c08-a967-df610be889e3&quot;],&quot;isTemporary&quot;:false,&quot;legacyDesktopId&quot;:&quot;a313d584-afd8-3c08-a967-df610be889e3&quot;},{&quot;id&quot;:&quot;064fc506-3297-3650-be2f-b9d4694a374c&quot;,&quot;itemData&quot;:{&quot;type&quot;:&quot;webpage&quot;,&quot;id&quot;:&quot;064fc506-3297-3650-be2f-b9d4694a374c&quot;,&quot;title&quot;:&quot;Wondering what Unity is? Find out who we are, where we've been and where we're going | Unity&quot;,&quot;author&quot;:[{&quot;family&quot;:&quot;Unity Technologies&quot;,&quot;given&quot;:&quot;&quot;,&quot;parse-names&quot;:false,&quot;dropping-particle&quot;:&quot;&quot;,&quot;non-dropping-particle&quot;:&quot;&quot;}],&quot;accessed&quot;:{&quot;date-parts&quot;:[[2021,6,21]]},&quot;URL&quot;:&quot;https://unity.com/our-company&quot;,&quot;container-title-short&quot;:&quot;&quot;},&quot;isTemporary&quot;:false},{&quot;id&quot;:&quot;04f6a72d-a96b-3836-9640-661585120332&quot;,&quot;itemData&quot;:{&quot;type&quot;:&quot;webpage&quot;,&quot;id&quot;:&quot;04f6a72d-a96b-3836-9640-661585120332&quot;,&quot;title&quot;:&quot;Reimagine product design and development - YouTube&quot;,&quot;author&quot;:[{&quot;family&quot;:&quot;Unity Technologies&quot;,&quot;given&quot;:&quot;&quot;,&quot;parse-names&quot;:false,&quot;dropping-particle&quot;:&quot;&quot;,&quot;non-dropping-particle&quot;:&quot;&quot;}],&quot;accessed&quot;:{&quot;date-parts&quot;:[[2021,6,21]]},&quot;URL&quot;:&quot;https://www.youtube.com/watch?v=j_bQf0InYHM&quot;,&quot;container-title-short&quot;:&quot;&quot;},&quot;isTemporary&quot;:false},{&quot;id&quot;:&quot;5e2e64e5-db6b-39d4-ae92-b6f3ba866be8&quot;,&quot;itemData&quot;:{&quot;type&quot;:&quot;webpage&quot;,&quot;id&quot;:&quot;5e2e64e5-db6b-39d4-ae92-b6f3ba866be8&quot;,&quot;title&quot;:&quot;Create immersive experiences for real-world applications at scale | Unity - YouTube&quot;,&quot;author&quot;:[{&quot;family&quot;:&quot;Unity Technologies&quot;,&quot;given&quot;:&quot;&quot;,&quot;parse-names&quot;:false,&quot;dropping-particle&quot;:&quot;&quot;,&quot;non-dropping-particle&quot;:&quot;&quot;}],&quot;accessed&quot;:{&quot;date-parts&quot;:[[2021,6,21]]},&quot;URL&quot;:&quot;https://www.youtube.com/watch?v=5VRxVVOIoJs&quot;,&quot;container-title-short&quot;:&quot;&quot;},&quot;isTemporary&quot;:false}]},{&quot;citationID&quot;:&quot;MENDELEY_CITATION_72ac573b-a6cc-4d4f-9744-b40691588f5b&quot;,&quot;properties&quot;:{&quot;noteIndex&quot;:0},&quot;isEdited&quot;:false,&quot;manualOverride&quot;:{&quot;isManuallyOverridden&quot;:false,&quot;citeprocText&quot;:&quot;[128]&quot;,&quot;manualOverrideText&quot;:&quot;&quot;},&quot;citationTag&quot;:&quot;MENDELEY_CITATION_v3_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&quot;,&quot;citationItems&quot;:[{&quot;id&quot;:&quot;195c70f4-20fc-3fc0-bd46-5acfb72f7499&quot;,&quot;itemData&quot;:{&quot;type&quot;:&quot;webpage&quot;,&quot;id&quot;:&quot;195c70f4-20fc-3fc0-bd46-5acfb72f7499&quot;,&quot;title&quot;:&quot;Cuphead: Don't Deal With The Devil | Available on Xbox One - Windows 10 - Nintendo Switch – PlayStation 4 - Steam - GOG - Mac&quot;,&quot;accessed&quot;:{&quot;date-parts&quot;:[[2023,3,24]]},&quot;URL&quot;:&quot;https://cupheadgame.com/&quot;,&quot;container-title-short&quot;:&quot;&quot;},&quot;isTemporary&quot;:false}]},{&quot;citationID&quot;:&quot;MENDELEY_CITATION_a4923f0a-e033-4f0c-a620-8f4c5adf6e6e&quot;,&quot;properties&quot;:{&quot;noteIndex&quot;:0},&quot;isEdited&quot;:false,&quot;manualOverride&quot;:{&quot;isManuallyOverridden&quot;:false,&quot;citeprocText&quot;:&quot;[129]&quot;,&quot;manualOverrideText&quot;:&quot;&quot;},&quot;citationTag&quot;:&quot;MENDELEY_CITATION_v3_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&quot;,&quot;citationItems&quot;:[{&quot;id&quot;:&quot;0a471df0-e620-33ef-a24b-f1b85a75bf1d&quot;,&quot;itemData&quot;:{&quot;type&quot;:&quot;webpage&quot;,&quot;id&quot;:&quot;0a471df0-e620-33ef-a24b-f1b85a75bf1d&quot;,&quot;title&quot;:&quot;Hollow Knight&quot;,&quot;accessed&quot;:{&quot;date-parts&quot;:[[2023,3,24]]},&quot;URL&quot;:&quot;https://www.hollowknight.com/&quot;,&quot;container-title-short&quot;:&quot;&quot;},&quot;isTemporary&quot;:false}]},{&quot;citationID&quot;:&quot;MENDELEY_CITATION_8ce11651-b882-4bd0-8a92-0c6e2f2b25df&quot;,&quot;properties&quot;:{&quot;noteIndex&quot;:0},&quot;isEdited&quot;:false,&quot;manualOverride&quot;:{&quot;citeprocText&quot;:&quot;[130–134]&quot;,&quot;isManuallyOverridden&quot;:false,&quot;manualOverrideText&quot;:&quot;&quot;},&quot;citationTag&quot;:&quot;MENDELEY_CITATION_v3_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&quot;,&quot;citationItems&quot;:[{&quot;id&quot;:&quot;25af8f52-7160-3474-bd11-50bce7e038de&quot;,&quot;itemData&quot;:{&quot;type&quot;:&quot;webpage&quot;,&quot;id&quot;:&quot;25af8f52-7160-3474-bd11-50bce7e038de&quot;,&quot;title&quot;:&quot;Unity VS Unreal Engine in 2021 | What is the best Game Engine?&quot;,&quot;author&quot;:[{&quot;family&quot;:&quot;Dickinson&quot;,&quot;given&quot;:&quot;Brendan&quot;,&quot;parse-names&quot;:false,&quot;dropping-particle&quot;:&quot;&quot;,&quot;non-dropping-particle&quot;:&quot;&quot;}],&quot;URL&quot;:&quot;https://www.youtube.com/watch?v=jjUsSL4T3ig&quot;,&quot;issued&quot;:{&quot;date-parts&quot;:[[2021]]},&quot;container-title-short&quot;:&quot;&quot;},&quot;uris&quot;:[&quot;http://www.mendeley.com/documents/?uuid=b5f36eaa-21f9-40c3-adf6-ab4a109a5816&quot;],&quot;isTemporary&quot;:false,&quot;legacyDesktopId&quot;:&quot;b5f36eaa-21f9-40c3-adf6-ab4a109a5816&quot;},{&quot;id&quot;:&quot;573f93b5-939a-3a50-88f7-9cb8be2445d9&quot;,&quot;itemData&quot;:{&quot;type&quot;:&quot;webpage&quot;,&quot;id&quot;:&quot;573f93b5-939a-3a50-88f7-9cb8be2445d9&quot;,&quot;title&quot;:&quot;Compare Unity plans: Pro vs Plus vs Free. Choose the best 2D - 3D engine for your project! - Unity Store&quot;,&quot;author&quot;:[{&quot;family&quot;:&quot;Unity Technologie&quot;,&quot;given&quot;:&quot;&quot;,&quot;parse-names&quot;:false,&quot;dropping-particle&quot;:&quot;&quot;,&quot;non-dropping-particle&quot;:&quot;&quot;}],&quot;accessed&quot;:{&quot;date-parts&quot;:[[2021,6,23]]},&quot;URL&quot;:&quot;https://store.unity.com/compare-plans?currency=USD&quot;,&quot;container-title-short&quot;:&quot;&quot;},&quot;isTemporary&quot;:false},{&quot;id&quot;:&quot;bb2e5d02-0db3-3e27-a1ba-340e41b25631&quot;,&quot;itemData&quot;:{&quot;type&quot;:&quot;webpage&quot;,&quot;id&quot;:&quot;bb2e5d02-0db3-3e27-a1ba-340e41b25631&quot;,&quot;title&quot;:&quot;What is the best game engine: is Unity right for you? | GamesIndustry.biz&quot;,&quot;accessed&quot;:{&quot;date-parts&quot;:[[2021,6,20]]},&quot;URL&quot;:&quot;https://www.gamesindustry.biz/articles/2020-01-16-what-is-the-best-game-engine-is-unity-the-right-game-engine-for-you&quot;,&quot;container-title-short&quot;:&quot;&quot;},&quot;isTemporary&quot;:false},{&quot;id&quot;:&quot;51802f52-7b95-34c0-baa0-9c1d1872823e&quot;,&quot;itemData&quot;:{&quot;type&quot;:&quot;webpage&quot;,&quot;id&quot;:&quot;51802f52-7b95-34c0-baa0-9c1d1872823e&quot;,&quot;title&quot;:&quot;How to make a CUSTOM INSPECTOR in Unity - YouTube&quot;,&quot;author&quot;:[{&quot;family&quot;:&quot;Brackeys&quot;,&quot;given&quot;:&quot;&quot;,&quot;parse-names&quot;:false,&quot;dropping-particle&quot;:&quot;&quot;,&quot;non-dropping-particle&quot;:&quot;&quot;}],&quot;accessed&quot;:{&quot;date-parts&quot;:[[2021,6,21]]},&quot;URL&quot;:&quot;https://www.youtube.com/watch?v=RInUu1_8aGw&quot;,&quot;container-title-short&quot;:&quot;&quot;},&quot;isTemporary&quot;:false},{&quot;id&quot;:&quot;a8363dba-aace-3913-a92b-d597cd56b563&quot;,&quot;itemData&quot;:{&quot;type&quot;:&quot;webpage&quot;,&quot;id&quot;:&quot;a8363dba-aace-3913-a92b-d597cd56b563&quot;,&quot;title&quot;:&quot;Made With Unity | Unity&quot;,&quot;author&quot;:[{&quot;family&quot;:&quot;Unity Technologies&quot;,&quot;given&quot;:&quot;&quot;,&quot;parse-names&quot;:false,&quot;dropping-particle&quot;:&quot;&quot;,&quot;non-dropping-particle&quot;:&quot;&quot;}],&quot;accessed&quot;:{&quot;date-parts&quot;:[[2021,6,21]]},&quot;URL&quot;:&quot;https://unity.com/madewith&quot;,&quot;container-title-short&quot;:&quot;&quot;},&quot;isTemporary&quot;:false}]},{&quot;citationID&quot;:&quot;MENDELEY_CITATION_3a4075fd-dac7-4329-ae18-456dcf6d3f13&quot;,&quot;properties&quot;:{&quot;noteIndex&quot;:0},&quot;isEdited&quot;:false,&quot;manualOverride&quot;:{&quot;citeprocText&quot;:&quot;[135–141]&quot;,&quot;isManuallyOverridden&quot;:false,&quot;manualOverrideText&quot;:&quot;&quot;},&quot;citationTag&quot;:&quot;MENDELEY_CITATION_v3_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&quot;,&quot;citationItems&quot;:[{&quot;id&quot;:&quot;2f0103d4-af19-3068-b203-92f264ff6d08&quot;,&quot;itemData&quot;:{&quot;type&quot;:&quot;book&quot;,&quot;id&quot;:&quot;2f0103d4-af19-3068-b203-92f264ff6d08&quot;,&quot;title&quot;:&quot;C# Game Programming Cookbook for Unity 3D&quot;,&quot;author&quot;:[{&quot;family&quot;:&quot;Murray&quot;,&quot;given&quot;:&quot;Jeff W.&quot;,&quot;parse-names&quot;:false,&quot;dropping-particle&quot;:&quot;&quot;,&quot;non-dropping-particle&quot;:&quot;&quot;}],&quot;container-title&quot;:&quot;C# Game Programming Cookbook for Unity 3D&quot;,&quot;DOI&quot;:&quot;10.1201/b17100&quot;,&quot;ISBN&quot;:&quot;9781466581401&quot;,&quot;URL&quot;:&quot;https://books.google.cz/books?id=KqsXEAAAQBAJ&amp;pg=PP1&amp;dq=C%23+Game+Programming+Cookbook+for+Unity+3D&amp;hl=cs&amp;sa=X&amp;ved=2ahUKEwjmuqKb_uTyAhWkhv0HHUFRAeUQuwV6BAgFEAk#v=onepage&amp;q=C%23 Game Programming Cookbook for Unity 3D&amp;f=false&quot;,&quot;issued&quot;:{&quot;date-parts&quot;:[[2014]]},&quot;abstract&quot;:&quot;An Accessible, Modular Style of Game Building—Easily Start Making Games with Unity 3D C# Game Programming Cookbook for Unity 3D presents a highly flexible core framework to create just about any type of game by plugging in different script components. Most scripts function within the game framework or in your own structures. The techniques and concepts discussed in the book give you a solid foundation in game development. The first ten chapters set up the flexible, reusable framework based in C# and suitable for all game types. The book also explains scripting of generic, reusable, and common functionality. The remainder of the text adds game-specific code to the framework to create four example games: a top-down arena shooter, a futuristic racing combat game, a tank arena deathmatch game, and a classic arcade-style vertical scrolling shoot ’em up. The games encompass artificial intelligence (path following, target chasing, and line-of-sight patrolling behaviors), game state control, wheel colliders, and weapon inventory management. The example files are available for download on the book’s CRC Press web page. Reducing your recoding, repurposing, or adaptation time, this book provides script-based components that you can use to jump start your own projects. The book’s modular components can be mixed and matched to build various kinds of video games for the Unity game engine.&quot;,&quot;edition&quot;:&quot;2&quot;,&quot;container-title-short&quot;:&quot;&quot;},&quot;uris&quot;:[&quot;http://www.mendeley.com/documents/?uuid=2f0103d4-af19-3068-b203-92f264ff6d08&quot;],&quot;isTemporary&quot;:false,&quot;legacyDesktopId&quot;:&quot;2f0103d4-af19-3068-b203-92f264ff6d08&quot;},{&quot;id&quot;:&quot;ec366a0a-55a9-36b8-8dac-a2d2b1b06583&quot;,&quot;itemData&quot;:{&quot;type&quot;:&quot;book&quot;,&quot;id&quot;:&quot;ec366a0a-55a9-36b8-8dac-a2d2b1b06583&quot;,&quot;title&quot;:&quot;Game Programming with Unity and C#&quot;,&quot;author&quot;:[{&quot;family&quot;:&quot;Hardman&quot;,&quot;given&quot;:&quot;Casey&quot;,&quot;parse-names&quot;:false,&quot;dropping-particle&quot;:&quot;&quot;,&quot;non-dropping-particle&quot;:&quot;&quot;}],&quot;container-title&quot;:&quot;Game Programming with Unity and C#&quot;,&quot;DOI&quot;:&quot;10.1007/978-1-4842-5656-5&quot;,&quot;ISBN&quot;:&quot;1484256557&quot;,&quot;issued&quot;:{&quot;date-parts&quot;:[[2020]]},&quot;container-title-short&quot;:&quot;&quot;},&quot;uris&quot;:[&quot;http://www.mendeley.com/documents/?uuid=ec366a0a-55a9-36b8-8dac-a2d2b1b06583&quot;],&quot;isTemporary&quot;:false,&quot;legacyDesktopId&quot;:&quot;ec366a0a-55a9-36b8-8dac-a2d2b1b06583&quot;},{&quot;id&quot;:&quot;b41e61f1-af93-3df6-a5b1-f343d867d342&quot;,&quot;itemData&quot;:{&quot;type&quot;:&quot;webpage&quot;,&quot;id&quot;:&quot;b41e61f1-af93-3df6-a5b1-f343d867d342&quot;,&quot;title&quot;:&quot;Unity - Scripting API: MonoBehaviour.FixedUpdate()&quot;,&quot;author&quot;:[{&quot;family&quot;:&quot;docs.unity3d.com&quot;,&quot;given&quot;:&quot;&quot;,&quot;parse-names&quot;:false,&quot;dropping-particle&quot;:&quot;&quot;,&quot;non-dropping-particle&quot;:&quot;&quot;}],&quot;accessed&quot;:{&quot;date-parts&quot;:[[2021,9,4]]},&quot;URL&quot;:&quot;https://docs.unity3d.com/ScriptReference/MonoBehaviour.FixedUpdate.html&quot;,&quot;container-title-short&quot;:&quot;&quot;},&quot;isTemporary&quot;:false},{&quot;id&quot;:&quot;2735260e-be90-3057-900b-85c30bd3a45b&quot;,&quot;itemData&quot;:{&quot;type&quot;:&quot;webpage&quot;,&quot;id&quot;:&quot;2735260e-be90-3057-900b-85c30bd3a45b&quot;,&quot;title&quot;:&quot;Unity - Scripting API: Debug&quot;,&quot;author&quot;:[{&quot;family&quot;:&quot;docs.unity3d.com&quot;,&quot;given&quot;:&quot;&quot;,&quot;parse-names&quot;:false,&quot;dropping-particle&quot;:&quot;&quot;,&quot;non-dropping-particle&quot;:&quot;&quot;}],&quot;accessed&quot;:{&quot;date-parts&quot;:[[2021,9,19]]},&quot;URL&quot;:&quot;https://docs.unity3d.com/ScriptReference/Debug.html&quot;,&quot;container-title-short&quot;:&quot;&quot;},&quot;isTemporary&quot;:false},{&quot;id&quot;:&quot;3307c3b2-e7cf-35e5-acd1-561f30f365a2&quot;,&quot;itemData&quot;:{&quot;type&quot;:&quot;webpage&quot;,&quot;id&quot;:&quot;3307c3b2-e7cf-35e5-acd1-561f30f365a2&quot;,&quot;title&quot;:&quot;Unity - Manual: Prefabs&quot;,&quot;author&quot;:[{&quot;family&quot;:&quot;docs.unity3d.com&quot;,&quot;given&quot;:&quot;&quot;,&quot;parse-names&quot;:false,&quot;dropping-particle&quot;:&quot;&quot;,&quot;non-dropping-particle&quot;:&quot;&quot;}],&quot;accessed&quot;:{&quot;date-parts&quot;:[[2021,9,4]]},&quot;URL&quot;:&quot;https://docs.unity3d.com/Manual/Prefabs.html&quot;,&quot;container-title-short&quot;:&quot;&quot;},&quot;isTemporary&quot;:false},{&quot;id&quot;:&quot;e71879d6-56d5-3f84-83f0-a0025e908cf4&quot;,&quot;itemData&quot;:{&quot;type&quot;:&quot;webpage&quot;,&quot;id&quot;:&quot;e71879d6-56d5-3f84-83f0-a0025e908cf4&quot;,&quot;title&quot;:&quot;10 mins GameDev tips - Quaternions - YouTube&quot;,&quot;author&quot;:[{&quot;family&quot;:&quot;sociamix&quot;,&quot;given&quot;:&quot;&quot;,&quot;parse-names&quot;:false,&quot;dropping-particle&quot;:&quot;&quot;,&quot;non-dropping-particle&quot;:&quot;&quot;}],&quot;accessed&quot;:{&quot;date-parts&quot;:[[2021,9,20]]},&quot;URL&quot;:&quot;https://www.youtube.com/watch?v=1yoFjjJRnLY&quot;,&quot;container-title-short&quot;:&quot;&quot;},&quot;isTemporary&quot;:false},{&quot;id&quot;:&quot;e01b0ccc-456b-36d4-b451-64a20fc951de&quot;,&quot;itemData&quot;:{&quot;type&quot;:&quot;webpage&quot;,&quot;id&quot;:&quot;e01b0ccc-456b-36d4-b451-64a20fc951de&quot;,&quot;title&quot;:&quot;Quaternions and 3d rotation, explained interactively - YouTube&quot;,&quot;author&quot;:[{&quot;family&quot;:&quot;3Blue1Brown&quot;,&quot;given&quot;:&quot;&quot;,&quot;parse-names&quot;:false,&quot;dropping-particle&quot;:&quot;&quot;,&quot;non-dropping-particle&quot;:&quot;&quot;}],&quot;accessed&quot;:{&quot;date-parts&quot;:[[2021,9,20]]},&quot;URL&quot;:&quot;https://www.youtube.com/watch?v=zjMuIxRvygQ&quot;,&quot;issued&quot;:{&quot;date-parts&quot;:[[2018]]},&quot;container-title-short&quot;:&quot;&quot;},&quot;isTemporary&quot;:false}]},{&quot;citationID&quot;:&quot;MENDELEY_CITATION_969d0523-bd70-4aa8-8d7e-b9cbda11a2d6&quot;,&quot;properties&quot;:{&quot;noteIndex&quot;:0},&quot;isEdited&quot;:false,&quot;manualOverride&quot;:{&quot;isManuallyOverridden&quot;:false,&quot;citeprocText&quot;:&quot;[142]&quot;,&quot;manualOverrideText&quot;:&quot;&quot;},&quot;citationTag&quot;:&quot;MENDELEY_CITATION_v3_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&quot;,&quot;citationItems&quot;:[{&quot;id&quot;:&quot;41a35cba-d7c1-34b0-99fc-d1a19b875d60&quot;,&quot;itemData&quot;:{&quot;type&quot;:&quot;broadcast&quot;,&quot;id&quot;:&quot;41a35cba-d7c1-34b0-99fc-d1a19b875d60&quot;,&quot;title&quot;:&quot;The Mandalorian&quot;,&quot;author&quot;:[{&quot;family&quot;:&quot;Jon Favreau&quot;,&quot;given&quot;:&quot;&quot;,&quot;parse-names&quot;:false,&quot;dropping-particle&quot;:&quot;&quot;,&quot;non-dropping-particle&quot;:&quot;&quot;}],&quot;issued&quot;:{&quot;date-parts&quot;:[[2019]]},&quot;container-title-short&quot;:&quot;&quot;},&quot;isTemporary&quot;:false}]},{&quot;citationID&quot;:&quot;MENDELEY_CITATION_aff53cd8-0a27-45b3-92c7-9763a295a43c&quot;,&quot;properties&quot;:{&quot;noteIndex&quot;:0},&quot;isEdited&quot;:false,&quot;manualOverride&quot;:{&quot;isManuallyOverridden&quot;:false,&quot;citeprocText&quot;:&quot;[143]&quot;,&quot;manualOverrideText&quot;:&quot;&quot;},&quot;citationTag&quot;:&quot;MENDELEY_CITATION_v3_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&quot;,&quot;citationItems&quot;:[{&quot;id&quot;:&quot;02c1e0e5-ba0f-3128-9805-ea5e83594fa6&quot;,&quot;itemData&quot;:{&quot;type&quot;:&quot;webpage&quot;,&quot;id&quot;:&quot;02c1e0e5-ba0f-3128-9805-ea5e83594fa6&quot;,&quot;title&quot;:&quot;Fortnite | Create, Play &amp; Battle With Friends for Free - Fortnite&quot;,&quot;accessed&quot;:{&quot;date-parts&quot;:[[2023,3,24]]},&quot;URL&quot;:&quot;https://www.fortnite.com/&quot;,&quot;container-title-short&quot;:&quot;&quot;},&quot;isTemporary&quot;:false}]},{&quot;citationID&quot;:&quot;MENDELEY_CITATION_207ef403-a939-4285-b0b2-14ac59b4d1fc&quot;,&quot;properties&quot;:{&quot;noteIndex&quot;:0},&quot;isEdited&quot;:false,&quot;manualOverride&quot;:{&quot;isManuallyOverridden&quot;:false,&quot;citeprocText&quot;:&quot;[144]&quot;,&quot;manualOverrideText&quot;:&quot;&quot;},&quot;citationTag&quot;:&quot;MENDELEY_CITATION_v3_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&quot;,&quot;citationItems&quot;:[{&quot;id&quot;:&quot;df41ee13-2439-333e-9f88-6392edc3d957&quot;,&quot;itemData&quot;:{&quot;type&quot;:&quot;webpage&quot;,&quot;id&quot;:&quot;df41ee13-2439-333e-9f88-6392edc3d957&quot;,&quot;title&quot;:&quot;Borderlands&quot;,&quot;accessed&quot;:{&quot;date-parts&quot;:[[2023,3,24]]},&quot;URL&quot;:&quot;https://borderlands.com/en-US/&quot;,&quot;container-title-short&quot;:&quot;&quot;},&quot;isTemporary&quot;:false}]},{&quot;citationID&quot;:&quot;MENDELEY_CITATION_55962c8e-d891-469b-a9e7-03ac04f394e3&quot;,&quot;properties&quot;:{&quot;noteIndex&quot;:0},&quot;isEdited&quot;:false,&quot;manualOverride&quot;:{&quot;citeprocText&quot;:&quot;[145–147]&quot;,&quot;isManuallyOverridden&quot;:false,&quot;manualOverrideText&quot;:&quot;&quot;},&quot;citationTag&quot;:&quot;MENDELEY_CITATION_v3_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&quot;,&quot;citationItems&quot;:[{&quot;id&quot;:&quot;f9d68e3f-60fe-3a1e-9cbd-c22990a5aa18&quot;,&quot;itemData&quot;:{&quot;type&quot;:&quot;webpage&quot;,&quot;id&quot;:&quot;f9d68e3f-60fe-3a1e-9cbd-c22990a5aa18&quot;,&quot;title&quot;:&quot;Gearbox Software’s Borderlands More Awesome Than Ever with Unreal Engine 3&quot;,&quot;accessed&quot;:{&quot;date-parts&quot;:[[2021,7,1]]},&quot;URL&quot;:&quot;https://www.unrealengine.com/en-US/blog/borderlands&quot;,&quot;container-title-short&quot;:&quot;&quot;},&quot;uris&quot;:[&quot;http://www.mendeley.com/documents/?uuid=f9d68e3f-60fe-3a1e-9cbd-c22990a5aa18&quot;],&quot;isTemporary&quot;:false,&quot;legacyDesktopId&quot;:&quot;f9d68e3f-60fe-3a1e-9cbd-c22990a5aa18&quot;},{&quot;id&quot;:&quot;894d60c7-10d1-3e7c-aad0-3e44aada9283&quot;,&quot;itemData&quot;:{&quot;type&quot;:&quot;webpage&quot;,&quot;id&quot;:&quot;894d60c7-10d1-3e7c-aad0-3e44aada9283&quot;,&quot;title&quot;:&quot;Why 'The Mandalorian' Uses Virtual Sets Over Green Screen | Movies Insider - YouTube&quot;,&quot;author&quot;:[{&quot;family&quot;:&quot;Insider&quot;,&quot;given&quot;:&quot;&quot;,&quot;parse-names&quot;:false,&quot;dropping-particle&quot;:&quot;&quot;,&quot;non-dropping-particle&quot;:&quot;&quot;}],&quot;accessed&quot;:{&quot;date-parts&quot;:[[2021,6,24]]},&quot;URL&quot;:&quot;https://www.youtube.com/watch?v=Ufp8weYYDE8&quot;,&quot;container-title-short&quot;:&quot;&quot;},&quot;isTemporary&quot;:false},{&quot;id&quot;:&quot;fa00ea42-96e6-3960-bed4-1402aba2c2a5&quot;,&quot;itemData&quot;:{&quot;type&quot;:&quot;webpage&quot;,&quot;id&quot;:&quot;fa00ea42-96e6-3960-bed4-1402aba2c2a5&quot;,&quot;title&quot;:&quot;Real-Time In-Camera VFX for Next-Gen Filmmaking | Project Spotlight | Unreal Engine - YouTube&quot;,&quot;author&quot;:[{&quot;family&quot;:&quot;Epic Games&quot;,&quot;given&quot;:&quot;&quot;,&quot;parse-names&quot;:false,&quot;dropping-particle&quot;:&quot;&quot;,&quot;non-dropping-particle&quot;:&quot;&quot;}],&quot;accessed&quot;:{&quot;date-parts&quot;:[[2021,6,24]]},&quot;URL&quot;:&quot;https://www.youtube.com/watch?v=bErPsq5kPzE&quot;,&quot;container-title-short&quot;:&quot;&quot;},&quot;isTemporary&quot;:false}]},{&quot;citationID&quot;:&quot;MENDELEY_CITATION_435883bc-6fed-4efc-8c41-c0a3940b497b&quot;,&quot;properties&quot;:{&quot;noteIndex&quot;:0},&quot;isEdited&quot;:false,&quot;manualOverride&quot;:{&quot;isManuallyOverridden&quot;:false,&quot;citeprocText&quot;:&quot;[122]&quot;,&quot;manualOverrideText&quot;:&quot;&quot;},&quot;citationTag&quot;:&quot;MENDELEY_CITATION_v3_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&quot;,&quot;citationItems&quot;:[{&quot;id&quot;:&quot;528f1739-38c1-3209-98fa-45dd690ab346&quot;,&quot;itemData&quot;:{&quot;type&quot;:&quot;book&quot;,&quot;id&quot;:&quot;528f1739-38c1-3209-98fa-45dd690ab346&quot;,&quot;title&quot;:&quot;Game Engine Architecture, Third Edition&quot;,&quot;author&quot;:[{&quot;family&quot;:&quot;Gregory&quot;,&quot;given&quot;:&quot;Jason&quot;,&quot;parse-names&quot;:false,&quot;dropping-particle&quot;:&quot;&quot;,&quot;non-dropping-particle&quot;:&quot;&quot;}],&quot;container-title&quot;:&quot;Game Engine Architecture, Third Edition&quot;,&quot;DOI&quot;:&quot;10.1201/9781315267845&quot;,&quot;ISBN&quot;:&quot;9781138035454&quot;,&quot;issued&quot;:{&quot;date-parts&quot;:[[2018]]},&quot;container-title-short&quot;:&quot;&quot;},&quot;isTemporary&quot;:false}]},{&quot;citationID&quot;:&quot;MENDELEY_CITATION_64aac832-2eea-44e6-b8c0-d5688f8d72f2&quot;,&quot;properties&quot;:{&quot;noteIndex&quot;:0},&quot;isEdited&quot;:false,&quot;manualOverride&quot;:{&quot;isManuallyOverridden&quot;:false,&quot;citeprocText&quot;:&quot;[148]&quot;,&quot;manualOverrideText&quot;:&quot;&quot;},&quot;citationTag&quot;:&quot;MENDELEY_CITATION_v3_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&quot;,&quot;citationItems&quot;:[{&quot;id&quot;:&quot;3f008ed1-bc08-3231-bb2d-12289b392ed6&quot;,&quot;itemData&quot;:{&quot;type&quot;:&quot;webpage&quot;,&quot;id&quot;:&quot;3f008ed1-bc08-3231-bb2d-12289b392ed6&quot;,&quot;title&quot;:&quot;Crysis Remastered | FPS, Video Games | Crytek&quot;,&quot;accessed&quot;:{&quot;date-parts&quot;:[[2023,3,30]]},&quot;URL&quot;:&quot;https://www.crysis.com/crysis-2-remastered/&quot;,&quot;container-title-short&quot;:&quot;&quot;},&quot;isTemporary&quot;:false}]},{&quot;citationID&quot;:&quot;MENDELEY_CITATION_b28277ed-e9af-4787-9010-b0767eba1ac8&quot;,&quot;properties&quot;:{&quot;noteIndex&quot;:0},&quot;isEdited&quot;:false,&quot;manualOverride&quot;:{&quot;isManuallyOverridden&quot;:false,&quot;citeprocText&quot;:&quot;[149]&quot;,&quot;manualOverrideText&quot;:&quot;&quot;},&quot;citationTag&quot;:&quot;MENDELEY_CITATION_v3_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&quot;,&quot;citationItems&quot;:[{&quot;id&quot;:&quot;ae479078-bca3-3319-97e0-3c78e4f9538e&quot;,&quot;itemData&quot;:{&quot;type&quot;:&quot;webpage&quot;,&quot;id&quot;:&quot;ae479078-bca3-3319-97e0-3c78e4f9538e&quot;,&quot;title&quot;:&quot;Kingdom Come: Deliverance&quot;,&quot;accessed&quot;:{&quot;date-parts&quot;:[[2023,3,30]]},&quot;URL&quot;:&quot;https://www.kingdomcomerpg.com/&quot;,&quot;container-title-short&quot;:&quot;&quot;},&quot;isTemporary&quot;:false}]},{&quot;citationID&quot;:&quot;MENDELEY_CITATION_21d48be7-1000-45e9-87d3-48ca125da150&quot;,&quot;properties&quot;:{&quot;noteIndex&quot;:0},&quot;isEdited&quot;:false,&quot;manualOverride&quot;:{&quot;citeprocText&quot;:&quot;[150]&quot;,&quot;isManuallyOverridden&quot;:false,&quot;manualOverrideText&quot;:&quot;&quot;},&quot;citationTag&quot;:&quot;MENDELEY_CITATION_v3_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&quot;,&quot;citationItems&quot;:[{&quot;id&quot;:&quot;e41f482e-c35c-3dcb-ab52-22cb5edf3a99&quot;,&quot;itemData&quot;:{&quot;type&quot;:&quot;webpage&quot;,&quot;id&quot;:&quot;e41f482e-c35c-3dcb-ab52-22cb5edf3a99&quot;,&quot;title&quot;:&quot;CRYENGINE | Support: Licensing&quot;,&quot;accessed&quot;:{&quot;date-parts&quot;:[[2021,6,24]]},&quot;URL&quot;:&quot;https://www.cryengine.com/support/view/licensing&quot;,&quot;container-title-short&quot;:&quot;&quot;},&quot;uris&quot;:[&quot;http://www.mendeley.com/documents/?uuid=e41f482e-c35c-3dcb-ab52-22cb5edf3a99&quot;],&quot;isTemporary&quot;:false,&quot;legacyDesktopId&quot;:&quot;e41f482e-c35c-3dcb-ab52-22cb5edf3a99&quot;}]},{&quot;citationID&quot;:&quot;MENDELEY_CITATION_e06e2a1f-5152-4d53-aaf2-f0d482a870ef&quot;,&quot;properties&quot;:{&quot;noteIndex&quot;:0},&quot;isEdited&quot;:false,&quot;manualOverride&quot;:{&quot;citeprocText&quot;:&quot;[131, 150–155]&quot;,&quot;isManuallyOverridden&quot;:false,&quot;manualOverrideText&quot;:&quot;&quot;},&quot;citationItems&quot;:[{&quot;id&quot;:&quot;8807654b-b7ba-3f70-862a-1ce462d16a3f&quot;,&quot;itemData&quot;:{&quot;type&quot;:&quot;webpage&quot;,&quot;id&quot;:&quot;8807654b-b7ba-3f70-862a-1ce462d16a3f&quot;,&quot;title&quot;:&quot;Download - Unreal Engine&quot;,&quot;author&quot;:[{&quot;family&quot;:&quot;Epic Games&quot;,&quot;given&quot;:&quot;&quot;,&quot;parse-names&quot;:false,&quot;dropping-particle&quot;:&quot;&quot;,&quot;non-dropping-particle&quot;:&quot;&quot;}],&quot;accessed&quot;:{&quot;date-parts&quot;:[[2021,6,22]]},&quot;URL&quot;:&quot;https://www.unrealengine.com/en-US/download&quot;,&quot;container-title-short&quot;:&quot;&quot;},&quot;uris&quot;:[&quot;http://www.mendeley.com/documents/?uuid=8807654b-b7ba-3f70-862a-1ce462d16a3f&quot;],&quot;isTemporary&quot;:false,&quot;legacyDesktopId&quot;:&quot;8807654b-b7ba-3f70-862a-1ce462d16a3f&quot;},{&quot;id&quot;:&quot;573f93b5-939a-3a50-88f7-9cb8be2445d9&quot;,&quot;itemData&quot;:{&quot;type&quot;:&quot;webpage&quot;,&quot;id&quot;:&quot;573f93b5-939a-3a50-88f7-9cb8be2445d9&quot;,&quot;title&quot;:&quot;Compare Unity plans: Pro vs Plus vs Free. Choose the best 2D - 3D engine for your project! - Unity Store&quot;,&quot;author&quot;:[{&quot;family&quot;:&quot;Unity Technologie&quot;,&quot;given&quot;:&quot;&quot;,&quot;parse-names&quot;:false,&quot;dropping-particle&quot;:&quot;&quot;,&quot;non-dropping-particle&quot;:&quot;&quot;}],&quot;accessed&quot;:{&quot;date-parts&quot;:[[2021,6,23]]},&quot;URL&quot;:&quot;https://store.unity.com/compare-plans?currency=USD&quot;,&quot;container-title-short&quot;:&quot;&quot;},&quot;uris&quot;:[&quot;http://www.mendeley.com/documents/?uuid=573f93b5-939a-3a50-88f7-9cb8be2445d9&quot;],&quot;isTemporary&quot;:false,&quot;legacyDesktopId&quot;:&quot;573f93b5-939a-3a50-88f7-9cb8be2445d9&quot;},{&quot;id&quot;:&quot;034df2bc-df2a-37e3-acf2-940116524155&quot;,&quot;itemData&quot;:{&quot;type&quot;:&quot;webpage&quot;,&quot;id&quot;:&quot;034df2bc-df2a-37e3-acf2-940116524155&quot;,&quot;title&quot;:&quot;What platforms are supported by Unity? – Unity&quot;,&quot;author&quot;:[{&quot;family&quot;:&quot;Technologies&quot;,&quot;given&quot;:&quot;Unity&quot;,&quot;parse-names&quot;:false,&quot;dropping-particle&quot;:&quot;&quot;,&quot;non-dropping-particle&quot;:&quot;&quot;}],&quot;accessed&quot;:{&quot;date-parts&quot;:[[2021,6,23]]},&quot;URL&quot;:&quot;https://support.unity.com/hc/en-us/articles/206336795-What-platforms-are-supported-by-Unity-&quot;,&quot;container-title-short&quot;:&quot;&quot;},&quot;isTemporary&quot;:false},{&quot;id&quot;:&quot;3d389df6-db55-3e47-b980-41263f553713&quot;,&quot;itemData&quot;:{&quot;type&quot;:&quot;webpage&quot;,&quot;id&quot;:&quot;3d389df6-db55-3e47-b980-41263f553713&quot;,&quot;title&quot;:&quot;Multi-platform development&quot;,&quot;author&quot;:[{&quot;family&quot;:&quot;Epic Games&quot;,&quot;given&quot;:&quot;&quot;,&quot;parse-names&quot;:false,&quot;dropping-particle&quot;:&quot;&quot;,&quot;non-dropping-particle&quot;:&quot;&quot;}],&quot;accessed&quot;:{&quot;date-parts&quot;:[[2021,6,23]]},&quot;URL&quot;:&quot;https://www.unrealengine.com/en-US/features/multi-platform-development&quot;,&quot;container-title-short&quot;:&quot;&quot;},&quot;isTemporary&quot;:false},{&quot;id&quot;:&quot;e41f482e-c35c-3dcb-ab52-22cb5edf3a99&quot;,&quot;itemData&quot;:{&quot;type&quot;:&quot;webpage&quot;,&quot;id&quot;:&quot;e41f482e-c35c-3dcb-ab52-22cb5edf3a99&quot;,&quot;title&quot;:&quot;CRYENGINE | Support: Licensing&quot;,&quot;accessed&quot;:{&quot;date-parts&quot;:[[2021,6,24]]},&quot;URL&quot;:&quot;https://www.cryengine.com/support/view/licensing&quot;,&quot;container-title-short&quot;:&quot;&quot;},&quot;isTemporary&quot;:false},{&quot;id&quot;:&quot;0f7196f5-5857-357e-a354-5bba658a4c3e&quot;,&quot;itemData&quot;:{&quot;type&quot;:&quot;webpage&quot;,&quot;id&quot;:&quot;0f7196f5-5857-357e-a354-5bba658a4c3e&quot;,&quot;title&quot;:&quot;CRYENGINE | Support: General&quot;,&quot;accessed&quot;:{&quot;date-parts&quot;:[[2021,6,24]]},&quot;URL&quot;:&quot;https://www.cryengine.com/support/view/general#platform-support&quot;,&quot;container-title-short&quot;:&quot;&quot;},&quot;isTemporary&quot;:false},{&quot;id&quot;:&quot;650e7527-3769-3a4e-92dc-04666e1ba764&quot;,&quot;itemData&quot;:{&quot;type&quot;:&quot;webpage&quot;,&quot;id&quot;:&quot;650e7527-3769-3a4e-92dc-04666e1ba764&quot;,&quot;title&quot;:&quot;CRYENGINE | The complete solution for next generation game development by Crytek&quot;,&quot;accessed&quot;:{&quot;date-parts&quot;:[[2023,3,30]]},&quot;URL&quot;:&quot;https://www.cryengine.com/&quot;},&quot;isTemporary&quot;:false}],&quot;citationTag&quot;:&quot;MENDELEY_CITATION_v3_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&quot;},{&quot;citationID&quot;:&quot;MENDELEY_CITATION_549d5043-f642-49d7-85c5-3c89d9b89777&quot;,&quot;properties&quot;:{&quot;noteIndex&quot;:0},&quot;isEdited&quot;:false,&quot;manualOverride&quot;:{&quot;isManuallyOverridden&quot;:false,&quot;citeprocText&quot;:&quot;[156–160]&quot;,&quot;manualOverrideText&quot;:&quot;&quot;},&quot;citationTag&quot;:&quot;MENDELEY_CITATION_v3_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&quot;,&quot;citationItems&quot;:[{&quot;id&quot;:&quot;8accc384-3e50-358f-aaf2-7eb4a9f73863&quot;,&quot;itemData&quot;:{&quot;type&quot;:&quot;webpage&quot;,&quot;id&quot;:&quot;8accc384-3e50-358f-aaf2-7eb4a9f73863&quot;,&quot;title&quot;:&quot;Design Patterns&quot;,&quot;accessed&quot;:{&quot;date-parts&quot;:[[2023,3,20]]},&quot;URL&quot;:&quot;https://refactoring.guru/design-patterns&quot;,&quot;container-title-short&quot;:&quot;&quot;},&quot;isTemporary&quot;:false},{&quot;id&quot;:&quot;8c1f5fd4-0281-38c4-9495-a67cf3d79662&quot;,&quot;itemData&quot;:{&quot;type&quot;:&quot;webpage&quot;,&quot;id&quot;:&quot;8c1f5fd4-0281-38c4-9495-a67cf3d79662&quot;,&quot;title&quot;:&quot;History of patterns&quot;,&quot;accessed&quot;:{&quot;date-parts&quot;:[[2023,3,20]]},&quot;URL&quot;:&quot;https://refactoring.guru/design-patterns/history&quot;,&quot;container-title-short&quot;:&quot;&quot;},&quot;isTemporary&quot;:false},{&quot;id&quot;:&quot;36254549-1cff-3508-959c-b16b5d8fe59c&quot;,&quot;itemData&quot;:{&quot;type&quot;:&quot;webpage&quot;,&quot;id&quot;:&quot;36254549-1cff-3508-959c-b16b5d8fe59c&quot;,&quot;title&quot;:&quot;Creational Design Patterns&quot;,&quot;accessed&quot;:{&quot;date-parts&quot;:[[2023,3,20]]},&quot;URL&quot;:&quot;https://refactoring.guru/design-patterns/creational-patterns&quot;,&quot;container-title-short&quot;:&quot;&quot;},&quot;isTemporary&quot;:false},{&quot;id&quot;:&quot;71d85a17-55f6-330b-a94e-1081fd02d760&quot;,&quot;itemData&quot;:{&quot;type&quot;:&quot;webpage&quot;,&quot;id&quot;:&quot;71d85a17-55f6-330b-a94e-1081fd02d760&quot;,&quot;title&quot;:&quot;Structural Design Patterns&quot;,&quot;accessed&quot;:{&quot;date-parts&quot;:[[2023,3,20]]},&quot;URL&quot;:&quot;https://refactoring.guru/design-patterns/structural-patterns&quot;,&quot;container-title-short&quot;:&quot;&quot;},&quot;isTemporary&quot;:false},{&quot;id&quot;:&quot;b566cd3d-5762-36f8-b8c9-534f786aed6a&quot;,&quot;itemData&quot;:{&quot;type&quot;:&quot;webpage&quot;,&quot;id&quot;:&quot;b566cd3d-5762-36f8-b8c9-534f786aed6a&quot;,&quot;title&quot;:&quot;Behavioral Design Patterns&quot;,&quot;accessed&quot;:{&quot;date-parts&quot;:[[2023,3,20]]},&quot;URL&quot;:&quot;https://refactoring.guru/design-patterns/behavioral-patterns&quot;,&quot;container-title-short&quot;:&quot;&quot;},&quot;isTemporary&quot;:false}]},{&quot;citationID&quot;:&quot;MENDELEY_CITATION_4df9d061-7fba-42fd-b9ed-8ea5882f0e2f&quot;,&quot;properties&quot;:{&quot;noteIndex&quot;:0},&quot;isEdited&quot;:false,&quot;manualOverride&quot;:{&quot;isManuallyOverridden&quot;:false,&quot;citeprocText&quot;:&quot;[161]&quot;,&quot;manualOverrideText&quot;:&quot;&quot;},&quot;citationTag&quot;:&quot;MENDELEY_CITATION_v3_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&quot;,&quot;citationItems&quot;:[{&quot;id&quot;:&quot;87475a0a-b3c6-3047-a3f8-3db2b74bd4ed&quot;,&quot;itemData&quot;:{&quot;type&quot;:&quot;webpage&quot;,&quot;id&quot;:&quot;87475a0a-b3c6-3047-a3f8-3db2b74bd4ed&quot;,&quot;title&quot;:&quot;Factory Method&quot;,&quot;accessed&quot;:{&quot;date-parts&quot;:[[2023,3,20]]},&quot;URL&quot;:&quot;https://refactoring.guru/design-patterns/factory-method&quot;,&quot;container-title-short&quot;:&quot;&quot;},&quot;isTemporary&quot;:false}]},{&quot;citationID&quot;:&quot;MENDELEY_CITATION_c0482d99-e026-4c97-8dff-0fe31d99c71d&quot;,&quot;properties&quot;:{&quot;noteIndex&quot;:0},&quot;isEdited&quot;:false,&quot;manualOverride&quot;:{&quot;isManuallyOverridden&quot;:false,&quot;citeprocText&quot;:&quot;[162]&quot;,&quot;manualOverrideText&quot;:&quot;&quot;},&quot;citationTag&quot;:&quot;MENDELEY_CITATION_v3_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&quot;,&quot;citationItems&quot;:[{&quot;id&quot;:&quot;09dd689a-0389-387c-ab07-d3590077fc7a&quot;,&quot;itemData&quot;:{&quot;type&quot;:&quot;webpage&quot;,&quot;id&quot;:&quot;09dd689a-0389-387c-ab07-d3590077fc7a&quot;,&quot;title&quot;:&quot;Singleton&quot;,&quot;accessed&quot;:{&quot;date-parts&quot;:[[2023,3,20]]},&quot;URL&quot;:&quot;https://refactoring.guru/design-patterns/singleton&quot;,&quot;container-title-short&quot;:&quot;&quot;},&quot;isTemporary&quot;:false}]},{&quot;citationID&quot;:&quot;MENDELEY_CITATION_858a747b-c35f-4abc-82ba-8d7223595f39&quot;,&quot;properties&quot;:{&quot;noteIndex&quot;:0},&quot;isEdited&quot;:false,&quot;manualOverride&quot;:{&quot;isManuallyOverridden&quot;:false,&quot;citeprocText&quot;:&quot;[163]&quot;,&quot;manualOverrideText&quot;:&quot;&quot;},&quot;citationTag&quot;:&quot;MENDELEY_CITATION_v3_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&quot;,&quot;citationItems&quot;:[{&quot;id&quot;:&quot;ad2db17e-dc87-3d2d-94f0-28b774452a00&quot;,&quot;itemData&quot;:{&quot;type&quot;:&quot;webpage&quot;,&quot;id&quot;:&quot;ad2db17e-dc87-3d2d-94f0-28b774452a00&quot;,&quot;title&quot;:&quot;Flyweight&quot;,&quot;accessed&quot;:{&quot;date-parts&quot;:[[2023,3,20]]},&quot;URL&quot;:&quot;https://refactoring.guru/design-patterns/flyweight&quot;,&quot;container-title-short&quot;:&quot;&quot;},&quot;isTemporary&quot;:false}]},{&quot;citationID&quot;:&quot;MENDELEY_CITATION_f423026d-55db-49f0-9209-d8c129d0bc1b&quot;,&quot;properties&quot;:{&quot;noteIndex&quot;:0},&quot;isEdited&quot;:false,&quot;manualOverride&quot;:{&quot;isManuallyOverridden&quot;:false,&quot;citeprocText&quot;:&quot;[164]&quot;,&quot;manualOverrideText&quot;:&quot;&quot;},&quot;citationTag&quot;:&quot;MENDELEY_CITATION_v3_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&quot;,&quot;citationItems&quot;:[{&quot;id&quot;:&quot;f1dd9691-d536-352f-bb76-b3a017e63dfc&quot;,&quot;itemData&quot;:{&quot;type&quot;:&quot;webpage&quot;,&quot;id&quot;:&quot;f1dd9691-d536-352f-bb76-b3a017e63dfc&quot;,&quot;title&quot;:&quot;Observer&quot;,&quot;accessed&quot;:{&quot;date-parts&quot;:[[2023,3,21]]},&quot;URL&quot;:&quot;https://refactoring.guru/design-patterns/observer&quot;,&quot;container-title-short&quot;:&quot;&quot;},&quot;isTemporary&quot;:false}]},{&quot;citationID&quot;:&quot;MENDELEY_CITATION_3c6e0535-b23e-49f6-b14c-f58179a67d4a&quot;,&quot;properties&quot;:{&quot;noteIndex&quot;:0},&quot;isEdited&quot;:false,&quot;manualOverride&quot;:{&quot;isManuallyOverridden&quot;:false,&quot;citeprocText&quot;:&quot;[165]&quot;,&quot;manualOverrideText&quot;:&quot;&quot;},&quot;citationTag&quot;:&quot;MENDELEY_CITATION_v3_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&quot;,&quot;citationItems&quot;:[{&quot;id&quot;:&quot;11488450-ecc4-3e23-b5a3-e365630d305e&quot;,&quot;itemData&quot;:{&quot;type&quot;:&quot;webpage&quot;,&quot;id&quot;:&quot;11488450-ecc4-3e23-b5a3-e365630d305e&quot;,&quot;title&quot;:&quot;Prototype&quot;,&quot;accessed&quot;:{&quot;date-parts&quot;:[[2023,3,26]]},&quot;URL&quot;:&quot;https://refactoring.guru/design-patterns/prototype&quot;,&quot;container-title-short&quot;:&quot;&quot;},&quot;isTemporary&quot;:false}]},{&quot;citationID&quot;:&quot;MENDELEY_CITATION_61ec724b-f6ec-44e6-aa42-2f23aab3e96d&quot;,&quot;properties&quot;:{&quot;noteIndex&quot;:0},&quot;isEdited&quot;:false,&quot;manualOverride&quot;:{&quot;isManuallyOverridden&quot;:false,&quot;citeprocText&quot;:&quot;[166, 167]&quot;,&quot;manualOverrideText&quot;:&quot;&quot;},&quot;citationTag&quot;:&quot;MENDELEY_CITATION_v3_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&quot;,&quot;citationItems&quot;:[{&quot;id&quot;:&quot;d9bd3b9f-63e1-388d-970d-290c03c83a47&quot;,&quot;itemData&quot;:{&quot;type&quot;:&quot;webpage&quot;,&quot;id&quot;:&quot;d9bd3b9f-63e1-388d-970d-290c03c83a47&quot;,&quot;title&quot;:&quot;State&quot;,&quot;accessed&quot;:{&quot;date-parts&quot;:[[2023,3,26]]},&quot;URL&quot;:&quot;https://refactoring.guru/design-patterns/state&quot;,&quot;container-title-short&quot;:&quot;&quot;},&quot;isTemporary&quot;:false},{&quot;id&quot;:&quot;77ed2471-9f96-3220-bb6b-b92da7456d30&quot;,&quot;itemData&quot;:{&quot;type&quot;:&quot;webpage&quot;,&quot;id&quot;:&quot;77ed2471-9f96-3220-bb6b-b92da7456d30&quot;,&quot;title&quot;:&quot;Game Manager.. One Manager to Rule them All. | by Thomas Kesler | Medium&quot;,&quot;accessed&quot;:{&quot;date-parts&quot;:[[2023,3,25]]},&quot;URL&quot;:&quot;https://foxxthom.medium.com/game-manager-one-manager-to-rule-them-all-1c06afa72b23&quot;,&quot;container-title-short&quot;:&quot;&quot;},&quot;isTemporary&quot;:false}]},{&quot;citationID&quot;:&quot;MENDELEY_CITATION_19d458a1-e474-4360-8725-7ae7e219735b&quot;,&quot;properties&quot;:{&quot;noteIndex&quot;:0},&quot;isEdited&quot;:false,&quot;manualOverride&quot;:{&quot;isManuallyOverridden&quot;:false,&quot;citeprocText&quot;:&quot;[168]&quot;,&quot;manualOverrideText&quot;:&quot;&quot;},&quot;citationItems&quot;:[{&quot;id&quot;:&quot;46b65a89-5df8-3924-9cc0-f605183c537c&quot;,&quot;itemData&quot;:{&quot;type&quot;:&quot;webpage&quot;,&quot;id&quot;:&quot;46b65a89-5df8-3924-9cc0-f605183c537c&quot;,&quot;title&quot;:&quot;O HŘE | BLACKHOLE :: PC, MAC, LINUX :: 2D Platfomer&quot;,&quot;accessed&quot;:{&quot;date-parts&quot;:[[2021,12,3]]},&quot;URL&quot;:&quot;https://blackhole-game.com/cs/o-hre&quot;,&quot;container-title-short&quot;:&quot;&quot;},&quot;isTemporary&quot;:false}],&quot;citationTag&quot;:&quot;MENDELEY_CITATION_v3_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&quot;}]"/>
     <we:property name="MENDELEY_CITATIONS_LOCALE_CODE" value="&quot;cs-CZ&quot;"/>
     <we:property name="MENDELEY_CITATIONS_STYLE" value="{&quot;id&quot;:&quot;https://www.zotero.org/styles/iso690-numeric-brackets-cs&quot;,&quot;title&quot;:&quot;ISO-690 (numeric, brackets, Čeština)&quot;,&quot;format&quot;:&quot;numeric&quot;,&quot;defaultLocale&quot;:&quot;cs-CZ&quot;,&quot;isLocaleCodeValid&quot;:true}"/>
   </we:properties>

</xml_diff>

<commit_message>
popsání kap3 v závěru
</commit_message>
<xml_diff>
--- a/resersni cast/finalni.docx
+++ b/resersni cast/finalni.docx
@@ -26474,6 +26474,19 @@
       </w:r>
       <w:bookmarkEnd w:id="164"/>
     </w:p>
+    <w:p>
+      <w:pPr>
+        <w:jc w:val="both"/>
+      </w:pPr>
+      <w:r>
+        <w:t>Bylo provedeno porovnání tří objektových programovacích jazyků, které patří mezi nejpopulárnější. Z nich byl pro využití v praktické části zvolen C#, neboť je podporován dvěma z hlavních veřejně dostupných herních enginů. Oproti ostatním porovnávaným jazykům měl také výhodu v</w:t>
+      </w:r>
+      <w:r>
+        <w:t>e vyšší čitelnosti a možnosti kombinovat více jazyků dohromady.</w:t>
+      </w:r>
+    </w:p>
+    <w:p/>
+    <w:p/>
     <w:p>
       <w:pPr>
         <w:ind w:firstLine="431"/>
@@ -37376,11 +37389,11 @@
     <w:rsid w:val="0061776D"/>
     <w:rsid w:val="0065283F"/>
     <w:rsid w:val="006A6B5D"/>
+    <w:rsid w:val="006B596F"/>
     <w:rsid w:val="006C7219"/>
     <w:rsid w:val="007F37CA"/>
     <w:rsid w:val="008F1562"/>
     <w:rsid w:val="009713D5"/>
-    <w:rsid w:val="00A10EB7"/>
     <w:rsid w:val="00B336FC"/>
     <w:rsid w:val="00B7107C"/>
     <w:rsid w:val="00CB72C9"/>

</xml_diff>

<commit_message>
přesun titulků nad obrázky (buhvi proč se k tomu přilepují nadpisy)
</commit_message>
<xml_diff>
--- a/resersni cast/finalni.docx
+++ b/resersni cast/finalni.docx
@@ -13669,7 +13669,21 @@
         <w:rPr>
           <w:rFonts w:cstheme="minorHAnsi"/>
         </w:rPr>
-        <w:t xml:space="preserve">, ale zajišťuje že program nebude v paměti nechávat data bez reference a spotřebovávat tak zbytečně více paměti, než potřebuje. Z porovnání je vidět, že C# umožňuje snazší implementaci knihovny, jelikož není potřeba importovat </w:t>
+        <w:t xml:space="preserve">, ale zajišťuje že program nebude v paměti nechávat data bez reference a spotřebovávat tak zbytečně více </w:t>
+      </w:r>
+      <w:proofErr w:type="gramStart"/>
+      <w:r>
+        <w:rPr>
+          <w:rFonts w:cstheme="minorHAnsi"/>
+        </w:rPr>
+        <w:t>paměti,</w:t>
+      </w:r>
+      <w:proofErr w:type="gramEnd"/>
+      <w:r>
+        <w:rPr>
+          <w:rFonts w:cstheme="minorHAnsi"/>
+        </w:rPr>
+        <w:t xml:space="preserve"> než potřebuje. Z porovnání je vidět, že C# umožňuje snazší implementaci knihovny, jelikož není potřeba importovat </w:t>
       </w:r>
       <w:r>
         <w:rPr>
@@ -15142,7 +15156,7 @@
         <w:ind w:firstLine="708"/>
         <w:jc w:val="both"/>
         <w:rPr>
-          <w:rFonts w:cstheme="minorHAnsi"/>
+          <w:color w:val="000000"/>
         </w:rPr>
       </w:pPr>
       <w:r>
@@ -15233,6 +15247,123 @@
           </w:r>
         </w:sdtContent>
       </w:sdt>
+    </w:p>
+    <w:p>
+      <w:pPr>
+        <w:ind w:firstLine="708"/>
+        <w:jc w:val="both"/>
+        <w:rPr>
+          <w:color w:val="000000"/>
+        </w:rPr>
+      </w:pPr>
+    </w:p>
+    <w:p>
+      <w:pPr>
+        <w:pStyle w:val="Titulek"/>
+        <w:rPr>
+          <w:rFonts w:cstheme="minorHAnsi"/>
+        </w:rPr>
+      </w:pPr>
+      <w:bookmarkStart w:id="35" w:name="_Ref129949407"/>
+      <w:bookmarkStart w:id="36" w:name="_Toc130924932"/>
+      <w:r>
+        <w:t xml:space="preserve">Tab. </w:t>
+      </w:r>
+      <w:r>
+        <w:fldChar w:fldCharType="begin"/>
+      </w:r>
+      <w:r>
+        <w:instrText xml:space="preserve"> SEQ Tabulka \* ARABIC </w:instrText>
+      </w:r>
+      <w:r>
+        <w:fldChar w:fldCharType="separate"/>
+      </w:r>
+      <w:r>
+        <w:rPr>
+          <w:noProof/>
+        </w:rPr>
+        <w:t>2</w:t>
+      </w:r>
+      <w:r>
+        <w:rPr>
+          <w:noProof/>
+        </w:rPr>
+        <w:fldChar w:fldCharType="end"/>
+      </w:r>
+      <w:bookmarkEnd w:id="35"/>
+      <w:r>
+        <w:t xml:space="preserve"> </w:t>
+      </w:r>
+      <w:r>
+        <w:t>odlišné značení her</w:t>
+      </w:r>
+      <w:sdt>
+        <w:sdtPr>
+          <w:rPr>
+            <w:i w:val="0"/>
+            <w:color w:val="000000"/>
+          </w:rPr>
+          <w:tag w:val="MENDELEY_CITATION_v3_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"/>
+          <w:id w:val="144172318"/>
+          <w:placeholder>
+            <w:docPart w:val="2310FA6FCE6D4A1680E54931026A3DE2"/>
+          </w:placeholder>
+        </w:sdtPr>
+        <w:sdtContent>
+          <w:r>
+            <w:rPr>
+              <w:i w:val="0"/>
+              <w:color w:val="000000"/>
+            </w:rPr>
+            <w:t>[55–58]</w:t>
+          </w:r>
+        </w:sdtContent>
+      </w:sdt>
+      <w:sdt>
+        <w:sdtPr>
+          <w:rPr>
+            <w:i w:val="0"/>
+            <w:color w:val="000000"/>
+          </w:rPr>
+          <w:tag w:val="MENDELEY_CITATION_v3_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"/>
+          <w:id w:val="-1508432273"/>
+          <w:placeholder>
+            <w:docPart w:val="2310FA6FCE6D4A1680E54931026A3DE2"/>
+          </w:placeholder>
+        </w:sdtPr>
+        <w:sdtContent>
+          <w:r>
+            <w:rPr>
+              <w:i w:val="0"/>
+              <w:color w:val="000000"/>
+            </w:rPr>
+            <w:t>[59, 60]</w:t>
+          </w:r>
+        </w:sdtContent>
+      </w:sdt>
+      <w:sdt>
+        <w:sdtPr>
+          <w:rPr>
+            <w:i w:val="0"/>
+            <w:color w:val="000000"/>
+          </w:rPr>
+          <w:tag w:val="MENDELEY_CITATION_v3_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"/>
+          <w:id w:val="-778875097"/>
+          <w:placeholder>
+            <w:docPart w:val="2310FA6FCE6D4A1680E54931026A3DE2"/>
+          </w:placeholder>
+        </w:sdtPr>
+        <w:sdtContent>
+          <w:r>
+            <w:rPr>
+              <w:i w:val="0"/>
+              <w:color w:val="000000"/>
+            </w:rPr>
+            <w:t>[61–64]</w:t>
+          </w:r>
+        </w:sdtContent>
+      </w:sdt>
+      <w:bookmarkEnd w:id="36"/>
     </w:p>
     <w:tbl>
       <w:tblPr>
@@ -16130,102 +16261,6 @@
     </w:tbl>
     <w:p>
       <w:pPr>
-        <w:pStyle w:val="Titulek"/>
-        <w:rPr>
-          <w:rFonts w:cstheme="minorHAnsi"/>
-          <w:color w:val="00B050"/>
-        </w:rPr>
-      </w:pPr>
-      <w:bookmarkStart w:id="35" w:name="_Ref129949407"/>
-      <w:bookmarkStart w:id="36" w:name="_Toc130924932"/>
-      <w:r>
-        <w:t xml:space="preserve">Tab. </w:t>
-      </w:r>
-      <w:fldSimple w:instr=" SEQ Tabulka \* ARABIC ">
-        <w:r>
-          <w:rPr>
-            <w:noProof/>
-          </w:rPr>
-          <w:t>2</w:t>
-        </w:r>
-      </w:fldSimple>
-      <w:bookmarkEnd w:id="35"/>
-      <w:r>
-        <w:t xml:space="preserve"> </w:t>
-      </w:r>
-      <w:r>
-        <w:t>odlišné značení her</w:t>
-      </w:r>
-      <w:sdt>
-        <w:sdtPr>
-          <w:rPr>
-            <w:i w:val="0"/>
-            <w:color w:val="000000"/>
-          </w:rPr>
-          <w:tag w:val="MENDELEY_CITATION_v3_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"/>
-          <w:id w:val="144172318"/>
-          <w:placeholder>
-            <w:docPart w:val="6E2F4B5BBA014396A21E92E15360F6EF"/>
-          </w:placeholder>
-        </w:sdtPr>
-        <w:sdtContent>
-          <w:r>
-            <w:rPr>
-              <w:i w:val="0"/>
-              <w:color w:val="000000"/>
-            </w:rPr>
-            <w:t>[55–58]</w:t>
-          </w:r>
-        </w:sdtContent>
-      </w:sdt>
-      <w:sdt>
-        <w:sdtPr>
-          <w:rPr>
-            <w:i w:val="0"/>
-            <w:color w:val="000000"/>
-          </w:rPr>
-          <w:tag w:val="MENDELEY_CITATION_v3_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"/>
-          <w:id w:val="-1508432273"/>
-          <w:placeholder>
-            <w:docPart w:val="6E2F4B5BBA014396A21E92E15360F6EF"/>
-          </w:placeholder>
-        </w:sdtPr>
-        <w:sdtContent>
-          <w:r>
-            <w:rPr>
-              <w:i w:val="0"/>
-              <w:color w:val="000000"/>
-            </w:rPr>
-            <w:t>[59, 60]</w:t>
-          </w:r>
-        </w:sdtContent>
-      </w:sdt>
-      <w:sdt>
-        <w:sdtPr>
-          <w:rPr>
-            <w:i w:val="0"/>
-            <w:color w:val="000000"/>
-          </w:rPr>
-          <w:tag w:val="MENDELEY_CITATION_v3_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"/>
-          <w:id w:val="-778875097"/>
-          <w:placeholder>
-            <w:docPart w:val="6E2F4B5BBA014396A21E92E15360F6EF"/>
-          </w:placeholder>
-        </w:sdtPr>
-        <w:sdtContent>
-          <w:r>
-            <w:rPr>
-              <w:i w:val="0"/>
-              <w:color w:val="000000"/>
-            </w:rPr>
-            <w:t>[61–64]</w:t>
-          </w:r>
-        </w:sdtContent>
-      </w:sdt>
-      <w:bookmarkEnd w:id="36"/>
-    </w:p>
-    <w:p>
-      <w:pPr>
         <w:pStyle w:val="Nadpis2"/>
         <w:ind w:hanging="11"/>
         <w:rPr>
@@ -16488,7 +16523,14 @@
         <w:rPr>
           <w:shd w:val="clear" w:color="auto" w:fill="FFFFFF"/>
         </w:rPr>
-        <w:t xml:space="preserve">, za což dostanou odměnu v podobě zkušeností, peněz </w:t>
+        <w:t xml:space="preserve">, za což dostanou odměnu </w:t>
+      </w:r>
+      <w:r>
+        <w:rPr>
+          <w:shd w:val="clear" w:color="auto" w:fill="FFFFFF"/>
+        </w:rPr>
+        <w:lastRenderedPageBreak/>
+        <w:t xml:space="preserve">v podobě zkušeností, peněz </w:t>
       </w:r>
       <w:r>
         <w:rPr>
@@ -16500,14 +16542,7 @@
         <w:rPr>
           <w:shd w:val="clear" w:color="auto" w:fill="FFFFFF"/>
         </w:rPr>
-        <w:t xml:space="preserve"> předmětů. Hlavním znakem je získávání zkušenostních </w:t>
-      </w:r>
-      <w:r>
-        <w:rPr>
-          <w:shd w:val="clear" w:color="auto" w:fill="FFFFFF"/>
-        </w:rPr>
-        <w:lastRenderedPageBreak/>
-        <w:t xml:space="preserve">bodů (exp) a vylepšování postav. Nejčastěji je hra zasazena do fantasy světa. Většinou mají RPG propracovanější a delší příběh než ostatní žánry. V deskové verzi se hází kostkami, zda se </w:t>
+        <w:t xml:space="preserve"> předmětů. Hlavním znakem je získávání zkušenostních bodů (exp) a vylepšování postav. Nejčastěji je hra zasazena do fantasy světa. Většinou mají RPG propracovanější a delší příběh než ostatní žánry. V deskové verzi se hází kostkami, zda se </w:t>
       </w:r>
       <w:r>
         <w:rPr>
@@ -18420,6 +18455,85 @@
       <w:r>
         <w:t>.NET, které jsou níže rozvinuty.</w:t>
       </w:r>
+    </w:p>
+    <w:p>
+      <w:pPr>
+        <w:ind w:firstLine="709"/>
+        <w:jc w:val="both"/>
+      </w:pPr>
+    </w:p>
+    <w:p>
+      <w:pPr>
+        <w:pStyle w:val="Titulek"/>
+        <w:rPr>
+          <w:b/>
+          <w:kern w:val="32"/>
+          <w:sz w:val="32"/>
+          <w:szCs w:val="32"/>
+        </w:rPr>
+      </w:pPr>
+      <w:bookmarkStart w:id="48" w:name="_Ref130405352"/>
+      <w:bookmarkStart w:id="49" w:name="_Toc130924906"/>
+      <w:r>
+        <w:t xml:space="preserve">Obr. </w:t>
+      </w:r>
+      <w:r>
+        <w:fldChar w:fldCharType="begin"/>
+      </w:r>
+      <w:r>
+        <w:instrText xml:space="preserve"> SEQ Obrázek \* ARABIC </w:instrText>
+      </w:r>
+      <w:r>
+        <w:fldChar w:fldCharType="separate"/>
+      </w:r>
+      <w:r>
+        <w:rPr>
+          <w:noProof/>
+        </w:rPr>
+        <w:t>3</w:t>
+      </w:r>
+      <w:r>
+        <w:rPr>
+          <w:noProof/>
+        </w:rPr>
+        <w:fldChar w:fldCharType="end"/>
+      </w:r>
+      <w:bookmarkEnd w:id="48"/>
+      <w:r>
+        <w:t xml:space="preserve"> </w:t>
+      </w:r>
+      <w:r>
+        <w:t xml:space="preserve">srovnání </w:t>
+      </w:r>
+      <w:r>
+        <w:t xml:space="preserve">Windows </w:t>
+      </w:r>
+      <w:r>
+        <w:t>UI</w:t>
+      </w:r>
+      <w:sdt>
+        <w:sdtPr>
+          <w:rPr>
+            <w:i w:val="0"/>
+            <w:color w:val="000000"/>
+          </w:rPr>
+          <w:tag w:val="MENDELEY_CITATION_v3_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"/>
+          <w:id w:val="645089753"/>
+          <w:placeholder>
+            <w:docPart w:val="C7F215EA89984BE8BA2188814FF65643"/>
+          </w:placeholder>
+        </w:sdtPr>
+        <w:sdtContent>
+          <w:r>
+            <w:rPr>
+              <w:i w:val="0"/>
+              <w:color w:val="000000"/>
+            </w:rPr>
+            <w:t>[100]</w:t>
+          </w:r>
+        </w:sdtContent>
+      </w:sdt>
+      <w:bookmarkEnd w:id="49"/>
     </w:p>
     <w:p>
       <w:pPr>
@@ -18481,66 +18595,6 @@
     </w:p>
     <w:p>
       <w:pPr>
-        <w:pStyle w:val="Titulek"/>
-        <w:rPr>
-          <w:b/>
-          <w:kern w:val="32"/>
-          <w:sz w:val="32"/>
-          <w:szCs w:val="32"/>
-        </w:rPr>
-      </w:pPr>
-      <w:bookmarkStart w:id="48" w:name="_Ref130405352"/>
-      <w:bookmarkStart w:id="49" w:name="_Toc130924906"/>
-      <w:r>
-        <w:t xml:space="preserve">Obr. </w:t>
-      </w:r>
-      <w:fldSimple w:instr=" SEQ Obrázek \* ARABIC ">
-        <w:r>
-          <w:rPr>
-            <w:noProof/>
-          </w:rPr>
-          <w:t>3</w:t>
-        </w:r>
-      </w:fldSimple>
-      <w:bookmarkEnd w:id="48"/>
-      <w:r>
-        <w:t xml:space="preserve"> </w:t>
-      </w:r>
-      <w:r>
-        <w:t xml:space="preserve">srovnání </w:t>
-      </w:r>
-      <w:r>
-        <w:t xml:space="preserve">Windows </w:t>
-      </w:r>
-      <w:r>
-        <w:t>UI</w:t>
-      </w:r>
-      <w:sdt>
-        <w:sdtPr>
-          <w:rPr>
-            <w:i w:val="0"/>
-            <w:color w:val="000000"/>
-          </w:rPr>
-          <w:tag w:val="MENDELEY_CITATION_v3_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"/>
-          <w:id w:val="645089753"/>
-          <w:placeholder>
-            <w:docPart w:val="7DF897AB0F284A658E3561C998A60AAD"/>
-          </w:placeholder>
-        </w:sdtPr>
-        <w:sdtContent>
-          <w:r>
-            <w:rPr>
-              <w:i w:val="0"/>
-              <w:color w:val="000000"/>
-            </w:rPr>
-            <w:t>[100]</w:t>
-          </w:r>
-        </w:sdtContent>
-      </w:sdt>
-      <w:bookmarkEnd w:id="49"/>
-    </w:p>
-    <w:p>
-      <w:pPr>
         <w:pStyle w:val="Nadpis2"/>
         <w:ind w:firstLine="0"/>
         <w:rPr>
@@ -18679,7 +18733,11 @@
         <w:t>či</w:t>
       </w:r>
       <w:r>
-        <w:t xml:space="preserve"> další grafické prvky. Takovéto programy nazýváme okenní aplikace. Jelikož byl jako jazyk zvolen C#, budou nyní blíže </w:t>
+        <w:t xml:space="preserve"> další grafické prvky. </w:t>
+      </w:r>
+      <w:r>
+        <w:lastRenderedPageBreak/>
+        <w:t xml:space="preserve">Takovéto programy nazýváme okenní aplikace. Jelikož byl jako jazyk zvolen C#, budou nyní blíže </w:t>
       </w:r>
       <w:r>
         <w:t>rozebrány</w:t>
@@ -18688,7 +18746,6 @@
         <w:t xml:space="preserve"> typy okenních aplikací, které .NET nabízí.</w:t>
       </w:r>
     </w:p>
-    <w:p/>
     <w:p>
       <w:pPr>
         <w:pStyle w:val="Nadpis3"/>
@@ -18987,6 +19044,7 @@
         <w:ind w:firstLine="709"/>
         <w:jc w:val="both"/>
         <w:rPr>
+          <w:rFonts w:cstheme="minorHAnsi"/>
           <w:color w:val="000000"/>
         </w:rPr>
       </w:pPr>
@@ -19025,7 +19083,7 @@
         <w:rPr>
           <w:rFonts w:cstheme="minorHAnsi"/>
         </w:rPr>
-        <w:instrText xml:space="preserve"> REF _Ref130916360 \h </w:instrText>
+        <w:instrText xml:space="preserve"> REF _Ref131095766 \h </w:instrText>
       </w:r>
       <w:r>
         <w:rPr>
@@ -19057,13 +19115,13 @@
         <w:rPr>
           <w:rFonts w:cstheme="minorHAnsi"/>
         </w:rPr>
-        <w:t xml:space="preserve"> j</w:t>
-      </w:r>
-      <w:r>
-        <w:rPr>
-          <w:rFonts w:cstheme="minorHAnsi"/>
-        </w:rPr>
-        <w:t>e vidět příklad textové podoby XAML a její OOP reprezentace.</w:t>
+        <w:t xml:space="preserve"> je </w:t>
+      </w:r>
+      <w:r>
+        <w:rPr>
+          <w:rFonts w:cstheme="minorHAnsi"/>
+        </w:rPr>
+        <w:t>vidět příklad textové podoby XAML a její OOP reprezentace.</w:t>
       </w:r>
       <w:sdt>
         <w:sdtPr>
@@ -19090,9 +19148,64 @@
     </w:p>
     <w:p>
       <w:pPr>
+        <w:jc w:val="both"/>
+        <w:rPr>
+          <w:color w:val="000000"/>
+        </w:rPr>
+      </w:pPr>
+    </w:p>
+    <w:p>
+      <w:pPr>
+        <w:pStyle w:val="Titulek"/>
         <w:keepNext/>
-        <w:ind w:left="2124" w:firstLine="708"/>
         <w:jc w:val="both"/>
+      </w:pPr>
+      <w:bookmarkStart w:id="59" w:name="_Ref131095766"/>
+      <w:r>
+        <w:lastRenderedPageBreak/>
+        <w:t xml:space="preserve">Obr. </w:t>
+      </w:r>
+      <w:fldSimple w:instr=" SEQ Obrázek \* ARABIC ">
+        <w:r>
+          <w:rPr>
+            <w:noProof/>
+          </w:rPr>
+          <w:t>4</w:t>
+        </w:r>
+      </w:fldSimple>
+      <w:bookmarkEnd w:id="59"/>
+      <w:r>
+        <w:t xml:space="preserve"> </w:t>
+      </w:r>
+      <w:r>
+        <w:t>příklad reprezentace XAML</w:t>
+      </w:r>
+      <w:sdt>
+        <w:sdtPr>
+          <w:rPr>
+            <w:i w:val="0"/>
+            <w:color w:val="000000"/>
+          </w:rPr>
+          <w:tag w:val="MENDELEY_CITATION_v3_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"/>
+          <w:id w:val="1643923835"/>
+          <w:placeholder>
+            <w:docPart w:val="216B30C177524256BD50410040770400"/>
+          </w:placeholder>
+        </w:sdtPr>
+        <w:sdtContent>
+          <w:r>
+            <w:rPr>
+              <w:i w:val="0"/>
+              <w:color w:val="000000"/>
+            </w:rPr>
+            <w:t>[107]</w:t>
+          </w:r>
+        </w:sdtContent>
+      </w:sdt>
+    </w:p>
+    <w:p>
+      <w:pPr>
+        <w:keepNext/>
       </w:pPr>
       <w:r>
         <w:rPr>
@@ -19100,7 +19213,6 @@
           <w:noProof/>
           <w:color w:val="00B050"/>
         </w:rPr>
-        <w:lastRenderedPageBreak/>
         <w:drawing>
           <wp:inline distT="0" distB="0" distL="0" distR="0" wp14:anchorId="662BCC30" wp14:editId="394527BA">
             <wp:extent cx="3147060" cy="2299222"/>
@@ -19153,65 +19265,14 @@
     </w:p>
     <w:p>
       <w:pPr>
-        <w:pStyle w:val="Titulek"/>
-        <w:ind w:left="2832" w:firstLine="708"/>
-        <w:jc w:val="both"/>
-        <w:rPr>
-          <w:rFonts w:cstheme="minorHAnsi"/>
-          <w:color w:val="00B050"/>
-        </w:rPr>
-      </w:pPr>
-      <w:bookmarkStart w:id="59" w:name="_Ref130916360"/>
-      <w:bookmarkStart w:id="60" w:name="_Toc130924907"/>
-      <w:r>
-        <w:t xml:space="preserve">Obr. </w:t>
-      </w:r>
-      <w:fldSimple w:instr=" SEQ Obrázek \* ARABIC ">
-        <w:r>
-          <w:rPr>
-            <w:noProof/>
-          </w:rPr>
-          <w:t>4</w:t>
-        </w:r>
-      </w:fldSimple>
-      <w:bookmarkEnd w:id="59"/>
-      <w:r>
-        <w:t xml:space="preserve"> příklad reprezentace XAML</w:t>
-      </w:r>
-      <w:sdt>
-        <w:sdtPr>
-          <w:rPr>
-            <w:i w:val="0"/>
-            <w:color w:val="000000"/>
-          </w:rPr>
-          <w:tag w:val="MENDELEY_CITATION_v3_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"/>
-          <w:id w:val="1643923835"/>
-          <w:placeholder>
-            <w:docPart w:val="2007ADA81F0F4F188829ABE1815EA285"/>
-          </w:placeholder>
-        </w:sdtPr>
-        <w:sdtContent>
-          <w:r>
-            <w:rPr>
-              <w:i w:val="0"/>
-              <w:color w:val="000000"/>
-            </w:rPr>
-            <w:t>[107]</w:t>
-          </w:r>
-        </w:sdtContent>
-      </w:sdt>
-      <w:bookmarkEnd w:id="60"/>
-    </w:p>
-    <w:p>
-      <w:pPr>
         <w:pStyle w:val="Nadpis2"/>
         <w:ind w:left="0" w:firstLine="578"/>
       </w:pPr>
-      <w:bookmarkStart w:id="61" w:name="_Toc131013998"/>
+      <w:bookmarkStart w:id="60" w:name="_Toc131013998"/>
       <w:r>
         <w:t>5.3 Mobilní aplikace</w:t>
       </w:r>
-      <w:bookmarkEnd w:id="61"/>
+      <w:bookmarkEnd w:id="60"/>
     </w:p>
     <w:p>
       <w:pPr>
@@ -19313,11 +19374,11 @@
         </w:numPr>
         <w:ind w:left="709" w:firstLine="709"/>
       </w:pPr>
-      <w:bookmarkStart w:id="62" w:name="_Toc131013999"/>
+      <w:bookmarkStart w:id="61" w:name="_Toc131013999"/>
       <w:r>
         <w:t>5.3.3 Xamarin</w:t>
       </w:r>
-      <w:bookmarkEnd w:id="62"/>
+      <w:bookmarkEnd w:id="61"/>
     </w:p>
     <w:p>
       <w:pPr>
@@ -19473,7 +19534,21 @@
         <w:rPr>
           <w:rFonts w:cstheme="minorHAnsi"/>
         </w:rPr>
-        <w:t>Xamarin podporuje velké množství knihoven přímo od Microsoftu, nebo dalších společností zapojených do projektu .NET Foundation. Mezi tyto knihovny patří například SkiaSharp pro 2D grafiku nebo herní enginy MonoGames (založený na Microsoft XNA)</w:t>
+        <w:t xml:space="preserve">Xamarin podporuje velké množství knihoven přímo od Microsoftu, nebo dalších společností zapojených do projektu .NET Foundation. Mezi tyto knihovny patří například SkiaSharp pro </w:t>
+      </w:r>
+      <w:proofErr w:type="gramStart"/>
+      <w:r>
+        <w:rPr>
+          <w:rFonts w:cstheme="minorHAnsi"/>
+        </w:rPr>
+        <w:t>2D</w:t>
+      </w:r>
+      <w:proofErr w:type="gramEnd"/>
+      <w:r>
+        <w:rPr>
+          <w:rFonts w:cstheme="minorHAnsi"/>
+        </w:rPr>
+        <w:t xml:space="preserve"> grafiku nebo herní enginy MonoGames (založený na Microsoft XNA)</w:t>
       </w:r>
       <w:sdt>
         <w:sdtPr>
@@ -19565,14 +19640,14 @@
         <w:rPr>
           <w:rFonts w:cstheme="minorHAnsi"/>
         </w:rPr>
-        <w:t xml:space="preserve"> emulátor umožňující otestovat aplikaci na různých konfiguracích a bez nutnosti neustálého </w:t>
+        <w:t xml:space="preserve"> </w:t>
       </w:r>
       <w:r>
         <w:rPr>
           <w:rFonts w:cstheme="minorHAnsi"/>
         </w:rPr>
         <w:lastRenderedPageBreak/>
-        <w:t>nahrávání nové verze do fyzického zařízení.</w:t>
+        <w:t>emulátor umožňující otestovat aplikaci na různých konfiguracích a bez nutnosti neustálého nahrávání nové verze do fyzického zařízení.</w:t>
       </w:r>
       <w:r>
         <w:rPr>
@@ -19661,11 +19736,11 @@
         </w:numPr>
         <w:ind w:left="709" w:firstLine="709"/>
       </w:pPr>
-      <w:bookmarkStart w:id="63" w:name="_Toc131014000"/>
+      <w:bookmarkStart w:id="62" w:name="_Toc131014000"/>
       <w:r>
         <w:t>5.3.2 Android Studio</w:t>
       </w:r>
-      <w:bookmarkEnd w:id="63"/>
+      <w:bookmarkEnd w:id="62"/>
     </w:p>
     <w:p>
       <w:pPr>
@@ -19762,7 +19837,7 @@
         </w:numPr>
         <w:ind w:left="709" w:firstLine="709"/>
       </w:pPr>
-      <w:bookmarkStart w:id="64" w:name="_Toc131014001"/>
+      <w:bookmarkStart w:id="63" w:name="_Toc131014001"/>
       <w:r>
         <w:t>5.3.3 .NET MAUI (</w:t>
       </w:r>
@@ -19775,7 +19850,7 @@
       <w:r>
         <w:t>)</w:t>
       </w:r>
-      <w:bookmarkEnd w:id="64"/>
+      <w:bookmarkEnd w:id="63"/>
     </w:p>
     <w:p>
       <w:pPr>
@@ -19852,11 +19927,11 @@
         <w:pStyle w:val="Nadpis2"/>
         <w:ind w:firstLine="0"/>
       </w:pPr>
-      <w:bookmarkStart w:id="65" w:name="_Toc131014002"/>
+      <w:bookmarkStart w:id="64" w:name="_Toc131014002"/>
       <w:r>
         <w:t>5.4 Herní engine</w:t>
       </w:r>
-      <w:bookmarkEnd w:id="65"/>
+      <w:bookmarkEnd w:id="64"/>
     </w:p>
     <w:p>
       <w:pPr>
@@ -19884,7 +19959,14 @@
         <w:rPr>
           <w:rFonts w:cstheme="minorHAnsi"/>
         </w:rPr>
-        <w:t xml:space="preserve">Některé společnosti si často pro své hry vytváří vlastní engine, který je využíván pouze interně (např. </w:t>
+        <w:t xml:space="preserve">Některé společnosti si často pro své hry </w:t>
+      </w:r>
+      <w:r>
+        <w:rPr>
+          <w:rFonts w:cstheme="minorHAnsi"/>
+        </w:rPr>
+        <w:lastRenderedPageBreak/>
+        <w:t xml:space="preserve">vytváří vlastní engine, který je využíván pouze interně (např. </w:t>
       </w:r>
       <w:r>
         <w:rPr>
@@ -19903,14 +19985,7 @@
         <w:rPr>
           <w:rFonts w:cstheme="minorHAnsi"/>
         </w:rPr>
-        <w:t xml:space="preserve">Naughty Dog), nebo je </w:t>
-      </w:r>
-      <w:r>
-        <w:rPr>
-          <w:rFonts w:cstheme="minorHAnsi"/>
-        </w:rPr>
-        <w:lastRenderedPageBreak/>
-        <w:t>většinou za poplatek poskytnut i ostatním vývojářům (</w:t>
+        <w:t>Naughty Dog), nebo je většinou za poplatek poskytnut i ostatním vývojářům (</w:t>
       </w:r>
       <w:r>
         <w:rPr>
@@ -19987,11 +20062,11 @@
         </w:numPr>
         <w:ind w:left="709" w:firstLine="709"/>
       </w:pPr>
-      <w:bookmarkStart w:id="66" w:name="_Toc131014003"/>
+      <w:bookmarkStart w:id="65" w:name="_Toc131014003"/>
       <w:r>
         <w:t>5.4.1 Unity</w:t>
       </w:r>
-      <w:bookmarkEnd w:id="66"/>
+      <w:bookmarkEnd w:id="65"/>
     </w:p>
     <w:p>
       <w:pPr>
@@ -20005,7 +20080,21 @@
         <w:rPr>
           <w:shd w:val="clear" w:color="auto" w:fill="FFFFFF"/>
         </w:rPr>
-        <w:t>Unity 3D později přejmenováno jen na Unity od společnosti Unity Technologies je jedním ze dvou největších herních enginů, který pohání přes 50</w:t>
+        <w:t xml:space="preserve">Unity </w:t>
+      </w:r>
+      <w:proofErr w:type="gramStart"/>
+      <w:r>
+        <w:rPr>
+          <w:shd w:val="clear" w:color="auto" w:fill="FFFFFF"/>
+        </w:rPr>
+        <w:t>3D</w:t>
+      </w:r>
+      <w:proofErr w:type="gramEnd"/>
+      <w:r>
+        <w:rPr>
+          <w:shd w:val="clear" w:color="auto" w:fill="FFFFFF"/>
+        </w:rPr>
+        <w:t xml:space="preserve"> později přejmenováno jen na Unity od společnosti Unity Technologies je jedním ze dvou největších herních enginů, který pohání přes 50</w:t>
       </w:r>
       <w:r>
         <w:rPr>
@@ -20362,14 +20451,14 @@
         <w:rPr>
           <w:shd w:val="clear" w:color="auto" w:fill="FFFFFF"/>
         </w:rPr>
-        <w:t xml:space="preserve"> je možné přidat potomky, jejichž poloha se nyní nevztahuje ke scéně, ale k rodiči. Toto </w:t>
+        <w:t xml:space="preserve"> </w:t>
       </w:r>
       <w:r>
         <w:rPr>
           <w:shd w:val="clear" w:color="auto" w:fill="FFFFFF"/>
         </w:rPr>
         <w:lastRenderedPageBreak/>
-        <w:t>umožňuje vytvářet skupiny objektů, které se pohybují jako jeden celek, čehož lze využít například když má postava v ruce předmět. Z </w:t>
+        <w:t>je možné přidat potomky, jejichž poloha se nyní nevztahuje ke scéně, ale k rodiči. Toto umožňuje vytvářet skupiny objektů, které se pohybují jako jeden celek, čehož lze využít například když má postava v ruce předmět. Z </w:t>
       </w:r>
       <w:r>
         <w:rPr>
@@ -20688,11 +20777,11 @@
         </w:numPr>
         <w:ind w:left="709" w:firstLine="709"/>
       </w:pPr>
-      <w:bookmarkStart w:id="67" w:name="_Toc131014004"/>
+      <w:bookmarkStart w:id="66" w:name="_Toc131014004"/>
       <w:r>
         <w:t>5.4.2 Unreal Engine</w:t>
       </w:r>
-      <w:bookmarkEnd w:id="67"/>
+      <w:bookmarkEnd w:id="66"/>
     </w:p>
     <w:p>
       <w:pPr>
@@ -20739,7 +20828,14 @@
         <w:rPr>
           <w:rFonts w:cstheme="minorHAnsi"/>
         </w:rPr>
-        <w:t xml:space="preserve"> se používá například při natáčení Star </w:t>
+        <w:t xml:space="preserve"> se používá </w:t>
+      </w:r>
+      <w:r>
+        <w:rPr>
+          <w:rFonts w:cstheme="minorHAnsi"/>
+        </w:rPr>
+        <w:lastRenderedPageBreak/>
+        <w:t xml:space="preserve">například při natáčení Star </w:t>
       </w:r>
       <w:r>
         <w:rPr>
@@ -20789,14 +20885,7 @@
         <w:rPr>
           <w:rFonts w:cstheme="minorHAnsi"/>
         </w:rPr>
-        <w:t xml:space="preserve">. Pokud zisk produktu </w:t>
-      </w:r>
-      <w:r>
-        <w:rPr>
-          <w:rFonts w:cstheme="minorHAnsi"/>
-        </w:rPr>
-        <w:lastRenderedPageBreak/>
-        <w:t xml:space="preserve">nepřekročí </w:t>
+        <w:t xml:space="preserve">. Pokud zisk produktu nepřekročí </w:t>
       </w:r>
       <w:r>
         <w:rPr>
@@ -21052,11 +21141,11 @@
         </w:numPr>
         <w:ind w:left="709" w:firstLine="709"/>
       </w:pPr>
-      <w:bookmarkStart w:id="68" w:name="_Toc131014005"/>
+      <w:bookmarkStart w:id="67" w:name="_Toc131014005"/>
       <w:r>
         <w:t>5.4.3 CRYENGINE</w:t>
       </w:r>
-      <w:bookmarkEnd w:id="68"/>
+      <w:bookmarkEnd w:id="67"/>
     </w:p>
     <w:p>
       <w:pPr>
@@ -21214,11 +21303,11 @@
         </w:numPr>
         <w:ind w:left="709" w:firstLine="709"/>
       </w:pPr>
-      <w:bookmarkStart w:id="69" w:name="_Toc131014006"/>
+      <w:bookmarkStart w:id="68" w:name="_Toc131014006"/>
       <w:r>
         <w:t>5.4.4 Shrnutí</w:t>
       </w:r>
-      <w:bookmarkEnd w:id="69"/>
+      <w:bookmarkEnd w:id="68"/>
     </w:p>
     <w:p>
       <w:pPr>
@@ -21329,10 +21418,9 @@
           <w:highlight w:val="yellow"/>
         </w:rPr>
       </w:pPr>
-      <w:bookmarkStart w:id="70" w:name="_Ref130917226"/>
-      <w:bookmarkStart w:id="71" w:name="_Toc130924933"/>
-      <w:r>
-        <w:lastRenderedPageBreak/>
+      <w:bookmarkStart w:id="69" w:name="_Ref130917226"/>
+      <w:bookmarkStart w:id="70" w:name="_Toc130924933"/>
+      <w:r>
         <w:t xml:space="preserve">Tab. </w:t>
       </w:r>
       <w:r>
@@ -21350,7 +21438,7 @@
       <w:r>
         <w:fldChar w:fldCharType="end"/>
       </w:r>
-      <w:bookmarkEnd w:id="70"/>
+      <w:bookmarkEnd w:id="69"/>
       <w:r>
         <w:t xml:space="preserve"> srovnání enginů</w:t>
       </w:r>
@@ -21376,7 +21464,7 @@
           </w:r>
         </w:sdtContent>
       </w:sdt>
-      <w:bookmarkEnd w:id="71"/>
+      <w:bookmarkEnd w:id="70"/>
     </w:p>
     <w:tbl>
       <w:tblPr>
@@ -22160,11 +22248,19 @@
                 <w:rFonts w:cstheme="minorHAnsi"/>
               </w:rPr>
             </w:pPr>
+            <w:proofErr w:type="gramStart"/>
             <w:r>
               <w:rPr>
                 <w:rFonts w:cstheme="minorHAnsi"/>
               </w:rPr>
-              <w:t>5% ze zisku</w:t>
+              <w:t>5%</w:t>
+            </w:r>
+            <w:proofErr w:type="gramEnd"/>
+            <w:r>
+              <w:rPr>
+                <w:rFonts w:cstheme="minorHAnsi"/>
+              </w:rPr>
+              <w:t xml:space="preserve"> ze zisku</w:t>
             </w:r>
           </w:p>
         </w:tc>
@@ -22178,11 +22274,19 @@
                 <w:rFonts w:cstheme="minorHAnsi"/>
               </w:rPr>
             </w:pPr>
+            <w:proofErr w:type="gramStart"/>
             <w:r>
               <w:rPr>
                 <w:rFonts w:cstheme="minorHAnsi"/>
               </w:rPr>
-              <w:t>5% ze zisku</w:t>
+              <w:t>5%</w:t>
+            </w:r>
+            <w:proofErr w:type="gramEnd"/>
+            <w:r>
+              <w:rPr>
+                <w:rFonts w:cstheme="minorHAnsi"/>
+              </w:rPr>
+              <w:t xml:space="preserve"> ze zisku</w:t>
             </w:r>
           </w:p>
         </w:tc>
@@ -22455,7 +22559,7 @@
           <w:rStyle w:val="Nadpis1Char"/>
         </w:rPr>
       </w:pPr>
-      <w:bookmarkStart w:id="72" w:name="_Toc131014007"/>
+      <w:bookmarkStart w:id="71" w:name="_Toc131014007"/>
       <w:r>
         <w:rPr>
           <w:rStyle w:val="Nadpis1Char"/>
@@ -22464,7 +22568,7 @@
         <w:t>6. Návrh aplikačního modelu</w:t>
       </w:r>
       <w:bookmarkEnd w:id="58"/>
-      <w:bookmarkEnd w:id="72"/>
+      <w:bookmarkEnd w:id="71"/>
     </w:p>
     <w:p>
       <w:pPr>
@@ -22524,6 +22628,48 @@
         </w:rPr>
         <w:t xml:space="preserve"> je vyobrazeno předpokládané použití knihovny. Objekty reprezentující postavy budou obsahovat instanci třídy obsahující logiku, svou reprezentaci, kterou uvidí hráč, a případně také inventář s předměty. Tyto předměty také budou obsahovat instanci třídy z knihovny a svou reprezentaci. Dále postavy i předměty obsahují list instancí třídy vyjadřující například útok a obranu.</w:t>
       </w:r>
+    </w:p>
+    <w:p>
+      <w:pPr>
+        <w:ind w:firstLine="709"/>
+        <w:jc w:val="both"/>
+        <w:rPr>
+          <w:shd w:val="clear" w:color="auto" w:fill="FFFFFF"/>
+        </w:rPr>
+      </w:pPr>
+    </w:p>
+    <w:p>
+      <w:pPr>
+        <w:pStyle w:val="Titulek"/>
+      </w:pPr>
+      <w:bookmarkStart w:id="72" w:name="_Ref127987606"/>
+      <w:bookmarkStart w:id="73" w:name="_Toc130924908"/>
+      <w:r>
+        <w:t xml:space="preserve">Obr. </w:t>
+      </w:r>
+      <w:r>
+        <w:fldChar w:fldCharType="begin"/>
+      </w:r>
+      <w:r>
+        <w:instrText xml:space="preserve"> SEQ Obrázek \* ARABIC </w:instrText>
+      </w:r>
+      <w:r>
+        <w:fldChar w:fldCharType="separate"/>
+      </w:r>
+      <w:r>
+        <w:rPr>
+          <w:noProof/>
+        </w:rPr>
+        <w:t>5</w:t>
+      </w:r>
+      <w:r>
+        <w:fldChar w:fldCharType="end"/>
+      </w:r>
+      <w:bookmarkEnd w:id="72"/>
+      <w:r>
+        <w:t xml:space="preserve"> relační diagram postavy – vlastní</w:t>
+      </w:r>
+      <w:bookmarkEnd w:id="73"/>
     </w:p>
     <w:p>
       <w:pPr>
@@ -22579,26 +22725,6 @@
     </w:p>
     <w:p>
       <w:pPr>
-        <w:pStyle w:val="Titulek"/>
-      </w:pPr>
-      <w:bookmarkStart w:id="73" w:name="_Ref127987606"/>
-      <w:bookmarkStart w:id="74" w:name="_Toc130924908"/>
-      <w:r>
-        <w:t xml:space="preserve">Obr. </w:t>
-      </w:r>
-      <w:fldSimple w:instr=" SEQ Obrázek \* ARABIC ">
-        <w:r>
-          <w:t>5</w:t>
-        </w:r>
-      </w:fldSimple>
-      <w:bookmarkEnd w:id="73"/>
-      <w:r>
-        <w:t xml:space="preserve"> relační diagram postavy – vlastní</w:t>
-      </w:r>
-      <w:bookmarkEnd w:id="74"/>
-    </w:p>
-    <w:p>
-      <w:pPr>
         <w:ind w:firstLine="709"/>
         <w:jc w:val="both"/>
       </w:pPr>
@@ -22609,13 +22735,16 @@
         <w:t xml:space="preserve">(viz kap. 6.1.6) </w:t>
       </w:r>
       <w:r>
-        <w:t xml:space="preserve">obsahující veškerá data, která nejsou unikátní pro každou instanci nebo je možné, že budou potřeba i mimo svůj objekt (např. polohy postav). Toto má za následek, že objekt nemá více kopií, než je potřeba a veškeré metody pracují se stejnou hodnotou. Na </w:t>
+        <w:t>obsahující veškerá data, která nejsou unikátní pro každou instanci nebo je možné, že budou potřeba i mimo svůj objekt (např. polohy postav). Toto má za následek, že objekt nemá více kopií, než je potřeba a veškeré metody pracují se stejnou hodnotou. Na</w:t>
+      </w:r>
+      <w:r>
+        <w:t xml:space="preserve"> </w:t>
       </w:r>
       <w:r>
         <w:fldChar w:fldCharType="begin"/>
       </w:r>
       <w:r>
-        <w:instrText xml:space="preserve"> REF _Ref130125708 \h </w:instrText>
+        <w:instrText xml:space="preserve"> REF _Ref131095886 \h </w:instrText>
       </w:r>
       <w:r>
         <w:fldChar w:fldCharType="separate"/>
@@ -22633,18 +22762,46 @@
         <w:fldChar w:fldCharType="end"/>
       </w:r>
       <w:r>
-        <w:t xml:space="preserve"> je nakreslen diagram znázorňující volání GameManagera. Zelenou barvou jsou označeny stavy, kdy je volání provedeno. Prováděné aktivity jsou vyobrazeny fialově. Modrá reprezentuje kolekce poskytující hodnoty potřebné k zpracování těchto požadavků.</w:t>
-      </w:r>
-    </w:p>
-    <w:p>
-      <w:pPr>
+        <w:t xml:space="preserve"> </w:t>
+      </w:r>
+      <w:r>
+        <w:t>je nakreslen diagram znázorňující volání GameManagera. Zelenou barvou jsou označeny stavy, kdy je volání provedeno. Prováděné aktivity jsou vyobrazeny fialově. Modrá reprezentuje kolekce poskytující hodnoty potřebné k zpracování těchto požadavků.</w:t>
+      </w:r>
+    </w:p>
+    <w:p>
+      <w:pPr>
+        <w:pStyle w:val="Titulek"/>
         <w:keepNext/>
       </w:pPr>
+      <w:bookmarkStart w:id="74" w:name="_Ref131095886"/>
+      <w:r>
+        <w:lastRenderedPageBreak/>
+        <w:t xml:space="preserve">Obr. </w:t>
+      </w:r>
+      <w:fldSimple w:instr=" SEQ Obrázek \* ARABIC ">
+        <w:r>
+          <w:rPr>
+            <w:noProof/>
+          </w:rPr>
+          <w:t>6</w:t>
+        </w:r>
+      </w:fldSimple>
+      <w:bookmarkEnd w:id="74"/>
+      <w:r>
+        <w:t xml:space="preserve"> </w:t>
+      </w:r>
+      <w:r>
+        <w:t>diagram GameManeger-vlastní</w:t>
+      </w:r>
+    </w:p>
+    <w:p>
+      <w:pPr>
+        <w:keepNext/>
+      </w:pPr>
       <w:r>
         <w:rPr>
           <w:noProof/>
         </w:rPr>
-        <w:lastRenderedPageBreak/>
         <w:drawing>
           <wp:inline distT="0" distB="0" distL="0" distR="0" wp14:anchorId="25128D46" wp14:editId="04650A2E">
             <wp:extent cx="3233125" cy="1296885"/>
@@ -22684,26 +22841,6 @@
     </w:p>
     <w:p>
       <w:pPr>
-        <w:pStyle w:val="Titulek"/>
-      </w:pPr>
-      <w:bookmarkStart w:id="75" w:name="_Ref130125708"/>
-      <w:bookmarkStart w:id="76" w:name="_Toc130924909"/>
-      <w:r>
-        <w:t xml:space="preserve">Obr. </w:t>
-      </w:r>
-      <w:fldSimple w:instr=" SEQ Obrázek \* ARABIC ">
-        <w:r>
-          <w:t>6</w:t>
-        </w:r>
-      </w:fldSimple>
-      <w:bookmarkEnd w:id="75"/>
-      <w:r>
-        <w:t xml:space="preserve"> diagram GameManeger-vlastní</w:t>
-      </w:r>
-      <w:bookmarkEnd w:id="76"/>
-    </w:p>
-    <w:p>
-      <w:pPr>
         <w:pStyle w:val="Nadpis2"/>
         <w:ind w:firstLine="0"/>
         <w:rPr>
@@ -22714,7 +22851,7 @@
           <w:szCs w:val="24"/>
         </w:rPr>
       </w:pPr>
-      <w:bookmarkStart w:id="77" w:name="_Toc131014008"/>
+      <w:bookmarkStart w:id="75" w:name="_Toc131014008"/>
       <w:r>
         <w:rPr>
           <w:rStyle w:val="Nadpis1Char"/>
@@ -22746,7 +22883,7 @@
         </w:rPr>
         <w:t>)</w:t>
       </w:r>
-      <w:bookmarkEnd w:id="77"/>
+      <w:bookmarkEnd w:id="75"/>
     </w:p>
     <w:p>
       <w:pPr>
@@ -22810,13 +22947,13 @@
         </w:numPr>
         <w:ind w:left="720"/>
       </w:pPr>
-      <w:bookmarkStart w:id="78" w:name="_Toc130825387"/>
-      <w:bookmarkStart w:id="79" w:name="_Toc131014009"/>
+      <w:bookmarkStart w:id="76" w:name="_Toc130825387"/>
+      <w:bookmarkStart w:id="77" w:name="_Toc131014009"/>
       <w:r>
         <w:t>6.1.1 Factory metoda</w:t>
       </w:r>
-      <w:bookmarkEnd w:id="78"/>
-      <w:bookmarkEnd w:id="79"/>
+      <w:bookmarkEnd w:id="76"/>
+      <w:bookmarkEnd w:id="77"/>
     </w:p>
     <w:p>
       <w:pPr>
@@ -22859,13 +22996,13 @@
         </w:numPr>
         <w:ind w:left="720"/>
       </w:pPr>
-      <w:bookmarkStart w:id="80" w:name="_Toc130825388"/>
-      <w:bookmarkStart w:id="81" w:name="_Toc131014010"/>
+      <w:bookmarkStart w:id="78" w:name="_Toc130825388"/>
+      <w:bookmarkStart w:id="79" w:name="_Toc131014010"/>
       <w:r>
         <w:t>6.1.2 Singleton</w:t>
       </w:r>
-      <w:bookmarkEnd w:id="80"/>
-      <w:bookmarkEnd w:id="81"/>
+      <w:bookmarkEnd w:id="78"/>
+      <w:bookmarkEnd w:id="79"/>
     </w:p>
     <w:p>
       <w:pPr>
@@ -22896,7 +23033,11 @@
         <w:t>private static</w:t>
       </w:r>
       <w:r>
-        <w:t xml:space="preserve"> proměnné obsahující instanci této třídy. Jeli proměnná prázdná, je předtím zavolán konstruktor a vrácený objekt je vložen do této proměnné. Singleton je využíván pro komunikaci s externím zdrojem dat, či pro uchování dat dostupných pro celou aplikaci. </w:t>
+        <w:t xml:space="preserve"> proměnné obsahující instanci této třídy. Jeli proměnná prázdná, je předtím zavolán konstruktor a vrácený objekt je vložen do této </w:t>
+      </w:r>
+      <w:r>
+        <w:lastRenderedPageBreak/>
+        <w:t xml:space="preserve">proměnné. Singleton je využíván pro komunikaci s externím zdrojem dat, či pro uchování dat dostupných pro celou aplikaci. </w:t>
       </w:r>
       <w:sdt>
         <w:sdtPr>
@@ -22928,14 +23069,13 @@
         </w:numPr>
         <w:ind w:left="720"/>
       </w:pPr>
-      <w:bookmarkStart w:id="82" w:name="_Toc130825389"/>
-      <w:bookmarkStart w:id="83" w:name="_Toc131014011"/>
-      <w:r>
-        <w:lastRenderedPageBreak/>
+      <w:bookmarkStart w:id="80" w:name="_Toc130825389"/>
+      <w:bookmarkStart w:id="81" w:name="_Toc131014011"/>
+      <w:r>
         <w:t>6.1.3 FlyWeight</w:t>
       </w:r>
-      <w:bookmarkEnd w:id="82"/>
-      <w:bookmarkEnd w:id="83"/>
+      <w:bookmarkEnd w:id="80"/>
+      <w:bookmarkEnd w:id="81"/>
     </w:p>
     <w:p>
       <w:pPr>
@@ -22990,13 +23130,13 @@
         </w:numPr>
         <w:ind w:left="720"/>
       </w:pPr>
-      <w:bookmarkStart w:id="84" w:name="_Toc130825390"/>
-      <w:bookmarkStart w:id="85" w:name="_Toc131014012"/>
+      <w:bookmarkStart w:id="82" w:name="_Toc130825390"/>
+      <w:bookmarkStart w:id="83" w:name="_Toc131014012"/>
       <w:r>
         <w:t>6.1.4 Observer</w:t>
       </w:r>
-      <w:bookmarkEnd w:id="84"/>
-      <w:bookmarkEnd w:id="85"/>
+      <w:bookmarkEnd w:id="82"/>
+      <w:bookmarkEnd w:id="83"/>
     </w:p>
     <w:p>
       <w:pPr>
@@ -23009,7 +23149,7 @@
       <w:r>
         <w:t>Observer je využíván v případech, kdy objekty potřebují dostat informaci</w:t>
       </w:r>
-      <w:bookmarkStart w:id="86" w:name="_Hlk130985297"/>
+      <w:bookmarkStart w:id="84" w:name="_Hlk130985297"/>
       <w:r>
         <w:t>, když nastane</w:t>
       </w:r>
@@ -23022,7 +23162,7 @@
       <w:r>
         <w:t xml:space="preserve"> </w:t>
       </w:r>
-      <w:bookmarkEnd w:id="86"/>
+      <w:bookmarkEnd w:id="84"/>
       <w:r>
         <w:t xml:space="preserve">stavu jiného objektu. K realizaci se využívá kolekce odběratelů, ve které všechny prvky musí mít </w:t>
       </w:r>
@@ -23068,13 +23208,13 @@
         </w:numPr>
         <w:ind w:left="720"/>
       </w:pPr>
-      <w:bookmarkStart w:id="87" w:name="_Toc130825391"/>
-      <w:bookmarkStart w:id="88" w:name="_Toc131014013"/>
+      <w:bookmarkStart w:id="85" w:name="_Toc130825391"/>
+      <w:bookmarkStart w:id="86" w:name="_Toc131014013"/>
       <w:r>
         <w:t>6.1.5 Prototype</w:t>
       </w:r>
-      <w:bookmarkEnd w:id="87"/>
-      <w:bookmarkEnd w:id="88"/>
+      <w:bookmarkEnd w:id="85"/>
+      <w:bookmarkEnd w:id="86"/>
     </w:p>
     <w:p>
       <w:pPr>
@@ -23114,13 +23254,13 @@
         </w:numPr>
         <w:ind w:left="720"/>
       </w:pPr>
-      <w:bookmarkStart w:id="89" w:name="_Toc130825392"/>
-      <w:bookmarkStart w:id="90" w:name="_Toc131014014"/>
+      <w:bookmarkStart w:id="87" w:name="_Toc130825392"/>
+      <w:bookmarkStart w:id="88" w:name="_Toc131014014"/>
       <w:r>
         <w:t>6.1.6 GameManager</w:t>
       </w:r>
-      <w:bookmarkEnd w:id="89"/>
-      <w:bookmarkEnd w:id="90"/>
+      <w:bookmarkEnd w:id="87"/>
+      <w:bookmarkEnd w:id="88"/>
     </w:p>
     <w:p>
       <w:pPr>
@@ -23149,7 +23289,11 @@
         <w:t>State</w:t>
       </w:r>
       <w:r>
-        <w:t>, kde jsou metody přesunuty do objektů reprezentující daný stav.</w:t>
+        <w:t xml:space="preserve">, kde </w:t>
+      </w:r>
+      <w:r>
+        <w:lastRenderedPageBreak/>
+        <w:t>jsou metody přesunuty do objektů reprezentující daný stav.</w:t>
       </w:r>
       <w:r>
         <w:t xml:space="preserve"> Tyto objekty mají společného předka či rozhraní a přetěžují sadu předem daných metod.</w:t>
@@ -23187,8 +23331,8 @@
       </w:r>
     </w:p>
     <w:p>
-      <w:bookmarkStart w:id="91" w:name="_Toc76031563"/>
-      <w:bookmarkStart w:id="92" w:name="_Toc131014015"/>
+      <w:bookmarkStart w:id="89" w:name="_Toc76031563"/>
+      <w:bookmarkStart w:id="90" w:name="_Toc131014015"/>
       <w:r>
         <w:rPr>
           <w:rStyle w:val="Nadpis1Char"/>
@@ -23196,8 +23340,8 @@
         <w:lastRenderedPageBreak/>
         <w:t>7. Návrh vzorového řešení</w:t>
       </w:r>
-      <w:bookmarkEnd w:id="91"/>
-      <w:bookmarkEnd w:id="92"/>
+      <w:bookmarkEnd w:id="89"/>
+      <w:bookmarkEnd w:id="90"/>
     </w:p>
     <w:p>
       <w:pPr>
@@ -23286,8 +23430,8 @@
         <w:pStyle w:val="Nadpis2"/>
         <w:ind w:left="1285" w:firstLine="131"/>
       </w:pPr>
-      <w:bookmarkStart w:id="93" w:name="_Toc130825394"/>
-      <w:bookmarkStart w:id="94" w:name="_Toc131014016"/>
+      <w:bookmarkStart w:id="91" w:name="_Toc130825394"/>
+      <w:bookmarkStart w:id="92" w:name="_Toc131014016"/>
       <w:r>
         <w:t>7.</w:t>
       </w:r>
@@ -23300,11 +23444,11 @@
       <w:r>
         <w:t>nihovna</w:t>
       </w:r>
-      <w:bookmarkEnd w:id="93"/>
+      <w:bookmarkEnd w:id="91"/>
       <w:r>
         <w:t>RPG</w:t>
       </w:r>
-      <w:bookmarkEnd w:id="94"/>
+      <w:bookmarkEnd w:id="92"/>
     </w:p>
     <w:p>
       <w:pPr>
@@ -23351,9 +23495,9 @@
         </w:numPr>
         <w:ind w:left="720"/>
       </w:pPr>
-      <w:bookmarkStart w:id="95" w:name="_Ref103770918"/>
-      <w:bookmarkStart w:id="96" w:name="_Toc130825395"/>
-      <w:bookmarkStart w:id="97" w:name="_Toc131014017"/>
+      <w:bookmarkStart w:id="93" w:name="_Ref103770918"/>
+      <w:bookmarkStart w:id="94" w:name="_Toc130825395"/>
+      <w:bookmarkStart w:id="95" w:name="_Toc131014017"/>
       <w:r>
         <w:t xml:space="preserve">7.1.1 </w:t>
       </w:r>
@@ -23363,16 +23507,16 @@
       <w:r>
         <w:t>tributy</w:t>
       </w:r>
+      <w:bookmarkEnd w:id="93"/>
+      <w:bookmarkEnd w:id="94"/>
       <w:bookmarkEnd w:id="95"/>
-      <w:bookmarkEnd w:id="96"/>
-      <w:bookmarkEnd w:id="97"/>
     </w:p>
     <w:p>
       <w:pPr>
         <w:ind w:firstLine="708"/>
         <w:jc w:val="both"/>
       </w:pPr>
-      <w:bookmarkStart w:id="98" w:name="_Hlk130985791"/>
+      <w:bookmarkStart w:id="96" w:name="_Hlk130985791"/>
       <w:r>
         <w:t>První skupina</w:t>
       </w:r>
@@ -23487,9 +23631,9 @@
         </w:numPr>
         <w:ind w:left="720"/>
       </w:pPr>
-      <w:bookmarkStart w:id="99" w:name="_Toc130825396"/>
-      <w:bookmarkStart w:id="100" w:name="_Toc131014018"/>
-      <w:bookmarkEnd w:id="98"/>
+      <w:bookmarkStart w:id="97" w:name="_Toc130825396"/>
+      <w:bookmarkStart w:id="98" w:name="_Toc131014018"/>
+      <w:bookmarkEnd w:id="96"/>
       <w:r>
         <w:lastRenderedPageBreak/>
         <w:t xml:space="preserve">7.1.2 </w:t>
@@ -23500,8 +23644,8 @@
       <w:r>
         <w:t>uffy</w:t>
       </w:r>
-      <w:bookmarkEnd w:id="99"/>
-      <w:bookmarkEnd w:id="100"/>
+      <w:bookmarkEnd w:id="97"/>
+      <w:bookmarkEnd w:id="98"/>
     </w:p>
     <w:p>
       <w:pPr>
@@ -23663,13 +23807,13 @@
         </w:numPr>
         <w:ind w:left="709"/>
       </w:pPr>
-      <w:bookmarkStart w:id="101" w:name="_Toc130825397"/>
-      <w:bookmarkStart w:id="102" w:name="_Toc131014019"/>
+      <w:bookmarkStart w:id="99" w:name="_Toc130825397"/>
+      <w:bookmarkStart w:id="100" w:name="_Toc131014019"/>
       <w:r>
         <w:t>7.1.3 Postavy</w:t>
       </w:r>
-      <w:bookmarkEnd w:id="101"/>
-      <w:bookmarkEnd w:id="102"/>
+      <w:bookmarkEnd w:id="99"/>
+      <w:bookmarkEnd w:id="100"/>
     </w:p>
     <w:p>
       <w:pPr>
@@ -23858,13 +24002,13 @@
         </w:numPr>
         <w:ind w:left="720"/>
       </w:pPr>
-      <w:bookmarkStart w:id="103" w:name="_Toc130825398"/>
-      <w:bookmarkStart w:id="104" w:name="_Toc131014020"/>
+      <w:bookmarkStart w:id="101" w:name="_Toc130825398"/>
+      <w:bookmarkStart w:id="102" w:name="_Toc131014020"/>
       <w:r>
         <w:t>7.1.4 Předměty</w:t>
       </w:r>
-      <w:bookmarkEnd w:id="103"/>
-      <w:bookmarkEnd w:id="104"/>
+      <w:bookmarkEnd w:id="101"/>
+      <w:bookmarkEnd w:id="102"/>
     </w:p>
     <w:p>
       <w:pPr>
@@ -23973,8 +24117,8 @@
         </w:numPr>
         <w:ind w:left="720"/>
       </w:pPr>
-      <w:bookmarkStart w:id="105" w:name="_Toc130825399"/>
-      <w:bookmarkStart w:id="106" w:name="_Toc131014021"/>
+      <w:bookmarkStart w:id="103" w:name="_Toc130825399"/>
+      <w:bookmarkStart w:id="104" w:name="_Toc131014021"/>
       <w:r>
         <w:t xml:space="preserve">7.1.5 </w:t>
       </w:r>
@@ -23984,8 +24128,8 @@
       <w:r>
         <w:t>nventáře</w:t>
       </w:r>
-      <w:bookmarkEnd w:id="105"/>
-      <w:bookmarkEnd w:id="106"/>
+      <w:bookmarkEnd w:id="103"/>
+      <w:bookmarkEnd w:id="104"/>
     </w:p>
     <w:p>
       <w:pPr>
@@ -24043,7 +24187,15 @@
         <w:t>Stav</w:t>
       </w:r>
       <w:r>
-        <w:t xml:space="preserve"> vrací string kolik je již zaplněno, a jaká je kapacita. Tento údaj může být využít samostatně, či jako součást </w:t>
+        <w:t xml:space="preserve"> vrací </w:t>
+      </w:r>
+      <w:proofErr w:type="gramStart"/>
+      <w:r>
+        <w:t>string</w:t>
+      </w:r>
+      <w:proofErr w:type="gramEnd"/>
+      <w:r>
+        <w:t xml:space="preserve"> kolik je již zaplněno, a jaká je kapacita. Tento údaj může být využít samostatně, či jako součást </w:t>
       </w:r>
       <w:r>
         <w:rPr>
@@ -24095,8 +24247,8 @@
         </w:numPr>
         <w:ind w:left="720"/>
       </w:pPr>
-      <w:bookmarkStart w:id="107" w:name="_Toc130825400"/>
-      <w:bookmarkStart w:id="108" w:name="_Toc131014022"/>
+      <w:bookmarkStart w:id="105" w:name="_Toc130825400"/>
+      <w:bookmarkStart w:id="106" w:name="_Toc131014022"/>
       <w:r>
         <w:lastRenderedPageBreak/>
         <w:t xml:space="preserve">7.1.6 </w:t>
@@ -24107,8 +24259,8 @@
       <w:r>
         <w:t>ouzla</w:t>
       </w:r>
-      <w:bookmarkEnd w:id="107"/>
-      <w:bookmarkEnd w:id="108"/>
+      <w:bookmarkEnd w:id="105"/>
+      <w:bookmarkEnd w:id="106"/>
     </w:p>
     <w:p>
       <w:pPr>
@@ -24204,8 +24356,8 @@
         </w:numPr>
         <w:ind w:left="720"/>
       </w:pPr>
-      <w:bookmarkStart w:id="109" w:name="_Toc130825401"/>
-      <w:bookmarkStart w:id="110" w:name="_Toc131014023"/>
+      <w:bookmarkStart w:id="107" w:name="_Toc130825401"/>
+      <w:bookmarkStart w:id="108" w:name="_Toc131014023"/>
       <w:r>
         <w:t xml:space="preserve">7.1.7 </w:t>
       </w:r>
@@ -24215,8 +24367,8 @@
       <w:r>
         <w:t>apa</w:t>
       </w:r>
-      <w:bookmarkEnd w:id="109"/>
-      <w:bookmarkEnd w:id="110"/>
+      <w:bookmarkEnd w:id="107"/>
+      <w:bookmarkEnd w:id="108"/>
     </w:p>
     <w:p>
       <w:pPr>
@@ -24317,8 +24469,8 @@
         </w:numPr>
         <w:ind w:left="720"/>
       </w:pPr>
-      <w:bookmarkStart w:id="111" w:name="_Toc130825402"/>
-      <w:bookmarkStart w:id="112" w:name="_Toc131014024"/>
+      <w:bookmarkStart w:id="109" w:name="_Toc130825402"/>
+      <w:bookmarkStart w:id="110" w:name="_Toc131014024"/>
       <w:r>
         <w:t xml:space="preserve">7.6.8 </w:t>
       </w:r>
@@ -24328,8 +24480,8 @@
       <w:r>
         <w:t>koly</w:t>
       </w:r>
-      <w:bookmarkEnd w:id="111"/>
-      <w:bookmarkEnd w:id="112"/>
+      <w:bookmarkEnd w:id="109"/>
+      <w:bookmarkEnd w:id="110"/>
     </w:p>
     <w:p>
       <w:pPr>
@@ -24450,13 +24602,13 @@
         </w:numPr>
         <w:ind w:left="720"/>
       </w:pPr>
-      <w:bookmarkStart w:id="113" w:name="_Toc130825403"/>
-      <w:bookmarkStart w:id="114" w:name="_Toc131014025"/>
+      <w:bookmarkStart w:id="111" w:name="_Toc130825403"/>
+      <w:bookmarkStart w:id="112" w:name="_Toc131014025"/>
       <w:r>
         <w:t>7.1.9 GameManager</w:t>
       </w:r>
-      <w:bookmarkEnd w:id="113"/>
-      <w:bookmarkEnd w:id="114"/>
+      <w:bookmarkEnd w:id="111"/>
+      <w:bookmarkEnd w:id="112"/>
     </w:p>
     <w:p>
       <w:pPr>
@@ -24684,8 +24836,8 @@
         </w:numPr>
         <w:ind w:left="720"/>
       </w:pPr>
-      <w:bookmarkStart w:id="115" w:name="_Toc130825404"/>
-      <w:bookmarkStart w:id="116" w:name="_Toc131014026"/>
+      <w:bookmarkStart w:id="113" w:name="_Toc130825404"/>
+      <w:bookmarkStart w:id="114" w:name="_Toc131014026"/>
       <w:r>
         <w:t xml:space="preserve">7.1.10 </w:t>
       </w:r>
@@ -24694,53 +24846,53 @@
       </w:r>
       <w:r>
         <w:t>astavení</w:t>
+      </w:r>
+      <w:bookmarkEnd w:id="113"/>
+      <w:bookmarkEnd w:id="114"/>
+    </w:p>
+    <w:p>
+      <w:pPr>
+        <w:ind w:firstLine="708"/>
+      </w:pPr>
+      <w:r>
+        <w:t xml:space="preserve">Aby bylo možné veškerá nastavení vkládat do jedné kolekce je třeba mít společného rodiče. Tuto roli má rozhraní INastaveni. Jediný povinný člen třídy implementující rozhraní je </w:t>
+      </w:r>
+      <w:r>
+        <w:rPr>
+          <w:i/>
+          <w:iCs/>
+        </w:rPr>
+        <w:t>vypis</w:t>
+      </w:r>
+      <w:r>
+        <w:t xml:space="preserve"> sloužící k přehledu hodnot. V knihovně se nachází pouze třída </w:t>
+      </w:r>
+      <w:r>
+        <w:rPr>
+          <w:i/>
+          <w:iCs/>
+        </w:rPr>
+        <w:t>MapaConfig</w:t>
+      </w:r>
+      <w:r>
+        <w:t xml:space="preserve"> obsahující informace o rozměrech mapy, do jaké vzdálenosti bude hra zobrazovat okolí hráče a startovací pozici</w:t>
+      </w:r>
+      <w:r>
+        <w:t xml:space="preserve"> hráče.</w:t>
+      </w:r>
+    </w:p>
+    <w:p>
+      <w:pPr>
+        <w:pStyle w:val="Nadpis2"/>
+        <w:ind w:left="0" w:firstLine="708"/>
+      </w:pPr>
+      <w:bookmarkStart w:id="115" w:name="_Toc130825405"/>
+      <w:bookmarkStart w:id="116" w:name="_Toc131014027"/>
+      <w:r>
+        <w:t>7.2 TestovaniCastiKnihovny</w:t>
       </w:r>
       <w:bookmarkEnd w:id="115"/>
       <w:bookmarkEnd w:id="116"/>
-    </w:p>
-    <w:p>
-      <w:pPr>
-        <w:ind w:firstLine="708"/>
-      </w:pPr>
-      <w:r>
-        <w:t xml:space="preserve">Aby bylo možné veškerá nastavení vkládat do jedné kolekce je třeba mít společného rodiče. Tuto roli má rozhraní INastaveni. Jediný povinný člen třídy implementující rozhraní je </w:t>
-      </w:r>
-      <w:r>
-        <w:rPr>
-          <w:i/>
-          <w:iCs/>
-        </w:rPr>
-        <w:t>vypis</w:t>
-      </w:r>
-      <w:r>
-        <w:t xml:space="preserve"> sloužící k přehledu hodnot. V knihovně se nachází pouze třída </w:t>
-      </w:r>
-      <w:r>
-        <w:rPr>
-          <w:i/>
-          <w:iCs/>
-        </w:rPr>
-        <w:t>MapaConfig</w:t>
-      </w:r>
-      <w:r>
-        <w:t xml:space="preserve"> obsahující informace o rozměrech mapy, do jaké vzdálenosti bude hra zobrazovat okolí hráče a startovací pozici</w:t>
-      </w:r>
-      <w:r>
-        <w:t xml:space="preserve"> hráče.</w:t>
-      </w:r>
-    </w:p>
-    <w:p>
-      <w:pPr>
-        <w:pStyle w:val="Nadpis2"/>
-        <w:ind w:left="0" w:firstLine="708"/>
-      </w:pPr>
-      <w:bookmarkStart w:id="117" w:name="_Toc130825405"/>
-      <w:bookmarkStart w:id="118" w:name="_Toc131014027"/>
-      <w:r>
-        <w:t>7.2 TestovaniCastiKnihovny</w:t>
-      </w:r>
-      <w:bookmarkEnd w:id="117"/>
-      <w:bookmarkEnd w:id="118"/>
     </w:p>
     <w:p>
       <w:pPr>
@@ -24766,8 +24918,8 @@
         </w:numPr>
         <w:ind w:left="1416"/>
       </w:pPr>
-      <w:bookmarkStart w:id="119" w:name="_Toc130825406"/>
-      <w:bookmarkStart w:id="120" w:name="_Toc131014028"/>
+      <w:bookmarkStart w:id="117" w:name="_Toc130825406"/>
+      <w:bookmarkStart w:id="118" w:name="_Toc131014028"/>
       <w:r>
         <w:t xml:space="preserve">7.2.1 </w:t>
       </w:r>
@@ -24777,8 +24929,8 @@
       <w:r>
         <w:t xml:space="preserve">kno </w:t>
       </w:r>
-      <w:bookmarkEnd w:id="119"/>
-      <w:bookmarkEnd w:id="120"/>
+      <w:bookmarkEnd w:id="117"/>
+      <w:bookmarkEnd w:id="118"/>
       <w:r>
         <w:t>M</w:t>
       </w:r>
@@ -24841,7 +24993,7 @@
         </w:rPr>
         <w:lastRenderedPageBreak/>
         <w:drawing>
-          <wp:inline distT="0" distB="0" distL="0" distR="0" wp14:anchorId="326FB945" wp14:editId="03236B01">
+          <wp:inline distT="0" distB="0" distL="0" distR="0" wp14:anchorId="326FB945" wp14:editId="3CD235CD">
             <wp:extent cx="3493324" cy="2308860"/>
             <wp:effectExtent l="0" t="0" r="0" b="0"/>
             <wp:docPr id="9" name="Obrázek 9"/>
@@ -24864,7 +25016,7 @@
                   <pic:spPr>
                     <a:xfrm>
                       <a:off x="0" y="0"/>
-                      <a:ext cx="3493679" cy="2309095"/>
+                      <a:ext cx="3493324" cy="2308860"/>
                     </a:xfrm>
                     <a:prstGeom prst="rect">
                       <a:avLst/>
@@ -24881,9 +25033,9 @@
       <w:pPr>
         <w:pStyle w:val="Titulek"/>
       </w:pPr>
-      <w:bookmarkStart w:id="121" w:name="_Ref124797379"/>
-      <w:bookmarkStart w:id="122" w:name="_Ref124797370"/>
-      <w:bookmarkStart w:id="123" w:name="_Toc130924910"/>
+      <w:bookmarkStart w:id="119" w:name="_Ref124797379"/>
+      <w:bookmarkStart w:id="120" w:name="_Ref124797370"/>
+      <w:bookmarkStart w:id="121" w:name="_Toc130924910"/>
       <w:r>
         <w:t xml:space="preserve">Obr. </w:t>
       </w:r>
@@ -24892,15 +25044,15 @@
           <w:rPr>
             <w:noProof/>
           </w:rPr>
-          <w:t>7</w:t>
+          <w:t>8</w:t>
         </w:r>
       </w:fldSimple>
+      <w:bookmarkEnd w:id="119"/>
+      <w:r>
+        <w:t xml:space="preserve"> okno Form1-vlastní</w:t>
+      </w:r>
+      <w:bookmarkEnd w:id="120"/>
       <w:bookmarkEnd w:id="121"/>
-      <w:r>
-        <w:t xml:space="preserve"> okno Form1-vlastní</w:t>
-      </w:r>
-      <w:bookmarkEnd w:id="122"/>
-      <w:bookmarkEnd w:id="123"/>
     </w:p>
     <w:p>
       <w:pPr>
@@ -24911,8 +25063,8 @@
         </w:numPr>
         <w:ind w:left="720"/>
       </w:pPr>
-      <w:bookmarkStart w:id="124" w:name="_Toc130825407"/>
-      <w:bookmarkStart w:id="125" w:name="_Toc131014029"/>
+      <w:bookmarkStart w:id="122" w:name="_Toc130825407"/>
+      <w:bookmarkStart w:id="123" w:name="_Toc131014029"/>
       <w:r>
         <w:t xml:space="preserve">7.2.2 </w:t>
       </w:r>
@@ -24922,8 +25074,8 @@
       <w:r>
         <w:t>kno VypisPostava</w:t>
       </w:r>
-      <w:bookmarkEnd w:id="124"/>
-      <w:bookmarkEnd w:id="125"/>
+      <w:bookmarkEnd w:id="122"/>
+      <w:bookmarkEnd w:id="123"/>
     </w:p>
     <w:p>
       <w:pPr>
@@ -24993,7 +25145,7 @@
           <w:noProof/>
         </w:rPr>
         <w:drawing>
-          <wp:inline distT="0" distB="0" distL="0" distR="0" wp14:anchorId="07E630D3" wp14:editId="24EBC115">
+          <wp:inline distT="0" distB="0" distL="0" distR="0" wp14:anchorId="07E630D3" wp14:editId="3630A8B5">
             <wp:extent cx="2705100" cy="1787896"/>
             <wp:effectExtent l="0" t="0" r="0" b="0"/>
             <wp:docPr id="12" name="Obrázek 12"/>
@@ -25016,7 +25168,7 @@
                   <pic:spPr>
                     <a:xfrm>
                       <a:off x="0" y="0"/>
-                      <a:ext cx="2705557" cy="1788198"/>
+                      <a:ext cx="2705100" cy="1787896"/>
                     </a:xfrm>
                     <a:prstGeom prst="rect">
                       <a:avLst/>
@@ -25033,8 +25185,8 @@
       <w:pPr>
         <w:pStyle w:val="Titulek"/>
       </w:pPr>
-      <w:bookmarkStart w:id="126" w:name="_Ref124798461"/>
-      <w:bookmarkStart w:id="127" w:name="_Toc130924911"/>
+      <w:bookmarkStart w:id="124" w:name="_Ref124798461"/>
+      <w:bookmarkStart w:id="125" w:name="_Toc130924911"/>
       <w:r>
         <w:t xml:space="preserve">Obr. </w:t>
       </w:r>
@@ -25043,14 +25195,14 @@
           <w:rPr>
             <w:noProof/>
           </w:rPr>
-          <w:t>8</w:t>
+          <w:t>9</w:t>
         </w:r>
       </w:fldSimple>
-      <w:bookmarkEnd w:id="126"/>
+      <w:bookmarkEnd w:id="124"/>
       <w:r>
         <w:t xml:space="preserve"> okno VypisPostava-vlastní</w:t>
       </w:r>
-      <w:bookmarkEnd w:id="127"/>
+      <w:bookmarkEnd w:id="125"/>
     </w:p>
     <w:p>
       <w:pPr>
@@ -25061,8 +25213,8 @@
         </w:numPr>
         <w:ind w:left="720"/>
       </w:pPr>
-      <w:bookmarkStart w:id="128" w:name="_Toc130825408"/>
-      <w:bookmarkStart w:id="129" w:name="_Toc131014030"/>
+      <w:bookmarkStart w:id="126" w:name="_Toc130825408"/>
+      <w:bookmarkStart w:id="127" w:name="_Toc131014030"/>
       <w:r>
         <w:t xml:space="preserve">7.2.3 </w:t>
       </w:r>
@@ -25072,8 +25224,8 @@
       <w:r>
         <w:t>kno Combat</w:t>
       </w:r>
-      <w:bookmarkEnd w:id="128"/>
-      <w:bookmarkEnd w:id="129"/>
+      <w:bookmarkEnd w:id="126"/>
+      <w:bookmarkEnd w:id="127"/>
       <w:r>
         <w:t>Form</w:t>
       </w:r>
@@ -25173,8 +25325,8 @@
       <w:pPr>
         <w:pStyle w:val="Titulek"/>
       </w:pPr>
-      <w:bookmarkStart w:id="130" w:name="_Ref124799884"/>
-      <w:bookmarkStart w:id="131" w:name="_Toc130924912"/>
+      <w:bookmarkStart w:id="128" w:name="_Ref124799884"/>
+      <w:bookmarkStart w:id="129" w:name="_Toc130924912"/>
       <w:r>
         <w:t xml:space="preserve">Obr. </w:t>
       </w:r>
@@ -25183,14 +25335,14 @@
           <w:rPr>
             <w:noProof/>
           </w:rPr>
-          <w:t>9</w:t>
+          <w:t>10</w:t>
         </w:r>
       </w:fldSimple>
-      <w:bookmarkEnd w:id="130"/>
+      <w:bookmarkEnd w:id="128"/>
       <w:r>
         <w:t xml:space="preserve"> okno Combat-vlastní</w:t>
       </w:r>
-      <w:bookmarkEnd w:id="131"/>
+      <w:bookmarkEnd w:id="129"/>
     </w:p>
     <w:p>
       <w:pPr>
@@ -25201,8 +25353,8 @@
         </w:numPr>
         <w:ind w:left="720"/>
       </w:pPr>
-      <w:bookmarkStart w:id="132" w:name="_Toc130825409"/>
-      <w:bookmarkStart w:id="133" w:name="_Toc131014031"/>
+      <w:bookmarkStart w:id="130" w:name="_Toc130825409"/>
+      <w:bookmarkStart w:id="131" w:name="_Toc131014031"/>
       <w:r>
         <w:t xml:space="preserve">7.2.4 </w:t>
       </w:r>
@@ -25212,8 +25364,8 @@
       <w:r>
         <w:t>kno BuffForm</w:t>
       </w:r>
-      <w:bookmarkEnd w:id="132"/>
-      <w:bookmarkEnd w:id="133"/>
+      <w:bookmarkEnd w:id="130"/>
+      <w:bookmarkEnd w:id="131"/>
     </w:p>
     <w:p>
       <w:pPr>
@@ -25297,8 +25449,8 @@
       <w:pPr>
         <w:pStyle w:val="Titulek"/>
       </w:pPr>
-      <w:bookmarkStart w:id="134" w:name="_Ref128410514"/>
-      <w:bookmarkStart w:id="135" w:name="_Toc130924913"/>
+      <w:bookmarkStart w:id="132" w:name="_Ref128410514"/>
+      <w:bookmarkStart w:id="133" w:name="_Toc130924913"/>
       <w:r>
         <w:t xml:space="preserve">Obr. </w:t>
       </w:r>
@@ -25307,14 +25459,14 @@
           <w:rPr>
             <w:noProof/>
           </w:rPr>
-          <w:t>10</w:t>
+          <w:t>11</w:t>
         </w:r>
       </w:fldSimple>
-      <w:bookmarkEnd w:id="134"/>
+      <w:bookmarkEnd w:id="132"/>
       <w:r>
         <w:t xml:space="preserve"> okno BuffForm-vlastní</w:t>
       </w:r>
-      <w:bookmarkEnd w:id="135"/>
+      <w:bookmarkEnd w:id="133"/>
     </w:p>
     <w:p>
       <w:pPr>
@@ -25325,8 +25477,8 @@
         </w:numPr>
         <w:ind w:left="720"/>
       </w:pPr>
-      <w:bookmarkStart w:id="136" w:name="_Toc130825410"/>
-      <w:bookmarkStart w:id="137" w:name="_Toc131014032"/>
+      <w:bookmarkStart w:id="134" w:name="_Toc130825410"/>
+      <w:bookmarkStart w:id="135" w:name="_Toc131014032"/>
       <w:r>
         <w:t xml:space="preserve">7.2.5 </w:t>
       </w:r>
@@ -25336,8 +25488,8 @@
       <w:r>
         <w:t>kno InventarForm</w:t>
       </w:r>
-      <w:bookmarkEnd w:id="136"/>
-      <w:bookmarkEnd w:id="137"/>
+      <w:bookmarkEnd w:id="134"/>
+      <w:bookmarkEnd w:id="135"/>
     </w:p>
     <w:p>
       <w:pPr>
@@ -25443,8 +25595,8 @@
       <w:pPr>
         <w:pStyle w:val="Titulek"/>
       </w:pPr>
-      <w:bookmarkStart w:id="138" w:name="_Ref128413124"/>
-      <w:bookmarkStart w:id="139" w:name="_Toc130924914"/>
+      <w:bookmarkStart w:id="136" w:name="_Ref128413124"/>
+      <w:bookmarkStart w:id="137" w:name="_Toc130924914"/>
       <w:r>
         <w:t xml:space="preserve">Obr. </w:t>
       </w:r>
@@ -25453,14 +25605,14 @@
           <w:rPr>
             <w:noProof/>
           </w:rPr>
-          <w:t>11</w:t>
+          <w:t>12</w:t>
         </w:r>
       </w:fldSimple>
-      <w:bookmarkEnd w:id="138"/>
+      <w:bookmarkEnd w:id="136"/>
       <w:r>
         <w:t xml:space="preserve"> okno InventarForm v početní a hmotnostní variantě-vlastní</w:t>
       </w:r>
-      <w:bookmarkEnd w:id="139"/>
+      <w:bookmarkEnd w:id="137"/>
     </w:p>
     <w:p>
       <w:pPr>
@@ -25471,8 +25623,8 @@
         </w:numPr>
         <w:ind w:left="720"/>
       </w:pPr>
-      <w:bookmarkStart w:id="140" w:name="_Toc130825411"/>
-      <w:bookmarkStart w:id="141" w:name="_Toc131014033"/>
+      <w:bookmarkStart w:id="138" w:name="_Toc130825411"/>
+      <w:bookmarkStart w:id="139" w:name="_Toc131014033"/>
       <w:r>
         <w:t xml:space="preserve">7.2.6 </w:t>
       </w:r>
@@ -25491,8 +25643,8 @@
       <w:r>
         <w:t xml:space="preserve"> a MapaForm</w:t>
       </w:r>
-      <w:bookmarkEnd w:id="140"/>
-      <w:bookmarkEnd w:id="141"/>
+      <w:bookmarkEnd w:id="138"/>
+      <w:bookmarkEnd w:id="139"/>
     </w:p>
     <w:p>
       <w:pPr>
@@ -25581,8 +25733,8 @@
       <w:pPr>
         <w:pStyle w:val="Titulek"/>
       </w:pPr>
-      <w:bookmarkStart w:id="142" w:name="_Ref128417280"/>
-      <w:bookmarkStart w:id="143" w:name="_Toc130924915"/>
+      <w:bookmarkStart w:id="140" w:name="_Ref128417280"/>
+      <w:bookmarkStart w:id="141" w:name="_Toc130924915"/>
       <w:r>
         <w:t xml:space="preserve">Obr. </w:t>
       </w:r>
@@ -25591,14 +25743,14 @@
           <w:rPr>
             <w:noProof/>
           </w:rPr>
-          <w:t>12</w:t>
+          <w:t>13</w:t>
         </w:r>
       </w:fldSimple>
-      <w:bookmarkEnd w:id="142"/>
+      <w:bookmarkEnd w:id="140"/>
       <w:r>
         <w:t xml:space="preserve"> okno ChunkForm-vlastní</w:t>
       </w:r>
-      <w:bookmarkEnd w:id="143"/>
+      <w:bookmarkEnd w:id="141"/>
     </w:p>
     <w:p>
       <w:pPr>
@@ -25609,13 +25761,13 @@
         </w:numPr>
         <w:ind w:left="720"/>
       </w:pPr>
-      <w:bookmarkStart w:id="144" w:name="_Toc130825412"/>
-      <w:bookmarkStart w:id="145" w:name="_Toc131014034"/>
+      <w:bookmarkStart w:id="142" w:name="_Toc130825412"/>
+      <w:bookmarkStart w:id="143" w:name="_Toc131014034"/>
       <w:r>
         <w:t>7.2.7 okno UkolForm</w:t>
       </w:r>
-      <w:bookmarkEnd w:id="144"/>
-      <w:bookmarkEnd w:id="145"/>
+      <w:bookmarkEnd w:id="142"/>
+      <w:bookmarkEnd w:id="143"/>
     </w:p>
     <w:p>
       <w:pPr>
@@ -25700,8 +25852,8 @@
       <w:pPr>
         <w:pStyle w:val="Titulek"/>
       </w:pPr>
-      <w:bookmarkStart w:id="146" w:name="_Ref128418537"/>
-      <w:bookmarkStart w:id="147" w:name="_Toc130924916"/>
+      <w:bookmarkStart w:id="144" w:name="_Ref128418537"/>
+      <w:bookmarkStart w:id="145" w:name="_Toc130924916"/>
       <w:r>
         <w:t xml:space="preserve">Obr. </w:t>
       </w:r>
@@ -25710,14 +25862,14 @@
           <w:rPr>
             <w:noProof/>
           </w:rPr>
-          <w:t>13</w:t>
+          <w:t>14</w:t>
         </w:r>
       </w:fldSimple>
-      <w:bookmarkEnd w:id="146"/>
+      <w:bookmarkEnd w:id="144"/>
       <w:r>
         <w:t xml:space="preserve"> okno UkolForm-vlastní</w:t>
       </w:r>
-      <w:bookmarkEnd w:id="147"/>
+      <w:bookmarkEnd w:id="145"/>
     </w:p>
     <w:p>
       <w:pPr>
@@ -25728,8 +25880,8 @@
         </w:numPr>
         <w:ind w:left="720"/>
       </w:pPr>
-      <w:bookmarkStart w:id="148" w:name="_Toc130825413"/>
-      <w:bookmarkStart w:id="149" w:name="_Toc131014035"/>
+      <w:bookmarkStart w:id="146" w:name="_Toc130825413"/>
+      <w:bookmarkStart w:id="147" w:name="_Toc131014035"/>
       <w:r>
         <w:t xml:space="preserve">7.2.8 </w:t>
       </w:r>
@@ -25739,8 +25891,8 @@
       <w:r>
         <w:t>kno NastaveniForm</w:t>
       </w:r>
-      <w:bookmarkEnd w:id="148"/>
-      <w:bookmarkEnd w:id="149"/>
+      <w:bookmarkEnd w:id="146"/>
+      <w:bookmarkEnd w:id="147"/>
     </w:p>
     <w:p>
       <w:pPr>
@@ -25823,8 +25975,8 @@
       <w:pPr>
         <w:pStyle w:val="Titulek"/>
       </w:pPr>
-      <w:bookmarkStart w:id="150" w:name="_Ref128468001"/>
-      <w:bookmarkStart w:id="151" w:name="_Toc130924917"/>
+      <w:bookmarkStart w:id="148" w:name="_Ref128468001"/>
+      <w:bookmarkStart w:id="149" w:name="_Toc130924917"/>
       <w:r>
         <w:t xml:space="preserve">Obr. </w:t>
       </w:r>
@@ -25833,14 +25985,14 @@
           <w:rPr>
             <w:noProof/>
           </w:rPr>
-          <w:t>14</w:t>
+          <w:t>15</w:t>
         </w:r>
       </w:fldSimple>
-      <w:bookmarkEnd w:id="150"/>
+      <w:bookmarkEnd w:id="148"/>
       <w:r>
         <w:t xml:space="preserve"> okno NastaveniForm-vlastní</w:t>
       </w:r>
-      <w:bookmarkEnd w:id="151"/>
+      <w:bookmarkEnd w:id="149"/>
     </w:p>
     <w:p>
       <w:pPr>
@@ -25851,8 +26003,8 @@
         </w:numPr>
         <w:ind w:left="720"/>
       </w:pPr>
-      <w:bookmarkStart w:id="152" w:name="_Toc130825414"/>
-      <w:bookmarkStart w:id="153" w:name="_Toc131014036"/>
+      <w:bookmarkStart w:id="150" w:name="_Toc130825414"/>
+      <w:bookmarkStart w:id="151" w:name="_Toc131014036"/>
       <w:r>
         <w:t xml:space="preserve">7.2.9 </w:t>
       </w:r>
@@ -25862,8 +26014,8 @@
       <w:r>
         <w:t>kno GMMapaForm</w:t>
       </w:r>
-      <w:bookmarkEnd w:id="152"/>
-      <w:bookmarkEnd w:id="153"/>
+      <w:bookmarkEnd w:id="150"/>
+      <w:bookmarkEnd w:id="151"/>
     </w:p>
     <w:p>
       <w:pPr>
@@ -25951,8 +26103,8 @@
       <w:pPr>
         <w:pStyle w:val="Titulek"/>
       </w:pPr>
-      <w:bookmarkStart w:id="154" w:name="_Ref128488987"/>
-      <w:bookmarkStart w:id="155" w:name="_Toc130924918"/>
+      <w:bookmarkStart w:id="152" w:name="_Ref128488987"/>
+      <w:bookmarkStart w:id="153" w:name="_Toc130924918"/>
       <w:r>
         <w:t xml:space="preserve">Obr. </w:t>
       </w:r>
@@ -25961,14 +26113,14 @@
           <w:rPr>
             <w:noProof/>
           </w:rPr>
-          <w:t>15</w:t>
+          <w:t>16</w:t>
         </w:r>
       </w:fldSimple>
-      <w:bookmarkEnd w:id="154"/>
+      <w:bookmarkEnd w:id="152"/>
       <w:r>
         <w:t xml:space="preserve"> okno GMMapaForm-vlastní</w:t>
       </w:r>
-      <w:bookmarkEnd w:id="155"/>
+      <w:bookmarkEnd w:id="153"/>
     </w:p>
     <w:p>
       <w:pPr>
@@ -25979,8 +26131,8 @@
         </w:numPr>
         <w:ind w:left="720"/>
       </w:pPr>
-      <w:bookmarkStart w:id="156" w:name="_Toc130825415"/>
-      <w:bookmarkStart w:id="157" w:name="_Toc131014037"/>
+      <w:bookmarkStart w:id="154" w:name="_Toc130825415"/>
+      <w:bookmarkStart w:id="155" w:name="_Toc131014037"/>
       <w:r>
         <w:t xml:space="preserve">7.2.10 </w:t>
       </w:r>
@@ -25993,8 +26145,8 @@
       <w:r>
         <w:t>GMPostavyForm</w:t>
       </w:r>
-      <w:bookmarkEnd w:id="156"/>
-      <w:bookmarkEnd w:id="157"/>
+      <w:bookmarkEnd w:id="154"/>
+      <w:bookmarkEnd w:id="155"/>
       <w:r>
         <w:t xml:space="preserve"> </w:t>
       </w:r>
@@ -26027,8 +26179,8 @@
         </w:numPr>
         <w:ind w:left="720"/>
       </w:pPr>
-      <w:bookmarkStart w:id="158" w:name="_Toc130825416"/>
-      <w:bookmarkStart w:id="159" w:name="_Toc131014038"/>
+      <w:bookmarkStart w:id="156" w:name="_Toc130825416"/>
+      <w:bookmarkStart w:id="157" w:name="_Toc131014038"/>
       <w:r>
         <w:t xml:space="preserve">7.2.11 </w:t>
       </w:r>
@@ -26044,8 +26196,8 @@
       <w:r>
         <w:t>daniForm</w:t>
       </w:r>
-      <w:bookmarkEnd w:id="158"/>
-      <w:bookmarkEnd w:id="159"/>
+      <w:bookmarkEnd w:id="156"/>
+      <w:bookmarkEnd w:id="157"/>
     </w:p>
     <w:p>
       <w:pPr>
@@ -26174,8 +26326,8 @@
       <w:pPr>
         <w:pStyle w:val="Titulek"/>
       </w:pPr>
-      <w:bookmarkStart w:id="160" w:name="_Ref129108504"/>
-      <w:bookmarkStart w:id="161" w:name="_Toc130924919"/>
+      <w:bookmarkStart w:id="158" w:name="_Ref129108504"/>
+      <w:bookmarkStart w:id="159" w:name="_Toc130924919"/>
       <w:r>
         <w:t xml:space="preserve">Obr. </w:t>
       </w:r>
@@ -26184,14 +26336,14 @@
           <w:rPr>
             <w:noProof/>
           </w:rPr>
-          <w:t>16</w:t>
+          <w:t>17</w:t>
         </w:r>
       </w:fldSimple>
-      <w:bookmarkEnd w:id="160"/>
+      <w:bookmarkEnd w:id="158"/>
       <w:r>
         <w:t xml:space="preserve"> okno GMUkladaniForm – vlastní</w:t>
       </w:r>
-      <w:bookmarkEnd w:id="161"/>
+      <w:bookmarkEnd w:id="159"/>
       <w:r>
         <w:br w:type="page"/>
       </w:r>
@@ -26202,8 +26354,8 @@
           <w:rStyle w:val="Nadpis1Char"/>
         </w:rPr>
       </w:pPr>
-      <w:bookmarkStart w:id="162" w:name="_Toc76031564"/>
-      <w:bookmarkStart w:id="163" w:name="_Toc131014039"/>
+      <w:bookmarkStart w:id="160" w:name="_Toc76031564"/>
+      <w:bookmarkStart w:id="161" w:name="_Toc131014039"/>
       <w:r>
         <w:rPr>
           <w:rStyle w:val="Nadpis1Char"/>
@@ -26211,8 +26363,8 @@
         <w:lastRenderedPageBreak/>
         <w:t>8. Zhodnocení realizace aplikace</w:t>
       </w:r>
-      <w:bookmarkEnd w:id="162"/>
-      <w:bookmarkEnd w:id="163"/>
+      <w:bookmarkEnd w:id="160"/>
+      <w:bookmarkEnd w:id="161"/>
     </w:p>
     <w:p>
       <w:pPr>
@@ -26467,12 +26619,12 @@
         <w:pStyle w:val="Nadpis1"/>
         <w:ind w:left="0"/>
       </w:pPr>
-      <w:bookmarkStart w:id="164" w:name="_Toc131014040"/>
+      <w:bookmarkStart w:id="162" w:name="_Toc131014040"/>
       <w:r>
         <w:lastRenderedPageBreak/>
         <w:t>9. Závěr</w:t>
       </w:r>
-      <w:bookmarkEnd w:id="164"/>
+      <w:bookmarkEnd w:id="162"/>
     </w:p>
     <w:p>
       <w:pPr>
@@ -26520,11 +26672,11 @@
       <w:pPr>
         <w:pStyle w:val="Nadpis1"/>
       </w:pPr>
-      <w:bookmarkStart w:id="165" w:name="_Toc131014041"/>
+      <w:bookmarkStart w:id="163" w:name="_Toc131014041"/>
       <w:r>
         <w:t>Seznam použitých zdrojů</w:t>
       </w:r>
-      <w:bookmarkEnd w:id="165"/>
+      <w:bookmarkEnd w:id="163"/>
     </w:p>
     <w:sdt>
       <w:sdtPr>
@@ -26578,8 +26730,17 @@
               <w:i/>
               <w:iCs/>
             </w:rPr>
-            <w:t>Programming Paradigms - Computerphile</w:t>
-          </w:r>
+            <w:t xml:space="preserve">Programming </w:t>
+          </w:r>
+          <w:proofErr w:type="gramStart"/>
+          <w:r>
+            <w:rPr>
+              <w:i/>
+              <w:iCs/>
+            </w:rPr>
+            <w:t>Paradigms - Computerphile</w:t>
+          </w:r>
+          <w:proofErr w:type="gramEnd"/>
           <w:r>
             <w:t xml:space="preserve"> [online]. 2013 [vid. 2021-03-29]. Dostupné z: https://www.youtube.com/watch?v=sqV3pL5x8PI</w:t>
           </w:r>
@@ -26652,7 +26813,23 @@
               <w:i/>
               <w:iCs/>
             </w:rPr>
-            <w:t>Intro to Object Oriented Programming - Crash Course - YouTube</w:t>
+            <w:t xml:space="preserve">Intro to Object Oriented </w:t>
+          </w:r>
+          <w:proofErr w:type="gramStart"/>
+          <w:r>
+            <w:rPr>
+              <w:i/>
+              <w:iCs/>
+            </w:rPr>
+            <w:t>Programming - Crash</w:t>
+          </w:r>
+          <w:proofErr w:type="gramEnd"/>
+          <w:r>
+            <w:rPr>
+              <w:i/>
+              <w:iCs/>
+            </w:rPr>
+            <w:t xml:space="preserve"> Course - YouTube</w:t>
           </w:r>
           <w:r>
             <w:t xml:space="preserve"> [online]. 2020 [vid. 2021-07-04]. Dostupné z: https://www.youtube.com/watch?v=SiBw7os-_zI</w:t>
@@ -26968,8 +27145,17 @@
               <w:i/>
               <w:iCs/>
             </w:rPr>
-            <w:t>Difference between Methods and Functions in JavaScript - GeeksforGeeks</w:t>
-          </w:r>
+            <w:t xml:space="preserve">Difference between Methods and Functions in </w:t>
+          </w:r>
+          <w:proofErr w:type="gramStart"/>
+          <w:r>
+            <w:rPr>
+              <w:i/>
+              <w:iCs/>
+            </w:rPr>
+            <w:t>JavaScript - GeeksforGeeks</w:t>
+          </w:r>
+          <w:proofErr w:type="gramEnd"/>
           <w:r>
             <w:t xml:space="preserve"> [online]. [vid. 2021-07-22]. Dostupné z: https://www.geeksforgeeks.org/difference-between-methods-and-functions-in-javascript/</w:t>
           </w:r>
@@ -27092,7 +27278,23 @@
               <w:i/>
               <w:iCs/>
             </w:rPr>
-            <w:t>Garbage collection impacts to Java performance - IBM Documentation</w:t>
+            <w:t xml:space="preserve">Garbage collection impacts to Java </w:t>
+          </w:r>
+          <w:proofErr w:type="gramStart"/>
+          <w:r>
+            <w:rPr>
+              <w:i/>
+              <w:iCs/>
+            </w:rPr>
+            <w:t>performance - IBM</w:t>
+          </w:r>
+          <w:proofErr w:type="gramEnd"/>
+          <w:r>
+            <w:rPr>
+              <w:i/>
+              <w:iCs/>
+            </w:rPr>
+            <w:t xml:space="preserve"> Documentation</w:t>
           </w:r>
           <w:r>
             <w:t xml:space="preserve"> [online]. [vid. 2021-07-21]. Dostupné z: https://www.ibm.com/docs/en/aix/7.1?topic=monitoring-garbage-collection-impacts-java-performance</w:t>
@@ -27171,8 +27373,17 @@
               <w:i/>
               <w:iCs/>
             </w:rPr>
-            <w:t>java.awt (Java Platform SE 7 )</w:t>
-          </w:r>
+            <w:t xml:space="preserve">java.awt (Java Platform SE </w:t>
+          </w:r>
+          <w:proofErr w:type="gramStart"/>
+          <w:r>
+            <w:rPr>
+              <w:i/>
+              <w:iCs/>
+            </w:rPr>
+            <w:t>7 )</w:t>
+          </w:r>
+          <w:proofErr w:type="gramEnd"/>
           <w:r>
             <w:t xml:space="preserve"> [online]. [vid. 2021-07-26]. Dostupné z: https://docs.oracle.com/javase/7/docs/api/java/awt/package-summary.html</w:t>
           </w:r>
@@ -27191,12 +27402,21 @@
             <w:tab/>
             <w:t xml:space="preserve">DOCS.ORACLE.COM. </w:t>
           </w:r>
+          <w:proofErr w:type="gramStart"/>
           <w:r>
             <w:rPr>
               <w:i/>
               <w:iCs/>
             </w:rPr>
-            <w:t>javax.swing (Java Platform SE 7 )</w:t>
+            <w:t>javax.swing</w:t>
+          </w:r>
+          <w:proofErr w:type="gramEnd"/>
+          <w:r>
+            <w:rPr>
+              <w:i/>
+              <w:iCs/>
+            </w:rPr>
+            <w:t xml:space="preserve"> (Java Platform SE 7 )</w:t>
           </w:r>
           <w:r>
             <w:t xml:space="preserve"> [online]. [vid. 2021-07-26]. Dostupné z: https://docs.oracle.com/javase/7/docs/api/javax/swing/package-summary.html</w:t>
@@ -27235,8 +27455,13 @@
             <w:divId w:val="1501894061"/>
           </w:pPr>
           <w:r>
-            <w:t>[29] .</w:t>
-          </w:r>
+            <w:t>[29</w:t>
+          </w:r>
+          <w:proofErr w:type="gramStart"/>
+          <w:r>
+            <w:t>] .</w:t>
+          </w:r>
+          <w:proofErr w:type="gramEnd"/>
           <w:r>
             <w:tab/>
           </w:r>
@@ -27270,7 +27495,23 @@
               <w:i/>
               <w:iCs/>
             </w:rPr>
-            <w:t>A Tour of C# - C# Guide | Microsoft Docs</w:t>
+            <w:t xml:space="preserve">A Tour of </w:t>
+          </w:r>
+          <w:proofErr w:type="gramStart"/>
+          <w:r>
+            <w:rPr>
+              <w:i/>
+              <w:iCs/>
+            </w:rPr>
+            <w:t>C# - C#</w:t>
+          </w:r>
+          <w:proofErr w:type="gramEnd"/>
+          <w:r>
+            <w:rPr>
+              <w:i/>
+              <w:iCs/>
+            </w:rPr>
+            <w:t xml:space="preserve"> Guide | Microsoft Docs</w:t>
           </w:r>
           <w:r>
             <w:t xml:space="preserve"> [online]. [vid. 2021-07-23]. Dostupné z: https://docs.microsoft.com/en-us/dotnet/csharp/tour-of-csharp/</w:t>
@@ -27284,8 +27525,13 @@
             <w:divId w:val="1874228170"/>
           </w:pPr>
           <w:r>
-            <w:t>[31] .</w:t>
-          </w:r>
+            <w:t>[31</w:t>
+          </w:r>
+          <w:proofErr w:type="gramStart"/>
+          <w:r>
+            <w:t>] .</w:t>
+          </w:r>
+          <w:proofErr w:type="gramEnd"/>
           <w:r>
             <w:tab/>
           </w:r>
@@ -27312,7 +27558,15 @@
           </w:r>
           <w:r>
             <w:tab/>
-            <w:t>RICHARD LANDER. Conversation about crossgen2 - .NET Blog. .</w:t>
+            <w:t xml:space="preserve">RICHARD LANDER. Conversation about </w:t>
+          </w:r>
+          <w:proofErr w:type="gramStart"/>
+          <w:r>
+            <w:t>crossgen2 - .NET</w:t>
+          </w:r>
+          <w:proofErr w:type="gramEnd"/>
+          <w:r>
+            <w:t xml:space="preserve"> Blog. .</w:t>
           </w:r>
           <w:r>
             <w:rPr>
@@ -27393,7 +27647,23 @@
               <w:i/>
               <w:iCs/>
             </w:rPr>
-            <w:t>ReadyToRun deployment overview - .NET | Microsoft Learn</w:t>
+            <w:t xml:space="preserve">ReadyToRun deployment </w:t>
+          </w:r>
+          <w:proofErr w:type="gramStart"/>
+          <w:r>
+            <w:rPr>
+              <w:i/>
+              <w:iCs/>
+            </w:rPr>
+            <w:t>overview - .NET</w:t>
+          </w:r>
+          <w:proofErr w:type="gramEnd"/>
+          <w:r>
+            <w:rPr>
+              <w:i/>
+              <w:iCs/>
+            </w:rPr>
+            <w:t xml:space="preserve"> | Microsoft Learn</w:t>
           </w:r>
           <w:r>
             <w:t xml:space="preserve"> [online]. [vid. 2023-02-07]. Dostupné z: https://learn.microsoft.com/en-us/dotnet/core/deploying/ready-to-run</w:t>
@@ -27483,8 +27753,13 @@
             <w:divId w:val="1668097832"/>
           </w:pPr>
           <w:r>
-            <w:t>[39] .</w:t>
-          </w:r>
+            <w:t>[39</w:t>
+          </w:r>
+          <w:proofErr w:type="gramStart"/>
+          <w:r>
+            <w:t>] .</w:t>
+          </w:r>
+          <w:proofErr w:type="gramEnd"/>
           <w:r>
             <w:tab/>
           </w:r>
@@ -27493,7 +27768,23 @@
               <w:i/>
               <w:iCs/>
             </w:rPr>
-            <w:t>NET nanoFramework VS2019 Extension - Visual Studio Marketplace</w:t>
+            <w:t xml:space="preserve">NET nanoFramework VS2019 </w:t>
+          </w:r>
+          <w:proofErr w:type="gramStart"/>
+          <w:r>
+            <w:rPr>
+              <w:i/>
+              <w:iCs/>
+            </w:rPr>
+            <w:t>Extension - Visual</w:t>
+          </w:r>
+          <w:proofErr w:type="gramEnd"/>
+          <w:r>
+            <w:rPr>
+              <w:i/>
+              <w:iCs/>
+            </w:rPr>
+            <w:t xml:space="preserve"> Studio Marketplace</w:t>
           </w:r>
           <w:r>
             <w:t xml:space="preserve"> [online]. [vid. 2021-07-23]. Dostupné z: https://marketplace.visualstudio.com/items?itemName=nanoframework.nanoFramework-VS2019-Extension</w:t>
@@ -27512,12 +27803,21 @@
           <w:r>
             <w:tab/>
           </w:r>
+          <w:proofErr w:type="gramStart"/>
           <w:r>
             <w:rPr>
               <w:i/>
               <w:iCs/>
             </w:rPr>
-            <w:t>VisualMicro - Arduino IDE For Visual Studio</w:t>
+            <w:t>VisualMicro - Arduino</w:t>
+          </w:r>
+          <w:proofErr w:type="gramEnd"/>
+          <w:r>
+            <w:rPr>
+              <w:i/>
+              <w:iCs/>
+            </w:rPr>
+            <w:t xml:space="preserve"> IDE For Visual Studio</w:t>
           </w:r>
           <w:r>
             <w:t xml:space="preserve"> [online]. [vid. 2021-07-23]. Dostupné z: https://www.visualmicro.com/#</w:t>
@@ -27541,8 +27841,17 @@
               <w:i/>
               <w:iCs/>
             </w:rPr>
-            <w:t>C# | Method Overloading - GeeksforGeeks</w:t>
-          </w:r>
+            <w:t xml:space="preserve">C# | Method </w:t>
+          </w:r>
+          <w:proofErr w:type="gramStart"/>
+          <w:r>
+            <w:rPr>
+              <w:i/>
+              <w:iCs/>
+            </w:rPr>
+            <w:t>Overloading - GeeksforGeeks</w:t>
+          </w:r>
+          <w:proofErr w:type="gramEnd"/>
           <w:r>
             <w:t xml:space="preserve"> [online]. [vid. 2021-07-23]. Dostupné z: https://www.geeksforgeeks.org/c-sharp-method-overloading/</w:t>
           </w:r>
@@ -27661,12 +27970,21 @@
             <w:tab/>
             <w:t xml:space="preserve">DOCS.MICROSOFT.COM. </w:t>
           </w:r>
+          <w:proofErr w:type="gramStart"/>
           <w:r>
             <w:rPr>
               <w:i/>
               <w:iCs/>
             </w:rPr>
-            <w:t>Delegates - C# Programming Guide | Microsoft Docs</w:t>
+            <w:t>Delegates - C#</w:t>
+          </w:r>
+          <w:proofErr w:type="gramEnd"/>
+          <w:r>
+            <w:rPr>
+              <w:i/>
+              <w:iCs/>
+            </w:rPr>
+            <w:t xml:space="preserve"> Programming Guide | Microsoft Docs</w:t>
           </w:r>
           <w:r>
             <w:t xml:space="preserve"> [online]. [vid. 2021-07-25]. Dostupné z: https://docs.microsoft.com/en-us/dotnet/csharp/programming-guide/delegates/</w:t>
@@ -27742,7 +28060,23 @@
               <w:i/>
               <w:iCs/>
             </w:rPr>
-            <w:t>out parameter modifier - C# Reference | Microsoft Docs</w:t>
+            <w:t xml:space="preserve">out parameter </w:t>
+          </w:r>
+          <w:proofErr w:type="gramStart"/>
+          <w:r>
+            <w:rPr>
+              <w:i/>
+              <w:iCs/>
+            </w:rPr>
+            <w:t>modifier - C#</w:t>
+          </w:r>
+          <w:proofErr w:type="gramEnd"/>
+          <w:r>
+            <w:rPr>
+              <w:i/>
+              <w:iCs/>
+            </w:rPr>
+            <w:t xml:space="preserve"> Reference | Microsoft Docs</w:t>
           </w:r>
           <w:r>
             <w:t xml:space="preserve"> [online]. [vid. 2021-07-23]. Dostupné z: https://docs.microsoft.com/en-us/dotnet/csharp/language-reference/keywords/out-parameter-modifier</w:t>
@@ -27762,12 +28096,21 @@
             <w:tab/>
             <w:t xml:space="preserve">DOCS.MICROSOFT.COM. </w:t>
           </w:r>
+          <w:proofErr w:type="gramStart"/>
           <w:r>
             <w:rPr>
               <w:i/>
               <w:iCs/>
             </w:rPr>
-            <w:t>Properties - C# Programming Guide | Microsoft Docs</w:t>
+            <w:t>Properties - C#</w:t>
+          </w:r>
+          <w:proofErr w:type="gramEnd"/>
+          <w:r>
+            <w:rPr>
+              <w:i/>
+              <w:iCs/>
+            </w:rPr>
+            <w:t xml:space="preserve"> Programming Guide | Microsoft Docs</w:t>
           </w:r>
           <w:r>
             <w:t xml:space="preserve"> [online]. [vid. 2021-07-23]. Dostupné z: https://docs.microsoft.com/en-us/dotnet/csharp/programming-guide/classes-and-structs/properties</w:t>
@@ -27792,7 +28135,23 @@
               <w:i/>
               <w:iCs/>
             </w:rPr>
-            <w:t>Partial Classes and Methods - C# Programming Guide | Microsoft Docs</w:t>
+            <w:t xml:space="preserve">Partial Classes and </w:t>
+          </w:r>
+          <w:proofErr w:type="gramStart"/>
+          <w:r>
+            <w:rPr>
+              <w:i/>
+              <w:iCs/>
+            </w:rPr>
+            <w:t>Methods - C#</w:t>
+          </w:r>
+          <w:proofErr w:type="gramEnd"/>
+          <w:r>
+            <w:rPr>
+              <w:i/>
+              <w:iCs/>
+            </w:rPr>
+            <w:t xml:space="preserve"> Programming Guide | Microsoft Docs</w:t>
           </w:r>
           <w:r>
             <w:t xml:space="preserve"> [online]. [vid. 2021-07-24]. Dostupné z: https://docs.microsoft.com/en-us/dotnet/csharp/programming-guide/classes-and-structs/partial-classes-and-methods</w:t>
@@ -27891,7 +28250,23 @@
               <w:i/>
               <w:iCs/>
             </w:rPr>
-            <w:t>Hra na PC Assassins Creed Odyssey - PC DIGITAL | Hra na PC na Alza.cz</w:t>
+            <w:t xml:space="preserve">Hra na PC Assassins Creed </w:t>
+          </w:r>
+          <w:proofErr w:type="gramStart"/>
+          <w:r>
+            <w:rPr>
+              <w:i/>
+              <w:iCs/>
+            </w:rPr>
+            <w:t>Odyssey - PC</w:t>
+          </w:r>
+          <w:proofErr w:type="gramEnd"/>
+          <w:r>
+            <w:rPr>
+              <w:i/>
+              <w:iCs/>
+            </w:rPr>
+            <w:t xml:space="preserve"> DIGITAL | Hra na PC na Alza.cz</w:t>
           </w:r>
           <w:r>
             <w:t xml:space="preserve"> [online]. [vid. 2021-08-24]. Dostupné z: https://www.alza.cz/media/assassins-creed-odyssey-pc-digital-d6222907.htm?o=3</w:t>
@@ -27939,7 +28314,23 @@
               <w:i/>
               <w:iCs/>
             </w:rPr>
-            <w:t>Assassin’s Creed Odyssey | Download and Buy Today - Epic Games Store</w:t>
+            <w:t xml:space="preserve">Assassin’s Creed Odyssey | Download and Buy </w:t>
+          </w:r>
+          <w:proofErr w:type="gramStart"/>
+          <w:r>
+            <w:rPr>
+              <w:i/>
+              <w:iCs/>
+            </w:rPr>
+            <w:t>Today - Epic</w:t>
+          </w:r>
+          <w:proofErr w:type="gramEnd"/>
+          <w:r>
+            <w:rPr>
+              <w:i/>
+              <w:iCs/>
+            </w:rPr>
+            <w:t xml:space="preserve"> Games Store</w:t>
           </w:r>
           <w:r>
             <w:t xml:space="preserve"> [online]. [vid. 2021-08-24]. Dostupné z: https://www.epicgames.com/store/en-US/p/assassins-creed-odyssey</w:t>
@@ -28012,7 +28403,23 @@
               <w:i/>
               <w:iCs/>
             </w:rPr>
-            <w:t>Hra na PC Baldur’s Gate II Enhanced Edition - PC DIGITAL | Hra na PC na Alza.cz</w:t>
+            <w:t xml:space="preserve">Hra na PC Baldur’s Gate II Enhanced </w:t>
+          </w:r>
+          <w:proofErr w:type="gramStart"/>
+          <w:r>
+            <w:rPr>
+              <w:i/>
+              <w:iCs/>
+            </w:rPr>
+            <w:t>Edition - PC</w:t>
+          </w:r>
+          <w:proofErr w:type="gramEnd"/>
+          <w:r>
+            <w:rPr>
+              <w:i/>
+              <w:iCs/>
+            </w:rPr>
+            <w:t xml:space="preserve"> DIGITAL | Hra na PC na Alza.cz</w:t>
           </w:r>
           <w:r>
             <w:t xml:space="preserve"> [online]. [vid. 2021-08-26]. Dostupné z: https://www.alza.cz/media/baldurs-gate-ii-enhanced-edition-pc-digital-d5866684.htm</w:t>
@@ -28036,7 +28443,23 @@
               <w:i/>
               <w:iCs/>
             </w:rPr>
-            <w:t>Hra na PC Heroes of Might &amp; Magic III - HD Edtion (PC) DIGITAL | Hra na PC na Alza.cz</w:t>
+            <w:t xml:space="preserve">Hra na PC Heroes of Might &amp; Magic </w:t>
+          </w:r>
+          <w:proofErr w:type="gramStart"/>
+          <w:r>
+            <w:rPr>
+              <w:i/>
+              <w:iCs/>
+            </w:rPr>
+            <w:t>III - HD</w:t>
+          </w:r>
+          <w:proofErr w:type="gramEnd"/>
+          <w:r>
+            <w:rPr>
+              <w:i/>
+              <w:iCs/>
+            </w:rPr>
+            <w:t xml:space="preserve"> Edtion (PC) DIGITAL | Hra na PC na Alza.cz</w:t>
           </w:r>
           <w:r>
             <w:t xml:space="preserve"> [online]. [vid. 2021-08-26]. Dostupné z: https://www.alza.cz/media/heroes-of-might-magic-iii-hd-edtion-pc-digital-d5346604.htm</w:t>
@@ -28060,7 +28483,23 @@
               <w:i/>
               <w:iCs/>
             </w:rPr>
-            <w:t>Might &amp; Magic Heroes 3 | Download and Buy Today - Epic Games Store</w:t>
+            <w:t xml:space="preserve">Might &amp; Magic Heroes 3 | Download and Buy </w:t>
+          </w:r>
+          <w:proofErr w:type="gramStart"/>
+          <w:r>
+            <w:rPr>
+              <w:i/>
+              <w:iCs/>
+            </w:rPr>
+            <w:t>Today - Epic</w:t>
+          </w:r>
+          <w:proofErr w:type="gramEnd"/>
+          <w:r>
+            <w:rPr>
+              <w:i/>
+              <w:iCs/>
+            </w:rPr>
+            <w:t xml:space="preserve"> Games Store</w:t>
           </w:r>
           <w:r>
             <w:t xml:space="preserve"> [online]. [vid. 2021-08-26]. Dostupné z: https://www.epicgames.com/store/en-US/p/might-and-magic-heroes-3</w:t>
@@ -28084,7 +28523,23 @@
               <w:i/>
               <w:iCs/>
             </w:rPr>
-            <w:t>Heroes® of Might &amp; Magic® III - HD Edition ve službě Steam</w:t>
+            <w:t xml:space="preserve">Heroes® of Might &amp; Magic® </w:t>
+          </w:r>
+          <w:proofErr w:type="gramStart"/>
+          <w:r>
+            <w:rPr>
+              <w:i/>
+              <w:iCs/>
+            </w:rPr>
+            <w:t>III - HD</w:t>
+          </w:r>
+          <w:proofErr w:type="gramEnd"/>
+          <w:r>
+            <w:rPr>
+              <w:i/>
+              <w:iCs/>
+            </w:rPr>
+            <w:t xml:space="preserve"> Edition ve službě Steam</w:t>
           </w:r>
           <w:r>
             <w:t xml:space="preserve"> [online]. [vid. 2021-08-26]. Dostupné z: https://store.steampowered.com/app/297000/Heroes_of_Might__Magic_III__HD_Edition/</w:t>
@@ -28464,7 +28919,23 @@
               <w:i/>
               <w:iCs/>
             </w:rPr>
-            <w:t xml:space="preserve"> Galaxy of Heroes - Free Mobile Game - EA Official Site</w:t>
+            <w:t xml:space="preserve"> Galaxy of </w:t>
+          </w:r>
+          <w:proofErr w:type="gramStart"/>
+          <w:r>
+            <w:rPr>
+              <w:i/>
+              <w:iCs/>
+            </w:rPr>
+            <w:t>Heroes - Free</w:t>
+          </w:r>
+          <w:proofErr w:type="gramEnd"/>
+          <w:r>
+            <w:rPr>
+              <w:i/>
+              <w:iCs/>
+            </w:rPr>
+            <w:t xml:space="preserve"> Mobile Game - EA Official Site</w:t>
           </w:r>
           <w:r>
             <w:t xml:space="preserve"> [online]. [vid. 2021-11-12]. Dostupné z: https://www.ea.com/games/starwars/galaxy-of-heroes</w:t>
@@ -28536,8 +29007,17 @@
               <w:i/>
               <w:iCs/>
             </w:rPr>
-            <w:t>Mafia: Trilogy - Home</w:t>
-          </w:r>
+            <w:t xml:space="preserve">Mafia: </w:t>
+          </w:r>
+          <w:proofErr w:type="gramStart"/>
+          <w:r>
+            <w:rPr>
+              <w:i/>
+              <w:iCs/>
+            </w:rPr>
+            <w:t>Trilogy - Home</w:t>
+          </w:r>
+          <w:proofErr w:type="gramEnd"/>
           <w:r>
             <w:t xml:space="preserve"> [online]. [vid. 2021-12-20]. Dostupné z: https://mafiagame.com/cs-CZ/</w:t>
           </w:r>
@@ -28771,7 +29251,23 @@
               <w:i/>
               <w:iCs/>
             </w:rPr>
-            <w:t>Age of Empires Franchise - Official Web Site</w:t>
+            <w:t xml:space="preserve">Age of Empires </w:t>
+          </w:r>
+          <w:proofErr w:type="gramStart"/>
+          <w:r>
+            <w:rPr>
+              <w:i/>
+              <w:iCs/>
+            </w:rPr>
+            <w:t>Franchise - Official</w:t>
+          </w:r>
+          <w:proofErr w:type="gramEnd"/>
+          <w:r>
+            <w:rPr>
+              <w:i/>
+              <w:iCs/>
+            </w:rPr>
+            <w:t xml:space="preserve"> Web Site</w:t>
           </w:r>
           <w:r>
             <w:t xml:space="preserve"> [online]. [vid. 2023-03-17]. Dostupné z: https://www.ageofempires.com/</w:t>
@@ -28795,7 +29291,23 @@
               <w:i/>
               <w:iCs/>
             </w:rPr>
-            <w:t>Cities: Skylines - Paradox Interactive</w:t>
+            <w:t xml:space="preserve">Cities: </w:t>
+          </w:r>
+          <w:proofErr w:type="gramStart"/>
+          <w:r>
+            <w:rPr>
+              <w:i/>
+              <w:iCs/>
+            </w:rPr>
+            <w:t>Skylines - Paradox</w:t>
+          </w:r>
+          <w:proofErr w:type="gramEnd"/>
+          <w:r>
+            <w:rPr>
+              <w:i/>
+              <w:iCs/>
+            </w:rPr>
+            <w:t xml:space="preserve"> Interactive</w:t>
           </w:r>
           <w:r>
             <w:t xml:space="preserve"> [online]. [vid. 2023-03-17]. Dostupné z: https://www.paradoxinteractive.com/games/cities-skylines/about</w:t>
@@ -28819,7 +29331,23 @@
               <w:i/>
               <w:iCs/>
             </w:rPr>
-            <w:t>RollerCoaster Tycoon: Deluxe - RollerCoaster Tycoon - The Ultimate Theme park Sim</w:t>
+            <w:t xml:space="preserve">RollerCoaster Tycoon: </w:t>
+          </w:r>
+          <w:proofErr w:type="gramStart"/>
+          <w:r>
+            <w:rPr>
+              <w:i/>
+              <w:iCs/>
+            </w:rPr>
+            <w:t>Deluxe - RollerCoaster</w:t>
+          </w:r>
+          <w:proofErr w:type="gramEnd"/>
+          <w:r>
+            <w:rPr>
+              <w:i/>
+              <w:iCs/>
+            </w:rPr>
+            <w:t xml:space="preserve"> Tycoon - The Ultimate Theme park Sim</w:t>
           </w:r>
           <w:r>
             <w:t xml:space="preserve"> [online]. [vid. 2023-03-17]. Dostupné z: https://www.rollercoastertycoon.com/rollercoaster-tycoon-deluxe/</w:t>
@@ -28837,7 +29365,15 @@
           </w:r>
           <w:r>
             <w:tab/>
-            <w:t xml:space="preserve">KOŠŤÁL, Filip. Průvodce herními žánry - válečné strategie – Doupě.cz. </w:t>
+            <w:t xml:space="preserve">KOŠŤÁL, Filip. Průvodce herními </w:t>
+          </w:r>
+          <w:proofErr w:type="gramStart"/>
+          <w:r>
+            <w:t>žánry - válečné</w:t>
+          </w:r>
+          <w:proofErr w:type="gramEnd"/>
+          <w:r>
+            <w:t xml:space="preserve"> strategie – Doupě.cz. </w:t>
           </w:r>
           <w:r>
             <w:rPr>
@@ -28868,7 +29404,23 @@
               <w:i/>
               <w:iCs/>
             </w:rPr>
-            <w:t>DiRT Rally - The official game site</w:t>
+            <w:t xml:space="preserve">DiRT </w:t>
+          </w:r>
+          <w:proofErr w:type="gramStart"/>
+          <w:r>
+            <w:rPr>
+              <w:i/>
+              <w:iCs/>
+            </w:rPr>
+            <w:t>Rally - The</w:t>
+          </w:r>
+          <w:proofErr w:type="gramEnd"/>
+          <w:r>
+            <w:rPr>
+              <w:i/>
+              <w:iCs/>
+            </w:rPr>
+            <w:t xml:space="preserve"> official game site</w:t>
           </w:r>
           <w:r>
             <w:t xml:space="preserve"> [online]. [vid. 2023-03-18]. Dostupné z: https://dirtgame.com/dirtrally/us/home</w:t>
@@ -28892,7 +29444,23 @@
               <w:i/>
               <w:iCs/>
             </w:rPr>
-            <w:t>Need for Speed Video Games - Official EA Site</w:t>
+            <w:t xml:space="preserve">Need for Speed Video </w:t>
+          </w:r>
+          <w:proofErr w:type="gramStart"/>
+          <w:r>
+            <w:rPr>
+              <w:i/>
+              <w:iCs/>
+            </w:rPr>
+            <w:t>Games - Official</w:t>
+          </w:r>
+          <w:proofErr w:type="gramEnd"/>
+          <w:r>
+            <w:rPr>
+              <w:i/>
+              <w:iCs/>
+            </w:rPr>
+            <w:t xml:space="preserve"> EA Site</w:t>
           </w:r>
           <w:r>
             <w:t xml:space="preserve"> [online]. [vid. 2023-03-18]. Dostupné z: https://www.ea.com/games/need-for-speed</w:t>
@@ -28911,12 +29479,21 @@
           <w:r>
             <w:tab/>
           </w:r>
+          <w:proofErr w:type="gramStart"/>
           <w:r>
             <w:rPr>
               <w:i/>
               <w:iCs/>
             </w:rPr>
-            <w:t>Home - Redout 2 - The Fastest Racing Game in the Universe</w:t>
+            <w:t>Home - Redout</w:t>
+          </w:r>
+          <w:proofErr w:type="gramEnd"/>
+          <w:r>
+            <w:rPr>
+              <w:i/>
+              <w:iCs/>
+            </w:rPr>
+            <w:t xml:space="preserve"> 2 - The Fastest Racing Game in the Universe</w:t>
           </w:r>
           <w:r>
             <w:t xml:space="preserve"> [online]. [vid. 2023-03-18]. Dostupné z: https://redout.games/redout2/</w:t>
@@ -28965,7 +29542,23 @@
               <w:i/>
               <w:iCs/>
             </w:rPr>
-            <w:t>Asphalt 9: Legends - Arcade Racing | Asphalt Legends</w:t>
+            <w:t xml:space="preserve">Asphalt 9: </w:t>
+          </w:r>
+          <w:proofErr w:type="gramStart"/>
+          <w:r>
+            <w:rPr>
+              <w:i/>
+              <w:iCs/>
+            </w:rPr>
+            <w:t>Legends - Arcade</w:t>
+          </w:r>
+          <w:proofErr w:type="gramEnd"/>
+          <w:r>
+            <w:rPr>
+              <w:i/>
+              <w:iCs/>
+            </w:rPr>
+            <w:t xml:space="preserve"> Racing | Asphalt Legends</w:t>
           </w:r>
           <w:r>
             <w:t xml:space="preserve"> [online]. [vid. 2023-03-18]. Dostupné z: https://asphaltlegends.com/</w:t>
@@ -28985,12 +29578,21 @@
             <w:tab/>
             <w:t xml:space="preserve">INDIAN. </w:t>
           </w:r>
+          <w:proofErr w:type="gramStart"/>
           <w:r>
             <w:rPr>
               <w:i/>
               <w:iCs/>
             </w:rPr>
-            <w:t>Wreckfest - Recenze - YouTube</w:t>
+            <w:t>Wreckfest - Recenze</w:t>
+          </w:r>
+          <w:proofErr w:type="gramEnd"/>
+          <w:r>
+            <w:rPr>
+              <w:i/>
+              <w:iCs/>
+            </w:rPr>
+            <w:t xml:space="preserve"> - YouTube</w:t>
           </w:r>
           <w:r>
             <w:t xml:space="preserve"> [online]. [vid. 2023-03-18]. Dostupné z: https://www.youtube.com/watch?v=3_3nvi1vsZ4</w:t>
@@ -29015,7 +29617,23 @@
               <w:i/>
               <w:iCs/>
             </w:rPr>
-            <w:t>WinForm vs WPF vs UWP vs Console - The C# Desktop UI Showdown (and the future with .NET 5)</w:t>
+            <w:t xml:space="preserve">WinForm vs WPF vs UWP vs </w:t>
+          </w:r>
+          <w:proofErr w:type="gramStart"/>
+          <w:r>
+            <w:rPr>
+              <w:i/>
+              <w:iCs/>
+            </w:rPr>
+            <w:t>Console - The</w:t>
+          </w:r>
+          <w:proofErr w:type="gramEnd"/>
+          <w:r>
+            <w:rPr>
+              <w:i/>
+              <w:iCs/>
+            </w:rPr>
+            <w:t xml:space="preserve"> C# Desktop UI Showdown (and the future with .NET 5)</w:t>
           </w:r>
           <w:r>
             <w:t xml:space="preserve"> [online]. 2019 [vid. 2021-05-03]. Dostupné z: https://www.youtube.com/watch?v=yq0dSkA1vpM</w:t>
@@ -29039,8 +29657,17 @@
               <w:i/>
               <w:iCs/>
             </w:rPr>
-            <w:t>Difference between WPF and WinForms - GeeksforGeeks</w:t>
-          </w:r>
+            <w:t xml:space="preserve">Difference between WPF and </w:t>
+          </w:r>
+          <w:proofErr w:type="gramStart"/>
+          <w:r>
+            <w:rPr>
+              <w:i/>
+              <w:iCs/>
+            </w:rPr>
+            <w:t>WinForms - GeeksforGeeks</w:t>
+          </w:r>
+          <w:proofErr w:type="gramEnd"/>
           <w:r>
             <w:t xml:space="preserve"> [online]. [vid. 2023-03-24]. Dostupné z: https://www.geeksforgeeks.org/difference-between-wpf-and-winforms/</w:t>
           </w:r>
@@ -29063,7 +29690,23 @@
               <w:i/>
               <w:iCs/>
             </w:rPr>
-            <w:t>Overview of GDI+ - Win32 apps | Microsoft Learn</w:t>
+            <w:t xml:space="preserve">Overview of </w:t>
+          </w:r>
+          <w:proofErr w:type="gramStart"/>
+          <w:r>
+            <w:rPr>
+              <w:i/>
+              <w:iCs/>
+            </w:rPr>
+            <w:t>GDI+ - Win32</w:t>
+          </w:r>
+          <w:proofErr w:type="gramEnd"/>
+          <w:r>
+            <w:rPr>
+              <w:i/>
+              <w:iCs/>
+            </w:rPr>
+            <w:t xml:space="preserve"> apps | Microsoft Learn</w:t>
           </w:r>
           <w:r>
             <w:t xml:space="preserve"> [online]. [vid. 2023-03-24]. Dostupné z: https://learn.microsoft.com/en-us/windows/win32/gdiplus/-gdiplus-overview-of-gdi--about</w:t>
@@ -29082,12 +29725,21 @@
           <w:r>
             <w:tab/>
           </w:r>
+          <w:proofErr w:type="gramStart"/>
           <w:r>
             <w:rPr>
               <w:i/>
               <w:iCs/>
             </w:rPr>
-            <w:t>GDI+ - Win32 apps | Microsoft Learn</w:t>
+            <w:t>GDI+ - Win32</w:t>
+          </w:r>
+          <w:proofErr w:type="gramEnd"/>
+          <w:r>
+            <w:rPr>
+              <w:i/>
+              <w:iCs/>
+            </w:rPr>
+            <w:t xml:space="preserve"> apps | Microsoft Learn</w:t>
           </w:r>
           <w:r>
             <w:t xml:space="preserve"> [online]. [vid. 2023-03-24]. Dostupné z: https://learn.microsoft.com/en-us/windows/win32/gdiplus/-gdiplus-gdi-start</w:t>
@@ -29111,7 +29763,23 @@
               <w:i/>
               <w:iCs/>
             </w:rPr>
-            <w:t>Remote Desktop Services - GPU acceleration | Microsoft Learn</w:t>
+            <w:t xml:space="preserve">Remote Desktop </w:t>
+          </w:r>
+          <w:proofErr w:type="gramStart"/>
+          <w:r>
+            <w:rPr>
+              <w:i/>
+              <w:iCs/>
+            </w:rPr>
+            <w:t>Services - GPU</w:t>
+          </w:r>
+          <w:proofErr w:type="gramEnd"/>
+          <w:r>
+            <w:rPr>
+              <w:i/>
+              <w:iCs/>
+            </w:rPr>
+            <w:t xml:space="preserve"> acceleration | Microsoft Learn</w:t>
           </w:r>
           <w:r>
             <w:t xml:space="preserve"> [online]. [vid. 2023-03-24]. Dostupné z: https://learn.microsoft.com/en-us/windows-server/remote/remote-desktop-services/rds-graphics-virtualization</w:t>
@@ -29135,7 +29803,23 @@
               <w:i/>
               <w:iCs/>
             </w:rPr>
-            <w:t>Graphics and Drawing - Windows Forms .NET Framework | Microsoft Learn</w:t>
+            <w:t xml:space="preserve">Graphics and </w:t>
+          </w:r>
+          <w:proofErr w:type="gramStart"/>
+          <w:r>
+            <w:rPr>
+              <w:i/>
+              <w:iCs/>
+            </w:rPr>
+            <w:t>Drawing - Windows</w:t>
+          </w:r>
+          <w:proofErr w:type="gramEnd"/>
+          <w:r>
+            <w:rPr>
+              <w:i/>
+              <w:iCs/>
+            </w:rPr>
+            <w:t xml:space="preserve"> Forms .NET Framework | Microsoft Learn</w:t>
           </w:r>
           <w:r>
             <w:t xml:space="preserve"> [online]. [vid. 2023-03-24]. Dostupné z: https://learn.microsoft.com/en-us/dotnet/desktop/winforms/advanced/graphics-and-drawing-in-windows-forms?view=netframeworkdesktop-4.8</w:t>
@@ -29159,7 +29843,23 @@
               <w:i/>
               <w:iCs/>
             </w:rPr>
-            <w:t>DirectX graphics and gaming - Win32 apps | Microsoft Docs</w:t>
+            <w:t xml:space="preserve">DirectX graphics and </w:t>
+          </w:r>
+          <w:proofErr w:type="gramStart"/>
+          <w:r>
+            <w:rPr>
+              <w:i/>
+              <w:iCs/>
+            </w:rPr>
+            <w:t>gaming - Win32</w:t>
+          </w:r>
+          <w:proofErr w:type="gramEnd"/>
+          <w:r>
+            <w:rPr>
+              <w:i/>
+              <w:iCs/>
+            </w:rPr>
+            <w:t xml:space="preserve"> apps | Microsoft Docs</w:t>
           </w:r>
           <w:r>
             <w:t xml:space="preserve"> [online]. [vid. 2021-11-12]. Dostupné z: https://docs.microsoft.com/en-us/windows/win32/directx</w:t>
@@ -29307,7 +30007,23 @@
               <w:i/>
               <w:iCs/>
             </w:rPr>
-            <w:t>Xamarin.Essentials - Xamarin | Microsoft Docs</w:t>
+            <w:t>Xamarin.</w:t>
+          </w:r>
+          <w:proofErr w:type="gramStart"/>
+          <w:r>
+            <w:rPr>
+              <w:i/>
+              <w:iCs/>
+            </w:rPr>
+            <w:t>Essentials - Xamarin</w:t>
+          </w:r>
+          <w:proofErr w:type="gramEnd"/>
+          <w:r>
+            <w:rPr>
+              <w:i/>
+              <w:iCs/>
+            </w:rPr>
+            <w:t xml:space="preserve"> | Microsoft Docs</w:t>
           </w:r>
           <w:r>
             <w:t xml:space="preserve"> [online]. [vid. 2021-10-05]. Dostupné z: https://docs.microsoft.com/en-us/xamarin/essentials/?WT.mc_id=dotnet-35129-website</w:t>
@@ -29357,7 +30073,23 @@
               <w:i/>
               <w:iCs/>
             </w:rPr>
-            <w:t>Xamarin.Forms Views - Xamarin | Microsoft Docs</w:t>
+            <w:t xml:space="preserve">Xamarin.Forms </w:t>
+          </w:r>
+          <w:proofErr w:type="gramStart"/>
+          <w:r>
+            <w:rPr>
+              <w:i/>
+              <w:iCs/>
+            </w:rPr>
+            <w:t>Views - Xamarin</w:t>
+          </w:r>
+          <w:proofErr w:type="gramEnd"/>
+          <w:r>
+            <w:rPr>
+              <w:i/>
+              <w:iCs/>
+            </w:rPr>
+            <w:t xml:space="preserve"> | Microsoft Docs</w:t>
           </w:r>
           <w:r>
             <w:t xml:space="preserve"> [online]. [vid. 2021-10-04]. Dostupné z: https://docs.microsoft.com/en-us/xamarin/xamarin-forms/user-interface/controls/views?WT.mc_id=dotnet-35129-website</w:t>
@@ -29407,7 +30139,23 @@
               <w:i/>
               <w:iCs/>
             </w:rPr>
-            <w:t>Run apps on the Android Emulator  |  Android Developers</w:t>
+            <w:t xml:space="preserve">Run apps on the Android </w:t>
+          </w:r>
+          <w:proofErr w:type="gramStart"/>
+          <w:r>
+            <w:rPr>
+              <w:i/>
+              <w:iCs/>
+            </w:rPr>
+            <w:t>Emulator  |</w:t>
+          </w:r>
+          <w:proofErr w:type="gramEnd"/>
+          <w:r>
+            <w:rPr>
+              <w:i/>
+              <w:iCs/>
+            </w:rPr>
+            <w:t>  Android Developers</w:t>
           </w:r>
           <w:r>
             <w:t xml:space="preserve"> [online]. [vid. 2021-10-16]. Dostupné z: https://developer.android.com/studio/run/emulator</w:t>
@@ -29432,7 +30180,23 @@
               <w:i/>
               <w:iCs/>
             </w:rPr>
-            <w:t>Meet Android Studio  |  Android Developers</w:t>
+            <w:t xml:space="preserve">Meet Android </w:t>
+          </w:r>
+          <w:proofErr w:type="gramStart"/>
+          <w:r>
+            <w:rPr>
+              <w:i/>
+              <w:iCs/>
+            </w:rPr>
+            <w:t>Studio  |</w:t>
+          </w:r>
+          <w:proofErr w:type="gramEnd"/>
+          <w:r>
+            <w:rPr>
+              <w:i/>
+              <w:iCs/>
+            </w:rPr>
+            <w:t>  Android Developers</w:t>
           </w:r>
           <w:r>
             <w:t xml:space="preserve"> [online]. [vid. 2021-10-16]. Dostupné z: https://developer.android.com/studio/intro</w:t>
@@ -29457,7 +30221,23 @@
               <w:i/>
               <w:iCs/>
             </w:rPr>
-            <w:t>Create an Android project  |  Android Developers</w:t>
+            <w:t xml:space="preserve">Create an Android </w:t>
+          </w:r>
+          <w:proofErr w:type="gramStart"/>
+          <w:r>
+            <w:rPr>
+              <w:i/>
+              <w:iCs/>
+            </w:rPr>
+            <w:t>project  |</w:t>
+          </w:r>
+          <w:proofErr w:type="gramEnd"/>
+          <w:r>
+            <w:rPr>
+              <w:i/>
+              <w:iCs/>
+            </w:rPr>
+            <w:t>  Android Developers</w:t>
           </w:r>
           <w:r>
             <w:t xml:space="preserve"> [online]. [vid. 2021-10-16]. Dostupné z: https://developer.android.com/training/basics/firstapp/creating-project</w:t>
@@ -29471,8 +30251,13 @@
             <w:divId w:val="1122725819"/>
           </w:pPr>
           <w:r>
-            <w:t>[119] .</w:t>
-          </w:r>
+            <w:t>[119</w:t>
+          </w:r>
+          <w:proofErr w:type="gramStart"/>
+          <w:r>
+            <w:t>] .</w:t>
+          </w:r>
+          <w:proofErr w:type="gramEnd"/>
           <w:r>
             <w:tab/>
           </w:r>
@@ -29481,7 +30266,23 @@
               <w:i/>
               <w:iCs/>
             </w:rPr>
-            <w:t>NET MAUI Release Candidate - Ready for cross-platform app development - .NET Blog</w:t>
+            <w:t xml:space="preserve">NET MAUI Release </w:t>
+          </w:r>
+          <w:proofErr w:type="gramStart"/>
+          <w:r>
+            <w:rPr>
+              <w:i/>
+              <w:iCs/>
+            </w:rPr>
+            <w:t>Candidate - Ready</w:t>
+          </w:r>
+          <w:proofErr w:type="gramEnd"/>
+          <w:r>
+            <w:rPr>
+              <w:i/>
+              <w:iCs/>
+            </w:rPr>
+            <w:t xml:space="preserve"> for cross-platform app development - .NET Blog</w:t>
           </w:r>
           <w:r>
             <w:t xml:space="preserve"> [online]. [vid. 2022-10-14]. Dostupné z: https://devblogs.microsoft.com/dotnet/dotnet-maui-rc-1/</w:t>
@@ -29505,7 +30306,23 @@
               <w:i/>
               <w:iCs/>
             </w:rPr>
-            <w:t>Introducing .NET Multi-platform App UI - .NET Blog</w:t>
+            <w:t xml:space="preserve">Introducing .NET Multi-platform App </w:t>
+          </w:r>
+          <w:proofErr w:type="gramStart"/>
+          <w:r>
+            <w:rPr>
+              <w:i/>
+              <w:iCs/>
+            </w:rPr>
+            <w:t>UI - .NET</w:t>
+          </w:r>
+          <w:proofErr w:type="gramEnd"/>
+          <w:r>
+            <w:rPr>
+              <w:i/>
+              <w:iCs/>
+            </w:rPr>
+            <w:t xml:space="preserve"> Blog</w:t>
           </w:r>
           <w:r>
             <w:t xml:space="preserve"> [online]. [vid. 2023-03-24]. Dostupné z: https://devblogs.microsoft.com/dotnet/introducing-net-multi-platform-app-ui/</w:t>
@@ -29605,8 +30422,17 @@
               <w:i/>
               <w:iCs/>
             </w:rPr>
-            <w:t>Real Time Animation: Unity for Look Development - YouTube</w:t>
-          </w:r>
+            <w:t xml:space="preserve">Real Time Animation: Unity for Look </w:t>
+          </w:r>
+          <w:proofErr w:type="gramStart"/>
+          <w:r>
+            <w:rPr>
+              <w:i/>
+              <w:iCs/>
+            </w:rPr>
+            <w:t>Development - YouTube</w:t>
+          </w:r>
+          <w:proofErr w:type="gramEnd"/>
           <w:r>
             <w:t xml:space="preserve"> [online]. [vid. 2021-06-21]. Dostupné z: https://www.youtube.com/watch?v=urew479-Wlw</w:t>
           </w:r>
@@ -29655,8 +30481,17 @@
               <w:i/>
               <w:iCs/>
             </w:rPr>
-            <w:t>Reimagine product design and development - YouTube</w:t>
-          </w:r>
+            <w:t xml:space="preserve">Reimagine product design and </w:t>
+          </w:r>
+          <w:proofErr w:type="gramStart"/>
+          <w:r>
+            <w:rPr>
+              <w:i/>
+              <w:iCs/>
+            </w:rPr>
+            <w:t>development - YouTube</w:t>
+          </w:r>
+          <w:proofErr w:type="gramEnd"/>
           <w:r>
             <w:t xml:space="preserve"> [online]. [vid. 2021-06-21]. Dostupné z: https://www.youtube.com/watch?v=j_bQf0InYHM</w:t>
           </w:r>
@@ -29680,8 +30515,17 @@
               <w:i/>
               <w:iCs/>
             </w:rPr>
-            <w:t>Create immersive experiences for real-world applications at scale | Unity - YouTube</w:t>
-          </w:r>
+            <w:t xml:space="preserve">Create immersive experiences for real-world applications at scale | </w:t>
+          </w:r>
+          <w:proofErr w:type="gramStart"/>
+          <w:r>
+            <w:rPr>
+              <w:i/>
+              <w:iCs/>
+            </w:rPr>
+            <w:t>Unity - YouTube</w:t>
+          </w:r>
+          <w:proofErr w:type="gramEnd"/>
           <w:r>
             <w:t xml:space="preserve"> [online]. [vid. 2021-06-21]. Dostupné z: https://www.youtube.com/watch?v=5VRxVVOIoJs</w:t>
           </w:r>
@@ -29704,7 +30548,23 @@
               <w:i/>
               <w:iCs/>
             </w:rPr>
-            <w:t>Cuphead: Don’t Deal With The Devil | Available on Xbox One - Windows 10 - Nintendo Switch – PlayStation 4 - Steam - GOG - Mac</w:t>
+            <w:t xml:space="preserve">Cuphead: Don’t Deal With The Devil | Available on Xbox </w:t>
+          </w:r>
+          <w:proofErr w:type="gramStart"/>
+          <w:r>
+            <w:rPr>
+              <w:i/>
+              <w:iCs/>
+            </w:rPr>
+            <w:t>One - Windows</w:t>
+          </w:r>
+          <w:proofErr w:type="gramEnd"/>
+          <w:r>
+            <w:rPr>
+              <w:i/>
+              <w:iCs/>
+            </w:rPr>
+            <w:t xml:space="preserve"> 10 - Nintendo Switch – PlayStation 4 - Steam - GOG - Mac</w:t>
           </w:r>
           <w:r>
             <w:t xml:space="preserve"> [online]. [vid. 2023-03-24]. Dostupné z: https://cupheadgame.com/</w:t>
@@ -29778,7 +30638,23 @@
               <w:i/>
               <w:iCs/>
             </w:rPr>
-            <w:t>Compare Unity plans: Pro vs Plus vs Free. Choose the best 2D - 3D engine for your project! - Unity Store</w:t>
+            <w:t xml:space="preserve">Compare Unity plans: Pro vs Plus vs Free. Choose the best </w:t>
+          </w:r>
+          <w:proofErr w:type="gramStart"/>
+          <w:r>
+            <w:rPr>
+              <w:i/>
+              <w:iCs/>
+            </w:rPr>
+            <w:t>2D - 3D</w:t>
+          </w:r>
+          <w:proofErr w:type="gramEnd"/>
+          <w:r>
+            <w:rPr>
+              <w:i/>
+              <w:iCs/>
+            </w:rPr>
+            <w:t xml:space="preserve"> engine for your project! - Unity Store</w:t>
           </w:r>
           <w:r>
             <w:t xml:space="preserve"> [online]. [vid. 2021-06-23]. Dostupné z: https://store.unity.com/compare-plans?currency=USD</w:t>
@@ -29828,8 +30704,17 @@
               <w:i/>
               <w:iCs/>
             </w:rPr>
-            <w:t>How to make a CUSTOM INSPECTOR in Unity - YouTube</w:t>
-          </w:r>
+            <w:t xml:space="preserve">How to make a CUSTOM INSPECTOR in </w:t>
+          </w:r>
+          <w:proofErr w:type="gramStart"/>
+          <w:r>
+            <w:rPr>
+              <w:i/>
+              <w:iCs/>
+            </w:rPr>
+            <w:t>Unity - YouTube</w:t>
+          </w:r>
+          <w:proofErr w:type="gramEnd"/>
           <w:r>
             <w:t xml:space="preserve"> [online]. [vid. 2021-06-21]. Dostupné z: https://www.youtube.com/watch?v=RInUu1_8aGw</w:t>
           </w:r>
@@ -29878,8 +30763,17 @@
               <w:i/>
               <w:iCs/>
             </w:rPr>
-            <w:t>C# Game Programming Cookbook for Unity 3D</w:t>
-          </w:r>
+            <w:t xml:space="preserve">C# Game Programming Cookbook for Unity </w:t>
+          </w:r>
+          <w:proofErr w:type="gramStart"/>
+          <w:r>
+            <w:rPr>
+              <w:i/>
+              <w:iCs/>
+            </w:rPr>
+            <w:t>3D</w:t>
+          </w:r>
+          <w:proofErr w:type="gramEnd"/>
           <w:r>
             <w:t xml:space="preserve"> [online]. 2. vyd. 2014. ISBN 9781466581401. Dostupné z: doi:10.1201/b17100</w:t>
           </w:r>
@@ -29923,12 +30817,21 @@
             <w:tab/>
             <w:t xml:space="preserve">DOCS.UNITY3D.COM. </w:t>
           </w:r>
+          <w:proofErr w:type="gramStart"/>
           <w:r>
             <w:rPr>
               <w:i/>
               <w:iCs/>
             </w:rPr>
-            <w:t>Unity - Scripting API: MonoBehaviour.FixedUpdate()</w:t>
+            <w:t>Unity - Scripting</w:t>
+          </w:r>
+          <w:proofErr w:type="gramEnd"/>
+          <w:r>
+            <w:rPr>
+              <w:i/>
+              <w:iCs/>
+            </w:rPr>
+            <w:t xml:space="preserve"> API: MonoBehaviour.FixedUpdate()</w:t>
           </w:r>
           <w:r>
             <w:t xml:space="preserve"> [online]. [vid. 2021-09-04]. Dostupné z: https://docs.unity3d.com/ScriptReference/MonoBehaviour.FixedUpdate.html</w:t>
@@ -29948,12 +30851,21 @@
             <w:tab/>
             <w:t xml:space="preserve">DOCS.UNITY3D.COM. </w:t>
           </w:r>
+          <w:proofErr w:type="gramStart"/>
           <w:r>
             <w:rPr>
               <w:i/>
               <w:iCs/>
             </w:rPr>
-            <w:t>Unity - Scripting API: Debug</w:t>
+            <w:t>Unity - Scripting</w:t>
+          </w:r>
+          <w:proofErr w:type="gramEnd"/>
+          <w:r>
+            <w:rPr>
+              <w:i/>
+              <w:iCs/>
+            </w:rPr>
+            <w:t xml:space="preserve"> API: Debug</w:t>
           </w:r>
           <w:r>
             <w:t xml:space="preserve"> [online]. [vid. 2021-09-19]. Dostupné z: https://docs.unity3d.com/ScriptReference/Debug.html</w:t>
@@ -29973,12 +30885,21 @@
             <w:tab/>
             <w:t xml:space="preserve">DOCS.UNITY3D.COM. </w:t>
           </w:r>
+          <w:proofErr w:type="gramStart"/>
           <w:r>
             <w:rPr>
               <w:i/>
               <w:iCs/>
             </w:rPr>
-            <w:t>Unity - Manual: Prefabs</w:t>
+            <w:t>Unity - Manual</w:t>
+          </w:r>
+          <w:proofErr w:type="gramEnd"/>
+          <w:r>
+            <w:rPr>
+              <w:i/>
+              <w:iCs/>
+            </w:rPr>
+            <w:t>: Prefabs</w:t>
           </w:r>
           <w:r>
             <w:t xml:space="preserve"> [online]. [vid. 2021-09-04]. Dostupné z: https://docs.unity3d.com/Manual/Prefabs.html</w:t>
@@ -30003,7 +30924,23 @@
               <w:i/>
               <w:iCs/>
             </w:rPr>
-            <w:t>10 mins GameDev tips - Quaternions - YouTube</w:t>
+            <w:t xml:space="preserve">10 mins GameDev </w:t>
+          </w:r>
+          <w:proofErr w:type="gramStart"/>
+          <w:r>
+            <w:rPr>
+              <w:i/>
+              <w:iCs/>
+            </w:rPr>
+            <w:t>tips - Quaternions</w:t>
+          </w:r>
+          <w:proofErr w:type="gramEnd"/>
+          <w:r>
+            <w:rPr>
+              <w:i/>
+              <w:iCs/>
+            </w:rPr>
+            <w:t xml:space="preserve"> - YouTube</w:t>
           </w:r>
           <w:r>
             <w:t xml:space="preserve"> [online]. [vid. 2021-09-20]. Dostupné z: https://www.youtube.com/watch?v=1yoFjjJRnLY</w:t>
@@ -30028,7 +30965,23 @@
               <w:i/>
               <w:iCs/>
             </w:rPr>
-            <w:t>Quaternions and 3d rotation, explained interactively - YouTube</w:t>
+            <w:t xml:space="preserve">Quaternions and </w:t>
+          </w:r>
+          <w:proofErr w:type="gramStart"/>
+          <w:r>
+            <w:rPr>
+              <w:i/>
+              <w:iCs/>
+            </w:rPr>
+            <w:t>3d</w:t>
+          </w:r>
+          <w:proofErr w:type="gramEnd"/>
+          <w:r>
+            <w:rPr>
+              <w:i/>
+              <w:iCs/>
+            </w:rPr>
+            <w:t xml:space="preserve"> rotation, explained interactively - YouTube</w:t>
           </w:r>
           <w:r>
             <w:t xml:space="preserve"> [online]. 2018 [vid. 2021-09-20]. Dostupné z: https://www.youtube.com/watch?v=zjMuIxRvygQ</w:t>
@@ -30046,7 +30999,15 @@
           </w:r>
           <w:r>
             <w:tab/>
-            <w:t xml:space="preserve">JON FAVREAU. The Mandalorian. In: . 2019. </w:t>
+            <w:t>JON FAVREAU. The Mandalorian. In</w:t>
+          </w:r>
+          <w:proofErr w:type="gramStart"/>
+          <w:r>
+            <w:t>: .</w:t>
+          </w:r>
+          <w:proofErr w:type="gramEnd"/>
+          <w:r>
+            <w:t xml:space="preserve"> 2019. </w:t>
           </w:r>
         </w:p>
         <w:p>
@@ -30067,8 +31028,17 @@
               <w:i/>
               <w:iCs/>
             </w:rPr>
-            <w:t>Fortnite | Create, Play &amp; Battle With Friends for Free - Fortnite</w:t>
-          </w:r>
+            <w:t xml:space="preserve">Fortnite | Create, Play &amp; Battle With Friends for </w:t>
+          </w:r>
+          <w:proofErr w:type="gramStart"/>
+          <w:r>
+            <w:rPr>
+              <w:i/>
+              <w:iCs/>
+            </w:rPr>
+            <w:t>Free - Fortnite</w:t>
+          </w:r>
+          <w:proofErr w:type="gramEnd"/>
           <w:r>
             <w:t xml:space="preserve"> [online]. [vid. 2023-03-24]. Dostupné z: https://www.fortnite.com/</w:t>
           </w:r>
@@ -30141,8 +31111,17 @@
               <w:i/>
               <w:iCs/>
             </w:rPr>
-            <w:t>Why „The Mandalorian" Uses Virtual Sets Over Green Screen | Movies Insider - YouTube</w:t>
-          </w:r>
+            <w:t xml:space="preserve">Why „The Mandalorian" Uses Virtual Sets Over Green Screen | Movies </w:t>
+          </w:r>
+          <w:proofErr w:type="gramStart"/>
+          <w:r>
+            <w:rPr>
+              <w:i/>
+              <w:iCs/>
+            </w:rPr>
+            <w:t>Insider - YouTube</w:t>
+          </w:r>
+          <w:proofErr w:type="gramEnd"/>
           <w:r>
             <w:t xml:space="preserve"> [online]. [vid. 2021-06-24]. Dostupné z: https://www.youtube.com/watch?v=Ufp8weYYDE8</w:t>
           </w:r>
@@ -30166,8 +31145,17 @@
               <w:i/>
               <w:iCs/>
             </w:rPr>
-            <w:t>Real-Time In-Camera VFX for Next-Gen Filmmaking | Project Spotlight | Unreal Engine - YouTube</w:t>
-          </w:r>
+            <w:t xml:space="preserve">Real-Time In-Camera VFX for Next-Gen Filmmaking | Project Spotlight | Unreal </w:t>
+          </w:r>
+          <w:proofErr w:type="gramStart"/>
+          <w:r>
+            <w:rPr>
+              <w:i/>
+              <w:iCs/>
+            </w:rPr>
+            <w:t>Engine - YouTube</w:t>
+          </w:r>
+          <w:proofErr w:type="gramEnd"/>
           <w:r>
             <w:t xml:space="preserve"> [online]. [vid. 2021-06-24]. Dostupné z: https://www.youtube.com/watch?v=bErPsq5kPzE</w:t>
           </w:r>
@@ -30258,12 +31246,21 @@
             <w:tab/>
             <w:t xml:space="preserve">EPIC GAMES. </w:t>
           </w:r>
+          <w:proofErr w:type="gramStart"/>
           <w:r>
             <w:rPr>
               <w:i/>
               <w:iCs/>
             </w:rPr>
-            <w:t>Download - Unreal Engine</w:t>
+            <w:t>Download - Unreal</w:t>
+          </w:r>
+          <w:proofErr w:type="gramEnd"/>
+          <w:r>
+            <w:rPr>
+              <w:i/>
+              <w:iCs/>
+            </w:rPr>
+            <w:t xml:space="preserve"> Engine</w:t>
           </w:r>
           <w:r>
             <w:t xml:space="preserve"> [online]. [vid. 2021-06-22]. Dostupné z: https://www.unrealengine.com/en-US/download</w:t>
@@ -30650,7 +31647,23 @@
               <w:i/>
               <w:iCs/>
             </w:rPr>
-            <w:t>Game Manager.. One Manager to Rule them All. | by Thomas Kesler | Medium</w:t>
+            <w:t xml:space="preserve">Game </w:t>
+          </w:r>
+          <w:proofErr w:type="gramStart"/>
+          <w:r>
+            <w:rPr>
+              <w:i/>
+              <w:iCs/>
+            </w:rPr>
+            <w:t>Manager..</w:t>
+          </w:r>
+          <w:proofErr w:type="gramEnd"/>
+          <w:r>
+            <w:rPr>
+              <w:i/>
+              <w:iCs/>
+            </w:rPr>
+            <w:t xml:space="preserve"> One Manager to Rule them All. | by Thomas Kesler | Medium</w:t>
           </w:r>
           <w:r>
             <w:t xml:space="preserve"> [online]. [vid. 2023-03-25]. Dostupné z: https://foxxthom.medium.com/game-manager-one-manager-to-rule-them-all-1c06afa72b23</w:t>
@@ -30674,7 +31687,23 @@
               <w:i/>
               <w:iCs/>
             </w:rPr>
-            <w:t>O HŘE | BLACKHOLE :: PC, MAC, LINUX :: 2D Platfomer</w:t>
+            <w:t xml:space="preserve">O HŘE | </w:t>
+          </w:r>
+          <w:proofErr w:type="gramStart"/>
+          <w:r>
+            <w:rPr>
+              <w:i/>
+              <w:iCs/>
+            </w:rPr>
+            <w:t>BLACKHOLE :</w:t>
+          </w:r>
+          <w:proofErr w:type="gramEnd"/>
+          <w:r>
+            <w:rPr>
+              <w:i/>
+              <w:iCs/>
+            </w:rPr>
+            <w:t>: PC, MAC, LINUX :: 2D Platfomer</w:t>
           </w:r>
           <w:r>
             <w:t xml:space="preserve"> [online]. [vid. 2021-12-03]. Dostupné z: https://blackhole-game.com/cs/o-hre</w:t>
@@ -30703,12 +31732,12 @@
       <w:r>
         <w:br w:type="page"/>
       </w:r>
-      <w:bookmarkStart w:id="166" w:name="_Toc131014042"/>
+      <w:bookmarkStart w:id="164" w:name="_Toc131014042"/>
       <w:r>
         <w:lastRenderedPageBreak/>
         <w:t>Přílohy</w:t>
       </w:r>
-      <w:bookmarkEnd w:id="166"/>
+      <w:bookmarkEnd w:id="164"/>
     </w:p>
     <w:p>
       <w:pPr>
@@ -36068,35 +37097,6 @@
     </w:docPart>
     <w:docPart>
       <w:docPartPr>
-        <w:name w:val="6E2F4B5BBA014396A21E92E15360F6EF"/>
-        <w:category>
-          <w:name w:val="Obecné"/>
-          <w:gallery w:val="placeholder"/>
-        </w:category>
-        <w:types>
-          <w:type w:val="bbPlcHdr"/>
-        </w:types>
-        <w:behaviors>
-          <w:behavior w:val="content"/>
-        </w:behaviors>
-        <w:guid w:val="{794BC236-BA47-4935-B78E-3B51909D3732}"/>
-      </w:docPartPr>
-      <w:docPartBody>
-        <w:p>
-          <w:pPr>
-            <w:pStyle w:val="6E2F4B5BBA014396A21E92E15360F6EF"/>
-          </w:pPr>
-          <w:r>
-            <w:rPr>
-              <w:rStyle w:val="Zstupntext"/>
-            </w:rPr>
-            <w:t>Klikněte nebo klepněte sem a zadejte text.</w:t>
-          </w:r>
-        </w:p>
-      </w:docPartBody>
-    </w:docPart>
-    <w:docPart>
-      <w:docPartPr>
         <w:name w:val="D4429A775E1443C78ED664E9B14B0A49"/>
         <w:category>
           <w:name w:val="Obecné"/>
@@ -36329,35 +37329,6 @@
     </w:docPart>
     <w:docPart>
       <w:docPartPr>
-        <w:name w:val="7DF897AB0F284A658E3561C998A60AAD"/>
-        <w:category>
-          <w:name w:val="Obecné"/>
-          <w:gallery w:val="placeholder"/>
-        </w:category>
-        <w:types>
-          <w:type w:val="bbPlcHdr"/>
-        </w:types>
-        <w:behaviors>
-          <w:behavior w:val="content"/>
-        </w:behaviors>
-        <w:guid w:val="{845A7EBF-7FFB-4095-B40B-17D2660BC863}"/>
-      </w:docPartPr>
-      <w:docPartBody>
-        <w:p>
-          <w:pPr>
-            <w:pStyle w:val="7DF897AB0F284A658E3561C998A60AAD"/>
-          </w:pPr>
-          <w:r>
-            <w:rPr>
-              <w:rStyle w:val="Zstupntext"/>
-            </w:rPr>
-            <w:t>Klikněte nebo klepněte sem a zadejte text.</w:t>
-          </w:r>
-        </w:p>
-      </w:docPartBody>
-    </w:docPart>
-    <w:docPart>
-      <w:docPartPr>
         <w:name w:val="8F82CB4B76AB4F65872263B8400DA1C1"/>
         <w:category>
           <w:name w:val="Obecné"/>
@@ -36677,35 +37648,6 @@
     </w:docPart>
     <w:docPart>
       <w:docPartPr>
-        <w:name w:val="2007ADA81F0F4F188829ABE1815EA285"/>
-        <w:category>
-          <w:name w:val="Obecné"/>
-          <w:gallery w:val="placeholder"/>
-        </w:category>
-        <w:types>
-          <w:type w:val="bbPlcHdr"/>
-        </w:types>
-        <w:behaviors>
-          <w:behavior w:val="content"/>
-        </w:behaviors>
-        <w:guid w:val="{3C7E696A-A918-4E4D-A852-DAF440A23AD4}"/>
-      </w:docPartPr>
-      <w:docPartBody>
-        <w:p>
-          <w:pPr>
-            <w:pStyle w:val="2007ADA81F0F4F188829ABE1815EA285"/>
-          </w:pPr>
-          <w:r>
-            <w:rPr>
-              <w:rStyle w:val="Zstupntext"/>
-            </w:rPr>
-            <w:t>Klikněte nebo klepněte sem a zadejte text.</w:t>
-          </w:r>
-        </w:p>
-      </w:docPartBody>
-    </w:docPart>
-    <w:docPart>
-      <w:docPartPr>
         <w:name w:val="499DC131233A49FB998E459E6D05E8B9"/>
         <w:category>
           <w:name w:val="Obecné"/>
@@ -37274,6 +38216,93 @@
         <w:p>
           <w:pPr>
             <w:pStyle w:val="39A3DAE2DE5B4C7C9E83431E0FF2F7E6"/>
+          </w:pPr>
+          <w:r>
+            <w:rPr>
+              <w:rStyle w:val="Zstupntext"/>
+            </w:rPr>
+            <w:t>Klikněte nebo klepněte sem a zadejte text.</w:t>
+          </w:r>
+        </w:p>
+      </w:docPartBody>
+    </w:docPart>
+    <w:docPart>
+      <w:docPartPr>
+        <w:name w:val="2310FA6FCE6D4A1680E54931026A3DE2"/>
+        <w:category>
+          <w:name w:val="Obecné"/>
+          <w:gallery w:val="placeholder"/>
+        </w:category>
+        <w:types>
+          <w:type w:val="bbPlcHdr"/>
+        </w:types>
+        <w:behaviors>
+          <w:behavior w:val="content"/>
+        </w:behaviors>
+        <w:guid w:val="{10CD87E9-652A-4181-9A7D-0D51622E107B}"/>
+      </w:docPartPr>
+      <w:docPartBody>
+        <w:p>
+          <w:pPr>
+            <w:pStyle w:val="2310FA6FCE6D4A1680E54931026A3DE2"/>
+          </w:pPr>
+          <w:r>
+            <w:rPr>
+              <w:rStyle w:val="Zstupntext"/>
+            </w:rPr>
+            <w:t>Klikněte nebo klepněte sem a zadejte text.</w:t>
+          </w:r>
+        </w:p>
+      </w:docPartBody>
+    </w:docPart>
+    <w:docPart>
+      <w:docPartPr>
+        <w:name w:val="C7F215EA89984BE8BA2188814FF65643"/>
+        <w:category>
+          <w:name w:val="Obecné"/>
+          <w:gallery w:val="placeholder"/>
+        </w:category>
+        <w:types>
+          <w:type w:val="bbPlcHdr"/>
+        </w:types>
+        <w:behaviors>
+          <w:behavior w:val="content"/>
+        </w:behaviors>
+        <w:guid w:val="{99B4FB65-7484-4C48-853E-4FF6DF14487D}"/>
+      </w:docPartPr>
+      <w:docPartBody>
+        <w:p>
+          <w:pPr>
+            <w:pStyle w:val="C7F215EA89984BE8BA2188814FF65643"/>
+          </w:pPr>
+          <w:r>
+            <w:rPr>
+              <w:rStyle w:val="Zstupntext"/>
+            </w:rPr>
+            <w:t>Klikněte nebo klepněte sem a zadejte text.</w:t>
+          </w:r>
+        </w:p>
+      </w:docPartBody>
+    </w:docPart>
+    <w:docPart>
+      <w:docPartPr>
+        <w:name w:val="216B30C177524256BD50410040770400"/>
+        <w:category>
+          <w:name w:val="Obecné"/>
+          <w:gallery w:val="placeholder"/>
+        </w:category>
+        <w:types>
+          <w:type w:val="bbPlcHdr"/>
+        </w:types>
+        <w:behaviors>
+          <w:behavior w:val="content"/>
+        </w:behaviors>
+        <w:guid w:val="{62748C31-3A7F-4D84-8807-755301D60EC7}"/>
+      </w:docPartPr>
+      <w:docPartBody>
+        <w:p>
+          <w:pPr>
+            <w:pStyle w:val="216B30C177524256BD50410040770400"/>
           </w:pPr>
           <w:r>
             <w:rPr>
@@ -37389,7 +38418,6 @@
     <w:rsid w:val="0061776D"/>
     <w:rsid w:val="0065283F"/>
     <w:rsid w:val="006A6B5D"/>
-    <w:rsid w:val="006B596F"/>
     <w:rsid w:val="006C7219"/>
     <w:rsid w:val="007F37CA"/>
     <w:rsid w:val="008F1562"/>
@@ -37399,6 +38427,7 @@
     <w:rsid w:val="00CB72C9"/>
     <w:rsid w:val="00D2422C"/>
     <w:rsid w:val="00D85029"/>
+    <w:rsid w:val="00ED6ABD"/>
     <w:rsid w:val="00EF6FF2"/>
     <w:rsid w:val="00F54788"/>
     <w:rsid w:val="00F66F40"/>
@@ -38208,6 +39237,18 @@
     <w:name w:val="39A3DAE2DE5B4C7C9E83431E0FF2F7E6"/>
     <w:rsid w:val="00B336FC"/>
   </w:style>
+  <w:style w:type="paragraph" w:customStyle="1" w:styleId="2310FA6FCE6D4A1680E54931026A3DE2">
+    <w:name w:val="2310FA6FCE6D4A1680E54931026A3DE2"/>
+    <w:rsid w:val="00B336FC"/>
+  </w:style>
+  <w:style w:type="paragraph" w:customStyle="1" w:styleId="C7F215EA89984BE8BA2188814FF65643">
+    <w:name w:val="C7F215EA89984BE8BA2188814FF65643"/>
+    <w:rsid w:val="00B336FC"/>
+  </w:style>
+  <w:style w:type="paragraph" w:customStyle="1" w:styleId="216B30C177524256BD50410040770400">
+    <w:name w:val="216B30C177524256BD50410040770400"/>
+    <w:rsid w:val="00B336FC"/>
+  </w:style>
 </w:styles>
 </file>
 

</xml_diff>

<commit_message>
uprava odsazení za titulkem
</commit_message>
<xml_diff>
--- a/resersni cast/finalni.docx
+++ b/resersni cast/finalni.docx
@@ -13669,21 +13669,7 @@
         <w:rPr>
           <w:rFonts w:cstheme="minorHAnsi"/>
         </w:rPr>
-        <w:t xml:space="preserve">, ale zajišťuje že program nebude v paměti nechávat data bez reference a spotřebovávat tak zbytečně více </w:t>
-      </w:r>
-      <w:proofErr w:type="gramStart"/>
-      <w:r>
-        <w:rPr>
-          <w:rFonts w:cstheme="minorHAnsi"/>
-        </w:rPr>
-        <w:t>paměti,</w:t>
-      </w:r>
-      <w:proofErr w:type="gramEnd"/>
-      <w:r>
-        <w:rPr>
-          <w:rFonts w:cstheme="minorHAnsi"/>
-        </w:rPr>
-        <w:t xml:space="preserve"> než potřebuje. Z porovnání je vidět, že C# umožňuje snazší implementaci knihovny, jelikož není potřeba importovat </w:t>
+        <w:t xml:space="preserve">, ale zajišťuje že program nebude v paměti nechávat data bez reference a spotřebovávat tak zbytečně více paměti, než potřebuje. Z porovnání je vidět, že C# umožňuje snazší implementaci knihovny, jelikož není potřeba importovat </w:t>
       </w:r>
       <w:r>
         <w:rPr>
@@ -19534,21 +19520,7 @@
         <w:rPr>
           <w:rFonts w:cstheme="minorHAnsi"/>
         </w:rPr>
-        <w:t xml:space="preserve">Xamarin podporuje velké množství knihoven přímo od Microsoftu, nebo dalších společností zapojených do projektu .NET Foundation. Mezi tyto knihovny patří například SkiaSharp pro </w:t>
-      </w:r>
-      <w:proofErr w:type="gramStart"/>
-      <w:r>
-        <w:rPr>
-          <w:rFonts w:cstheme="minorHAnsi"/>
-        </w:rPr>
-        <w:t>2D</w:t>
-      </w:r>
-      <w:proofErr w:type="gramEnd"/>
-      <w:r>
-        <w:rPr>
-          <w:rFonts w:cstheme="minorHAnsi"/>
-        </w:rPr>
-        <w:t xml:space="preserve"> grafiku nebo herní enginy MonoGames (založený na Microsoft XNA)</w:t>
+        <w:t>Xamarin podporuje velké množství knihoven přímo od Microsoftu, nebo dalších společností zapojených do projektu .NET Foundation. Mezi tyto knihovny patří například SkiaSharp pro 2D grafiku nebo herní enginy MonoGames (založený na Microsoft XNA)</w:t>
       </w:r>
       <w:sdt>
         <w:sdtPr>
@@ -19640,14 +19612,14 @@
         <w:rPr>
           <w:rFonts w:cstheme="minorHAnsi"/>
         </w:rPr>
-        <w:t xml:space="preserve"> </w:t>
+        <w:t xml:space="preserve"> emulátor umožňující otestovat aplikaci na různých konfiguracích a bez nutnosti neustálého </w:t>
       </w:r>
       <w:r>
         <w:rPr>
           <w:rFonts w:cstheme="minorHAnsi"/>
         </w:rPr>
         <w:lastRenderedPageBreak/>
-        <w:t>emulátor umožňující otestovat aplikaci na různých konfiguracích a bez nutnosti neustálého nahrávání nové verze do fyzického zařízení.</w:t>
+        <w:t>nahrávání nové verze do fyzického zařízení.</w:t>
       </w:r>
       <w:r>
         <w:rPr>
@@ -19959,33 +19931,33 @@
         <w:rPr>
           <w:rFonts w:cstheme="minorHAnsi"/>
         </w:rPr>
-        <w:t xml:space="preserve">Některé společnosti si často pro své hry </w:t>
+        <w:t xml:space="preserve">Některé společnosti si často pro své hry vytváří vlastní engine, který je využíván pouze interně (např. </w:t>
+      </w:r>
+      <w:r>
+        <w:rPr>
+          <w:rFonts w:cstheme="minorHAnsi"/>
+        </w:rPr>
+        <w:t>Ubisoft a</w:t>
+      </w:r>
+      <w:r>
+        <w:rPr>
+          <w:rFonts w:cstheme="minorHAnsi"/>
+          <w:color w:val="FF0000"/>
+        </w:rPr>
+        <w:t xml:space="preserve"> </w:t>
+      </w:r>
+      <w:r>
+        <w:rPr>
+          <w:rFonts w:cstheme="minorHAnsi"/>
+        </w:rPr>
+        <w:t xml:space="preserve">Naughty Dog), nebo je </w:t>
       </w:r>
       <w:r>
         <w:rPr>
           <w:rFonts w:cstheme="minorHAnsi"/>
         </w:rPr>
         <w:lastRenderedPageBreak/>
-        <w:t xml:space="preserve">vytváří vlastní engine, který je využíván pouze interně (např. </w:t>
-      </w:r>
-      <w:r>
-        <w:rPr>
-          <w:rFonts w:cstheme="minorHAnsi"/>
-        </w:rPr>
-        <w:t>Ubisoft a</w:t>
-      </w:r>
-      <w:r>
-        <w:rPr>
-          <w:rFonts w:cstheme="minorHAnsi"/>
-          <w:color w:val="FF0000"/>
-        </w:rPr>
-        <w:t xml:space="preserve"> </w:t>
-      </w:r>
-      <w:r>
-        <w:rPr>
-          <w:rFonts w:cstheme="minorHAnsi"/>
-        </w:rPr>
-        <w:t>Naughty Dog), nebo je většinou za poplatek poskytnut i ostatním vývojářům (</w:t>
+        <w:t>většinou za poplatek poskytnut i ostatním vývojářům (</w:t>
       </w:r>
       <w:r>
         <w:rPr>
@@ -20080,21 +20052,7 @@
         <w:rPr>
           <w:shd w:val="clear" w:color="auto" w:fill="FFFFFF"/>
         </w:rPr>
-        <w:t xml:space="preserve">Unity </w:t>
-      </w:r>
-      <w:proofErr w:type="gramStart"/>
-      <w:r>
-        <w:rPr>
-          <w:shd w:val="clear" w:color="auto" w:fill="FFFFFF"/>
-        </w:rPr>
-        <w:t>3D</w:t>
-      </w:r>
-      <w:proofErr w:type="gramEnd"/>
-      <w:r>
-        <w:rPr>
-          <w:shd w:val="clear" w:color="auto" w:fill="FFFFFF"/>
-        </w:rPr>
-        <w:t xml:space="preserve"> později přejmenováno jen na Unity od společnosti Unity Technologies je jedním ze dvou největších herních enginů, který pohání přes 50</w:t>
+        <w:t>Unity 3D později přejmenováno jen na Unity od společnosti Unity Technologies je jedním ze dvou největších herních enginů, který pohání přes 50</w:t>
       </w:r>
       <w:r>
         <w:rPr>
@@ -20451,14 +20409,14 @@
         <w:rPr>
           <w:shd w:val="clear" w:color="auto" w:fill="FFFFFF"/>
         </w:rPr>
-        <w:t xml:space="preserve"> </w:t>
+        <w:t xml:space="preserve"> je možné přidat potomky, jejichž poloha se nyní nevztahuje ke scéně, ale k rodiči. Toto </w:t>
       </w:r>
       <w:r>
         <w:rPr>
           <w:shd w:val="clear" w:color="auto" w:fill="FFFFFF"/>
         </w:rPr>
         <w:lastRenderedPageBreak/>
-        <w:t>je možné přidat potomky, jejichž poloha se nyní nevztahuje ke scéně, ale k rodiči. Toto umožňuje vytvářet skupiny objektů, které se pohybují jako jeden celek, čehož lze využít například když má postava v ruce předmět. Z </w:t>
+        <w:t>umožňuje vytvářet skupiny objektů, které se pohybují jako jeden celek, čehož lze využít například když má postava v ruce předmět. Z </w:t>
       </w:r>
       <w:r>
         <w:rPr>
@@ -20828,14 +20786,7 @@
         <w:rPr>
           <w:rFonts w:cstheme="minorHAnsi"/>
         </w:rPr>
-        <w:t xml:space="preserve"> se používá </w:t>
-      </w:r>
-      <w:r>
-        <w:rPr>
-          <w:rFonts w:cstheme="minorHAnsi"/>
-        </w:rPr>
-        <w:lastRenderedPageBreak/>
-        <w:t xml:space="preserve">například při natáčení Star </w:t>
+        <w:t xml:space="preserve"> se používá například při natáčení Star </w:t>
       </w:r>
       <w:r>
         <w:rPr>
@@ -20885,7 +20836,14 @@
         <w:rPr>
           <w:rFonts w:cstheme="minorHAnsi"/>
         </w:rPr>
-        <w:t xml:space="preserve">. Pokud zisk produktu nepřekročí </w:t>
+        <w:t xml:space="preserve">. Pokud zisk produktu </w:t>
+      </w:r>
+      <w:r>
+        <w:rPr>
+          <w:rFonts w:cstheme="minorHAnsi"/>
+        </w:rPr>
+        <w:lastRenderedPageBreak/>
+        <w:t xml:space="preserve">nepřekročí </w:t>
       </w:r>
       <w:r>
         <w:rPr>
@@ -21421,6 +21379,7 @@
       <w:bookmarkStart w:id="69" w:name="_Ref130917226"/>
       <w:bookmarkStart w:id="70" w:name="_Toc130924933"/>
       <w:r>
+        <w:lastRenderedPageBreak/>
         <w:t xml:space="preserve">Tab. </w:t>
       </w:r>
       <w:r>
@@ -22248,19 +22207,11 @@
                 <w:rFonts w:cstheme="minorHAnsi"/>
               </w:rPr>
             </w:pPr>
-            <w:proofErr w:type="gramStart"/>
             <w:r>
               <w:rPr>
                 <w:rFonts w:cstheme="minorHAnsi"/>
               </w:rPr>
-              <w:t>5%</w:t>
-            </w:r>
-            <w:proofErr w:type="gramEnd"/>
-            <w:r>
-              <w:rPr>
-                <w:rFonts w:cstheme="minorHAnsi"/>
-              </w:rPr>
-              <w:t xml:space="preserve"> ze zisku</w:t>
+              <w:t>5% ze zisku</w:t>
             </w:r>
           </w:p>
         </w:tc>
@@ -22274,19 +22225,11 @@
                 <w:rFonts w:cstheme="minorHAnsi"/>
               </w:rPr>
             </w:pPr>
-            <w:proofErr w:type="gramStart"/>
             <w:r>
               <w:rPr>
                 <w:rFonts w:cstheme="minorHAnsi"/>
               </w:rPr>
-              <w:t>5%</w:t>
-            </w:r>
-            <w:proofErr w:type="gramEnd"/>
-            <w:r>
-              <w:rPr>
-                <w:rFonts w:cstheme="minorHAnsi"/>
-              </w:rPr>
-              <w:t xml:space="preserve"> ze zisku</w:t>
+              <w:t>5% ze zisku</w:t>
             </w:r>
           </w:p>
         </w:tc>
@@ -22681,9 +22624,9 @@
           <w:shd w:val="clear" w:color="auto" w:fill="FFFFFF"/>
         </w:rPr>
         <w:drawing>
-          <wp:inline distT="0" distB="0" distL="0" distR="0" wp14:anchorId="5F3B01FF" wp14:editId="75C8878C">
-            <wp:extent cx="2933700" cy="2788602"/>
-            <wp:effectExtent l="0" t="0" r="0" b="0"/>
+          <wp:inline distT="0" distB="0" distL="0" distR="0" wp14:anchorId="5F3B01FF" wp14:editId="650F8771">
+            <wp:extent cx="2661474" cy="2529840"/>
+            <wp:effectExtent l="0" t="0" r="5715" b="3810"/>
             <wp:docPr id="21" name="Obrázek 21"/>
             <wp:cNvGraphicFramePr>
               <a:graphicFrameLocks xmlns:a="http://schemas.openxmlformats.org/drawingml/2006/main" noChangeAspect="1"/>
@@ -22696,7 +22639,7 @@
                     <pic:cNvPicPr/>
                   </pic:nvPicPr>
                   <pic:blipFill>
-                    <a:blip r:embed="rId18">
+                    <a:blip r:embed="rId18" cstate="print">
                       <a:extLst>
                         <a:ext uri="{28A0092B-C50C-407E-A947-70E740481C1C}">
                           <a14:useLocalDpi xmlns:a14="http://schemas.microsoft.com/office/drawing/2010/main" val="0"/>
@@ -22710,7 +22653,7 @@
                   <pic:spPr>
                     <a:xfrm>
                       <a:off x="0" y="0"/>
-                      <a:ext cx="2933700" cy="2788602"/>
+                      <a:ext cx="2661777" cy="2530128"/>
                     </a:xfrm>
                     <a:prstGeom prst="rect">
                       <a:avLst/>
@@ -23033,11 +22976,7 @@
         <w:t>private static</w:t>
       </w:r>
       <w:r>
-        <w:t xml:space="preserve"> proměnné obsahující instanci této třídy. Jeli proměnná prázdná, je předtím zavolán konstruktor a vrácený objekt je vložen do této </w:t>
-      </w:r>
-      <w:r>
-        <w:lastRenderedPageBreak/>
-        <w:t xml:space="preserve">proměnné. Singleton je využíván pro komunikaci s externím zdrojem dat, či pro uchování dat dostupných pro celou aplikaci. </w:t>
+        <w:t xml:space="preserve"> proměnné obsahující instanci této třídy. Jeli proměnná prázdná, je předtím zavolán konstruktor a vrácený objekt je vložen do této proměnné. Singleton je využíván pro komunikaci s externím zdrojem dat, či pro uchování dat dostupných pro celou aplikaci. </w:t>
       </w:r>
       <w:sdt>
         <w:sdtPr>
@@ -23072,6 +23011,7 @@
       <w:bookmarkStart w:id="80" w:name="_Toc130825389"/>
       <w:bookmarkStart w:id="81" w:name="_Toc131014011"/>
       <w:r>
+        <w:lastRenderedPageBreak/>
         <w:t>6.1.3 FlyWeight</w:t>
       </w:r>
       <w:bookmarkEnd w:id="80"/>
@@ -23289,11 +23229,7 @@
         <w:t>State</w:t>
       </w:r>
       <w:r>
-        <w:t xml:space="preserve">, kde </w:t>
-      </w:r>
-      <w:r>
-        <w:lastRenderedPageBreak/>
-        <w:t>jsou metody přesunuty do objektů reprezentující daný stav.</w:t>
+        <w:t>, kde jsou metody přesunuty do objektů reprezentující daný stav.</w:t>
       </w:r>
       <w:r>
         <w:t xml:space="preserve"> Tyto objekty mají společného předka či rozhraní a přetěžují sadu předem daných metod.</w:t>
@@ -24187,15 +24123,7 @@
         <w:t>Stav</w:t>
       </w:r>
       <w:r>
-        <w:t xml:space="preserve"> vrací </w:t>
-      </w:r>
-      <w:proofErr w:type="gramStart"/>
-      <w:r>
-        <w:t>string</w:t>
-      </w:r>
-      <w:proofErr w:type="gramEnd"/>
-      <w:r>
-        <w:t xml:space="preserve"> kolik je již zaplněno, a jaká je kapacita. Tento údaj může být využít samostatně, či jako součást </w:t>
+        <w:t xml:space="preserve"> vrací string kolik je již zaplněno, a jaká je kapacita. Tento údaj může být využít samostatně, či jako součást </w:t>
       </w:r>
       <w:r>
         <w:rPr>
@@ -25049,7 +24977,13 @@
       </w:fldSimple>
       <w:bookmarkEnd w:id="119"/>
       <w:r>
-        <w:t xml:space="preserve"> okno Form1-vlastní</w:t>
+        <w:t xml:space="preserve"> okno </w:t>
+      </w:r>
+      <w:r>
+        <w:t>Menu</w:t>
+      </w:r>
+      <w:r>
+        <w:t>Form-vlastní</w:t>
       </w:r>
       <w:bookmarkEnd w:id="120"/>
       <w:bookmarkEnd w:id="121"/>
@@ -26730,17 +26664,8 @@
               <w:i/>
               <w:iCs/>
             </w:rPr>
-            <w:t xml:space="preserve">Programming </w:t>
-          </w:r>
-          <w:proofErr w:type="gramStart"/>
-          <w:r>
-            <w:rPr>
-              <w:i/>
-              <w:iCs/>
-            </w:rPr>
-            <w:t>Paradigms - Computerphile</w:t>
-          </w:r>
-          <w:proofErr w:type="gramEnd"/>
+            <w:t>Programming Paradigms - Computerphile</w:t>
+          </w:r>
           <w:r>
             <w:t xml:space="preserve"> [online]. 2013 [vid. 2021-03-29]. Dostupné z: https://www.youtube.com/watch?v=sqV3pL5x8PI</w:t>
           </w:r>
@@ -26813,23 +26738,7 @@
               <w:i/>
               <w:iCs/>
             </w:rPr>
-            <w:t xml:space="preserve">Intro to Object Oriented </w:t>
-          </w:r>
-          <w:proofErr w:type="gramStart"/>
-          <w:r>
-            <w:rPr>
-              <w:i/>
-              <w:iCs/>
-            </w:rPr>
-            <w:t>Programming - Crash</w:t>
-          </w:r>
-          <w:proofErr w:type="gramEnd"/>
-          <w:r>
-            <w:rPr>
-              <w:i/>
-              <w:iCs/>
-            </w:rPr>
-            <w:t xml:space="preserve"> Course - YouTube</w:t>
+            <w:t>Intro to Object Oriented Programming - Crash Course - YouTube</w:t>
           </w:r>
           <w:r>
             <w:t xml:space="preserve"> [online]. 2020 [vid. 2021-07-04]. Dostupné z: https://www.youtube.com/watch?v=SiBw7os-_zI</w:t>
@@ -27145,17 +27054,8 @@
               <w:i/>
               <w:iCs/>
             </w:rPr>
-            <w:t xml:space="preserve">Difference between Methods and Functions in </w:t>
-          </w:r>
-          <w:proofErr w:type="gramStart"/>
-          <w:r>
-            <w:rPr>
-              <w:i/>
-              <w:iCs/>
-            </w:rPr>
-            <w:t>JavaScript - GeeksforGeeks</w:t>
-          </w:r>
-          <w:proofErr w:type="gramEnd"/>
+            <w:t>Difference between Methods and Functions in JavaScript - GeeksforGeeks</w:t>
+          </w:r>
           <w:r>
             <w:t xml:space="preserve"> [online]. [vid. 2021-07-22]. Dostupné z: https://www.geeksforgeeks.org/difference-between-methods-and-functions-in-javascript/</w:t>
           </w:r>
@@ -27278,23 +27178,7 @@
               <w:i/>
               <w:iCs/>
             </w:rPr>
-            <w:t xml:space="preserve">Garbage collection impacts to Java </w:t>
-          </w:r>
-          <w:proofErr w:type="gramStart"/>
-          <w:r>
-            <w:rPr>
-              <w:i/>
-              <w:iCs/>
-            </w:rPr>
-            <w:t>performance - IBM</w:t>
-          </w:r>
-          <w:proofErr w:type="gramEnd"/>
-          <w:r>
-            <w:rPr>
-              <w:i/>
-              <w:iCs/>
-            </w:rPr>
-            <w:t xml:space="preserve"> Documentation</w:t>
+            <w:t>Garbage collection impacts to Java performance - IBM Documentation</w:t>
           </w:r>
           <w:r>
             <w:t xml:space="preserve"> [online]. [vid. 2021-07-21]. Dostupné z: https://www.ibm.com/docs/en/aix/7.1?topic=monitoring-garbage-collection-impacts-java-performance</w:t>
@@ -27373,17 +27257,8 @@
               <w:i/>
               <w:iCs/>
             </w:rPr>
-            <w:t xml:space="preserve">java.awt (Java Platform SE </w:t>
-          </w:r>
-          <w:proofErr w:type="gramStart"/>
-          <w:r>
-            <w:rPr>
-              <w:i/>
-              <w:iCs/>
-            </w:rPr>
-            <w:t>7 )</w:t>
-          </w:r>
-          <w:proofErr w:type="gramEnd"/>
+            <w:t>java.awt (Java Platform SE 7 )</w:t>
+          </w:r>
           <w:r>
             <w:t xml:space="preserve"> [online]. [vid. 2021-07-26]. Dostupné z: https://docs.oracle.com/javase/7/docs/api/java/awt/package-summary.html</w:t>
           </w:r>
@@ -27402,21 +27277,12 @@
             <w:tab/>
             <w:t xml:space="preserve">DOCS.ORACLE.COM. </w:t>
           </w:r>
-          <w:proofErr w:type="gramStart"/>
           <w:r>
             <w:rPr>
               <w:i/>
               <w:iCs/>
             </w:rPr>
-            <w:t>javax.swing</w:t>
-          </w:r>
-          <w:proofErr w:type="gramEnd"/>
-          <w:r>
-            <w:rPr>
-              <w:i/>
-              <w:iCs/>
-            </w:rPr>
-            <w:t xml:space="preserve"> (Java Platform SE 7 )</w:t>
+            <w:t>javax.swing (Java Platform SE 7 )</w:t>
           </w:r>
           <w:r>
             <w:t xml:space="preserve"> [online]. [vid. 2021-07-26]. Dostupné z: https://docs.oracle.com/javase/7/docs/api/javax/swing/package-summary.html</w:t>
@@ -27455,13 +27321,8 @@
             <w:divId w:val="1501894061"/>
           </w:pPr>
           <w:r>
-            <w:t>[29</w:t>
-          </w:r>
-          <w:proofErr w:type="gramStart"/>
-          <w:r>
-            <w:t>] .</w:t>
-          </w:r>
-          <w:proofErr w:type="gramEnd"/>
+            <w:t>[29] .</w:t>
+          </w:r>
           <w:r>
             <w:tab/>
           </w:r>
@@ -27495,23 +27356,7 @@
               <w:i/>
               <w:iCs/>
             </w:rPr>
-            <w:t xml:space="preserve">A Tour of </w:t>
-          </w:r>
-          <w:proofErr w:type="gramStart"/>
-          <w:r>
-            <w:rPr>
-              <w:i/>
-              <w:iCs/>
-            </w:rPr>
-            <w:t>C# - C#</w:t>
-          </w:r>
-          <w:proofErr w:type="gramEnd"/>
-          <w:r>
-            <w:rPr>
-              <w:i/>
-              <w:iCs/>
-            </w:rPr>
-            <w:t xml:space="preserve"> Guide | Microsoft Docs</w:t>
+            <w:t>A Tour of C# - C# Guide | Microsoft Docs</w:t>
           </w:r>
           <w:r>
             <w:t xml:space="preserve"> [online]. [vid. 2021-07-23]. Dostupné z: https://docs.microsoft.com/en-us/dotnet/csharp/tour-of-csharp/</w:t>
@@ -27525,13 +27370,8 @@
             <w:divId w:val="1874228170"/>
           </w:pPr>
           <w:r>
-            <w:t>[31</w:t>
-          </w:r>
-          <w:proofErr w:type="gramStart"/>
-          <w:r>
-            <w:t>] .</w:t>
-          </w:r>
-          <w:proofErr w:type="gramEnd"/>
+            <w:t>[31] .</w:t>
+          </w:r>
           <w:r>
             <w:tab/>
           </w:r>
@@ -27558,15 +27398,7 @@
           </w:r>
           <w:r>
             <w:tab/>
-            <w:t xml:space="preserve">RICHARD LANDER. Conversation about </w:t>
-          </w:r>
-          <w:proofErr w:type="gramStart"/>
-          <w:r>
-            <w:t>crossgen2 - .NET</w:t>
-          </w:r>
-          <w:proofErr w:type="gramEnd"/>
-          <w:r>
-            <w:t xml:space="preserve"> Blog. .</w:t>
+            <w:t>RICHARD LANDER. Conversation about crossgen2 - .NET Blog. .</w:t>
           </w:r>
           <w:r>
             <w:rPr>
@@ -27647,23 +27479,7 @@
               <w:i/>
               <w:iCs/>
             </w:rPr>
-            <w:t xml:space="preserve">ReadyToRun deployment </w:t>
-          </w:r>
-          <w:proofErr w:type="gramStart"/>
-          <w:r>
-            <w:rPr>
-              <w:i/>
-              <w:iCs/>
-            </w:rPr>
-            <w:t>overview - .NET</w:t>
-          </w:r>
-          <w:proofErr w:type="gramEnd"/>
-          <w:r>
-            <w:rPr>
-              <w:i/>
-              <w:iCs/>
-            </w:rPr>
-            <w:t xml:space="preserve"> | Microsoft Learn</w:t>
+            <w:t>ReadyToRun deployment overview - .NET | Microsoft Learn</w:t>
           </w:r>
           <w:r>
             <w:t xml:space="preserve"> [online]. [vid. 2023-02-07]. Dostupné z: https://learn.microsoft.com/en-us/dotnet/core/deploying/ready-to-run</w:t>
@@ -27753,13 +27569,8 @@
             <w:divId w:val="1668097832"/>
           </w:pPr>
           <w:r>
-            <w:t>[39</w:t>
-          </w:r>
-          <w:proofErr w:type="gramStart"/>
-          <w:r>
-            <w:t>] .</w:t>
-          </w:r>
-          <w:proofErr w:type="gramEnd"/>
+            <w:t>[39] .</w:t>
+          </w:r>
           <w:r>
             <w:tab/>
           </w:r>
@@ -27768,23 +27579,7 @@
               <w:i/>
               <w:iCs/>
             </w:rPr>
-            <w:t xml:space="preserve">NET nanoFramework VS2019 </w:t>
-          </w:r>
-          <w:proofErr w:type="gramStart"/>
-          <w:r>
-            <w:rPr>
-              <w:i/>
-              <w:iCs/>
-            </w:rPr>
-            <w:t>Extension - Visual</w:t>
-          </w:r>
-          <w:proofErr w:type="gramEnd"/>
-          <w:r>
-            <w:rPr>
-              <w:i/>
-              <w:iCs/>
-            </w:rPr>
-            <w:t xml:space="preserve"> Studio Marketplace</w:t>
+            <w:t>NET nanoFramework VS2019 Extension - Visual Studio Marketplace</w:t>
           </w:r>
           <w:r>
             <w:t xml:space="preserve"> [online]. [vid. 2021-07-23]. Dostupné z: https://marketplace.visualstudio.com/items?itemName=nanoframework.nanoFramework-VS2019-Extension</w:t>
@@ -27803,21 +27598,12 @@
           <w:r>
             <w:tab/>
           </w:r>
-          <w:proofErr w:type="gramStart"/>
           <w:r>
             <w:rPr>
               <w:i/>
               <w:iCs/>
             </w:rPr>
-            <w:t>VisualMicro - Arduino</w:t>
-          </w:r>
-          <w:proofErr w:type="gramEnd"/>
-          <w:r>
-            <w:rPr>
-              <w:i/>
-              <w:iCs/>
-            </w:rPr>
-            <w:t xml:space="preserve"> IDE For Visual Studio</w:t>
+            <w:t>VisualMicro - Arduino IDE For Visual Studio</w:t>
           </w:r>
           <w:r>
             <w:t xml:space="preserve"> [online]. [vid. 2021-07-23]. Dostupné z: https://www.visualmicro.com/#</w:t>
@@ -27841,17 +27627,8 @@
               <w:i/>
               <w:iCs/>
             </w:rPr>
-            <w:t xml:space="preserve">C# | Method </w:t>
-          </w:r>
-          <w:proofErr w:type="gramStart"/>
-          <w:r>
-            <w:rPr>
-              <w:i/>
-              <w:iCs/>
-            </w:rPr>
-            <w:t>Overloading - GeeksforGeeks</w:t>
-          </w:r>
-          <w:proofErr w:type="gramEnd"/>
+            <w:t>C# | Method Overloading - GeeksforGeeks</w:t>
+          </w:r>
           <w:r>
             <w:t xml:space="preserve"> [online]. [vid. 2021-07-23]. Dostupné z: https://www.geeksforgeeks.org/c-sharp-method-overloading/</w:t>
           </w:r>
@@ -27970,21 +27747,12 @@
             <w:tab/>
             <w:t xml:space="preserve">DOCS.MICROSOFT.COM. </w:t>
           </w:r>
-          <w:proofErr w:type="gramStart"/>
           <w:r>
             <w:rPr>
               <w:i/>
               <w:iCs/>
             </w:rPr>
-            <w:t>Delegates - C#</w:t>
-          </w:r>
-          <w:proofErr w:type="gramEnd"/>
-          <w:r>
-            <w:rPr>
-              <w:i/>
-              <w:iCs/>
-            </w:rPr>
-            <w:t xml:space="preserve"> Programming Guide | Microsoft Docs</w:t>
+            <w:t>Delegates - C# Programming Guide | Microsoft Docs</w:t>
           </w:r>
           <w:r>
             <w:t xml:space="preserve"> [online]. [vid. 2021-07-25]. Dostupné z: https://docs.microsoft.com/en-us/dotnet/csharp/programming-guide/delegates/</w:t>
@@ -28060,23 +27828,7 @@
               <w:i/>
               <w:iCs/>
             </w:rPr>
-            <w:t xml:space="preserve">out parameter </w:t>
-          </w:r>
-          <w:proofErr w:type="gramStart"/>
-          <w:r>
-            <w:rPr>
-              <w:i/>
-              <w:iCs/>
-            </w:rPr>
-            <w:t>modifier - C#</w:t>
-          </w:r>
-          <w:proofErr w:type="gramEnd"/>
-          <w:r>
-            <w:rPr>
-              <w:i/>
-              <w:iCs/>
-            </w:rPr>
-            <w:t xml:space="preserve"> Reference | Microsoft Docs</w:t>
+            <w:t>out parameter modifier - C# Reference | Microsoft Docs</w:t>
           </w:r>
           <w:r>
             <w:t xml:space="preserve"> [online]. [vid. 2021-07-23]. Dostupné z: https://docs.microsoft.com/en-us/dotnet/csharp/language-reference/keywords/out-parameter-modifier</w:t>
@@ -28096,21 +27848,12 @@
             <w:tab/>
             <w:t xml:space="preserve">DOCS.MICROSOFT.COM. </w:t>
           </w:r>
-          <w:proofErr w:type="gramStart"/>
           <w:r>
             <w:rPr>
               <w:i/>
               <w:iCs/>
             </w:rPr>
-            <w:t>Properties - C#</w:t>
-          </w:r>
-          <w:proofErr w:type="gramEnd"/>
-          <w:r>
-            <w:rPr>
-              <w:i/>
-              <w:iCs/>
-            </w:rPr>
-            <w:t xml:space="preserve"> Programming Guide | Microsoft Docs</w:t>
+            <w:t>Properties - C# Programming Guide | Microsoft Docs</w:t>
           </w:r>
           <w:r>
             <w:t xml:space="preserve"> [online]. [vid. 2021-07-23]. Dostupné z: https://docs.microsoft.com/en-us/dotnet/csharp/programming-guide/classes-and-structs/properties</w:t>
@@ -28135,23 +27878,7 @@
               <w:i/>
               <w:iCs/>
             </w:rPr>
-            <w:t xml:space="preserve">Partial Classes and </w:t>
-          </w:r>
-          <w:proofErr w:type="gramStart"/>
-          <w:r>
-            <w:rPr>
-              <w:i/>
-              <w:iCs/>
-            </w:rPr>
-            <w:t>Methods - C#</w:t>
-          </w:r>
-          <w:proofErr w:type="gramEnd"/>
-          <w:r>
-            <w:rPr>
-              <w:i/>
-              <w:iCs/>
-            </w:rPr>
-            <w:t xml:space="preserve"> Programming Guide | Microsoft Docs</w:t>
+            <w:t>Partial Classes and Methods - C# Programming Guide | Microsoft Docs</w:t>
           </w:r>
           <w:r>
             <w:t xml:space="preserve"> [online]. [vid. 2021-07-24]. Dostupné z: https://docs.microsoft.com/en-us/dotnet/csharp/programming-guide/classes-and-structs/partial-classes-and-methods</w:t>
@@ -28250,23 +27977,7 @@
               <w:i/>
               <w:iCs/>
             </w:rPr>
-            <w:t xml:space="preserve">Hra na PC Assassins Creed </w:t>
-          </w:r>
-          <w:proofErr w:type="gramStart"/>
-          <w:r>
-            <w:rPr>
-              <w:i/>
-              <w:iCs/>
-            </w:rPr>
-            <w:t>Odyssey - PC</w:t>
-          </w:r>
-          <w:proofErr w:type="gramEnd"/>
-          <w:r>
-            <w:rPr>
-              <w:i/>
-              <w:iCs/>
-            </w:rPr>
-            <w:t xml:space="preserve"> DIGITAL | Hra na PC na Alza.cz</w:t>
+            <w:t>Hra na PC Assassins Creed Odyssey - PC DIGITAL | Hra na PC na Alza.cz</w:t>
           </w:r>
           <w:r>
             <w:t xml:space="preserve"> [online]. [vid. 2021-08-24]. Dostupné z: https://www.alza.cz/media/assassins-creed-odyssey-pc-digital-d6222907.htm?o=3</w:t>
@@ -28314,23 +28025,7 @@
               <w:i/>
               <w:iCs/>
             </w:rPr>
-            <w:t xml:space="preserve">Assassin’s Creed Odyssey | Download and Buy </w:t>
-          </w:r>
-          <w:proofErr w:type="gramStart"/>
-          <w:r>
-            <w:rPr>
-              <w:i/>
-              <w:iCs/>
-            </w:rPr>
-            <w:t>Today - Epic</w:t>
-          </w:r>
-          <w:proofErr w:type="gramEnd"/>
-          <w:r>
-            <w:rPr>
-              <w:i/>
-              <w:iCs/>
-            </w:rPr>
-            <w:t xml:space="preserve"> Games Store</w:t>
+            <w:t>Assassin’s Creed Odyssey | Download and Buy Today - Epic Games Store</w:t>
           </w:r>
           <w:r>
             <w:t xml:space="preserve"> [online]. [vid. 2021-08-24]. Dostupné z: https://www.epicgames.com/store/en-US/p/assassins-creed-odyssey</w:t>
@@ -28403,23 +28098,7 @@
               <w:i/>
               <w:iCs/>
             </w:rPr>
-            <w:t xml:space="preserve">Hra na PC Baldur’s Gate II Enhanced </w:t>
-          </w:r>
-          <w:proofErr w:type="gramStart"/>
-          <w:r>
-            <w:rPr>
-              <w:i/>
-              <w:iCs/>
-            </w:rPr>
-            <w:t>Edition - PC</w:t>
-          </w:r>
-          <w:proofErr w:type="gramEnd"/>
-          <w:r>
-            <w:rPr>
-              <w:i/>
-              <w:iCs/>
-            </w:rPr>
-            <w:t xml:space="preserve"> DIGITAL | Hra na PC na Alza.cz</w:t>
+            <w:t>Hra na PC Baldur’s Gate II Enhanced Edition - PC DIGITAL | Hra na PC na Alza.cz</w:t>
           </w:r>
           <w:r>
             <w:t xml:space="preserve"> [online]. [vid. 2021-08-26]. Dostupné z: https://www.alza.cz/media/baldurs-gate-ii-enhanced-edition-pc-digital-d5866684.htm</w:t>
@@ -28443,23 +28122,7 @@
               <w:i/>
               <w:iCs/>
             </w:rPr>
-            <w:t xml:space="preserve">Hra na PC Heroes of Might &amp; Magic </w:t>
-          </w:r>
-          <w:proofErr w:type="gramStart"/>
-          <w:r>
-            <w:rPr>
-              <w:i/>
-              <w:iCs/>
-            </w:rPr>
-            <w:t>III - HD</w:t>
-          </w:r>
-          <w:proofErr w:type="gramEnd"/>
-          <w:r>
-            <w:rPr>
-              <w:i/>
-              <w:iCs/>
-            </w:rPr>
-            <w:t xml:space="preserve"> Edtion (PC) DIGITAL | Hra na PC na Alza.cz</w:t>
+            <w:t>Hra na PC Heroes of Might &amp; Magic III - HD Edtion (PC) DIGITAL | Hra na PC na Alza.cz</w:t>
           </w:r>
           <w:r>
             <w:t xml:space="preserve"> [online]. [vid. 2021-08-26]. Dostupné z: https://www.alza.cz/media/heroes-of-might-magic-iii-hd-edtion-pc-digital-d5346604.htm</w:t>
@@ -28483,23 +28146,7 @@
               <w:i/>
               <w:iCs/>
             </w:rPr>
-            <w:t xml:space="preserve">Might &amp; Magic Heroes 3 | Download and Buy </w:t>
-          </w:r>
-          <w:proofErr w:type="gramStart"/>
-          <w:r>
-            <w:rPr>
-              <w:i/>
-              <w:iCs/>
-            </w:rPr>
-            <w:t>Today - Epic</w:t>
-          </w:r>
-          <w:proofErr w:type="gramEnd"/>
-          <w:r>
-            <w:rPr>
-              <w:i/>
-              <w:iCs/>
-            </w:rPr>
-            <w:t xml:space="preserve"> Games Store</w:t>
+            <w:t>Might &amp; Magic Heroes 3 | Download and Buy Today - Epic Games Store</w:t>
           </w:r>
           <w:r>
             <w:t xml:space="preserve"> [online]. [vid. 2021-08-26]. Dostupné z: https://www.epicgames.com/store/en-US/p/might-and-magic-heroes-3</w:t>
@@ -28523,23 +28170,7 @@
               <w:i/>
               <w:iCs/>
             </w:rPr>
-            <w:t xml:space="preserve">Heroes® of Might &amp; Magic® </w:t>
-          </w:r>
-          <w:proofErr w:type="gramStart"/>
-          <w:r>
-            <w:rPr>
-              <w:i/>
-              <w:iCs/>
-            </w:rPr>
-            <w:t>III - HD</w:t>
-          </w:r>
-          <w:proofErr w:type="gramEnd"/>
-          <w:r>
-            <w:rPr>
-              <w:i/>
-              <w:iCs/>
-            </w:rPr>
-            <w:t xml:space="preserve"> Edition ve službě Steam</w:t>
+            <w:t>Heroes® of Might &amp; Magic® III - HD Edition ve službě Steam</w:t>
           </w:r>
           <w:r>
             <w:t xml:space="preserve"> [online]. [vid. 2021-08-26]. Dostupné z: https://store.steampowered.com/app/297000/Heroes_of_Might__Magic_III__HD_Edition/</w:t>
@@ -28919,23 +28550,7 @@
               <w:i/>
               <w:iCs/>
             </w:rPr>
-            <w:t xml:space="preserve"> Galaxy of </w:t>
-          </w:r>
-          <w:proofErr w:type="gramStart"/>
-          <w:r>
-            <w:rPr>
-              <w:i/>
-              <w:iCs/>
-            </w:rPr>
-            <w:t>Heroes - Free</w:t>
-          </w:r>
-          <w:proofErr w:type="gramEnd"/>
-          <w:r>
-            <w:rPr>
-              <w:i/>
-              <w:iCs/>
-            </w:rPr>
-            <w:t xml:space="preserve"> Mobile Game - EA Official Site</w:t>
+            <w:t xml:space="preserve"> Galaxy of Heroes - Free Mobile Game - EA Official Site</w:t>
           </w:r>
           <w:r>
             <w:t xml:space="preserve"> [online]. [vid. 2021-11-12]. Dostupné z: https://www.ea.com/games/starwars/galaxy-of-heroes</w:t>
@@ -29007,17 +28622,8 @@
               <w:i/>
               <w:iCs/>
             </w:rPr>
-            <w:t xml:space="preserve">Mafia: </w:t>
-          </w:r>
-          <w:proofErr w:type="gramStart"/>
-          <w:r>
-            <w:rPr>
-              <w:i/>
-              <w:iCs/>
-            </w:rPr>
-            <w:t>Trilogy - Home</w:t>
-          </w:r>
-          <w:proofErr w:type="gramEnd"/>
+            <w:t>Mafia: Trilogy - Home</w:t>
+          </w:r>
           <w:r>
             <w:t xml:space="preserve"> [online]. [vid. 2021-12-20]. Dostupné z: https://mafiagame.com/cs-CZ/</w:t>
           </w:r>
@@ -29251,23 +28857,7 @@
               <w:i/>
               <w:iCs/>
             </w:rPr>
-            <w:t xml:space="preserve">Age of Empires </w:t>
-          </w:r>
-          <w:proofErr w:type="gramStart"/>
-          <w:r>
-            <w:rPr>
-              <w:i/>
-              <w:iCs/>
-            </w:rPr>
-            <w:t>Franchise - Official</w:t>
-          </w:r>
-          <w:proofErr w:type="gramEnd"/>
-          <w:r>
-            <w:rPr>
-              <w:i/>
-              <w:iCs/>
-            </w:rPr>
-            <w:t xml:space="preserve"> Web Site</w:t>
+            <w:t>Age of Empires Franchise - Official Web Site</w:t>
           </w:r>
           <w:r>
             <w:t xml:space="preserve"> [online]. [vid. 2023-03-17]. Dostupné z: https://www.ageofempires.com/</w:t>
@@ -29291,23 +28881,7 @@
               <w:i/>
               <w:iCs/>
             </w:rPr>
-            <w:t xml:space="preserve">Cities: </w:t>
-          </w:r>
-          <w:proofErr w:type="gramStart"/>
-          <w:r>
-            <w:rPr>
-              <w:i/>
-              <w:iCs/>
-            </w:rPr>
-            <w:t>Skylines - Paradox</w:t>
-          </w:r>
-          <w:proofErr w:type="gramEnd"/>
-          <w:r>
-            <w:rPr>
-              <w:i/>
-              <w:iCs/>
-            </w:rPr>
-            <w:t xml:space="preserve"> Interactive</w:t>
+            <w:t>Cities: Skylines - Paradox Interactive</w:t>
           </w:r>
           <w:r>
             <w:t xml:space="preserve"> [online]. [vid. 2023-03-17]. Dostupné z: https://www.paradoxinteractive.com/games/cities-skylines/about</w:t>
@@ -29331,23 +28905,7 @@
               <w:i/>
               <w:iCs/>
             </w:rPr>
-            <w:t xml:space="preserve">RollerCoaster Tycoon: </w:t>
-          </w:r>
-          <w:proofErr w:type="gramStart"/>
-          <w:r>
-            <w:rPr>
-              <w:i/>
-              <w:iCs/>
-            </w:rPr>
-            <w:t>Deluxe - RollerCoaster</w:t>
-          </w:r>
-          <w:proofErr w:type="gramEnd"/>
-          <w:r>
-            <w:rPr>
-              <w:i/>
-              <w:iCs/>
-            </w:rPr>
-            <w:t xml:space="preserve"> Tycoon - The Ultimate Theme park Sim</w:t>
+            <w:t>RollerCoaster Tycoon: Deluxe - RollerCoaster Tycoon - The Ultimate Theme park Sim</w:t>
           </w:r>
           <w:r>
             <w:t xml:space="preserve"> [online]. [vid. 2023-03-17]. Dostupné z: https://www.rollercoastertycoon.com/rollercoaster-tycoon-deluxe/</w:t>
@@ -29365,15 +28923,7 @@
           </w:r>
           <w:r>
             <w:tab/>
-            <w:t xml:space="preserve">KOŠŤÁL, Filip. Průvodce herními </w:t>
-          </w:r>
-          <w:proofErr w:type="gramStart"/>
-          <w:r>
-            <w:t>žánry - válečné</w:t>
-          </w:r>
-          <w:proofErr w:type="gramEnd"/>
-          <w:r>
-            <w:t xml:space="preserve"> strategie – Doupě.cz. </w:t>
+            <w:t xml:space="preserve">KOŠŤÁL, Filip. Průvodce herními žánry - válečné strategie – Doupě.cz. </w:t>
           </w:r>
           <w:r>
             <w:rPr>
@@ -29404,23 +28954,7 @@
               <w:i/>
               <w:iCs/>
             </w:rPr>
-            <w:t xml:space="preserve">DiRT </w:t>
-          </w:r>
-          <w:proofErr w:type="gramStart"/>
-          <w:r>
-            <w:rPr>
-              <w:i/>
-              <w:iCs/>
-            </w:rPr>
-            <w:t>Rally - The</w:t>
-          </w:r>
-          <w:proofErr w:type="gramEnd"/>
-          <w:r>
-            <w:rPr>
-              <w:i/>
-              <w:iCs/>
-            </w:rPr>
-            <w:t xml:space="preserve"> official game site</w:t>
+            <w:t>DiRT Rally - The official game site</w:t>
           </w:r>
           <w:r>
             <w:t xml:space="preserve"> [online]. [vid. 2023-03-18]. Dostupné z: https://dirtgame.com/dirtrally/us/home</w:t>
@@ -29444,23 +28978,7 @@
               <w:i/>
               <w:iCs/>
             </w:rPr>
-            <w:t xml:space="preserve">Need for Speed Video </w:t>
-          </w:r>
-          <w:proofErr w:type="gramStart"/>
-          <w:r>
-            <w:rPr>
-              <w:i/>
-              <w:iCs/>
-            </w:rPr>
-            <w:t>Games - Official</w:t>
-          </w:r>
-          <w:proofErr w:type="gramEnd"/>
-          <w:r>
-            <w:rPr>
-              <w:i/>
-              <w:iCs/>
-            </w:rPr>
-            <w:t xml:space="preserve"> EA Site</w:t>
+            <w:t>Need for Speed Video Games - Official EA Site</w:t>
           </w:r>
           <w:r>
             <w:t xml:space="preserve"> [online]. [vid. 2023-03-18]. Dostupné z: https://www.ea.com/games/need-for-speed</w:t>
@@ -29479,21 +28997,12 @@
           <w:r>
             <w:tab/>
           </w:r>
-          <w:proofErr w:type="gramStart"/>
           <w:r>
             <w:rPr>
               <w:i/>
               <w:iCs/>
             </w:rPr>
-            <w:t>Home - Redout</w:t>
-          </w:r>
-          <w:proofErr w:type="gramEnd"/>
-          <w:r>
-            <w:rPr>
-              <w:i/>
-              <w:iCs/>
-            </w:rPr>
-            <w:t xml:space="preserve"> 2 - The Fastest Racing Game in the Universe</w:t>
+            <w:t>Home - Redout 2 - The Fastest Racing Game in the Universe</w:t>
           </w:r>
           <w:r>
             <w:t xml:space="preserve"> [online]. [vid. 2023-03-18]. Dostupné z: https://redout.games/redout2/</w:t>
@@ -29542,23 +29051,7 @@
               <w:i/>
               <w:iCs/>
             </w:rPr>
-            <w:t xml:space="preserve">Asphalt 9: </w:t>
-          </w:r>
-          <w:proofErr w:type="gramStart"/>
-          <w:r>
-            <w:rPr>
-              <w:i/>
-              <w:iCs/>
-            </w:rPr>
-            <w:t>Legends - Arcade</w:t>
-          </w:r>
-          <w:proofErr w:type="gramEnd"/>
-          <w:r>
-            <w:rPr>
-              <w:i/>
-              <w:iCs/>
-            </w:rPr>
-            <w:t xml:space="preserve"> Racing | Asphalt Legends</w:t>
+            <w:t>Asphalt 9: Legends - Arcade Racing | Asphalt Legends</w:t>
           </w:r>
           <w:r>
             <w:t xml:space="preserve"> [online]. [vid. 2023-03-18]. Dostupné z: https://asphaltlegends.com/</w:t>
@@ -29578,21 +29071,12 @@
             <w:tab/>
             <w:t xml:space="preserve">INDIAN. </w:t>
           </w:r>
-          <w:proofErr w:type="gramStart"/>
           <w:r>
             <w:rPr>
               <w:i/>
               <w:iCs/>
             </w:rPr>
-            <w:t>Wreckfest - Recenze</w:t>
-          </w:r>
-          <w:proofErr w:type="gramEnd"/>
-          <w:r>
-            <w:rPr>
-              <w:i/>
-              <w:iCs/>
-            </w:rPr>
-            <w:t xml:space="preserve"> - YouTube</w:t>
+            <w:t>Wreckfest - Recenze - YouTube</w:t>
           </w:r>
           <w:r>
             <w:t xml:space="preserve"> [online]. [vid. 2023-03-18]. Dostupné z: https://www.youtube.com/watch?v=3_3nvi1vsZ4</w:t>
@@ -29617,23 +29101,7 @@
               <w:i/>
               <w:iCs/>
             </w:rPr>
-            <w:t xml:space="preserve">WinForm vs WPF vs UWP vs </w:t>
-          </w:r>
-          <w:proofErr w:type="gramStart"/>
-          <w:r>
-            <w:rPr>
-              <w:i/>
-              <w:iCs/>
-            </w:rPr>
-            <w:t>Console - The</w:t>
-          </w:r>
-          <w:proofErr w:type="gramEnd"/>
-          <w:r>
-            <w:rPr>
-              <w:i/>
-              <w:iCs/>
-            </w:rPr>
-            <w:t xml:space="preserve"> C# Desktop UI Showdown (and the future with .NET 5)</w:t>
+            <w:t>WinForm vs WPF vs UWP vs Console - The C# Desktop UI Showdown (and the future with .NET 5)</w:t>
           </w:r>
           <w:r>
             <w:t xml:space="preserve"> [online]. 2019 [vid. 2021-05-03]. Dostupné z: https://www.youtube.com/watch?v=yq0dSkA1vpM</w:t>
@@ -29657,17 +29125,8 @@
               <w:i/>
               <w:iCs/>
             </w:rPr>
-            <w:t xml:space="preserve">Difference between WPF and </w:t>
-          </w:r>
-          <w:proofErr w:type="gramStart"/>
-          <w:r>
-            <w:rPr>
-              <w:i/>
-              <w:iCs/>
-            </w:rPr>
-            <w:t>WinForms - GeeksforGeeks</w:t>
-          </w:r>
-          <w:proofErr w:type="gramEnd"/>
+            <w:t>Difference between WPF and WinForms - GeeksforGeeks</w:t>
+          </w:r>
           <w:r>
             <w:t xml:space="preserve"> [online]. [vid. 2023-03-24]. Dostupné z: https://www.geeksforgeeks.org/difference-between-wpf-and-winforms/</w:t>
           </w:r>
@@ -29690,23 +29149,7 @@
               <w:i/>
               <w:iCs/>
             </w:rPr>
-            <w:t xml:space="preserve">Overview of </w:t>
-          </w:r>
-          <w:proofErr w:type="gramStart"/>
-          <w:r>
-            <w:rPr>
-              <w:i/>
-              <w:iCs/>
-            </w:rPr>
-            <w:t>GDI+ - Win32</w:t>
-          </w:r>
-          <w:proofErr w:type="gramEnd"/>
-          <w:r>
-            <w:rPr>
-              <w:i/>
-              <w:iCs/>
-            </w:rPr>
-            <w:t xml:space="preserve"> apps | Microsoft Learn</w:t>
+            <w:t>Overview of GDI+ - Win32 apps | Microsoft Learn</w:t>
           </w:r>
           <w:r>
             <w:t xml:space="preserve"> [online]. [vid. 2023-03-24]. Dostupné z: https://learn.microsoft.com/en-us/windows/win32/gdiplus/-gdiplus-overview-of-gdi--about</w:t>
@@ -29725,21 +29168,12 @@
           <w:r>
             <w:tab/>
           </w:r>
-          <w:proofErr w:type="gramStart"/>
           <w:r>
             <w:rPr>
               <w:i/>
               <w:iCs/>
             </w:rPr>
-            <w:t>GDI+ - Win32</w:t>
-          </w:r>
-          <w:proofErr w:type="gramEnd"/>
-          <w:r>
-            <w:rPr>
-              <w:i/>
-              <w:iCs/>
-            </w:rPr>
-            <w:t xml:space="preserve"> apps | Microsoft Learn</w:t>
+            <w:t>GDI+ - Win32 apps | Microsoft Learn</w:t>
           </w:r>
           <w:r>
             <w:t xml:space="preserve"> [online]. [vid. 2023-03-24]. Dostupné z: https://learn.microsoft.com/en-us/windows/win32/gdiplus/-gdiplus-gdi-start</w:t>
@@ -29763,23 +29197,7 @@
               <w:i/>
               <w:iCs/>
             </w:rPr>
-            <w:t xml:space="preserve">Remote Desktop </w:t>
-          </w:r>
-          <w:proofErr w:type="gramStart"/>
-          <w:r>
-            <w:rPr>
-              <w:i/>
-              <w:iCs/>
-            </w:rPr>
-            <w:t>Services - GPU</w:t>
-          </w:r>
-          <w:proofErr w:type="gramEnd"/>
-          <w:r>
-            <w:rPr>
-              <w:i/>
-              <w:iCs/>
-            </w:rPr>
-            <w:t xml:space="preserve"> acceleration | Microsoft Learn</w:t>
+            <w:t>Remote Desktop Services - GPU acceleration | Microsoft Learn</w:t>
           </w:r>
           <w:r>
             <w:t xml:space="preserve"> [online]. [vid. 2023-03-24]. Dostupné z: https://learn.microsoft.com/en-us/windows-server/remote/remote-desktop-services/rds-graphics-virtualization</w:t>
@@ -29803,23 +29221,7 @@
               <w:i/>
               <w:iCs/>
             </w:rPr>
-            <w:t xml:space="preserve">Graphics and </w:t>
-          </w:r>
-          <w:proofErr w:type="gramStart"/>
-          <w:r>
-            <w:rPr>
-              <w:i/>
-              <w:iCs/>
-            </w:rPr>
-            <w:t>Drawing - Windows</w:t>
-          </w:r>
-          <w:proofErr w:type="gramEnd"/>
-          <w:r>
-            <w:rPr>
-              <w:i/>
-              <w:iCs/>
-            </w:rPr>
-            <w:t xml:space="preserve"> Forms .NET Framework | Microsoft Learn</w:t>
+            <w:t>Graphics and Drawing - Windows Forms .NET Framework | Microsoft Learn</w:t>
           </w:r>
           <w:r>
             <w:t xml:space="preserve"> [online]. [vid. 2023-03-24]. Dostupné z: https://learn.microsoft.com/en-us/dotnet/desktop/winforms/advanced/graphics-and-drawing-in-windows-forms?view=netframeworkdesktop-4.8</w:t>
@@ -29843,23 +29245,7 @@
               <w:i/>
               <w:iCs/>
             </w:rPr>
-            <w:t xml:space="preserve">DirectX graphics and </w:t>
-          </w:r>
-          <w:proofErr w:type="gramStart"/>
-          <w:r>
-            <w:rPr>
-              <w:i/>
-              <w:iCs/>
-            </w:rPr>
-            <w:t>gaming - Win32</w:t>
-          </w:r>
-          <w:proofErr w:type="gramEnd"/>
-          <w:r>
-            <w:rPr>
-              <w:i/>
-              <w:iCs/>
-            </w:rPr>
-            <w:t xml:space="preserve"> apps | Microsoft Docs</w:t>
+            <w:t>DirectX graphics and gaming - Win32 apps | Microsoft Docs</w:t>
           </w:r>
           <w:r>
             <w:t xml:space="preserve"> [online]. [vid. 2021-11-12]. Dostupné z: https://docs.microsoft.com/en-us/windows/win32/directx</w:t>
@@ -30007,23 +29393,7 @@
               <w:i/>
               <w:iCs/>
             </w:rPr>
-            <w:t>Xamarin.</w:t>
-          </w:r>
-          <w:proofErr w:type="gramStart"/>
-          <w:r>
-            <w:rPr>
-              <w:i/>
-              <w:iCs/>
-            </w:rPr>
-            <w:t>Essentials - Xamarin</w:t>
-          </w:r>
-          <w:proofErr w:type="gramEnd"/>
-          <w:r>
-            <w:rPr>
-              <w:i/>
-              <w:iCs/>
-            </w:rPr>
-            <w:t xml:space="preserve"> | Microsoft Docs</w:t>
+            <w:t>Xamarin.Essentials - Xamarin | Microsoft Docs</w:t>
           </w:r>
           <w:r>
             <w:t xml:space="preserve"> [online]. [vid. 2021-10-05]. Dostupné z: https://docs.microsoft.com/en-us/xamarin/essentials/?WT.mc_id=dotnet-35129-website</w:t>
@@ -30073,23 +29443,7 @@
               <w:i/>
               <w:iCs/>
             </w:rPr>
-            <w:t xml:space="preserve">Xamarin.Forms </w:t>
-          </w:r>
-          <w:proofErr w:type="gramStart"/>
-          <w:r>
-            <w:rPr>
-              <w:i/>
-              <w:iCs/>
-            </w:rPr>
-            <w:t>Views - Xamarin</w:t>
-          </w:r>
-          <w:proofErr w:type="gramEnd"/>
-          <w:r>
-            <w:rPr>
-              <w:i/>
-              <w:iCs/>
-            </w:rPr>
-            <w:t xml:space="preserve"> | Microsoft Docs</w:t>
+            <w:t>Xamarin.Forms Views - Xamarin | Microsoft Docs</w:t>
           </w:r>
           <w:r>
             <w:t xml:space="preserve"> [online]. [vid. 2021-10-04]. Dostupné z: https://docs.microsoft.com/en-us/xamarin/xamarin-forms/user-interface/controls/views?WT.mc_id=dotnet-35129-website</w:t>
@@ -30139,23 +29493,7 @@
               <w:i/>
               <w:iCs/>
             </w:rPr>
-            <w:t xml:space="preserve">Run apps on the Android </w:t>
-          </w:r>
-          <w:proofErr w:type="gramStart"/>
-          <w:r>
-            <w:rPr>
-              <w:i/>
-              <w:iCs/>
-            </w:rPr>
-            <w:t>Emulator  |</w:t>
-          </w:r>
-          <w:proofErr w:type="gramEnd"/>
-          <w:r>
-            <w:rPr>
-              <w:i/>
-              <w:iCs/>
-            </w:rPr>
-            <w:t>  Android Developers</w:t>
+            <w:t>Run apps on the Android Emulator  |  Android Developers</w:t>
           </w:r>
           <w:r>
             <w:t xml:space="preserve"> [online]. [vid. 2021-10-16]. Dostupné z: https://developer.android.com/studio/run/emulator</w:t>
@@ -30180,23 +29518,7 @@
               <w:i/>
               <w:iCs/>
             </w:rPr>
-            <w:t xml:space="preserve">Meet Android </w:t>
-          </w:r>
-          <w:proofErr w:type="gramStart"/>
-          <w:r>
-            <w:rPr>
-              <w:i/>
-              <w:iCs/>
-            </w:rPr>
-            <w:t>Studio  |</w:t>
-          </w:r>
-          <w:proofErr w:type="gramEnd"/>
-          <w:r>
-            <w:rPr>
-              <w:i/>
-              <w:iCs/>
-            </w:rPr>
-            <w:t>  Android Developers</w:t>
+            <w:t>Meet Android Studio  |  Android Developers</w:t>
           </w:r>
           <w:r>
             <w:t xml:space="preserve"> [online]. [vid. 2021-10-16]. Dostupné z: https://developer.android.com/studio/intro</w:t>
@@ -30221,23 +29543,7 @@
               <w:i/>
               <w:iCs/>
             </w:rPr>
-            <w:t xml:space="preserve">Create an Android </w:t>
-          </w:r>
-          <w:proofErr w:type="gramStart"/>
-          <w:r>
-            <w:rPr>
-              <w:i/>
-              <w:iCs/>
-            </w:rPr>
-            <w:t>project  |</w:t>
-          </w:r>
-          <w:proofErr w:type="gramEnd"/>
-          <w:r>
-            <w:rPr>
-              <w:i/>
-              <w:iCs/>
-            </w:rPr>
-            <w:t>  Android Developers</w:t>
+            <w:t>Create an Android project  |  Android Developers</w:t>
           </w:r>
           <w:r>
             <w:t xml:space="preserve"> [online]. [vid. 2021-10-16]. Dostupné z: https://developer.android.com/training/basics/firstapp/creating-project</w:t>
@@ -30251,13 +29557,8 @@
             <w:divId w:val="1122725819"/>
           </w:pPr>
           <w:r>
-            <w:t>[119</w:t>
-          </w:r>
-          <w:proofErr w:type="gramStart"/>
-          <w:r>
-            <w:t>] .</w:t>
-          </w:r>
-          <w:proofErr w:type="gramEnd"/>
+            <w:t>[119] .</w:t>
+          </w:r>
           <w:r>
             <w:tab/>
           </w:r>
@@ -30266,23 +29567,7 @@
               <w:i/>
               <w:iCs/>
             </w:rPr>
-            <w:t xml:space="preserve">NET MAUI Release </w:t>
-          </w:r>
-          <w:proofErr w:type="gramStart"/>
-          <w:r>
-            <w:rPr>
-              <w:i/>
-              <w:iCs/>
-            </w:rPr>
-            <w:t>Candidate - Ready</w:t>
-          </w:r>
-          <w:proofErr w:type="gramEnd"/>
-          <w:r>
-            <w:rPr>
-              <w:i/>
-              <w:iCs/>
-            </w:rPr>
-            <w:t xml:space="preserve"> for cross-platform app development - .NET Blog</w:t>
+            <w:t>NET MAUI Release Candidate - Ready for cross-platform app development - .NET Blog</w:t>
           </w:r>
           <w:r>
             <w:t xml:space="preserve"> [online]. [vid. 2022-10-14]. Dostupné z: https://devblogs.microsoft.com/dotnet/dotnet-maui-rc-1/</w:t>
@@ -30306,23 +29591,7 @@
               <w:i/>
               <w:iCs/>
             </w:rPr>
-            <w:t xml:space="preserve">Introducing .NET Multi-platform App </w:t>
-          </w:r>
-          <w:proofErr w:type="gramStart"/>
-          <w:r>
-            <w:rPr>
-              <w:i/>
-              <w:iCs/>
-            </w:rPr>
-            <w:t>UI - .NET</w:t>
-          </w:r>
-          <w:proofErr w:type="gramEnd"/>
-          <w:r>
-            <w:rPr>
-              <w:i/>
-              <w:iCs/>
-            </w:rPr>
-            <w:t xml:space="preserve"> Blog</w:t>
+            <w:t>Introducing .NET Multi-platform App UI - .NET Blog</w:t>
           </w:r>
           <w:r>
             <w:t xml:space="preserve"> [online]. [vid. 2023-03-24]. Dostupné z: https://devblogs.microsoft.com/dotnet/introducing-net-multi-platform-app-ui/</w:t>
@@ -30422,17 +29691,8 @@
               <w:i/>
               <w:iCs/>
             </w:rPr>
-            <w:t xml:space="preserve">Real Time Animation: Unity for Look </w:t>
-          </w:r>
-          <w:proofErr w:type="gramStart"/>
-          <w:r>
-            <w:rPr>
-              <w:i/>
-              <w:iCs/>
-            </w:rPr>
-            <w:t>Development - YouTube</w:t>
-          </w:r>
-          <w:proofErr w:type="gramEnd"/>
+            <w:t>Real Time Animation: Unity for Look Development - YouTube</w:t>
+          </w:r>
           <w:r>
             <w:t xml:space="preserve"> [online]. [vid. 2021-06-21]. Dostupné z: https://www.youtube.com/watch?v=urew479-Wlw</w:t>
           </w:r>
@@ -30481,17 +29741,8 @@
               <w:i/>
               <w:iCs/>
             </w:rPr>
-            <w:t xml:space="preserve">Reimagine product design and </w:t>
-          </w:r>
-          <w:proofErr w:type="gramStart"/>
-          <w:r>
-            <w:rPr>
-              <w:i/>
-              <w:iCs/>
-            </w:rPr>
-            <w:t>development - YouTube</w:t>
-          </w:r>
-          <w:proofErr w:type="gramEnd"/>
+            <w:t>Reimagine product design and development - YouTube</w:t>
+          </w:r>
           <w:r>
             <w:t xml:space="preserve"> [online]. [vid. 2021-06-21]. Dostupné z: https://www.youtube.com/watch?v=j_bQf0InYHM</w:t>
           </w:r>
@@ -30515,17 +29766,8 @@
               <w:i/>
               <w:iCs/>
             </w:rPr>
-            <w:t xml:space="preserve">Create immersive experiences for real-world applications at scale | </w:t>
-          </w:r>
-          <w:proofErr w:type="gramStart"/>
-          <w:r>
-            <w:rPr>
-              <w:i/>
-              <w:iCs/>
-            </w:rPr>
-            <w:t>Unity - YouTube</w:t>
-          </w:r>
-          <w:proofErr w:type="gramEnd"/>
+            <w:t>Create immersive experiences for real-world applications at scale | Unity - YouTube</w:t>
+          </w:r>
           <w:r>
             <w:t xml:space="preserve"> [online]. [vid. 2021-06-21]. Dostupné z: https://www.youtube.com/watch?v=5VRxVVOIoJs</w:t>
           </w:r>
@@ -30548,23 +29790,7 @@
               <w:i/>
               <w:iCs/>
             </w:rPr>
-            <w:t xml:space="preserve">Cuphead: Don’t Deal With The Devil | Available on Xbox </w:t>
-          </w:r>
-          <w:proofErr w:type="gramStart"/>
-          <w:r>
-            <w:rPr>
-              <w:i/>
-              <w:iCs/>
-            </w:rPr>
-            <w:t>One - Windows</w:t>
-          </w:r>
-          <w:proofErr w:type="gramEnd"/>
-          <w:r>
-            <w:rPr>
-              <w:i/>
-              <w:iCs/>
-            </w:rPr>
-            <w:t xml:space="preserve"> 10 - Nintendo Switch – PlayStation 4 - Steam - GOG - Mac</w:t>
+            <w:t>Cuphead: Don’t Deal With The Devil | Available on Xbox One - Windows 10 - Nintendo Switch – PlayStation 4 - Steam - GOG - Mac</w:t>
           </w:r>
           <w:r>
             <w:t xml:space="preserve"> [online]. [vid. 2023-03-24]. Dostupné z: https://cupheadgame.com/</w:t>
@@ -30638,23 +29864,7 @@
               <w:i/>
               <w:iCs/>
             </w:rPr>
-            <w:t xml:space="preserve">Compare Unity plans: Pro vs Plus vs Free. Choose the best </w:t>
-          </w:r>
-          <w:proofErr w:type="gramStart"/>
-          <w:r>
-            <w:rPr>
-              <w:i/>
-              <w:iCs/>
-            </w:rPr>
-            <w:t>2D - 3D</w:t>
-          </w:r>
-          <w:proofErr w:type="gramEnd"/>
-          <w:r>
-            <w:rPr>
-              <w:i/>
-              <w:iCs/>
-            </w:rPr>
-            <w:t xml:space="preserve"> engine for your project! - Unity Store</w:t>
+            <w:t>Compare Unity plans: Pro vs Plus vs Free. Choose the best 2D - 3D engine for your project! - Unity Store</w:t>
           </w:r>
           <w:r>
             <w:t xml:space="preserve"> [online]. [vid. 2021-06-23]. Dostupné z: https://store.unity.com/compare-plans?currency=USD</w:t>
@@ -30704,17 +29914,8 @@
               <w:i/>
               <w:iCs/>
             </w:rPr>
-            <w:t xml:space="preserve">How to make a CUSTOM INSPECTOR in </w:t>
-          </w:r>
-          <w:proofErr w:type="gramStart"/>
-          <w:r>
-            <w:rPr>
-              <w:i/>
-              <w:iCs/>
-            </w:rPr>
-            <w:t>Unity - YouTube</w:t>
-          </w:r>
-          <w:proofErr w:type="gramEnd"/>
+            <w:t>How to make a CUSTOM INSPECTOR in Unity - YouTube</w:t>
+          </w:r>
           <w:r>
             <w:t xml:space="preserve"> [online]. [vid. 2021-06-21]. Dostupné z: https://www.youtube.com/watch?v=RInUu1_8aGw</w:t>
           </w:r>
@@ -30763,17 +29964,8 @@
               <w:i/>
               <w:iCs/>
             </w:rPr>
-            <w:t xml:space="preserve">C# Game Programming Cookbook for Unity </w:t>
-          </w:r>
-          <w:proofErr w:type="gramStart"/>
-          <w:r>
-            <w:rPr>
-              <w:i/>
-              <w:iCs/>
-            </w:rPr>
-            <w:t>3D</w:t>
-          </w:r>
-          <w:proofErr w:type="gramEnd"/>
+            <w:t>C# Game Programming Cookbook for Unity 3D</w:t>
+          </w:r>
           <w:r>
             <w:t xml:space="preserve"> [online]. 2. vyd. 2014. ISBN 9781466581401. Dostupné z: doi:10.1201/b17100</w:t>
           </w:r>
@@ -30817,21 +30009,12 @@
             <w:tab/>
             <w:t xml:space="preserve">DOCS.UNITY3D.COM. </w:t>
           </w:r>
-          <w:proofErr w:type="gramStart"/>
           <w:r>
             <w:rPr>
               <w:i/>
               <w:iCs/>
             </w:rPr>
-            <w:t>Unity - Scripting</w:t>
-          </w:r>
-          <w:proofErr w:type="gramEnd"/>
-          <w:r>
-            <w:rPr>
-              <w:i/>
-              <w:iCs/>
-            </w:rPr>
-            <w:t xml:space="preserve"> API: MonoBehaviour.FixedUpdate()</w:t>
+            <w:t>Unity - Scripting API: MonoBehaviour.FixedUpdate()</w:t>
           </w:r>
           <w:r>
             <w:t xml:space="preserve"> [online]. [vid. 2021-09-04]. Dostupné z: https://docs.unity3d.com/ScriptReference/MonoBehaviour.FixedUpdate.html</w:t>
@@ -30851,21 +30034,12 @@
             <w:tab/>
             <w:t xml:space="preserve">DOCS.UNITY3D.COM. </w:t>
           </w:r>
-          <w:proofErr w:type="gramStart"/>
           <w:r>
             <w:rPr>
               <w:i/>
               <w:iCs/>
             </w:rPr>
-            <w:t>Unity - Scripting</w:t>
-          </w:r>
-          <w:proofErr w:type="gramEnd"/>
-          <w:r>
-            <w:rPr>
-              <w:i/>
-              <w:iCs/>
-            </w:rPr>
-            <w:t xml:space="preserve"> API: Debug</w:t>
+            <w:t>Unity - Scripting API: Debug</w:t>
           </w:r>
           <w:r>
             <w:t xml:space="preserve"> [online]. [vid. 2021-09-19]. Dostupné z: https://docs.unity3d.com/ScriptReference/Debug.html</w:t>
@@ -30885,21 +30059,12 @@
             <w:tab/>
             <w:t xml:space="preserve">DOCS.UNITY3D.COM. </w:t>
           </w:r>
-          <w:proofErr w:type="gramStart"/>
           <w:r>
             <w:rPr>
               <w:i/>
               <w:iCs/>
             </w:rPr>
-            <w:t>Unity - Manual</w:t>
-          </w:r>
-          <w:proofErr w:type="gramEnd"/>
-          <w:r>
-            <w:rPr>
-              <w:i/>
-              <w:iCs/>
-            </w:rPr>
-            <w:t>: Prefabs</w:t>
+            <w:t>Unity - Manual: Prefabs</w:t>
           </w:r>
           <w:r>
             <w:t xml:space="preserve"> [online]. [vid. 2021-09-04]. Dostupné z: https://docs.unity3d.com/Manual/Prefabs.html</w:t>
@@ -30924,23 +30089,7 @@
               <w:i/>
               <w:iCs/>
             </w:rPr>
-            <w:t xml:space="preserve">10 mins GameDev </w:t>
-          </w:r>
-          <w:proofErr w:type="gramStart"/>
-          <w:r>
-            <w:rPr>
-              <w:i/>
-              <w:iCs/>
-            </w:rPr>
-            <w:t>tips - Quaternions</w:t>
-          </w:r>
-          <w:proofErr w:type="gramEnd"/>
-          <w:r>
-            <w:rPr>
-              <w:i/>
-              <w:iCs/>
-            </w:rPr>
-            <w:t xml:space="preserve"> - YouTube</w:t>
+            <w:t>10 mins GameDev tips - Quaternions - YouTube</w:t>
           </w:r>
           <w:r>
             <w:t xml:space="preserve"> [online]. [vid. 2021-09-20]. Dostupné z: https://www.youtube.com/watch?v=1yoFjjJRnLY</w:t>
@@ -30965,23 +30114,7 @@
               <w:i/>
               <w:iCs/>
             </w:rPr>
-            <w:t xml:space="preserve">Quaternions and </w:t>
-          </w:r>
-          <w:proofErr w:type="gramStart"/>
-          <w:r>
-            <w:rPr>
-              <w:i/>
-              <w:iCs/>
-            </w:rPr>
-            <w:t>3d</w:t>
-          </w:r>
-          <w:proofErr w:type="gramEnd"/>
-          <w:r>
-            <w:rPr>
-              <w:i/>
-              <w:iCs/>
-            </w:rPr>
-            <w:t xml:space="preserve"> rotation, explained interactively - YouTube</w:t>
+            <w:t>Quaternions and 3d rotation, explained interactively - YouTube</w:t>
           </w:r>
           <w:r>
             <w:t xml:space="preserve"> [online]. 2018 [vid. 2021-09-20]. Dostupné z: https://www.youtube.com/watch?v=zjMuIxRvygQ</w:t>
@@ -30999,15 +30132,7 @@
           </w:r>
           <w:r>
             <w:tab/>
-            <w:t>JON FAVREAU. The Mandalorian. In</w:t>
-          </w:r>
-          <w:proofErr w:type="gramStart"/>
-          <w:r>
-            <w:t>: .</w:t>
-          </w:r>
-          <w:proofErr w:type="gramEnd"/>
-          <w:r>
-            <w:t xml:space="preserve"> 2019. </w:t>
+            <w:t xml:space="preserve">JON FAVREAU. The Mandalorian. In: . 2019. </w:t>
           </w:r>
         </w:p>
         <w:p>
@@ -31028,17 +30153,8 @@
               <w:i/>
               <w:iCs/>
             </w:rPr>
-            <w:t xml:space="preserve">Fortnite | Create, Play &amp; Battle With Friends for </w:t>
-          </w:r>
-          <w:proofErr w:type="gramStart"/>
-          <w:r>
-            <w:rPr>
-              <w:i/>
-              <w:iCs/>
-            </w:rPr>
-            <w:t>Free - Fortnite</w:t>
-          </w:r>
-          <w:proofErr w:type="gramEnd"/>
+            <w:t>Fortnite | Create, Play &amp; Battle With Friends for Free - Fortnite</w:t>
+          </w:r>
           <w:r>
             <w:t xml:space="preserve"> [online]. [vid. 2023-03-24]. Dostupné z: https://www.fortnite.com/</w:t>
           </w:r>
@@ -31111,17 +30227,8 @@
               <w:i/>
               <w:iCs/>
             </w:rPr>
-            <w:t xml:space="preserve">Why „The Mandalorian" Uses Virtual Sets Over Green Screen | Movies </w:t>
-          </w:r>
-          <w:proofErr w:type="gramStart"/>
-          <w:r>
-            <w:rPr>
-              <w:i/>
-              <w:iCs/>
-            </w:rPr>
-            <w:t>Insider - YouTube</w:t>
-          </w:r>
-          <w:proofErr w:type="gramEnd"/>
+            <w:t>Why „The Mandalorian" Uses Virtual Sets Over Green Screen | Movies Insider - YouTube</w:t>
+          </w:r>
           <w:r>
             <w:t xml:space="preserve"> [online]. [vid. 2021-06-24]. Dostupné z: https://www.youtube.com/watch?v=Ufp8weYYDE8</w:t>
           </w:r>
@@ -31145,17 +30252,8 @@
               <w:i/>
               <w:iCs/>
             </w:rPr>
-            <w:t xml:space="preserve">Real-Time In-Camera VFX for Next-Gen Filmmaking | Project Spotlight | Unreal </w:t>
-          </w:r>
-          <w:proofErr w:type="gramStart"/>
-          <w:r>
-            <w:rPr>
-              <w:i/>
-              <w:iCs/>
-            </w:rPr>
-            <w:t>Engine - YouTube</w:t>
-          </w:r>
-          <w:proofErr w:type="gramEnd"/>
+            <w:t>Real-Time In-Camera VFX for Next-Gen Filmmaking | Project Spotlight | Unreal Engine - YouTube</w:t>
+          </w:r>
           <w:r>
             <w:t xml:space="preserve"> [online]. [vid. 2021-06-24]. Dostupné z: https://www.youtube.com/watch?v=bErPsq5kPzE</w:t>
           </w:r>
@@ -31246,21 +30344,12 @@
             <w:tab/>
             <w:t xml:space="preserve">EPIC GAMES. </w:t>
           </w:r>
-          <w:proofErr w:type="gramStart"/>
           <w:r>
             <w:rPr>
               <w:i/>
               <w:iCs/>
             </w:rPr>
-            <w:t>Download - Unreal</w:t>
-          </w:r>
-          <w:proofErr w:type="gramEnd"/>
-          <w:r>
-            <w:rPr>
-              <w:i/>
-              <w:iCs/>
-            </w:rPr>
-            <w:t xml:space="preserve"> Engine</w:t>
+            <w:t>Download - Unreal Engine</w:t>
           </w:r>
           <w:r>
             <w:t xml:space="preserve"> [online]. [vid. 2021-06-22]. Dostupné z: https://www.unrealengine.com/en-US/download</w:t>
@@ -31647,23 +30736,7 @@
               <w:i/>
               <w:iCs/>
             </w:rPr>
-            <w:t xml:space="preserve">Game </w:t>
-          </w:r>
-          <w:proofErr w:type="gramStart"/>
-          <w:r>
-            <w:rPr>
-              <w:i/>
-              <w:iCs/>
-            </w:rPr>
-            <w:t>Manager..</w:t>
-          </w:r>
-          <w:proofErr w:type="gramEnd"/>
-          <w:r>
-            <w:rPr>
-              <w:i/>
-              <w:iCs/>
-            </w:rPr>
-            <w:t xml:space="preserve"> One Manager to Rule them All. | by Thomas Kesler | Medium</w:t>
+            <w:t>Game Manager.. One Manager to Rule them All. | by Thomas Kesler | Medium</w:t>
           </w:r>
           <w:r>
             <w:t xml:space="preserve"> [online]. [vid. 2023-03-25]. Dostupné z: https://foxxthom.medium.com/game-manager-one-manager-to-rule-them-all-1c06afa72b23</w:t>
@@ -31687,23 +30760,7 @@
               <w:i/>
               <w:iCs/>
             </w:rPr>
-            <w:t xml:space="preserve">O HŘE | </w:t>
-          </w:r>
-          <w:proofErr w:type="gramStart"/>
-          <w:r>
-            <w:rPr>
-              <w:i/>
-              <w:iCs/>
-            </w:rPr>
-            <w:t>BLACKHOLE :</w:t>
-          </w:r>
-          <w:proofErr w:type="gramEnd"/>
-          <w:r>
-            <w:rPr>
-              <w:i/>
-              <w:iCs/>
-            </w:rPr>
-            <w:t>: PC, MAC, LINUX :: 2D Platfomer</w:t>
+            <w:t>O HŘE | BLACKHOLE :: PC, MAC, LINUX :: 2D Platfomer</w:t>
           </w:r>
           <w:r>
             <w:t xml:space="preserve"> [online]. [vid. 2021-12-03]. Dostupné z: https://blackhole-game.com/cs/o-hre</w:t>
@@ -36472,9 +35529,9 @@
     <w:uiPriority w:val="35"/>
     <w:unhideWhenUsed/>
     <w:qFormat/>
-    <w:rsid w:val="000F2DCB"/>
+    <w:rsid w:val="00DD34DF"/>
     <w:pPr>
-      <w:spacing w:after="200"/>
+      <w:spacing w:after="40"/>
     </w:pPr>
     <w:rPr>
       <w:i/>
@@ -38421,13 +37478,13 @@
     <w:rsid w:val="006C7219"/>
     <w:rsid w:val="007F37CA"/>
     <w:rsid w:val="008F1562"/>
+    <w:rsid w:val="00923C54"/>
     <w:rsid w:val="009713D5"/>
     <w:rsid w:val="00B336FC"/>
     <w:rsid w:val="00B7107C"/>
     <w:rsid w:val="00CB72C9"/>
     <w:rsid w:val="00D2422C"/>
     <w:rsid w:val="00D85029"/>
-    <w:rsid w:val="00ED6ABD"/>
     <w:rsid w:val="00EF6FF2"/>
     <w:rsid w:val="00F54788"/>
     <w:rsid w:val="00F66F40"/>

</xml_diff>

<commit_message>
opravy až po 5.4.0
</commit_message>
<xml_diff>
--- a/resersni cast/finalni.docx
+++ b/resersni cast/finalni.docx
@@ -18827,7 +18827,19 @@
         <w:t>Nejjednodušší UI je konzole, která jako vstup a výstup používá příkazový řádek. Dnes se s ní běžný uživatel obvykle nesetká, protože kvůli textovým vstupům není tak příjemná na ovládání jako GUI. Využívá se především pro automatizované úkoly</w:t>
       </w:r>
       <w:r>
-        <w:t xml:space="preserve"> a na programy s důrazem na co nejnižší zátěž hardwaru využívané administrátory</w:t>
+        <w:t xml:space="preserve"> a na programy s důrazem na co nejnižší zátěž hardwaru</w:t>
+      </w:r>
+      <w:r>
+        <w:t>,</w:t>
+      </w:r>
+      <w:r>
+        <w:t xml:space="preserve"> </w:t>
+      </w:r>
+      <w:r>
+        <w:t>používané především</w:t>
+      </w:r>
+      <w:r>
+        <w:t xml:space="preserve"> administrátory</w:t>
       </w:r>
       <w:r>
         <w:t xml:space="preserve">. Je možné mít aplikaci s GUI, která </w:t>
@@ -19045,7 +19057,19 @@
         <w:rPr>
           <w:rFonts w:cstheme="minorHAnsi"/>
         </w:rPr>
-        <w:t xml:space="preserve">) je možné okno aplikace zobrazit i při použití vzdálené plochy, která neumožňuje využívat GPU. </w:t>
+        <w:t>)</w:t>
+      </w:r>
+      <w:r>
+        <w:rPr>
+          <w:rFonts w:cstheme="minorHAnsi"/>
+        </w:rPr>
+        <w:t>,</w:t>
+      </w:r>
+      <w:r>
+        <w:rPr>
+          <w:rFonts w:cstheme="minorHAnsi"/>
+        </w:rPr>
+        <w:t xml:space="preserve"> je možné okno aplikace zobrazit i při použití vzdálené plochy, která neumožňuje využívat GPU. </w:t>
       </w:r>
       <w:r>
         <w:rPr>
@@ -19189,7 +19213,19 @@
         <w:rPr>
           <w:rFonts w:cstheme="minorHAnsi"/>
         </w:rPr>
-        <w:t xml:space="preserve"> což umožňuje okno vykreslovat pomocí GPU. GUI je definováno pomocí jazyku XAML, který nabízí větší možnosti a umožňuje designerovi vytvořit vzhled aplikace, aniž by uměl programovat. </w:t>
+        <w:t xml:space="preserve"> což umožňuje okno vykreslovat pomocí GPU. GUI je definováno pomocí jazyk</w:t>
+      </w:r>
+      <w:r>
+        <w:rPr>
+          <w:rFonts w:cstheme="minorHAnsi"/>
+        </w:rPr>
+        <w:t>a</w:t>
+      </w:r>
+      <w:r>
+        <w:rPr>
+          <w:rFonts w:cstheme="minorHAnsi"/>
+        </w:rPr>
+        <w:t xml:space="preserve"> XAML, který nabízí větší možnosti a umožňuje designerovi vytvořit vzhled aplikace, aniž by uměl programovat. </w:t>
       </w:r>
       <w:r>
         <w:rPr>
@@ -19201,7 +19237,19 @@
         <w:rPr>
           <w:rFonts w:cstheme="minorHAnsi"/>
         </w:rPr>
-        <w:t xml:space="preserve"> WPF je nutnost naučit se 2 zcela odlišné jazyky a potřeba velkého množství řádků v XAML k nastavení vzhledu což zpomaluje vývoj.</w:t>
+        <w:t xml:space="preserve"> WPF je nutnost naučit se </w:t>
+      </w:r>
+      <w:r>
+        <w:rPr>
+          <w:rFonts w:cstheme="minorHAnsi"/>
+        </w:rPr>
+        <w:t>dva</w:t>
+      </w:r>
+      <w:r>
+        <w:rPr>
+          <w:rFonts w:cstheme="minorHAnsi"/>
+        </w:rPr>
+        <w:t xml:space="preserve"> zcela odlišné jazyky a potřeba velkého množství řádků v XAML k nastavení vzhledu což zpomaluje vývoj.</w:t>
       </w:r>
       <w:sdt>
         <w:sdtPr>
@@ -19256,7 +19304,19 @@
         <w:rPr>
           <w:rFonts w:cstheme="minorHAnsi"/>
         </w:rPr>
-        <w:t>) je deklarativní jazyk vycházející z XML, ale je navržen k reprezentaci objektů v OOP. XAML je nejčastěji uložen jako XML dokument. Seznam klíčových slov není pevně daný, ale záleží na implementaci. Na rozdíl od XML, XAML nevyžaduje uložení jako formátovaný text, ale je možné použít jakýkoliv reprezentaci s odpovídající logikou struktury (např. binární soubor, nebo objekty v paměti). N</w:t>
+        <w:t>) je deklarativní jazyk vycházející z XML, ale je navržen k reprezentaci objektů v OOP. XAML je nejčastěji uložen jako XML dokument. Seznam klíčových slov není pevně daný, ale záleží na implementaci. Na rozdíl od XML, XAML nevyžaduje uložení jako formátovaný text, ale je možné použít jak</w:t>
+      </w:r>
+      <w:r>
+        <w:rPr>
+          <w:rFonts w:cstheme="minorHAnsi"/>
+        </w:rPr>
+        <w:t>ou</w:t>
+      </w:r>
+      <w:r>
+        <w:rPr>
+          <w:rFonts w:cstheme="minorHAnsi"/>
+        </w:rPr>
+        <w:t>koliv reprezentaci s odpovídající logikou struktury (např. binární soubor, nebo objekty v paměti). N</w:t>
       </w:r>
       <w:r>
         <w:rPr>
@@ -19673,7 +19733,43 @@
         <w:rPr>
           <w:rFonts w:cstheme="minorHAnsi"/>
         </w:rPr>
-        <w:t xml:space="preserve">umožňuje pracovat s funkcemi jako jsou poloha a fotoaparát nezávisle na cílové platformě. Grafické rozhraní </w:t>
+        <w:t>umožňuje pracovat s</w:t>
+      </w:r>
+      <w:r>
+        <w:rPr>
+          <w:rFonts w:cstheme="minorHAnsi"/>
+        </w:rPr>
+        <w:t> </w:t>
+      </w:r>
+      <w:r>
+        <w:rPr>
+          <w:rFonts w:cstheme="minorHAnsi"/>
+        </w:rPr>
+        <w:t>funkcemi</w:t>
+      </w:r>
+      <w:r>
+        <w:rPr>
+          <w:rFonts w:cstheme="minorHAnsi"/>
+        </w:rPr>
+        <w:t>,</w:t>
+      </w:r>
+      <w:r>
+        <w:rPr>
+          <w:rFonts w:cstheme="minorHAnsi"/>
+        </w:rPr>
+        <w:t xml:space="preserve"> jako jsou poloha a fotoaparát</w:t>
+      </w:r>
+      <w:r>
+        <w:rPr>
+          <w:rFonts w:cstheme="minorHAnsi"/>
+        </w:rPr>
+        <w:t>,</w:t>
+      </w:r>
+      <w:r>
+        <w:rPr>
+          <w:rFonts w:cstheme="minorHAnsi"/>
+        </w:rPr>
+        <w:t xml:space="preserve"> nezávisle na cílové platformě. Grafické rozhraní </w:t>
       </w:r>
       <w:r>
         <w:rPr>
@@ -19691,7 +19787,19 @@
         <w:rPr>
           <w:rFonts w:cstheme="minorHAnsi"/>
         </w:rPr>
-        <w:t>, ale možné ho</w:t>
+        <w:t xml:space="preserve">, ale </w:t>
+      </w:r>
+      <w:r>
+        <w:rPr>
+          <w:rFonts w:cstheme="minorHAnsi"/>
+        </w:rPr>
+        <w:t xml:space="preserve">je </w:t>
+      </w:r>
+      <w:r>
+        <w:rPr>
+          <w:rFonts w:cstheme="minorHAnsi"/>
+        </w:rPr>
+        <w:t>možné ho</w:t>
       </w:r>
       <w:r>
         <w:rPr>
@@ -19807,7 +19915,19 @@
         <w:rPr>
           <w:rFonts w:cstheme="minorHAnsi"/>
         </w:rPr>
-        <w:t xml:space="preserve">. součástí SDK je </w:t>
+        <w:t xml:space="preserve">. </w:t>
+      </w:r>
+      <w:r>
+        <w:rPr>
+          <w:rFonts w:cstheme="minorHAnsi"/>
+        </w:rPr>
+        <w:t>S</w:t>
+      </w:r>
+      <w:r>
+        <w:rPr>
+          <w:rFonts w:cstheme="minorHAnsi"/>
+        </w:rPr>
+        <w:t xml:space="preserve">oučástí SDK je </w:t>
       </w:r>
       <w:r>
         <w:rPr>
@@ -19976,7 +20096,31 @@
         <w:rPr>
           <w:rFonts w:cstheme="minorHAnsi"/>
         </w:rPr>
-        <w:t>e k definici grafického rozhraní využívá značkovací jazyk, kterým je XML. Hlavní nevýhodou Android Studia je možnost vývoje pouze pro Android a pokud chce vývojář vytvořit aplikaci i pro jinou platformu musí vytvořit projekt v jiném IDE, podporující vývoj pro tuto platformu a spravovat více projektů současně. Stejně jako Xamarin disponuje Android Studio emulátor umožňující testovat aplikaci na počítači</w:t>
+        <w:t>e k definici grafického rozhraní využívá značkovací jazyk, kterým je XML. Hlavní nevýhodou Android Studia je možnost vývoje pouze pro Android a pokud chce vývojář vytvořit aplikaci i pro jinou platformu musí vytvořit projekt v jiném IDE, podporující</w:t>
+      </w:r>
+      <w:r>
+        <w:rPr>
+          <w:rFonts w:cstheme="minorHAnsi"/>
+        </w:rPr>
+        <w:t>m</w:t>
+      </w:r>
+      <w:r>
+        <w:rPr>
+          <w:rFonts w:cstheme="minorHAnsi"/>
+        </w:rPr>
+        <w:t xml:space="preserve"> vývoj pro tuto platformu a spravovat více projektů současně. Stejně jako Xamarin disponuje Android Studio emulátor</w:t>
+      </w:r>
+      <w:r>
+        <w:rPr>
+          <w:rFonts w:cstheme="minorHAnsi"/>
+        </w:rPr>
+        <w:t>em</w:t>
+      </w:r>
+      <w:r>
+        <w:rPr>
+          <w:rFonts w:cstheme="minorHAnsi"/>
+        </w:rPr>
+        <w:t xml:space="preserve"> umožňující testovat aplikaci na počítači</w:t>
       </w:r>
       <w:r>
         <w:rPr>
@@ -20046,7 +20190,13 @@
         <w:t>umožňující vytvořit jeden projekt společný pro Windows, Android, iOS a macOS.</w:t>
       </w:r>
       <w:r>
-        <w:t xml:space="preserve"> V případě potřeby je možné přidat platformě závislí kód. Tento kód se může provádět například spouštění aplikace, které je pro každou platformu odlišné. Další možnost je definovat rozhraní a pro každý systém udělat jinou definici, čímž je možné přistupovat k funkcím, které není možné zobecnit. </w:t>
+        <w:t xml:space="preserve"> V případě potřeby je možné přidat platformě závisl</w:t>
+      </w:r>
+      <w:r>
+        <w:t>ý</w:t>
+      </w:r>
+      <w:r>
+        <w:t xml:space="preserve"> kód. Tento kód může provádět například spouštění aplikace, které je pro každou platformu odlišné. Další možnost je definovat rozhraní a pro každý systém udělat jinou definici, čímž je možné přistupovat k funkcím, které není možné zobecnit. </w:t>
       </w:r>
       <w:sdt>
         <w:sdtPr>
@@ -20075,7 +20225,25 @@
         <w:jc w:val="both"/>
       </w:pPr>
       <w:r>
-        <w:t>Původně bylo datum vydání oznámeno na listopad 2021, ale kvůli technickým problémům bylo odloženo. Nakonec bylo oficiálně vydáno jako součást Visual Studio 2022 verze 17.3 v srpnu 2022. Avšak i po vydání trpělo mnoha nedostatky, které byli opravovány aktualizacemi vycházejících v krátkých intervalech. Dále v době psaní této práce mnoho knihoven pro Xamarin nemělo verzi pro MAUI, či podporovali jen některé platformy.</w:t>
+        <w:t>Původně bylo datum vydání oznámeno na listopad 2021, ale kvůli technickým problémům bylo odloženo. Nakonec bylo oficiálně vydáno jako součást Visual Studio 2022 verze 17.3 v srpnu 2022. Avšak i po vydání trpělo mnoha nedostatky, které byl</w:t>
+      </w:r>
+      <w:r>
+        <w:t>y</w:t>
+      </w:r>
+      <w:r>
+        <w:t xml:space="preserve"> opravovány aktualizacemi vycházející</w:t>
+      </w:r>
+      <w:r>
+        <w:t>mi</w:t>
+      </w:r>
+      <w:r>
+        <w:t xml:space="preserve"> v krátkých intervalech. Dále v době psaní této práce mnoho knihoven pro Xamarin nemělo verzi pro MAUI, či podporoval</w:t>
+      </w:r>
+      <w:r>
+        <w:t>y</w:t>
+      </w:r>
+      <w:r>
+        <w:t xml:space="preserve"> jen některé platformy.</w:t>
       </w:r>
       <w:r>
         <w:t xml:space="preserve"> </w:t>
@@ -20188,7 +20356,19 @@
         <w:rPr>
           <w:rFonts w:cstheme="minorHAnsi"/>
         </w:rPr>
-        <w:t xml:space="preserve"> jsou často cíleny pro konkrétní žánr a jeho využití pro zcela odlišný žánr je obtížné či nemožné.</w:t>
+        <w:t xml:space="preserve"> jsou často cíleny pro konkrétní žánr a </w:t>
+      </w:r>
+      <w:r>
+        <w:rPr>
+          <w:rFonts w:cstheme="minorHAnsi"/>
+        </w:rPr>
+        <w:t>jejich</w:t>
+      </w:r>
+      <w:r>
+        <w:rPr>
+          <w:rFonts w:cstheme="minorHAnsi"/>
+        </w:rPr>
+        <w:t xml:space="preserve"> využití pro zcela odlišný žánr je obtížné či nemožné.</w:t>
       </w:r>
       <w:r>
         <w:rPr>
@@ -37827,8 +38007,8 @@
     <w:rsid w:val="0065283F"/>
     <w:rsid w:val="006A6B5D"/>
     <w:rsid w:val="006C7219"/>
+    <w:rsid w:val="006E1DBC"/>
     <w:rsid w:val="007F37CA"/>
-    <w:rsid w:val="008E3146"/>
     <w:rsid w:val="008F1562"/>
     <w:rsid w:val="009713D5"/>
     <w:rsid w:val="00B336FC"/>

</xml_diff>

<commit_message>
končeny čárky a překlepy
</commit_message>
<xml_diff>
--- a/resersni cast/finalni.docx
+++ b/resersni cast/finalni.docx
@@ -24837,16 +24837,48 @@
         <w:t>Vybaveni</w:t>
       </w:r>
       <w:r>
-        <w:t xml:space="preserve">. Rozhraní umožňuje do inventáře (viz kap. 6.1.5) vkládat jak instance a potomky tříd knihovny (implementace typu je, která je v anglické literatuře označována jako </w:t>
-      </w:r>
-      <w:r>
-        <w:rPr>
+        <w:t xml:space="preserve">. Rozhraní umožňuje do inventáře (viz kap. 6.1.5) vkládat jak instance a potomky tříd knihovny (implementace typu </w:t>
+      </w:r>
+      <w:r>
+        <w:rPr>
+          <w:i/>
+          <w:iCs/>
+        </w:rPr>
+        <w:t>je</w:t>
+      </w:r>
+      <w:r>
+        <w:t xml:space="preserve">, která je v anglické literatuře označována jako </w:t>
+      </w:r>
+      <w:r>
+        <w:rPr>
+          <w:i/>
+          <w:iCs/>
           <w:lang w:val="en-US"/>
         </w:rPr>
         <w:t>is</w:t>
       </w:r>
       <w:r>
-        <w:t>) z této skupiny, tak jejich grafické verze (implementace typu má, která je v anglické literatuře označována jako has). Každý objekt</w:t>
+        <w:t xml:space="preserve">) z této skupiny, tak jejich grafické verze (implementace typu </w:t>
+      </w:r>
+      <w:r>
+        <w:rPr>
+          <w:i/>
+          <w:iCs/>
+        </w:rPr>
+        <w:t>má</w:t>
+      </w:r>
+      <w:r>
+        <w:t xml:space="preserve">, která je v anglické literatuře označována jako </w:t>
+      </w:r>
+      <w:r>
+        <w:rPr>
+          <w:i/>
+          <w:iCs/>
+        </w:rPr>
+        <w:t>has</w:t>
+      </w:r>
+      <w:r>
+        <w:t>). Každý objekt</w:t>
       </w:r>
       <w:r>
         <w:t>,</w:t>
@@ -25511,14 +25543,22 @@
         <w:t>Staty</w:t>
       </w:r>
       <w:r>
-        <w:t xml:space="preserve"> jsou rozděleny do skupin, což usnadňuje přidávání k postavám a předmětům, jelikož je možné například přiřadit obchodníkovi pouze atributy související s obchodem, nebo zbrani jen ty, co souvisí s poškozením. Dále objekt obsahuje seznam všech použitých zkratek, aby bylo zajištěno, že se ve hře neobjeví jeden stat s více zkratkami. Knihovna počítá s tím, že ve hře bude více než jeden hráč, ale pro jednodušší práci </w:t>
-      </w:r>
-      <w:r>
-        <w:rPr>
-          <w:i/>
-          <w:iCs/>
-        </w:rPr>
-        <w:t>GameManager</w:t>
+        <w:t xml:space="preserve"> jsou rozděleny do skupin, což usnadňuje přidávání k postavám a předmětům, jelikož je možné například přiřadit obchodníkovi pouze atributy související s obchodem, nebo zbrani jen ty, co souvisí s poškozením. Dále objekt obsahuje seznam všech použitých zkratek, aby bylo zajištěno, že se ve hře neobjeví jeden stat s více zkratkami. Knihovna počítá s tím, že ve hře bude více než jeden hráč</w:t>
+      </w:r>
+      <w:r>
+        <w:t>.</w:t>
+      </w:r>
+      <w:r>
+        <w:t xml:space="preserve"> </w:t>
+      </w:r>
+      <w:r>
+        <w:t>P</w:t>
+      </w:r>
+      <w:r>
+        <w:t xml:space="preserve">ro jednodušší práci </w:t>
+      </w:r>
+      <w:r>
+        <w:t>třída</w:t>
       </w:r>
       <w:r>
         <w:t xml:space="preserve"> obsahuje kromě vlastnosti </w:t>
@@ -25608,7 +25648,15 @@
           <w:rFonts w:cstheme="minorHAnsi"/>
           <w:color w:val="000000"/>
         </w:rPr>
-        <w:t xml:space="preserve"> vyhodnocující, zda je třeba načíst nový </w:t>
+        <w:t xml:space="preserve"> </w:t>
+      </w:r>
+      <w:r>
+        <w:rPr>
+          <w:rFonts w:cstheme="minorHAnsi"/>
+          <w:color w:val="000000"/>
+        </w:rPr>
+        <w:lastRenderedPageBreak/>
+        <w:t xml:space="preserve">vyhodnocující, zda je třeba načíst nový </w:t>
       </w:r>
       <w:r>
         <w:rPr>
@@ -25624,15 +25672,7 @@
           <w:rFonts w:cstheme="minorHAnsi"/>
           <w:color w:val="000000"/>
         </w:rPr>
-        <w:t xml:space="preserve">. GameManager </w:t>
-      </w:r>
-      <w:r>
-        <w:rPr>
-          <w:rFonts w:cstheme="minorHAnsi"/>
-          <w:color w:val="000000"/>
-        </w:rPr>
-        <w:lastRenderedPageBreak/>
-        <w:t xml:space="preserve">také obsahuje seznam všech nastavení (viz kap. </w:t>
+        <w:t xml:space="preserve">. GameManager také obsahuje seznam všech nastavení (viz kap. </w:t>
       </w:r>
       <w:r>
         <w:rPr>
@@ -25700,7 +25740,13 @@
         <w:ind w:firstLine="708"/>
       </w:pPr>
       <w:r>
-        <w:t xml:space="preserve">Aby bylo možné veškerá nastavení vkládat do jedné kolekce je třeba mít společného rodiče. Tuto roli má rozhraní INastaveni. Jediný povinný člen třídy implementující rozhraní je </w:t>
+        <w:t>Aby bylo možné veškerá nastavení vkládat do jedné kolekce</w:t>
+      </w:r>
+      <w:r>
+        <w:t>,</w:t>
+      </w:r>
+      <w:r>
+        <w:t xml:space="preserve"> je třeba mít společného rodiče. Tuto roli má rozhraní INastaveni. Jediný povinný člen třídy implementující rozhraní je </w:t>
       </w:r>
       <w:r>
         <w:rPr>
@@ -25933,6 +25979,7 @@
     <w:p>
       <w:pPr>
         <w:ind w:firstLine="708"/>
+        <w:jc w:val="both"/>
       </w:pPr>
       <w:r>
         <w:fldChar w:fldCharType="begin"/>
@@ -25966,7 +26013,23 @@
         <w:t>PostavaKomp</w:t>
       </w:r>
       <w:r>
-        <w:t xml:space="preserve"> (komponentní neboli implementace typu má). Vlevo je nezranitelná postava, která nemá žádné atributy. Uprostřed je zranitelná postava, která reprezentuje nepřítele, s nímž bude hráč bojovat. Tento objekt má navíc seznam atributů, úroveň a počet životů. Vpravo je hráč, který má navíc počet zkušeností a peněz. Hráč je instancí </w:t>
+        <w:t xml:space="preserve"> (komponentní neboli implementace typu </w:t>
+      </w:r>
+      <w:r>
+        <w:rPr>
+          <w:i/>
+          <w:iCs/>
+        </w:rPr>
+        <w:t>má</w:t>
+      </w:r>
+      <w:r>
+        <w:t xml:space="preserve">). Vlevo je nezranitelná postava, která nemá žádné atributy. Uprostřed je zranitelná postava, která reprezentuje nepřítele, s nímž bude hráč bojovat. Tento objekt má navíc seznam atributů, úroveň a počet životů. Vpravo je hráč, který má </w:t>
+      </w:r>
+      <w:r>
+        <w:t xml:space="preserve">oproti NPC </w:t>
+      </w:r>
+      <w:r>
+        <w:t xml:space="preserve">navíc počet zkušeností a peněz. Hráč je instancí </w:t>
       </w:r>
       <w:r>
         <w:rPr>
@@ -26104,6 +26167,7 @@
     <w:p>
       <w:pPr>
         <w:ind w:firstLine="708"/>
+        <w:jc w:val="both"/>
       </w:pPr>
       <w:r>
         <w:t>Okno Combat (</w:t>
@@ -26134,7 +26198,19 @@
       </w:r>
       <w:r>
         <w:lastRenderedPageBreak/>
-        <w:t xml:space="preserve">ukazatelem upravovaným metodami naslouchající vyvolání událostí Zranen a </w:t>
+        <w:t>ukazatelem upravovaným metodami</w:t>
+      </w:r>
+      <w:r>
+        <w:t>,</w:t>
+      </w:r>
+      <w:r>
+        <w:t xml:space="preserve"> naslouchající</w:t>
+      </w:r>
+      <w:r>
+        <w:t>ch</w:t>
+      </w:r>
+      <w:r>
+        <w:t xml:space="preserve"> vyvolání událostí Zranen a </w:t>
       </w:r>
       <w:r>
         <w:rPr>
@@ -26144,7 +26220,19 @@
         <w:t>Uzdraven</w:t>
       </w:r>
       <w:r>
-        <w:t>. Hráč má navíc k dispozici kouzla, jejichž doba trvání je dána počtem kol. začátek dalšího kola je simulován tlačítkem. Prvním kouzlem je ohnivá koule způsobující zranění. Další je léčení obnovující hráčovi životy. Posledním kouzlem je zvýšení poškození.</w:t>
+        <w:t xml:space="preserve">. Hráč má navíc k dispozici kouzla, jejichž doba trvání je dána počtem kol. </w:t>
+      </w:r>
+      <w:r>
+        <w:t>Z</w:t>
+      </w:r>
+      <w:r>
+        <w:t>ačátek dalšího kola je simulován tlačítkem. Prvním kouzlem je ohnivá koule způsobující zranění. Další je léčení obnovující hráčov</w:t>
+      </w:r>
+      <w:r>
+        <w:t>y</w:t>
+      </w:r>
+      <w:r>
+        <w:t xml:space="preserve"> životy. Posledním kouzlem je zvýšení poškození.</w:t>
       </w:r>
     </w:p>
     <w:p>
@@ -26419,7 +26507,19 @@
         <w:fldChar w:fldCharType="end"/>
       </w:r>
       <w:r>
-        <w:t xml:space="preserve"> jsou ukázány dvě možné varianty okna InventarForm. V levé části okna se nachází tři předměty, které je možné do inventáře přidat, a v pravé se je vyobrazení těch, které již byli sebrány. Obrázek a) představuje variantu, kdy je kapacita inventáře omezena počtem předmětů. Některých předmětů je možné sebrat více, aniž by to mělo vliv zbývající kapacitu. Tyto předměty se přidávají do stejného políčka a velikost této hromady je ukázána číslem v levém horním rohu. Na obrázku b) je výsek obrazovky, jak se liší pravá část okna, v případě omezení kapacity pomocí celkové hmotnosti sebraných předmětů. Zaplněnost inventáře je napsána v</w:t>
+        <w:t xml:space="preserve"> jsou ukázány dvě možné varianty okna InventarForm. V levé části okna se nachází tři předměty, které je možné do inventáře přidat, a v pravé se je vyobrazení těch, které již byl</w:t>
+      </w:r>
+      <w:r>
+        <w:t>y</w:t>
+      </w:r>
+      <w:r>
+        <w:t xml:space="preserve"> sebrány. Obrázek a) představuje variantu, kdy je kapacita inventáře omezena počtem předmětů. Některých předmětů je možné sebrat více, aniž by to mělo vliv </w:t>
+      </w:r>
+      <w:r>
+        <w:t xml:space="preserve">na </w:t>
+      </w:r>
+      <w:r>
+        <w:t>zbývající kapacitu. Tyto předměty se přidávají do stejného políčka a velikost této hromady je ukázána číslem v levém horním rohu. Na obrázku b) je výsek obrazovky, jak se liší pravá část okna, v případě omezení kapacity pomocí celkové hmotnosti sebraných předmětů. Zaplněnost inventáře je napsána v</w:t>
       </w:r>
       <w:r>
         <w:t>e</w:t>
@@ -26683,7 +26783,13 @@
       <w:bookmarkStart w:id="144" w:name="_Toc131014034"/>
       <w:r>
         <w:lastRenderedPageBreak/>
-        <w:t>7.2.7 okno UkolForm</w:t>
+        <w:t xml:space="preserve">7.2.7 </w:t>
+      </w:r>
+      <w:r>
+        <w:t>O</w:t>
+      </w:r>
+      <w:r>
+        <w:t>kno UkolForm</w:t>
       </w:r>
       <w:bookmarkEnd w:id="143"/>
       <w:bookmarkEnd w:id="144"/>
@@ -26831,6 +26937,7 @@
     <w:p>
       <w:pPr>
         <w:ind w:firstLine="709"/>
+        <w:jc w:val="both"/>
       </w:pPr>
       <w:r>
         <w:t>Okno NastaveniForm (</w:t>
@@ -26857,7 +26964,13 @@
         <w:fldChar w:fldCharType="end"/>
       </w:r>
       <w:r>
-        <w:t>) slouží k výpisu a otestování globálního nastavení obsaženém v sigleton instanci potomka třídy GameManager, které využívají všechna okna otevíraná pomocí tlačítek v pravém bloku úvodní obrazovky. Nastavení ovládání a grafiky je možné vyzkoušet na obrázku vpravo, který má stanovený rozměr a příslušnými klávesami je možné s ním pohybovat. Nastavení mapy je využito při generování v okně GMMapaForm a určuje rozměry mřížky bloků, které tvoří mapu, a lokací v každém tomto bloku. Dále určuje, do jaké polohy je umístěna startovní lokace, podle které je generován zbytek mapy.</w:t>
+        <w:t>) slouží k výpisu a otestování globálního nastavení obsažené</w:t>
+      </w:r>
+      <w:r>
+        <w:t>ho</w:t>
+      </w:r>
+      <w:r>
+        <w:t xml:space="preserve"> v sigleton instanci potomka třídy GameManager, které využívají všechna okna otevíraná pomocí tlačítek v pravém bloku úvodní obrazovky. Nastavení ovládání a grafiky je možné vyzkoušet na obrázku vpravo, který má stanovený rozměr a příslušnými klávesami je možné s ním pohybovat. Nastavení mapy je využito při generování v okně GMMapaForm a určuje rozměry mřížky bloků, které tvoří mapu, a lokací v každém tomto bloku. Dále určuje, do jaké polohy je umístěna startovní lokace, podle které je generován zbytek mapy.</w:t>
       </w:r>
     </w:p>
     <w:p>
@@ -26987,7 +27100,13 @@
         <w:fldChar w:fldCharType="end"/>
       </w:r>
       <w:r>
-        <w:t xml:space="preserve"> je ukázáno okno GMMapaForm, které obdobně jako MapaForm generuje mapu, avšak v tomto případě se více podobá skutečnému použití. Jak již bylo zmíněno v kapitole 7.2.8 rozměry nejsou dány napevno kódem, ale jsou nastaveny v GameManegerovi. Hlavním a na první pohled viditelným rozdílem je, že po otevření okna mapa není vygenerována celá, ale jsou zobrazeny jen bloky v okruhu startovní pozice. Na této pozice se také nachází červený čtverec reprezentující hráče. Ten se pohybuje pomocí kláves nastavených pro pohyb (viz kap. 7.2.8) a přejde-li do sousedního bloku, jsou vygenerovány sousední bloky.</w:t>
+        <w:t xml:space="preserve"> je ukázáno okno GMMapaForm, které obdobně jako MapaForm generuje mapu, avšak v tomto případě se více podobá skutečnému použití. Jak již bylo zmíněno v kapitole 7.2.8</w:t>
+      </w:r>
+      <w:r>
+        <w:t>,</w:t>
+      </w:r>
+      <w:r>
+        <w:t xml:space="preserve"> rozměry nejsou dány napevno kódem, ale jsou nastaveny v GameManegerovi. Hlavním a na první pohled viditelným rozdílem je, že po otevření okna mapa není vygenerována celá, ale jsou zobrazeny jen bloky v okruhu startovní pozice. Na této pozice se také nachází červený čtverec reprezentující hráče. Ten se pohybuje pomocí kláves nastavených pro pohyb (viz kap. 7.2.8) a přejde-li do sousedního bloku, jsou vygenerovány sousední bloky.</w:t>
       </w:r>
     </w:p>
     <w:p>
@@ -27126,7 +27245,13 @@
       </w:r>
       <w:r>
         <w:lastRenderedPageBreak/>
-        <w:t>zavolána metoda v gamemanegeru, již je předán seznam skupin Statů, které má nově vytvořená postava mít.</w:t>
+        <w:t>zavolána metoda v gamemanegeru, j</w:t>
+      </w:r>
+      <w:r>
+        <w:t>í</w:t>
+      </w:r>
+      <w:r>
+        <w:t>ž je předán seznam skupin Statů, které má nově vytvořená postava mít.</w:t>
       </w:r>
     </w:p>
     <w:p>
@@ -27233,7 +27358,31 @@
         <w:rPr>
           <w:shd w:val="clear" w:color="auto" w:fill="FFFFFF"/>
         </w:rPr>
-        <w:t xml:space="preserve"> je vytvořena nová hra obsahující vygenerovanou mapu, dvě hráčovi a jednu nehratelnou postavu. Po uložení či načtení jsou tyto údaje zobrazeny, čímž je umožněno překontrolovat jejich shodnost.  Aby šlo tuto operaci opakovat bez neustálého zavírání a znovu otevírání okna jsou pro každé uložení vytvořeny nové údaje místo využití již existujících.</w:t>
+        <w:t xml:space="preserve"> je vytvořena nová hra obsahující vygenerovanou mapu, dvě hráčov</w:t>
+      </w:r>
+      <w:r>
+        <w:rPr>
+          <w:shd w:val="clear" w:color="auto" w:fill="FFFFFF"/>
+        </w:rPr>
+        <w:t>y</w:t>
+      </w:r>
+      <w:r>
+        <w:rPr>
+          <w:shd w:val="clear" w:color="auto" w:fill="FFFFFF"/>
+        </w:rPr>
+        <w:t xml:space="preserve"> a jednu nehratelnou postavu. Po uložení či načtení jsou tyto údaje zobrazeny, čímž je umožněno překontrolovat jejich shodnost.  Aby šlo tuto operaci opakovat bez neustálého zavírání a znovu otevírání okna</w:t>
+      </w:r>
+      <w:r>
+        <w:rPr>
+          <w:shd w:val="clear" w:color="auto" w:fill="FFFFFF"/>
+        </w:rPr>
+        <w:t>,</w:t>
+      </w:r>
+      <w:r>
+        <w:rPr>
+          <w:shd w:val="clear" w:color="auto" w:fill="FFFFFF"/>
+        </w:rPr>
+        <w:t xml:space="preserve"> jsou pro každé uložení vytvořeny nové údaje místo využití již existujících.</w:t>
       </w:r>
     </w:p>
     <w:p>
@@ -27390,7 +27539,13 @@
         <w:rPr>
           <w:shd w:val="clear" w:color="auto" w:fill="FFFFFF"/>
         </w:rPr>
-        <w:t>hráčovi</w:t>
+        <w:t>hráčov</w:t>
+      </w:r>
+      <w:r>
+        <w:rPr>
+          <w:shd w:val="clear" w:color="auto" w:fill="FFFFFF"/>
+        </w:rPr>
+        <w:t>y</w:t>
       </w:r>
       <w:r>
         <w:rPr>
@@ -27513,7 +27668,13 @@
         <w:t>Predmet</w:t>
       </w:r>
       <w:r>
-        <w:t xml:space="preserve"> na vylepšení. V přídě her, kde se dá poškodit soupeřův vůz lze použít také </w:t>
+        <w:t xml:space="preserve"> na vylepšení. V přídě her, kde se dá poškodit soupeřův vůz</w:t>
+      </w:r>
+      <w:r>
+        <w:t>,</w:t>
+      </w:r>
+      <w:r>
+        <w:t xml:space="preserve"> lze použít také </w:t>
       </w:r>
       <w:r>
         <w:rPr>
@@ -27560,7 +27721,23 @@
           <w:color w:val="000000"/>
           <w:shd w:val="clear" w:color="auto" w:fill="FFFFFF"/>
         </w:rPr>
-        <w:t xml:space="preserve"> pomocí čitelných souborů bez nutnosti zásahu do zdrojového kódu. Při návrhu bylo zapomenuto na trojrozměrnou mapu. jelikož tato chyba byla odhalena až na konci vývoje a její oprava by vyžadovala změnu velké části kódu, byla její oprava odložena na refaktorizaci, která bude provedena společně s opravou chyb, které budou nalezeny během implementace. </w:t>
+        <w:t xml:space="preserve"> pomocí čitelných souborů bez nutnosti zásahu do zdrojového kódu. Při návrhu bylo zapomenuto na trojrozměrnou mapu. </w:t>
+      </w:r>
+      <w:r>
+        <w:rPr>
+          <w:rFonts w:cstheme="minorHAnsi"/>
+          <w:color w:val="000000"/>
+          <w:shd w:val="clear" w:color="auto" w:fill="FFFFFF"/>
+        </w:rPr>
+        <w:t>J</w:t>
+      </w:r>
+      <w:r>
+        <w:rPr>
+          <w:rFonts w:cstheme="minorHAnsi"/>
+          <w:color w:val="000000"/>
+          <w:shd w:val="clear" w:color="auto" w:fill="FFFFFF"/>
+        </w:rPr>
+        <w:t xml:space="preserve">elikož tato chyba byla odhalena až na konci vývoje a její oprava by vyžadovala změnu velké části kódu, byla její oprava odložena na refaktorizaci, která bude provedena společně s opravou chyb, které budou nalezeny během implementace. </w:t>
       </w:r>
     </w:p>
     <w:p>
@@ -38532,8 +38709,8 @@
     <w:rsid w:val="009713D5"/>
     <w:rsid w:val="00B336FC"/>
     <w:rsid w:val="00B7107C"/>
-    <w:rsid w:val="00CB1F36"/>
     <w:rsid w:val="00CB72C9"/>
+    <w:rsid w:val="00CD0E3C"/>
     <w:rsid w:val="00D2422C"/>
     <w:rsid w:val="00D85029"/>
     <w:rsid w:val="00EF6FF2"/>

</xml_diff>

<commit_message>
budoucí čas v úvodu
</commit_message>
<xml_diff>
--- a/resersni cast/finalni.docx
+++ b/resersni cast/finalni.docx
@@ -1137,37 +1137,50 @@
         <w:pStyle w:val="ostatnvlevo"/>
       </w:pPr>
       <w:r>
-        <w:t xml:space="preserve">Rád(a) bych touto cestou poděkoval(a) </w:t>
-      </w:r>
-      <w:bookmarkStart w:id="2" w:name="Text8"/>
-      <w:r>
-        <w:fldChar w:fldCharType="begin">
-          <w:ffData>
-            <w:name w:val="Text8"/>
-            <w:enabled/>
-            <w:calcOnExit w:val="0"/>
-            <w:textInput>
-              <w:default w:val="jméno vedoucího, případně dalších osob, a informace, za co děkujete."/>
-            </w:textInput>
-          </w:ffData>
-        </w:fldChar>
-      </w:r>
-      <w:r>
-        <w:instrText xml:space="preserve"> FORMTEXT </w:instrText>
-      </w:r>
-      <w:r>
-        <w:fldChar w:fldCharType="separate"/>
-      </w:r>
-      <w:r>
-        <w:rPr>
-          <w:noProof/>
-        </w:rPr>
-        <w:t>jméno vedoucího, případně dalších osob, a informace, za co děkujete.</w:t>
-      </w:r>
-      <w:r>
-        <w:fldChar w:fldCharType="end"/>
-      </w:r>
-      <w:bookmarkEnd w:id="2"/>
+        <w:t xml:space="preserve">Rád bych touto cestou poděkoval </w:t>
+      </w:r>
+      <w:r>
+        <w:t xml:space="preserve">svému vedoucímu práce </w:t>
+      </w:r>
+      <w:r>
+        <w:t>Ing. Mark</w:t>
+      </w:r>
+      <w:r>
+        <w:t>ovi</w:t>
+      </w:r>
+      <w:r>
+        <w:t xml:space="preserve"> Pačes</w:t>
+      </w:r>
+      <w:r>
+        <w:t>ovi</w:t>
+      </w:r>
+      <w:r>
+        <w:t xml:space="preserve"> za vedení a cenné rady</w:t>
+      </w:r>
+      <w:r>
+        <w:t xml:space="preserve">. </w:t>
+      </w:r>
+      <w:r>
+        <w:t xml:space="preserve">Dále bych chtěl poděkovat </w:t>
+      </w:r>
+      <w:r>
+        <w:t>prof. Mgr. Petr</w:t>
+      </w:r>
+      <w:r>
+        <w:t>u</w:t>
+      </w:r>
+      <w:r>
+        <w:t xml:space="preserve"> Pát</w:t>
+      </w:r>
+      <w:r>
+        <w:t>ovi</w:t>
+      </w:r>
+      <w:r>
+        <w:t>, Ph.D.</w:t>
+      </w:r>
+      <w:r>
+        <w:t xml:space="preserve"> za mnoho užitečných připomínek.</w:t>
+      </w:r>
     </w:p>
     <w:p>
       <w:pPr>
@@ -1211,6 +1224,7 @@
         </w:rPr>
       </w:pPr>
       <w:r>
+        <w:lastRenderedPageBreak/>
         <w:br w:type="page"/>
       </w:r>
     </w:p>
@@ -1417,7 +1431,19 @@
         <w:rPr>
           <w:lang w:val="en-US"/>
         </w:rPr>
-        <w:t>game engines, user interface, programing languages, object model, game development</w:t>
+        <w:t>game engines, user interface</w:t>
+      </w:r>
+      <w:r>
+        <w:rPr>
+          <w:lang w:val="en-US"/>
+        </w:rPr>
+        <w:t>s</w:t>
+      </w:r>
+      <w:r>
+        <w:rPr>
+          <w:lang w:val="en-US"/>
+        </w:rPr>
+        <w:t>, programing languages, object model, game development</w:t>
       </w:r>
     </w:p>
     <w:p>
@@ -9061,13 +9087,13 @@
         <w:pStyle w:val="Nadpis1"/>
         <w:ind w:left="0"/>
       </w:pPr>
-      <w:bookmarkStart w:id="3" w:name="_Toc131182080"/>
-      <w:bookmarkStart w:id="4" w:name="_Toc131183511"/>
+      <w:bookmarkStart w:id="2" w:name="_Toc131182080"/>
+      <w:bookmarkStart w:id="3" w:name="_Toc131183511"/>
       <w:r>
         <w:t>1. Úvod</w:t>
       </w:r>
+      <w:bookmarkEnd w:id="2"/>
       <w:bookmarkEnd w:id="3"/>
-      <w:bookmarkEnd w:id="4"/>
     </w:p>
     <w:p>
       <w:pPr>
@@ -9222,7 +9248,31 @@
         <w:rPr>
           <w:rFonts w:cstheme="minorHAnsi"/>
         </w:rPr>
-        <w:t>Na začátku teoretické části je vysvětleno rozdělení programovacích jazyků. Následuje srovnání procedurálního C a objektového C++, které je dále porovnáno s Javou a C#, které z něj vychází.</w:t>
+        <w:t xml:space="preserve">Na začátku teoretické části </w:t>
+      </w:r>
+      <w:r>
+        <w:rPr>
+          <w:rFonts w:cstheme="minorHAnsi"/>
+        </w:rPr>
+        <w:t>bude</w:t>
+      </w:r>
+      <w:r>
+        <w:rPr>
+          <w:rFonts w:cstheme="minorHAnsi"/>
+        </w:rPr>
+        <w:t xml:space="preserve"> vysvětleno rozdělení programovacích jazyků. Následuje srovnání procedurálního C a objektového C++, které </w:t>
+      </w:r>
+      <w:r>
+        <w:rPr>
+          <w:rFonts w:cstheme="minorHAnsi"/>
+        </w:rPr>
+        <w:t>bude</w:t>
+      </w:r>
+      <w:r>
+        <w:rPr>
+          <w:rFonts w:cstheme="minorHAnsi"/>
+        </w:rPr>
+        <w:t xml:space="preserve"> dále porovnáno s Javou a C#, které z něj vychází.</w:t>
       </w:r>
       <w:r>
         <w:rPr>
@@ -9234,7 +9284,31 @@
         <w:rPr>
           <w:rFonts w:cstheme="minorHAnsi"/>
         </w:rPr>
-        <w:t>Na základě této analýzy se rozhodne, který z těchto programovacích jazyků bude použit pro realizaci knihovny. Další kapitola se věnuje základním herním žánrům a jejich hlavním mechanikám. U nich je zváženo, do jaké míry je možné využít třídy potřebné v RPG hrách a zda je potřeba tyto mechaniky brát v úvahu při návrhu knihovny. Teoretická část je zakončena přehledem typ</w:t>
+        <w:t xml:space="preserve">Na základě této analýzy se rozhodne, který z těchto programovacích jazyků bude použit pro realizaci knihovny. Další kapitola se věnuje základním herním žánrům a jejich hlavním mechanikám. U nich </w:t>
+      </w:r>
+      <w:r>
+        <w:rPr>
+          <w:rFonts w:cstheme="minorHAnsi"/>
+        </w:rPr>
+        <w:t>bude</w:t>
+      </w:r>
+      <w:r>
+        <w:rPr>
+          <w:rFonts w:cstheme="minorHAnsi"/>
+        </w:rPr>
+        <w:t xml:space="preserve"> zváženo, do jaké míry je možné využít třídy potřebné v RPG hrách a zda je potřeba tyto mechaniky brát v úvahu při návrhu knihovny. Teoretická část </w:t>
+      </w:r>
+      <w:r>
+        <w:rPr>
+          <w:rFonts w:cstheme="minorHAnsi"/>
+        </w:rPr>
+        <w:t>bude</w:t>
+      </w:r>
+      <w:r>
+        <w:rPr>
+          <w:rFonts w:cstheme="minorHAnsi"/>
+        </w:rPr>
+        <w:t xml:space="preserve"> zakončena přehledem typ</w:t>
       </w:r>
       <w:r>
         <w:rPr>
@@ -9261,7 +9335,49 @@
         <w:rPr>
           <w:rFonts w:cstheme="minorHAnsi"/>
         </w:rPr>
-        <w:t>V Praktické části proveden návrh knihovny a pomocí diagramů ukázán předpokládaný datový tok mezi objekty knihovny a implementace. Dále jsou vysvětleny návrhové vzory, které je vhodné použít k realizaci tohoto návrhu. Následuje představení tříd, komunikace mezi nimi a popis oken testovací aplikace. Tato aplikace slouží k ověření funkčnosti knihovny a jako vzorová implementace pro programátory, kteří by chtěli knihovnu využít. Praktická část je zakončena zhodnocením realizace.</w:t>
+        <w:t xml:space="preserve">V Praktické části </w:t>
+      </w:r>
+      <w:r>
+        <w:rPr>
+          <w:rFonts w:cstheme="minorHAnsi"/>
+        </w:rPr>
+        <w:t>bude</w:t>
+      </w:r>
+      <w:r>
+        <w:rPr>
+          <w:rFonts w:cstheme="minorHAnsi"/>
+        </w:rPr>
+        <w:t xml:space="preserve"> </w:t>
+      </w:r>
+      <w:r>
+        <w:rPr>
+          <w:rFonts w:cstheme="minorHAnsi"/>
+        </w:rPr>
+        <w:t xml:space="preserve">proveden návrh knihovny a pomocí diagramů ukázán předpokládaný datový tok mezi objekty knihovny a implementace. Dále </w:t>
+      </w:r>
+      <w:r>
+        <w:rPr>
+          <w:rFonts w:cstheme="minorHAnsi"/>
+        </w:rPr>
+        <w:t>budou</w:t>
+      </w:r>
+      <w:r>
+        <w:rPr>
+          <w:rFonts w:cstheme="minorHAnsi"/>
+        </w:rPr>
+        <w:t xml:space="preserve"> vysvětleny návrhové vzory, které je vhodné použít k realizaci tohoto návrhu. Následuje představení tříd, komunikace mezi nimi a popis oken testovací aplikace. Tato aplikace slouží k ověření funkčnosti knihovny a jako vzorová implementace pro programátory, kteří by chtěli knihovnu využít. Praktická část </w:t>
+      </w:r>
+      <w:r>
+        <w:rPr>
+          <w:rFonts w:cstheme="minorHAnsi"/>
+        </w:rPr>
+        <w:t>bude</w:t>
+      </w:r>
+      <w:r>
+        <w:rPr>
+          <w:rFonts w:cstheme="minorHAnsi"/>
+        </w:rPr>
+        <w:t xml:space="preserve"> zakončena zhodnocením realizace.</w:t>
       </w:r>
     </w:p>
     <w:p>
@@ -9277,14 +9393,14 @@
         <w:pStyle w:val="Nadpis1"/>
         <w:ind w:left="0"/>
       </w:pPr>
-      <w:bookmarkStart w:id="5" w:name="_Toc131182081"/>
-      <w:bookmarkStart w:id="6" w:name="_Toc131183512"/>
+      <w:bookmarkStart w:id="4" w:name="_Toc131182081"/>
+      <w:bookmarkStart w:id="5" w:name="_Toc131183512"/>
       <w:r>
         <w:lastRenderedPageBreak/>
         <w:t>2. Cíl práce a metodika</w:t>
       </w:r>
+      <w:bookmarkEnd w:id="4"/>
       <w:bookmarkEnd w:id="5"/>
-      <w:bookmarkEnd w:id="6"/>
     </w:p>
     <w:p>
       <w:pPr>
@@ -9367,14 +9483,14 @@
         <w:pStyle w:val="Nadpis1"/>
         <w:ind w:left="0"/>
       </w:pPr>
-      <w:bookmarkStart w:id="7" w:name="_Toc131182082"/>
-      <w:bookmarkStart w:id="8" w:name="_Toc131183513"/>
+      <w:bookmarkStart w:id="6" w:name="_Toc131182082"/>
+      <w:bookmarkStart w:id="7" w:name="_Toc131183513"/>
       <w:r>
         <w:lastRenderedPageBreak/>
         <w:t>3. Výběr vhodných programovacích jazyků pro vývoj her</w:t>
       </w:r>
+      <w:bookmarkEnd w:id="6"/>
       <w:bookmarkEnd w:id="7"/>
-      <w:bookmarkEnd w:id="8"/>
     </w:p>
     <w:p>
       <w:pPr>
@@ -9763,8 +9879,8 @@
         <w:pStyle w:val="Titulek"/>
         <w:ind w:firstLine="578"/>
       </w:pPr>
-      <w:bookmarkStart w:id="9" w:name="_Ref76033722"/>
-      <w:bookmarkStart w:id="10" w:name="_Toc131183591"/>
+      <w:bookmarkStart w:id="8" w:name="_Ref76033722"/>
+      <w:bookmarkStart w:id="9" w:name="_Toc131183591"/>
       <w:r>
         <w:t xml:space="preserve">Obr. </w:t>
       </w:r>
@@ -9776,7 +9892,7 @@
           <w:t>1</w:t>
         </w:r>
       </w:fldSimple>
-      <w:bookmarkEnd w:id="9"/>
+      <w:bookmarkEnd w:id="8"/>
       <w:r>
         <w:t xml:space="preserve"> </w:t>
       </w:r>
@@ -9805,7 +9921,7 @@
           </w:r>
         </w:sdtContent>
       </w:sdt>
-      <w:bookmarkEnd w:id="10"/>
+      <w:bookmarkEnd w:id="9"/>
     </w:p>
     <w:p>
       <w:pPr>
@@ -10029,8 +10145,8 @@
           <w:szCs w:val="20"/>
         </w:rPr>
       </w:pPr>
-      <w:bookmarkStart w:id="11" w:name="_Ref101350307"/>
-      <w:bookmarkStart w:id="12" w:name="_Toc131183592"/>
+      <w:bookmarkStart w:id="10" w:name="_Ref101350307"/>
+      <w:bookmarkStart w:id="11" w:name="_Toc131183592"/>
       <w:r>
         <w:t xml:space="preserve">Obr. </w:t>
       </w:r>
@@ -10042,17 +10158,17 @@
           <w:t>2</w:t>
         </w:r>
       </w:fldSimple>
+      <w:bookmarkEnd w:id="10"/>
+      <w:r>
+        <w:t xml:space="preserve"> </w:t>
+      </w:r>
+      <w:r>
+        <w:t xml:space="preserve">procedurální vs objektový </w:t>
+      </w:r>
+      <w:r>
+        <w:t>jazyk-vlastní</w:t>
+      </w:r>
       <w:bookmarkEnd w:id="11"/>
-      <w:r>
-        <w:t xml:space="preserve"> </w:t>
-      </w:r>
-      <w:r>
-        <w:t xml:space="preserve">procedurální vs objektový </w:t>
-      </w:r>
-      <w:r>
-        <w:t>jazyk-vlastní</w:t>
-      </w:r>
-      <w:bookmarkEnd w:id="12"/>
     </w:p>
     <w:p>
       <w:pPr>
@@ -10127,18 +10243,18 @@
           <w:szCs w:val="20"/>
         </w:rPr>
       </w:pPr>
-      <w:bookmarkStart w:id="13" w:name="_Toc76031541"/>
-      <w:bookmarkStart w:id="14" w:name="_Toc131182083"/>
-      <w:bookmarkStart w:id="15" w:name="_Toc131183514"/>
+      <w:bookmarkStart w:id="12" w:name="_Toc76031541"/>
+      <w:bookmarkStart w:id="13" w:name="_Toc131182083"/>
+      <w:bookmarkStart w:id="14" w:name="_Toc131183514"/>
       <w:r>
         <w:rPr>
           <w:rFonts w:ascii="Times New Roman" w:hAnsi="Times New Roman" w:cs="Times New Roman"/>
         </w:rPr>
         <w:t>3.1 C++</w:t>
       </w:r>
+      <w:bookmarkEnd w:id="12"/>
       <w:bookmarkEnd w:id="13"/>
       <w:bookmarkEnd w:id="14"/>
-      <w:bookmarkEnd w:id="15"/>
     </w:p>
     <w:p>
       <w:pPr>
@@ -10150,7 +10266,7 @@
           <w:shd w:val="clear" w:color="auto" w:fill="FFFFFF"/>
         </w:rPr>
       </w:pPr>
-      <w:bookmarkStart w:id="16" w:name="_Toc76031542"/>
+      <w:bookmarkStart w:id="15" w:name="_Toc76031542"/>
       <w:r>
         <w:rPr>
           <w:rFonts w:cstheme="minorHAnsi"/>
@@ -10282,15 +10398,14 @@
           <w:shd w:val="clear" w:color="auto" w:fill="FFFFFF"/>
         </w:rPr>
       </w:pPr>
-      <w:bookmarkStart w:id="17" w:name="_Toc131183515"/>
-      <w:r>
-        <w:rPr>
-          <w:shd w:val="clear" w:color="auto" w:fill="FFFFFF"/>
-        </w:rPr>
-        <w:lastRenderedPageBreak/>
+      <w:bookmarkStart w:id="16" w:name="_Toc131183515"/>
+      <w:r>
+        <w:rPr>
+          <w:shd w:val="clear" w:color="auto" w:fill="FFFFFF"/>
+        </w:rPr>
         <w:t>3.1.1 Kompilace a hardware</w:t>
       </w:r>
-      <w:bookmarkEnd w:id="17"/>
+      <w:bookmarkEnd w:id="16"/>
     </w:p>
     <w:p>
       <w:pPr>
@@ -10356,7 +10471,15 @@
           <w:rFonts w:cstheme="minorHAnsi"/>
           <w:shd w:val="clear" w:color="auto" w:fill="FFFFFF"/>
         </w:rPr>
-        <w:t xml:space="preserve"> je nutno rozlišovat 32bitovou (označovanou jako x86) a</w:t>
+        <w:t xml:space="preserve"> je nutno rozlišovat 32bitovou (označovanou jako x86) </w:t>
+      </w:r>
+      <w:r>
+        <w:rPr>
+          <w:rFonts w:cstheme="minorHAnsi"/>
+          <w:shd w:val="clear" w:color="auto" w:fill="FFFFFF"/>
+        </w:rPr>
+        <w:lastRenderedPageBreak/>
+        <w:t>a</w:t>
       </w:r>
       <w:r>
         <w:rPr>
@@ -10599,11 +10722,11 @@
         </w:numPr>
         <w:ind w:left="720"/>
       </w:pPr>
-      <w:bookmarkStart w:id="18" w:name="_Toc131183516"/>
+      <w:bookmarkStart w:id="17" w:name="_Toc131183516"/>
       <w:r>
         <w:t>3.1.2 Novinky oproti C</w:t>
       </w:r>
-      <w:bookmarkEnd w:id="18"/>
+      <w:bookmarkEnd w:id="17"/>
     </w:p>
     <w:p>
       <w:pPr>
@@ -10723,14 +10846,14 @@
         </w:numPr>
         <w:ind w:left="720"/>
       </w:pPr>
-      <w:bookmarkStart w:id="19" w:name="_Toc131183517"/>
+      <w:bookmarkStart w:id="18" w:name="_Toc131183517"/>
       <w:r>
         <w:t>3.1.3 Nevýhody</w:t>
       </w:r>
       <w:r>
         <w:t xml:space="preserve"> C++</w:t>
       </w:r>
-      <w:bookmarkEnd w:id="19"/>
+      <w:bookmarkEnd w:id="18"/>
     </w:p>
     <w:p>
       <w:pPr>
@@ -10874,17 +10997,17 @@
           <w:rFonts w:ascii="Times New Roman" w:hAnsi="Times New Roman" w:cs="Times New Roman"/>
         </w:rPr>
       </w:pPr>
-      <w:bookmarkStart w:id="20" w:name="_Toc131182084"/>
-      <w:bookmarkStart w:id="21" w:name="_Toc131183518"/>
+      <w:bookmarkStart w:id="19" w:name="_Toc131182084"/>
+      <w:bookmarkStart w:id="20" w:name="_Toc131183518"/>
       <w:r>
         <w:rPr>
           <w:rFonts w:ascii="Times New Roman" w:hAnsi="Times New Roman" w:cs="Times New Roman"/>
         </w:rPr>
         <w:t>3.2 Java</w:t>
       </w:r>
-      <w:bookmarkEnd w:id="16"/>
+      <w:bookmarkEnd w:id="15"/>
+      <w:bookmarkEnd w:id="19"/>
       <w:bookmarkEnd w:id="20"/>
-      <w:bookmarkEnd w:id="21"/>
     </w:p>
     <w:p>
       <w:pPr>
@@ -10896,7 +11019,7 @@
           <w:shd w:val="clear" w:color="auto" w:fill="FFFFFF"/>
         </w:rPr>
       </w:pPr>
-      <w:bookmarkStart w:id="22" w:name="_Toc76031543"/>
+      <w:bookmarkStart w:id="21" w:name="_Toc76031543"/>
       <w:r>
         <w:rPr>
           <w:rFonts w:cstheme="minorHAnsi"/>
@@ -10919,16 +11042,7 @@
           <w:color w:val="000000" w:themeColor="text1"/>
           <w:shd w:val="clear" w:color="auto" w:fill="FFFFFF"/>
         </w:rPr>
-        <w:t xml:space="preserve">C. Pro snazší přechod programátorů z C++ byla snaha zachovat co nejpodobnější syntaxi, ale jeho </w:t>
-      </w:r>
-      <w:r>
-        <w:rPr>
-          <w:rFonts w:cstheme="minorHAnsi"/>
-          <w:color w:val="000000" w:themeColor="text1"/>
-          <w:shd w:val="clear" w:color="auto" w:fill="FFFFFF"/>
-        </w:rPr>
-        <w:lastRenderedPageBreak/>
-        <w:t>funkcionality použity nebyl</w:t>
+        <w:t>C. Pro snazší přechod programátorů z C++ byla snaha zachovat co nejpodobnější syntaxi, ale jeho funkcionality použity nebyl</w:t>
       </w:r>
       <w:r>
         <w:rPr>
@@ -11073,16 +11187,17 @@
           <w:shd w:val="clear" w:color="auto" w:fill="FFFFFF"/>
         </w:rPr>
       </w:pPr>
-      <w:bookmarkStart w:id="23" w:name="_Ref127545983"/>
-      <w:bookmarkStart w:id="24" w:name="_Toc131183519"/>
-      <w:r>
-        <w:rPr>
-          <w:shd w:val="clear" w:color="auto" w:fill="FFFFFF"/>
-        </w:rPr>
+      <w:bookmarkStart w:id="22" w:name="_Ref127545983"/>
+      <w:bookmarkStart w:id="23" w:name="_Toc131183519"/>
+      <w:r>
+        <w:rPr>
+          <w:shd w:val="clear" w:color="auto" w:fill="FFFFFF"/>
+        </w:rPr>
+        <w:lastRenderedPageBreak/>
         <w:t>3.2.1 JIT (Just In Time)</w:t>
       </w:r>
+      <w:bookmarkEnd w:id="22"/>
       <w:bookmarkEnd w:id="23"/>
-      <w:bookmarkEnd w:id="24"/>
     </w:p>
     <w:p>
       <w:pPr>
@@ -11228,11 +11343,11 @@
         </w:numPr>
         <w:ind w:left="720"/>
       </w:pPr>
-      <w:bookmarkStart w:id="25" w:name="_Toc131183520"/>
+      <w:bookmarkStart w:id="24" w:name="_Toc131183520"/>
       <w:r>
         <w:t>3.2.2 Přístup k paměti a ovládání hardware</w:t>
       </w:r>
-      <w:bookmarkEnd w:id="25"/>
+      <w:bookmarkEnd w:id="24"/>
     </w:p>
     <w:p>
       <w:pPr>
@@ -11446,14 +11561,14 @@
         </w:numPr>
         <w:ind w:left="720"/>
       </w:pPr>
-      <w:bookmarkStart w:id="26" w:name="_Toc131183521"/>
+      <w:bookmarkStart w:id="25" w:name="_Toc131183521"/>
       <w:r>
         <w:t>3.2.3 Výhody</w:t>
       </w:r>
       <w:r>
         <w:t xml:space="preserve"> Javy</w:t>
       </w:r>
-      <w:bookmarkEnd w:id="26"/>
+      <w:bookmarkEnd w:id="25"/>
     </w:p>
     <w:p>
       <w:pPr>
@@ -11670,15 +11785,14 @@
         </w:numPr>
         <w:ind w:left="720"/>
       </w:pPr>
-      <w:bookmarkStart w:id="27" w:name="_Toc131183522"/>
-      <w:r>
-        <w:lastRenderedPageBreak/>
+      <w:bookmarkStart w:id="26" w:name="_Toc131183522"/>
+      <w:r>
         <w:t>3.2.4 Nevýhody</w:t>
       </w:r>
       <w:r>
         <w:t xml:space="preserve"> Javy</w:t>
       </w:r>
-      <w:bookmarkEnd w:id="27"/>
+      <w:bookmarkEnd w:id="26"/>
     </w:p>
     <w:p>
       <w:pPr>
@@ -11783,7 +11897,16 @@
           <w:color w:val="000000" w:themeColor="text1"/>
           <w:shd w:val="clear" w:color="auto" w:fill="FFFFFF"/>
         </w:rPr>
-        <w:t xml:space="preserve"> do seznamu je třeba vytvořit nový objekt typu </w:t>
+        <w:t xml:space="preserve"> do seznamu je třeba </w:t>
+      </w:r>
+      <w:r>
+        <w:rPr>
+          <w:rFonts w:cstheme="minorHAnsi"/>
+          <w:color w:val="000000" w:themeColor="text1"/>
+          <w:shd w:val="clear" w:color="auto" w:fill="FFFFFF"/>
+        </w:rPr>
+        <w:lastRenderedPageBreak/>
+        <w:t xml:space="preserve">vytvořit nový objekt typu </w:t>
       </w:r>
       <w:r>
         <w:rPr>
@@ -11912,9 +12035,9 @@
           <w:rFonts w:ascii="Times New Roman" w:hAnsi="Times New Roman" w:cs="Times New Roman"/>
         </w:rPr>
       </w:pPr>
-      <w:bookmarkStart w:id="28" w:name="_Toc131182085"/>
-      <w:bookmarkStart w:id="29" w:name="_Toc131183523"/>
-      <w:bookmarkEnd w:id="22"/>
+      <w:bookmarkStart w:id="27" w:name="_Toc131182085"/>
+      <w:bookmarkStart w:id="28" w:name="_Toc131183523"/>
+      <w:bookmarkEnd w:id="21"/>
       <w:r>
         <w:rPr>
           <w:rFonts w:ascii="Times New Roman" w:hAnsi="Times New Roman" w:cs="Times New Roman"/>
@@ -11933,8 +12056,8 @@
         </w:rPr>
         <w:t>(C Sharp)</w:t>
       </w:r>
+      <w:bookmarkEnd w:id="27"/>
       <w:bookmarkEnd w:id="28"/>
-      <w:bookmarkEnd w:id="29"/>
     </w:p>
     <w:p>
       <w:pPr>
@@ -12060,11 +12183,11 @@
         </w:numPr>
         <w:ind w:left="720"/>
       </w:pPr>
-      <w:bookmarkStart w:id="30" w:name="_Toc131183524"/>
+      <w:bookmarkStart w:id="29" w:name="_Toc131183524"/>
       <w:r>
         <w:t>3.3.1 Microsoft .NET</w:t>
       </w:r>
-      <w:bookmarkEnd w:id="30"/>
+      <w:bookmarkEnd w:id="29"/>
     </w:p>
     <w:p>
       <w:pPr>
@@ -12330,88 +12453,88 @@
         <w:rPr>
           <w:rFonts w:cstheme="minorHAnsi"/>
         </w:rPr>
-        <w:t xml:space="preserve">. Výhodou předem zkompilované aplikace </w:t>
+        <w:t xml:space="preserve">. Výhodou předem zkompilované aplikace je rychlejší start a pro složitější programy i výrazný nárůst výkonu, ovšem za cenu většího souboru, neboť obsahuje také MSIL, který je v některých případech potřeba. </w:t>
+      </w:r>
+      <w:r>
+        <w:rPr>
+          <w:rFonts w:cstheme="minorHAnsi"/>
+        </w:rPr>
+        <w:t>P</w:t>
+      </w:r>
+      <w:r>
+        <w:rPr>
+          <w:rFonts w:cstheme="minorHAnsi"/>
+        </w:rPr>
+        <w:t>ři generování AOT jsou využívány nástroje NGen (</w:t>
+      </w:r>
+      <w:r>
+        <w:rPr>
+          <w:rFonts w:cstheme="minorHAnsi"/>
+          <w:lang w:val="en-US"/>
+        </w:rPr>
+        <w:t>Native Image Generator)</w:t>
+      </w:r>
+      <w:r>
+        <w:rPr>
+          <w:rFonts w:cstheme="minorHAnsi"/>
+        </w:rPr>
+        <w:t xml:space="preserve"> pro .NET Framework </w:t>
+      </w:r>
+      <w:r>
+        <w:rPr>
+          <w:rFonts w:cstheme="minorHAnsi"/>
+        </w:rPr>
+        <w:t>nebo</w:t>
+      </w:r>
+      <w:r>
+        <w:rPr>
+          <w:rFonts w:cstheme="minorHAnsi"/>
+        </w:rPr>
+        <w:t xml:space="preserve"> Crossgen2 pro .NET Core. Výstupy těchto nástrojů se nazývají nativní obrazy a </w:t>
+      </w:r>
+      <w:r>
+        <w:rPr>
+          <w:rFonts w:cstheme="minorHAnsi"/>
+        </w:rPr>
+        <w:t>jsou instalovány do NIC (</w:t>
+      </w:r>
+      <w:r>
+        <w:rPr>
+          <w:rFonts w:cstheme="minorHAnsi"/>
+          <w:lang w:val="en-US"/>
+        </w:rPr>
+        <w:t>Native Image Cache</w:t>
+      </w:r>
+      <w:r>
+        <w:rPr>
+          <w:rFonts w:cstheme="minorHAnsi"/>
+        </w:rPr>
+        <w:t>), kam jsou přidávány i závislosti, které je možno používat více obrazy, čímž se eliminuje duplicita</w:t>
+      </w:r>
+      <w:r>
+        <w:rPr>
+          <w:rFonts w:cstheme="minorHAnsi"/>
+        </w:rPr>
+        <w:t>.</w:t>
+      </w:r>
+      <w:r>
+        <w:rPr>
+          <w:rFonts w:cstheme="minorHAnsi"/>
+        </w:rPr>
+        <w:t xml:space="preserve"> Kompilaci je </w:t>
+      </w:r>
+      <w:r>
+        <w:rPr>
+          <w:rFonts w:cstheme="minorHAnsi"/>
+        </w:rPr>
+        <w:t xml:space="preserve">možné spustit na počítači </w:t>
       </w:r>
       <w:r>
         <w:rPr>
           <w:rFonts w:cstheme="minorHAnsi"/>
         </w:rPr>
         <w:lastRenderedPageBreak/>
-        <w:t xml:space="preserve">je rychlejší start a pro složitější programy i výrazný nárůst výkonu, ovšem za cenu většího souboru, neboť obsahuje také MSIL, který je v některých případech potřeba. </w:t>
-      </w:r>
-      <w:r>
-        <w:rPr>
-          <w:rFonts w:cstheme="minorHAnsi"/>
-        </w:rPr>
-        <w:t>P</w:t>
-      </w:r>
-      <w:r>
-        <w:rPr>
-          <w:rFonts w:cstheme="minorHAnsi"/>
-        </w:rPr>
-        <w:t>ři generování AOT jsou využívány nástroje NGen (</w:t>
-      </w:r>
-      <w:r>
-        <w:rPr>
-          <w:rFonts w:cstheme="minorHAnsi"/>
-          <w:lang w:val="en-US"/>
-        </w:rPr>
-        <w:t>Native Image Generator)</w:t>
-      </w:r>
-      <w:r>
-        <w:rPr>
-          <w:rFonts w:cstheme="minorHAnsi"/>
-        </w:rPr>
-        <w:t xml:space="preserve"> pro .NET Framework </w:t>
-      </w:r>
-      <w:r>
-        <w:rPr>
-          <w:rFonts w:cstheme="minorHAnsi"/>
-        </w:rPr>
-        <w:t>nebo</w:t>
-      </w:r>
-      <w:r>
-        <w:rPr>
-          <w:rFonts w:cstheme="minorHAnsi"/>
-        </w:rPr>
-        <w:t xml:space="preserve"> Crossgen2 pro .NET Core. Výstupy těchto nástrojů se nazývají nativní obrazy a </w:t>
-      </w:r>
-      <w:r>
-        <w:rPr>
-          <w:rFonts w:cstheme="minorHAnsi"/>
-        </w:rPr>
-        <w:t>jsou instalovány do NIC (</w:t>
-      </w:r>
-      <w:r>
-        <w:rPr>
-          <w:rFonts w:cstheme="minorHAnsi"/>
-          <w:lang w:val="en-US"/>
-        </w:rPr>
-        <w:t>Native Image Cache</w:t>
-      </w:r>
-      <w:r>
-        <w:rPr>
-          <w:rFonts w:cstheme="minorHAnsi"/>
-        </w:rPr>
-        <w:t>), kam jsou přidávány i závislosti, které je možno používat více obrazy, čímž se eliminuje duplicita</w:t>
-      </w:r>
-      <w:r>
-        <w:rPr>
-          <w:rFonts w:cstheme="minorHAnsi"/>
-        </w:rPr>
-        <w:t>.</w:t>
-      </w:r>
-      <w:r>
-        <w:rPr>
-          <w:rFonts w:cstheme="minorHAnsi"/>
-        </w:rPr>
-        <w:t xml:space="preserve"> Kompilaci je </w:t>
-      </w:r>
-      <w:r>
-        <w:rPr>
-          <w:rFonts w:cstheme="minorHAnsi"/>
-        </w:rPr>
-        <w:t>možné spustit na počítači programátora, nebo až při instalaci programu. Vytvoření obrazu u uživatele má výhodu, že kód bude optimalizován pro jeho procesor a bude tak dosahovat nejvyššího možného výkonu</w:t>
+        <w:t>programátora, nebo až při instalaci programu. Vytvoření obrazu u uživatele má výhodu, že kód bude optimalizován pro jeho procesor a bude tak dosahovat nejvyššího možného výkonu</w:t>
       </w:r>
       <w:r>
         <w:rPr>
@@ -12574,11 +12697,11 @@
         </w:numPr>
         <w:ind w:left="720"/>
       </w:pPr>
-      <w:bookmarkStart w:id="31" w:name="_Toc131183525"/>
+      <w:bookmarkStart w:id="30" w:name="_Toc131183525"/>
       <w:r>
         <w:t>3.3.2 Přístup k paměti a ovládání hardware</w:t>
       </w:r>
-      <w:bookmarkEnd w:id="31"/>
+      <w:bookmarkEnd w:id="30"/>
     </w:p>
     <w:p>
       <w:pPr>
@@ -12751,7 +12874,7 @@
         </w:numPr>
         <w:ind w:left="720"/>
       </w:pPr>
-      <w:bookmarkStart w:id="32" w:name="_Toc131183526"/>
+      <w:bookmarkStart w:id="31" w:name="_Toc131183526"/>
       <w:r>
         <w:t xml:space="preserve">3.3.3 Porovnání </w:t>
       </w:r>
@@ -12761,7 +12884,7 @@
       <w:r>
         <w:t>s Javou</w:t>
       </w:r>
-      <w:bookmarkEnd w:id="32"/>
+      <w:bookmarkEnd w:id="31"/>
     </w:p>
     <w:p>
       <w:pPr>
@@ -12955,7 +13078,6 @@
         <w:rPr>
           <w:rFonts w:cstheme="minorHAnsi"/>
         </w:rPr>
-        <w:lastRenderedPageBreak/>
         <w:t>má</w:t>
       </w:r>
       <w:r>
@@ -13089,8 +13211,9 @@
         </w:numPr>
         <w:ind w:left="720"/>
       </w:pPr>
-      <w:bookmarkStart w:id="33" w:name="_Toc131183527"/>
-      <w:r>
+      <w:bookmarkStart w:id="32" w:name="_Toc131183527"/>
+      <w:r>
+        <w:lastRenderedPageBreak/>
         <w:t xml:space="preserve">3.3.4 Podobnosti </w:t>
       </w:r>
       <w:r>
@@ -13099,7 +13222,7 @@
       <w:r>
         <w:t>s C++</w:t>
       </w:r>
-      <w:bookmarkEnd w:id="33"/>
+      <w:bookmarkEnd w:id="32"/>
     </w:p>
     <w:p>
       <w:pPr>
@@ -13305,11 +13428,11 @@
         </w:numPr>
         <w:ind w:left="720"/>
       </w:pPr>
-      <w:bookmarkStart w:id="34" w:name="_Toc131183528"/>
+      <w:bookmarkStart w:id="33" w:name="_Toc131183528"/>
       <w:r>
         <w:t>3.3.5 Modifikátory parametrů metod</w:t>
       </w:r>
-      <w:bookmarkEnd w:id="34"/>
+      <w:bookmarkEnd w:id="33"/>
     </w:p>
     <w:p>
       <w:pPr>
@@ -13464,7 +13587,7 @@
         </w:numPr>
         <w:ind w:left="720"/>
       </w:pPr>
-      <w:bookmarkStart w:id="35" w:name="_Toc131183529"/>
+      <w:bookmarkStart w:id="34" w:name="_Toc131183529"/>
       <w:r>
         <w:t xml:space="preserve">3.3.6 </w:t>
       </w:r>
@@ -13477,7 +13600,7 @@
       <w:r>
         <w:t xml:space="preserve"> C#</w:t>
       </w:r>
-      <w:bookmarkEnd w:id="35"/>
+      <w:bookmarkEnd w:id="34"/>
     </w:p>
     <w:p>
       <w:pPr>
@@ -13629,14 +13752,7 @@
         <w:rPr>
           <w:rFonts w:cstheme="minorHAnsi"/>
         </w:rPr>
-        <w:t xml:space="preserve"> </w:t>
-      </w:r>
-      <w:r>
-        <w:rPr>
-          <w:rFonts w:cstheme="minorHAnsi"/>
-        </w:rPr>
-        <w:lastRenderedPageBreak/>
-        <w:t>týmových projekt</w:t>
+        <w:t xml:space="preserve"> týmových projekt</w:t>
       </w:r>
       <w:r>
         <w:rPr>
@@ -13778,12 +13894,13 @@
           <w:rFonts w:ascii="Times New Roman" w:hAnsi="Times New Roman" w:cs="Times New Roman"/>
         </w:rPr>
       </w:pPr>
-      <w:bookmarkStart w:id="36" w:name="_Toc131182086"/>
-      <w:bookmarkStart w:id="37" w:name="_Toc131183530"/>
+      <w:bookmarkStart w:id="35" w:name="_Toc131182086"/>
+      <w:bookmarkStart w:id="36" w:name="_Toc131183530"/>
       <w:r>
         <w:rPr>
           <w:rFonts w:ascii="Times New Roman" w:hAnsi="Times New Roman" w:cs="Times New Roman"/>
         </w:rPr>
+        <w:lastRenderedPageBreak/>
         <w:t xml:space="preserve">3.4 </w:t>
       </w:r>
       <w:r>
@@ -13804,8 +13921,8 @@
         </w:rPr>
         <w:t xml:space="preserve"> programovacího jazyku</w:t>
       </w:r>
+      <w:bookmarkEnd w:id="35"/>
       <w:bookmarkEnd w:id="36"/>
-      <w:bookmarkEnd w:id="37"/>
     </w:p>
     <w:p>
       <w:pPr>
@@ -14194,8 +14311,8 @@
       <w:pPr>
         <w:pStyle w:val="Titulek"/>
       </w:pPr>
-      <w:bookmarkStart w:id="38" w:name="_Ref127553809"/>
-      <w:bookmarkStart w:id="39" w:name="_Toc131183607"/>
+      <w:bookmarkStart w:id="37" w:name="_Ref127553809"/>
+      <w:bookmarkStart w:id="38" w:name="_Toc131183607"/>
       <w:r>
         <w:lastRenderedPageBreak/>
         <w:t xml:space="preserve">Tab. </w:t>
@@ -14208,7 +14325,7 @@
           <w:t>1</w:t>
         </w:r>
       </w:fldSimple>
-      <w:bookmarkEnd w:id="38"/>
+      <w:bookmarkEnd w:id="37"/>
       <w:r>
         <w:t xml:space="preserve"> porovnání jazyků</w:t>
       </w:r>
@@ -14237,7 +14354,7 @@
           </w:r>
         </w:sdtContent>
       </w:sdt>
-      <w:bookmarkEnd w:id="39"/>
+      <w:bookmarkEnd w:id="38"/>
     </w:p>
     <w:tbl>
       <w:tblPr>
@@ -15435,16 +15552,16 @@
           <w:szCs w:val="24"/>
         </w:rPr>
       </w:pPr>
-      <w:bookmarkStart w:id="40" w:name="_Toc76031545"/>
-      <w:bookmarkStart w:id="41" w:name="_Toc131182087"/>
-      <w:bookmarkStart w:id="42" w:name="_Toc131183531"/>
+      <w:bookmarkStart w:id="39" w:name="_Toc76031545"/>
+      <w:bookmarkStart w:id="40" w:name="_Toc131182087"/>
+      <w:bookmarkStart w:id="41" w:name="_Toc131183531"/>
       <w:r>
         <w:lastRenderedPageBreak/>
         <w:t>4. Výběr herních žánrů vhodných pro implementaci</w:t>
       </w:r>
+      <w:bookmarkEnd w:id="39"/>
       <w:bookmarkEnd w:id="40"/>
       <w:bookmarkEnd w:id="41"/>
-      <w:bookmarkEnd w:id="42"/>
     </w:p>
     <w:p>
       <w:pPr>
@@ -15571,8 +15688,8 @@
           <w:rFonts w:cstheme="minorHAnsi"/>
         </w:rPr>
       </w:pPr>
-      <w:bookmarkStart w:id="43" w:name="_Ref129949407"/>
-      <w:bookmarkStart w:id="44" w:name="_Toc131183608"/>
+      <w:bookmarkStart w:id="42" w:name="_Ref129949407"/>
+      <w:bookmarkStart w:id="43" w:name="_Toc131183608"/>
       <w:r>
         <w:t xml:space="preserve">Tab. </w:t>
       </w:r>
@@ -15584,7 +15701,7 @@
           <w:t>2</w:t>
         </w:r>
       </w:fldSimple>
-      <w:bookmarkEnd w:id="43"/>
+      <w:bookmarkEnd w:id="42"/>
       <w:r>
         <w:t xml:space="preserve"> </w:t>
       </w:r>
@@ -15657,7 +15774,7 @@
           </w:r>
         </w:sdtContent>
       </w:sdt>
-      <w:bookmarkEnd w:id="44"/>
+      <w:bookmarkEnd w:id="43"/>
     </w:p>
     <w:tbl>
       <w:tblPr>
@@ -16603,16 +16720,16 @@
           <w:rFonts w:ascii="Times New Roman" w:hAnsi="Times New Roman" w:cs="Times New Roman"/>
         </w:rPr>
       </w:pPr>
-      <w:bookmarkStart w:id="45" w:name="_Toc76031546"/>
-      <w:bookmarkStart w:id="46" w:name="_Toc131182088"/>
-      <w:bookmarkStart w:id="47" w:name="_Toc131183532"/>
+      <w:bookmarkStart w:id="44" w:name="_Toc76031546"/>
+      <w:bookmarkStart w:id="45" w:name="_Toc131182088"/>
+      <w:bookmarkStart w:id="46" w:name="_Toc131183532"/>
       <w:r>
         <w:rPr>
           <w:rFonts w:ascii="Times New Roman" w:hAnsi="Times New Roman" w:cs="Times New Roman"/>
         </w:rPr>
         <w:t>4.1 RPG</w:t>
       </w:r>
-      <w:bookmarkEnd w:id="45"/>
+      <w:bookmarkEnd w:id="44"/>
       <w:r>
         <w:rPr>
           <w:rFonts w:ascii="Times New Roman" w:hAnsi="Times New Roman" w:cs="Times New Roman"/>
@@ -16660,8 +16777,8 @@
         </w:rPr>
         <w:t>)</w:t>
       </w:r>
+      <w:bookmarkEnd w:id="45"/>
       <w:bookmarkEnd w:id="46"/>
-      <w:bookmarkEnd w:id="47"/>
     </w:p>
     <w:p>
       <w:pPr>
@@ -17657,9 +17774,9 @@
           <w:rFonts w:ascii="Times New Roman" w:hAnsi="Times New Roman" w:cs="Times New Roman"/>
         </w:rPr>
       </w:pPr>
-      <w:bookmarkStart w:id="48" w:name="_Toc76031547"/>
-      <w:bookmarkStart w:id="49" w:name="_Toc131182089"/>
-      <w:bookmarkStart w:id="50" w:name="_Toc131183533"/>
+      <w:bookmarkStart w:id="47" w:name="_Toc76031547"/>
+      <w:bookmarkStart w:id="48" w:name="_Toc131182089"/>
+      <w:bookmarkStart w:id="49" w:name="_Toc131183533"/>
       <w:r>
         <w:rPr>
           <w:rFonts w:ascii="Times New Roman" w:hAnsi="Times New Roman" w:cs="Times New Roman"/>
@@ -17678,15 +17795,15 @@
         </w:rPr>
         <w:t>kční</w:t>
       </w:r>
+      <w:bookmarkEnd w:id="47"/>
+      <w:r>
+        <w:rPr>
+          <w:rFonts w:ascii="Times New Roman" w:hAnsi="Times New Roman" w:cs="Times New Roman"/>
+        </w:rPr>
+        <w:t xml:space="preserve"> hry</w:t>
+      </w:r>
       <w:bookmarkEnd w:id="48"/>
-      <w:r>
-        <w:rPr>
-          <w:rFonts w:ascii="Times New Roman" w:hAnsi="Times New Roman" w:cs="Times New Roman"/>
-        </w:rPr>
-        <w:t xml:space="preserve"> hry</w:t>
-      </w:r>
       <w:bookmarkEnd w:id="49"/>
-      <w:bookmarkEnd w:id="50"/>
     </w:p>
     <w:p>
       <w:pPr>
@@ -18015,9 +18132,9 @@
           <w:rFonts w:ascii="Times New Roman" w:hAnsi="Times New Roman" w:cs="Times New Roman"/>
         </w:rPr>
       </w:pPr>
-      <w:bookmarkStart w:id="51" w:name="_Toc76031548"/>
-      <w:bookmarkStart w:id="52" w:name="_Toc131182090"/>
-      <w:bookmarkStart w:id="53" w:name="_Toc131183534"/>
+      <w:bookmarkStart w:id="50" w:name="_Toc76031548"/>
+      <w:bookmarkStart w:id="51" w:name="_Toc131182090"/>
+      <w:bookmarkStart w:id="52" w:name="_Toc131183534"/>
       <w:r>
         <w:rPr>
           <w:rFonts w:ascii="Times New Roman" w:hAnsi="Times New Roman" w:cs="Times New Roman"/>
@@ -18036,16 +18153,16 @@
         </w:rPr>
         <w:t>trategi</w:t>
       </w:r>
-      <w:bookmarkStart w:id="54" w:name="_Toc76031549"/>
+      <w:bookmarkStart w:id="53" w:name="_Toc76031549"/>
+      <w:bookmarkEnd w:id="50"/>
+      <w:r>
+        <w:rPr>
+          <w:rFonts w:ascii="Times New Roman" w:hAnsi="Times New Roman" w:cs="Times New Roman"/>
+        </w:rPr>
+        <w:t>cké hry</w:t>
+      </w:r>
       <w:bookmarkEnd w:id="51"/>
-      <w:r>
-        <w:rPr>
-          <w:rFonts w:ascii="Times New Roman" w:hAnsi="Times New Roman" w:cs="Times New Roman"/>
-        </w:rPr>
-        <w:t>cké hry</w:t>
-      </w:r>
       <w:bookmarkEnd w:id="52"/>
-      <w:bookmarkEnd w:id="53"/>
     </w:p>
     <w:p>
       <w:pPr>
@@ -18384,8 +18501,8 @@
           <w:rFonts w:ascii="Times New Roman" w:hAnsi="Times New Roman" w:cs="Times New Roman"/>
         </w:rPr>
       </w:pPr>
-      <w:bookmarkStart w:id="55" w:name="_Toc131182091"/>
-      <w:bookmarkStart w:id="56" w:name="_Toc131183535"/>
+      <w:bookmarkStart w:id="54" w:name="_Toc131182091"/>
+      <w:bookmarkStart w:id="55" w:name="_Toc131183535"/>
       <w:r>
         <w:rPr>
           <w:rFonts w:ascii="Times New Roman" w:hAnsi="Times New Roman" w:cs="Times New Roman"/>
@@ -18404,15 +18521,15 @@
         </w:rPr>
         <w:t>ávodní</w:t>
       </w:r>
+      <w:bookmarkEnd w:id="53"/>
+      <w:r>
+        <w:rPr>
+          <w:rFonts w:ascii="Times New Roman" w:hAnsi="Times New Roman" w:cs="Times New Roman"/>
+        </w:rPr>
+        <w:t xml:space="preserve"> hry</w:t>
+      </w:r>
       <w:bookmarkEnd w:id="54"/>
-      <w:r>
-        <w:rPr>
-          <w:rFonts w:ascii="Times New Roman" w:hAnsi="Times New Roman" w:cs="Times New Roman"/>
-        </w:rPr>
-        <w:t xml:space="preserve"> hry</w:t>
-      </w:r>
       <w:bookmarkEnd w:id="55"/>
-      <w:bookmarkEnd w:id="56"/>
     </w:p>
     <w:p>
       <w:pPr>
@@ -18490,11 +18607,11 @@
         </w:sdtContent>
       </w:sdt>
       <w:r>
-        <w:t xml:space="preserve">) ubírá realističnost ve prospěch jednodušší </w:t>
+        <w:t xml:space="preserve">) ubírá realističnost ve prospěch jednodušší hratelnosti. Dalším dělením je, zda se závodí v autech či jiných dopravních prostředcích </w:t>
       </w:r>
       <w:r>
         <w:lastRenderedPageBreak/>
-        <w:t>hratelnosti. Dalším dělením je, zda se závodí v autech či jiných dopravních prostředcích (např. vesmírné lodě v Redout 2</w:t>
+        <w:t>(např. vesmírné lodě v Redout 2</w:t>
       </w:r>
       <w:r>
         <w:t xml:space="preserve"> </w:t>
@@ -18615,8 +18732,8 @@
         <w:pStyle w:val="Nadpis2"/>
         <w:ind w:hanging="11"/>
       </w:pPr>
-      <w:bookmarkStart w:id="57" w:name="_Toc131182092"/>
-      <w:bookmarkStart w:id="58" w:name="_Toc131183536"/>
+      <w:bookmarkStart w:id="56" w:name="_Toc131182092"/>
+      <w:bookmarkStart w:id="57" w:name="_Toc131183536"/>
       <w:r>
         <w:t xml:space="preserve">4.5 </w:t>
       </w:r>
@@ -18626,8 +18743,8 @@
       <w:r>
         <w:t>hrnutí</w:t>
       </w:r>
+      <w:bookmarkEnd w:id="56"/>
       <w:bookmarkEnd w:id="57"/>
-      <w:bookmarkEnd w:id="58"/>
     </w:p>
     <w:p>
       <w:pPr>
@@ -18766,9 +18883,9 @@
           <w:rStyle w:val="Nadpis1Char"/>
         </w:rPr>
       </w:pPr>
-      <w:bookmarkStart w:id="59" w:name="_Toc76031550"/>
-      <w:bookmarkStart w:id="60" w:name="_Toc131182093"/>
-      <w:bookmarkStart w:id="61" w:name="_Toc131183537"/>
+      <w:bookmarkStart w:id="58" w:name="_Toc76031550"/>
+      <w:bookmarkStart w:id="59" w:name="_Toc131182093"/>
+      <w:bookmarkStart w:id="60" w:name="_Toc131183537"/>
       <w:r>
         <w:rPr>
           <w:rStyle w:val="Nadpis1Char"/>
@@ -18776,9 +18893,9 @@
         <w:lastRenderedPageBreak/>
         <w:t>5. Grafické výstupy aplikací</w:t>
       </w:r>
+      <w:bookmarkEnd w:id="58"/>
       <w:bookmarkEnd w:id="59"/>
       <w:bookmarkEnd w:id="60"/>
-      <w:bookmarkEnd w:id="61"/>
     </w:p>
     <w:p>
       <w:pPr>
@@ -18862,8 +18979,8 @@
           <w:szCs w:val="32"/>
         </w:rPr>
       </w:pPr>
-      <w:bookmarkStart w:id="62" w:name="_Ref130405352"/>
-      <w:bookmarkStart w:id="63" w:name="_Toc131183593"/>
+      <w:bookmarkStart w:id="61" w:name="_Ref130405352"/>
+      <w:bookmarkStart w:id="62" w:name="_Toc131183593"/>
       <w:r>
         <w:t xml:space="preserve">Obr. </w:t>
       </w:r>
@@ -18875,7 +18992,7 @@
           <w:t>3</w:t>
         </w:r>
       </w:fldSimple>
-      <w:bookmarkEnd w:id="62"/>
+      <w:bookmarkEnd w:id="61"/>
       <w:r>
         <w:t xml:space="preserve"> </w:t>
       </w:r>
@@ -18910,7 +19027,7 @@
           </w:r>
         </w:sdtContent>
       </w:sdt>
-      <w:bookmarkEnd w:id="63"/>
+      <w:bookmarkEnd w:id="62"/>
     </w:p>
     <w:p>
       <w:pPr>
@@ -18978,9 +19095,9 @@
           <w:rFonts w:ascii="Times New Roman" w:hAnsi="Times New Roman" w:cs="Times New Roman"/>
         </w:rPr>
       </w:pPr>
-      <w:bookmarkStart w:id="64" w:name="_Toc76031551"/>
-      <w:bookmarkStart w:id="65" w:name="_Toc131182094"/>
-      <w:bookmarkStart w:id="66" w:name="_Toc131183538"/>
+      <w:bookmarkStart w:id="63" w:name="_Toc76031551"/>
+      <w:bookmarkStart w:id="64" w:name="_Toc131182094"/>
+      <w:bookmarkStart w:id="65" w:name="_Toc131183538"/>
       <w:r>
         <w:rPr>
           <w:rFonts w:ascii="Times New Roman" w:hAnsi="Times New Roman" w:cs="Times New Roman"/>
@@ -18999,9 +19116,9 @@
         </w:rPr>
         <w:t>onzolová aplikace</w:t>
       </w:r>
+      <w:bookmarkEnd w:id="63"/>
       <w:bookmarkEnd w:id="64"/>
       <w:bookmarkEnd w:id="65"/>
-      <w:bookmarkEnd w:id="66"/>
     </w:p>
     <w:p>
       <w:pPr>
@@ -19070,9 +19187,9 @@
           <w:rFonts w:ascii="Times New Roman" w:hAnsi="Times New Roman" w:cs="Times New Roman"/>
         </w:rPr>
       </w:pPr>
-      <w:bookmarkStart w:id="67" w:name="_Toc76031552"/>
-      <w:bookmarkStart w:id="68" w:name="_Toc131182095"/>
-      <w:bookmarkStart w:id="69" w:name="_Toc131183539"/>
+      <w:bookmarkStart w:id="66" w:name="_Toc76031552"/>
+      <w:bookmarkStart w:id="67" w:name="_Toc131182095"/>
+      <w:bookmarkStart w:id="68" w:name="_Toc131183539"/>
       <w:r>
         <w:rPr>
           <w:rFonts w:ascii="Times New Roman" w:hAnsi="Times New Roman" w:cs="Times New Roman"/>
@@ -19091,10 +19208,10 @@
         </w:rPr>
         <w:t>kenní aplikace</w:t>
       </w:r>
-      <w:bookmarkStart w:id="70" w:name="_Toc76031553"/>
+      <w:bookmarkStart w:id="69" w:name="_Toc76031553"/>
+      <w:bookmarkEnd w:id="66"/>
       <w:bookmarkEnd w:id="67"/>
       <w:bookmarkEnd w:id="68"/>
-      <w:bookmarkEnd w:id="69"/>
     </w:p>
     <w:p>
       <w:pPr>
@@ -19154,35 +19271,35 @@
         </w:numPr>
         <w:ind w:left="709" w:firstLine="709"/>
       </w:pPr>
-      <w:bookmarkStart w:id="71" w:name="_Toc131183540"/>
+      <w:bookmarkStart w:id="70" w:name="_Toc131183540"/>
       <w:r>
         <w:rPr>
           <w:shd w:val="clear" w:color="auto" w:fill="FFFFFF"/>
         </w:rPr>
         <w:t>5.2.1 WinForm</w:t>
       </w:r>
+      <w:bookmarkEnd w:id="69"/>
+      <w:r>
+        <w:rPr>
+          <w:shd w:val="clear" w:color="auto" w:fill="FFFFFF"/>
+        </w:rPr>
+        <w:t xml:space="preserve"> (</w:t>
+      </w:r>
+      <w:r>
+        <w:rPr>
+          <w:rFonts w:cstheme="minorHAnsi"/>
+          <w:lang w:val="en-US"/>
+        </w:rPr>
+        <w:t>Windows Forms Application</w:t>
+      </w:r>
+      <w:r>
+        <w:rPr>
+          <w:rFonts w:cstheme="minorHAnsi"/>
+          <w:lang w:val="en-US"/>
+        </w:rPr>
+        <w:t>)</w:t>
+      </w:r>
       <w:bookmarkEnd w:id="70"/>
-      <w:r>
-        <w:rPr>
-          <w:shd w:val="clear" w:color="auto" w:fill="FFFFFF"/>
-        </w:rPr>
-        <w:t xml:space="preserve"> (</w:t>
-      </w:r>
-      <w:r>
-        <w:rPr>
-          <w:rFonts w:cstheme="minorHAnsi"/>
-          <w:lang w:val="en-US"/>
-        </w:rPr>
-        <w:t>Windows Forms Application</w:t>
-      </w:r>
-      <w:r>
-        <w:rPr>
-          <w:rFonts w:cstheme="minorHAnsi"/>
-          <w:lang w:val="en-US"/>
-        </w:rPr>
-        <w:t>)</w:t>
-      </w:r>
-      <w:bookmarkEnd w:id="71"/>
     </w:p>
     <w:p>
       <w:pPr>
@@ -19330,36 +19447,36 @@
           <w:shd w:val="clear" w:color="auto" w:fill="FFFFFF"/>
         </w:rPr>
       </w:pPr>
-      <w:bookmarkStart w:id="72" w:name="_Toc76031554"/>
-      <w:bookmarkStart w:id="73" w:name="_Toc131183541"/>
+      <w:bookmarkStart w:id="71" w:name="_Toc76031554"/>
+      <w:bookmarkStart w:id="72" w:name="_Toc131183541"/>
       <w:r>
         <w:rPr>
           <w:shd w:val="clear" w:color="auto" w:fill="FFFFFF"/>
         </w:rPr>
         <w:t>5.2.2 WPF</w:t>
       </w:r>
+      <w:bookmarkEnd w:id="71"/>
+      <w:r>
+        <w:rPr>
+          <w:shd w:val="clear" w:color="auto" w:fill="FFFFFF"/>
+        </w:rPr>
+        <w:t xml:space="preserve"> (</w:t>
+      </w:r>
+      <w:r>
+        <w:rPr>
+          <w:rFonts w:cstheme="minorHAnsi"/>
+          <w:lang w:val="en-US"/>
+        </w:rPr>
+        <w:t>Windows Presentation Foundation</w:t>
+      </w:r>
+      <w:r>
+        <w:rPr>
+          <w:rFonts w:cstheme="minorHAnsi"/>
+          <w:lang w:val="en-US"/>
+        </w:rPr>
+        <w:t>)</w:t>
+      </w:r>
       <w:bookmarkEnd w:id="72"/>
-      <w:r>
-        <w:rPr>
-          <w:shd w:val="clear" w:color="auto" w:fill="FFFFFF"/>
-        </w:rPr>
-        <w:t xml:space="preserve"> (</w:t>
-      </w:r>
-      <w:r>
-        <w:rPr>
-          <w:rFonts w:cstheme="minorHAnsi"/>
-          <w:lang w:val="en-US"/>
-        </w:rPr>
-        <w:t>Windows Presentation Foundation</w:t>
-      </w:r>
-      <w:r>
-        <w:rPr>
-          <w:rFonts w:cstheme="minorHAnsi"/>
-          <w:lang w:val="en-US"/>
-        </w:rPr>
-        <w:t>)</w:t>
-      </w:r>
-      <w:bookmarkEnd w:id="73"/>
     </w:p>
     <w:p>
       <w:pPr>
@@ -19369,7 +19486,7 @@
           <w:color w:val="000000"/>
         </w:rPr>
       </w:pPr>
-      <w:bookmarkStart w:id="74" w:name="_Toc76031562"/>
+      <w:bookmarkStart w:id="73" w:name="_Toc76031562"/>
       <w:r>
         <w:rPr>
           <w:rFonts w:cstheme="minorHAnsi"/>
@@ -19619,8 +19736,8 @@
         <w:keepNext/>
         <w:jc w:val="both"/>
       </w:pPr>
-      <w:bookmarkStart w:id="75" w:name="_Ref131095766"/>
-      <w:bookmarkStart w:id="76" w:name="_Toc131183594"/>
+      <w:bookmarkStart w:id="74" w:name="_Ref131095766"/>
+      <w:bookmarkStart w:id="75" w:name="_Toc131183594"/>
       <w:r>
         <w:lastRenderedPageBreak/>
         <w:t xml:space="preserve">Obr. </w:t>
@@ -19633,7 +19750,7 @@
           <w:t>4</w:t>
         </w:r>
       </w:fldSimple>
-      <w:bookmarkEnd w:id="75"/>
+      <w:bookmarkEnd w:id="74"/>
       <w:r>
         <w:t xml:space="preserve"> </w:t>
       </w:r>
@@ -19662,7 +19779,7 @@
           </w:r>
         </w:sdtContent>
       </w:sdt>
-      <w:bookmarkEnd w:id="76"/>
+      <w:bookmarkEnd w:id="75"/>
     </w:p>
     <w:p>
       <w:pPr>
@@ -19729,13 +19846,13 @@
         <w:pStyle w:val="Nadpis2"/>
         <w:ind w:left="0" w:firstLine="578"/>
       </w:pPr>
-      <w:bookmarkStart w:id="77" w:name="_Toc131182096"/>
-      <w:bookmarkStart w:id="78" w:name="_Toc131183542"/>
+      <w:bookmarkStart w:id="76" w:name="_Toc131182096"/>
+      <w:bookmarkStart w:id="77" w:name="_Toc131183542"/>
       <w:r>
         <w:t>5.3 Mobilní aplikace</w:t>
       </w:r>
+      <w:bookmarkEnd w:id="76"/>
       <w:bookmarkEnd w:id="77"/>
-      <w:bookmarkEnd w:id="78"/>
     </w:p>
     <w:p>
       <w:pPr>
@@ -19849,11 +19966,11 @@
         </w:numPr>
         <w:ind w:left="709" w:firstLine="709"/>
       </w:pPr>
-      <w:bookmarkStart w:id="79" w:name="_Toc131183543"/>
+      <w:bookmarkStart w:id="78" w:name="_Toc131183543"/>
       <w:r>
         <w:t>5.3.3 Xamarin</w:t>
       </w:r>
-      <w:bookmarkEnd w:id="79"/>
+      <w:bookmarkEnd w:id="78"/>
     </w:p>
     <w:p>
       <w:pPr>
@@ -20263,11 +20380,11 @@
         </w:numPr>
         <w:ind w:left="709" w:firstLine="709"/>
       </w:pPr>
-      <w:bookmarkStart w:id="80" w:name="_Toc131183544"/>
+      <w:bookmarkStart w:id="79" w:name="_Toc131183544"/>
       <w:r>
         <w:t>5.3.2 Android Studio</w:t>
       </w:r>
-      <w:bookmarkEnd w:id="80"/>
+      <w:bookmarkEnd w:id="79"/>
     </w:p>
     <w:p>
       <w:pPr>
@@ -20388,7 +20505,7 @@
         </w:numPr>
         <w:ind w:left="709" w:firstLine="709"/>
       </w:pPr>
-      <w:bookmarkStart w:id="81" w:name="_Toc131183545"/>
+      <w:bookmarkStart w:id="80" w:name="_Toc131183545"/>
       <w:r>
         <w:t>5.3.3 .NET MAUI (</w:t>
       </w:r>
@@ -20401,7 +20518,7 @@
       <w:r>
         <w:t>)</w:t>
       </w:r>
-      <w:bookmarkEnd w:id="81"/>
+      <w:bookmarkEnd w:id="80"/>
     </w:p>
     <w:p>
       <w:pPr>
@@ -20508,13 +20625,13 @@
         <w:pStyle w:val="Nadpis2"/>
         <w:ind w:firstLine="0"/>
       </w:pPr>
-      <w:bookmarkStart w:id="82" w:name="_Toc131182097"/>
-      <w:bookmarkStart w:id="83" w:name="_Toc131183546"/>
+      <w:bookmarkStart w:id="81" w:name="_Toc131182097"/>
+      <w:bookmarkStart w:id="82" w:name="_Toc131183546"/>
       <w:r>
         <w:t>5.4 Herní engine</w:t>
       </w:r>
+      <w:bookmarkEnd w:id="81"/>
       <w:bookmarkEnd w:id="82"/>
-      <w:bookmarkEnd w:id="83"/>
     </w:p>
     <w:p>
       <w:pPr>
@@ -20573,14 +20690,14 @@
         <w:rPr>
           <w:rFonts w:cstheme="minorHAnsi"/>
         </w:rPr>
-        <w:t xml:space="preserve">), čímž </w:t>
+        <w:t xml:space="preserve">), čímž vzniká vedlejší zdroj příjmů. Také existují společnosti, kde je engine hlavním produktem </w:t>
       </w:r>
       <w:r>
         <w:rPr>
           <w:rFonts w:cstheme="minorHAnsi"/>
         </w:rPr>
         <w:lastRenderedPageBreak/>
-        <w:t xml:space="preserve">vzniká vedlejší zdroj příjmů. Také existují společnosti, kde je engine hlavním produktem nikoliv vedlejším </w:t>
+        <w:t xml:space="preserve">nikoliv vedlejším </w:t>
       </w:r>
       <w:r>
         <w:rPr>
@@ -20657,11 +20774,11 @@
         </w:numPr>
         <w:ind w:left="709" w:firstLine="709"/>
       </w:pPr>
-      <w:bookmarkStart w:id="84" w:name="_Toc131183547"/>
+      <w:bookmarkStart w:id="83" w:name="_Toc131183547"/>
       <w:r>
         <w:t>5.4.1 Unity</w:t>
       </w:r>
-      <w:bookmarkEnd w:id="84"/>
+      <w:bookmarkEnd w:id="83"/>
     </w:p>
     <w:p>
       <w:pPr>
@@ -21153,14 +21270,7 @@
         <w:rPr>
           <w:shd w:val="clear" w:color="auto" w:fill="FFFFFF"/>
         </w:rPr>
-        <w:t xml:space="preserve"> je možné přidat potomky, jejichž poloha se nyní nevztahuje ke scéně, ale k rodiči. Toto </w:t>
-      </w:r>
-      <w:r>
-        <w:rPr>
-          <w:shd w:val="clear" w:color="auto" w:fill="FFFFFF"/>
-        </w:rPr>
-        <w:lastRenderedPageBreak/>
-        <w:t>umožňuje vytvářet skupiny objektů, které se pohybují jako jeden celek, čehož lze využít například když má postava v ruce předmět. Z </w:t>
+        <w:t xml:space="preserve"> je možné přidat potomky, jejichž poloha se nyní nevztahuje ke scéně, ale k rodiči. Toto umožňuje vytvářet skupiny objektů, které se pohybují jako jeden celek, čehož lze využít například když má postava v ruce předmět. Z </w:t>
       </w:r>
       <w:r>
         <w:rPr>
@@ -21194,7 +21304,14 @@
         <w:rPr>
           <w:shd w:val="clear" w:color="auto" w:fill="FFFFFF"/>
         </w:rPr>
-        <w:t>což je balíček</w:t>
+        <w:t xml:space="preserve">což je </w:t>
+      </w:r>
+      <w:r>
+        <w:rPr>
+          <w:shd w:val="clear" w:color="auto" w:fill="FFFFFF"/>
+        </w:rPr>
+        <w:lastRenderedPageBreak/>
+        <w:t>balíček</w:t>
       </w:r>
       <w:r>
         <w:rPr>
@@ -21543,11 +21660,11 @@
         </w:numPr>
         <w:ind w:left="709" w:firstLine="709"/>
       </w:pPr>
-      <w:bookmarkStart w:id="85" w:name="_Toc131183548"/>
+      <w:bookmarkStart w:id="84" w:name="_Toc131183548"/>
       <w:r>
         <w:t>5.4.2 Unreal Engine</w:t>
       </w:r>
-      <w:bookmarkEnd w:id="85"/>
+      <w:bookmarkEnd w:id="84"/>
     </w:p>
     <w:p>
       <w:pPr>
@@ -21668,105 +21785,105 @@
         <w:rPr>
           <w:rFonts w:cstheme="minorHAnsi"/>
         </w:rPr>
-        <w:t xml:space="preserve">. Pokud zisk produktu </w:t>
+        <w:t xml:space="preserve">. Pokud zisk produktu nepřekročí </w:t>
+      </w:r>
+      <w:r>
+        <w:rPr>
+          <w:rFonts w:cstheme="minorHAnsi"/>
+        </w:rPr>
+        <w:t>milion</w:t>
+      </w:r>
+      <w:r>
+        <w:rPr>
+          <w:rFonts w:cstheme="minorHAnsi"/>
+        </w:rPr>
+        <w:t xml:space="preserve"> amerických dolarů</w:t>
+      </w:r>
+      <w:r>
+        <w:rPr>
+          <w:rFonts w:cstheme="minorHAnsi"/>
+        </w:rPr>
+        <w:t>,</w:t>
+      </w:r>
+      <w:r>
+        <w:rPr>
+          <w:rFonts w:cstheme="minorHAnsi"/>
+        </w:rPr>
+        <w:t xml:space="preserve"> je licence zdarma</w:t>
+      </w:r>
+      <w:r>
+        <w:rPr>
+          <w:rFonts w:cstheme="minorHAnsi"/>
+        </w:rPr>
+        <w:t>.</w:t>
+      </w:r>
+      <w:r>
+        <w:rPr>
+          <w:rFonts w:cstheme="minorHAnsi"/>
+        </w:rPr>
+        <w:t xml:space="preserve"> </w:t>
+      </w:r>
+      <w:r>
+        <w:rPr>
+          <w:rFonts w:cstheme="minorHAnsi"/>
+        </w:rPr>
+        <w:t>P</w:t>
+      </w:r>
+      <w:r>
+        <w:rPr>
+          <w:rFonts w:cstheme="minorHAnsi"/>
+        </w:rPr>
+        <w:t xml:space="preserve">oté </w:t>
+      </w:r>
+      <w:r>
+        <w:rPr>
+          <w:rFonts w:cstheme="minorHAnsi"/>
+        </w:rPr>
+        <w:t xml:space="preserve">se platí </w:t>
+      </w:r>
+      <w:r>
+        <w:rPr>
+          <w:rFonts w:cstheme="minorHAnsi"/>
+        </w:rPr>
+        <w:t>pěti procentní</w:t>
+      </w:r>
+      <w:r>
+        <w:rPr>
+          <w:rFonts w:cstheme="minorHAnsi"/>
+        </w:rPr>
+        <w:t xml:space="preserve"> podíl z</w:t>
+      </w:r>
+      <w:r>
+        <w:rPr>
+          <w:rFonts w:cstheme="minorHAnsi"/>
+        </w:rPr>
+        <w:t> </w:t>
+      </w:r>
+      <w:r>
+        <w:rPr>
+          <w:rFonts w:cstheme="minorHAnsi"/>
+        </w:rPr>
+        <w:t xml:space="preserve">prodeje. Jako programovací jazyk se využívá C++ nebo nástroj </w:t>
+      </w:r>
+      <w:r>
+        <w:rPr>
+          <w:rFonts w:cstheme="minorHAnsi"/>
+          <w:lang w:val="en-US"/>
+        </w:rPr>
+        <w:t>Blueprint</w:t>
+      </w:r>
+      <w:r>
+        <w:rPr>
+          <w:rFonts w:cstheme="minorHAnsi"/>
+        </w:rPr>
+        <w:t xml:space="preserve"> pro blokové </w:t>
       </w:r>
       <w:r>
         <w:rPr>
           <w:rFonts w:cstheme="minorHAnsi"/>
         </w:rPr>
         <w:lastRenderedPageBreak/>
-        <w:t xml:space="preserve">nepřekročí </w:t>
-      </w:r>
-      <w:r>
-        <w:rPr>
-          <w:rFonts w:cstheme="minorHAnsi"/>
-        </w:rPr>
-        <w:t>milion</w:t>
-      </w:r>
-      <w:r>
-        <w:rPr>
-          <w:rFonts w:cstheme="minorHAnsi"/>
-        </w:rPr>
-        <w:t xml:space="preserve"> amerických dolarů</w:t>
-      </w:r>
-      <w:r>
-        <w:rPr>
-          <w:rFonts w:cstheme="minorHAnsi"/>
-        </w:rPr>
-        <w:t>,</w:t>
-      </w:r>
-      <w:r>
-        <w:rPr>
-          <w:rFonts w:cstheme="minorHAnsi"/>
-        </w:rPr>
-        <w:t xml:space="preserve"> je licence zdarma</w:t>
-      </w:r>
-      <w:r>
-        <w:rPr>
-          <w:rFonts w:cstheme="minorHAnsi"/>
-        </w:rPr>
-        <w:t>.</w:t>
-      </w:r>
-      <w:r>
-        <w:rPr>
-          <w:rFonts w:cstheme="minorHAnsi"/>
-        </w:rPr>
-        <w:t xml:space="preserve"> </w:t>
-      </w:r>
-      <w:r>
-        <w:rPr>
-          <w:rFonts w:cstheme="minorHAnsi"/>
-        </w:rPr>
-        <w:t>P</w:t>
-      </w:r>
-      <w:r>
-        <w:rPr>
-          <w:rFonts w:cstheme="minorHAnsi"/>
-        </w:rPr>
-        <w:t xml:space="preserve">oté </w:t>
-      </w:r>
-      <w:r>
-        <w:rPr>
-          <w:rFonts w:cstheme="minorHAnsi"/>
-        </w:rPr>
-        <w:t xml:space="preserve">se platí </w:t>
-      </w:r>
-      <w:r>
-        <w:rPr>
-          <w:rFonts w:cstheme="minorHAnsi"/>
-        </w:rPr>
-        <w:t>pěti procentní</w:t>
-      </w:r>
-      <w:r>
-        <w:rPr>
-          <w:rFonts w:cstheme="minorHAnsi"/>
-        </w:rPr>
-        <w:t xml:space="preserve"> podíl z</w:t>
-      </w:r>
-      <w:r>
-        <w:rPr>
-          <w:rFonts w:cstheme="minorHAnsi"/>
-        </w:rPr>
-        <w:t> </w:t>
-      </w:r>
-      <w:r>
-        <w:rPr>
-          <w:rFonts w:cstheme="minorHAnsi"/>
-        </w:rPr>
-        <w:t xml:space="preserve">prodeje. Jako programovací jazyk se využívá C++ nebo nástroj </w:t>
-      </w:r>
-      <w:r>
-        <w:rPr>
-          <w:rFonts w:cstheme="minorHAnsi"/>
-          <w:lang w:val="en-US"/>
-        </w:rPr>
-        <w:t>Blueprint</w:t>
-      </w:r>
-      <w:r>
-        <w:rPr>
-          <w:rFonts w:cstheme="minorHAnsi"/>
-        </w:rPr>
-        <w:t xml:space="preserve"> pro blokové programování. Příkladem her vytvořených v </w:t>
+        <w:t>programování. Příkladem her vytvořených v </w:t>
       </w:r>
       <w:r>
         <w:rPr>
@@ -21986,11 +22103,11 @@
         </w:numPr>
         <w:ind w:left="709" w:firstLine="709"/>
       </w:pPr>
-      <w:bookmarkStart w:id="86" w:name="_Toc131183549"/>
+      <w:bookmarkStart w:id="85" w:name="_Toc131183549"/>
       <w:r>
         <w:t>5.4.3 CRYENGINE</w:t>
       </w:r>
-      <w:bookmarkEnd w:id="86"/>
+      <w:bookmarkEnd w:id="85"/>
     </w:p>
     <w:p>
       <w:pPr>
@@ -22148,11 +22265,11 @@
         </w:numPr>
         <w:ind w:left="709" w:firstLine="709"/>
       </w:pPr>
-      <w:bookmarkStart w:id="87" w:name="_Toc131183550"/>
+      <w:bookmarkStart w:id="86" w:name="_Toc131183550"/>
       <w:r>
         <w:t>5.4.4 Shrnutí</w:t>
       </w:r>
-      <w:bookmarkEnd w:id="87"/>
+      <w:bookmarkEnd w:id="86"/>
     </w:p>
     <w:p>
       <w:pPr>
@@ -22263,10 +22380,9 @@
           <w:highlight w:val="yellow"/>
         </w:rPr>
       </w:pPr>
-      <w:bookmarkStart w:id="88" w:name="_Ref130917226"/>
-      <w:bookmarkStart w:id="89" w:name="_Toc131183609"/>
-      <w:r>
-        <w:lastRenderedPageBreak/>
+      <w:bookmarkStart w:id="87" w:name="_Ref130917226"/>
+      <w:bookmarkStart w:id="88" w:name="_Toc131183609"/>
+      <w:r>
         <w:t xml:space="preserve">Tab. </w:t>
       </w:r>
       <w:fldSimple w:instr=" SEQ Tabulka \* ARABIC ">
@@ -22277,7 +22393,7 @@
           <w:t>3</w:t>
         </w:r>
       </w:fldSimple>
-      <w:bookmarkEnd w:id="88"/>
+      <w:bookmarkEnd w:id="87"/>
       <w:r>
         <w:t xml:space="preserve"> srovnání enginů</w:t>
       </w:r>
@@ -22303,7 +22419,7 @@
           </w:r>
         </w:sdtContent>
       </w:sdt>
-      <w:bookmarkEnd w:id="89"/>
+      <w:bookmarkEnd w:id="88"/>
     </w:p>
     <w:tbl>
       <w:tblPr>
@@ -22404,6 +22520,7 @@
               <w:rPr>
                 <w:rFonts w:cstheme="minorHAnsi"/>
               </w:rPr>
+              <w:lastRenderedPageBreak/>
               <w:t xml:space="preserve">Využíván </w:t>
             </w:r>
           </w:p>
@@ -23478,8 +23595,8 @@
           <w:rStyle w:val="Nadpis1Char"/>
         </w:rPr>
       </w:pPr>
-      <w:bookmarkStart w:id="90" w:name="_Toc131182098"/>
-      <w:bookmarkStart w:id="91" w:name="_Toc131183551"/>
+      <w:bookmarkStart w:id="89" w:name="_Toc131182098"/>
+      <w:bookmarkStart w:id="90" w:name="_Toc131183551"/>
       <w:r>
         <w:rPr>
           <w:rStyle w:val="Nadpis1Char"/>
@@ -23487,9 +23604,9 @@
         <w:lastRenderedPageBreak/>
         <w:t>6. Návrh aplikačního modelu</w:t>
       </w:r>
-      <w:bookmarkEnd w:id="74"/>
+      <w:bookmarkEnd w:id="73"/>
+      <w:bookmarkEnd w:id="89"/>
       <w:bookmarkEnd w:id="90"/>
-      <w:bookmarkEnd w:id="91"/>
     </w:p>
     <w:p>
       <w:pPr>
@@ -23587,8 +23704,8 @@
       <w:pPr>
         <w:pStyle w:val="Titulek"/>
       </w:pPr>
-      <w:bookmarkStart w:id="92" w:name="_Ref127987606"/>
-      <w:bookmarkStart w:id="93" w:name="_Toc131183595"/>
+      <w:bookmarkStart w:id="91" w:name="_Ref127987606"/>
+      <w:bookmarkStart w:id="92" w:name="_Toc131183595"/>
       <w:r>
         <w:t xml:space="preserve">Obr. </w:t>
       </w:r>
@@ -23600,11 +23717,11 @@
           <w:t>5</w:t>
         </w:r>
       </w:fldSimple>
+      <w:bookmarkEnd w:id="91"/>
+      <w:r>
+        <w:t xml:space="preserve"> relační diagram postavy – vlastní</w:t>
+      </w:r>
       <w:bookmarkEnd w:id="92"/>
-      <w:r>
-        <w:t xml:space="preserve"> relační diagram postavy – vlastní</w:t>
-      </w:r>
-      <w:bookmarkEnd w:id="93"/>
     </w:p>
     <w:p>
       <w:pPr>
@@ -23713,8 +23830,8 @@
         <w:pStyle w:val="Titulek"/>
         <w:keepNext/>
       </w:pPr>
-      <w:bookmarkStart w:id="94" w:name="_Ref131095886"/>
-      <w:bookmarkStart w:id="95" w:name="_Toc131183596"/>
+      <w:bookmarkStart w:id="93" w:name="_Ref131095886"/>
+      <w:bookmarkStart w:id="94" w:name="_Toc131183596"/>
       <w:r>
         <w:lastRenderedPageBreak/>
         <w:t xml:space="preserve">Obr. </w:t>
@@ -23727,14 +23844,14 @@
           <w:t>6</w:t>
         </w:r>
       </w:fldSimple>
+      <w:bookmarkEnd w:id="93"/>
+      <w:r>
+        <w:t xml:space="preserve"> </w:t>
+      </w:r>
+      <w:r>
+        <w:t>diagram GameManeger-vlastní</w:t>
+      </w:r>
       <w:bookmarkEnd w:id="94"/>
-      <w:r>
-        <w:t xml:space="preserve"> </w:t>
-      </w:r>
-      <w:r>
-        <w:t>diagram GameManeger-vlastní</w:t>
-      </w:r>
-      <w:bookmarkEnd w:id="95"/>
     </w:p>
     <w:p>
       <w:pPr>
@@ -23793,8 +23910,8 @@
           <w:szCs w:val="24"/>
         </w:rPr>
       </w:pPr>
-      <w:bookmarkStart w:id="96" w:name="_Toc131182099"/>
-      <w:bookmarkStart w:id="97" w:name="_Toc131183552"/>
+      <w:bookmarkStart w:id="95" w:name="_Toc131182099"/>
+      <w:bookmarkStart w:id="96" w:name="_Toc131183552"/>
       <w:r>
         <w:rPr>
           <w:rStyle w:val="Nadpis1Char"/>
@@ -23826,8 +23943,8 @@
         </w:rPr>
         <w:t>)</w:t>
       </w:r>
+      <w:bookmarkEnd w:id="95"/>
       <w:bookmarkEnd w:id="96"/>
-      <w:bookmarkEnd w:id="97"/>
     </w:p>
     <w:p>
       <w:pPr>
@@ -23903,13 +24020,13 @@
         </w:numPr>
         <w:ind w:left="720"/>
       </w:pPr>
-      <w:bookmarkStart w:id="98" w:name="_Toc130825387"/>
-      <w:bookmarkStart w:id="99" w:name="_Toc131183553"/>
+      <w:bookmarkStart w:id="97" w:name="_Toc130825387"/>
+      <w:bookmarkStart w:id="98" w:name="_Toc131183553"/>
       <w:r>
         <w:t>6.1.1 Factory metoda</w:t>
       </w:r>
+      <w:bookmarkEnd w:id="97"/>
       <w:bookmarkEnd w:id="98"/>
-      <w:bookmarkEnd w:id="99"/>
     </w:p>
     <w:p>
       <w:pPr>
@@ -23958,13 +24075,13 @@
         </w:numPr>
         <w:ind w:left="720"/>
       </w:pPr>
-      <w:bookmarkStart w:id="100" w:name="_Toc130825388"/>
-      <w:bookmarkStart w:id="101" w:name="_Toc131183554"/>
+      <w:bookmarkStart w:id="99" w:name="_Toc130825388"/>
+      <w:bookmarkStart w:id="100" w:name="_Toc131183554"/>
       <w:r>
         <w:t>6.1.2 Singleton</w:t>
       </w:r>
+      <w:bookmarkEnd w:id="99"/>
       <w:bookmarkEnd w:id="100"/>
-      <w:bookmarkEnd w:id="101"/>
     </w:p>
     <w:p>
       <w:pPr>
@@ -24027,14 +24144,14 @@
         </w:numPr>
         <w:ind w:left="720"/>
       </w:pPr>
-      <w:bookmarkStart w:id="102" w:name="_Toc130825389"/>
-      <w:bookmarkStart w:id="103" w:name="_Toc131183555"/>
+      <w:bookmarkStart w:id="101" w:name="_Toc130825389"/>
+      <w:bookmarkStart w:id="102" w:name="_Toc131183555"/>
       <w:r>
         <w:lastRenderedPageBreak/>
         <w:t>6.1.3 FlyWeight</w:t>
       </w:r>
+      <w:bookmarkEnd w:id="101"/>
       <w:bookmarkEnd w:id="102"/>
-      <w:bookmarkEnd w:id="103"/>
     </w:p>
     <w:p>
       <w:pPr>
@@ -24095,13 +24212,13 @@
         </w:numPr>
         <w:ind w:left="720"/>
       </w:pPr>
-      <w:bookmarkStart w:id="104" w:name="_Toc130825390"/>
-      <w:bookmarkStart w:id="105" w:name="_Toc131183556"/>
+      <w:bookmarkStart w:id="103" w:name="_Toc130825390"/>
+      <w:bookmarkStart w:id="104" w:name="_Toc131183556"/>
       <w:r>
         <w:t>6.1.4 Observer</w:t>
       </w:r>
+      <w:bookmarkEnd w:id="103"/>
       <w:bookmarkEnd w:id="104"/>
-      <w:bookmarkEnd w:id="105"/>
     </w:p>
     <w:p>
       <w:pPr>
@@ -24114,7 +24231,7 @@
       <w:r>
         <w:t>Observer je využíván v případech, kdy objekty potřebují dostat informaci</w:t>
       </w:r>
-      <w:bookmarkStart w:id="106" w:name="_Hlk130985297"/>
+      <w:bookmarkStart w:id="105" w:name="_Hlk130985297"/>
       <w:r>
         <w:t>, když nastane</w:t>
       </w:r>
@@ -24127,7 +24244,7 @@
       <w:r>
         <w:t xml:space="preserve"> </w:t>
       </w:r>
-      <w:bookmarkEnd w:id="106"/>
+      <w:bookmarkEnd w:id="105"/>
       <w:r>
         <w:t xml:space="preserve">stavu jiného objektu. K realizaci se využívá kolekce odběratelů, ve které všechny prvky musí mít </w:t>
       </w:r>
@@ -24185,13 +24302,13 @@
         </w:numPr>
         <w:ind w:left="720"/>
       </w:pPr>
-      <w:bookmarkStart w:id="107" w:name="_Toc130825391"/>
-      <w:bookmarkStart w:id="108" w:name="_Toc131183557"/>
+      <w:bookmarkStart w:id="106" w:name="_Toc130825391"/>
+      <w:bookmarkStart w:id="107" w:name="_Toc131183557"/>
       <w:r>
         <w:t>6.1.5 Prototype</w:t>
       </w:r>
+      <w:bookmarkEnd w:id="106"/>
       <w:bookmarkEnd w:id="107"/>
-      <w:bookmarkEnd w:id="108"/>
     </w:p>
     <w:p>
       <w:pPr>
@@ -24243,13 +24360,13 @@
         </w:numPr>
         <w:ind w:left="720"/>
       </w:pPr>
-      <w:bookmarkStart w:id="109" w:name="_Toc130825392"/>
-      <w:bookmarkStart w:id="110" w:name="_Toc131183558"/>
+      <w:bookmarkStart w:id="108" w:name="_Toc130825392"/>
+      <w:bookmarkStart w:id="109" w:name="_Toc131183558"/>
       <w:r>
         <w:t>6.1.6 GameManager</w:t>
       </w:r>
+      <w:bookmarkEnd w:id="108"/>
       <w:bookmarkEnd w:id="109"/>
-      <w:bookmarkEnd w:id="110"/>
     </w:p>
     <w:p>
       <w:pPr>
@@ -24316,9 +24433,9 @@
       </w:r>
     </w:p>
     <w:p>
-      <w:bookmarkStart w:id="111" w:name="_Toc76031563"/>
-      <w:bookmarkStart w:id="112" w:name="_Toc131182100"/>
-      <w:bookmarkStart w:id="113" w:name="_Toc131183559"/>
+      <w:bookmarkStart w:id="110" w:name="_Toc76031563"/>
+      <w:bookmarkStart w:id="111" w:name="_Toc131182100"/>
+      <w:bookmarkStart w:id="112" w:name="_Toc131183559"/>
       <w:r>
         <w:rPr>
           <w:rStyle w:val="Nadpis1Char"/>
@@ -24326,9 +24443,9 @@
         <w:lastRenderedPageBreak/>
         <w:t>7. Návrh vzorového řešení</w:t>
       </w:r>
+      <w:bookmarkEnd w:id="110"/>
       <w:bookmarkEnd w:id="111"/>
       <w:bookmarkEnd w:id="112"/>
-      <w:bookmarkEnd w:id="113"/>
     </w:p>
     <w:p>
       <w:pPr>
@@ -24417,9 +24534,9 @@
         <w:pStyle w:val="Nadpis2"/>
         <w:ind w:left="1285" w:firstLine="131"/>
       </w:pPr>
-      <w:bookmarkStart w:id="114" w:name="_Toc130825394"/>
-      <w:bookmarkStart w:id="115" w:name="_Toc131182101"/>
-      <w:bookmarkStart w:id="116" w:name="_Toc131183560"/>
+      <w:bookmarkStart w:id="113" w:name="_Toc130825394"/>
+      <w:bookmarkStart w:id="114" w:name="_Toc131182101"/>
+      <w:bookmarkStart w:id="115" w:name="_Toc131183560"/>
       <w:r>
         <w:t>7.</w:t>
       </w:r>
@@ -24432,12 +24549,12 @@
       <w:r>
         <w:t>nihovna</w:t>
       </w:r>
+      <w:bookmarkEnd w:id="113"/>
+      <w:r>
+        <w:t>RPG</w:t>
+      </w:r>
       <w:bookmarkEnd w:id="114"/>
-      <w:r>
-        <w:t>RPG</w:t>
-      </w:r>
       <w:bookmarkEnd w:id="115"/>
-      <w:bookmarkEnd w:id="116"/>
     </w:p>
     <w:p>
       <w:pPr>
@@ -24496,9 +24613,9 @@
         </w:numPr>
         <w:ind w:left="720"/>
       </w:pPr>
-      <w:bookmarkStart w:id="117" w:name="_Ref103770918"/>
-      <w:bookmarkStart w:id="118" w:name="_Toc130825395"/>
-      <w:bookmarkStart w:id="119" w:name="_Toc131183561"/>
+      <w:bookmarkStart w:id="116" w:name="_Ref103770918"/>
+      <w:bookmarkStart w:id="117" w:name="_Toc130825395"/>
+      <w:bookmarkStart w:id="118" w:name="_Toc131183561"/>
       <w:r>
         <w:t xml:space="preserve">7.1.1 </w:t>
       </w:r>
@@ -24508,16 +24625,16 @@
       <w:r>
         <w:t>tributy</w:t>
       </w:r>
+      <w:bookmarkEnd w:id="116"/>
       <w:bookmarkEnd w:id="117"/>
       <w:bookmarkEnd w:id="118"/>
-      <w:bookmarkEnd w:id="119"/>
     </w:p>
     <w:p>
       <w:pPr>
         <w:ind w:firstLine="708"/>
         <w:jc w:val="both"/>
       </w:pPr>
-      <w:bookmarkStart w:id="120" w:name="_Hlk130985791"/>
+      <w:bookmarkStart w:id="119" w:name="_Hlk130985791"/>
       <w:r>
         <w:t>První skupina</w:t>
       </w:r>
@@ -24635,21 +24752,20 @@
         </w:numPr>
         <w:ind w:left="720"/>
       </w:pPr>
-      <w:bookmarkStart w:id="121" w:name="_Toc130825396"/>
-      <w:bookmarkStart w:id="122" w:name="_Toc131183562"/>
+      <w:bookmarkStart w:id="120" w:name="_Toc130825396"/>
+      <w:bookmarkStart w:id="121" w:name="_Toc131183562"/>
+      <w:bookmarkEnd w:id="119"/>
+      <w:r>
+        <w:t xml:space="preserve">7.1.2 </w:t>
+      </w:r>
+      <w:r>
+        <w:t>B</w:t>
+      </w:r>
+      <w:r>
+        <w:t>uffy</w:t>
+      </w:r>
       <w:bookmarkEnd w:id="120"/>
-      <w:r>
-        <w:lastRenderedPageBreak/>
-        <w:t xml:space="preserve">7.1.2 </w:t>
-      </w:r>
-      <w:r>
-        <w:t>B</w:t>
-      </w:r>
-      <w:r>
-        <w:t>uffy</w:t>
-      </w:r>
       <w:bookmarkEnd w:id="121"/>
-      <w:bookmarkEnd w:id="122"/>
     </w:p>
     <w:p>
       <w:pPr>
@@ -24713,7 +24829,11 @@
         <w:t>Debuff</w:t>
       </w:r>
       <w:r>
-        <w:t xml:space="preserve"> zhoršení atributů. </w:t>
+        <w:t xml:space="preserve"> zhoršení </w:t>
+      </w:r>
+      <w:r>
+        <w:lastRenderedPageBreak/>
+        <w:t xml:space="preserve">atributů. </w:t>
       </w:r>
       <w:r>
         <w:rPr>
@@ -24835,13 +24955,13 @@
         </w:numPr>
         <w:ind w:left="709"/>
       </w:pPr>
-      <w:bookmarkStart w:id="123" w:name="_Toc130825397"/>
-      <w:bookmarkStart w:id="124" w:name="_Toc131183563"/>
+      <w:bookmarkStart w:id="122" w:name="_Toc130825397"/>
+      <w:bookmarkStart w:id="123" w:name="_Toc131183563"/>
       <w:r>
         <w:t>7.1.3 Postavy</w:t>
       </w:r>
+      <w:bookmarkEnd w:id="122"/>
       <w:bookmarkEnd w:id="123"/>
-      <w:bookmarkEnd w:id="124"/>
     </w:p>
     <w:p>
       <w:pPr>
@@ -25022,11 +25142,7 @@
         <w:t>skončila</w:t>
       </w:r>
       <w:r>
-        <w:t xml:space="preserve">, je odstraněn ze </w:t>
-      </w:r>
-      <w:r>
-        <w:lastRenderedPageBreak/>
-        <w:t>seznamu a změněná hodnota je navrácena do původního stavu. Jedná-li se o přetrvávající zranění</w:t>
+        <w:t>, je odstraněn ze seznamu a změněná hodnota je navrácena do původního stavu. Jedná-li se o přetrvávající zranění</w:t>
       </w:r>
       <w:r>
         <w:t>,</w:t>
@@ -25054,13 +25170,14 @@
         </w:numPr>
         <w:ind w:left="720"/>
       </w:pPr>
-      <w:bookmarkStart w:id="125" w:name="_Toc130825398"/>
-      <w:bookmarkStart w:id="126" w:name="_Toc131183564"/>
-      <w:r>
+      <w:bookmarkStart w:id="124" w:name="_Toc130825398"/>
+      <w:bookmarkStart w:id="125" w:name="_Toc131183564"/>
+      <w:r>
+        <w:lastRenderedPageBreak/>
         <w:t>7.1.4 Předměty</w:t>
       </w:r>
+      <w:bookmarkEnd w:id="124"/>
       <w:bookmarkEnd w:id="125"/>
-      <w:bookmarkEnd w:id="126"/>
     </w:p>
     <w:p>
       <w:pPr>
@@ -25219,8 +25336,8 @@
         </w:numPr>
         <w:ind w:left="720"/>
       </w:pPr>
-      <w:bookmarkStart w:id="127" w:name="_Toc130825399"/>
-      <w:bookmarkStart w:id="128" w:name="_Toc131183565"/>
+      <w:bookmarkStart w:id="126" w:name="_Toc130825399"/>
+      <w:bookmarkStart w:id="127" w:name="_Toc131183565"/>
       <w:r>
         <w:t xml:space="preserve">7.1.5 </w:t>
       </w:r>
@@ -25230,8 +25347,8 @@
       <w:r>
         <w:t>nventáře</w:t>
       </w:r>
+      <w:bookmarkEnd w:id="126"/>
       <w:bookmarkEnd w:id="127"/>
-      <w:bookmarkEnd w:id="128"/>
     </w:p>
     <w:p>
       <w:pPr>
@@ -25350,10 +25467,9 @@
         </w:numPr>
         <w:ind w:left="720"/>
       </w:pPr>
-      <w:bookmarkStart w:id="129" w:name="_Toc130825400"/>
-      <w:bookmarkStart w:id="130" w:name="_Toc131183566"/>
-      <w:r>
-        <w:lastRenderedPageBreak/>
+      <w:bookmarkStart w:id="128" w:name="_Toc130825400"/>
+      <w:bookmarkStart w:id="129" w:name="_Toc131183566"/>
+      <w:r>
         <w:t xml:space="preserve">7.1.6 </w:t>
       </w:r>
       <w:r>
@@ -25362,8 +25478,8 @@
       <w:r>
         <w:t>ouzla</w:t>
       </w:r>
+      <w:bookmarkEnd w:id="128"/>
       <w:bookmarkEnd w:id="129"/>
-      <w:bookmarkEnd w:id="130"/>
     </w:p>
     <w:p>
       <w:pPr>
@@ -25397,7 +25513,11 @@
         <w:t>ZbyvaDoNabiti</w:t>
       </w:r>
       <w:r>
-        <w:t xml:space="preserve"> a brání dosáhnout záporné hodnoty. </w:t>
+        <w:t xml:space="preserve"> a brání </w:t>
+      </w:r>
+      <w:r>
+        <w:lastRenderedPageBreak/>
+        <w:t xml:space="preserve">dosáhnout záporné hodnoty. </w:t>
       </w:r>
       <w:r>
         <w:rPr>
@@ -25465,8 +25585,8 @@
         </w:numPr>
         <w:ind w:left="720"/>
       </w:pPr>
-      <w:bookmarkStart w:id="131" w:name="_Toc130825401"/>
-      <w:bookmarkStart w:id="132" w:name="_Toc131183567"/>
+      <w:bookmarkStart w:id="130" w:name="_Toc130825401"/>
+      <w:bookmarkStart w:id="131" w:name="_Toc131183567"/>
       <w:r>
         <w:t xml:space="preserve">7.1.7 </w:t>
       </w:r>
@@ -25476,8 +25596,8 @@
       <w:r>
         <w:t>apa</w:t>
       </w:r>
+      <w:bookmarkEnd w:id="130"/>
       <w:bookmarkEnd w:id="131"/>
-      <w:bookmarkEnd w:id="132"/>
     </w:p>
     <w:p>
       <w:pPr>
@@ -25596,8 +25716,8 @@
         </w:numPr>
         <w:ind w:left="720"/>
       </w:pPr>
-      <w:bookmarkStart w:id="133" w:name="_Toc130825402"/>
-      <w:bookmarkStart w:id="134" w:name="_Toc131183568"/>
+      <w:bookmarkStart w:id="132" w:name="_Toc130825402"/>
+      <w:bookmarkStart w:id="133" w:name="_Toc131183568"/>
       <w:r>
         <w:t xml:space="preserve">7.6.8 </w:t>
       </w:r>
@@ -25607,8 +25727,8 @@
       <w:r>
         <w:t>koly</w:t>
       </w:r>
+      <w:bookmarkEnd w:id="132"/>
       <w:bookmarkEnd w:id="133"/>
-      <w:bookmarkEnd w:id="134"/>
     </w:p>
     <w:p>
       <w:pPr>
@@ -25643,7 +25763,6 @@
           <w:i/>
           <w:iCs/>
         </w:rPr>
-        <w:lastRenderedPageBreak/>
         <w:t>Dokoncen</w:t>
       </w:r>
       <w:r>
@@ -25747,13 +25866,14 @@
         </w:numPr>
         <w:ind w:left="720"/>
       </w:pPr>
-      <w:bookmarkStart w:id="135" w:name="_Toc130825403"/>
-      <w:bookmarkStart w:id="136" w:name="_Toc131183569"/>
-      <w:r>
+      <w:bookmarkStart w:id="134" w:name="_Toc130825403"/>
+      <w:bookmarkStart w:id="135" w:name="_Toc131183569"/>
+      <w:r>
+        <w:lastRenderedPageBreak/>
         <w:t>7.1.9 GameManager</w:t>
       </w:r>
+      <w:bookmarkEnd w:id="134"/>
       <w:bookmarkEnd w:id="135"/>
-      <w:bookmarkEnd w:id="136"/>
     </w:p>
     <w:p>
       <w:pPr>
@@ -25934,15 +26054,7 @@
           <w:rFonts w:cstheme="minorHAnsi"/>
           <w:color w:val="000000"/>
         </w:rPr>
-        <w:t xml:space="preserve"> </w:t>
-      </w:r>
-      <w:r>
-        <w:rPr>
-          <w:rFonts w:cstheme="minorHAnsi"/>
-          <w:color w:val="000000"/>
-        </w:rPr>
-        <w:lastRenderedPageBreak/>
-        <w:t xml:space="preserve">vyhodnocující, zda je třeba načíst nový </w:t>
+        <w:t xml:space="preserve"> vyhodnocující, zda je třeba načíst nový </w:t>
       </w:r>
       <w:r>
         <w:rPr>
@@ -26007,8 +26119,8 @@
         </w:numPr>
         <w:ind w:left="720"/>
       </w:pPr>
-      <w:bookmarkStart w:id="137" w:name="_Toc130825404"/>
-      <w:bookmarkStart w:id="138" w:name="_Toc131183570"/>
+      <w:bookmarkStart w:id="136" w:name="_Toc130825404"/>
+      <w:bookmarkStart w:id="137" w:name="_Toc131183570"/>
       <w:r>
         <w:t xml:space="preserve">7.1.10 </w:t>
       </w:r>
@@ -26018,8 +26130,8 @@
       <w:r>
         <w:t>astavení</w:t>
       </w:r>
+      <w:bookmarkEnd w:id="136"/>
       <w:bookmarkEnd w:id="137"/>
-      <w:bookmarkEnd w:id="138"/>
     </w:p>
     <w:p>
       <w:pPr>
@@ -26064,15 +26176,16 @@
         <w:pStyle w:val="Nadpis2"/>
         <w:ind w:left="0" w:firstLine="708"/>
       </w:pPr>
-      <w:bookmarkStart w:id="139" w:name="_Toc130825405"/>
-      <w:bookmarkStart w:id="140" w:name="_Toc131182102"/>
-      <w:bookmarkStart w:id="141" w:name="_Toc131183571"/>
-      <w:r>
+      <w:bookmarkStart w:id="138" w:name="_Toc130825405"/>
+      <w:bookmarkStart w:id="139" w:name="_Toc131182102"/>
+      <w:bookmarkStart w:id="140" w:name="_Toc131183571"/>
+      <w:r>
+        <w:lastRenderedPageBreak/>
         <w:t>7.2 TestovaniCastiKnihovny</w:t>
       </w:r>
+      <w:bookmarkEnd w:id="138"/>
       <w:bookmarkEnd w:id="139"/>
       <w:bookmarkEnd w:id="140"/>
-      <w:bookmarkEnd w:id="141"/>
     </w:p>
     <w:p>
       <w:pPr>
@@ -26098,8 +26211,8 @@
         </w:numPr>
         <w:ind w:left="1416"/>
       </w:pPr>
-      <w:bookmarkStart w:id="142" w:name="_Toc130825406"/>
-      <w:bookmarkStart w:id="143" w:name="_Toc131183572"/>
+      <w:bookmarkStart w:id="141" w:name="_Toc130825406"/>
+      <w:bookmarkStart w:id="142" w:name="_Toc131183572"/>
       <w:r>
         <w:t xml:space="preserve">7.2.1 </w:t>
       </w:r>
@@ -26109,17 +26222,17 @@
       <w:r>
         <w:t xml:space="preserve">kno </w:t>
       </w:r>
+      <w:bookmarkEnd w:id="141"/>
+      <w:r>
+        <w:t>M</w:t>
+      </w:r>
+      <w:r>
+        <w:t>e</w:t>
+      </w:r>
+      <w:r>
+        <w:t>nuForm</w:t>
+      </w:r>
       <w:bookmarkEnd w:id="142"/>
-      <w:r>
-        <w:t>M</w:t>
-      </w:r>
-      <w:r>
-        <w:t>e</w:t>
-      </w:r>
-      <w:r>
-        <w:t>nuForm</w:t>
-      </w:r>
-      <w:bookmarkEnd w:id="143"/>
     </w:p>
     <w:p>
       <w:pPr>
@@ -26180,10 +26293,9 @@
         <w:pStyle w:val="Titulek"/>
         <w:keepNext/>
       </w:pPr>
-      <w:bookmarkStart w:id="144" w:name="_Ref131096811"/>
-      <w:bookmarkStart w:id="145" w:name="_Toc131183597"/>
-      <w:r>
-        <w:lastRenderedPageBreak/>
+      <w:bookmarkStart w:id="143" w:name="_Ref131096811"/>
+      <w:bookmarkStart w:id="144" w:name="_Toc131183597"/>
+      <w:r>
         <w:t xml:space="preserve">Obr. </w:t>
       </w:r>
       <w:fldSimple w:instr=" SEQ Obrázek \* ARABIC ">
@@ -26194,14 +26306,14 @@
           <w:t>7</w:t>
         </w:r>
       </w:fldSimple>
+      <w:bookmarkEnd w:id="143"/>
+      <w:r>
+        <w:t xml:space="preserve"> </w:t>
+      </w:r>
+      <w:r>
+        <w:t>okno MenuForm-vlastní</w:t>
+      </w:r>
       <w:bookmarkEnd w:id="144"/>
-      <w:r>
-        <w:t xml:space="preserve"> </w:t>
-      </w:r>
-      <w:r>
-        <w:t>okno MenuForm-vlastní</w:t>
-      </w:r>
-      <w:bookmarkEnd w:id="145"/>
     </w:p>
     <w:p>
       <w:pPr>
@@ -26257,8 +26369,8 @@
         </w:numPr>
         <w:ind w:left="720"/>
       </w:pPr>
-      <w:bookmarkStart w:id="146" w:name="_Toc130825407"/>
-      <w:bookmarkStart w:id="147" w:name="_Toc131183573"/>
+      <w:bookmarkStart w:id="145" w:name="_Toc130825407"/>
+      <w:bookmarkStart w:id="146" w:name="_Toc131183573"/>
       <w:r>
         <w:t xml:space="preserve">7.2.2 </w:t>
       </w:r>
@@ -26268,8 +26380,8 @@
       <w:r>
         <w:t>kno VypisPostava</w:t>
       </w:r>
+      <w:bookmarkEnd w:id="145"/>
       <w:bookmarkEnd w:id="146"/>
-      <w:bookmarkEnd w:id="147"/>
     </w:p>
     <w:p>
       <w:pPr>
@@ -26334,7 +26446,11 @@
         <w:t>HracKomp</w:t>
       </w:r>
       <w:r>
-        <w:t xml:space="preserve">, což je potomek </w:t>
+        <w:t xml:space="preserve">, což je </w:t>
+      </w:r>
+      <w:r>
+        <w:lastRenderedPageBreak/>
+        <w:t xml:space="preserve">potomek </w:t>
       </w:r>
       <w:r>
         <w:rPr>
@@ -26356,8 +26472,8 @@
       <w:pPr>
         <w:pStyle w:val="Titulek"/>
       </w:pPr>
-      <w:bookmarkStart w:id="148" w:name="_Ref124798461"/>
-      <w:bookmarkStart w:id="149" w:name="_Toc131183598"/>
+      <w:bookmarkStart w:id="147" w:name="_Ref124798461"/>
+      <w:bookmarkStart w:id="148" w:name="_Toc131183598"/>
       <w:r>
         <w:t xml:space="preserve">Obr. </w:t>
       </w:r>
@@ -26369,11 +26485,11 @@
           <w:t>8</w:t>
         </w:r>
       </w:fldSimple>
+      <w:bookmarkEnd w:id="147"/>
+      <w:r>
+        <w:t xml:space="preserve"> okno VypisPostava-vlastní</w:t>
+      </w:r>
       <w:bookmarkEnd w:id="148"/>
-      <w:r>
-        <w:t xml:space="preserve"> okno VypisPostava-vlastní</w:t>
-      </w:r>
-      <w:bookmarkEnd w:id="149"/>
     </w:p>
     <w:p>
       <w:pPr>
@@ -26429,8 +26545,8 @@
         </w:numPr>
         <w:ind w:left="720"/>
       </w:pPr>
-      <w:bookmarkStart w:id="150" w:name="_Toc130825408"/>
-      <w:bookmarkStart w:id="151" w:name="_Toc131183574"/>
+      <w:bookmarkStart w:id="149" w:name="_Toc130825408"/>
+      <w:bookmarkStart w:id="150" w:name="_Toc131183574"/>
       <w:r>
         <w:t xml:space="preserve">7.2.3 </w:t>
       </w:r>
@@ -26440,11 +26556,11 @@
       <w:r>
         <w:t>kno Combat</w:t>
       </w:r>
+      <w:bookmarkEnd w:id="149"/>
+      <w:r>
+        <w:t>Form</w:t>
+      </w:r>
       <w:bookmarkEnd w:id="150"/>
-      <w:r>
-        <w:t>Form</w:t>
-      </w:r>
-      <w:bookmarkEnd w:id="151"/>
     </w:p>
     <w:p>
       <w:pPr>
@@ -26476,11 +26592,7 @@
         <w:fldChar w:fldCharType="end"/>
       </w:r>
       <w:r>
-        <w:t xml:space="preserve">) simuluje souboj hráče, jenž se nachází vlevo, s jinou postavou. Obě postavy mají tlačítko, kterým způsobí té druhé poškození. Stav životů je zobrazen </w:t>
-      </w:r>
-      <w:r>
-        <w:lastRenderedPageBreak/>
-        <w:t>ukazatelem upravovaným metodami</w:t>
+        <w:t>) simuluje souboj hráče, jenž se nachází vlevo, s jinou postavou. Obě postavy mají tlačítko, kterým způsobí té druhé poškození. Stav životů je zobrazen ukazatelem upravovaným metodami</w:t>
       </w:r>
       <w:r>
         <w:t>,</w:t>
@@ -26526,8 +26638,8 @@
       <w:pPr>
         <w:pStyle w:val="Titulek"/>
       </w:pPr>
-      <w:bookmarkStart w:id="152" w:name="_Ref124799884"/>
-      <w:bookmarkStart w:id="153" w:name="_Toc131183599"/>
+      <w:bookmarkStart w:id="151" w:name="_Ref124799884"/>
+      <w:bookmarkStart w:id="152" w:name="_Toc131183599"/>
       <w:r>
         <w:t xml:space="preserve">Obr. </w:t>
       </w:r>
@@ -26539,11 +26651,11 @@
           <w:t>9</w:t>
         </w:r>
       </w:fldSimple>
+      <w:bookmarkEnd w:id="151"/>
+      <w:r>
+        <w:t xml:space="preserve"> okno Combat-vlastní</w:t>
+      </w:r>
       <w:bookmarkEnd w:id="152"/>
-      <w:r>
-        <w:t xml:space="preserve"> okno Combat-vlastní</w:t>
-      </w:r>
-      <w:bookmarkEnd w:id="153"/>
     </w:p>
     <w:p>
       <w:pPr>
@@ -26599,8 +26711,8 @@
         </w:numPr>
         <w:ind w:left="720"/>
       </w:pPr>
-      <w:bookmarkStart w:id="154" w:name="_Toc130825409"/>
-      <w:bookmarkStart w:id="155" w:name="_Toc131183575"/>
+      <w:bookmarkStart w:id="153" w:name="_Toc130825409"/>
+      <w:bookmarkStart w:id="154" w:name="_Toc131183575"/>
       <w:r>
         <w:t xml:space="preserve">7.2.4 </w:t>
       </w:r>
@@ -26610,8 +26722,8 @@
       <w:r>
         <w:t>kno BuffForm</w:t>
       </w:r>
+      <w:bookmarkEnd w:id="153"/>
       <w:bookmarkEnd w:id="154"/>
-      <w:bookmarkEnd w:id="155"/>
     </w:p>
     <w:p>
       <w:pPr>
@@ -26643,7 +26755,11 @@
         <w:fldChar w:fldCharType="end"/>
       </w:r>
       <w:r>
-        <w:t>) slouží k otestování přetrvávajících efektů. Stejně jako v případě Combat se vlevo nachází výpis postavy a další kolo je spouštěno tlačítkem. Vpravo je seznam aktuálně působících efektů, kde je u každého napsán jeho typ, ovlivňovaný atribut, hodnota změny a jak dlouho bude ještě působit.</w:t>
+        <w:t xml:space="preserve">) slouží k otestování přetrvávajících efektů. Stejně jako v případě Combat se vlevo nachází výpis postavy a další kolo je spouštěno tlačítkem. Vpravo </w:t>
+      </w:r>
+      <w:r>
+        <w:lastRenderedPageBreak/>
+        <w:t>je seznam aktuálně působících efektů, kde je u každého napsán jeho typ, ovlivňovaný atribut, hodnota změny a jak dlouho bude ještě působit.</w:t>
       </w:r>
     </w:p>
     <w:p>
@@ -26657,8 +26773,8 @@
         <w:pStyle w:val="Titulek"/>
         <w:keepNext/>
       </w:pPr>
-      <w:bookmarkStart w:id="156" w:name="_Ref131096994"/>
-      <w:bookmarkStart w:id="157" w:name="_Toc131183600"/>
+      <w:bookmarkStart w:id="155" w:name="_Ref131096994"/>
+      <w:bookmarkStart w:id="156" w:name="_Toc131183600"/>
       <w:r>
         <w:t xml:space="preserve">Obr. </w:t>
       </w:r>
@@ -26670,11 +26786,11 @@
           <w:t>10</w:t>
         </w:r>
       </w:fldSimple>
+      <w:bookmarkEnd w:id="155"/>
+      <w:r>
+        <w:t xml:space="preserve"> okno BuffForm-vlastní</w:t>
+      </w:r>
       <w:bookmarkEnd w:id="156"/>
-      <w:r>
-        <w:t xml:space="preserve"> okno BuffForm-vlastní</w:t>
-      </w:r>
-      <w:bookmarkEnd w:id="157"/>
     </w:p>
     <w:p>
       <w:pPr>
@@ -26731,10 +26847,9 @@
         </w:numPr>
         <w:ind w:left="720"/>
       </w:pPr>
-      <w:bookmarkStart w:id="158" w:name="_Toc130825410"/>
-      <w:bookmarkStart w:id="159" w:name="_Toc131183576"/>
-      <w:r>
-        <w:lastRenderedPageBreak/>
+      <w:bookmarkStart w:id="157" w:name="_Toc130825410"/>
+      <w:bookmarkStart w:id="158" w:name="_Toc131183576"/>
+      <w:r>
         <w:t xml:space="preserve">7.2.5 </w:t>
       </w:r>
       <w:r>
@@ -26743,8 +26858,8 @@
       <w:r>
         <w:t>kno InventarForm</w:t>
       </w:r>
+      <w:bookmarkEnd w:id="157"/>
       <w:bookmarkEnd w:id="158"/>
-      <w:bookmarkEnd w:id="159"/>
     </w:p>
     <w:p>
       <w:pPr>
@@ -26807,8 +26922,8 @@
       <w:pPr>
         <w:pStyle w:val="Titulek"/>
       </w:pPr>
-      <w:bookmarkStart w:id="160" w:name="_Ref128413124"/>
-      <w:bookmarkStart w:id="161" w:name="_Toc131183601"/>
+      <w:bookmarkStart w:id="159" w:name="_Ref128413124"/>
+      <w:bookmarkStart w:id="160" w:name="_Toc131183601"/>
       <w:r>
         <w:t xml:space="preserve">Obr. </w:t>
       </w:r>
@@ -26820,11 +26935,11 @@
           <w:t>11</w:t>
         </w:r>
       </w:fldSimple>
+      <w:bookmarkEnd w:id="159"/>
+      <w:r>
+        <w:t xml:space="preserve"> okno InventarForm v početní a hmotnostní variantě-vlastní</w:t>
+      </w:r>
       <w:bookmarkEnd w:id="160"/>
-      <w:r>
-        <w:t xml:space="preserve"> okno InventarForm v početní a hmotnostní variantě-vlastní</w:t>
-      </w:r>
-      <w:bookmarkEnd w:id="161"/>
     </w:p>
     <w:p>
       <w:pPr>
@@ -26834,6 +26949,7 @@
         <w:rPr>
           <w:noProof/>
         </w:rPr>
+        <w:lastRenderedPageBreak/>
         <w:drawing>
           <wp:inline distT="0" distB="0" distL="0" distR="0" wp14:anchorId="79195764" wp14:editId="574AF098">
             <wp:extent cx="3719193" cy="1714500"/>
@@ -26892,8 +27008,8 @@
         </w:numPr>
         <w:ind w:left="720"/>
       </w:pPr>
-      <w:bookmarkStart w:id="162" w:name="_Toc130825411"/>
-      <w:bookmarkStart w:id="163" w:name="_Toc131183577"/>
+      <w:bookmarkStart w:id="161" w:name="_Toc130825411"/>
+      <w:bookmarkStart w:id="162" w:name="_Toc131183577"/>
       <w:r>
         <w:t xml:space="preserve">7.2.6 </w:t>
       </w:r>
@@ -26912,8 +27028,8 @@
       <w:r>
         <w:t xml:space="preserve"> a MapaForm</w:t>
       </w:r>
+      <w:bookmarkEnd w:id="161"/>
       <w:bookmarkEnd w:id="162"/>
-      <w:bookmarkEnd w:id="163"/>
     </w:p>
     <w:p>
       <w:pPr>
@@ -26961,8 +27077,8 @@
         <w:pStyle w:val="Titulek"/>
         <w:keepNext/>
       </w:pPr>
-      <w:bookmarkStart w:id="164" w:name="_Ref131097072"/>
-      <w:bookmarkStart w:id="165" w:name="_Toc131183602"/>
+      <w:bookmarkStart w:id="163" w:name="_Ref131097072"/>
+      <w:bookmarkStart w:id="164" w:name="_Toc131183602"/>
       <w:r>
         <w:t xml:space="preserve">Obr. </w:t>
       </w:r>
@@ -26974,11 +27090,11 @@
           <w:t>12</w:t>
         </w:r>
       </w:fldSimple>
+      <w:bookmarkEnd w:id="163"/>
+      <w:r>
+        <w:t xml:space="preserve"> okno ChunkForm-vlastní</w:t>
+      </w:r>
       <w:bookmarkEnd w:id="164"/>
-      <w:r>
-        <w:t xml:space="preserve"> okno ChunkForm-vlastní</w:t>
-      </w:r>
-      <w:bookmarkEnd w:id="165"/>
     </w:p>
     <w:p>
       <w:pPr>
@@ -27035,10 +27151,9 @@
         </w:numPr>
         <w:ind w:left="720"/>
       </w:pPr>
-      <w:bookmarkStart w:id="166" w:name="_Toc130825412"/>
-      <w:bookmarkStart w:id="167" w:name="_Toc131183578"/>
-      <w:r>
-        <w:lastRenderedPageBreak/>
+      <w:bookmarkStart w:id="165" w:name="_Toc130825412"/>
+      <w:bookmarkStart w:id="166" w:name="_Toc131183578"/>
+      <w:r>
         <w:t xml:space="preserve">7.2.7 </w:t>
       </w:r>
       <w:r>
@@ -27047,8 +27162,8 @@
       <w:r>
         <w:t>kno UkolForm</w:t>
       </w:r>
+      <w:bookmarkEnd w:id="165"/>
       <w:bookmarkEnd w:id="166"/>
-      <w:bookmarkEnd w:id="167"/>
     </w:p>
     <w:p>
       <w:pPr>
@@ -27090,8 +27205,8 @@
       <w:pPr>
         <w:pStyle w:val="Titulek"/>
       </w:pPr>
-      <w:bookmarkStart w:id="168" w:name="_Ref128418537"/>
-      <w:bookmarkStart w:id="169" w:name="_Toc131183603"/>
+      <w:bookmarkStart w:id="167" w:name="_Ref128418537"/>
+      <w:bookmarkStart w:id="168" w:name="_Toc131183603"/>
       <w:r>
         <w:t xml:space="preserve">Obr. </w:t>
       </w:r>
@@ -27103,11 +27218,11 @@
           <w:t>13</w:t>
         </w:r>
       </w:fldSimple>
+      <w:bookmarkEnd w:id="167"/>
+      <w:r>
+        <w:t xml:space="preserve"> okno UkolForm-vlastní</w:t>
+      </w:r>
       <w:bookmarkEnd w:id="168"/>
-      <w:r>
-        <w:t xml:space="preserve"> okno UkolForm-vlastní</w:t>
-      </w:r>
-      <w:bookmarkEnd w:id="169"/>
     </w:p>
     <w:p>
       <w:pPr>
@@ -27117,6 +27232,7 @@
         <w:rPr>
           <w:noProof/>
         </w:rPr>
+        <w:lastRenderedPageBreak/>
         <w:drawing>
           <wp:inline distT="0" distB="0" distL="0" distR="0" wp14:anchorId="27C33C54" wp14:editId="3E4C77A5">
             <wp:extent cx="2409190" cy="2065020"/>
@@ -27163,8 +27279,8 @@
         </w:numPr>
         <w:ind w:left="720"/>
       </w:pPr>
-      <w:bookmarkStart w:id="170" w:name="_Toc130825413"/>
-      <w:bookmarkStart w:id="171" w:name="_Toc131183579"/>
+      <w:bookmarkStart w:id="169" w:name="_Toc130825413"/>
+      <w:bookmarkStart w:id="170" w:name="_Toc131183579"/>
       <w:r>
         <w:t xml:space="preserve">7.2.8 </w:t>
       </w:r>
@@ -27174,8 +27290,8 @@
       <w:r>
         <w:t>kno NastaveniForm</w:t>
       </w:r>
+      <w:bookmarkEnd w:id="169"/>
       <w:bookmarkEnd w:id="170"/>
-      <w:bookmarkEnd w:id="171"/>
     </w:p>
     <w:p>
       <w:pPr>
@@ -27227,10 +27343,9 @@
         <w:pStyle w:val="Titulek"/>
         <w:keepNext/>
       </w:pPr>
-      <w:bookmarkStart w:id="172" w:name="_Ref131097311"/>
-      <w:bookmarkStart w:id="173" w:name="_Toc131183604"/>
-      <w:r>
-        <w:lastRenderedPageBreak/>
+      <w:bookmarkStart w:id="171" w:name="_Ref131097311"/>
+      <w:bookmarkStart w:id="172" w:name="_Toc131183604"/>
+      <w:r>
         <w:t xml:space="preserve">Obr. </w:t>
       </w:r>
       <w:fldSimple w:instr=" SEQ Obrázek \* ARABIC ">
@@ -27241,14 +27356,14 @@
           <w:t>14</w:t>
         </w:r>
       </w:fldSimple>
+      <w:bookmarkEnd w:id="171"/>
+      <w:r>
+        <w:t xml:space="preserve"> </w:t>
+      </w:r>
+      <w:r>
+        <w:t>okno NastaveniForm-vlastní</w:t>
+      </w:r>
       <w:bookmarkEnd w:id="172"/>
-      <w:r>
-        <w:t xml:space="preserve"> </w:t>
-      </w:r>
-      <w:r>
-        <w:t>okno NastaveniForm-vlastní</w:t>
-      </w:r>
-      <w:bookmarkEnd w:id="173"/>
     </w:p>
     <w:p>
       <w:pPr>
@@ -27305,8 +27420,8 @@
         </w:numPr>
         <w:ind w:left="720"/>
       </w:pPr>
-      <w:bookmarkStart w:id="174" w:name="_Toc130825414"/>
-      <w:bookmarkStart w:id="175" w:name="_Toc131183580"/>
+      <w:bookmarkStart w:id="173" w:name="_Toc130825414"/>
+      <w:bookmarkStart w:id="174" w:name="_Toc131183580"/>
       <w:r>
         <w:t xml:space="preserve">7.2.9 </w:t>
       </w:r>
@@ -27316,8 +27431,8 @@
       <w:r>
         <w:t>kno GMMapaForm</w:t>
       </w:r>
+      <w:bookmarkEnd w:id="173"/>
       <w:bookmarkEnd w:id="174"/>
-      <w:bookmarkEnd w:id="175"/>
     </w:p>
     <w:p>
       <w:pPr>
@@ -27355,7 +27470,11 @@
         <w:t>,</w:t>
       </w:r>
       <w:r>
-        <w:t xml:space="preserve"> rozměry nejsou dány napevno kódem, ale jsou nastaveny v GameManegerovi. Hlavním a na první pohled viditelným rozdílem je, že po otevření okna mapa není vygenerována celá, ale jsou zobrazeny jen bloky v okruhu startovní pozice. Na této pozice se také nachází červený čtverec reprezentující hráče. Ten se pohybuje pomocí kláves nastavených pro pohyb (viz kap. 7.2.8) a přejde-li do sousedního bloku, jsou vygenerovány sousední bloky.</w:t>
+        <w:t xml:space="preserve"> rozměry nejsou dány napevno kódem, ale jsou nastaveny v GameManegerovi. Hlavním a na první pohled viditelným rozdílem je, že po otevření okna mapa není vygenerována celá, ale jsou zobrazeny jen bloky v okruhu startovní pozice. Na této pozice se </w:t>
+      </w:r>
+      <w:r>
+        <w:lastRenderedPageBreak/>
+        <w:t>také nachází červený čtverec reprezentující hráče. Ten se pohybuje pomocí kláves nastavených pro pohyb (viz kap. 7.2.8) a přejde-li do sousedního bloku, jsou vygenerovány sousední bloky.</w:t>
       </w:r>
     </w:p>
     <w:p>
@@ -27368,8 +27487,8 @@
       <w:pPr>
         <w:pStyle w:val="Titulek"/>
       </w:pPr>
-      <w:bookmarkStart w:id="176" w:name="_Ref128488987"/>
-      <w:bookmarkStart w:id="177" w:name="_Toc131183605"/>
+      <w:bookmarkStart w:id="175" w:name="_Ref128488987"/>
+      <w:bookmarkStart w:id="176" w:name="_Toc131183605"/>
       <w:r>
         <w:t xml:space="preserve">Obr. </w:t>
       </w:r>
@@ -27381,11 +27500,11 @@
           <w:t>15</w:t>
         </w:r>
       </w:fldSimple>
+      <w:bookmarkEnd w:id="175"/>
+      <w:r>
+        <w:t xml:space="preserve"> okno GMMapaForm-vlastní</w:t>
+      </w:r>
       <w:bookmarkEnd w:id="176"/>
-      <w:r>
-        <w:t xml:space="preserve"> okno GMMapaForm-vlastní</w:t>
-      </w:r>
-      <w:bookmarkEnd w:id="177"/>
     </w:p>
     <w:p>
       <w:pPr>
@@ -27441,8 +27560,8 @@
         </w:numPr>
         <w:ind w:left="720"/>
       </w:pPr>
-      <w:bookmarkStart w:id="178" w:name="_Toc130825415"/>
-      <w:bookmarkStart w:id="179" w:name="_Toc131183581"/>
+      <w:bookmarkStart w:id="177" w:name="_Toc130825415"/>
+      <w:bookmarkStart w:id="178" w:name="_Toc131183581"/>
       <w:r>
         <w:t xml:space="preserve">7.2.10 </w:t>
       </w:r>
@@ -27455,8 +27574,8 @@
       <w:r>
         <w:t>GMPostavyForm</w:t>
       </w:r>
+      <w:bookmarkEnd w:id="177"/>
       <w:bookmarkEnd w:id="178"/>
-      <w:bookmarkEnd w:id="179"/>
       <w:r>
         <w:t xml:space="preserve"> </w:t>
       </w:r>
@@ -27477,11 +27596,7 @@
         <w:t>VypisPostava</w:t>
       </w:r>
       <w:r>
-        <w:t xml:space="preserve">, tak logika na pozadí je odlišná. Postavy nejsou vytvářeny přímo kódem na pozadí tohoto okna, ale je </w:t>
-      </w:r>
-      <w:r>
-        <w:lastRenderedPageBreak/>
-        <w:t>zavolána metoda v gamemanegeru, j</w:t>
+        <w:t>, tak logika na pozadí je odlišná. Postavy nejsou vytvářeny přímo kódem na pozadí tohoto okna, ale je zavolána metoda v gamemanegeru, j</w:t>
       </w:r>
       <w:r>
         <w:t>í</w:t>
@@ -27499,8 +27614,8 @@
         </w:numPr>
         <w:ind w:left="720"/>
       </w:pPr>
-      <w:bookmarkStart w:id="180" w:name="_Toc130825416"/>
-      <w:bookmarkStart w:id="181" w:name="_Toc131183582"/>
+      <w:bookmarkStart w:id="179" w:name="_Toc130825416"/>
+      <w:bookmarkStart w:id="180" w:name="_Toc131183582"/>
       <w:r>
         <w:t xml:space="preserve">7.2.11 </w:t>
       </w:r>
@@ -27516,8 +27631,8 @@
       <w:r>
         <w:t>daniForm</w:t>
       </w:r>
+      <w:bookmarkEnd w:id="179"/>
       <w:bookmarkEnd w:id="180"/>
-      <w:bookmarkEnd w:id="181"/>
     </w:p>
     <w:p>
       <w:pPr>
@@ -27645,8 +27760,8 @@
       <w:pPr>
         <w:pStyle w:val="Titulek"/>
       </w:pPr>
-      <w:bookmarkStart w:id="182" w:name="_Ref129108504"/>
-      <w:bookmarkStart w:id="183" w:name="_Toc131183606"/>
+      <w:bookmarkStart w:id="181" w:name="_Ref129108504"/>
+      <w:bookmarkStart w:id="182" w:name="_Toc131183606"/>
       <w:r>
         <w:t xml:space="preserve">Obr. </w:t>
       </w:r>
@@ -27658,11 +27773,11 @@
           <w:t>16</w:t>
         </w:r>
       </w:fldSimple>
+      <w:bookmarkEnd w:id="181"/>
+      <w:r>
+        <w:t xml:space="preserve"> okno GMUkladaniForm – vlastní</w:t>
+      </w:r>
       <w:bookmarkEnd w:id="182"/>
-      <w:r>
-        <w:t xml:space="preserve"> okno GMUkladaniForm – vlastní</w:t>
-      </w:r>
-      <w:bookmarkEnd w:id="183"/>
     </w:p>
     <w:p>
       <w:pPr>
@@ -27672,6 +27787,7 @@
         <w:rPr>
           <w:noProof/>
         </w:rPr>
+        <w:lastRenderedPageBreak/>
         <w:drawing>
           <wp:inline distT="0" distB="0" distL="0" distR="0" wp14:anchorId="45B39C2C" wp14:editId="58BB1223">
             <wp:extent cx="2346960" cy="1551188"/>
@@ -27723,9 +27839,9 @@
           <w:rStyle w:val="Nadpis1Char"/>
         </w:rPr>
       </w:pPr>
-      <w:bookmarkStart w:id="184" w:name="_Toc76031564"/>
-      <w:bookmarkStart w:id="185" w:name="_Toc131182103"/>
-      <w:bookmarkStart w:id="186" w:name="_Toc131183583"/>
+      <w:bookmarkStart w:id="183" w:name="_Toc76031564"/>
+      <w:bookmarkStart w:id="184" w:name="_Toc131182103"/>
+      <w:bookmarkStart w:id="185" w:name="_Toc131183583"/>
       <w:r>
         <w:rPr>
           <w:rStyle w:val="Nadpis1Char"/>
@@ -27733,9 +27849,9 @@
         <w:lastRenderedPageBreak/>
         <w:t>8. Zhodnocení realizace aplikace</w:t>
       </w:r>
+      <w:bookmarkEnd w:id="183"/>
       <w:bookmarkEnd w:id="184"/>
       <w:bookmarkEnd w:id="185"/>
-      <w:bookmarkEnd w:id="186"/>
     </w:p>
     <w:p>
       <w:pPr>
@@ -28034,14 +28150,14 @@
         <w:pStyle w:val="Nadpis1"/>
         <w:ind w:left="0"/>
       </w:pPr>
-      <w:bookmarkStart w:id="187" w:name="_Toc131182104"/>
-      <w:bookmarkStart w:id="188" w:name="_Toc131183584"/>
+      <w:bookmarkStart w:id="186" w:name="_Toc131182104"/>
+      <w:bookmarkStart w:id="187" w:name="_Toc131183584"/>
       <w:r>
         <w:lastRenderedPageBreak/>
         <w:t>9. Závěr</w:t>
       </w:r>
+      <w:bookmarkEnd w:id="186"/>
       <w:bookmarkEnd w:id="187"/>
-      <w:bookmarkEnd w:id="188"/>
     </w:p>
     <w:p>
       <w:pPr>
@@ -28192,13 +28308,13 @@
       <w:pPr>
         <w:pStyle w:val="Nadpis1"/>
       </w:pPr>
-      <w:bookmarkStart w:id="189" w:name="_Toc131182105"/>
-      <w:bookmarkStart w:id="190" w:name="_Toc131183585"/>
+      <w:bookmarkStart w:id="188" w:name="_Toc131182105"/>
+      <w:bookmarkStart w:id="189" w:name="_Toc131183585"/>
       <w:r>
         <w:t>Seznam použitých zdrojů</w:t>
       </w:r>
+      <w:bookmarkEnd w:id="188"/>
       <w:bookmarkEnd w:id="189"/>
-      <w:bookmarkEnd w:id="190"/>
     </w:p>
     <w:sdt>
       <w:sdtPr>
@@ -32409,14 +32525,14 @@
           <w:docGrid w:linePitch="326"/>
         </w:sectPr>
       </w:pPr>
-      <w:bookmarkStart w:id="191" w:name="_Toc131182106"/>
-      <w:bookmarkStart w:id="192" w:name="_Toc131183586"/>
+      <w:bookmarkStart w:id="190" w:name="_Toc131182106"/>
+      <w:bookmarkStart w:id="191" w:name="_Toc131183586"/>
       <w:r>
         <w:lastRenderedPageBreak/>
         <w:t>Přílohy</w:t>
       </w:r>
+      <w:bookmarkEnd w:id="190"/>
       <w:bookmarkEnd w:id="191"/>
-      <w:bookmarkEnd w:id="192"/>
     </w:p>
     <w:p>
       <w:pPr>
@@ -32706,18 +32822,18 @@
           <w:numId w:val="0"/>
         </w:numPr>
       </w:pPr>
-      <w:bookmarkStart w:id="193" w:name="_Toc131182107"/>
-      <w:bookmarkStart w:id="194" w:name="_Toc131183587"/>
-      <w:bookmarkStart w:id="195" w:name="_Toc131183916"/>
+      <w:bookmarkStart w:id="192" w:name="_Toc131182107"/>
+      <w:bookmarkStart w:id="193" w:name="_Toc131183587"/>
+      <w:bookmarkStart w:id="194" w:name="_Toc131183916"/>
       <w:r>
         <w:t>Příloha 1</w:t>
       </w:r>
       <w:r>
         <w:t>: zdrojový kód</w:t>
       </w:r>
+      <w:bookmarkEnd w:id="192"/>
       <w:bookmarkEnd w:id="193"/>
       <w:bookmarkEnd w:id="194"/>
-      <w:bookmarkEnd w:id="195"/>
     </w:p>
     <w:p>
       <w:r>
@@ -32749,18 +32865,18 @@
           <w:numId w:val="0"/>
         </w:numPr>
       </w:pPr>
-      <w:bookmarkStart w:id="196" w:name="_Toc131182108"/>
-      <w:bookmarkStart w:id="197" w:name="_Toc131183588"/>
-      <w:bookmarkStart w:id="198" w:name="_Toc131183917"/>
+      <w:bookmarkStart w:id="195" w:name="_Toc131182108"/>
+      <w:bookmarkStart w:id="196" w:name="_Toc131183588"/>
+      <w:bookmarkStart w:id="197" w:name="_Toc131183917"/>
       <w:r>
         <w:t>Příloha 2</w:t>
       </w:r>
       <w:r>
         <w:t>: HTML dokumentace</w:t>
       </w:r>
+      <w:bookmarkEnd w:id="195"/>
       <w:bookmarkEnd w:id="196"/>
       <w:bookmarkEnd w:id="197"/>
-      <w:bookmarkEnd w:id="198"/>
     </w:p>
     <w:p>
       <w:r>
@@ -32785,8 +32901,8 @@
           <w:numId w:val="0"/>
         </w:numPr>
       </w:pPr>
-      <w:bookmarkStart w:id="199" w:name="_Toc131183589"/>
-      <w:bookmarkStart w:id="200" w:name="_Toc131183918"/>
+      <w:bookmarkStart w:id="198" w:name="_Toc131183589"/>
+      <w:bookmarkStart w:id="199" w:name="_Toc131183918"/>
       <w:r>
         <w:t xml:space="preserve">Příloha </w:t>
       </w:r>
@@ -32796,8 +32912,8 @@
       <w:r>
         <w:t>: Class diagramy</w:t>
       </w:r>
+      <w:bookmarkEnd w:id="198"/>
       <w:bookmarkEnd w:id="199"/>
-      <w:bookmarkEnd w:id="200"/>
     </w:p>
     <w:p>
       <w:r>
@@ -33203,9 +33319,9 @@
           <w:numId w:val="0"/>
         </w:numPr>
       </w:pPr>
-      <w:bookmarkStart w:id="201" w:name="_Toc131182109"/>
-      <w:bookmarkStart w:id="202" w:name="_Toc131183590"/>
-      <w:bookmarkStart w:id="203" w:name="_Toc131183919"/>
+      <w:bookmarkStart w:id="200" w:name="_Toc131182109"/>
+      <w:bookmarkStart w:id="201" w:name="_Toc131183590"/>
+      <w:bookmarkStart w:id="202" w:name="_Toc131183919"/>
       <w:r>
         <w:lastRenderedPageBreak/>
         <w:t xml:space="preserve">Příloha </w:t>
@@ -33216,9 +33332,9 @@
       <w:r>
         <w:t>: UML diagramy</w:t>
       </w:r>
+      <w:bookmarkEnd w:id="200"/>
       <w:bookmarkEnd w:id="201"/>
       <w:bookmarkEnd w:id="202"/>
-      <w:bookmarkEnd w:id="203"/>
     </w:p>
     <w:p>
       <w:pPr>
@@ -37194,10 +37310,10 @@
     <w:autoRedefine/>
     <w:unhideWhenUsed/>
     <w:qFormat/>
-    <w:rsid w:val="008145CE"/>
+    <w:rsid w:val="009B57DC"/>
     <w:pPr>
       <w:keepNext/>
-      <w:spacing w:before="240" w:after="280"/>
+      <w:spacing w:before="240" w:after="120"/>
       <w:ind w:left="578" w:hanging="578"/>
       <w:outlineLvl w:val="1"/>
     </w:pPr>
@@ -37218,14 +37334,14 @@
     <w:link w:val="Nadpis3Char"/>
     <w:unhideWhenUsed/>
     <w:qFormat/>
-    <w:rsid w:val="00074F1B"/>
+    <w:rsid w:val="00D35749"/>
     <w:pPr>
       <w:keepNext/>
       <w:numPr>
         <w:ilvl w:val="2"/>
         <w:numId w:val="7"/>
       </w:numPr>
-      <w:spacing w:before="240" w:after="240"/>
+      <w:spacing w:before="240" w:after="120"/>
       <w:ind w:left="720"/>
       <w:outlineLvl w:val="2"/>
     </w:pPr>
@@ -37659,8 +37775,7 @@
   <w:style w:type="character" w:customStyle="1" w:styleId="Nadpis2Char">
     <w:name w:val="Nadpis 2 Char"/>
     <w:link w:val="Nadpis2"/>
-    <w:uiPriority w:val="9"/>
-    <w:rsid w:val="008145CE"/>
+    <w:rsid w:val="009B57DC"/>
     <w:rPr>
       <w:rFonts w:asciiTheme="minorHAnsi" w:hAnsiTheme="minorHAnsi" w:cstheme="minorHAnsi"/>
       <w:b/>
@@ -37684,7 +37799,7 @@
   <w:style w:type="character" w:customStyle="1" w:styleId="Nadpis3Char">
     <w:name w:val="Nadpis 3 Char"/>
     <w:link w:val="Nadpis3"/>
-    <w:rsid w:val="00074F1B"/>
+    <w:rsid w:val="00D35749"/>
     <w:rPr>
       <w:b/>
       <w:bCs/>
@@ -40389,7 +40504,7 @@
     <w:rsid w:val="002A3615"/>
     <w:rsid w:val="003157D5"/>
     <w:rsid w:val="00333502"/>
-    <w:rsid w:val="00345966"/>
+    <w:rsid w:val="003B726F"/>
     <w:rsid w:val="004605F5"/>
     <w:rsid w:val="00466BCB"/>
     <w:rsid w:val="004C790F"/>
@@ -40409,6 +40524,7 @@
     <w:rsid w:val="00CB72C9"/>
     <w:rsid w:val="00CD3649"/>
     <w:rsid w:val="00D2422C"/>
+    <w:rsid w:val="00D34798"/>
     <w:rsid w:val="00D85029"/>
     <w:rsid w:val="00D85EC7"/>
     <w:rsid w:val="00EF6FF2"/>

</xml_diff>

<commit_message>
zkratky na dalsi str
</commit_message>
<xml_diff>
--- a/resersni cast/finalni.docx
+++ b/resersni cast/finalni.docx
@@ -1562,7 +1562,7 @@
       <w:r>
         <w:fldChar w:fldCharType="separate"/>
       </w:r>
-      <w:hyperlink w:anchor="_Toc131183511" w:history="1">
+      <w:hyperlink w:anchor="_Toc131196609" w:history="1">
         <w:r>
           <w:rPr>
             <w:rStyle w:val="Hypertextovodkaz"/>
@@ -1585,7 +1585,7 @@
           <w:rPr>
             <w:webHidden/>
           </w:rPr>
-          <w:instrText xml:space="preserve"> PAGEREF _Toc131183511 \h </w:instrText>
+          <w:instrText xml:space="preserve"> PAGEREF _Toc131196609 \h </w:instrText>
         </w:r>
         <w:r>
           <w:rPr>
@@ -1622,7 +1622,7 @@
           <w:lang w:eastAsia="cs-CZ"/>
         </w:rPr>
       </w:pPr>
-      <w:hyperlink w:anchor="_Toc131183512" w:history="1">
+      <w:hyperlink w:anchor="_Toc131196610" w:history="1">
         <w:r>
           <w:rPr>
             <w:rStyle w:val="Hypertextovodkaz"/>
@@ -1645,7 +1645,7 @@
           <w:rPr>
             <w:webHidden/>
           </w:rPr>
-          <w:instrText xml:space="preserve"> PAGEREF _Toc131183512 \h </w:instrText>
+          <w:instrText xml:space="preserve"> PAGEREF _Toc131196610 \h </w:instrText>
         </w:r>
         <w:r>
           <w:rPr>
@@ -1682,7 +1682,7 @@
           <w:lang w:eastAsia="cs-CZ"/>
         </w:rPr>
       </w:pPr>
-      <w:hyperlink w:anchor="_Toc131183513" w:history="1">
+      <w:hyperlink w:anchor="_Toc131196611" w:history="1">
         <w:r>
           <w:rPr>
             <w:rStyle w:val="Hypertextovodkaz"/>
@@ -1705,7 +1705,7 @@
           <w:rPr>
             <w:webHidden/>
           </w:rPr>
-          <w:instrText xml:space="preserve"> PAGEREF _Toc131183513 \h </w:instrText>
+          <w:instrText xml:space="preserve"> PAGEREF _Toc131196611 \h </w:instrText>
         </w:r>
         <w:r>
           <w:rPr>
@@ -1742,7 +1742,7 @@
           <w:lang w:eastAsia="cs-CZ"/>
         </w:rPr>
       </w:pPr>
-      <w:hyperlink w:anchor="_Toc131183514" w:history="1">
+      <w:hyperlink w:anchor="_Toc131196612" w:history="1">
         <w:r>
           <w:rPr>
             <w:rStyle w:val="Hypertextovodkaz"/>
@@ -1765,7 +1765,7 @@
           <w:rPr>
             <w:webHidden/>
           </w:rPr>
-          <w:instrText xml:space="preserve"> PAGEREF _Toc131183514 \h </w:instrText>
+          <w:instrText xml:space="preserve"> PAGEREF _Toc131196612 \h </w:instrText>
         </w:r>
         <w:r>
           <w:rPr>
@@ -1802,7 +1802,7 @@
           <w:lang w:eastAsia="cs-CZ"/>
         </w:rPr>
       </w:pPr>
-      <w:hyperlink w:anchor="_Toc131183515" w:history="1">
+      <w:hyperlink w:anchor="_Toc131196613" w:history="1">
         <w:r>
           <w:rPr>
             <w:rStyle w:val="Hypertextovodkaz"/>
@@ -1826,7 +1826,7 @@
           <w:rPr>
             <w:webHidden/>
           </w:rPr>
-          <w:instrText xml:space="preserve"> PAGEREF _Toc131183515 \h </w:instrText>
+          <w:instrText xml:space="preserve"> PAGEREF _Toc131196613 \h </w:instrText>
         </w:r>
         <w:r>
           <w:rPr>
@@ -1843,7 +1843,7 @@
           <w:rPr>
             <w:webHidden/>
           </w:rPr>
-          <w:t>5</w:t>
+          <w:t>4</w:t>
         </w:r>
         <w:r>
           <w:rPr>
@@ -1863,7 +1863,7 @@
           <w:lang w:eastAsia="cs-CZ"/>
         </w:rPr>
       </w:pPr>
-      <w:hyperlink w:anchor="_Toc131183516" w:history="1">
+      <w:hyperlink w:anchor="_Toc131196614" w:history="1">
         <w:r>
           <w:rPr>
             <w:rStyle w:val="Hypertextovodkaz"/>
@@ -1886,7 +1886,7 @@
           <w:rPr>
             <w:webHidden/>
           </w:rPr>
-          <w:instrText xml:space="preserve"> PAGEREF _Toc131183516 \h </w:instrText>
+          <w:instrText xml:space="preserve"> PAGEREF _Toc131196614 \h </w:instrText>
         </w:r>
         <w:r>
           <w:rPr>
@@ -1923,7 +1923,7 @@
           <w:lang w:eastAsia="cs-CZ"/>
         </w:rPr>
       </w:pPr>
-      <w:hyperlink w:anchor="_Toc131183517" w:history="1">
+      <w:hyperlink w:anchor="_Toc131196615" w:history="1">
         <w:r>
           <w:rPr>
             <w:rStyle w:val="Hypertextovodkaz"/>
@@ -1946,7 +1946,7 @@
           <w:rPr>
             <w:webHidden/>
           </w:rPr>
-          <w:instrText xml:space="preserve"> PAGEREF _Toc131183517 \h </w:instrText>
+          <w:instrText xml:space="preserve"> PAGEREF _Toc131196615 \h </w:instrText>
         </w:r>
         <w:r>
           <w:rPr>
@@ -1983,7 +1983,7 @@
           <w:lang w:eastAsia="cs-CZ"/>
         </w:rPr>
       </w:pPr>
-      <w:hyperlink w:anchor="_Toc131183518" w:history="1">
+      <w:hyperlink w:anchor="_Toc131196616" w:history="1">
         <w:r>
           <w:rPr>
             <w:rStyle w:val="Hypertextovodkaz"/>
@@ -2006,7 +2006,7 @@
           <w:rPr>
             <w:webHidden/>
           </w:rPr>
-          <w:instrText xml:space="preserve"> PAGEREF _Toc131183518 \h </w:instrText>
+          <w:instrText xml:space="preserve"> PAGEREF _Toc131196616 \h </w:instrText>
         </w:r>
         <w:r>
           <w:rPr>
@@ -2043,7 +2043,7 @@
           <w:lang w:eastAsia="cs-CZ"/>
         </w:rPr>
       </w:pPr>
-      <w:hyperlink w:anchor="_Toc131183519" w:history="1">
+      <w:hyperlink w:anchor="_Toc131196617" w:history="1">
         <w:r>
           <w:rPr>
             <w:rStyle w:val="Hypertextovodkaz"/>
@@ -2067,7 +2067,7 @@
           <w:rPr>
             <w:webHidden/>
           </w:rPr>
-          <w:instrText xml:space="preserve"> PAGEREF _Toc131183519 \h </w:instrText>
+          <w:instrText xml:space="preserve"> PAGEREF _Toc131196617 \h </w:instrText>
         </w:r>
         <w:r>
           <w:rPr>
@@ -2104,7 +2104,7 @@
           <w:lang w:eastAsia="cs-CZ"/>
         </w:rPr>
       </w:pPr>
-      <w:hyperlink w:anchor="_Toc131183520" w:history="1">
+      <w:hyperlink w:anchor="_Toc131196618" w:history="1">
         <w:r>
           <w:rPr>
             <w:rStyle w:val="Hypertextovodkaz"/>
@@ -2127,7 +2127,7 @@
           <w:rPr>
             <w:webHidden/>
           </w:rPr>
-          <w:instrText xml:space="preserve"> PAGEREF _Toc131183520 \h </w:instrText>
+          <w:instrText xml:space="preserve"> PAGEREF _Toc131196618 \h </w:instrText>
         </w:r>
         <w:r>
           <w:rPr>
@@ -2164,7 +2164,7 @@
           <w:lang w:eastAsia="cs-CZ"/>
         </w:rPr>
       </w:pPr>
-      <w:hyperlink w:anchor="_Toc131183521" w:history="1">
+      <w:hyperlink w:anchor="_Toc131196619" w:history="1">
         <w:r>
           <w:rPr>
             <w:rStyle w:val="Hypertextovodkaz"/>
@@ -2187,7 +2187,7 @@
           <w:rPr>
             <w:webHidden/>
           </w:rPr>
-          <w:instrText xml:space="preserve"> PAGEREF _Toc131183521 \h </w:instrText>
+          <w:instrText xml:space="preserve"> PAGEREF _Toc131196619 \h </w:instrText>
         </w:r>
         <w:r>
           <w:rPr>
@@ -2224,7 +2224,7 @@
           <w:lang w:eastAsia="cs-CZ"/>
         </w:rPr>
       </w:pPr>
-      <w:hyperlink w:anchor="_Toc131183522" w:history="1">
+      <w:hyperlink w:anchor="_Toc131196620" w:history="1">
         <w:r>
           <w:rPr>
             <w:rStyle w:val="Hypertextovodkaz"/>
@@ -2247,7 +2247,7 @@
           <w:rPr>
             <w:webHidden/>
           </w:rPr>
-          <w:instrText xml:space="preserve"> PAGEREF _Toc131183522 \h </w:instrText>
+          <w:instrText xml:space="preserve"> PAGEREF _Toc131196620 \h </w:instrText>
         </w:r>
         <w:r>
           <w:rPr>
@@ -2264,7 +2264,7 @@
           <w:rPr>
             <w:webHidden/>
           </w:rPr>
-          <w:t>7</w:t>
+          <w:t>6</w:t>
         </w:r>
         <w:r>
           <w:rPr>
@@ -2284,7 +2284,7 @@
           <w:lang w:eastAsia="cs-CZ"/>
         </w:rPr>
       </w:pPr>
-      <w:hyperlink w:anchor="_Toc131183523" w:history="1">
+      <w:hyperlink w:anchor="_Toc131196621" w:history="1">
         <w:r>
           <w:rPr>
             <w:rStyle w:val="Hypertextovodkaz"/>
@@ -2307,7 +2307,7 @@
           <w:rPr>
             <w:webHidden/>
           </w:rPr>
-          <w:instrText xml:space="preserve"> PAGEREF _Toc131183523 \h </w:instrText>
+          <w:instrText xml:space="preserve"> PAGEREF _Toc131196621 \h </w:instrText>
         </w:r>
         <w:r>
           <w:rPr>
@@ -2344,7 +2344,7 @@
           <w:lang w:eastAsia="cs-CZ"/>
         </w:rPr>
       </w:pPr>
-      <w:hyperlink w:anchor="_Toc131183524" w:history="1">
+      <w:hyperlink w:anchor="_Toc131196622" w:history="1">
         <w:r>
           <w:rPr>
             <w:rStyle w:val="Hypertextovodkaz"/>
@@ -2367,7 +2367,7 @@
           <w:rPr>
             <w:webHidden/>
           </w:rPr>
-          <w:instrText xml:space="preserve"> PAGEREF _Toc131183524 \h </w:instrText>
+          <w:instrText xml:space="preserve"> PAGEREF _Toc131196622 \h </w:instrText>
         </w:r>
         <w:r>
           <w:rPr>
@@ -2404,7 +2404,7 @@
           <w:lang w:eastAsia="cs-CZ"/>
         </w:rPr>
       </w:pPr>
-      <w:hyperlink w:anchor="_Toc131183525" w:history="1">
+      <w:hyperlink w:anchor="_Toc131196623" w:history="1">
         <w:r>
           <w:rPr>
             <w:rStyle w:val="Hypertextovodkaz"/>
@@ -2427,7 +2427,7 @@
           <w:rPr>
             <w:webHidden/>
           </w:rPr>
-          <w:instrText xml:space="preserve"> PAGEREF _Toc131183525 \h </w:instrText>
+          <w:instrText xml:space="preserve"> PAGEREF _Toc131196623 \h </w:instrText>
         </w:r>
         <w:r>
           <w:rPr>
@@ -2464,7 +2464,7 @@
           <w:lang w:eastAsia="cs-CZ"/>
         </w:rPr>
       </w:pPr>
-      <w:hyperlink w:anchor="_Toc131183526" w:history="1">
+      <w:hyperlink w:anchor="_Toc131196624" w:history="1">
         <w:r>
           <w:rPr>
             <w:rStyle w:val="Hypertextovodkaz"/>
@@ -2487,7 +2487,7 @@
           <w:rPr>
             <w:webHidden/>
           </w:rPr>
-          <w:instrText xml:space="preserve"> PAGEREF _Toc131183526 \h </w:instrText>
+          <w:instrText xml:space="preserve"> PAGEREF _Toc131196624 \h </w:instrText>
         </w:r>
         <w:r>
           <w:rPr>
@@ -2524,7 +2524,7 @@
           <w:lang w:eastAsia="cs-CZ"/>
         </w:rPr>
       </w:pPr>
-      <w:hyperlink w:anchor="_Toc131183527" w:history="1">
+      <w:hyperlink w:anchor="_Toc131196625" w:history="1">
         <w:r>
           <w:rPr>
             <w:rStyle w:val="Hypertextovodkaz"/>
@@ -2547,7 +2547,7 @@
           <w:rPr>
             <w:webHidden/>
           </w:rPr>
-          <w:instrText xml:space="preserve"> PAGEREF _Toc131183527 \h </w:instrText>
+          <w:instrText xml:space="preserve"> PAGEREF _Toc131196625 \h </w:instrText>
         </w:r>
         <w:r>
           <w:rPr>
@@ -2584,7 +2584,7 @@
           <w:lang w:eastAsia="cs-CZ"/>
         </w:rPr>
       </w:pPr>
-      <w:hyperlink w:anchor="_Toc131183528" w:history="1">
+      <w:hyperlink w:anchor="_Toc131196626" w:history="1">
         <w:r>
           <w:rPr>
             <w:rStyle w:val="Hypertextovodkaz"/>
@@ -2607,7 +2607,7 @@
           <w:rPr>
             <w:webHidden/>
           </w:rPr>
-          <w:instrText xml:space="preserve"> PAGEREF _Toc131183528 \h </w:instrText>
+          <w:instrText xml:space="preserve"> PAGEREF _Toc131196626 \h </w:instrText>
         </w:r>
         <w:r>
           <w:rPr>
@@ -2644,7 +2644,7 @@
           <w:lang w:eastAsia="cs-CZ"/>
         </w:rPr>
       </w:pPr>
-      <w:hyperlink w:anchor="_Toc131183529" w:history="1">
+      <w:hyperlink w:anchor="_Toc131196627" w:history="1">
         <w:r>
           <w:rPr>
             <w:rStyle w:val="Hypertextovodkaz"/>
@@ -2667,7 +2667,7 @@
           <w:rPr>
             <w:webHidden/>
           </w:rPr>
-          <w:instrText xml:space="preserve"> PAGEREF _Toc131183529 \h </w:instrText>
+          <w:instrText xml:space="preserve"> PAGEREF _Toc131196627 \h </w:instrText>
         </w:r>
         <w:r>
           <w:rPr>
@@ -2704,7 +2704,7 @@
           <w:lang w:eastAsia="cs-CZ"/>
         </w:rPr>
       </w:pPr>
-      <w:hyperlink w:anchor="_Toc131183530" w:history="1">
+      <w:hyperlink w:anchor="_Toc131196628" w:history="1">
         <w:r>
           <w:rPr>
             <w:rStyle w:val="Hypertextovodkaz"/>
@@ -2727,7 +2727,7 @@
           <w:rPr>
             <w:webHidden/>
           </w:rPr>
-          <w:instrText xml:space="preserve"> PAGEREF _Toc131183530 \h </w:instrText>
+          <w:instrText xml:space="preserve"> PAGEREF _Toc131196628 \h </w:instrText>
         </w:r>
         <w:r>
           <w:rPr>
@@ -2764,7 +2764,7 @@
           <w:lang w:eastAsia="cs-CZ"/>
         </w:rPr>
       </w:pPr>
-      <w:hyperlink w:anchor="_Toc131183531" w:history="1">
+      <w:hyperlink w:anchor="_Toc131196629" w:history="1">
         <w:r>
           <w:rPr>
             <w:rStyle w:val="Hypertextovodkaz"/>
@@ -2787,7 +2787,7 @@
           <w:rPr>
             <w:webHidden/>
           </w:rPr>
-          <w:instrText xml:space="preserve"> PAGEREF _Toc131183531 \h </w:instrText>
+          <w:instrText xml:space="preserve"> PAGEREF _Toc131196629 \h </w:instrText>
         </w:r>
         <w:r>
           <w:rPr>
@@ -2824,7 +2824,7 @@
           <w:lang w:eastAsia="cs-CZ"/>
         </w:rPr>
       </w:pPr>
-      <w:hyperlink w:anchor="_Toc131183532" w:history="1">
+      <w:hyperlink w:anchor="_Toc131196630" w:history="1">
         <w:r>
           <w:rPr>
             <w:rStyle w:val="Hypertextovodkaz"/>
@@ -2860,7 +2860,7 @@
           <w:rPr>
             <w:webHidden/>
           </w:rPr>
-          <w:instrText xml:space="preserve"> PAGEREF _Toc131183532 \h </w:instrText>
+          <w:instrText xml:space="preserve"> PAGEREF _Toc131196630 \h </w:instrText>
         </w:r>
         <w:r>
           <w:rPr>
@@ -2897,7 +2897,7 @@
           <w:lang w:eastAsia="cs-CZ"/>
         </w:rPr>
       </w:pPr>
-      <w:hyperlink w:anchor="_Toc131183533" w:history="1">
+      <w:hyperlink w:anchor="_Toc131196631" w:history="1">
         <w:r>
           <w:rPr>
             <w:rStyle w:val="Hypertextovodkaz"/>
@@ -2920,7 +2920,7 @@
           <w:rPr>
             <w:webHidden/>
           </w:rPr>
-          <w:instrText xml:space="preserve"> PAGEREF _Toc131183533 \h </w:instrText>
+          <w:instrText xml:space="preserve"> PAGEREF _Toc131196631 \h </w:instrText>
         </w:r>
         <w:r>
           <w:rPr>
@@ -2957,7 +2957,7 @@
           <w:lang w:eastAsia="cs-CZ"/>
         </w:rPr>
       </w:pPr>
-      <w:hyperlink w:anchor="_Toc131183534" w:history="1">
+      <w:hyperlink w:anchor="_Toc131196632" w:history="1">
         <w:r>
           <w:rPr>
             <w:rStyle w:val="Hypertextovodkaz"/>
@@ -2980,7 +2980,7 @@
           <w:rPr>
             <w:webHidden/>
           </w:rPr>
-          <w:instrText xml:space="preserve"> PAGEREF _Toc131183534 \h </w:instrText>
+          <w:instrText xml:space="preserve"> PAGEREF _Toc131196632 \h </w:instrText>
         </w:r>
         <w:r>
           <w:rPr>
@@ -3017,7 +3017,7 @@
           <w:lang w:eastAsia="cs-CZ"/>
         </w:rPr>
       </w:pPr>
-      <w:hyperlink w:anchor="_Toc131183535" w:history="1">
+      <w:hyperlink w:anchor="_Toc131196633" w:history="1">
         <w:r>
           <w:rPr>
             <w:rStyle w:val="Hypertextovodkaz"/>
@@ -3040,7 +3040,7 @@
           <w:rPr>
             <w:webHidden/>
           </w:rPr>
-          <w:instrText xml:space="preserve"> PAGEREF _Toc131183535 \h </w:instrText>
+          <w:instrText xml:space="preserve"> PAGEREF _Toc131196633 \h </w:instrText>
         </w:r>
         <w:r>
           <w:rPr>
@@ -3077,7 +3077,7 @@
           <w:lang w:eastAsia="cs-CZ"/>
         </w:rPr>
       </w:pPr>
-      <w:hyperlink w:anchor="_Toc131183536" w:history="1">
+      <w:hyperlink w:anchor="_Toc131196634" w:history="1">
         <w:r>
           <w:rPr>
             <w:rStyle w:val="Hypertextovodkaz"/>
@@ -3100,7 +3100,7 @@
           <w:rPr>
             <w:webHidden/>
           </w:rPr>
-          <w:instrText xml:space="preserve"> PAGEREF _Toc131183536 \h </w:instrText>
+          <w:instrText xml:space="preserve"> PAGEREF _Toc131196634 \h </w:instrText>
         </w:r>
         <w:r>
           <w:rPr>
@@ -3137,7 +3137,7 @@
           <w:lang w:eastAsia="cs-CZ"/>
         </w:rPr>
       </w:pPr>
-      <w:hyperlink w:anchor="_Toc131183537" w:history="1">
+      <w:hyperlink w:anchor="_Toc131196635" w:history="1">
         <w:r>
           <w:rPr>
             <w:rStyle w:val="Hypertextovodkaz"/>
@@ -3160,7 +3160,7 @@
           <w:rPr>
             <w:webHidden/>
           </w:rPr>
-          <w:instrText xml:space="preserve"> PAGEREF _Toc131183537 \h </w:instrText>
+          <w:instrText xml:space="preserve"> PAGEREF _Toc131196635 \h </w:instrText>
         </w:r>
         <w:r>
           <w:rPr>
@@ -3197,7 +3197,7 @@
           <w:lang w:eastAsia="cs-CZ"/>
         </w:rPr>
       </w:pPr>
-      <w:hyperlink w:anchor="_Toc131183538" w:history="1">
+      <w:hyperlink w:anchor="_Toc131196636" w:history="1">
         <w:r>
           <w:rPr>
             <w:rStyle w:val="Hypertextovodkaz"/>
@@ -3220,7 +3220,7 @@
           <w:rPr>
             <w:webHidden/>
           </w:rPr>
-          <w:instrText xml:space="preserve"> PAGEREF _Toc131183538 \h </w:instrText>
+          <w:instrText xml:space="preserve"> PAGEREF _Toc131196636 \h </w:instrText>
         </w:r>
         <w:r>
           <w:rPr>
@@ -3257,7 +3257,7 @@
           <w:lang w:eastAsia="cs-CZ"/>
         </w:rPr>
       </w:pPr>
-      <w:hyperlink w:anchor="_Toc131183539" w:history="1">
+      <w:hyperlink w:anchor="_Toc131196637" w:history="1">
         <w:r>
           <w:rPr>
             <w:rStyle w:val="Hypertextovodkaz"/>
@@ -3280,7 +3280,7 @@
           <w:rPr>
             <w:webHidden/>
           </w:rPr>
-          <w:instrText xml:space="preserve"> PAGEREF _Toc131183539 \h </w:instrText>
+          <w:instrText xml:space="preserve"> PAGEREF _Toc131196637 \h </w:instrText>
         </w:r>
         <w:r>
           <w:rPr>
@@ -3317,7 +3317,7 @@
           <w:lang w:eastAsia="cs-CZ"/>
         </w:rPr>
       </w:pPr>
-      <w:hyperlink w:anchor="_Toc131183540" w:history="1">
+      <w:hyperlink w:anchor="_Toc131196638" w:history="1">
         <w:r>
           <w:rPr>
             <w:rStyle w:val="Hypertextovodkaz"/>
@@ -3349,7 +3349,7 @@
           <w:rPr>
             <w:webHidden/>
           </w:rPr>
-          <w:instrText xml:space="preserve"> PAGEREF _Toc131183540 \h </w:instrText>
+          <w:instrText xml:space="preserve"> PAGEREF _Toc131196638 \h </w:instrText>
         </w:r>
         <w:r>
           <w:rPr>
@@ -3386,7 +3386,7 @@
           <w:lang w:eastAsia="cs-CZ"/>
         </w:rPr>
       </w:pPr>
-      <w:hyperlink w:anchor="_Toc131183541" w:history="1">
+      <w:hyperlink w:anchor="_Toc131196639" w:history="1">
         <w:r>
           <w:rPr>
             <w:rStyle w:val="Hypertextovodkaz"/>
@@ -3418,7 +3418,7 @@
           <w:rPr>
             <w:webHidden/>
           </w:rPr>
-          <w:instrText xml:space="preserve"> PAGEREF _Toc131183541 \h </w:instrText>
+          <w:instrText xml:space="preserve"> PAGEREF _Toc131196639 \h </w:instrText>
         </w:r>
         <w:r>
           <w:rPr>
@@ -3455,7 +3455,7 @@
           <w:lang w:eastAsia="cs-CZ"/>
         </w:rPr>
       </w:pPr>
-      <w:hyperlink w:anchor="_Toc131183542" w:history="1">
+      <w:hyperlink w:anchor="_Toc131196640" w:history="1">
         <w:r>
           <w:rPr>
             <w:rStyle w:val="Hypertextovodkaz"/>
@@ -3478,7 +3478,7 @@
           <w:rPr>
             <w:webHidden/>
           </w:rPr>
-          <w:instrText xml:space="preserve"> PAGEREF _Toc131183542 \h </w:instrText>
+          <w:instrText xml:space="preserve"> PAGEREF _Toc131196640 \h </w:instrText>
         </w:r>
         <w:r>
           <w:rPr>
@@ -3515,7 +3515,7 @@
           <w:lang w:eastAsia="cs-CZ"/>
         </w:rPr>
       </w:pPr>
-      <w:hyperlink w:anchor="_Toc131183543" w:history="1">
+      <w:hyperlink w:anchor="_Toc131196641" w:history="1">
         <w:r>
           <w:rPr>
             <w:rStyle w:val="Hypertextovodkaz"/>
@@ -3538,7 +3538,7 @@
           <w:rPr>
             <w:webHidden/>
           </w:rPr>
-          <w:instrText xml:space="preserve"> PAGEREF _Toc131183543 \h </w:instrText>
+          <w:instrText xml:space="preserve"> PAGEREF _Toc131196641 \h </w:instrText>
         </w:r>
         <w:r>
           <w:rPr>
@@ -3575,7 +3575,7 @@
           <w:lang w:eastAsia="cs-CZ"/>
         </w:rPr>
       </w:pPr>
-      <w:hyperlink w:anchor="_Toc131183544" w:history="1">
+      <w:hyperlink w:anchor="_Toc131196642" w:history="1">
         <w:r>
           <w:rPr>
             <w:rStyle w:val="Hypertextovodkaz"/>
@@ -3598,7 +3598,7 @@
           <w:rPr>
             <w:webHidden/>
           </w:rPr>
-          <w:instrText xml:space="preserve"> PAGEREF _Toc131183544 \h </w:instrText>
+          <w:instrText xml:space="preserve"> PAGEREF _Toc131196642 \h </w:instrText>
         </w:r>
         <w:r>
           <w:rPr>
@@ -3635,7 +3635,7 @@
           <w:lang w:eastAsia="cs-CZ"/>
         </w:rPr>
       </w:pPr>
-      <w:hyperlink w:anchor="_Toc131183545" w:history="1">
+      <w:hyperlink w:anchor="_Toc131196643" w:history="1">
         <w:r>
           <w:rPr>
             <w:rStyle w:val="Hypertextovodkaz"/>
@@ -3671,7 +3671,7 @@
           <w:rPr>
             <w:webHidden/>
           </w:rPr>
-          <w:instrText xml:space="preserve"> PAGEREF _Toc131183545 \h </w:instrText>
+          <w:instrText xml:space="preserve"> PAGEREF _Toc131196643 \h </w:instrText>
         </w:r>
         <w:r>
           <w:rPr>
@@ -3708,7 +3708,7 @@
           <w:lang w:eastAsia="cs-CZ"/>
         </w:rPr>
       </w:pPr>
-      <w:hyperlink w:anchor="_Toc131183546" w:history="1">
+      <w:hyperlink w:anchor="_Toc131196644" w:history="1">
         <w:r>
           <w:rPr>
             <w:rStyle w:val="Hypertextovodkaz"/>
@@ -3731,7 +3731,7 @@
           <w:rPr>
             <w:webHidden/>
           </w:rPr>
-          <w:instrText xml:space="preserve"> PAGEREF _Toc131183546 \h </w:instrText>
+          <w:instrText xml:space="preserve"> PAGEREF _Toc131196644 \h </w:instrText>
         </w:r>
         <w:r>
           <w:rPr>
@@ -3768,7 +3768,7 @@
           <w:lang w:eastAsia="cs-CZ"/>
         </w:rPr>
       </w:pPr>
-      <w:hyperlink w:anchor="_Toc131183547" w:history="1">
+      <w:hyperlink w:anchor="_Toc131196645" w:history="1">
         <w:r>
           <w:rPr>
             <w:rStyle w:val="Hypertextovodkaz"/>
@@ -3791,7 +3791,7 @@
           <w:rPr>
             <w:webHidden/>
           </w:rPr>
-          <w:instrText xml:space="preserve"> PAGEREF _Toc131183547 \h </w:instrText>
+          <w:instrText xml:space="preserve"> PAGEREF _Toc131196645 \h </w:instrText>
         </w:r>
         <w:r>
           <w:rPr>
@@ -3828,7 +3828,7 @@
           <w:lang w:eastAsia="cs-CZ"/>
         </w:rPr>
       </w:pPr>
-      <w:hyperlink w:anchor="_Toc131183548" w:history="1">
+      <w:hyperlink w:anchor="_Toc131196646" w:history="1">
         <w:r>
           <w:rPr>
             <w:rStyle w:val="Hypertextovodkaz"/>
@@ -3851,7 +3851,7 @@
           <w:rPr>
             <w:webHidden/>
           </w:rPr>
-          <w:instrText xml:space="preserve"> PAGEREF _Toc131183548 \h </w:instrText>
+          <w:instrText xml:space="preserve"> PAGEREF _Toc131196646 \h </w:instrText>
         </w:r>
         <w:r>
           <w:rPr>
@@ -3888,7 +3888,7 @@
           <w:lang w:eastAsia="cs-CZ"/>
         </w:rPr>
       </w:pPr>
-      <w:hyperlink w:anchor="_Toc131183549" w:history="1">
+      <w:hyperlink w:anchor="_Toc131196647" w:history="1">
         <w:r>
           <w:rPr>
             <w:rStyle w:val="Hypertextovodkaz"/>
@@ -3911,7 +3911,7 @@
           <w:rPr>
             <w:webHidden/>
           </w:rPr>
-          <w:instrText xml:space="preserve"> PAGEREF _Toc131183549 \h </w:instrText>
+          <w:instrText xml:space="preserve"> PAGEREF _Toc131196647 \h </w:instrText>
         </w:r>
         <w:r>
           <w:rPr>
@@ -3948,7 +3948,7 @@
           <w:lang w:eastAsia="cs-CZ"/>
         </w:rPr>
       </w:pPr>
-      <w:hyperlink w:anchor="_Toc131183550" w:history="1">
+      <w:hyperlink w:anchor="_Toc131196648" w:history="1">
         <w:r>
           <w:rPr>
             <w:rStyle w:val="Hypertextovodkaz"/>
@@ -3971,7 +3971,7 @@
           <w:rPr>
             <w:webHidden/>
           </w:rPr>
-          <w:instrText xml:space="preserve"> PAGEREF _Toc131183550 \h </w:instrText>
+          <w:instrText xml:space="preserve"> PAGEREF _Toc131196648 \h </w:instrText>
         </w:r>
         <w:r>
           <w:rPr>
@@ -4008,7 +4008,7 @@
           <w:lang w:eastAsia="cs-CZ"/>
         </w:rPr>
       </w:pPr>
-      <w:hyperlink w:anchor="_Toc131183551" w:history="1">
+      <w:hyperlink w:anchor="_Toc131196649" w:history="1">
         <w:r>
           <w:rPr>
             <w:rStyle w:val="Hypertextovodkaz"/>
@@ -4031,7 +4031,7 @@
           <w:rPr>
             <w:webHidden/>
           </w:rPr>
-          <w:instrText xml:space="preserve"> PAGEREF _Toc131183551 \h </w:instrText>
+          <w:instrText xml:space="preserve"> PAGEREF _Toc131196649 \h </w:instrText>
         </w:r>
         <w:r>
           <w:rPr>
@@ -4068,7 +4068,7 @@
           <w:lang w:eastAsia="cs-CZ"/>
         </w:rPr>
       </w:pPr>
-      <w:hyperlink w:anchor="_Toc131183552" w:history="1">
+      <w:hyperlink w:anchor="_Toc131196650" w:history="1">
         <w:r>
           <w:rPr>
             <w:rStyle w:val="Hypertextovodkaz"/>
@@ -4107,7 +4107,7 @@
           <w:rPr>
             <w:webHidden/>
           </w:rPr>
-          <w:instrText xml:space="preserve"> PAGEREF _Toc131183552 \h </w:instrText>
+          <w:instrText xml:space="preserve"> PAGEREF _Toc131196650 \h </w:instrText>
         </w:r>
         <w:r>
           <w:rPr>
@@ -4144,7 +4144,7 @@
           <w:lang w:eastAsia="cs-CZ"/>
         </w:rPr>
       </w:pPr>
-      <w:hyperlink w:anchor="_Toc131183553" w:history="1">
+      <w:hyperlink w:anchor="_Toc131196651" w:history="1">
         <w:r>
           <w:rPr>
             <w:rStyle w:val="Hypertextovodkaz"/>
@@ -4167,7 +4167,7 @@
           <w:rPr>
             <w:webHidden/>
           </w:rPr>
-          <w:instrText xml:space="preserve"> PAGEREF _Toc131183553 \h </w:instrText>
+          <w:instrText xml:space="preserve"> PAGEREF _Toc131196651 \h </w:instrText>
         </w:r>
         <w:r>
           <w:rPr>
@@ -4204,7 +4204,7 @@
           <w:lang w:eastAsia="cs-CZ"/>
         </w:rPr>
       </w:pPr>
-      <w:hyperlink w:anchor="_Toc131183554" w:history="1">
+      <w:hyperlink w:anchor="_Toc131196652" w:history="1">
         <w:r>
           <w:rPr>
             <w:rStyle w:val="Hypertextovodkaz"/>
@@ -4227,7 +4227,7 @@
           <w:rPr>
             <w:webHidden/>
           </w:rPr>
-          <w:instrText xml:space="preserve"> PAGEREF _Toc131183554 \h </w:instrText>
+          <w:instrText xml:space="preserve"> PAGEREF _Toc131196652 \h </w:instrText>
         </w:r>
         <w:r>
           <w:rPr>
@@ -4264,7 +4264,7 @@
           <w:lang w:eastAsia="cs-CZ"/>
         </w:rPr>
       </w:pPr>
-      <w:hyperlink w:anchor="_Toc131183555" w:history="1">
+      <w:hyperlink w:anchor="_Toc131196653" w:history="1">
         <w:r>
           <w:rPr>
             <w:rStyle w:val="Hypertextovodkaz"/>
@@ -4287,7 +4287,7 @@
           <w:rPr>
             <w:webHidden/>
           </w:rPr>
-          <w:instrText xml:space="preserve"> PAGEREF _Toc131183555 \h </w:instrText>
+          <w:instrText xml:space="preserve"> PAGEREF _Toc131196653 \h </w:instrText>
         </w:r>
         <w:r>
           <w:rPr>
@@ -4324,7 +4324,7 @@
           <w:lang w:eastAsia="cs-CZ"/>
         </w:rPr>
       </w:pPr>
-      <w:hyperlink w:anchor="_Toc131183556" w:history="1">
+      <w:hyperlink w:anchor="_Toc131196654" w:history="1">
         <w:r>
           <w:rPr>
             <w:rStyle w:val="Hypertextovodkaz"/>
@@ -4347,7 +4347,7 @@
           <w:rPr>
             <w:webHidden/>
           </w:rPr>
-          <w:instrText xml:space="preserve"> PAGEREF _Toc131183556 \h </w:instrText>
+          <w:instrText xml:space="preserve"> PAGEREF _Toc131196654 \h </w:instrText>
         </w:r>
         <w:r>
           <w:rPr>
@@ -4384,7 +4384,7 @@
           <w:lang w:eastAsia="cs-CZ"/>
         </w:rPr>
       </w:pPr>
-      <w:hyperlink w:anchor="_Toc131183557" w:history="1">
+      <w:hyperlink w:anchor="_Toc131196655" w:history="1">
         <w:r>
           <w:rPr>
             <w:rStyle w:val="Hypertextovodkaz"/>
@@ -4407,7 +4407,7 @@
           <w:rPr>
             <w:webHidden/>
           </w:rPr>
-          <w:instrText xml:space="preserve"> PAGEREF _Toc131183557 \h </w:instrText>
+          <w:instrText xml:space="preserve"> PAGEREF _Toc131196655 \h </w:instrText>
         </w:r>
         <w:r>
           <w:rPr>
@@ -4444,7 +4444,7 @@
           <w:lang w:eastAsia="cs-CZ"/>
         </w:rPr>
       </w:pPr>
-      <w:hyperlink w:anchor="_Toc131183558" w:history="1">
+      <w:hyperlink w:anchor="_Toc131196656" w:history="1">
         <w:r>
           <w:rPr>
             <w:rStyle w:val="Hypertextovodkaz"/>
@@ -4467,7 +4467,7 @@
           <w:rPr>
             <w:webHidden/>
           </w:rPr>
-          <w:instrText xml:space="preserve"> PAGEREF _Toc131183558 \h </w:instrText>
+          <w:instrText xml:space="preserve"> PAGEREF _Toc131196656 \h </w:instrText>
         </w:r>
         <w:r>
           <w:rPr>
@@ -4504,7 +4504,7 @@
           <w:lang w:eastAsia="cs-CZ"/>
         </w:rPr>
       </w:pPr>
-      <w:hyperlink w:anchor="_Toc131183559" w:history="1">
+      <w:hyperlink w:anchor="_Toc131196657" w:history="1">
         <w:r>
           <w:rPr>
             <w:rStyle w:val="Hypertextovodkaz"/>
@@ -4527,7 +4527,7 @@
           <w:rPr>
             <w:webHidden/>
           </w:rPr>
-          <w:instrText xml:space="preserve"> PAGEREF _Toc131183559 \h </w:instrText>
+          <w:instrText xml:space="preserve"> PAGEREF _Toc131196657 \h </w:instrText>
         </w:r>
         <w:r>
           <w:rPr>
@@ -4564,7 +4564,7 @@
           <w:lang w:eastAsia="cs-CZ"/>
         </w:rPr>
       </w:pPr>
-      <w:hyperlink w:anchor="_Toc131183560" w:history="1">
+      <w:hyperlink w:anchor="_Toc131196658" w:history="1">
         <w:r>
           <w:rPr>
             <w:rStyle w:val="Hypertextovodkaz"/>
@@ -4587,7 +4587,7 @@
           <w:rPr>
             <w:webHidden/>
           </w:rPr>
-          <w:instrText xml:space="preserve"> PAGEREF _Toc131183560 \h </w:instrText>
+          <w:instrText xml:space="preserve"> PAGEREF _Toc131196658 \h </w:instrText>
         </w:r>
         <w:r>
           <w:rPr>
@@ -4624,7 +4624,7 @@
           <w:lang w:eastAsia="cs-CZ"/>
         </w:rPr>
       </w:pPr>
-      <w:hyperlink w:anchor="_Toc131183561" w:history="1">
+      <w:hyperlink w:anchor="_Toc131196659" w:history="1">
         <w:r>
           <w:rPr>
             <w:rStyle w:val="Hypertextovodkaz"/>
@@ -4647,7 +4647,7 @@
           <w:rPr>
             <w:webHidden/>
           </w:rPr>
-          <w:instrText xml:space="preserve"> PAGEREF _Toc131183561 \h </w:instrText>
+          <w:instrText xml:space="preserve"> PAGEREF _Toc131196659 \h </w:instrText>
         </w:r>
         <w:r>
           <w:rPr>
@@ -4684,7 +4684,7 @@
           <w:lang w:eastAsia="cs-CZ"/>
         </w:rPr>
       </w:pPr>
-      <w:hyperlink w:anchor="_Toc131183562" w:history="1">
+      <w:hyperlink w:anchor="_Toc131196660" w:history="1">
         <w:r>
           <w:rPr>
             <w:rStyle w:val="Hypertextovodkaz"/>
@@ -4707,7 +4707,7 @@
           <w:rPr>
             <w:webHidden/>
           </w:rPr>
-          <w:instrText xml:space="preserve"> PAGEREF _Toc131183562 \h </w:instrText>
+          <w:instrText xml:space="preserve"> PAGEREF _Toc131196660 \h </w:instrText>
         </w:r>
         <w:r>
           <w:rPr>
@@ -4724,7 +4724,7 @@
           <w:rPr>
             <w:webHidden/>
           </w:rPr>
-          <w:t>28</w:t>
+          <w:t>27</w:t>
         </w:r>
         <w:r>
           <w:rPr>
@@ -4744,7 +4744,7 @@
           <w:lang w:eastAsia="cs-CZ"/>
         </w:rPr>
       </w:pPr>
-      <w:hyperlink w:anchor="_Toc131183563" w:history="1">
+      <w:hyperlink w:anchor="_Toc131196661" w:history="1">
         <w:r>
           <w:rPr>
             <w:rStyle w:val="Hypertextovodkaz"/>
@@ -4767,7 +4767,7 @@
           <w:rPr>
             <w:webHidden/>
           </w:rPr>
-          <w:instrText xml:space="preserve"> PAGEREF _Toc131183563 \h </w:instrText>
+          <w:instrText xml:space="preserve"> PAGEREF _Toc131196661 \h </w:instrText>
         </w:r>
         <w:r>
           <w:rPr>
@@ -4804,7 +4804,7 @@
           <w:lang w:eastAsia="cs-CZ"/>
         </w:rPr>
       </w:pPr>
-      <w:hyperlink w:anchor="_Toc131183564" w:history="1">
+      <w:hyperlink w:anchor="_Toc131196662" w:history="1">
         <w:r>
           <w:rPr>
             <w:rStyle w:val="Hypertextovodkaz"/>
@@ -4827,7 +4827,7 @@
           <w:rPr>
             <w:webHidden/>
           </w:rPr>
-          <w:instrText xml:space="preserve"> PAGEREF _Toc131183564 \h </w:instrText>
+          <w:instrText xml:space="preserve"> PAGEREF _Toc131196662 \h </w:instrText>
         </w:r>
         <w:r>
           <w:rPr>
@@ -4864,7 +4864,7 @@
           <w:lang w:eastAsia="cs-CZ"/>
         </w:rPr>
       </w:pPr>
-      <w:hyperlink w:anchor="_Toc131183565" w:history="1">
+      <w:hyperlink w:anchor="_Toc131196663" w:history="1">
         <w:r>
           <w:rPr>
             <w:rStyle w:val="Hypertextovodkaz"/>
@@ -4887,7 +4887,7 @@
           <w:rPr>
             <w:webHidden/>
           </w:rPr>
-          <w:instrText xml:space="preserve"> PAGEREF _Toc131183565 \h </w:instrText>
+          <w:instrText xml:space="preserve"> PAGEREF _Toc131196663 \h </w:instrText>
         </w:r>
         <w:r>
           <w:rPr>
@@ -4924,7 +4924,7 @@
           <w:lang w:eastAsia="cs-CZ"/>
         </w:rPr>
       </w:pPr>
-      <w:hyperlink w:anchor="_Toc131183566" w:history="1">
+      <w:hyperlink w:anchor="_Toc131196664" w:history="1">
         <w:r>
           <w:rPr>
             <w:rStyle w:val="Hypertextovodkaz"/>
@@ -4947,7 +4947,7 @@
           <w:rPr>
             <w:webHidden/>
           </w:rPr>
-          <w:instrText xml:space="preserve"> PAGEREF _Toc131183566 \h </w:instrText>
+          <w:instrText xml:space="preserve"> PAGEREF _Toc131196664 \h </w:instrText>
         </w:r>
         <w:r>
           <w:rPr>
@@ -4964,7 +4964,7 @@
           <w:rPr>
             <w:webHidden/>
           </w:rPr>
-          <w:t>30</w:t>
+          <w:t>29</w:t>
         </w:r>
         <w:r>
           <w:rPr>
@@ -4984,7 +4984,7 @@
           <w:lang w:eastAsia="cs-CZ"/>
         </w:rPr>
       </w:pPr>
-      <w:hyperlink w:anchor="_Toc131183567" w:history="1">
+      <w:hyperlink w:anchor="_Toc131196665" w:history="1">
         <w:r>
           <w:rPr>
             <w:rStyle w:val="Hypertextovodkaz"/>
@@ -5007,7 +5007,7 @@
           <w:rPr>
             <w:webHidden/>
           </w:rPr>
-          <w:instrText xml:space="preserve"> PAGEREF _Toc131183567 \h </w:instrText>
+          <w:instrText xml:space="preserve"> PAGEREF _Toc131196665 \h </w:instrText>
         </w:r>
         <w:r>
           <w:rPr>
@@ -5044,7 +5044,7 @@
           <w:lang w:eastAsia="cs-CZ"/>
         </w:rPr>
       </w:pPr>
-      <w:hyperlink w:anchor="_Toc131183568" w:history="1">
+      <w:hyperlink w:anchor="_Toc131196666" w:history="1">
         <w:r>
           <w:rPr>
             <w:rStyle w:val="Hypertextovodkaz"/>
@@ -5067,7 +5067,7 @@
           <w:rPr>
             <w:webHidden/>
           </w:rPr>
-          <w:instrText xml:space="preserve"> PAGEREF _Toc131183568 \h </w:instrText>
+          <w:instrText xml:space="preserve"> PAGEREF _Toc131196666 \h </w:instrText>
         </w:r>
         <w:r>
           <w:rPr>
@@ -5104,7 +5104,7 @@
           <w:lang w:eastAsia="cs-CZ"/>
         </w:rPr>
       </w:pPr>
-      <w:hyperlink w:anchor="_Toc131183569" w:history="1">
+      <w:hyperlink w:anchor="_Toc131196667" w:history="1">
         <w:r>
           <w:rPr>
             <w:rStyle w:val="Hypertextovodkaz"/>
@@ -5127,7 +5127,7 @@
           <w:rPr>
             <w:webHidden/>
           </w:rPr>
-          <w:instrText xml:space="preserve"> PAGEREF _Toc131183569 \h </w:instrText>
+          <w:instrText xml:space="preserve"> PAGEREF _Toc131196667 \h </w:instrText>
         </w:r>
         <w:r>
           <w:rPr>
@@ -5164,7 +5164,7 @@
           <w:lang w:eastAsia="cs-CZ"/>
         </w:rPr>
       </w:pPr>
-      <w:hyperlink w:anchor="_Toc131183570" w:history="1">
+      <w:hyperlink w:anchor="_Toc131196668" w:history="1">
         <w:r>
           <w:rPr>
             <w:rStyle w:val="Hypertextovodkaz"/>
@@ -5187,7 +5187,7 @@
           <w:rPr>
             <w:webHidden/>
           </w:rPr>
-          <w:instrText xml:space="preserve"> PAGEREF _Toc131183570 \h </w:instrText>
+          <w:instrText xml:space="preserve"> PAGEREF _Toc131196668 \h </w:instrText>
         </w:r>
         <w:r>
           <w:rPr>
@@ -5204,7 +5204,7 @@
           <w:rPr>
             <w:webHidden/>
           </w:rPr>
-          <w:t>32</w:t>
+          <w:t>31</w:t>
         </w:r>
         <w:r>
           <w:rPr>
@@ -5224,7 +5224,7 @@
           <w:lang w:eastAsia="cs-CZ"/>
         </w:rPr>
       </w:pPr>
-      <w:hyperlink w:anchor="_Toc131183571" w:history="1">
+      <w:hyperlink w:anchor="_Toc131196669" w:history="1">
         <w:r>
           <w:rPr>
             <w:rStyle w:val="Hypertextovodkaz"/>
@@ -5247,7 +5247,7 @@
           <w:rPr>
             <w:webHidden/>
           </w:rPr>
-          <w:instrText xml:space="preserve"> PAGEREF _Toc131183571 \h </w:instrText>
+          <w:instrText xml:space="preserve"> PAGEREF _Toc131196669 \h </w:instrText>
         </w:r>
         <w:r>
           <w:rPr>
@@ -5284,7 +5284,7 @@
           <w:lang w:eastAsia="cs-CZ"/>
         </w:rPr>
       </w:pPr>
-      <w:hyperlink w:anchor="_Toc131183572" w:history="1">
+      <w:hyperlink w:anchor="_Toc131196670" w:history="1">
         <w:r>
           <w:rPr>
             <w:rStyle w:val="Hypertextovodkaz"/>
@@ -5307,7 +5307,7 @@
           <w:rPr>
             <w:webHidden/>
           </w:rPr>
-          <w:instrText xml:space="preserve"> PAGEREF _Toc131183572 \h </w:instrText>
+          <w:instrText xml:space="preserve"> PAGEREF _Toc131196670 \h </w:instrText>
         </w:r>
         <w:r>
           <w:rPr>
@@ -5344,7 +5344,7 @@
           <w:lang w:eastAsia="cs-CZ"/>
         </w:rPr>
       </w:pPr>
-      <w:hyperlink w:anchor="_Toc131183573" w:history="1">
+      <w:hyperlink w:anchor="_Toc131196671" w:history="1">
         <w:r>
           <w:rPr>
             <w:rStyle w:val="Hypertextovodkaz"/>
@@ -5367,7 +5367,7 @@
           <w:rPr>
             <w:webHidden/>
           </w:rPr>
-          <w:instrText xml:space="preserve"> PAGEREF _Toc131183573 \h </w:instrText>
+          <w:instrText xml:space="preserve"> PAGEREF _Toc131196671 \h </w:instrText>
         </w:r>
         <w:r>
           <w:rPr>
@@ -5384,7 +5384,7 @@
           <w:rPr>
             <w:webHidden/>
           </w:rPr>
-          <w:t>33</w:t>
+          <w:t>32</w:t>
         </w:r>
         <w:r>
           <w:rPr>
@@ -5404,7 +5404,7 @@
           <w:lang w:eastAsia="cs-CZ"/>
         </w:rPr>
       </w:pPr>
-      <w:hyperlink w:anchor="_Toc131183574" w:history="1">
+      <w:hyperlink w:anchor="_Toc131196672" w:history="1">
         <w:r>
           <w:rPr>
             <w:rStyle w:val="Hypertextovodkaz"/>
@@ -5427,7 +5427,7 @@
           <w:rPr>
             <w:webHidden/>
           </w:rPr>
-          <w:instrText xml:space="preserve"> PAGEREF _Toc131183574 \h </w:instrText>
+          <w:instrText xml:space="preserve"> PAGEREF _Toc131196672 \h </w:instrText>
         </w:r>
         <w:r>
           <w:rPr>
@@ -5464,7 +5464,7 @@
           <w:lang w:eastAsia="cs-CZ"/>
         </w:rPr>
       </w:pPr>
-      <w:hyperlink w:anchor="_Toc131183575" w:history="1">
+      <w:hyperlink w:anchor="_Toc131196673" w:history="1">
         <w:r>
           <w:rPr>
             <w:rStyle w:val="Hypertextovodkaz"/>
@@ -5487,7 +5487,7 @@
           <w:rPr>
             <w:webHidden/>
           </w:rPr>
-          <w:instrText xml:space="preserve"> PAGEREF _Toc131183575 \h </w:instrText>
+          <w:instrText xml:space="preserve"> PAGEREF _Toc131196673 \h </w:instrText>
         </w:r>
         <w:r>
           <w:rPr>
@@ -5524,7 +5524,7 @@
           <w:lang w:eastAsia="cs-CZ"/>
         </w:rPr>
       </w:pPr>
-      <w:hyperlink w:anchor="_Toc131183576" w:history="1">
+      <w:hyperlink w:anchor="_Toc131196674" w:history="1">
         <w:r>
           <w:rPr>
             <w:rStyle w:val="Hypertextovodkaz"/>
@@ -5547,7 +5547,7 @@
           <w:rPr>
             <w:webHidden/>
           </w:rPr>
-          <w:instrText xml:space="preserve"> PAGEREF _Toc131183576 \h </w:instrText>
+          <w:instrText xml:space="preserve"> PAGEREF _Toc131196674 \h </w:instrText>
         </w:r>
         <w:r>
           <w:rPr>
@@ -5564,7 +5564,7 @@
           <w:rPr>
             <w:webHidden/>
           </w:rPr>
-          <w:t>35</w:t>
+          <w:t>34</w:t>
         </w:r>
         <w:r>
           <w:rPr>
@@ -5584,7 +5584,7 @@
           <w:lang w:eastAsia="cs-CZ"/>
         </w:rPr>
       </w:pPr>
-      <w:hyperlink w:anchor="_Toc131183577" w:history="1">
+      <w:hyperlink w:anchor="_Toc131196675" w:history="1">
         <w:r>
           <w:rPr>
             <w:rStyle w:val="Hypertextovodkaz"/>
@@ -5607,7 +5607,7 @@
           <w:rPr>
             <w:webHidden/>
           </w:rPr>
-          <w:instrText xml:space="preserve"> PAGEREF _Toc131183577 \h </w:instrText>
+          <w:instrText xml:space="preserve"> PAGEREF _Toc131196675 \h </w:instrText>
         </w:r>
         <w:r>
           <w:rPr>
@@ -5644,7 +5644,7 @@
           <w:lang w:eastAsia="cs-CZ"/>
         </w:rPr>
       </w:pPr>
-      <w:hyperlink w:anchor="_Toc131183578" w:history="1">
+      <w:hyperlink w:anchor="_Toc131196676" w:history="1">
         <w:r>
           <w:rPr>
             <w:rStyle w:val="Hypertextovodkaz"/>
@@ -5667,7 +5667,7 @@
           <w:rPr>
             <w:webHidden/>
           </w:rPr>
-          <w:instrText xml:space="preserve"> PAGEREF _Toc131183578 \h </w:instrText>
+          <w:instrText xml:space="preserve"> PAGEREF _Toc131196676 \h </w:instrText>
         </w:r>
         <w:r>
           <w:rPr>
@@ -5704,7 +5704,7 @@
           <w:lang w:eastAsia="cs-CZ"/>
         </w:rPr>
       </w:pPr>
-      <w:hyperlink w:anchor="_Toc131183579" w:history="1">
+      <w:hyperlink w:anchor="_Toc131196677" w:history="1">
         <w:r>
           <w:rPr>
             <w:rStyle w:val="Hypertextovodkaz"/>
@@ -5727,7 +5727,7 @@
           <w:rPr>
             <w:webHidden/>
           </w:rPr>
-          <w:instrText xml:space="preserve"> PAGEREF _Toc131183579 \h </w:instrText>
+          <w:instrText xml:space="preserve"> PAGEREF _Toc131196677 \h </w:instrText>
         </w:r>
         <w:r>
           <w:rPr>
@@ -5764,7 +5764,7 @@
           <w:lang w:eastAsia="cs-CZ"/>
         </w:rPr>
       </w:pPr>
-      <w:hyperlink w:anchor="_Toc131183580" w:history="1">
+      <w:hyperlink w:anchor="_Toc131196678" w:history="1">
         <w:r>
           <w:rPr>
             <w:rStyle w:val="Hypertextovodkaz"/>
@@ -5787,7 +5787,7 @@
           <w:rPr>
             <w:webHidden/>
           </w:rPr>
-          <w:instrText xml:space="preserve"> PAGEREF _Toc131183580 \h </w:instrText>
+          <w:instrText xml:space="preserve"> PAGEREF _Toc131196678 \h </w:instrText>
         </w:r>
         <w:r>
           <w:rPr>
@@ -5824,7 +5824,7 @@
           <w:lang w:eastAsia="cs-CZ"/>
         </w:rPr>
       </w:pPr>
-      <w:hyperlink w:anchor="_Toc131183581" w:history="1">
+      <w:hyperlink w:anchor="_Toc131196679" w:history="1">
         <w:r>
           <w:rPr>
             <w:rStyle w:val="Hypertextovodkaz"/>
@@ -5847,7 +5847,7 @@
           <w:rPr>
             <w:webHidden/>
           </w:rPr>
-          <w:instrText xml:space="preserve"> PAGEREF _Toc131183581 \h </w:instrText>
+          <w:instrText xml:space="preserve"> PAGEREF _Toc131196679 \h </w:instrText>
         </w:r>
         <w:r>
           <w:rPr>
@@ -5864,7 +5864,7 @@
           <w:rPr>
             <w:webHidden/>
           </w:rPr>
-          <w:t>37</w:t>
+          <w:t>38</w:t>
         </w:r>
         <w:r>
           <w:rPr>
@@ -5884,7 +5884,7 @@
           <w:lang w:eastAsia="cs-CZ"/>
         </w:rPr>
       </w:pPr>
-      <w:hyperlink w:anchor="_Toc131183582" w:history="1">
+      <w:hyperlink w:anchor="_Toc131196680" w:history="1">
         <w:r>
           <w:rPr>
             <w:rStyle w:val="Hypertextovodkaz"/>
@@ -5907,7 +5907,7 @@
           <w:rPr>
             <w:webHidden/>
           </w:rPr>
-          <w:instrText xml:space="preserve"> PAGEREF _Toc131183582 \h </w:instrText>
+          <w:instrText xml:space="preserve"> PAGEREF _Toc131196680 \h </w:instrText>
         </w:r>
         <w:r>
           <w:rPr>
@@ -5944,7 +5944,7 @@
           <w:lang w:eastAsia="cs-CZ"/>
         </w:rPr>
       </w:pPr>
-      <w:hyperlink w:anchor="_Toc131183583" w:history="1">
+      <w:hyperlink w:anchor="_Toc131196681" w:history="1">
         <w:r>
           <w:rPr>
             <w:rStyle w:val="Hypertextovodkaz"/>
@@ -5967,7 +5967,7 @@
           <w:rPr>
             <w:webHidden/>
           </w:rPr>
-          <w:instrText xml:space="preserve"> PAGEREF _Toc131183583 \h </w:instrText>
+          <w:instrText xml:space="preserve"> PAGEREF _Toc131196681 \h </w:instrText>
         </w:r>
         <w:r>
           <w:rPr>
@@ -6004,7 +6004,7 @@
           <w:lang w:eastAsia="cs-CZ"/>
         </w:rPr>
       </w:pPr>
-      <w:hyperlink w:anchor="_Toc131183584" w:history="1">
+      <w:hyperlink w:anchor="_Toc131196682" w:history="1">
         <w:r>
           <w:rPr>
             <w:rStyle w:val="Hypertextovodkaz"/>
@@ -6027,7 +6027,7 @@
           <w:rPr>
             <w:webHidden/>
           </w:rPr>
-          <w:instrText xml:space="preserve"> PAGEREF _Toc131183584 \h </w:instrText>
+          <w:instrText xml:space="preserve"> PAGEREF _Toc131196682 \h </w:instrText>
         </w:r>
         <w:r>
           <w:rPr>
@@ -6064,7 +6064,7 @@
           <w:lang w:eastAsia="cs-CZ"/>
         </w:rPr>
       </w:pPr>
-      <w:hyperlink w:anchor="_Toc131183585" w:history="1">
+      <w:hyperlink w:anchor="_Toc131196683" w:history="1">
         <w:r>
           <w:rPr>
             <w:rStyle w:val="Hypertextovodkaz"/>
@@ -6087,7 +6087,7 @@
           <w:rPr>
             <w:webHidden/>
           </w:rPr>
-          <w:instrText xml:space="preserve"> PAGEREF _Toc131183585 \h </w:instrText>
+          <w:instrText xml:space="preserve"> PAGEREF _Toc131196683 \h </w:instrText>
         </w:r>
         <w:r>
           <w:rPr>
@@ -6124,7 +6124,7 @@
           <w:lang w:eastAsia="cs-CZ"/>
         </w:rPr>
       </w:pPr>
-      <w:hyperlink w:anchor="_Toc131183586" w:history="1">
+      <w:hyperlink w:anchor="_Toc131196684" w:history="1">
         <w:r>
           <w:rPr>
             <w:rStyle w:val="Hypertextovodkaz"/>
@@ -6147,7 +6147,7 @@
           <w:rPr>
             <w:webHidden/>
           </w:rPr>
-          <w:instrText xml:space="preserve"> PAGEREF _Toc131183586 \h </w:instrText>
+          <w:instrText xml:space="preserve"> PAGEREF _Toc131196684 \h </w:instrText>
         </w:r>
         <w:r>
           <w:rPr>
@@ -6184,7 +6184,7 @@
           <w:lang w:eastAsia="cs-CZ"/>
         </w:rPr>
       </w:pPr>
-      <w:hyperlink w:anchor="_Toc131183587" w:history="1">
+      <w:hyperlink w:anchor="_Toc131196685" w:history="1">
         <w:r>
           <w:rPr>
             <w:rStyle w:val="Hypertextovodkaz"/>
@@ -6207,7 +6207,7 @@
           <w:rPr>
             <w:webHidden/>
           </w:rPr>
-          <w:instrText xml:space="preserve"> PAGEREF _Toc131183587 \h </w:instrText>
+          <w:instrText xml:space="preserve"> PAGEREF _Toc131196685 \h </w:instrText>
         </w:r>
         <w:r>
           <w:rPr>
@@ -6244,7 +6244,7 @@
           <w:lang w:eastAsia="cs-CZ"/>
         </w:rPr>
       </w:pPr>
-      <w:hyperlink w:anchor="_Toc131183588" w:history="1">
+      <w:hyperlink w:anchor="_Toc131196686" w:history="1">
         <w:r>
           <w:rPr>
             <w:rStyle w:val="Hypertextovodkaz"/>
@@ -6267,7 +6267,7 @@
           <w:rPr>
             <w:webHidden/>
           </w:rPr>
-          <w:instrText xml:space="preserve"> PAGEREF _Toc131183588 \h </w:instrText>
+          <w:instrText xml:space="preserve"> PAGEREF _Toc131196686 \h </w:instrText>
         </w:r>
         <w:r>
           <w:rPr>
@@ -6304,7 +6304,7 @@
           <w:lang w:eastAsia="cs-CZ"/>
         </w:rPr>
       </w:pPr>
-      <w:hyperlink w:anchor="_Toc131183589" w:history="1">
+      <w:hyperlink w:anchor="_Toc131196687" w:history="1">
         <w:r>
           <w:rPr>
             <w:rStyle w:val="Hypertextovodkaz"/>
@@ -6327,7 +6327,7 @@
           <w:rPr>
             <w:webHidden/>
           </w:rPr>
-          <w:instrText xml:space="preserve"> PAGEREF _Toc131183589 \h </w:instrText>
+          <w:instrText xml:space="preserve"> PAGEREF _Toc131196687 \h </w:instrText>
         </w:r>
         <w:r>
           <w:rPr>
@@ -6364,7 +6364,7 @@
           <w:lang w:eastAsia="cs-CZ"/>
         </w:rPr>
       </w:pPr>
-      <w:hyperlink w:anchor="_Toc131183590" w:history="1">
+      <w:hyperlink w:anchor="_Toc131196688" w:history="1">
         <w:r>
           <w:rPr>
             <w:rStyle w:val="Hypertextovodkaz"/>
@@ -6387,7 +6387,7 @@
           <w:rPr>
             <w:webHidden/>
           </w:rPr>
-          <w:instrText xml:space="preserve"> PAGEREF _Toc131183590 \h </w:instrText>
+          <w:instrText xml:space="preserve"> PAGEREF _Toc131196688 \h </w:instrText>
         </w:r>
         <w:r>
           <w:rPr>
@@ -6474,7 +6474,7 @@
       <w:r>
         <w:fldChar w:fldCharType="separate"/>
       </w:r>
-      <w:hyperlink w:anchor="_Toc131183591" w:history="1">
+      <w:hyperlink w:anchor="_Toc131196491" w:history="1">
         <w:r>
           <w:rPr>
             <w:rStyle w:val="Hypertextovodkaz"/>
@@ -6501,7 +6501,7 @@
             <w:noProof/>
             <w:webHidden/>
           </w:rPr>
-          <w:instrText xml:space="preserve"> PAGEREF _Toc131183591 \h </w:instrText>
+          <w:instrText xml:space="preserve"> PAGEREF _Toc131196491 \h </w:instrText>
         </w:r>
         <w:r>
           <w:rPr>
@@ -6545,7 +6545,7 @@
           <w:szCs w:val="22"/>
         </w:rPr>
       </w:pPr>
-      <w:hyperlink w:anchor="_Toc131183592" w:history="1">
+      <w:hyperlink w:anchor="_Toc131196492" w:history="1">
         <w:r>
           <w:rPr>
             <w:rStyle w:val="Hypertextovodkaz"/>
@@ -6572,7 +6572,7 @@
             <w:noProof/>
             <w:webHidden/>
           </w:rPr>
-          <w:instrText xml:space="preserve"> PAGEREF _Toc131183592 \h </w:instrText>
+          <w:instrText xml:space="preserve"> PAGEREF _Toc131196492 \h </w:instrText>
         </w:r>
         <w:r>
           <w:rPr>
@@ -6616,7 +6616,7 @@
           <w:szCs w:val="22"/>
         </w:rPr>
       </w:pPr>
-      <w:hyperlink w:anchor="_Toc131183593" w:history="1">
+      <w:hyperlink w:anchor="_Toc131196493" w:history="1">
         <w:r>
           <w:rPr>
             <w:rStyle w:val="Hypertextovodkaz"/>
@@ -6643,7 +6643,7 @@
             <w:noProof/>
             <w:webHidden/>
           </w:rPr>
-          <w:instrText xml:space="preserve"> PAGEREF _Toc131183593 \h </w:instrText>
+          <w:instrText xml:space="preserve"> PAGEREF _Toc131196493 \h </w:instrText>
         </w:r>
         <w:r>
           <w:rPr>
@@ -6687,7 +6687,7 @@
           <w:szCs w:val="22"/>
         </w:rPr>
       </w:pPr>
-      <w:hyperlink w:anchor="_Toc131183594" w:history="1">
+      <w:hyperlink w:anchor="_Toc131196494" w:history="1">
         <w:r>
           <w:rPr>
             <w:rStyle w:val="Hypertextovodkaz"/>
@@ -6714,7 +6714,7 @@
             <w:noProof/>
             <w:webHidden/>
           </w:rPr>
-          <w:instrText xml:space="preserve"> PAGEREF _Toc131183594 \h </w:instrText>
+          <w:instrText xml:space="preserve"> PAGEREF _Toc131196494 \h </w:instrText>
         </w:r>
         <w:r>
           <w:rPr>
@@ -6758,7 +6758,7 @@
           <w:szCs w:val="22"/>
         </w:rPr>
       </w:pPr>
-      <w:hyperlink w:anchor="_Toc131183595" w:history="1">
+      <w:hyperlink w:anchor="_Toc131196495" w:history="1">
         <w:r>
           <w:rPr>
             <w:rStyle w:val="Hypertextovodkaz"/>
@@ -6785,7 +6785,7 @@
             <w:noProof/>
             <w:webHidden/>
           </w:rPr>
-          <w:instrText xml:space="preserve"> PAGEREF _Toc131183595 \h </w:instrText>
+          <w:instrText xml:space="preserve"> PAGEREF _Toc131196495 \h </w:instrText>
         </w:r>
         <w:r>
           <w:rPr>
@@ -6829,7 +6829,7 @@
           <w:szCs w:val="22"/>
         </w:rPr>
       </w:pPr>
-      <w:hyperlink w:anchor="_Toc131183596" w:history="1">
+      <w:hyperlink w:anchor="_Toc131196496" w:history="1">
         <w:r>
           <w:rPr>
             <w:rStyle w:val="Hypertextovodkaz"/>
@@ -6856,7 +6856,7 @@
             <w:noProof/>
             <w:webHidden/>
           </w:rPr>
-          <w:instrText xml:space="preserve"> PAGEREF _Toc131183596 \h </w:instrText>
+          <w:instrText xml:space="preserve"> PAGEREF _Toc131196496 \h </w:instrText>
         </w:r>
         <w:r>
           <w:rPr>
@@ -6900,7 +6900,7 @@
           <w:szCs w:val="22"/>
         </w:rPr>
       </w:pPr>
-      <w:hyperlink w:anchor="_Toc131183597" w:history="1">
+      <w:hyperlink w:anchor="_Toc131196497" w:history="1">
         <w:r>
           <w:rPr>
             <w:rStyle w:val="Hypertextovodkaz"/>
@@ -6927,7 +6927,7 @@
             <w:noProof/>
             <w:webHidden/>
           </w:rPr>
-          <w:instrText xml:space="preserve"> PAGEREF _Toc131183597 \h </w:instrText>
+          <w:instrText xml:space="preserve"> PAGEREF _Toc131196497 \h </w:instrText>
         </w:r>
         <w:r>
           <w:rPr>
@@ -6947,7 +6947,7 @@
             <w:noProof/>
             <w:webHidden/>
           </w:rPr>
-          <w:t>33</w:t>
+          <w:t>32</w:t>
         </w:r>
         <w:r>
           <w:rPr>
@@ -6971,7 +6971,7 @@
           <w:szCs w:val="22"/>
         </w:rPr>
       </w:pPr>
-      <w:hyperlink w:anchor="_Toc131183598" w:history="1">
+      <w:hyperlink w:anchor="_Toc131196498" w:history="1">
         <w:r>
           <w:rPr>
             <w:rStyle w:val="Hypertextovodkaz"/>
@@ -6998,7 +6998,7 @@
             <w:noProof/>
             <w:webHidden/>
           </w:rPr>
-          <w:instrText xml:space="preserve"> PAGEREF _Toc131183598 \h </w:instrText>
+          <w:instrText xml:space="preserve"> PAGEREF _Toc131196498 \h </w:instrText>
         </w:r>
         <w:r>
           <w:rPr>
@@ -7042,7 +7042,7 @@
           <w:szCs w:val="22"/>
         </w:rPr>
       </w:pPr>
-      <w:hyperlink w:anchor="_Toc131183599" w:history="1">
+      <w:hyperlink w:anchor="_Toc131196499" w:history="1">
         <w:r>
           <w:rPr>
             <w:rStyle w:val="Hypertextovodkaz"/>
@@ -7069,7 +7069,7 @@
             <w:noProof/>
             <w:webHidden/>
           </w:rPr>
-          <w:instrText xml:space="preserve"> PAGEREF _Toc131183599 \h </w:instrText>
+          <w:instrText xml:space="preserve"> PAGEREF _Toc131196499 \h </w:instrText>
         </w:r>
         <w:r>
           <w:rPr>
@@ -7113,7 +7113,7 @@
           <w:szCs w:val="22"/>
         </w:rPr>
       </w:pPr>
-      <w:hyperlink w:anchor="_Toc131183600" w:history="1">
+      <w:hyperlink w:anchor="_Toc131196500" w:history="1">
         <w:r>
           <w:rPr>
             <w:rStyle w:val="Hypertextovodkaz"/>
@@ -7140,7 +7140,7 @@
             <w:noProof/>
             <w:webHidden/>
           </w:rPr>
-          <w:instrText xml:space="preserve"> PAGEREF _Toc131183600 \h </w:instrText>
+          <w:instrText xml:space="preserve"> PAGEREF _Toc131196500 \h </w:instrText>
         </w:r>
         <w:r>
           <w:rPr>
@@ -7184,7 +7184,7 @@
           <w:szCs w:val="22"/>
         </w:rPr>
       </w:pPr>
-      <w:hyperlink w:anchor="_Toc131183601" w:history="1">
+      <w:hyperlink w:anchor="_Toc131196501" w:history="1">
         <w:r>
           <w:rPr>
             <w:rStyle w:val="Hypertextovodkaz"/>
@@ -7211,7 +7211,7 @@
             <w:noProof/>
             <w:webHidden/>
           </w:rPr>
-          <w:instrText xml:space="preserve"> PAGEREF _Toc131183601 \h </w:instrText>
+          <w:instrText xml:space="preserve"> PAGEREF _Toc131196501 \h </w:instrText>
         </w:r>
         <w:r>
           <w:rPr>
@@ -7255,7 +7255,7 @@
           <w:szCs w:val="22"/>
         </w:rPr>
       </w:pPr>
-      <w:hyperlink w:anchor="_Toc131183602" w:history="1">
+      <w:hyperlink w:anchor="_Toc131196502" w:history="1">
         <w:r>
           <w:rPr>
             <w:rStyle w:val="Hypertextovodkaz"/>
@@ -7282,7 +7282,7 @@
             <w:noProof/>
             <w:webHidden/>
           </w:rPr>
-          <w:instrText xml:space="preserve"> PAGEREF _Toc131183602 \h </w:instrText>
+          <w:instrText xml:space="preserve"> PAGEREF _Toc131196502 \h </w:instrText>
         </w:r>
         <w:r>
           <w:rPr>
@@ -7326,7 +7326,7 @@
           <w:szCs w:val="22"/>
         </w:rPr>
       </w:pPr>
-      <w:hyperlink w:anchor="_Toc131183603" w:history="1">
+      <w:hyperlink w:anchor="_Toc131196503" w:history="1">
         <w:r>
           <w:rPr>
             <w:rStyle w:val="Hypertextovodkaz"/>
@@ -7353,7 +7353,7 @@
             <w:noProof/>
             <w:webHidden/>
           </w:rPr>
-          <w:instrText xml:space="preserve"> PAGEREF _Toc131183603 \h </w:instrText>
+          <w:instrText xml:space="preserve"> PAGEREF _Toc131196503 \h </w:instrText>
         </w:r>
         <w:r>
           <w:rPr>
@@ -7397,7 +7397,7 @@
           <w:szCs w:val="22"/>
         </w:rPr>
       </w:pPr>
-      <w:hyperlink w:anchor="_Toc131183604" w:history="1">
+      <w:hyperlink w:anchor="_Toc131196504" w:history="1">
         <w:r>
           <w:rPr>
             <w:rStyle w:val="Hypertextovodkaz"/>
@@ -7424,7 +7424,7 @@
             <w:noProof/>
             <w:webHidden/>
           </w:rPr>
-          <w:instrText xml:space="preserve"> PAGEREF _Toc131183604 \h </w:instrText>
+          <w:instrText xml:space="preserve"> PAGEREF _Toc131196504 \h </w:instrText>
         </w:r>
         <w:r>
           <w:rPr>
@@ -7468,7 +7468,7 @@
           <w:szCs w:val="22"/>
         </w:rPr>
       </w:pPr>
-      <w:hyperlink w:anchor="_Toc131183605" w:history="1">
+      <w:hyperlink w:anchor="_Toc131196505" w:history="1">
         <w:r>
           <w:rPr>
             <w:rStyle w:val="Hypertextovodkaz"/>
@@ -7495,7 +7495,7 @@
             <w:noProof/>
             <w:webHidden/>
           </w:rPr>
-          <w:instrText xml:space="preserve"> PAGEREF _Toc131183605 \h </w:instrText>
+          <w:instrText xml:space="preserve"> PAGEREF _Toc131196505 \h </w:instrText>
         </w:r>
         <w:r>
           <w:rPr>
@@ -7539,7 +7539,7 @@
           <w:szCs w:val="22"/>
         </w:rPr>
       </w:pPr>
-      <w:hyperlink w:anchor="_Toc131183606" w:history="1">
+      <w:hyperlink w:anchor="_Toc131196506" w:history="1">
         <w:r>
           <w:rPr>
             <w:rStyle w:val="Hypertextovodkaz"/>
@@ -7566,7 +7566,7 @@
             <w:noProof/>
             <w:webHidden/>
           </w:rPr>
-          <w:instrText xml:space="preserve"> PAGEREF _Toc131183606 \h </w:instrText>
+          <w:instrText xml:space="preserve"> PAGEREF _Toc131196506 \h </w:instrText>
         </w:r>
         <w:r>
           <w:rPr>
@@ -7646,7 +7646,7 @@
       <w:r>
         <w:fldChar w:fldCharType="separate"/>
       </w:r>
-      <w:hyperlink w:anchor="_Toc131183607" w:history="1">
+      <w:hyperlink w:anchor="_Toc131196592" w:history="1">
         <w:r>
           <w:rPr>
             <w:rStyle w:val="Hypertextovodkaz"/>
@@ -7673,7 +7673,7 @@
             <w:noProof/>
             <w:webHidden/>
           </w:rPr>
-          <w:instrText xml:space="preserve"> PAGEREF _Toc131183607 \h </w:instrText>
+          <w:instrText xml:space="preserve"> PAGEREF _Toc131196592 \h </w:instrText>
         </w:r>
         <w:r>
           <w:rPr>
@@ -7717,7 +7717,7 @@
           <w:szCs w:val="22"/>
         </w:rPr>
       </w:pPr>
-      <w:hyperlink w:anchor="_Toc131183608" w:history="1">
+      <w:hyperlink w:anchor="_Toc131196593" w:history="1">
         <w:r>
           <w:rPr>
             <w:rStyle w:val="Hypertextovodkaz"/>
@@ -7744,7 +7744,7 @@
             <w:noProof/>
             <w:webHidden/>
           </w:rPr>
-          <w:instrText xml:space="preserve"> PAGEREF _Toc131183608 \h </w:instrText>
+          <w:instrText xml:space="preserve"> PAGEREF _Toc131196593 \h </w:instrText>
         </w:r>
         <w:r>
           <w:rPr>
@@ -7788,7 +7788,7 @@
           <w:szCs w:val="22"/>
         </w:rPr>
       </w:pPr>
-      <w:hyperlink w:anchor="_Toc131183609" w:history="1">
+      <w:hyperlink w:anchor="_Toc131196594" w:history="1">
         <w:r>
           <w:rPr>
             <w:rStyle w:val="Hypertextovodkaz"/>
@@ -7815,7 +7815,7 @@
             <w:noProof/>
             <w:webHidden/>
           </w:rPr>
-          <w:instrText xml:space="preserve"> PAGEREF _Toc131183609 \h </w:instrText>
+          <w:instrText xml:space="preserve"> PAGEREF _Toc131196594 \h </w:instrText>
         </w:r>
         <w:r>
           <w:rPr>
@@ -7852,6 +7852,14 @@
       </w:pPr>
       <w:r>
         <w:fldChar w:fldCharType="end"/>
+      </w:r>
+    </w:p>
+    <w:p>
+      <w:pPr>
+        <w:spacing w:line="240" w:lineRule="auto"/>
+      </w:pPr>
+      <w:r>
+        <w:br w:type="page"/>
       </w:r>
     </w:p>
     <w:p>
@@ -7870,6 +7878,7 @@
           <w:sz w:val="32"/>
           <w:szCs w:val="32"/>
         </w:rPr>
+        <w:lastRenderedPageBreak/>
         <w:t>Seznam použitých zkratek</w:t>
       </w:r>
     </w:p>
@@ -8002,7 +8011,6 @@
           </w:tcPr>
           <w:p>
             <w:r>
-              <w:lastRenderedPageBreak/>
               <w:t>ARM</w:t>
             </w:r>
           </w:p>
@@ -9128,6 +9136,7 @@
           </w:tcPr>
           <w:p>
             <w:r>
+              <w:lastRenderedPageBreak/>
               <w:t>SDK</w:t>
             </w:r>
           </w:p>
@@ -9269,7 +9278,6 @@
           </w:tcPr>
           <w:p>
             <w:r>
-              <w:lastRenderedPageBreak/>
               <w:t>UI</w:t>
             </w:r>
           </w:p>
@@ -9461,7 +9469,7 @@
         <w:ind w:left="0"/>
       </w:pPr>
       <w:bookmarkStart w:id="2" w:name="_Toc131182080"/>
-      <w:bookmarkStart w:id="3" w:name="_Toc131183511"/>
+      <w:bookmarkStart w:id="3" w:name="_Toc131196609"/>
       <w:r>
         <w:t>1. Úvod</w:t>
       </w:r>
@@ -9767,7 +9775,7 @@
         <w:ind w:left="0"/>
       </w:pPr>
       <w:bookmarkStart w:id="4" w:name="_Toc131182081"/>
-      <w:bookmarkStart w:id="5" w:name="_Toc131183512"/>
+      <w:bookmarkStart w:id="5" w:name="_Toc131196610"/>
       <w:r>
         <w:lastRenderedPageBreak/>
         <w:t>2. Cíl práce a metodika</w:t>
@@ -9869,7 +9877,7 @@
         <w:ind w:left="0"/>
       </w:pPr>
       <w:bookmarkStart w:id="6" w:name="_Toc131182082"/>
-      <w:bookmarkStart w:id="7" w:name="_Toc131183513"/>
+      <w:bookmarkStart w:id="7" w:name="_Toc131196611"/>
       <w:r>
         <w:lastRenderedPageBreak/>
         <w:t>3. Výběr vhodných programovacích jazyků pro vývoj her</w:t>
@@ -10265,7 +10273,7 @@
         <w:ind w:firstLine="578"/>
       </w:pPr>
       <w:bookmarkStart w:id="8" w:name="_Ref76033722"/>
-      <w:bookmarkStart w:id="9" w:name="_Toc131183591"/>
+      <w:bookmarkStart w:id="9" w:name="_Toc131196491"/>
       <w:r>
         <w:t xml:space="preserve">Obr. </w:t>
       </w:r>
@@ -10585,7 +10593,7 @@
         </w:rPr>
       </w:pPr>
       <w:bookmarkStart w:id="10" w:name="_Ref101350307"/>
-      <w:bookmarkStart w:id="11" w:name="_Toc131183592"/>
+      <w:bookmarkStart w:id="11" w:name="_Toc131196492"/>
       <w:r>
         <w:t xml:space="preserve">Obr. </w:t>
       </w:r>
@@ -10684,7 +10692,7 @@
       </w:pPr>
       <w:bookmarkStart w:id="12" w:name="_Toc76031541"/>
       <w:bookmarkStart w:id="13" w:name="_Toc131182083"/>
-      <w:bookmarkStart w:id="14" w:name="_Toc131183514"/>
+      <w:bookmarkStart w:id="14" w:name="_Toc131196612"/>
       <w:r>
         <w:rPr>
           <w:rFonts w:ascii="Times New Roman" w:hAnsi="Times New Roman" w:cs="Times New Roman"/>
@@ -10853,7 +10861,7 @@
           <w:shd w:val="clear" w:color="auto" w:fill="FFFFFF"/>
         </w:rPr>
       </w:pPr>
-      <w:bookmarkStart w:id="16" w:name="_Toc131183515"/>
+      <w:bookmarkStart w:id="16" w:name="_Toc131196613"/>
       <w:r>
         <w:rPr>
           <w:shd w:val="clear" w:color="auto" w:fill="FFFFFF"/>
@@ -11177,7 +11185,7 @@
         </w:numPr>
         <w:ind w:left="720"/>
       </w:pPr>
-      <w:bookmarkStart w:id="17" w:name="_Toc131183516"/>
+      <w:bookmarkStart w:id="17" w:name="_Toc131196614"/>
       <w:r>
         <w:t>3.1.2 Novinky oproti C</w:t>
       </w:r>
@@ -11313,7 +11321,7 @@
         </w:numPr>
         <w:ind w:left="720"/>
       </w:pPr>
-      <w:bookmarkStart w:id="18" w:name="_Toc131183517"/>
+      <w:bookmarkStart w:id="18" w:name="_Toc131196615"/>
       <w:r>
         <w:t>3.1.3 Nevýhody</w:t>
       </w:r>
@@ -11465,7 +11473,7 @@
         </w:rPr>
       </w:pPr>
       <w:bookmarkStart w:id="19" w:name="_Toc131182084"/>
-      <w:bookmarkStart w:id="20" w:name="_Toc131183518"/>
+      <w:bookmarkStart w:id="20" w:name="_Toc131196616"/>
       <w:r>
         <w:rPr>
           <w:rFonts w:ascii="Times New Roman" w:hAnsi="Times New Roman" w:cs="Times New Roman"/>
@@ -11671,7 +11679,7 @@
         </w:rPr>
       </w:pPr>
       <w:bookmarkStart w:id="22" w:name="_Ref127545983"/>
-      <w:bookmarkStart w:id="23" w:name="_Toc131183519"/>
+      <w:bookmarkStart w:id="23" w:name="_Toc131196617"/>
       <w:r>
         <w:rPr>
           <w:shd w:val="clear" w:color="auto" w:fill="FFFFFF"/>
@@ -11842,7 +11850,7 @@
         </w:numPr>
         <w:ind w:left="720"/>
       </w:pPr>
-      <w:bookmarkStart w:id="24" w:name="_Toc131183520"/>
+      <w:bookmarkStart w:id="24" w:name="_Toc131196618"/>
       <w:r>
         <w:t>3.2.2 Přístup k paměti a ovládání hardware</w:t>
       </w:r>
@@ -12060,7 +12068,7 @@
         </w:numPr>
         <w:ind w:left="720"/>
       </w:pPr>
-      <w:bookmarkStart w:id="25" w:name="_Toc131183521"/>
+      <w:bookmarkStart w:id="25" w:name="_Toc131196619"/>
       <w:r>
         <w:t>3.2.3 Výhody</w:t>
       </w:r>
@@ -12284,7 +12292,7 @@
         </w:numPr>
         <w:ind w:left="720"/>
       </w:pPr>
-      <w:bookmarkStart w:id="26" w:name="_Toc131183522"/>
+      <w:bookmarkStart w:id="26" w:name="_Toc131196620"/>
       <w:r>
         <w:t>3.2.4 Nevýhody</w:t>
       </w:r>
@@ -12535,7 +12543,7 @@
         </w:rPr>
       </w:pPr>
       <w:bookmarkStart w:id="27" w:name="_Toc131182085"/>
-      <w:bookmarkStart w:id="28" w:name="_Toc131183523"/>
+      <w:bookmarkStart w:id="28" w:name="_Toc131196621"/>
       <w:bookmarkEnd w:id="21"/>
       <w:r>
         <w:rPr>
@@ -12682,7 +12690,7 @@
         </w:numPr>
         <w:ind w:left="720"/>
       </w:pPr>
-      <w:bookmarkStart w:id="29" w:name="_Toc131183524"/>
+      <w:bookmarkStart w:id="29" w:name="_Toc131196622"/>
       <w:r>
         <w:t>3.3.1 Microsoft .NET</w:t>
       </w:r>
@@ -13220,7 +13228,7 @@
         </w:numPr>
         <w:ind w:left="720"/>
       </w:pPr>
-      <w:bookmarkStart w:id="30" w:name="_Toc131183525"/>
+      <w:bookmarkStart w:id="30" w:name="_Toc131196623"/>
       <w:r>
         <w:t>3.3.2 Přístup k paměti a ovládání hardware</w:t>
       </w:r>
@@ -13397,7 +13405,7 @@
         </w:numPr>
         <w:ind w:left="720"/>
       </w:pPr>
-      <w:bookmarkStart w:id="31" w:name="_Toc131183526"/>
+      <w:bookmarkStart w:id="31" w:name="_Toc131196624"/>
       <w:r>
         <w:t xml:space="preserve">3.3.3 Porovnání </w:t>
       </w:r>
@@ -13748,7 +13756,7 @@
         </w:numPr>
         <w:ind w:left="720"/>
       </w:pPr>
-      <w:bookmarkStart w:id="32" w:name="_Toc131183527"/>
+      <w:bookmarkStart w:id="32" w:name="_Toc131196625"/>
       <w:r>
         <w:lastRenderedPageBreak/>
         <w:t xml:space="preserve">3.3.4 Podobnosti </w:t>
@@ -13965,7 +13973,7 @@
         </w:numPr>
         <w:ind w:left="720"/>
       </w:pPr>
-      <w:bookmarkStart w:id="33" w:name="_Toc131183528"/>
+      <w:bookmarkStart w:id="33" w:name="_Toc131196626"/>
       <w:r>
         <w:t>3.3.5 Modifikátory parametrů metod</w:t>
       </w:r>
@@ -14124,7 +14132,7 @@
         </w:numPr>
         <w:ind w:left="720"/>
       </w:pPr>
-      <w:bookmarkStart w:id="34" w:name="_Toc131183529"/>
+      <w:bookmarkStart w:id="34" w:name="_Toc131196627"/>
       <w:r>
         <w:t xml:space="preserve">3.3.6 </w:t>
       </w:r>
@@ -14432,7 +14440,7 @@
         </w:rPr>
       </w:pPr>
       <w:bookmarkStart w:id="35" w:name="_Toc131182086"/>
-      <w:bookmarkStart w:id="36" w:name="_Toc131183530"/>
+      <w:bookmarkStart w:id="36" w:name="_Toc131196628"/>
       <w:r>
         <w:rPr>
           <w:rFonts w:ascii="Times New Roman" w:hAnsi="Times New Roman" w:cs="Times New Roman"/>
@@ -14849,7 +14857,7 @@
         <w:pStyle w:val="Titulek"/>
       </w:pPr>
       <w:bookmarkStart w:id="37" w:name="_Ref127553809"/>
-      <w:bookmarkStart w:id="38" w:name="_Toc131183607"/>
+      <w:bookmarkStart w:id="38" w:name="_Toc131196592"/>
       <w:r>
         <w:lastRenderedPageBreak/>
         <w:t xml:space="preserve">Tab. </w:t>
@@ -16091,7 +16099,7 @@
       </w:pPr>
       <w:bookmarkStart w:id="39" w:name="_Toc76031545"/>
       <w:bookmarkStart w:id="40" w:name="_Toc131182087"/>
-      <w:bookmarkStart w:id="41" w:name="_Toc131183531"/>
+      <w:bookmarkStart w:id="41" w:name="_Toc131196629"/>
       <w:r>
         <w:lastRenderedPageBreak/>
         <w:t>4. Výběr herních žánrů vhodných pro implementaci</w:t>
@@ -16238,7 +16246,7 @@
         </w:rPr>
       </w:pPr>
       <w:bookmarkStart w:id="42" w:name="_Ref129949407"/>
-      <w:bookmarkStart w:id="43" w:name="_Toc131183608"/>
+      <w:bookmarkStart w:id="43" w:name="_Toc131196593"/>
       <w:r>
         <w:t xml:space="preserve">Tab. </w:t>
       </w:r>
@@ -17272,7 +17280,7 @@
       </w:pPr>
       <w:bookmarkStart w:id="44" w:name="_Toc76031546"/>
       <w:bookmarkStart w:id="45" w:name="_Toc131182088"/>
-      <w:bookmarkStart w:id="46" w:name="_Toc131183532"/>
+      <w:bookmarkStart w:id="46" w:name="_Toc131196630"/>
       <w:r>
         <w:rPr>
           <w:rFonts w:ascii="Times New Roman" w:hAnsi="Times New Roman" w:cs="Times New Roman"/>
@@ -18362,7 +18370,7 @@
       </w:pPr>
       <w:bookmarkStart w:id="47" w:name="_Toc76031547"/>
       <w:bookmarkStart w:id="48" w:name="_Toc131182089"/>
-      <w:bookmarkStart w:id="49" w:name="_Toc131183533"/>
+      <w:bookmarkStart w:id="49" w:name="_Toc131196631"/>
       <w:r>
         <w:rPr>
           <w:rFonts w:ascii="Times New Roman" w:hAnsi="Times New Roman" w:cs="Times New Roman"/>
@@ -18720,7 +18728,7 @@
       </w:pPr>
       <w:bookmarkStart w:id="50" w:name="_Toc76031548"/>
       <w:bookmarkStart w:id="51" w:name="_Toc131182090"/>
-      <w:bookmarkStart w:id="52" w:name="_Toc131183534"/>
+      <w:bookmarkStart w:id="52" w:name="_Toc131196632"/>
       <w:r>
         <w:rPr>
           <w:rFonts w:ascii="Times New Roman" w:hAnsi="Times New Roman" w:cs="Times New Roman"/>
@@ -19118,7 +19126,7 @@
         </w:rPr>
       </w:pPr>
       <w:bookmarkStart w:id="54" w:name="_Toc131182091"/>
-      <w:bookmarkStart w:id="55" w:name="_Toc131183535"/>
+      <w:bookmarkStart w:id="55" w:name="_Toc131196633"/>
       <w:r>
         <w:rPr>
           <w:rFonts w:ascii="Times New Roman" w:hAnsi="Times New Roman" w:cs="Times New Roman"/>
@@ -19352,7 +19360,7 @@
         <w:ind w:hanging="11"/>
       </w:pPr>
       <w:bookmarkStart w:id="56" w:name="_Toc131182092"/>
-      <w:bookmarkStart w:id="57" w:name="_Toc131183536"/>
+      <w:bookmarkStart w:id="57" w:name="_Toc131196634"/>
       <w:r>
         <w:t xml:space="preserve">4.5 </w:t>
       </w:r>
@@ -19510,7 +19518,7 @@
       </w:pPr>
       <w:bookmarkStart w:id="58" w:name="_Toc76031550"/>
       <w:bookmarkStart w:id="59" w:name="_Toc131182093"/>
-      <w:bookmarkStart w:id="60" w:name="_Toc131183537"/>
+      <w:bookmarkStart w:id="60" w:name="_Toc131196635"/>
       <w:r>
         <w:rPr>
           <w:rStyle w:val="Nadpis1Char"/>
@@ -19605,7 +19613,7 @@
         </w:rPr>
       </w:pPr>
       <w:bookmarkStart w:id="61" w:name="_Ref130405352"/>
-      <w:bookmarkStart w:id="62" w:name="_Toc131183593"/>
+      <w:bookmarkStart w:id="62" w:name="_Toc131196493"/>
       <w:r>
         <w:t xml:space="preserve">Obr. </w:t>
       </w:r>
@@ -19722,7 +19730,7 @@
       </w:pPr>
       <w:bookmarkStart w:id="63" w:name="_Toc76031551"/>
       <w:bookmarkStart w:id="64" w:name="_Toc131182094"/>
-      <w:bookmarkStart w:id="65" w:name="_Toc131183538"/>
+      <w:bookmarkStart w:id="65" w:name="_Toc131196636"/>
       <w:r>
         <w:rPr>
           <w:rFonts w:ascii="Times New Roman" w:hAnsi="Times New Roman" w:cs="Times New Roman"/>
@@ -19814,7 +19822,7 @@
       </w:pPr>
       <w:bookmarkStart w:id="66" w:name="_Toc76031552"/>
       <w:bookmarkStart w:id="67" w:name="_Toc131182095"/>
-      <w:bookmarkStart w:id="68" w:name="_Toc131183539"/>
+      <w:bookmarkStart w:id="68" w:name="_Toc131196637"/>
       <w:r>
         <w:rPr>
           <w:rFonts w:ascii="Times New Roman" w:hAnsi="Times New Roman" w:cs="Times New Roman"/>
@@ -19896,7 +19904,7 @@
         </w:numPr>
         <w:ind w:left="709" w:firstLine="709"/>
       </w:pPr>
-      <w:bookmarkStart w:id="70" w:name="_Toc131183540"/>
+      <w:bookmarkStart w:id="70" w:name="_Toc131196638"/>
       <w:r>
         <w:rPr>
           <w:shd w:val="clear" w:color="auto" w:fill="FFFFFF"/>
@@ -20073,7 +20081,7 @@
         </w:rPr>
       </w:pPr>
       <w:bookmarkStart w:id="71" w:name="_Toc76031554"/>
-      <w:bookmarkStart w:id="72" w:name="_Toc131183541"/>
+      <w:bookmarkStart w:id="72" w:name="_Toc131196639"/>
       <w:r>
         <w:rPr>
           <w:shd w:val="clear" w:color="auto" w:fill="FFFFFF"/>
@@ -20362,7 +20370,7 @@
         <w:jc w:val="both"/>
       </w:pPr>
       <w:bookmarkStart w:id="74" w:name="_Ref131095766"/>
-      <w:bookmarkStart w:id="75" w:name="_Toc131183594"/>
+      <w:bookmarkStart w:id="75" w:name="_Toc131196494"/>
       <w:r>
         <w:lastRenderedPageBreak/>
         <w:t xml:space="preserve">Obr. </w:t>
@@ -20472,7 +20480,7 @@
         <w:ind w:left="0" w:firstLine="578"/>
       </w:pPr>
       <w:bookmarkStart w:id="76" w:name="_Toc131182096"/>
-      <w:bookmarkStart w:id="77" w:name="_Toc131183542"/>
+      <w:bookmarkStart w:id="77" w:name="_Toc131196640"/>
       <w:r>
         <w:t xml:space="preserve">5.3 </w:t>
       </w:r>
@@ -20600,7 +20608,7 @@
         </w:numPr>
         <w:ind w:left="709" w:firstLine="709"/>
       </w:pPr>
-      <w:bookmarkStart w:id="78" w:name="_Toc131183543"/>
+      <w:bookmarkStart w:id="78" w:name="_Toc131196641"/>
       <w:r>
         <w:t>5.3.3 Xamarin</w:t>
       </w:r>
@@ -21014,7 +21022,7 @@
         </w:numPr>
         <w:ind w:left="709" w:firstLine="709"/>
       </w:pPr>
-      <w:bookmarkStart w:id="79" w:name="_Toc131183544"/>
+      <w:bookmarkStart w:id="79" w:name="_Toc131196642"/>
       <w:r>
         <w:t>5.3.2 Android Studio</w:t>
       </w:r>
@@ -21151,7 +21159,7 @@
         </w:numPr>
         <w:ind w:left="709" w:firstLine="709"/>
       </w:pPr>
-      <w:bookmarkStart w:id="80" w:name="_Toc131183545"/>
+      <w:bookmarkStart w:id="80" w:name="_Toc131196643"/>
       <w:r>
         <w:t>5.3.3 .NET MAUI (</w:t>
       </w:r>
@@ -21272,7 +21280,7 @@
         <w:ind w:firstLine="0"/>
       </w:pPr>
       <w:bookmarkStart w:id="81" w:name="_Toc131182097"/>
-      <w:bookmarkStart w:id="82" w:name="_Toc131183546"/>
+      <w:bookmarkStart w:id="82" w:name="_Toc131196644"/>
       <w:r>
         <w:t xml:space="preserve">5.4 Herní </w:t>
       </w:r>
@@ -21425,7 +21433,7 @@
         </w:numPr>
         <w:ind w:left="709" w:firstLine="709"/>
       </w:pPr>
-      <w:bookmarkStart w:id="83" w:name="_Toc131183547"/>
+      <w:bookmarkStart w:id="83" w:name="_Toc131196645"/>
       <w:r>
         <w:t>5.4.1 Unity</w:t>
       </w:r>
@@ -22323,7 +22331,7 @@
         </w:numPr>
         <w:ind w:left="709" w:firstLine="709"/>
       </w:pPr>
-      <w:bookmarkStart w:id="84" w:name="_Toc131183548"/>
+      <w:bookmarkStart w:id="84" w:name="_Toc131196646"/>
       <w:r>
         <w:t>5.4.2 Unreal Engine</w:t>
       </w:r>
@@ -22790,7 +22798,7 @@
         </w:numPr>
         <w:ind w:left="709" w:firstLine="709"/>
       </w:pPr>
-      <w:bookmarkStart w:id="85" w:name="_Toc131183549"/>
+      <w:bookmarkStart w:id="85" w:name="_Toc131196647"/>
       <w:r>
         <w:t>5.4.3 CRYENGINE</w:t>
       </w:r>
@@ -22952,7 +22960,7 @@
         </w:numPr>
         <w:ind w:left="709" w:firstLine="709"/>
       </w:pPr>
-      <w:bookmarkStart w:id="86" w:name="_Toc131183550"/>
+      <w:bookmarkStart w:id="86" w:name="_Toc131196648"/>
       <w:r>
         <w:t>5.4.4 Shrnutí</w:t>
       </w:r>
@@ -23064,7 +23072,7 @@
         </w:rPr>
       </w:pPr>
       <w:bookmarkStart w:id="87" w:name="_Ref130917226"/>
-      <w:bookmarkStart w:id="88" w:name="_Toc131183609"/>
+      <w:bookmarkStart w:id="88" w:name="_Toc131196594"/>
       <w:r>
         <w:lastRenderedPageBreak/>
         <w:t xml:space="preserve">Tab. </w:t>
@@ -24279,7 +24287,7 @@
         </w:rPr>
       </w:pPr>
       <w:bookmarkStart w:id="89" w:name="_Toc131182098"/>
-      <w:bookmarkStart w:id="90" w:name="_Toc131183551"/>
+      <w:bookmarkStart w:id="90" w:name="_Toc131196649"/>
       <w:r>
         <w:rPr>
           <w:rStyle w:val="Nadpis1Char"/>
@@ -24388,7 +24396,7 @@
         <w:pStyle w:val="Titulek"/>
       </w:pPr>
       <w:bookmarkStart w:id="91" w:name="_Ref127987606"/>
-      <w:bookmarkStart w:id="92" w:name="_Toc131183595"/>
+      <w:bookmarkStart w:id="92" w:name="_Toc131196495"/>
       <w:r>
         <w:t xml:space="preserve">Obr. </w:t>
       </w:r>
@@ -24514,7 +24522,7 @@
         <w:keepNext/>
       </w:pPr>
       <w:bookmarkStart w:id="93" w:name="_Ref131095886"/>
-      <w:bookmarkStart w:id="94" w:name="_Toc131183596"/>
+      <w:bookmarkStart w:id="94" w:name="_Toc131196496"/>
       <w:r>
         <w:lastRenderedPageBreak/>
         <w:t xml:space="preserve">Obr. </w:t>
@@ -24594,7 +24602,7 @@
         </w:rPr>
       </w:pPr>
       <w:bookmarkStart w:id="95" w:name="_Toc131182099"/>
-      <w:bookmarkStart w:id="96" w:name="_Toc131183552"/>
+      <w:bookmarkStart w:id="96" w:name="_Toc131196650"/>
       <w:r>
         <w:rPr>
           <w:rStyle w:val="Nadpis1Char"/>
@@ -24725,7 +24733,7 @@
         <w:ind w:left="720"/>
       </w:pPr>
       <w:bookmarkStart w:id="97" w:name="_Toc130825387"/>
-      <w:bookmarkStart w:id="98" w:name="_Toc131183553"/>
+      <w:bookmarkStart w:id="98" w:name="_Toc131196651"/>
       <w:r>
         <w:t>6.1.1 Factory metoda</w:t>
       </w:r>
@@ -24780,7 +24788,7 @@
         <w:ind w:left="720"/>
       </w:pPr>
       <w:bookmarkStart w:id="99" w:name="_Toc130825388"/>
-      <w:bookmarkStart w:id="100" w:name="_Toc131183554"/>
+      <w:bookmarkStart w:id="100" w:name="_Toc131196652"/>
       <w:r>
         <w:t>6.1.2 Singleton</w:t>
       </w:r>
@@ -24849,7 +24857,7 @@
         <w:ind w:left="720"/>
       </w:pPr>
       <w:bookmarkStart w:id="101" w:name="_Toc130825389"/>
-      <w:bookmarkStart w:id="102" w:name="_Toc131183555"/>
+      <w:bookmarkStart w:id="102" w:name="_Toc131196653"/>
       <w:r>
         <w:lastRenderedPageBreak/>
         <w:t>6.1.3 FlyWeight</w:t>
@@ -24917,7 +24925,7 @@
         <w:ind w:left="720"/>
       </w:pPr>
       <w:bookmarkStart w:id="103" w:name="_Toc130825390"/>
-      <w:bookmarkStart w:id="104" w:name="_Toc131183556"/>
+      <w:bookmarkStart w:id="104" w:name="_Toc131196654"/>
       <w:r>
         <w:t>6.1.4 Observer</w:t>
       </w:r>
@@ -25013,7 +25021,7 @@
         <w:ind w:left="720"/>
       </w:pPr>
       <w:bookmarkStart w:id="106" w:name="_Toc130825391"/>
-      <w:bookmarkStart w:id="107" w:name="_Toc131183557"/>
+      <w:bookmarkStart w:id="107" w:name="_Toc131196655"/>
       <w:r>
         <w:t>6.1.5 Prototype</w:t>
       </w:r>
@@ -25071,7 +25079,7 @@
         <w:ind w:left="720"/>
       </w:pPr>
       <w:bookmarkStart w:id="108" w:name="_Toc130825392"/>
-      <w:bookmarkStart w:id="109" w:name="_Toc131183558"/>
+      <w:bookmarkStart w:id="109" w:name="_Toc131196656"/>
       <w:r>
         <w:t>6.1.6 GameManager</w:t>
       </w:r>
@@ -25145,7 +25153,7 @@
     <w:p>
       <w:bookmarkStart w:id="110" w:name="_Toc76031563"/>
       <w:bookmarkStart w:id="111" w:name="_Toc131182100"/>
-      <w:bookmarkStart w:id="112" w:name="_Toc131183559"/>
+      <w:bookmarkStart w:id="112" w:name="_Toc131196657"/>
       <w:r>
         <w:rPr>
           <w:rStyle w:val="Nadpis1Char"/>
@@ -25246,7 +25254,7 @@
       </w:pPr>
       <w:bookmarkStart w:id="113" w:name="_Toc130825394"/>
       <w:bookmarkStart w:id="114" w:name="_Toc131182101"/>
-      <w:bookmarkStart w:id="115" w:name="_Toc131183560"/>
+      <w:bookmarkStart w:id="115" w:name="_Toc131196658"/>
       <w:r>
         <w:t>7.</w:t>
       </w:r>
@@ -25334,7 +25342,7 @@
       </w:pPr>
       <w:bookmarkStart w:id="116" w:name="_Ref103770918"/>
       <w:bookmarkStart w:id="117" w:name="_Toc130825395"/>
-      <w:bookmarkStart w:id="118" w:name="_Toc131183561"/>
+      <w:bookmarkStart w:id="118" w:name="_Toc131196659"/>
       <w:r>
         <w:t xml:space="preserve">7.1.1 </w:t>
       </w:r>
@@ -25472,7 +25480,7 @@
         <w:ind w:left="720"/>
       </w:pPr>
       <w:bookmarkStart w:id="120" w:name="_Toc130825396"/>
-      <w:bookmarkStart w:id="121" w:name="_Toc131183562"/>
+      <w:bookmarkStart w:id="121" w:name="_Toc131196660"/>
       <w:bookmarkEnd w:id="119"/>
       <w:r>
         <w:t xml:space="preserve">7.1.2 </w:t>
@@ -25681,7 +25689,7 @@
         <w:ind w:left="709"/>
       </w:pPr>
       <w:bookmarkStart w:id="122" w:name="_Toc130825397"/>
-      <w:bookmarkStart w:id="123" w:name="_Toc131183563"/>
+      <w:bookmarkStart w:id="123" w:name="_Toc131196661"/>
       <w:r>
         <w:t>7.1.3 Postavy</w:t>
       </w:r>
@@ -25902,7 +25910,7 @@
         <w:ind w:left="720"/>
       </w:pPr>
       <w:bookmarkStart w:id="124" w:name="_Toc130825398"/>
-      <w:bookmarkStart w:id="125" w:name="_Toc131183564"/>
+      <w:bookmarkStart w:id="125" w:name="_Toc131196662"/>
       <w:r>
         <w:lastRenderedPageBreak/>
         <w:t>7.1.4 Předměty</w:t>
@@ -26074,7 +26082,7 @@
         <w:ind w:left="720"/>
       </w:pPr>
       <w:bookmarkStart w:id="126" w:name="_Toc130825399"/>
-      <w:bookmarkStart w:id="127" w:name="_Toc131183565"/>
+      <w:bookmarkStart w:id="127" w:name="_Toc131196663"/>
       <w:r>
         <w:t xml:space="preserve">7.1.5 </w:t>
       </w:r>
@@ -26205,7 +26213,7 @@
         <w:ind w:left="720"/>
       </w:pPr>
       <w:bookmarkStart w:id="128" w:name="_Toc130825400"/>
-      <w:bookmarkStart w:id="129" w:name="_Toc131183566"/>
+      <w:bookmarkStart w:id="129" w:name="_Toc131196664"/>
       <w:r>
         <w:t xml:space="preserve">7.1.6 </w:t>
       </w:r>
@@ -26323,7 +26331,7 @@
         <w:ind w:left="720"/>
       </w:pPr>
       <w:bookmarkStart w:id="130" w:name="_Toc130825401"/>
-      <w:bookmarkStart w:id="131" w:name="_Toc131183567"/>
+      <w:bookmarkStart w:id="131" w:name="_Toc131196665"/>
       <w:r>
         <w:t xml:space="preserve">7.1.7 </w:t>
       </w:r>
@@ -26454,7 +26462,7 @@
         <w:ind w:left="720"/>
       </w:pPr>
       <w:bookmarkStart w:id="132" w:name="_Toc130825402"/>
-      <w:bookmarkStart w:id="133" w:name="_Toc131183568"/>
+      <w:bookmarkStart w:id="133" w:name="_Toc131196666"/>
       <w:r>
         <w:t xml:space="preserve">7.6.8 </w:t>
       </w:r>
@@ -26610,7 +26618,7 @@
         <w:ind w:left="720"/>
       </w:pPr>
       <w:bookmarkStart w:id="134" w:name="_Toc130825403"/>
-      <w:bookmarkStart w:id="135" w:name="_Toc131183569"/>
+      <w:bookmarkStart w:id="135" w:name="_Toc131196667"/>
       <w:r>
         <w:lastRenderedPageBreak/>
         <w:t>7.1.9 GameManager</w:t>
@@ -26869,7 +26877,7 @@
         <w:ind w:left="720"/>
       </w:pPr>
       <w:bookmarkStart w:id="136" w:name="_Toc130825404"/>
-      <w:bookmarkStart w:id="137" w:name="_Toc131183570"/>
+      <w:bookmarkStart w:id="137" w:name="_Toc131196668"/>
       <w:r>
         <w:t xml:space="preserve">7.1.10 </w:t>
       </w:r>
@@ -26927,7 +26935,7 @@
       </w:pPr>
       <w:bookmarkStart w:id="138" w:name="_Toc130825405"/>
       <w:bookmarkStart w:id="139" w:name="_Toc131182102"/>
-      <w:bookmarkStart w:id="140" w:name="_Toc131183571"/>
+      <w:bookmarkStart w:id="140" w:name="_Toc131196669"/>
       <w:r>
         <w:lastRenderedPageBreak/>
         <w:t xml:space="preserve">7.2 </w:t>
@@ -26967,7 +26975,7 @@
         <w:ind w:left="1416"/>
       </w:pPr>
       <w:bookmarkStart w:id="141" w:name="_Toc130825406"/>
-      <w:bookmarkStart w:id="142" w:name="_Toc131183572"/>
+      <w:bookmarkStart w:id="142" w:name="_Toc131196670"/>
       <w:r>
         <w:t xml:space="preserve">7.2.1 </w:t>
       </w:r>
@@ -27049,7 +27057,7 @@
         <w:keepNext/>
       </w:pPr>
       <w:bookmarkStart w:id="143" w:name="_Ref131096811"/>
-      <w:bookmarkStart w:id="144" w:name="_Toc131183597"/>
+      <w:bookmarkStart w:id="144" w:name="_Toc131196497"/>
       <w:r>
         <w:t xml:space="preserve">Obr. </w:t>
       </w:r>
@@ -27125,7 +27133,7 @@
         <w:ind w:left="720"/>
       </w:pPr>
       <w:bookmarkStart w:id="145" w:name="_Toc130825407"/>
-      <w:bookmarkStart w:id="146" w:name="_Toc131183573"/>
+      <w:bookmarkStart w:id="146" w:name="_Toc131196671"/>
       <w:r>
         <w:t xml:space="preserve">7.2.2 </w:t>
       </w:r>
@@ -27225,7 +27233,7 @@
         <w:pStyle w:val="Titulek"/>
       </w:pPr>
       <w:bookmarkStart w:id="147" w:name="_Ref124798461"/>
-      <w:bookmarkStart w:id="148" w:name="_Toc131183598"/>
+      <w:bookmarkStart w:id="148" w:name="_Toc131196498"/>
       <w:r>
         <w:t xml:space="preserve">Obr. </w:t>
       </w:r>
@@ -27298,7 +27306,7 @@
         <w:ind w:left="720"/>
       </w:pPr>
       <w:bookmarkStart w:id="149" w:name="_Toc130825408"/>
-      <w:bookmarkStart w:id="150" w:name="_Toc131183574"/>
+      <w:bookmarkStart w:id="150" w:name="_Toc131196672"/>
       <w:r>
         <w:t xml:space="preserve">7.2.3 </w:t>
       </w:r>
@@ -27395,6 +27403,7 @@
         <w:keepNext/>
       </w:pPr>
       <w:bookmarkStart w:id="151" w:name="_Ref131195025"/>
+      <w:bookmarkStart w:id="152" w:name="_Toc131196499"/>
       <w:r>
         <w:lastRenderedPageBreak/>
         <w:t xml:space="preserve">Obr. </w:t>
@@ -27414,6 +27423,7 @@
       <w:r>
         <w:t>okno Combat-vlastní</w:t>
       </w:r>
+      <w:bookmarkEnd w:id="152"/>
     </w:p>
     <w:p>
       <w:pPr>
@@ -27469,8 +27479,8 @@
         </w:numPr>
         <w:ind w:left="720"/>
       </w:pPr>
-      <w:bookmarkStart w:id="152" w:name="_Toc130825409"/>
-      <w:bookmarkStart w:id="153" w:name="_Toc131183575"/>
+      <w:bookmarkStart w:id="153" w:name="_Toc130825409"/>
+      <w:bookmarkStart w:id="154" w:name="_Toc131196673"/>
       <w:r>
         <w:t xml:space="preserve">7.2.4 </w:t>
       </w:r>
@@ -27480,8 +27490,8 @@
       <w:r>
         <w:t>kno BuffForm</w:t>
       </w:r>
-      <w:bookmarkEnd w:id="152"/>
       <w:bookmarkEnd w:id="153"/>
+      <w:bookmarkEnd w:id="154"/>
     </w:p>
     <w:p>
       <w:pPr>
@@ -27521,8 +27531,8 @@
         <w:pStyle w:val="Titulek"/>
         <w:keepNext/>
       </w:pPr>
-      <w:bookmarkStart w:id="154" w:name="_Ref131096994"/>
-      <w:bookmarkStart w:id="155" w:name="_Toc131183600"/>
+      <w:bookmarkStart w:id="155" w:name="_Ref131096994"/>
+      <w:bookmarkStart w:id="156" w:name="_Toc131196500"/>
       <w:r>
         <w:t xml:space="preserve">Obr. </w:t>
       </w:r>
@@ -27534,11 +27544,11 @@
           <w:t>10</w:t>
         </w:r>
       </w:fldSimple>
-      <w:bookmarkEnd w:id="154"/>
+      <w:bookmarkEnd w:id="155"/>
       <w:r>
         <w:t xml:space="preserve"> okno BuffForm-vlastní</w:t>
       </w:r>
-      <w:bookmarkEnd w:id="155"/>
+      <w:bookmarkEnd w:id="156"/>
     </w:p>
     <w:p>
       <w:pPr>
@@ -27594,8 +27604,8 @@
         </w:numPr>
         <w:ind w:left="720"/>
       </w:pPr>
-      <w:bookmarkStart w:id="156" w:name="_Toc130825410"/>
-      <w:bookmarkStart w:id="157" w:name="_Toc131183576"/>
+      <w:bookmarkStart w:id="157" w:name="_Toc130825410"/>
+      <w:bookmarkStart w:id="158" w:name="_Toc131196674"/>
       <w:r>
         <w:t xml:space="preserve">7.2.5 </w:t>
       </w:r>
@@ -27605,8 +27615,8 @@
       <w:r>
         <w:t>kno InventarForm</w:t>
       </w:r>
-      <w:bookmarkEnd w:id="156"/>
       <w:bookmarkEnd w:id="157"/>
+      <w:bookmarkEnd w:id="158"/>
     </w:p>
     <w:p>
       <w:pPr>
@@ -27677,7 +27687,8 @@
         <w:pStyle w:val="Titulek"/>
         <w:keepNext/>
       </w:pPr>
-      <w:bookmarkStart w:id="158" w:name="_Ref131194812"/>
+      <w:bookmarkStart w:id="159" w:name="_Ref131194812"/>
+      <w:bookmarkStart w:id="160" w:name="_Toc131196501"/>
       <w:r>
         <w:t xml:space="preserve">Obr. </w:t>
       </w:r>
@@ -27689,13 +27700,14 @@
           <w:t>11</w:t>
         </w:r>
       </w:fldSimple>
-      <w:bookmarkEnd w:id="158"/>
+      <w:bookmarkEnd w:id="159"/>
       <w:r>
         <w:t xml:space="preserve"> </w:t>
       </w:r>
       <w:r>
         <w:t>okno InventarForm v početní a hmotnostní variantě-vlastní</w:t>
       </w:r>
+      <w:bookmarkEnd w:id="160"/>
     </w:p>
     <w:p>
       <w:pPr>
@@ -27763,8 +27775,8 @@
         </w:numPr>
         <w:ind w:left="720"/>
       </w:pPr>
-      <w:bookmarkStart w:id="159" w:name="_Toc130825411"/>
-      <w:bookmarkStart w:id="160" w:name="_Toc131183577"/>
+      <w:bookmarkStart w:id="161" w:name="_Toc130825411"/>
+      <w:bookmarkStart w:id="162" w:name="_Toc131196675"/>
       <w:r>
         <w:t xml:space="preserve">7.2.6 </w:t>
       </w:r>
@@ -27783,8 +27795,8 @@
       <w:r>
         <w:t xml:space="preserve"> a MapaForm</w:t>
       </w:r>
-      <w:bookmarkEnd w:id="159"/>
-      <w:bookmarkEnd w:id="160"/>
+      <w:bookmarkEnd w:id="161"/>
+      <w:bookmarkEnd w:id="162"/>
     </w:p>
     <w:p>
       <w:pPr>
@@ -27830,8 +27842,8 @@
         <w:pStyle w:val="Titulek"/>
         <w:keepNext/>
       </w:pPr>
-      <w:bookmarkStart w:id="161" w:name="_Ref131097072"/>
-      <w:bookmarkStart w:id="162" w:name="_Toc131183602"/>
+      <w:bookmarkStart w:id="163" w:name="_Ref131097072"/>
+      <w:bookmarkStart w:id="164" w:name="_Toc131196502"/>
       <w:r>
         <w:t xml:space="preserve">Obr. </w:t>
       </w:r>
@@ -27843,11 +27855,11 @@
           <w:t>12</w:t>
         </w:r>
       </w:fldSimple>
-      <w:bookmarkEnd w:id="161"/>
+      <w:bookmarkEnd w:id="163"/>
       <w:r>
         <w:t xml:space="preserve"> okno ChunkForm-vlastní</w:t>
       </w:r>
-      <w:bookmarkEnd w:id="162"/>
+      <w:bookmarkEnd w:id="164"/>
     </w:p>
     <w:p>
       <w:pPr>
@@ -27904,8 +27916,8 @@
         </w:numPr>
         <w:ind w:left="720"/>
       </w:pPr>
-      <w:bookmarkStart w:id="163" w:name="_Toc130825412"/>
-      <w:bookmarkStart w:id="164" w:name="_Toc131183578"/>
+      <w:bookmarkStart w:id="165" w:name="_Toc130825412"/>
+      <w:bookmarkStart w:id="166" w:name="_Toc131196676"/>
       <w:r>
         <w:lastRenderedPageBreak/>
         <w:t xml:space="preserve">7.2.7 </w:t>
@@ -27916,8 +27928,8 @@
       <w:r>
         <w:t>kno UkolForm</w:t>
       </w:r>
-      <w:bookmarkEnd w:id="163"/>
-      <w:bookmarkEnd w:id="164"/>
+      <w:bookmarkEnd w:id="165"/>
+      <w:bookmarkEnd w:id="166"/>
     </w:p>
     <w:p>
       <w:pPr>
@@ -27963,7 +27975,8 @@
         <w:pStyle w:val="Titulek"/>
         <w:keepNext/>
       </w:pPr>
-      <w:bookmarkStart w:id="165" w:name="_Ref131194871"/>
+      <w:bookmarkStart w:id="167" w:name="_Ref131194871"/>
+      <w:bookmarkStart w:id="168" w:name="_Toc131196503"/>
       <w:r>
         <w:t xml:space="preserve">Obr. </w:t>
       </w:r>
@@ -27975,13 +27988,14 @@
           <w:t>13</w:t>
         </w:r>
       </w:fldSimple>
-      <w:bookmarkEnd w:id="165"/>
+      <w:bookmarkEnd w:id="167"/>
       <w:r>
         <w:t xml:space="preserve"> </w:t>
       </w:r>
       <w:r>
         <w:t>okno UkolForm-vlastní</w:t>
       </w:r>
+      <w:bookmarkEnd w:id="168"/>
     </w:p>
     <w:p>
       <w:pPr>
@@ -28037,8 +28051,8 @@
         </w:numPr>
         <w:ind w:left="720"/>
       </w:pPr>
-      <w:bookmarkStart w:id="166" w:name="_Toc130825413"/>
-      <w:bookmarkStart w:id="167" w:name="_Toc131183579"/>
+      <w:bookmarkStart w:id="169" w:name="_Toc130825413"/>
+      <w:bookmarkStart w:id="170" w:name="_Toc131196677"/>
       <w:r>
         <w:t xml:space="preserve">7.2.8 </w:t>
       </w:r>
@@ -28048,8 +28062,8 @@
       <w:r>
         <w:t>kno NastaveniForm</w:t>
       </w:r>
-      <w:bookmarkEnd w:id="166"/>
-      <w:bookmarkEnd w:id="167"/>
+      <w:bookmarkEnd w:id="169"/>
+      <w:bookmarkEnd w:id="170"/>
     </w:p>
     <w:p>
       <w:pPr>
@@ -28101,8 +28115,8 @@
         <w:pStyle w:val="Titulek"/>
         <w:keepNext/>
       </w:pPr>
-      <w:bookmarkStart w:id="168" w:name="_Ref131097311"/>
-      <w:bookmarkStart w:id="169" w:name="_Toc131183604"/>
+      <w:bookmarkStart w:id="171" w:name="_Ref131097311"/>
+      <w:bookmarkStart w:id="172" w:name="_Toc131196504"/>
       <w:r>
         <w:lastRenderedPageBreak/>
         <w:t xml:space="preserve">Obr. </w:t>
@@ -28115,14 +28129,14 @@
           <w:t>14</w:t>
         </w:r>
       </w:fldSimple>
-      <w:bookmarkEnd w:id="168"/>
+      <w:bookmarkEnd w:id="171"/>
       <w:r>
         <w:t xml:space="preserve"> </w:t>
       </w:r>
       <w:r>
         <w:t>okno NastaveniForm-vlastní</w:t>
       </w:r>
-      <w:bookmarkEnd w:id="169"/>
+      <w:bookmarkEnd w:id="172"/>
     </w:p>
     <w:p>
       <w:pPr>
@@ -28178,8 +28192,8 @@
         </w:numPr>
         <w:ind w:left="720"/>
       </w:pPr>
-      <w:bookmarkStart w:id="170" w:name="_Toc130825414"/>
-      <w:bookmarkStart w:id="171" w:name="_Toc131183580"/>
+      <w:bookmarkStart w:id="173" w:name="_Toc130825414"/>
+      <w:bookmarkStart w:id="174" w:name="_Toc131196678"/>
       <w:r>
         <w:t xml:space="preserve">7.2.9 </w:t>
       </w:r>
@@ -28189,8 +28203,8 @@
       <w:r>
         <w:t>kno GMMapaForm</w:t>
       </w:r>
-      <w:bookmarkEnd w:id="170"/>
-      <w:bookmarkEnd w:id="171"/>
+      <w:bookmarkEnd w:id="173"/>
+      <w:bookmarkEnd w:id="174"/>
     </w:p>
     <w:p>
       <w:pPr>
@@ -28248,7 +28262,8 @@
         <w:pStyle w:val="Titulek"/>
         <w:keepNext/>
       </w:pPr>
-      <w:bookmarkStart w:id="172" w:name="_Ref131195159"/>
+      <w:bookmarkStart w:id="175" w:name="_Ref131195159"/>
+      <w:bookmarkStart w:id="176" w:name="_Toc131196505"/>
       <w:r>
         <w:t xml:space="preserve">Obr. </w:t>
       </w:r>
@@ -28260,13 +28275,14 @@
           <w:t>15</w:t>
         </w:r>
       </w:fldSimple>
-      <w:bookmarkEnd w:id="172"/>
+      <w:bookmarkEnd w:id="175"/>
       <w:r>
         <w:t xml:space="preserve"> </w:t>
       </w:r>
       <w:r>
         <w:t>okno GMMapaForm-vlastní</w:t>
       </w:r>
+      <w:bookmarkEnd w:id="176"/>
     </w:p>
     <w:p>
       <w:pPr>
@@ -28323,8 +28339,8 @@
         </w:numPr>
         <w:ind w:left="720"/>
       </w:pPr>
-      <w:bookmarkStart w:id="173" w:name="_Toc130825415"/>
-      <w:bookmarkStart w:id="174" w:name="_Toc131183581"/>
+      <w:bookmarkStart w:id="177" w:name="_Toc130825415"/>
+      <w:bookmarkStart w:id="178" w:name="_Toc131196679"/>
       <w:r>
         <w:lastRenderedPageBreak/>
         <w:t xml:space="preserve">7.2.10 </w:t>
@@ -28338,8 +28354,8 @@
       <w:r>
         <w:t>GMPostavyForm</w:t>
       </w:r>
-      <w:bookmarkEnd w:id="173"/>
-      <w:bookmarkEnd w:id="174"/>
+      <w:bookmarkEnd w:id="177"/>
+      <w:bookmarkEnd w:id="178"/>
       <w:r>
         <w:t xml:space="preserve"> </w:t>
       </w:r>
@@ -28378,8 +28394,8 @@
         </w:numPr>
         <w:ind w:left="720"/>
       </w:pPr>
-      <w:bookmarkStart w:id="175" w:name="_Toc130825416"/>
-      <w:bookmarkStart w:id="176" w:name="_Toc131183582"/>
+      <w:bookmarkStart w:id="179" w:name="_Toc130825416"/>
+      <w:bookmarkStart w:id="180" w:name="_Toc131196680"/>
       <w:r>
         <w:t xml:space="preserve">7.2.11 </w:t>
       </w:r>
@@ -28395,8 +28411,8 @@
       <w:r>
         <w:t>daniForm</w:t>
       </w:r>
-      <w:bookmarkEnd w:id="175"/>
-      <w:bookmarkEnd w:id="176"/>
+      <w:bookmarkEnd w:id="179"/>
+      <w:bookmarkEnd w:id="180"/>
     </w:p>
     <w:p>
       <w:pPr>
@@ -28525,7 +28541,8 @@
         <w:pStyle w:val="Titulek"/>
         <w:keepNext/>
       </w:pPr>
-      <w:bookmarkStart w:id="177" w:name="_Ref131194924"/>
+      <w:bookmarkStart w:id="181" w:name="_Ref131194924"/>
+      <w:bookmarkStart w:id="182" w:name="_Toc131196506"/>
       <w:r>
         <w:t xml:space="preserve">Obr. </w:t>
       </w:r>
@@ -28537,13 +28554,14 @@
           <w:t>16</w:t>
         </w:r>
       </w:fldSimple>
-      <w:bookmarkEnd w:id="177"/>
+      <w:bookmarkEnd w:id="181"/>
       <w:r>
         <w:t xml:space="preserve"> </w:t>
       </w:r>
       <w:r>
         <w:t>okno GMUkladaniForm – vlastní</w:t>
       </w:r>
+      <w:bookmarkEnd w:id="182"/>
     </w:p>
     <w:p>
       <w:pPr>
@@ -28604,9 +28622,9 @@
           <w:rStyle w:val="Nadpis1Char"/>
         </w:rPr>
       </w:pPr>
-      <w:bookmarkStart w:id="178" w:name="_Toc76031564"/>
-      <w:bookmarkStart w:id="179" w:name="_Toc131182103"/>
-      <w:bookmarkStart w:id="180" w:name="_Toc131183583"/>
+      <w:bookmarkStart w:id="183" w:name="_Toc76031564"/>
+      <w:bookmarkStart w:id="184" w:name="_Toc131182103"/>
+      <w:bookmarkStart w:id="185" w:name="_Toc131196681"/>
       <w:r>
         <w:rPr>
           <w:rStyle w:val="Nadpis1Char"/>
@@ -28614,9 +28632,9 @@
         <w:lastRenderedPageBreak/>
         <w:t>8. Zhodnocení realizace aplikace</w:t>
       </w:r>
-      <w:bookmarkEnd w:id="178"/>
-      <w:bookmarkEnd w:id="179"/>
-      <w:bookmarkEnd w:id="180"/>
+      <w:bookmarkEnd w:id="183"/>
+      <w:bookmarkEnd w:id="184"/>
+      <w:bookmarkEnd w:id="185"/>
     </w:p>
     <w:p>
       <w:pPr>
@@ -28903,14 +28921,14 @@
         <w:pStyle w:val="Nadpis1"/>
         <w:ind w:left="0"/>
       </w:pPr>
-      <w:bookmarkStart w:id="181" w:name="_Toc131182104"/>
-      <w:bookmarkStart w:id="182" w:name="_Toc131183584"/>
+      <w:bookmarkStart w:id="186" w:name="_Toc131182104"/>
+      <w:bookmarkStart w:id="187" w:name="_Toc131196682"/>
       <w:r>
         <w:lastRenderedPageBreak/>
         <w:t>9. Závěr</w:t>
       </w:r>
-      <w:bookmarkEnd w:id="181"/>
-      <w:bookmarkEnd w:id="182"/>
+      <w:bookmarkEnd w:id="186"/>
+      <w:bookmarkEnd w:id="187"/>
     </w:p>
     <w:p>
       <w:pPr>
@@ -29052,13 +29070,13 @@
       <w:pPr>
         <w:pStyle w:val="Nadpis1"/>
       </w:pPr>
-      <w:bookmarkStart w:id="183" w:name="_Toc131182105"/>
-      <w:bookmarkStart w:id="184" w:name="_Toc131183585"/>
+      <w:bookmarkStart w:id="188" w:name="_Toc131182105"/>
+      <w:bookmarkStart w:id="189" w:name="_Toc131196683"/>
       <w:r>
         <w:t>Seznam použitých zdrojů</w:t>
       </w:r>
-      <w:bookmarkEnd w:id="183"/>
-      <w:bookmarkEnd w:id="184"/>
+      <w:bookmarkEnd w:id="188"/>
+      <w:bookmarkEnd w:id="189"/>
     </w:p>
     <w:sdt>
       <w:sdtPr>
@@ -33269,14 +33287,14 @@
           <w:docGrid w:linePitch="326"/>
         </w:sectPr>
       </w:pPr>
-      <w:bookmarkStart w:id="185" w:name="_Toc131182106"/>
-      <w:bookmarkStart w:id="186" w:name="_Toc131183586"/>
+      <w:bookmarkStart w:id="190" w:name="_Toc131182106"/>
+      <w:bookmarkStart w:id="191" w:name="_Toc131196684"/>
       <w:r>
         <w:lastRenderedPageBreak/>
         <w:t>Přílohy</w:t>
       </w:r>
-      <w:bookmarkEnd w:id="185"/>
-      <w:bookmarkEnd w:id="186"/>
+      <w:bookmarkEnd w:id="190"/>
+      <w:bookmarkEnd w:id="191"/>
     </w:p>
     <w:p>
       <w:pPr>
@@ -33314,7 +33332,7 @@
         </w:rPr>
         <w:fldChar w:fldCharType="separate"/>
       </w:r>
-      <w:hyperlink w:anchor="_Toc131183916" w:history="1">
+      <w:hyperlink w:anchor="_Toc131196456" w:history="1">
         <w:r>
           <w:rPr>
             <w:rStyle w:val="Hypertextovodkaz"/>
@@ -33337,7 +33355,7 @@
           <w:rPr>
             <w:webHidden/>
           </w:rPr>
-          <w:instrText xml:space="preserve"> PAGEREF _Toc131183916 \h </w:instrText>
+          <w:instrText xml:space="preserve"> PAGEREF _Toc131196456 \h </w:instrText>
         </w:r>
         <w:r>
           <w:rPr>
@@ -33374,7 +33392,7 @@
           <w:lang w:eastAsia="cs-CZ"/>
         </w:rPr>
       </w:pPr>
-      <w:hyperlink w:anchor="_Toc131183917" w:history="1">
+      <w:hyperlink w:anchor="_Toc131196457" w:history="1">
         <w:r>
           <w:rPr>
             <w:rStyle w:val="Hypertextovodkaz"/>
@@ -33397,7 +33415,7 @@
           <w:rPr>
             <w:webHidden/>
           </w:rPr>
-          <w:instrText xml:space="preserve"> PAGEREF _Toc131183917 \h </w:instrText>
+          <w:instrText xml:space="preserve"> PAGEREF _Toc131196457 \h </w:instrText>
         </w:r>
         <w:r>
           <w:rPr>
@@ -33434,7 +33452,7 @@
           <w:lang w:eastAsia="cs-CZ"/>
         </w:rPr>
       </w:pPr>
-      <w:hyperlink w:anchor="_Toc131183918" w:history="1">
+      <w:hyperlink w:anchor="_Toc131196458" w:history="1">
         <w:r>
           <w:rPr>
             <w:rStyle w:val="Hypertextovodkaz"/>
@@ -33457,7 +33475,7 @@
           <w:rPr>
             <w:webHidden/>
           </w:rPr>
-          <w:instrText xml:space="preserve"> PAGEREF _Toc131183918 \h </w:instrText>
+          <w:instrText xml:space="preserve"> PAGEREF _Toc131196458 \h </w:instrText>
         </w:r>
         <w:r>
           <w:rPr>
@@ -33494,7 +33512,7 @@
           <w:lang w:eastAsia="cs-CZ"/>
         </w:rPr>
       </w:pPr>
-      <w:hyperlink w:anchor="_Toc131183919" w:history="1">
+      <w:hyperlink w:anchor="_Toc131196459" w:history="1">
         <w:r>
           <w:rPr>
             <w:rStyle w:val="Hypertextovodkaz"/>
@@ -33517,7 +33535,7 @@
           <w:rPr>
             <w:webHidden/>
           </w:rPr>
-          <w:instrText xml:space="preserve"> PAGEREF _Toc131183919 \h </w:instrText>
+          <w:instrText xml:space="preserve"> PAGEREF _Toc131196459 \h </w:instrText>
         </w:r>
         <w:r>
           <w:rPr>
@@ -33566,18 +33584,18 @@
           <w:numId w:val="0"/>
         </w:numPr>
       </w:pPr>
-      <w:bookmarkStart w:id="187" w:name="_Toc131182107"/>
-      <w:bookmarkStart w:id="188" w:name="_Toc131183587"/>
-      <w:bookmarkStart w:id="189" w:name="_Toc131183916"/>
+      <w:bookmarkStart w:id="192" w:name="_Toc131182107"/>
+      <w:bookmarkStart w:id="193" w:name="_Toc131196456"/>
+      <w:bookmarkStart w:id="194" w:name="_Toc131196685"/>
       <w:r>
         <w:t>Příloha 1</w:t>
       </w:r>
       <w:r>
         <w:t>: zdrojový kód</w:t>
       </w:r>
-      <w:bookmarkEnd w:id="187"/>
-      <w:bookmarkEnd w:id="188"/>
-      <w:bookmarkEnd w:id="189"/>
+      <w:bookmarkEnd w:id="192"/>
+      <w:bookmarkEnd w:id="193"/>
+      <w:bookmarkEnd w:id="194"/>
     </w:p>
     <w:p>
       <w:r>
@@ -33588,17 +33606,17 @@
           <w:i/>
           <w:iCs/>
         </w:rPr>
-        <w:t>z</w:t>
+        <w:t>Zdrojovy_kod</w:t>
       </w:r>
       <w:r>
         <w:rPr>
           <w:i/>
           <w:iCs/>
         </w:rPr>
-        <w:t>drojový kód</w:t>
-      </w:r>
-      <w:r>
-        <w:t xml:space="preserve"> na CD</w:t>
+        <w:t xml:space="preserve"> </w:t>
+      </w:r>
+      <w:r>
+        <w:t>na CD</w:t>
       </w:r>
     </w:p>
     <w:p>
@@ -33609,18 +33627,18 @@
           <w:numId w:val="0"/>
         </w:numPr>
       </w:pPr>
-      <w:bookmarkStart w:id="190" w:name="_Toc131182108"/>
-      <w:bookmarkStart w:id="191" w:name="_Toc131183588"/>
-      <w:bookmarkStart w:id="192" w:name="_Toc131183917"/>
+      <w:bookmarkStart w:id="195" w:name="_Toc131182108"/>
+      <w:bookmarkStart w:id="196" w:name="_Toc131196457"/>
+      <w:bookmarkStart w:id="197" w:name="_Toc131196686"/>
       <w:r>
         <w:t>Příloha 2</w:t>
       </w:r>
       <w:r>
         <w:t>: HTML dokumentace</w:t>
       </w:r>
-      <w:bookmarkEnd w:id="190"/>
-      <w:bookmarkEnd w:id="191"/>
-      <w:bookmarkEnd w:id="192"/>
+      <w:bookmarkEnd w:id="195"/>
+      <w:bookmarkEnd w:id="196"/>
+      <w:bookmarkEnd w:id="197"/>
     </w:p>
     <w:p>
       <w:r>
@@ -33631,10 +33649,17 @@
           <w:i/>
           <w:iCs/>
         </w:rPr>
-        <w:t>dokumentace</w:t>
-      </w:r>
-      <w:r>
-        <w:t xml:space="preserve"> na CD</w:t>
+        <w:t>Dokumentace</w:t>
+      </w:r>
+      <w:r>
+        <w:rPr>
+          <w:i/>
+          <w:iCs/>
+        </w:rPr>
+        <w:t xml:space="preserve"> </w:t>
+      </w:r>
+      <w:r>
+        <w:t>na CD</w:t>
       </w:r>
     </w:p>
     <w:p>
@@ -33645,8 +33670,8 @@
           <w:numId w:val="0"/>
         </w:numPr>
       </w:pPr>
-      <w:bookmarkStart w:id="193" w:name="_Toc131183589"/>
-      <w:bookmarkStart w:id="194" w:name="_Toc131183918"/>
+      <w:bookmarkStart w:id="198" w:name="_Toc131196458"/>
+      <w:bookmarkStart w:id="199" w:name="_Toc131196687"/>
       <w:r>
         <w:t xml:space="preserve">Příloha </w:t>
       </w:r>
@@ -33656,8 +33681,8 @@
       <w:r>
         <w:t>: Class diagramy</w:t>
       </w:r>
-      <w:bookmarkEnd w:id="193"/>
-      <w:bookmarkEnd w:id="194"/>
+      <w:bookmarkEnd w:id="198"/>
+      <w:bookmarkEnd w:id="199"/>
     </w:p>
     <w:p>
       <w:r>
@@ -34063,9 +34088,9 @@
           <w:numId w:val="0"/>
         </w:numPr>
       </w:pPr>
-      <w:bookmarkStart w:id="195" w:name="_Toc131182109"/>
-      <w:bookmarkStart w:id="196" w:name="_Toc131183590"/>
-      <w:bookmarkStart w:id="197" w:name="_Toc131183919"/>
+      <w:bookmarkStart w:id="200" w:name="_Toc131182109"/>
+      <w:bookmarkStart w:id="201" w:name="_Toc131196459"/>
+      <w:bookmarkStart w:id="202" w:name="_Toc131196688"/>
       <w:r>
         <w:lastRenderedPageBreak/>
         <w:t xml:space="preserve">Příloha </w:t>
@@ -34076,9 +34101,9 @@
       <w:r>
         <w:t>: UML diagramy</w:t>
       </w:r>
-      <w:bookmarkEnd w:id="195"/>
-      <w:bookmarkEnd w:id="196"/>
-      <w:bookmarkEnd w:id="197"/>
+      <w:bookmarkEnd w:id="200"/>
+      <w:bookmarkEnd w:id="201"/>
+      <w:bookmarkEnd w:id="202"/>
     </w:p>
     <w:p>
       <w:pPr>
@@ -41182,7 +41207,6 @@
     <w:rsid w:val="006A6B5D"/>
     <w:rsid w:val="006B6DED"/>
     <w:rsid w:val="006C7219"/>
-    <w:rsid w:val="0075520B"/>
     <w:rsid w:val="007F37CA"/>
     <w:rsid w:val="008F1562"/>
     <w:rsid w:val="009713D5"/>
@@ -41196,6 +41220,7 @@
     <w:rsid w:val="00D34798"/>
     <w:rsid w:val="00D85029"/>
     <w:rsid w:val="00D85EC7"/>
+    <w:rsid w:val="00EA0131"/>
     <w:rsid w:val="00EF6FF2"/>
     <w:rsid w:val="00F54788"/>
     <w:rsid w:val="00F66F40"/>

</xml_diff>